<commit_message>
Aggiunte bozze primi paragrafi
</commit_message>
<xml_diff>
--- a/doc/pianificazione/Modello Documentazione.docx
+++ b/doc/pianificazione/Modello Documentazione.docx
@@ -1,35 +1,60 @@
 
 <file path=word/document.xml><?xml version="1.0" encoding="utf-8"?>
-<w:document xmlns:wpc="http://schemas.microsoft.com/office/word/2010/wordprocessingCanvas" xmlns:cx="http://schemas.microsoft.com/office/drawing/2014/chartex" xmlns:cx1="http://schemas.microsoft.com/office/drawing/2015/9/8/chartex" xmlns:cx2="http://schemas.microsoft.com/office/drawing/2015/10/21/chartex" xmlns:cx3="http://schemas.microsoft.com/office/drawing/2016/5/9/chartex" xmlns:cx4="http://schemas.microsoft.com/office/drawing/2016/5/10/chartex" xmlns:cx5="http://schemas.microsoft.com/office/drawing/2016/5/11/chartex" xmlns:cx6="http://schemas.microsoft.com/office/drawing/2016/5/12/chartex" xmlns:cx7="http://schemas.microsoft.com/office/drawing/2016/5/13/chartex" xmlns:cx8="http://schemas.microsoft.com/office/drawing/2016/5/14/chartex" xmlns:mc="http://schemas.openxmlformats.org/markup-compatibility/2006" xmlns:aink="http://schemas.microsoft.com/office/drawing/2016/ink" xmlns:am3d="http://schemas.microsoft.com/office/drawing/2017/model3d" xmlns:o="urn:schemas-microsoft-com:office:office" xmlns:r="http://schemas.openxmlformats.org/officeDocument/2006/relationships" xmlns:m="http://schemas.openxmlformats.org/officeDocument/2006/math" xmlns:v="urn:schemas-microsoft-com:vml" xmlns:wp14="http://schemas.microsoft.com/office/word/2010/wordprocessingDrawing" xmlns:wp="http://schemas.openxmlformats.org/drawingml/2006/wordprocessingDrawing" xmlns:w10="urn:schemas-microsoft-com:office:word" xmlns:w="http://schemas.openxmlformats.org/wordprocessingml/2006/main" xmlns:w14="http://schemas.microsoft.com/office/word/2010/wordml" xmlns:w15="http://schemas.microsoft.com/office/word/2012/wordml" xmlns:w16cex="http://schemas.microsoft.com/office/word/2018/wordml/cex" xmlns:w16cid="http://schemas.microsoft.com/office/word/2016/wordml/cid" xmlns:w16="http://schemas.microsoft.com/office/word/2018/wordml" xmlns:w16se="http://schemas.microsoft.com/office/word/2015/wordml/symex" xmlns:wpg="http://schemas.microsoft.com/office/word/2010/wordprocessingGroup" xmlns:wpi="http://schemas.microsoft.com/office/word/2010/wordprocessingInk" xmlns:wne="http://schemas.microsoft.com/office/word/2006/wordml" xmlns:wps="http://schemas.microsoft.com/office/word/2010/wordprocessingShape" mc:Ignorable="w14 w15 w16se w16cid w16 w16cex wp14">
+<w:document xmlns:wpc="http://schemas.microsoft.com/office/word/2010/wordprocessingCanvas" xmlns:cx="http://schemas.microsoft.com/office/drawing/2014/chartex" xmlns:cx1="http://schemas.microsoft.com/office/drawing/2015/9/8/chartex" xmlns:cx2="http://schemas.microsoft.com/office/drawing/2015/10/21/chartex" xmlns:cx3="http://schemas.microsoft.com/office/drawing/2016/5/9/chartex" xmlns:cx4="http://schemas.microsoft.com/office/drawing/2016/5/10/chartex" xmlns:cx5="http://schemas.microsoft.com/office/drawing/2016/5/11/chartex" xmlns:cx6="http://schemas.microsoft.com/office/drawing/2016/5/12/chartex" xmlns:cx7="http://schemas.microsoft.com/office/drawing/2016/5/13/chartex" xmlns:cx8="http://schemas.microsoft.com/office/drawing/2016/5/14/chartex" xmlns:mc="http://schemas.openxmlformats.org/markup-compatibility/2006" xmlns:aink="http://schemas.microsoft.com/office/drawing/2016/ink" xmlns:am3d="http://schemas.microsoft.com/office/drawing/2017/model3d" xmlns:o="urn:schemas-microsoft-com:office:office" xmlns:r="http://schemas.openxmlformats.org/officeDocument/2006/relationships" xmlns:m="http://schemas.openxmlformats.org/officeDocument/2006/math" xmlns:v="urn:schemas-microsoft-com:vml" xmlns:wp14="http://schemas.microsoft.com/office/word/2010/wordprocessingDrawing" xmlns:wp="http://schemas.openxmlformats.org/drawingml/2006/wordprocessingDrawing" xmlns:w10="urn:schemas-microsoft-com:office:word" xmlns:w="http://schemas.openxmlformats.org/wordprocessingml/2006/main" xmlns:w14="http://schemas.microsoft.com/office/word/2010/wordml" xmlns:w15="http://schemas.microsoft.com/office/word/2012/wordml" xmlns:w16cex="http://schemas.microsoft.com/office/word/2018/wordml/cex" xmlns:w16cid="http://schemas.microsoft.com/office/word/2016/wordml/cid" xmlns:w16="http://schemas.microsoft.com/office/word/2018/wordml" xmlns:w16sdtdh="http://schemas.microsoft.com/office/word/2020/wordml/sdtdatahash" xmlns:w16se="http://schemas.microsoft.com/office/word/2015/wordml/symex" xmlns:wpg="http://schemas.microsoft.com/office/word/2010/wordprocessingGroup" xmlns:wpi="http://schemas.microsoft.com/office/word/2010/wordprocessingInk" xmlns:wne="http://schemas.microsoft.com/office/word/2006/wordml" xmlns:wps="http://schemas.microsoft.com/office/word/2010/wordprocessingShape" mc:Ignorable="w14 w15 w16se w16cid w16 w16cex w16sdtdh wp14">
   <w:body>
     <w:p>
       <w:pPr>
         <w:pStyle w:val="Titolo"/>
-      </w:pPr>
-    </w:p>
-    <w:p>
-      <w:pPr>
-        <w:pStyle w:val="Titolo"/>
-      </w:pPr>
-      <w:bookmarkStart w:id="0" w:name="_Toc41400374"/>
-      <w:r>
-        <w:t>Titolo applicazione</w:t>
-      </w:r>
-      <w:bookmarkEnd w:id="0"/>
+        <w:rPr>
+          <w:b w:val="0"/>
+          <w:bCs/>
+        </w:rPr>
+      </w:pPr>
     </w:p>
     <w:p>
       <w:pPr>
         <w:jc w:val="center"/>
         <w:rPr>
+          <w:rFonts w:eastAsiaTheme="majorEastAsia" w:cstheme="majorBidi"/>
+          <w:b/>
+          <w:spacing w:val="-10"/>
+          <w:kern w:val="28"/>
+          <w:sz w:val="72"/>
+          <w:szCs w:val="56"/>
+        </w:rPr>
+      </w:pPr>
+      <w:proofErr w:type="spellStart"/>
+      <w:r>
+        <w:rPr>
+          <w:rFonts w:eastAsiaTheme="majorEastAsia" w:cstheme="majorBidi"/>
+          <w:b/>
+          <w:spacing w:val="-10"/>
+          <w:kern w:val="28"/>
+          <w:sz w:val="72"/>
+          <w:szCs w:val="56"/>
+        </w:rPr>
+        <w:t>Healthy</w:t>
+      </w:r>
+      <w:proofErr w:type="spellEnd"/>
+      <w:r>
+        <w:rPr>
+          <w:rFonts w:eastAsiaTheme="majorEastAsia" w:cstheme="majorBidi"/>
+          <w:b/>
+          <w:spacing w:val="-10"/>
+          <w:kern w:val="28"/>
+          <w:sz w:val="72"/>
+          <w:szCs w:val="56"/>
+        </w:rPr>
+        <w:t xml:space="preserve"> Catering</w:t>
+      </w:r>
+    </w:p>
+    <w:p>
+      <w:pPr>
+        <w:jc w:val="center"/>
+        <w:rPr>
           <w:rStyle w:val="Enfasigrassetto"/>
         </w:rPr>
       </w:pPr>
-      <w:r>
-        <w:rPr>
-          <w:rStyle w:val="Enfasigrassetto"/>
-        </w:rPr>
-        <w:t>Eventuale sottotitolo</w:t>
-      </w:r>
     </w:p>
     <w:p/>
     <w:p/>
@@ -41,7 +66,7 @@
         <mc:AlternateContent>
           <mc:Choice Requires="wps">
             <w:drawing>
-              <wp:anchor distT="0" distB="0" distL="114300" distR="114300" simplePos="0" relativeHeight="251659264" behindDoc="0" locked="0" layoutInCell="1" allowOverlap="1">
+              <wp:anchor distT="0" distB="0" distL="114300" distR="114300" simplePos="0" relativeHeight="251659264" behindDoc="0" locked="0" layoutInCell="1" allowOverlap="1" wp14:anchorId="4DB8D206" wp14:editId="465E1748">
                 <wp:simplePos x="0" y="0"/>
                 <wp:positionH relativeFrom="column">
                   <wp:posOffset>111183</wp:posOffset>
@@ -97,7 +122,13 @@
                               <w:jc w:val="center"/>
                             </w:pPr>
                             <w:r>
-                              <w:t>del 2.04.2020</w:t>
+                              <w:t xml:space="preserve">del </w:t>
+                            </w:r>
+                            <w:r>
+                              <w:t>8</w:t>
+                            </w:r>
+                            <w:r>
+                              <w:t>.04.2020</w:t>
                             </w:r>
                           </w:p>
                           <w:p>
@@ -116,6 +147,9 @@
                             </w:pPr>
                             <w:r>
                               <w:t>GRUPPO #</w:t>
+                            </w:r>
+                            <w:r>
+                              <w:t>7</w:t>
                             </w:r>
                           </w:p>
                           <w:p>
@@ -136,7 +170,7 @@
                               <w:jc w:val="center"/>
                             </w:pPr>
                             <w:r>
-                              <w:t>Nome Cognome</w:t>
+                              <w:t>Francesco Saverio Cassano</w:t>
                             </w:r>
                           </w:p>
                           <w:p>
@@ -144,23 +178,7 @@
                               <w:jc w:val="center"/>
                             </w:pPr>
                             <w:r>
-                              <w:t>Nome Cognome</w:t>
-                            </w:r>
-                          </w:p>
-                          <w:p>
-                            <w:pPr>
-                              <w:jc w:val="center"/>
-                            </w:pPr>
-                            <w:r>
-                              <w:t>Nome Cognome</w:t>
-                            </w:r>
-                          </w:p>
-                          <w:p>
-                            <w:pPr>
-                              <w:jc w:val="center"/>
-                            </w:pPr>
-                            <w:r>
-                              <w:t>Nome Cognome</w:t>
+                              <w:t>Alessandro Carella</w:t>
                             </w:r>
                           </w:p>
                         </w:txbxContent>
@@ -185,11 +203,11 @@
           </mc:Choice>
           <mc:Fallback>
             <w:pict>
-              <v:shapetype id="_x0000_t202" coordsize="21600,21600" o:spt="202" path="m,l,21600r21600,l21600,xe">
+              <v:shapetype w14:anchorId="4DB8D206" id="_x0000_t202" coordsize="21600,21600" o:spt="202" path="m,l,21600r21600,l21600,xe">
                 <v:stroke joinstyle="miter"/>
                 <v:path gradientshapeok="t" o:connecttype="rect"/>
               </v:shapetype>
-              <v:shape id="Casella di testo 3" o:spid="_x0000_s1026" type="#_x0000_t202" style="position:absolute;margin-left:8.75pt;margin-top:14.25pt;width:420.4pt;height:201.45pt;z-index:251659264;visibility:visible;mso-wrap-style:square;mso-width-percent:0;mso-height-percent:0;mso-wrap-distance-left:9pt;mso-wrap-distance-top:0;mso-wrap-distance-right:9pt;mso-wrap-distance-bottom:0;mso-position-horizontal:absolute;mso-position-horizontal-relative:text;mso-position-vertical:absolute;mso-position-vertical-relative:text;mso-width-percent:0;mso-height-percent:0;mso-width-relative:margin;mso-height-relative:margin;v-text-anchor:top" o:gfxdata="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" fillcolor="white [3201]" strokecolor="#4472c4 [3204]" strokeweight="1pt">
+              <v:shape id="Casella di testo 3" o:spid="_x0000_s1026" type="#_x0000_t202" style="position:absolute;margin-left:8.75pt;margin-top:14.25pt;width:420.4pt;height:201.45pt;z-index:251659264;visibility:visible;mso-wrap-style:square;mso-width-percent:0;mso-height-percent:0;mso-wrap-distance-left:9pt;mso-wrap-distance-top:0;mso-wrap-distance-right:9pt;mso-wrap-distance-bottom:0;mso-position-horizontal:absolute;mso-position-horizontal-relative:text;mso-position-vertical:absolute;mso-position-vertical-relative:text;mso-width-percent:0;mso-height-percent:0;mso-width-relative:margin;mso-height-relative:margin;v-text-anchor:top" o:gfxdata="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" fillcolor="white [3201]" strokecolor="#4472c4 [3204]" strokeweight="1pt">
                 <v:textbox>
                   <w:txbxContent>
                     <w:p>
@@ -205,7 +223,13 @@
                         <w:jc w:val="center"/>
                       </w:pPr>
                       <w:r>
-                        <w:t>del 2.04.2020</w:t>
+                        <w:t xml:space="preserve">del </w:t>
+                      </w:r>
+                      <w:r>
+                        <w:t>8</w:t>
+                      </w:r>
+                      <w:r>
+                        <w:t>.04.2020</w:t>
                       </w:r>
                     </w:p>
                     <w:p>
@@ -224,6 +248,9 @@
                       </w:pPr>
                       <w:r>
                         <w:t>GRUPPO #</w:t>
+                      </w:r>
+                      <w:r>
+                        <w:t>7</w:t>
                       </w:r>
                     </w:p>
                     <w:p>
@@ -244,7 +271,7 @@
                         <w:jc w:val="center"/>
                       </w:pPr>
                       <w:r>
-                        <w:t>Nome Cognome</w:t>
+                        <w:t>Francesco Saverio Cassano</w:t>
                       </w:r>
                     </w:p>
                     <w:p>
@@ -252,23 +279,7 @@
                         <w:jc w:val="center"/>
                       </w:pPr>
                       <w:r>
-                        <w:t>Nome Cognome</w:t>
-                      </w:r>
-                    </w:p>
-                    <w:p>
-                      <w:pPr>
-                        <w:jc w:val="center"/>
-                      </w:pPr>
-                      <w:r>
-                        <w:t>Nome Cognome</w:t>
-                      </w:r>
-                    </w:p>
-                    <w:p>
-                      <w:pPr>
-                        <w:jc w:val="center"/>
-                      </w:pPr>
-                      <w:r>
-                        <w:t>Nome Cognome</w:t>
+                        <w:t>Alessandro Carella</w:t>
                       </w:r>
                     </w:p>
                   </w:txbxContent>
@@ -307,12 +318,12 @@
       <w:pPr>
         <w:pStyle w:val="Titolo1"/>
       </w:pPr>
-      <w:bookmarkStart w:id="1" w:name="_Toc41400375"/>
+      <w:bookmarkStart w:id="0" w:name="_Toc41400375"/>
       <w:r>
         <w:lastRenderedPageBreak/>
         <w:t>INDICE</w:t>
       </w:r>
-      <w:bookmarkEnd w:id="1"/>
+      <w:bookmarkEnd w:id="0"/>
     </w:p>
     <w:p>
       <w:pPr>
@@ -1950,30 +1961,172 @@
       <w:pPr>
         <w:pStyle w:val="Titolo1"/>
       </w:pPr>
-      <w:bookmarkStart w:id="2" w:name="_Toc41400376"/>
+      <w:bookmarkStart w:id="1" w:name="_Toc41400376"/>
       <w:r>
         <w:lastRenderedPageBreak/>
         <w:t>Pianificazione</w:t>
       </w:r>
+      <w:bookmarkEnd w:id="1"/>
+    </w:p>
+    <w:p>
+      <w:pPr>
+        <w:pStyle w:val="Titolo2"/>
+      </w:pPr>
+      <w:bookmarkStart w:id="2" w:name="_Toc41400377"/>
+      <w:r>
+        <w:t>Scopo dell’applicazione</w:t>
+      </w:r>
       <w:bookmarkEnd w:id="2"/>
     </w:p>
-    <w:p>
-      <w:pPr>
-        <w:pStyle w:val="Titolo2"/>
-      </w:pPr>
-      <w:bookmarkStart w:id="3" w:name="_Toc41400377"/>
-      <w:r>
-        <w:t>Scopo dell’applicazione</w:t>
+    <w:p/>
+    <w:p>
+      <w:pPr>
+        <w:jc w:val="both"/>
+        <w:rPr>
+          <w:rFonts w:asciiTheme="minorHAnsi" w:hAnsiTheme="minorHAnsi" w:cstheme="minorHAnsi"/>
+        </w:rPr>
+      </w:pPr>
+      <w:r>
+        <w:rPr>
+          <w:rFonts w:asciiTheme="minorHAnsi" w:hAnsiTheme="minorHAnsi" w:cstheme="minorHAnsi"/>
+        </w:rPr>
+        <w:t xml:space="preserve">Lo scopo del </w:t>
+      </w:r>
+      <w:r>
+        <w:rPr>
+          <w:rFonts w:asciiTheme="minorHAnsi" w:hAnsiTheme="minorHAnsi" w:cstheme="minorHAnsi"/>
+        </w:rPr>
+        <w:t xml:space="preserve">videogioco </w:t>
+      </w:r>
+      <w:r>
+        <w:rPr>
+          <w:rFonts w:asciiTheme="minorHAnsi" w:hAnsiTheme="minorHAnsi" w:cstheme="minorHAnsi"/>
+        </w:rPr>
+        <w:t>è</w:t>
+      </w:r>
+      <w:r>
+        <w:rPr>
+          <w:rFonts w:asciiTheme="minorHAnsi" w:hAnsiTheme="minorHAnsi" w:cstheme="minorHAnsi"/>
+        </w:rPr>
+        <w:t xml:space="preserve"> </w:t>
+      </w:r>
+      <w:r>
+        <w:rPr>
+          <w:rFonts w:asciiTheme="minorHAnsi" w:hAnsiTheme="minorHAnsi" w:cstheme="minorHAnsi"/>
+        </w:rPr>
+        <w:t xml:space="preserve">di consolidare le conoscenze di colore che hanno intrapreso lo </w:t>
+      </w:r>
+      <w:bookmarkStart w:id="3" w:name="_Hlk100348183"/>
+      <w:r>
+        <w:rPr>
+          <w:rFonts w:asciiTheme="minorHAnsi" w:hAnsiTheme="minorHAnsi" w:cstheme="minorHAnsi"/>
+        </w:rPr>
+        <w:t xml:space="preserve">studio Scienze della Nutrizione e/o corsi con materie simili </w:t>
       </w:r>
       <w:bookmarkEnd w:id="3"/>
-    </w:p>
-    <w:p/>
-    <w:p>
-      <w:r>
-        <w:t>Descrizione dell’applicazione.</w:t>
-      </w:r>
-    </w:p>
-    <w:p>
+      <w:r>
+        <w:rPr>
+          <w:rFonts w:asciiTheme="minorHAnsi" w:hAnsiTheme="minorHAnsi" w:cstheme="minorHAnsi"/>
+        </w:rPr>
+        <w:t>sulla sensibilizzazione della corretta alimentazione in correlazione alle patologie</w:t>
+      </w:r>
+      <w:r>
+        <w:rPr>
+          <w:rFonts w:asciiTheme="minorHAnsi" w:hAnsiTheme="minorHAnsi" w:cstheme="minorHAnsi"/>
+        </w:rPr>
+        <w:t xml:space="preserve"> delle persone, con un accenno anche alla sostenibilità ambientale.</w:t>
+      </w:r>
+    </w:p>
+    <w:p>
+      <w:pPr>
+        <w:jc w:val="both"/>
+        <w:rPr>
+          <w:rFonts w:asciiTheme="minorHAnsi" w:hAnsiTheme="minorHAnsi" w:cstheme="minorHAnsi"/>
+        </w:rPr>
+      </w:pPr>
+      <w:r>
+        <w:rPr>
+          <w:rFonts w:asciiTheme="minorHAnsi" w:hAnsiTheme="minorHAnsi" w:cstheme="minorHAnsi"/>
+        </w:rPr>
+        <w:t>In particolare, si tratterà di insegnare all’utente quale sia il piatto migliore da mangiare</w:t>
+      </w:r>
+      <w:r>
+        <w:rPr>
+          <w:rFonts w:asciiTheme="minorHAnsi" w:hAnsiTheme="minorHAnsi" w:cstheme="minorHAnsi"/>
+        </w:rPr>
+        <w:t>, rispetto ad un altro,</w:t>
+      </w:r>
+      <w:r>
+        <w:rPr>
+          <w:rFonts w:asciiTheme="minorHAnsi" w:hAnsiTheme="minorHAnsi" w:cstheme="minorHAnsi"/>
+        </w:rPr>
+        <w:t xml:space="preserve"> </w:t>
+      </w:r>
+      <w:r>
+        <w:rPr>
+          <w:rFonts w:asciiTheme="minorHAnsi" w:hAnsiTheme="minorHAnsi" w:cstheme="minorHAnsi"/>
+        </w:rPr>
+        <w:t>in correlazione alle patologie di un eventuale paziente</w:t>
+      </w:r>
+      <w:r>
+        <w:rPr>
+          <w:rFonts w:asciiTheme="minorHAnsi" w:hAnsiTheme="minorHAnsi" w:cstheme="minorHAnsi"/>
+        </w:rPr>
+        <w:t xml:space="preserve"> ed al </w:t>
+      </w:r>
+      <w:proofErr w:type="spellStart"/>
+      <w:r>
+        <w:rPr>
+          <w:rFonts w:asciiTheme="minorHAnsi" w:hAnsiTheme="minorHAnsi" w:cstheme="minorHAnsi"/>
+        </w:rPr>
+        <w:t>nustriScore</w:t>
+      </w:r>
+      <w:proofErr w:type="spellEnd"/>
+      <w:r>
+        <w:rPr>
+          <w:rFonts w:asciiTheme="minorHAnsi" w:hAnsiTheme="minorHAnsi" w:cstheme="minorHAnsi"/>
+        </w:rPr>
+        <w:t xml:space="preserve"> del piatto</w:t>
+      </w:r>
+      <w:r>
+        <w:rPr>
+          <w:rFonts w:asciiTheme="minorHAnsi" w:hAnsiTheme="minorHAnsi" w:cstheme="minorHAnsi"/>
+        </w:rPr>
+        <w:t>.</w:t>
+      </w:r>
+    </w:p>
+    <w:p>
+      <w:pPr>
+        <w:jc w:val="both"/>
+        <w:rPr>
+          <w:rFonts w:asciiTheme="minorHAnsi" w:hAnsiTheme="minorHAnsi" w:cstheme="minorHAnsi"/>
+        </w:rPr>
+      </w:pPr>
+      <w:r>
+        <w:rPr>
+          <w:rFonts w:asciiTheme="minorHAnsi" w:hAnsiTheme="minorHAnsi" w:cstheme="minorHAnsi"/>
+        </w:rPr>
+        <w:t>Inoltre, il videogioco punta a far comprendere l’impatto ambientale della preparazione di un piatto attraverso un sistema di ranking dell’</w:t>
+      </w:r>
+      <w:proofErr w:type="spellStart"/>
+      <w:r>
+        <w:rPr>
+          <w:rFonts w:asciiTheme="minorHAnsi" w:hAnsiTheme="minorHAnsi" w:cstheme="minorHAnsi"/>
+        </w:rPr>
+        <w:t>ecoScore</w:t>
+      </w:r>
+      <w:proofErr w:type="spellEnd"/>
+      <w:r>
+        <w:rPr>
+          <w:rFonts w:asciiTheme="minorHAnsi" w:hAnsiTheme="minorHAnsi" w:cstheme="minorHAnsi"/>
+        </w:rPr>
+        <w:t xml:space="preserve"> del piatto.</w:t>
+      </w:r>
+    </w:p>
+    <w:p>
+      <w:pPr>
+        <w:jc w:val="both"/>
+      </w:pPr>
       <w:r>
         <w:br w:type="page"/>
       </w:r>
@@ -1990,11 +2143,567 @@
       <w:bookmarkEnd w:id="4"/>
     </w:p>
     <w:p>
-      <w:r>
-        <w:t>Descrivere i destinatari</w:t>
-      </w:r>
-    </w:p>
-    <w:p/>
+      <w:pPr>
+        <w:jc w:val="both"/>
+      </w:pPr>
+      <w:r>
+        <w:t>I destinatari del videogioco sono tutte le persone che hanno deciso di intraprendere da poco gli studi di</w:t>
+      </w:r>
+      <w:r>
+        <w:t xml:space="preserve"> Scienze della Nutrizione e/o corsi con materie simili</w:t>
+      </w:r>
+      <w:r>
+        <w:t xml:space="preserve">. Si è scelto questo target </w:t>
+      </w:r>
+      <w:r>
+        <w:t xml:space="preserve">perché gli argomenti trattati da una parte sarebbero futili per coloro i quali abbiano già un’estrema conoscenza dell’ambito, dall’altra risulterebbero troppo avanzati per chi non </w:t>
+      </w:r>
+      <w:r>
+        <w:t>ha dimestichezza con il mondo della sana alimentazione.</w:t>
+      </w:r>
+    </w:p>
+    <w:p>
+      <w:pPr>
+        <w:jc w:val="both"/>
+      </w:pPr>
+    </w:p>
+    <w:p>
+      <w:pPr>
+        <w:jc w:val="both"/>
+      </w:pPr>
+    </w:p>
+    <w:p>
+      <w:pPr>
+        <w:jc w:val="both"/>
+      </w:pPr>
+    </w:p>
+    <w:p>
+      <w:pPr>
+        <w:jc w:val="both"/>
+      </w:pPr>
+    </w:p>
+    <w:p>
+      <w:pPr>
+        <w:jc w:val="both"/>
+      </w:pPr>
+    </w:p>
+    <w:p>
+      <w:pPr>
+        <w:jc w:val="both"/>
+      </w:pPr>
+    </w:p>
+    <w:p>
+      <w:pPr>
+        <w:jc w:val="both"/>
+      </w:pPr>
+    </w:p>
+    <w:tbl>
+      <w:tblPr>
+        <w:tblStyle w:val="Tabellagriglia5scura-colore1"/>
+        <w:tblW w:w="0" w:type="auto"/>
+        <w:tblLook w:val="0420" w:firstRow="1" w:lastRow="0" w:firstColumn="0" w:lastColumn="0" w:noHBand="0" w:noVBand="1"/>
+      </w:tblPr>
+      <w:tblGrid>
+        <w:gridCol w:w="4811"/>
+        <w:gridCol w:w="4811"/>
+      </w:tblGrid>
+      <w:tr>
+        <w:trPr>
+          <w:cnfStyle w:val="100000000000" w:firstRow="1" w:lastRow="0" w:firstColumn="0" w:lastColumn="0" w:oddVBand="0" w:evenVBand="0" w:oddHBand="0" w:evenHBand="0" w:firstRowFirstColumn="0" w:firstRowLastColumn="0" w:lastRowFirstColumn="0" w:lastRowLastColumn="0"/>
+        </w:trPr>
+        <w:tc>
+          <w:tcPr>
+            <w:tcW w:w="4811" w:type="dxa"/>
+          </w:tcPr>
+          <w:p>
+            <w:pPr>
+              <w:jc w:val="both"/>
+              <w:rPr>
+                <w:rFonts w:asciiTheme="minorHAnsi" w:hAnsiTheme="minorHAnsi" w:cstheme="minorHAnsi"/>
+              </w:rPr>
+            </w:pPr>
+            <w:r>
+              <w:rPr>
+                <w:rFonts w:asciiTheme="minorHAnsi" w:hAnsiTheme="minorHAnsi" w:cstheme="minorHAnsi"/>
+              </w:rPr>
+              <w:t>Caratteristica</w:t>
+            </w:r>
+          </w:p>
+        </w:tc>
+        <w:tc>
+          <w:tcPr>
+            <w:tcW w:w="4811" w:type="dxa"/>
+          </w:tcPr>
+          <w:p>
+            <w:pPr>
+              <w:jc w:val="both"/>
+              <w:rPr>
+                <w:rFonts w:asciiTheme="minorHAnsi" w:hAnsiTheme="minorHAnsi" w:cstheme="minorHAnsi"/>
+              </w:rPr>
+            </w:pPr>
+            <w:r>
+              <w:rPr>
+                <w:rFonts w:asciiTheme="minorHAnsi" w:hAnsiTheme="minorHAnsi" w:cstheme="minorHAnsi"/>
+              </w:rPr>
+              <w:t>Utente</w:t>
+            </w:r>
+          </w:p>
+        </w:tc>
+      </w:tr>
+      <w:tr>
+        <w:trPr>
+          <w:cnfStyle w:val="000000100000" w:firstRow="0" w:lastRow="0" w:firstColumn="0" w:lastColumn="0" w:oddVBand="0" w:evenVBand="0" w:oddHBand="1" w:evenHBand="0" w:firstRowFirstColumn="0" w:firstRowLastColumn="0" w:lastRowFirstColumn="0" w:lastRowLastColumn="0"/>
+        </w:trPr>
+        <w:tc>
+          <w:tcPr>
+            <w:tcW w:w="4811" w:type="dxa"/>
+          </w:tcPr>
+          <w:p>
+            <w:pPr>
+              <w:jc w:val="both"/>
+              <w:rPr>
+                <w:rFonts w:asciiTheme="minorHAnsi" w:hAnsiTheme="minorHAnsi" w:cstheme="minorHAnsi"/>
+              </w:rPr>
+            </w:pPr>
+            <w:r>
+              <w:rPr>
+                <w:rFonts w:asciiTheme="minorHAnsi" w:hAnsiTheme="minorHAnsi" w:cstheme="minorHAnsi"/>
+              </w:rPr>
+              <w:t>Età</w:t>
+            </w:r>
+          </w:p>
+        </w:tc>
+        <w:tc>
+          <w:tcPr>
+            <w:tcW w:w="4811" w:type="dxa"/>
+          </w:tcPr>
+          <w:p>
+            <w:pPr>
+              <w:jc w:val="both"/>
+              <w:rPr>
+                <w:rFonts w:asciiTheme="minorHAnsi" w:hAnsiTheme="minorHAnsi" w:cstheme="minorHAnsi"/>
+              </w:rPr>
+            </w:pPr>
+            <w:r>
+              <w:rPr>
+                <w:rFonts w:asciiTheme="minorHAnsi" w:hAnsiTheme="minorHAnsi" w:cstheme="minorHAnsi"/>
+              </w:rPr>
+              <w:t>18</w:t>
+            </w:r>
+            <w:r>
+              <w:rPr>
+                <w:rFonts w:asciiTheme="minorHAnsi" w:hAnsiTheme="minorHAnsi" w:cstheme="minorHAnsi"/>
+              </w:rPr>
+              <w:t>-30</w:t>
+            </w:r>
+            <w:r>
+              <w:rPr>
+                <w:rFonts w:asciiTheme="minorHAnsi" w:hAnsiTheme="minorHAnsi" w:cstheme="minorHAnsi"/>
+              </w:rPr>
+              <w:t xml:space="preserve"> anni</w:t>
+            </w:r>
+          </w:p>
+        </w:tc>
+      </w:tr>
+      <w:tr>
+        <w:tc>
+          <w:tcPr>
+            <w:tcW w:w="4811" w:type="dxa"/>
+          </w:tcPr>
+          <w:p>
+            <w:pPr>
+              <w:jc w:val="both"/>
+              <w:rPr>
+                <w:rFonts w:asciiTheme="minorHAnsi" w:hAnsiTheme="minorHAnsi" w:cstheme="minorHAnsi"/>
+              </w:rPr>
+            </w:pPr>
+            <w:r>
+              <w:rPr>
+                <w:rFonts w:asciiTheme="minorHAnsi" w:hAnsiTheme="minorHAnsi" w:cstheme="minorHAnsi"/>
+              </w:rPr>
+              <w:t>Livello Educativo</w:t>
+            </w:r>
+          </w:p>
+        </w:tc>
+        <w:tc>
+          <w:tcPr>
+            <w:tcW w:w="4811" w:type="dxa"/>
+          </w:tcPr>
+          <w:p>
+            <w:pPr>
+              <w:jc w:val="both"/>
+              <w:rPr>
+                <w:rFonts w:asciiTheme="minorHAnsi" w:hAnsiTheme="minorHAnsi" w:cstheme="minorHAnsi"/>
+              </w:rPr>
+            </w:pPr>
+            <w:r>
+              <w:rPr>
+                <w:rFonts w:asciiTheme="minorHAnsi" w:hAnsiTheme="minorHAnsi" w:cstheme="minorHAnsi"/>
+              </w:rPr>
+              <w:t>Scuola superiore</w:t>
+            </w:r>
+          </w:p>
+        </w:tc>
+      </w:tr>
+      <w:tr>
+        <w:trPr>
+          <w:cnfStyle w:val="000000100000" w:firstRow="0" w:lastRow="0" w:firstColumn="0" w:lastColumn="0" w:oddVBand="0" w:evenVBand="0" w:oddHBand="1" w:evenHBand="0" w:firstRowFirstColumn="0" w:firstRowLastColumn="0" w:lastRowFirstColumn="0" w:lastRowLastColumn="0"/>
+        </w:trPr>
+        <w:tc>
+          <w:tcPr>
+            <w:tcW w:w="4811" w:type="dxa"/>
+          </w:tcPr>
+          <w:p>
+            <w:pPr>
+              <w:jc w:val="both"/>
+              <w:rPr>
+                <w:rFonts w:asciiTheme="minorHAnsi" w:hAnsiTheme="minorHAnsi" w:cstheme="minorHAnsi"/>
+              </w:rPr>
+            </w:pPr>
+            <w:r>
+              <w:rPr>
+                <w:rFonts w:asciiTheme="minorHAnsi" w:hAnsiTheme="minorHAnsi" w:cstheme="minorHAnsi"/>
+              </w:rPr>
+              <w:t>Prerequisiti</w:t>
+            </w:r>
+          </w:p>
+        </w:tc>
+        <w:tc>
+          <w:tcPr>
+            <w:tcW w:w="4811" w:type="dxa"/>
+          </w:tcPr>
+          <w:p>
+            <w:pPr>
+              <w:jc w:val="both"/>
+              <w:rPr>
+                <w:rFonts w:asciiTheme="minorHAnsi" w:hAnsiTheme="minorHAnsi" w:cstheme="minorHAnsi"/>
+              </w:rPr>
+            </w:pPr>
+            <w:r>
+              <w:rPr>
+                <w:rFonts w:asciiTheme="minorHAnsi" w:hAnsiTheme="minorHAnsi" w:cstheme="minorHAnsi"/>
+              </w:rPr>
+              <w:t>Minima conoscenza delle patologie.</w:t>
+            </w:r>
+          </w:p>
+        </w:tc>
+      </w:tr>
+      <w:tr>
+        <w:tc>
+          <w:tcPr>
+            <w:tcW w:w="4811" w:type="dxa"/>
+          </w:tcPr>
+          <w:p>
+            <w:pPr>
+              <w:jc w:val="both"/>
+              <w:rPr>
+                <w:rFonts w:asciiTheme="minorHAnsi" w:hAnsiTheme="minorHAnsi" w:cstheme="minorHAnsi"/>
+              </w:rPr>
+            </w:pPr>
+            <w:r>
+              <w:rPr>
+                <w:rFonts w:asciiTheme="minorHAnsi" w:hAnsiTheme="minorHAnsi" w:cstheme="minorHAnsi"/>
+              </w:rPr>
+              <w:t>Conoscenza del computer</w:t>
+            </w:r>
+          </w:p>
+        </w:tc>
+        <w:tc>
+          <w:tcPr>
+            <w:tcW w:w="4811" w:type="dxa"/>
+          </w:tcPr>
+          <w:p>
+            <w:pPr>
+              <w:jc w:val="both"/>
+              <w:rPr>
+                <w:rFonts w:asciiTheme="minorHAnsi" w:hAnsiTheme="minorHAnsi" w:cstheme="minorHAnsi"/>
+              </w:rPr>
+            </w:pPr>
+            <w:r>
+              <w:rPr>
+                <w:rFonts w:asciiTheme="minorHAnsi" w:hAnsiTheme="minorHAnsi" w:cstheme="minorHAnsi"/>
+              </w:rPr>
+              <w:t>Base</w:t>
+            </w:r>
+          </w:p>
+        </w:tc>
+      </w:tr>
+      <w:tr>
+        <w:trPr>
+          <w:cnfStyle w:val="000000100000" w:firstRow="0" w:lastRow="0" w:firstColumn="0" w:lastColumn="0" w:oddVBand="0" w:evenVBand="0" w:oddHBand="1" w:evenHBand="0" w:firstRowFirstColumn="0" w:firstRowLastColumn="0" w:lastRowFirstColumn="0" w:lastRowLastColumn="0"/>
+        </w:trPr>
+        <w:tc>
+          <w:tcPr>
+            <w:tcW w:w="4811" w:type="dxa"/>
+          </w:tcPr>
+          <w:p>
+            <w:pPr>
+              <w:jc w:val="both"/>
+              <w:rPr>
+                <w:rFonts w:asciiTheme="minorHAnsi" w:hAnsiTheme="minorHAnsi" w:cstheme="minorHAnsi"/>
+              </w:rPr>
+            </w:pPr>
+            <w:r>
+              <w:rPr>
+                <w:rFonts w:asciiTheme="minorHAnsi" w:hAnsiTheme="minorHAnsi" w:cstheme="minorHAnsi"/>
+              </w:rPr>
+              <w:t>Conoscenza delle applicazioni</w:t>
+            </w:r>
+          </w:p>
+        </w:tc>
+        <w:tc>
+          <w:tcPr>
+            <w:tcW w:w="4811" w:type="dxa"/>
+          </w:tcPr>
+          <w:p>
+            <w:pPr>
+              <w:jc w:val="both"/>
+              <w:rPr>
+                <w:rFonts w:asciiTheme="minorHAnsi" w:hAnsiTheme="minorHAnsi" w:cstheme="minorHAnsi"/>
+              </w:rPr>
+            </w:pPr>
+            <w:r>
+              <w:rPr>
+                <w:rFonts w:asciiTheme="minorHAnsi" w:hAnsiTheme="minorHAnsi" w:cstheme="minorHAnsi"/>
+              </w:rPr>
+              <w:t>Interazioni elementari</w:t>
+            </w:r>
+          </w:p>
+        </w:tc>
+      </w:tr>
+      <w:tr>
+        <w:tc>
+          <w:tcPr>
+            <w:tcW w:w="4811" w:type="dxa"/>
+          </w:tcPr>
+          <w:p>
+            <w:pPr>
+              <w:jc w:val="both"/>
+              <w:rPr>
+                <w:rFonts w:asciiTheme="minorHAnsi" w:hAnsiTheme="minorHAnsi" w:cstheme="minorHAnsi"/>
+              </w:rPr>
+            </w:pPr>
+            <w:r>
+              <w:rPr>
+                <w:rFonts w:asciiTheme="minorHAnsi" w:hAnsiTheme="minorHAnsi" w:cstheme="minorHAnsi"/>
+              </w:rPr>
+              <w:t>Accesso a Internet</w:t>
+            </w:r>
+          </w:p>
+        </w:tc>
+        <w:tc>
+          <w:tcPr>
+            <w:tcW w:w="4811" w:type="dxa"/>
+          </w:tcPr>
+          <w:p>
+            <w:pPr>
+              <w:jc w:val="both"/>
+              <w:rPr>
+                <w:rFonts w:asciiTheme="minorHAnsi" w:hAnsiTheme="minorHAnsi" w:cstheme="minorHAnsi"/>
+              </w:rPr>
+            </w:pPr>
+            <w:r>
+              <w:rPr>
+                <w:rFonts w:asciiTheme="minorHAnsi" w:hAnsiTheme="minorHAnsi" w:cstheme="minorHAnsi"/>
+              </w:rPr>
+              <w:t>Non necessario</w:t>
+            </w:r>
+          </w:p>
+        </w:tc>
+      </w:tr>
+      <w:tr>
+        <w:trPr>
+          <w:cnfStyle w:val="000000100000" w:firstRow="0" w:lastRow="0" w:firstColumn="0" w:lastColumn="0" w:oddVBand="0" w:evenVBand="0" w:oddHBand="1" w:evenHBand="0" w:firstRowFirstColumn="0" w:firstRowLastColumn="0" w:lastRowFirstColumn="0" w:lastRowLastColumn="0"/>
+        </w:trPr>
+        <w:tc>
+          <w:tcPr>
+            <w:tcW w:w="4811" w:type="dxa"/>
+          </w:tcPr>
+          <w:p>
+            <w:pPr>
+              <w:jc w:val="both"/>
+              <w:rPr>
+                <w:rFonts w:asciiTheme="minorHAnsi" w:hAnsiTheme="minorHAnsi" w:cstheme="minorHAnsi"/>
+              </w:rPr>
+            </w:pPr>
+            <w:r>
+              <w:rPr>
+                <w:rFonts w:asciiTheme="minorHAnsi" w:hAnsiTheme="minorHAnsi" w:cstheme="minorHAnsi"/>
+              </w:rPr>
+              <w:t>Lingua</w:t>
+            </w:r>
+          </w:p>
+        </w:tc>
+        <w:tc>
+          <w:tcPr>
+            <w:tcW w:w="4811" w:type="dxa"/>
+          </w:tcPr>
+          <w:p>
+            <w:pPr>
+              <w:jc w:val="both"/>
+              <w:rPr>
+                <w:rFonts w:asciiTheme="minorHAnsi" w:hAnsiTheme="minorHAnsi" w:cstheme="minorHAnsi"/>
+              </w:rPr>
+            </w:pPr>
+            <w:r>
+              <w:rPr>
+                <w:rFonts w:asciiTheme="minorHAnsi" w:hAnsiTheme="minorHAnsi" w:cstheme="minorHAnsi"/>
+              </w:rPr>
+              <w:t>Italiano</w:t>
+            </w:r>
+          </w:p>
+        </w:tc>
+      </w:tr>
+      <w:tr>
+        <w:tc>
+          <w:tcPr>
+            <w:tcW w:w="4811" w:type="dxa"/>
+          </w:tcPr>
+          <w:p>
+            <w:pPr>
+              <w:jc w:val="both"/>
+              <w:rPr>
+                <w:rFonts w:asciiTheme="minorHAnsi" w:hAnsiTheme="minorHAnsi" w:cstheme="minorHAnsi"/>
+              </w:rPr>
+            </w:pPr>
+            <w:r>
+              <w:rPr>
+                <w:rFonts w:asciiTheme="minorHAnsi" w:hAnsiTheme="minorHAnsi" w:cstheme="minorHAnsi"/>
+              </w:rPr>
+              <w:t>Accessibilità</w:t>
+            </w:r>
+          </w:p>
+        </w:tc>
+        <w:tc>
+          <w:tcPr>
+            <w:tcW w:w="4811" w:type="dxa"/>
+          </w:tcPr>
+          <w:p>
+            <w:pPr>
+              <w:jc w:val="both"/>
+              <w:rPr>
+                <w:rFonts w:asciiTheme="minorHAnsi" w:hAnsiTheme="minorHAnsi" w:cstheme="minorHAnsi"/>
+              </w:rPr>
+            </w:pPr>
+            <w:r>
+              <w:rPr>
+                <w:rFonts w:asciiTheme="minorHAnsi" w:hAnsiTheme="minorHAnsi" w:cstheme="minorHAnsi"/>
+              </w:rPr>
+              <w:t xml:space="preserve">Uso della tastiera </w:t>
+            </w:r>
+            <w:r>
+              <w:rPr>
+                <w:rFonts w:asciiTheme="minorHAnsi" w:hAnsiTheme="minorHAnsi" w:cstheme="minorHAnsi"/>
+              </w:rPr>
+              <w:t xml:space="preserve">e mouse </w:t>
+            </w:r>
+            <w:r>
+              <w:rPr>
+                <w:rFonts w:asciiTheme="minorHAnsi" w:hAnsiTheme="minorHAnsi" w:cstheme="minorHAnsi"/>
+              </w:rPr>
+              <w:t>necessario</w:t>
+            </w:r>
+          </w:p>
+        </w:tc>
+      </w:tr>
+      <w:tr>
+        <w:trPr>
+          <w:cnfStyle w:val="000000100000" w:firstRow="0" w:lastRow="0" w:firstColumn="0" w:lastColumn="0" w:oddVBand="0" w:evenVBand="0" w:oddHBand="1" w:evenHBand="0" w:firstRowFirstColumn="0" w:firstRowLastColumn="0" w:lastRowFirstColumn="0" w:lastRowLastColumn="0"/>
+        </w:trPr>
+        <w:tc>
+          <w:tcPr>
+            <w:tcW w:w="4811" w:type="dxa"/>
+          </w:tcPr>
+          <w:p>
+            <w:pPr>
+              <w:jc w:val="both"/>
+              <w:rPr>
+                <w:rFonts w:asciiTheme="minorHAnsi" w:hAnsiTheme="minorHAnsi" w:cstheme="minorHAnsi"/>
+              </w:rPr>
+            </w:pPr>
+            <w:r>
+              <w:rPr>
+                <w:rFonts w:asciiTheme="minorHAnsi" w:hAnsiTheme="minorHAnsi" w:cstheme="minorHAnsi"/>
+              </w:rPr>
+              <w:t>Scopo dell’applicazione</w:t>
+            </w:r>
+          </w:p>
+        </w:tc>
+        <w:tc>
+          <w:tcPr>
+            <w:tcW w:w="4811" w:type="dxa"/>
+          </w:tcPr>
+          <w:p>
+            <w:pPr>
+              <w:jc w:val="both"/>
+              <w:rPr>
+                <w:rFonts w:asciiTheme="minorHAnsi" w:hAnsiTheme="minorHAnsi" w:cstheme="minorHAnsi"/>
+              </w:rPr>
+            </w:pPr>
+            <w:r>
+              <w:rPr>
+                <w:rFonts w:asciiTheme="minorHAnsi" w:hAnsiTheme="minorHAnsi" w:cstheme="minorHAnsi"/>
+              </w:rPr>
+              <w:t xml:space="preserve">Istruire l’utente riguardo la </w:t>
+            </w:r>
+            <w:r>
+              <w:rPr>
+                <w:rFonts w:asciiTheme="minorHAnsi" w:hAnsiTheme="minorHAnsi" w:cstheme="minorHAnsi"/>
+              </w:rPr>
+              <w:t>corretta alimentazione in relazione alle patologie.</w:t>
+            </w:r>
+          </w:p>
+        </w:tc>
+      </w:tr>
+      <w:tr>
+        <w:trPr>
+          <w:trHeight w:val="452"/>
+        </w:trPr>
+        <w:tc>
+          <w:tcPr>
+            <w:tcW w:w="4811" w:type="dxa"/>
+          </w:tcPr>
+          <w:p>
+            <w:pPr>
+              <w:jc w:val="both"/>
+              <w:rPr>
+                <w:rFonts w:asciiTheme="minorHAnsi" w:hAnsiTheme="minorHAnsi" w:cstheme="minorHAnsi"/>
+              </w:rPr>
+            </w:pPr>
+            <w:r>
+              <w:rPr>
+                <w:rFonts w:asciiTheme="minorHAnsi" w:hAnsiTheme="minorHAnsi" w:cstheme="minorHAnsi"/>
+              </w:rPr>
+              <w:t>Livello di lettura</w:t>
+            </w:r>
+          </w:p>
+        </w:tc>
+        <w:tc>
+          <w:tcPr>
+            <w:tcW w:w="4811" w:type="dxa"/>
+          </w:tcPr>
+          <w:p>
+            <w:pPr>
+              <w:jc w:val="both"/>
+              <w:rPr>
+                <w:rFonts w:asciiTheme="minorHAnsi" w:hAnsiTheme="minorHAnsi" w:cstheme="minorHAnsi"/>
+              </w:rPr>
+            </w:pPr>
+            <w:r>
+              <w:rPr>
+                <w:rFonts w:asciiTheme="minorHAnsi" w:hAnsiTheme="minorHAnsi" w:cstheme="minorHAnsi"/>
+              </w:rPr>
+              <w:t>Linguaggio chiaro</w:t>
+            </w:r>
+          </w:p>
+        </w:tc>
+      </w:tr>
+    </w:tbl>
+    <w:p>
+      <w:pPr>
+        <w:jc w:val="both"/>
+      </w:pPr>
+    </w:p>
     <w:p>
       <w:r>
         <w:br w:type="page"/>
@@ -2012,6 +2721,942 @@
       <w:bookmarkEnd w:id="5"/>
     </w:p>
     <w:p>
+      <w:pPr>
+        <w:jc w:val="both"/>
+        <w:rPr>
+          <w:rFonts w:asciiTheme="minorHAnsi" w:hAnsiTheme="minorHAnsi" w:cstheme="minorHAnsi"/>
+        </w:rPr>
+      </w:pPr>
+      <w:r>
+        <w:rPr>
+          <w:rFonts w:asciiTheme="minorHAnsi" w:hAnsiTheme="minorHAnsi" w:cstheme="minorHAnsi"/>
+        </w:rPr>
+        <w:t>Di seguito sono enunciati i vincoli da rispettare nella creazione dell’applicativo</w:t>
+      </w:r>
+      <w:r>
+        <w:rPr>
+          <w:rFonts w:asciiTheme="minorHAnsi" w:hAnsiTheme="minorHAnsi" w:cstheme="minorHAnsi"/>
+        </w:rPr>
+        <w:t>.</w:t>
+      </w:r>
+    </w:p>
+    <w:p/>
+    <w:p>
+      <w:pPr>
+        <w:pStyle w:val="Titolo3"/>
+        <w:rPr>
+          <w:rFonts w:asciiTheme="majorHAnsi" w:hAnsiTheme="majorHAnsi" w:cstheme="majorHAnsi"/>
+          <w:b/>
+          <w:bCs/>
+        </w:rPr>
+      </w:pPr>
+      <w:bookmarkStart w:id="6" w:name="_Toc41664998"/>
+      <w:r>
+        <w:rPr>
+          <w:rFonts w:asciiTheme="majorHAnsi" w:hAnsiTheme="majorHAnsi" w:cstheme="majorHAnsi"/>
+          <w:b/>
+          <w:bCs/>
+        </w:rPr>
+        <w:t>Conoscenze informatiche</w:t>
+      </w:r>
+      <w:bookmarkEnd w:id="6"/>
+    </w:p>
+    <w:p>
+      <w:pPr>
+        <w:jc w:val="both"/>
+        <w:rPr>
+          <w:rFonts w:asciiTheme="minorHAnsi" w:hAnsiTheme="minorHAnsi" w:cstheme="minorHAnsi"/>
+        </w:rPr>
+      </w:pPr>
+      <w:r>
+        <w:rPr>
+          <w:rFonts w:asciiTheme="minorHAnsi" w:hAnsiTheme="minorHAnsi" w:cstheme="minorHAnsi"/>
+        </w:rPr>
+        <w:t>Sono richieste conoscenze basilari nell’utilizzo di applicazioni multimediali. L’applicazione si propone di essere semplice ed intuitiva nei controlli al fine di essere immediatamente recepibile dall’utenza</w:t>
+      </w:r>
+      <w:r>
+        <w:rPr>
+          <w:rFonts w:asciiTheme="minorHAnsi" w:hAnsiTheme="minorHAnsi" w:cstheme="minorHAnsi"/>
+        </w:rPr>
+        <w:t>.</w:t>
+      </w:r>
+    </w:p>
+    <w:p>
+      <w:pPr>
+        <w:jc w:val="both"/>
+        <w:rPr>
+          <w:rFonts w:asciiTheme="minorHAnsi" w:hAnsiTheme="minorHAnsi" w:cstheme="minorHAnsi"/>
+        </w:rPr>
+      </w:pPr>
+    </w:p>
+    <w:p>
+      <w:pPr>
+        <w:pStyle w:val="Titolo3"/>
+        <w:rPr>
+          <w:rFonts w:asciiTheme="majorHAnsi" w:hAnsiTheme="majorHAnsi" w:cstheme="majorHAnsi"/>
+          <w:b/>
+          <w:bCs/>
+        </w:rPr>
+      </w:pPr>
+      <w:bookmarkStart w:id="7" w:name="_Toc41664999"/>
+      <w:r>
+        <w:rPr>
+          <w:rFonts w:asciiTheme="majorHAnsi" w:hAnsiTheme="majorHAnsi" w:cstheme="majorHAnsi"/>
+          <w:b/>
+          <w:bCs/>
+        </w:rPr>
+        <w:t>Requisiti minimi della piattaforma</w:t>
+      </w:r>
+      <w:bookmarkEnd w:id="7"/>
+    </w:p>
+    <w:p>
+      <w:pPr>
+        <w:jc w:val="both"/>
+        <w:rPr>
+          <w:rFonts w:asciiTheme="minorHAnsi" w:hAnsiTheme="minorHAnsi" w:cstheme="minorHAnsi"/>
+        </w:rPr>
+      </w:pPr>
+      <w:r>
+        <w:rPr>
+          <w:rFonts w:asciiTheme="minorHAnsi" w:hAnsiTheme="minorHAnsi" w:cstheme="minorHAnsi"/>
+        </w:rPr>
+        <w:t>L’applicazione dovrà poter essere eseguibile su PC con i seguenti requisiti HW minimi:</w:t>
+      </w:r>
+    </w:p>
+    <w:p>
+      <w:pPr>
+        <w:jc w:val="both"/>
+        <w:rPr>
+          <w:rFonts w:asciiTheme="minorHAnsi" w:hAnsiTheme="minorHAnsi" w:cstheme="minorHAnsi"/>
+        </w:rPr>
+      </w:pPr>
+    </w:p>
+    <w:p>
+      <w:pPr>
+        <w:pStyle w:val="Paragrafoelenco"/>
+        <w:numPr>
+          <w:ilvl w:val="0"/>
+          <w:numId w:val="14"/>
+        </w:numPr>
+        <w:jc w:val="both"/>
+        <w:rPr>
+          <w:rFonts w:asciiTheme="minorHAnsi" w:hAnsiTheme="minorHAnsi" w:cstheme="minorHAnsi"/>
+        </w:rPr>
+      </w:pPr>
+      <w:r>
+        <w:rPr>
+          <w:rFonts w:asciiTheme="minorHAnsi" w:hAnsiTheme="minorHAnsi" w:cstheme="minorHAnsi"/>
+        </w:rPr>
+        <w:t xml:space="preserve">Processore: </w:t>
+      </w:r>
+      <w:r>
+        <w:rPr>
+          <w:rFonts w:asciiTheme="minorHAnsi" w:hAnsiTheme="minorHAnsi" w:cstheme="minorHAnsi"/>
+        </w:rPr>
+        <w:t xml:space="preserve">architettura </w:t>
+      </w:r>
+      <w:r>
+        <w:rPr>
+          <w:rFonts w:asciiTheme="minorHAnsi" w:hAnsiTheme="minorHAnsi" w:cstheme="minorHAnsi"/>
+        </w:rPr>
+        <w:t xml:space="preserve">X64 </w:t>
+      </w:r>
+      <w:r>
+        <w:rPr>
+          <w:rFonts w:asciiTheme="minorHAnsi" w:hAnsiTheme="minorHAnsi" w:cstheme="minorHAnsi"/>
+        </w:rPr>
+        <w:t>con</w:t>
+      </w:r>
+      <w:r>
+        <w:rPr>
+          <w:rFonts w:asciiTheme="minorHAnsi" w:hAnsiTheme="minorHAnsi" w:cstheme="minorHAnsi"/>
+        </w:rPr>
+        <w:t xml:space="preserve"> SSE2</w:t>
+      </w:r>
+      <w:r>
+        <w:rPr>
+          <w:rFonts w:asciiTheme="minorHAnsi" w:hAnsiTheme="minorHAnsi" w:cstheme="minorHAnsi"/>
+        </w:rPr>
+        <w:t>,</w:t>
+      </w:r>
+      <w:r>
+        <w:rPr>
+          <w:rFonts w:asciiTheme="minorHAnsi" w:hAnsiTheme="minorHAnsi" w:cstheme="minorHAnsi"/>
+        </w:rPr>
+        <w:t xml:space="preserve"> Apple Silicon</w:t>
+      </w:r>
+    </w:p>
+    <w:p>
+      <w:pPr>
+        <w:pStyle w:val="Paragrafoelenco"/>
+        <w:numPr>
+          <w:ilvl w:val="0"/>
+          <w:numId w:val="14"/>
+        </w:numPr>
+        <w:jc w:val="both"/>
+        <w:rPr>
+          <w:rFonts w:asciiTheme="minorHAnsi" w:hAnsiTheme="minorHAnsi" w:cstheme="minorHAnsi"/>
+          <w:lang w:val="en-US"/>
+        </w:rPr>
+      </w:pPr>
+      <w:r>
+        <w:rPr>
+          <w:rFonts w:asciiTheme="minorHAnsi" w:hAnsiTheme="minorHAnsi" w:cstheme="minorHAnsi"/>
+          <w:lang w:val="en-US"/>
+        </w:rPr>
+        <w:t xml:space="preserve">RAM: </w:t>
+      </w:r>
+      <w:r>
+        <w:rPr>
+          <w:rFonts w:asciiTheme="minorHAnsi" w:hAnsiTheme="minorHAnsi" w:cstheme="minorHAnsi"/>
+          <w:lang w:val="en-US"/>
+        </w:rPr>
+        <w:t>512</w:t>
+      </w:r>
+      <w:r>
+        <w:rPr>
+          <w:rFonts w:asciiTheme="minorHAnsi" w:hAnsiTheme="minorHAnsi" w:cstheme="minorHAnsi"/>
+          <w:lang w:val="en-US"/>
+        </w:rPr>
+        <w:t xml:space="preserve">MB per </w:t>
+      </w:r>
+      <w:proofErr w:type="spellStart"/>
+      <w:r>
+        <w:rPr>
+          <w:rFonts w:asciiTheme="minorHAnsi" w:hAnsiTheme="minorHAnsi" w:cstheme="minorHAnsi"/>
+          <w:lang w:val="en-US"/>
+        </w:rPr>
+        <w:t>l’esecuzione</w:t>
+      </w:r>
+      <w:proofErr w:type="spellEnd"/>
+    </w:p>
+    <w:p>
+      <w:pPr>
+        <w:pStyle w:val="Paragrafoelenco"/>
+        <w:numPr>
+          <w:ilvl w:val="0"/>
+          <w:numId w:val="14"/>
+        </w:numPr>
+        <w:jc w:val="both"/>
+        <w:rPr>
+          <w:rFonts w:asciiTheme="minorHAnsi" w:hAnsiTheme="minorHAnsi" w:cstheme="minorHAnsi"/>
+        </w:rPr>
+      </w:pPr>
+      <w:r>
+        <w:rPr>
+          <w:rFonts w:asciiTheme="minorHAnsi" w:hAnsiTheme="minorHAnsi" w:cstheme="minorHAnsi"/>
+        </w:rPr>
+        <w:t xml:space="preserve">Hard Disk: </w:t>
+      </w:r>
+      <w:r>
+        <w:rPr>
+          <w:rFonts w:asciiTheme="minorHAnsi" w:hAnsiTheme="minorHAnsi" w:cstheme="minorHAnsi"/>
+        </w:rPr>
+        <w:t>1GB</w:t>
+      </w:r>
+    </w:p>
+    <w:p>
+      <w:pPr>
+        <w:pStyle w:val="Paragrafoelenco"/>
+        <w:numPr>
+          <w:ilvl w:val="0"/>
+          <w:numId w:val="14"/>
+        </w:numPr>
+        <w:jc w:val="both"/>
+        <w:rPr>
+          <w:rFonts w:asciiTheme="minorHAnsi" w:hAnsiTheme="minorHAnsi" w:cstheme="minorHAnsi"/>
+        </w:rPr>
+      </w:pPr>
+      <w:r>
+        <w:rPr>
+          <w:rFonts w:asciiTheme="minorHAnsi" w:hAnsiTheme="minorHAnsi" w:cstheme="minorHAnsi"/>
+        </w:rPr>
+        <w:t>Scheda video</w:t>
+      </w:r>
+      <w:r>
+        <w:rPr>
+          <w:rFonts w:asciiTheme="minorHAnsi" w:hAnsiTheme="minorHAnsi" w:cstheme="minorHAnsi"/>
+        </w:rPr>
+        <w:t xml:space="preserve">: </w:t>
+      </w:r>
+      <w:r>
+        <w:rPr>
+          <w:rFonts w:asciiTheme="minorHAnsi" w:hAnsiTheme="minorHAnsi" w:cstheme="minorHAnsi"/>
+        </w:rPr>
+        <w:t>Scheda grafica integrata nel processore</w:t>
+      </w:r>
+    </w:p>
+    <w:p>
+      <w:pPr>
+        <w:pStyle w:val="Paragrafoelenco"/>
+        <w:numPr>
+          <w:ilvl w:val="0"/>
+          <w:numId w:val="14"/>
+        </w:numPr>
+        <w:jc w:val="both"/>
+        <w:rPr>
+          <w:rFonts w:asciiTheme="minorHAnsi" w:hAnsiTheme="minorHAnsi" w:cstheme="minorHAnsi"/>
+        </w:rPr>
+      </w:pPr>
+      <w:r>
+        <w:rPr>
+          <w:rFonts w:asciiTheme="minorHAnsi" w:hAnsiTheme="minorHAnsi" w:cstheme="minorHAnsi"/>
+        </w:rPr>
+        <w:t>Risoluzione: 1920x1080 o superiori</w:t>
+      </w:r>
+    </w:p>
+    <w:p>
+      <w:pPr>
+        <w:jc w:val="both"/>
+        <w:rPr>
+          <w:rFonts w:asciiTheme="minorHAnsi" w:hAnsiTheme="minorHAnsi" w:cstheme="minorHAnsi"/>
+        </w:rPr>
+      </w:pPr>
+    </w:p>
+    <w:p>
+      <w:pPr>
+        <w:jc w:val="both"/>
+        <w:rPr>
+          <w:rFonts w:asciiTheme="minorHAnsi" w:hAnsiTheme="minorHAnsi" w:cstheme="minorHAnsi"/>
+        </w:rPr>
+      </w:pPr>
+      <w:r>
+        <w:rPr>
+          <w:rFonts w:asciiTheme="minorHAnsi" w:hAnsiTheme="minorHAnsi" w:cstheme="minorHAnsi"/>
+        </w:rPr>
+        <w:t>E</w:t>
+      </w:r>
+      <w:r>
+        <w:rPr>
+          <w:rFonts w:asciiTheme="minorHAnsi" w:hAnsiTheme="minorHAnsi" w:cstheme="minorHAnsi"/>
+        </w:rPr>
+        <w:t xml:space="preserve"> con i seguenti requisiti SW: </w:t>
+      </w:r>
+    </w:p>
+    <w:p>
+      <w:pPr>
+        <w:jc w:val="both"/>
+        <w:rPr>
+          <w:rFonts w:asciiTheme="minorHAnsi" w:hAnsiTheme="minorHAnsi" w:cstheme="minorHAnsi"/>
+        </w:rPr>
+      </w:pPr>
+    </w:p>
+    <w:p>
+      <w:pPr>
+        <w:pStyle w:val="Paragrafoelenco"/>
+        <w:numPr>
+          <w:ilvl w:val="0"/>
+          <w:numId w:val="15"/>
+        </w:numPr>
+        <w:jc w:val="both"/>
+        <w:rPr>
+          <w:rFonts w:asciiTheme="minorHAnsi" w:hAnsiTheme="minorHAnsi" w:cstheme="minorHAnsi"/>
+        </w:rPr>
+      </w:pPr>
+      <w:r>
+        <w:rPr>
+          <w:rFonts w:asciiTheme="minorHAnsi" w:hAnsiTheme="minorHAnsi" w:cstheme="minorHAnsi"/>
+        </w:rPr>
+        <w:t>Windows 7 o superiori</w:t>
+      </w:r>
+    </w:p>
+    <w:p>
+      <w:pPr>
+        <w:jc w:val="both"/>
+        <w:rPr>
+          <w:rFonts w:asciiTheme="minorHAnsi" w:hAnsiTheme="minorHAnsi" w:cstheme="minorHAnsi"/>
+        </w:rPr>
+      </w:pPr>
+    </w:p>
+    <w:p>
+      <w:pPr>
+        <w:pStyle w:val="Titolo3"/>
+        <w:rPr>
+          <w:rFonts w:asciiTheme="majorHAnsi" w:hAnsiTheme="majorHAnsi" w:cstheme="majorHAnsi"/>
+          <w:b/>
+          <w:bCs/>
+        </w:rPr>
+      </w:pPr>
+      <w:r>
+        <w:rPr>
+          <w:rFonts w:asciiTheme="majorHAnsi" w:hAnsiTheme="majorHAnsi" w:cstheme="majorHAnsi"/>
+          <w:b/>
+          <w:bCs/>
+        </w:rPr>
+        <w:t xml:space="preserve">Requisiti </w:t>
+      </w:r>
+      <w:r>
+        <w:rPr>
+          <w:rFonts w:asciiTheme="majorHAnsi" w:hAnsiTheme="majorHAnsi" w:cstheme="majorHAnsi"/>
+          <w:b/>
+          <w:bCs/>
+        </w:rPr>
+        <w:t>consigliati</w:t>
+      </w:r>
+      <w:r>
+        <w:rPr>
+          <w:rFonts w:asciiTheme="majorHAnsi" w:hAnsiTheme="majorHAnsi" w:cstheme="majorHAnsi"/>
+          <w:b/>
+          <w:bCs/>
+        </w:rPr>
+        <w:t xml:space="preserve"> della piattaforma</w:t>
+      </w:r>
+    </w:p>
+    <w:p>
+      <w:pPr>
+        <w:jc w:val="both"/>
+        <w:rPr>
+          <w:rFonts w:asciiTheme="minorHAnsi" w:hAnsiTheme="minorHAnsi" w:cstheme="minorHAnsi"/>
+        </w:rPr>
+      </w:pPr>
+      <w:r>
+        <w:rPr>
+          <w:rFonts w:asciiTheme="minorHAnsi" w:hAnsiTheme="minorHAnsi" w:cstheme="minorHAnsi"/>
+        </w:rPr>
+        <w:t>L’applicazione dovrà poter essere eseguibile su PC con i seguenti requisiti HW minimi:</w:t>
+      </w:r>
+    </w:p>
+    <w:p>
+      <w:pPr>
+        <w:jc w:val="both"/>
+        <w:rPr>
+          <w:rFonts w:asciiTheme="minorHAnsi" w:hAnsiTheme="minorHAnsi" w:cstheme="minorHAnsi"/>
+        </w:rPr>
+      </w:pPr>
+    </w:p>
+    <w:p>
+      <w:pPr>
+        <w:pStyle w:val="Paragrafoelenco"/>
+        <w:numPr>
+          <w:ilvl w:val="0"/>
+          <w:numId w:val="15"/>
+        </w:numPr>
+        <w:jc w:val="both"/>
+        <w:rPr>
+          <w:rFonts w:asciiTheme="minorHAnsi" w:hAnsiTheme="minorHAnsi" w:cstheme="minorHAnsi"/>
+        </w:rPr>
+      </w:pPr>
+      <w:r>
+        <w:rPr>
+          <w:rFonts w:asciiTheme="minorHAnsi" w:hAnsiTheme="minorHAnsi" w:cstheme="minorHAnsi"/>
+        </w:rPr>
+        <w:t>Processore: i3-540 o superiori</w:t>
+      </w:r>
+    </w:p>
+    <w:p>
+      <w:pPr>
+        <w:pStyle w:val="Paragrafoelenco"/>
+        <w:numPr>
+          <w:ilvl w:val="0"/>
+          <w:numId w:val="15"/>
+        </w:numPr>
+        <w:jc w:val="both"/>
+        <w:rPr>
+          <w:rFonts w:asciiTheme="minorHAnsi" w:hAnsiTheme="minorHAnsi" w:cstheme="minorHAnsi"/>
+        </w:rPr>
+      </w:pPr>
+      <w:r>
+        <w:rPr>
+          <w:rFonts w:asciiTheme="minorHAnsi" w:hAnsiTheme="minorHAnsi" w:cstheme="minorHAnsi"/>
+        </w:rPr>
+        <w:t xml:space="preserve">RAM: </w:t>
+      </w:r>
+      <w:r>
+        <w:rPr>
+          <w:rFonts w:asciiTheme="minorHAnsi" w:hAnsiTheme="minorHAnsi" w:cstheme="minorHAnsi"/>
+        </w:rPr>
+        <w:t>1GB</w:t>
+      </w:r>
+      <w:r>
+        <w:rPr>
+          <w:rFonts w:asciiTheme="minorHAnsi" w:hAnsiTheme="minorHAnsi" w:cstheme="minorHAnsi"/>
+        </w:rPr>
+        <w:t xml:space="preserve"> per l’esecuzione</w:t>
+      </w:r>
+    </w:p>
+    <w:p>
+      <w:pPr>
+        <w:pStyle w:val="Paragrafoelenco"/>
+        <w:numPr>
+          <w:ilvl w:val="0"/>
+          <w:numId w:val="15"/>
+        </w:numPr>
+        <w:jc w:val="both"/>
+        <w:rPr>
+          <w:rFonts w:asciiTheme="minorHAnsi" w:hAnsiTheme="minorHAnsi" w:cstheme="minorHAnsi"/>
+        </w:rPr>
+      </w:pPr>
+      <w:r>
+        <w:rPr>
+          <w:rFonts w:asciiTheme="minorHAnsi" w:hAnsiTheme="minorHAnsi" w:cstheme="minorHAnsi"/>
+        </w:rPr>
+        <w:t>Hard Disk: 1GB</w:t>
+      </w:r>
+    </w:p>
+    <w:p>
+      <w:pPr>
+        <w:pStyle w:val="Paragrafoelenco"/>
+        <w:numPr>
+          <w:ilvl w:val="0"/>
+          <w:numId w:val="15"/>
+        </w:numPr>
+        <w:jc w:val="both"/>
+        <w:rPr>
+          <w:rFonts w:asciiTheme="minorHAnsi" w:hAnsiTheme="minorHAnsi" w:cstheme="minorHAnsi"/>
+        </w:rPr>
+      </w:pPr>
+      <w:r>
+        <w:rPr>
+          <w:rFonts w:asciiTheme="minorHAnsi" w:hAnsiTheme="minorHAnsi" w:cstheme="minorHAnsi"/>
+        </w:rPr>
+        <w:t>Scheda Video: GEFORCE GT710</w:t>
+      </w:r>
+    </w:p>
+    <w:p>
+      <w:pPr>
+        <w:pStyle w:val="Paragrafoelenco"/>
+        <w:numPr>
+          <w:ilvl w:val="0"/>
+          <w:numId w:val="15"/>
+        </w:numPr>
+        <w:jc w:val="both"/>
+        <w:rPr>
+          <w:rFonts w:asciiTheme="minorHAnsi" w:hAnsiTheme="minorHAnsi" w:cstheme="minorHAnsi"/>
+        </w:rPr>
+      </w:pPr>
+      <w:r>
+        <w:rPr>
+          <w:rFonts w:asciiTheme="minorHAnsi" w:hAnsiTheme="minorHAnsi" w:cstheme="minorHAnsi"/>
+        </w:rPr>
+        <w:t>Risoluzione: 1920x1080 o superiori</w:t>
+      </w:r>
+    </w:p>
+    <w:p>
+      <w:pPr>
+        <w:pStyle w:val="Paragrafoelenco"/>
+        <w:jc w:val="both"/>
+        <w:rPr>
+          <w:rFonts w:asciiTheme="minorHAnsi" w:hAnsiTheme="minorHAnsi" w:cstheme="minorHAnsi"/>
+        </w:rPr>
+      </w:pPr>
+    </w:p>
+    <w:p>
+      <w:pPr>
+        <w:jc w:val="both"/>
+        <w:rPr>
+          <w:rFonts w:asciiTheme="minorHAnsi" w:hAnsiTheme="minorHAnsi" w:cstheme="minorHAnsi"/>
+        </w:rPr>
+      </w:pPr>
+      <w:r>
+        <w:rPr>
+          <w:rFonts w:asciiTheme="minorHAnsi" w:hAnsiTheme="minorHAnsi" w:cstheme="minorHAnsi"/>
+        </w:rPr>
+        <w:t>E</w:t>
+      </w:r>
+      <w:r>
+        <w:rPr>
+          <w:rFonts w:asciiTheme="minorHAnsi" w:hAnsiTheme="minorHAnsi" w:cstheme="minorHAnsi"/>
+        </w:rPr>
+        <w:t xml:space="preserve"> con i seguenti requisiti SW: </w:t>
+      </w:r>
+    </w:p>
+    <w:p>
+      <w:pPr>
+        <w:jc w:val="both"/>
+        <w:rPr>
+          <w:rFonts w:asciiTheme="minorHAnsi" w:hAnsiTheme="minorHAnsi" w:cstheme="minorHAnsi"/>
+        </w:rPr>
+      </w:pPr>
+    </w:p>
+    <w:p>
+      <w:pPr>
+        <w:pStyle w:val="Paragrafoelenco"/>
+        <w:numPr>
+          <w:ilvl w:val="0"/>
+          <w:numId w:val="15"/>
+        </w:numPr>
+        <w:jc w:val="both"/>
+        <w:rPr>
+          <w:rFonts w:asciiTheme="minorHAnsi" w:hAnsiTheme="minorHAnsi" w:cstheme="minorHAnsi"/>
+        </w:rPr>
+      </w:pPr>
+      <w:r>
+        <w:rPr>
+          <w:rFonts w:asciiTheme="minorHAnsi" w:hAnsiTheme="minorHAnsi" w:cstheme="minorHAnsi"/>
+        </w:rPr>
+        <w:t>Windows 7 o superiori</w:t>
+      </w:r>
+    </w:p>
+    <w:p>
+      <w:pPr>
+        <w:jc w:val="both"/>
+        <w:rPr>
+          <w:rFonts w:asciiTheme="minorHAnsi" w:hAnsiTheme="minorHAnsi" w:cstheme="minorHAnsi"/>
+        </w:rPr>
+      </w:pPr>
+    </w:p>
+    <w:p>
+      <w:pPr>
+        <w:pStyle w:val="Titolo3"/>
+        <w:jc w:val="both"/>
+        <w:rPr>
+          <w:rFonts w:asciiTheme="majorHAnsi" w:hAnsiTheme="majorHAnsi" w:cstheme="majorHAnsi"/>
+          <w:b/>
+          <w:bCs/>
+        </w:rPr>
+      </w:pPr>
+      <w:bookmarkStart w:id="8" w:name="_Toc39419812"/>
+      <w:bookmarkStart w:id="9" w:name="_Toc41665000"/>
+      <w:r>
+        <w:rPr>
+          <w:rFonts w:asciiTheme="majorHAnsi" w:hAnsiTheme="majorHAnsi" w:cstheme="majorHAnsi"/>
+          <w:b/>
+          <w:bCs/>
+        </w:rPr>
+        <w:t>Budget</w:t>
+      </w:r>
+      <w:bookmarkEnd w:id="8"/>
+      <w:bookmarkEnd w:id="9"/>
+    </w:p>
+    <w:p>
+      <w:pPr>
+        <w:tabs>
+          <w:tab w:val="left" w:pos="8805"/>
+        </w:tabs>
+        <w:jc w:val="both"/>
+        <w:rPr>
+          <w:rFonts w:asciiTheme="minorHAnsi" w:hAnsiTheme="minorHAnsi" w:cstheme="minorHAnsi"/>
+        </w:rPr>
+      </w:pPr>
+      <w:r>
+        <w:rPr>
+          <w:rFonts w:asciiTheme="minorHAnsi" w:hAnsiTheme="minorHAnsi" w:cstheme="minorHAnsi"/>
+        </w:rPr>
+        <w:t>I</w:t>
+      </w:r>
+      <w:r>
+        <w:rPr>
+          <w:rFonts w:asciiTheme="minorHAnsi" w:hAnsiTheme="minorHAnsi" w:cstheme="minorHAnsi"/>
+        </w:rPr>
+        <w:t>l committente non ha impost</w:t>
+      </w:r>
+      <w:r>
+        <w:rPr>
+          <w:rFonts w:asciiTheme="minorHAnsi" w:hAnsiTheme="minorHAnsi" w:cstheme="minorHAnsi"/>
+        </w:rPr>
+        <w:t>o alcun budget dato lo scopo didattico dell’applicazione.</w:t>
+      </w:r>
+      <w:r>
+        <w:rPr>
+          <w:rFonts w:asciiTheme="minorHAnsi" w:hAnsiTheme="minorHAnsi" w:cstheme="minorHAnsi"/>
+        </w:rPr>
+        <w:tab/>
+      </w:r>
+    </w:p>
+    <w:p>
+      <w:pPr>
+        <w:tabs>
+          <w:tab w:val="left" w:pos="8805"/>
+        </w:tabs>
+        <w:jc w:val="both"/>
+        <w:rPr>
+          <w:rFonts w:asciiTheme="minorHAnsi" w:hAnsiTheme="minorHAnsi" w:cstheme="minorHAnsi"/>
+        </w:rPr>
+      </w:pPr>
+    </w:p>
+    <w:p>
+      <w:pPr>
+        <w:pStyle w:val="Titolo3"/>
+        <w:jc w:val="both"/>
+        <w:rPr>
+          <w:rFonts w:asciiTheme="majorHAnsi" w:hAnsiTheme="majorHAnsi" w:cstheme="majorHAnsi"/>
+          <w:b/>
+          <w:bCs/>
+        </w:rPr>
+      </w:pPr>
+      <w:bookmarkStart w:id="10" w:name="_Toc39419813"/>
+      <w:bookmarkStart w:id="11" w:name="_Toc41665001"/>
+      <w:r>
+        <w:rPr>
+          <w:rFonts w:asciiTheme="majorHAnsi" w:hAnsiTheme="majorHAnsi" w:cstheme="majorHAnsi"/>
+          <w:b/>
+          <w:bCs/>
+        </w:rPr>
+        <w:lastRenderedPageBreak/>
+        <w:t>Tempo</w:t>
+      </w:r>
+      <w:bookmarkEnd w:id="10"/>
+      <w:bookmarkEnd w:id="11"/>
+    </w:p>
+    <w:p>
+      <w:pPr>
+        <w:pStyle w:val="Paragrafoelenco"/>
+        <w:numPr>
+          <w:ilvl w:val="0"/>
+          <w:numId w:val="15"/>
+        </w:numPr>
+        <w:jc w:val="both"/>
+        <w:rPr>
+          <w:rFonts w:asciiTheme="minorHAnsi" w:hAnsiTheme="minorHAnsi" w:cstheme="minorHAnsi"/>
+        </w:rPr>
+      </w:pPr>
+      <w:r>
+        <w:rPr>
+          <w:rFonts w:asciiTheme="minorHAnsi" w:hAnsiTheme="minorHAnsi" w:cstheme="minorHAnsi"/>
+        </w:rPr>
+        <w:t xml:space="preserve">Inizio del progetto: </w:t>
+      </w:r>
+      <w:proofErr w:type="gramStart"/>
+      <w:r>
+        <w:rPr>
+          <w:rFonts w:asciiTheme="minorHAnsi" w:hAnsiTheme="minorHAnsi" w:cstheme="minorHAnsi"/>
+        </w:rPr>
+        <w:t>Marzo</w:t>
+      </w:r>
+      <w:proofErr w:type="gramEnd"/>
+      <w:r>
+        <w:rPr>
+          <w:rFonts w:asciiTheme="minorHAnsi" w:hAnsiTheme="minorHAnsi" w:cstheme="minorHAnsi"/>
+        </w:rPr>
+        <w:t xml:space="preserve"> 2020</w:t>
+      </w:r>
+    </w:p>
+    <w:p>
+      <w:pPr>
+        <w:pStyle w:val="Paragrafoelenco"/>
+        <w:numPr>
+          <w:ilvl w:val="0"/>
+          <w:numId w:val="15"/>
+        </w:numPr>
+        <w:jc w:val="both"/>
+        <w:rPr>
+          <w:rFonts w:asciiTheme="minorHAnsi" w:hAnsiTheme="minorHAnsi" w:cstheme="minorHAnsi"/>
+        </w:rPr>
+      </w:pPr>
+      <w:r>
+        <w:rPr>
+          <w:rFonts w:asciiTheme="minorHAnsi" w:hAnsiTheme="minorHAnsi" w:cstheme="minorHAnsi"/>
+        </w:rPr>
+        <w:t xml:space="preserve">Consegna del progetto: </w:t>
+      </w:r>
+      <w:proofErr w:type="gramStart"/>
+      <w:r>
+        <w:rPr>
+          <w:rFonts w:asciiTheme="minorHAnsi" w:hAnsiTheme="minorHAnsi" w:cstheme="minorHAnsi"/>
+        </w:rPr>
+        <w:t>Giugn</w:t>
+      </w:r>
+      <w:r>
+        <w:rPr>
+          <w:rFonts w:asciiTheme="minorHAnsi" w:hAnsiTheme="minorHAnsi" w:cstheme="minorHAnsi"/>
+        </w:rPr>
+        <w:t>o</w:t>
+      </w:r>
+      <w:proofErr w:type="gramEnd"/>
+      <w:r>
+        <w:rPr>
+          <w:rFonts w:asciiTheme="minorHAnsi" w:hAnsiTheme="minorHAnsi" w:cstheme="minorHAnsi"/>
+        </w:rPr>
+        <w:t xml:space="preserve"> 2020</w:t>
+      </w:r>
+    </w:p>
+    <w:p>
+      <w:pPr>
+        <w:pStyle w:val="Paragrafoelenco"/>
+        <w:numPr>
+          <w:ilvl w:val="0"/>
+          <w:numId w:val="15"/>
+        </w:numPr>
+        <w:jc w:val="both"/>
+        <w:rPr>
+          <w:rFonts w:asciiTheme="minorHAnsi" w:hAnsiTheme="minorHAnsi" w:cstheme="minorHAnsi"/>
+        </w:rPr>
+      </w:pPr>
+      <w:r>
+        <w:rPr>
+          <w:rFonts w:asciiTheme="minorHAnsi" w:hAnsiTheme="minorHAnsi" w:cstheme="minorHAnsi"/>
+        </w:rPr>
+        <w:t>Scadenze intermedie: durante il corso</w:t>
+      </w:r>
+    </w:p>
+    <w:p>
+      <w:pPr>
+        <w:jc w:val="both"/>
+        <w:rPr>
+          <w:rFonts w:asciiTheme="minorHAnsi" w:hAnsiTheme="minorHAnsi" w:cstheme="minorHAnsi"/>
+        </w:rPr>
+      </w:pPr>
+    </w:p>
+    <w:p>
+      <w:pPr>
+        <w:pStyle w:val="Titolo3"/>
+        <w:jc w:val="both"/>
+        <w:rPr>
+          <w:rFonts w:asciiTheme="majorHAnsi" w:hAnsiTheme="majorHAnsi" w:cstheme="majorHAnsi"/>
+          <w:b/>
+          <w:bCs/>
+        </w:rPr>
+      </w:pPr>
+      <w:bookmarkStart w:id="12" w:name="_Toc39419814"/>
+      <w:bookmarkStart w:id="13" w:name="_Toc41665002"/>
+      <w:r>
+        <w:rPr>
+          <w:rFonts w:asciiTheme="majorHAnsi" w:hAnsiTheme="majorHAnsi" w:cstheme="majorHAnsi"/>
+          <w:b/>
+          <w:bCs/>
+        </w:rPr>
+        <w:t>Responsabilità del cliente</w:t>
+      </w:r>
+      <w:bookmarkEnd w:id="12"/>
+      <w:bookmarkEnd w:id="13"/>
+    </w:p>
+    <w:p>
+      <w:pPr>
+        <w:jc w:val="both"/>
+        <w:rPr>
+          <w:rFonts w:asciiTheme="minorHAnsi" w:hAnsiTheme="minorHAnsi" w:cstheme="minorHAnsi"/>
+        </w:rPr>
+      </w:pPr>
+      <w:r>
+        <w:rPr>
+          <w:rFonts w:asciiTheme="minorHAnsi" w:hAnsiTheme="minorHAnsi" w:cstheme="minorHAnsi"/>
+        </w:rPr>
+        <w:t>C</w:t>
+      </w:r>
+      <w:r>
+        <w:rPr>
+          <w:rFonts w:asciiTheme="minorHAnsi" w:hAnsiTheme="minorHAnsi" w:cstheme="minorHAnsi"/>
+        </w:rPr>
+        <w:t>ontrollare i contenuti durante lo sviluppo.</w:t>
+      </w:r>
+    </w:p>
+    <w:p>
+      <w:pPr>
+        <w:jc w:val="both"/>
+        <w:rPr>
+          <w:rFonts w:asciiTheme="minorHAnsi" w:hAnsiTheme="minorHAnsi" w:cstheme="minorHAnsi"/>
+        </w:rPr>
+      </w:pPr>
+    </w:p>
+    <w:p>
+      <w:pPr>
+        <w:pStyle w:val="Titolo3"/>
+        <w:jc w:val="both"/>
+        <w:rPr>
+          <w:rFonts w:asciiTheme="majorHAnsi" w:hAnsiTheme="majorHAnsi" w:cstheme="majorHAnsi"/>
+          <w:b/>
+          <w:bCs/>
+        </w:rPr>
+      </w:pPr>
+      <w:bookmarkStart w:id="14" w:name="_Toc39419815"/>
+      <w:bookmarkStart w:id="15" w:name="_Toc41665003"/>
+      <w:r>
+        <w:rPr>
+          <w:rFonts w:asciiTheme="majorHAnsi" w:hAnsiTheme="majorHAnsi" w:cstheme="majorHAnsi"/>
+          <w:b/>
+          <w:bCs/>
+        </w:rPr>
+        <w:t>Contenuti</w:t>
+      </w:r>
+      <w:bookmarkEnd w:id="14"/>
+      <w:bookmarkEnd w:id="15"/>
+    </w:p>
+    <w:p>
+      <w:pPr>
+        <w:jc w:val="both"/>
+        <w:rPr>
+          <w:rFonts w:asciiTheme="minorHAnsi" w:hAnsiTheme="minorHAnsi" w:cstheme="minorHAnsi"/>
+        </w:rPr>
+      </w:pPr>
+      <w:r>
+        <w:rPr>
+          <w:rFonts w:asciiTheme="minorHAnsi" w:hAnsiTheme="minorHAnsi" w:cstheme="minorHAnsi"/>
+        </w:rPr>
+        <w:t xml:space="preserve">La difficoltà del videogioco aumenterà in modo direttamente </w:t>
+      </w:r>
+      <w:proofErr w:type="spellStart"/>
+      <w:r>
+        <w:rPr>
+          <w:rFonts w:asciiTheme="minorHAnsi" w:hAnsiTheme="minorHAnsi" w:cstheme="minorHAnsi"/>
+        </w:rPr>
+        <w:t>propozionale</w:t>
+      </w:r>
+      <w:proofErr w:type="spellEnd"/>
+      <w:r>
+        <w:rPr>
+          <w:rFonts w:asciiTheme="minorHAnsi" w:hAnsiTheme="minorHAnsi" w:cstheme="minorHAnsi"/>
+        </w:rPr>
+        <w:t xml:space="preserve"> al punteggio del ristorante.</w:t>
+      </w:r>
+    </w:p>
+    <w:p>
+      <w:pPr>
+        <w:jc w:val="both"/>
+        <w:rPr>
+          <w:rFonts w:asciiTheme="minorHAnsi" w:hAnsiTheme="minorHAnsi" w:cstheme="minorHAnsi"/>
+        </w:rPr>
+      </w:pPr>
+      <w:proofErr w:type="gramStart"/>
+      <w:r>
+        <w:rPr>
+          <w:rFonts w:asciiTheme="minorHAnsi" w:hAnsiTheme="minorHAnsi" w:cstheme="minorHAnsi"/>
+        </w:rPr>
+        <w:t>Il team</w:t>
+      </w:r>
+      <w:proofErr w:type="gramEnd"/>
+      <w:r>
+        <w:rPr>
+          <w:rFonts w:asciiTheme="minorHAnsi" w:hAnsiTheme="minorHAnsi" w:cstheme="minorHAnsi"/>
+        </w:rPr>
+        <w:t xml:space="preserve"> di sviluppo si impegna alla stesura di una componente </w:t>
+      </w:r>
+      <w:proofErr w:type="spellStart"/>
+      <w:r>
+        <w:rPr>
+          <w:rFonts w:asciiTheme="minorHAnsi" w:hAnsiTheme="minorHAnsi" w:cstheme="minorHAnsi"/>
+        </w:rPr>
+        <w:t>endless</w:t>
+      </w:r>
+      <w:proofErr w:type="spellEnd"/>
+      <w:r>
+        <w:rPr>
+          <w:rFonts w:asciiTheme="minorHAnsi" w:hAnsiTheme="minorHAnsi" w:cstheme="minorHAnsi"/>
+        </w:rPr>
+        <w:t xml:space="preserve"> con l’accumulo di un punteggio da inserire in una classifica</w:t>
+      </w:r>
+      <w:r>
+        <w:rPr>
+          <w:rFonts w:asciiTheme="minorHAnsi" w:hAnsiTheme="minorHAnsi" w:cstheme="minorHAnsi"/>
+        </w:rPr>
+        <w:t>.</w:t>
+      </w:r>
+    </w:p>
+    <w:p>
+      <w:pPr>
+        <w:jc w:val="both"/>
+      </w:pPr>
+      <w:r>
+        <w:rPr>
+          <w:rFonts w:asciiTheme="minorHAnsi" w:hAnsiTheme="minorHAnsi" w:cstheme="minorHAnsi"/>
+        </w:rPr>
+        <w:t>Il prodotto sarà accompagnato da un manuale utente in versione digitale.</w:t>
+      </w:r>
+    </w:p>
+    <w:p>
+      <w:pPr>
+        <w:tabs>
+          <w:tab w:val="left" w:pos="8805"/>
+        </w:tabs>
+        <w:jc w:val="both"/>
+        <w:rPr>
+          <w:rFonts w:asciiTheme="minorHAnsi" w:hAnsiTheme="minorHAnsi" w:cstheme="minorHAnsi"/>
+        </w:rPr>
+      </w:pPr>
+    </w:p>
+    <w:p/>
+    <w:p/>
+    <w:p/>
+    <w:p>
       <w:r>
         <w:t xml:space="preserve">Descrivere i vincoli in termini di: </w:t>
       </w:r>
@@ -2032,12 +3677,12 @@
       <w:pPr>
         <w:pStyle w:val="Titolo2"/>
       </w:pPr>
-      <w:bookmarkStart w:id="6" w:name="_Toc41400380"/>
+      <w:bookmarkStart w:id="16" w:name="_Toc41400380"/>
       <w:r>
         <w:lastRenderedPageBreak/>
         <w:t>Manuale di stile</w:t>
       </w:r>
-      <w:bookmarkEnd w:id="6"/>
+      <w:bookmarkEnd w:id="16"/>
     </w:p>
     <w:p>
       <w:r>
@@ -2128,12 +3773,12 @@
       <w:pPr>
         <w:pStyle w:val="Titolo2"/>
       </w:pPr>
-      <w:bookmarkStart w:id="7" w:name="_Toc41400381"/>
+      <w:bookmarkStart w:id="17" w:name="_Toc41400381"/>
       <w:r>
         <w:lastRenderedPageBreak/>
         <w:t>Stimare i Costi</w:t>
       </w:r>
-      <w:bookmarkEnd w:id="7"/>
+      <w:bookmarkEnd w:id="17"/>
     </w:p>
     <w:p>
       <w:r>
@@ -2240,12 +3885,12 @@
       <w:pPr>
         <w:pStyle w:val="Titolo2"/>
       </w:pPr>
-      <w:bookmarkStart w:id="8" w:name="_Toc41400382"/>
+      <w:bookmarkStart w:id="18" w:name="_Toc41400382"/>
       <w:r>
         <w:lastRenderedPageBreak/>
         <w:t>Monitoraggio progetto</w:t>
       </w:r>
-      <w:bookmarkEnd w:id="8"/>
+      <w:bookmarkEnd w:id="18"/>
       <w:r>
         <w:t xml:space="preserve"> </w:t>
       </w:r>
@@ -2265,12 +3910,12 @@
       <w:pPr>
         <w:pStyle w:val="Titolo2"/>
       </w:pPr>
-      <w:bookmarkStart w:id="9" w:name="_Toc41400383"/>
+      <w:bookmarkStart w:id="19" w:name="_Toc41400383"/>
       <w:r>
         <w:lastRenderedPageBreak/>
         <w:t>Individuare e reperire le risorse</w:t>
       </w:r>
-      <w:bookmarkEnd w:id="9"/>
+      <w:bookmarkEnd w:id="19"/>
     </w:p>
     <w:p>
       <w:r>
@@ -2342,22 +3987,22 @@
       <w:pPr>
         <w:pStyle w:val="Titolo1"/>
       </w:pPr>
-      <w:bookmarkStart w:id="10" w:name="_Toc41400384"/>
+      <w:bookmarkStart w:id="20" w:name="_Toc41400384"/>
       <w:r>
         <w:lastRenderedPageBreak/>
         <w:t>Progettazione</w:t>
       </w:r>
-      <w:bookmarkEnd w:id="10"/>
+      <w:bookmarkEnd w:id="20"/>
     </w:p>
     <w:p>
       <w:pPr>
         <w:pStyle w:val="Titolo2"/>
       </w:pPr>
-      <w:bookmarkStart w:id="11" w:name="_Toc41400385"/>
+      <w:bookmarkStart w:id="21" w:name="_Toc41400385"/>
       <w:r>
         <w:t>Definire i concetti da trasmettere attraverso il multimedia</w:t>
       </w:r>
-      <w:bookmarkEnd w:id="11"/>
+      <w:bookmarkEnd w:id="21"/>
     </w:p>
     <w:p>
       <w:r>
@@ -2398,48 +4043,24 @@
       <w:pPr>
         <w:pStyle w:val="Titolo2"/>
       </w:pPr>
-      <w:bookmarkStart w:id="12" w:name="_Toc41400386"/>
+      <w:bookmarkStart w:id="22" w:name="_Toc41400386"/>
       <w:r>
         <w:lastRenderedPageBreak/>
         <w:t>Definire le competenze (task) da trasmettere attraverso il multimedia</w:t>
       </w:r>
-      <w:bookmarkEnd w:id="12"/>
+      <w:bookmarkEnd w:id="22"/>
     </w:p>
     <w:p>
       <w:r>
         <w:t>D</w:t>
       </w:r>
       <w:r>
-        <w:t xml:space="preserve">efinire quali </w:t>
-      </w:r>
-      <w:proofErr w:type="spellStart"/>
-      <w:r>
-        <w:t>skill</w:t>
-      </w:r>
-      <w:proofErr w:type="spellEnd"/>
-      <w:r>
-        <w:t xml:space="preserve"> (competenze) deve acquisire l’utente mediante l’utilizzo del multimedia</w:t>
-      </w:r>
-    </w:p>
-    <w:p>
-      <w:r>
-        <w:t xml:space="preserve">A tal fine è utile suddividere </w:t>
-      </w:r>
-      <w:proofErr w:type="spellStart"/>
-      <w:r>
-        <w:t>skill</w:t>
-      </w:r>
-      <w:proofErr w:type="spellEnd"/>
-      <w:r>
-        <w:t xml:space="preserve"> complessi in sequenze di </w:t>
-      </w:r>
-      <w:proofErr w:type="spellStart"/>
-      <w:r>
-        <w:t>skill</w:t>
-      </w:r>
-      <w:proofErr w:type="spellEnd"/>
-      <w:r>
-        <w:t xml:space="preserve"> elementari</w:t>
+        <w:t>efinire quali skill (competenze) deve acquisire l’utente mediante l’utilizzo del multimedia</w:t>
+      </w:r>
+    </w:p>
+    <w:p>
+      <w:r>
+        <w:t>A tal fine è utile suddividere skill complessi in sequenze di skill elementari</w:t>
       </w:r>
       <w:r>
         <w:t xml:space="preserve"> per </w:t>
@@ -2472,12 +4093,12 @@
       <w:pPr>
         <w:pStyle w:val="Titolo2"/>
       </w:pPr>
-      <w:bookmarkStart w:id="13" w:name="_Toc41400387"/>
+      <w:bookmarkStart w:id="23" w:name="_Toc41400387"/>
       <w:r>
         <w:lastRenderedPageBreak/>
         <w:t>Preparare una descrizione preliminare del programma</w:t>
       </w:r>
-      <w:bookmarkEnd w:id="13"/>
+      <w:bookmarkEnd w:id="23"/>
     </w:p>
     <w:p>
       <w:r>
@@ -2561,12 +4182,12 @@
       <w:pPr>
         <w:pStyle w:val="Titolo2"/>
       </w:pPr>
-      <w:bookmarkStart w:id="14" w:name="_Toc41400388"/>
+      <w:bookmarkStart w:id="24" w:name="_Toc41400388"/>
       <w:r>
         <w:lastRenderedPageBreak/>
         <w:t>Dettagliare il progetto del multimedia</w:t>
       </w:r>
-      <w:bookmarkEnd w:id="14"/>
+      <w:bookmarkEnd w:id="24"/>
     </w:p>
     <w:p>
       <w:r>
@@ -2583,7 +4204,7 @@
           <w:lang w:val="en-US"/>
         </w:rPr>
       </w:pPr>
-      <w:bookmarkStart w:id="15" w:name="_Toc41400389"/>
+      <w:bookmarkStart w:id="25" w:name="_Toc41400389"/>
       <w:proofErr w:type="spellStart"/>
       <w:r>
         <w:rPr>
@@ -2591,7 +4212,7 @@
         </w:rPr>
         <w:t>Prototipi</w:t>
       </w:r>
-      <w:bookmarkEnd w:id="15"/>
+      <w:bookmarkEnd w:id="25"/>
       <w:proofErr w:type="spellEnd"/>
     </w:p>
     <w:p>
@@ -2601,14 +4222,14 @@
           <w:lang w:val="en-US"/>
         </w:rPr>
       </w:pPr>
-      <w:bookmarkStart w:id="16" w:name="_Toc41400390"/>
+      <w:bookmarkStart w:id="26" w:name="_Toc41400390"/>
       <w:r>
         <w:rPr>
           <w:lang w:val="en-US"/>
         </w:rPr>
         <w:t>Flowchart</w:t>
       </w:r>
-      <w:bookmarkEnd w:id="16"/>
+      <w:bookmarkEnd w:id="26"/>
     </w:p>
     <w:p>
       <w:pPr>
@@ -2617,14 +4238,14 @@
           <w:lang w:val="en-US"/>
         </w:rPr>
       </w:pPr>
-      <w:bookmarkStart w:id="17" w:name="_Toc41400391"/>
+      <w:bookmarkStart w:id="27" w:name="_Toc41400391"/>
       <w:r>
         <w:rPr>
           <w:lang w:val="en-US"/>
         </w:rPr>
         <w:t>Storyboard</w:t>
       </w:r>
-      <w:bookmarkEnd w:id="17"/>
+      <w:bookmarkEnd w:id="27"/>
     </w:p>
     <w:p>
       <w:pPr>
@@ -2646,7 +4267,7 @@
           <w:lang w:val="en-US"/>
         </w:rPr>
       </w:pPr>
-      <w:bookmarkStart w:id="18" w:name="_Toc41400392"/>
+      <w:bookmarkStart w:id="28" w:name="_Toc41400392"/>
       <w:r>
         <w:rPr>
           <w:lang w:val="en-US"/>
@@ -2654,7 +4275,7 @@
         <w:lastRenderedPageBreak/>
         <w:t>Test</w:t>
       </w:r>
-      <w:bookmarkEnd w:id="18"/>
+      <w:bookmarkEnd w:id="28"/>
     </w:p>
     <w:p>
       <w:pPr>
@@ -2663,14 +4284,14 @@
           <w:lang w:val="en-US"/>
         </w:rPr>
       </w:pPr>
-      <w:bookmarkStart w:id="19" w:name="_Toc41400393"/>
+      <w:bookmarkStart w:id="29" w:name="_Toc41400393"/>
       <w:r>
         <w:rPr>
           <w:lang w:val="en-US"/>
         </w:rPr>
         <w:t>Alpha test</w:t>
       </w:r>
-      <w:bookmarkEnd w:id="19"/>
+      <w:bookmarkEnd w:id="29"/>
     </w:p>
     <w:p>
       <w:r>
@@ -2681,32 +4302,32 @@
       <w:pPr>
         <w:pStyle w:val="Titolo3"/>
       </w:pPr>
-      <w:bookmarkStart w:id="20" w:name="_Toc41400394"/>
+      <w:bookmarkStart w:id="30" w:name="_Toc41400394"/>
       <w:r>
         <w:t>Test funzionale</w:t>
       </w:r>
-      <w:bookmarkEnd w:id="20"/>
+      <w:bookmarkEnd w:id="30"/>
     </w:p>
     <w:p>
       <w:pPr>
         <w:pStyle w:val="Titolo3"/>
       </w:pPr>
-      <w:bookmarkStart w:id="21" w:name="_Toc41400395"/>
+      <w:bookmarkStart w:id="31" w:name="_Toc41400395"/>
       <w:r>
         <w:t>Test strutturale</w:t>
       </w:r>
-      <w:bookmarkEnd w:id="21"/>
+      <w:bookmarkEnd w:id="31"/>
     </w:p>
     <w:p/>
     <w:p>
       <w:pPr>
         <w:pStyle w:val="Titolo2"/>
       </w:pPr>
-      <w:bookmarkStart w:id="22" w:name="_Toc41400396"/>
+      <w:bookmarkStart w:id="32" w:name="_Toc41400396"/>
       <w:r>
         <w:t>Beta test</w:t>
       </w:r>
-      <w:bookmarkEnd w:id="22"/>
+      <w:bookmarkEnd w:id="32"/>
     </w:p>
     <w:p>
       <w:r>
@@ -7807,7 +9428,7 @@
 </file>
 
 <file path=word/endnotes.xml><?xml version="1.0" encoding="utf-8"?>
-<w:endnotes xmlns:wpc="http://schemas.microsoft.com/office/word/2010/wordprocessingCanvas" xmlns:cx="http://schemas.microsoft.com/office/drawing/2014/chartex" xmlns:cx1="http://schemas.microsoft.com/office/drawing/2015/9/8/chartex" xmlns:cx2="http://schemas.microsoft.com/office/drawing/2015/10/21/chartex" xmlns:cx3="http://schemas.microsoft.com/office/drawing/2016/5/9/chartex" xmlns:cx4="http://schemas.microsoft.com/office/drawing/2016/5/10/chartex" xmlns:cx5="http://schemas.microsoft.com/office/drawing/2016/5/11/chartex" xmlns:cx6="http://schemas.microsoft.com/office/drawing/2016/5/12/chartex" xmlns:cx7="http://schemas.microsoft.com/office/drawing/2016/5/13/chartex" xmlns:cx8="http://schemas.microsoft.com/office/drawing/2016/5/14/chartex" xmlns:mc="http://schemas.openxmlformats.org/markup-compatibility/2006" xmlns:aink="http://schemas.microsoft.com/office/drawing/2016/ink" xmlns:am3d="http://schemas.microsoft.com/office/drawing/2017/model3d" xmlns:o="urn:schemas-microsoft-com:office:office" xmlns:r="http://schemas.openxmlformats.org/officeDocument/2006/relationships" xmlns:m="http://schemas.openxmlformats.org/officeDocument/2006/math" xmlns:v="urn:schemas-microsoft-com:vml" xmlns:wp14="http://schemas.microsoft.com/office/word/2010/wordprocessingDrawing" xmlns:wp="http://schemas.openxmlformats.org/drawingml/2006/wordprocessingDrawing" xmlns:w10="urn:schemas-microsoft-com:office:word" xmlns:w="http://schemas.openxmlformats.org/wordprocessingml/2006/main" xmlns:w14="http://schemas.microsoft.com/office/word/2010/wordml" xmlns:w15="http://schemas.microsoft.com/office/word/2012/wordml" xmlns:w16cex="http://schemas.microsoft.com/office/word/2018/wordml/cex" xmlns:w16cid="http://schemas.microsoft.com/office/word/2016/wordml/cid" xmlns:w16="http://schemas.microsoft.com/office/word/2018/wordml" xmlns:w16se="http://schemas.microsoft.com/office/word/2015/wordml/symex" xmlns:wpg="http://schemas.microsoft.com/office/word/2010/wordprocessingGroup" xmlns:wpi="http://schemas.microsoft.com/office/word/2010/wordprocessingInk" xmlns:wne="http://schemas.microsoft.com/office/word/2006/wordml" xmlns:wps="http://schemas.microsoft.com/office/word/2010/wordprocessingShape" mc:Ignorable="w14 w15 w16se w16cid w16 w16cex wp14">
+<w:endnotes xmlns:wpc="http://schemas.microsoft.com/office/word/2010/wordprocessingCanvas" xmlns:cx="http://schemas.microsoft.com/office/drawing/2014/chartex" xmlns:cx1="http://schemas.microsoft.com/office/drawing/2015/9/8/chartex" xmlns:cx2="http://schemas.microsoft.com/office/drawing/2015/10/21/chartex" xmlns:cx3="http://schemas.microsoft.com/office/drawing/2016/5/9/chartex" xmlns:cx4="http://schemas.microsoft.com/office/drawing/2016/5/10/chartex" xmlns:cx5="http://schemas.microsoft.com/office/drawing/2016/5/11/chartex" xmlns:cx6="http://schemas.microsoft.com/office/drawing/2016/5/12/chartex" xmlns:cx7="http://schemas.microsoft.com/office/drawing/2016/5/13/chartex" xmlns:cx8="http://schemas.microsoft.com/office/drawing/2016/5/14/chartex" xmlns:mc="http://schemas.openxmlformats.org/markup-compatibility/2006" xmlns:aink="http://schemas.microsoft.com/office/drawing/2016/ink" xmlns:am3d="http://schemas.microsoft.com/office/drawing/2017/model3d" xmlns:o="urn:schemas-microsoft-com:office:office" xmlns:r="http://schemas.openxmlformats.org/officeDocument/2006/relationships" xmlns:m="http://schemas.openxmlformats.org/officeDocument/2006/math" xmlns:v="urn:schemas-microsoft-com:vml" xmlns:wp14="http://schemas.microsoft.com/office/word/2010/wordprocessingDrawing" xmlns:wp="http://schemas.openxmlformats.org/drawingml/2006/wordprocessingDrawing" xmlns:w10="urn:schemas-microsoft-com:office:word" xmlns:w="http://schemas.openxmlformats.org/wordprocessingml/2006/main" xmlns:w14="http://schemas.microsoft.com/office/word/2010/wordml" xmlns:w15="http://schemas.microsoft.com/office/word/2012/wordml" xmlns:w16cex="http://schemas.microsoft.com/office/word/2018/wordml/cex" xmlns:w16cid="http://schemas.microsoft.com/office/word/2016/wordml/cid" xmlns:w16="http://schemas.microsoft.com/office/word/2018/wordml" xmlns:w16sdtdh="http://schemas.microsoft.com/office/word/2020/wordml/sdtdatahash" xmlns:w16se="http://schemas.microsoft.com/office/word/2015/wordml/symex" xmlns:wpg="http://schemas.microsoft.com/office/word/2010/wordprocessingGroup" xmlns:wpi="http://schemas.microsoft.com/office/word/2010/wordprocessingInk" xmlns:wne="http://schemas.microsoft.com/office/word/2006/wordml" xmlns:wps="http://schemas.microsoft.com/office/word/2010/wordprocessingShape" mc:Ignorable="w14 w15 w16se w16cid w16 w16cex w16sdtdh wp14">
   <w:endnote w:type="separator" w:id="-1">
     <w:p>
       <w:r>
@@ -7826,7 +9447,7 @@
 </file>
 
 <file path=word/footer1.xml><?xml version="1.0" encoding="utf-8"?>
-<w:ftr xmlns:wpc="http://schemas.microsoft.com/office/word/2010/wordprocessingCanvas" xmlns:cx="http://schemas.microsoft.com/office/drawing/2014/chartex" xmlns:cx1="http://schemas.microsoft.com/office/drawing/2015/9/8/chartex" xmlns:cx2="http://schemas.microsoft.com/office/drawing/2015/10/21/chartex" xmlns:cx3="http://schemas.microsoft.com/office/drawing/2016/5/9/chartex" xmlns:cx4="http://schemas.microsoft.com/office/drawing/2016/5/10/chartex" xmlns:cx5="http://schemas.microsoft.com/office/drawing/2016/5/11/chartex" xmlns:cx6="http://schemas.microsoft.com/office/drawing/2016/5/12/chartex" xmlns:cx7="http://schemas.microsoft.com/office/drawing/2016/5/13/chartex" xmlns:cx8="http://schemas.microsoft.com/office/drawing/2016/5/14/chartex" xmlns:mc="http://schemas.openxmlformats.org/markup-compatibility/2006" xmlns:aink="http://schemas.microsoft.com/office/drawing/2016/ink" xmlns:am3d="http://schemas.microsoft.com/office/drawing/2017/model3d" xmlns:o="urn:schemas-microsoft-com:office:office" xmlns:r="http://schemas.openxmlformats.org/officeDocument/2006/relationships" xmlns:m="http://schemas.openxmlformats.org/officeDocument/2006/math" xmlns:v="urn:schemas-microsoft-com:vml" xmlns:wp14="http://schemas.microsoft.com/office/word/2010/wordprocessingDrawing" xmlns:wp="http://schemas.openxmlformats.org/drawingml/2006/wordprocessingDrawing" xmlns:w10="urn:schemas-microsoft-com:office:word" xmlns:w="http://schemas.openxmlformats.org/wordprocessingml/2006/main" xmlns:w14="http://schemas.microsoft.com/office/word/2010/wordml" xmlns:w15="http://schemas.microsoft.com/office/word/2012/wordml" xmlns:w16cex="http://schemas.microsoft.com/office/word/2018/wordml/cex" xmlns:w16cid="http://schemas.microsoft.com/office/word/2016/wordml/cid" xmlns:w16="http://schemas.microsoft.com/office/word/2018/wordml" xmlns:w16se="http://schemas.microsoft.com/office/word/2015/wordml/symex" xmlns:wpg="http://schemas.microsoft.com/office/word/2010/wordprocessingGroup" xmlns:wpi="http://schemas.microsoft.com/office/word/2010/wordprocessingInk" xmlns:wne="http://schemas.microsoft.com/office/word/2006/wordml" xmlns:wps="http://schemas.microsoft.com/office/word/2010/wordprocessingShape" mc:Ignorable="w14 w15 w16se w16cid w16 w16cex wp14">
+<w:ftr xmlns:wpc="http://schemas.microsoft.com/office/word/2010/wordprocessingCanvas" xmlns:cx="http://schemas.microsoft.com/office/drawing/2014/chartex" xmlns:cx1="http://schemas.microsoft.com/office/drawing/2015/9/8/chartex" xmlns:cx2="http://schemas.microsoft.com/office/drawing/2015/10/21/chartex" xmlns:cx3="http://schemas.microsoft.com/office/drawing/2016/5/9/chartex" xmlns:cx4="http://schemas.microsoft.com/office/drawing/2016/5/10/chartex" xmlns:cx5="http://schemas.microsoft.com/office/drawing/2016/5/11/chartex" xmlns:cx6="http://schemas.microsoft.com/office/drawing/2016/5/12/chartex" xmlns:cx7="http://schemas.microsoft.com/office/drawing/2016/5/13/chartex" xmlns:cx8="http://schemas.microsoft.com/office/drawing/2016/5/14/chartex" xmlns:mc="http://schemas.openxmlformats.org/markup-compatibility/2006" xmlns:aink="http://schemas.microsoft.com/office/drawing/2016/ink" xmlns:am3d="http://schemas.microsoft.com/office/drawing/2017/model3d" xmlns:o="urn:schemas-microsoft-com:office:office" xmlns:r="http://schemas.openxmlformats.org/officeDocument/2006/relationships" xmlns:m="http://schemas.openxmlformats.org/officeDocument/2006/math" xmlns:v="urn:schemas-microsoft-com:vml" xmlns:wp14="http://schemas.microsoft.com/office/word/2010/wordprocessingDrawing" xmlns:wp="http://schemas.openxmlformats.org/drawingml/2006/wordprocessingDrawing" xmlns:w10="urn:schemas-microsoft-com:office:word" xmlns:w="http://schemas.openxmlformats.org/wordprocessingml/2006/main" xmlns:w14="http://schemas.microsoft.com/office/word/2010/wordml" xmlns:w15="http://schemas.microsoft.com/office/word/2012/wordml" xmlns:w16cex="http://schemas.microsoft.com/office/word/2018/wordml/cex" xmlns:w16cid="http://schemas.microsoft.com/office/word/2016/wordml/cid" xmlns:w16="http://schemas.microsoft.com/office/word/2018/wordml" xmlns:w16sdtdh="http://schemas.microsoft.com/office/word/2020/wordml/sdtdatahash" xmlns:w16se="http://schemas.microsoft.com/office/word/2015/wordml/symex" xmlns:wpg="http://schemas.microsoft.com/office/word/2010/wordprocessingGroup" xmlns:wpi="http://schemas.microsoft.com/office/word/2010/wordprocessingInk" xmlns:wne="http://schemas.microsoft.com/office/word/2006/wordml" xmlns:wps="http://schemas.microsoft.com/office/word/2010/wordprocessingShape" mc:Ignorable="w14 w15 w16se w16cid w16 w16cex w16sdtdh wp14">
   <w:sdt>
     <w:sdtPr>
       <w:rPr>
@@ -7883,7 +9504,7 @@
 </file>
 
 <file path=word/footer2.xml><?xml version="1.0" encoding="utf-8"?>
-<w:ftr xmlns:wpc="http://schemas.microsoft.com/office/word/2010/wordprocessingCanvas" xmlns:cx="http://schemas.microsoft.com/office/drawing/2014/chartex" xmlns:cx1="http://schemas.microsoft.com/office/drawing/2015/9/8/chartex" xmlns:cx2="http://schemas.microsoft.com/office/drawing/2015/10/21/chartex" xmlns:cx3="http://schemas.microsoft.com/office/drawing/2016/5/9/chartex" xmlns:cx4="http://schemas.microsoft.com/office/drawing/2016/5/10/chartex" xmlns:cx5="http://schemas.microsoft.com/office/drawing/2016/5/11/chartex" xmlns:cx6="http://schemas.microsoft.com/office/drawing/2016/5/12/chartex" xmlns:cx7="http://schemas.microsoft.com/office/drawing/2016/5/13/chartex" xmlns:cx8="http://schemas.microsoft.com/office/drawing/2016/5/14/chartex" xmlns:mc="http://schemas.openxmlformats.org/markup-compatibility/2006" xmlns:aink="http://schemas.microsoft.com/office/drawing/2016/ink" xmlns:am3d="http://schemas.microsoft.com/office/drawing/2017/model3d" xmlns:o="urn:schemas-microsoft-com:office:office" xmlns:r="http://schemas.openxmlformats.org/officeDocument/2006/relationships" xmlns:m="http://schemas.openxmlformats.org/officeDocument/2006/math" xmlns:v="urn:schemas-microsoft-com:vml" xmlns:wp14="http://schemas.microsoft.com/office/word/2010/wordprocessingDrawing" xmlns:wp="http://schemas.openxmlformats.org/drawingml/2006/wordprocessingDrawing" xmlns:w10="urn:schemas-microsoft-com:office:word" xmlns:w="http://schemas.openxmlformats.org/wordprocessingml/2006/main" xmlns:w14="http://schemas.microsoft.com/office/word/2010/wordml" xmlns:w15="http://schemas.microsoft.com/office/word/2012/wordml" xmlns:w16cex="http://schemas.microsoft.com/office/word/2018/wordml/cex" xmlns:w16cid="http://schemas.microsoft.com/office/word/2016/wordml/cid" xmlns:w16="http://schemas.microsoft.com/office/word/2018/wordml" xmlns:w16se="http://schemas.microsoft.com/office/word/2015/wordml/symex" xmlns:wpg="http://schemas.microsoft.com/office/word/2010/wordprocessingGroup" xmlns:wpi="http://schemas.microsoft.com/office/word/2010/wordprocessingInk" xmlns:wne="http://schemas.microsoft.com/office/word/2006/wordml" xmlns:wps="http://schemas.microsoft.com/office/word/2010/wordprocessingShape" mc:Ignorable="w14 w15 w16se w16cid w16 w16cex wp14">
+<w:ftr xmlns:wpc="http://schemas.microsoft.com/office/word/2010/wordprocessingCanvas" xmlns:cx="http://schemas.microsoft.com/office/drawing/2014/chartex" xmlns:cx1="http://schemas.microsoft.com/office/drawing/2015/9/8/chartex" xmlns:cx2="http://schemas.microsoft.com/office/drawing/2015/10/21/chartex" xmlns:cx3="http://schemas.microsoft.com/office/drawing/2016/5/9/chartex" xmlns:cx4="http://schemas.microsoft.com/office/drawing/2016/5/10/chartex" xmlns:cx5="http://schemas.microsoft.com/office/drawing/2016/5/11/chartex" xmlns:cx6="http://schemas.microsoft.com/office/drawing/2016/5/12/chartex" xmlns:cx7="http://schemas.microsoft.com/office/drawing/2016/5/13/chartex" xmlns:cx8="http://schemas.microsoft.com/office/drawing/2016/5/14/chartex" xmlns:mc="http://schemas.openxmlformats.org/markup-compatibility/2006" xmlns:aink="http://schemas.microsoft.com/office/drawing/2016/ink" xmlns:am3d="http://schemas.microsoft.com/office/drawing/2017/model3d" xmlns:o="urn:schemas-microsoft-com:office:office" xmlns:r="http://schemas.openxmlformats.org/officeDocument/2006/relationships" xmlns:m="http://schemas.openxmlformats.org/officeDocument/2006/math" xmlns:v="urn:schemas-microsoft-com:vml" xmlns:wp14="http://schemas.microsoft.com/office/word/2010/wordprocessingDrawing" xmlns:wp="http://schemas.openxmlformats.org/drawingml/2006/wordprocessingDrawing" xmlns:w10="urn:schemas-microsoft-com:office:word" xmlns:w="http://schemas.openxmlformats.org/wordprocessingml/2006/main" xmlns:w14="http://schemas.microsoft.com/office/word/2010/wordml" xmlns:w15="http://schemas.microsoft.com/office/word/2012/wordml" xmlns:w16cex="http://schemas.microsoft.com/office/word/2018/wordml/cex" xmlns:w16cid="http://schemas.microsoft.com/office/word/2016/wordml/cid" xmlns:w16="http://schemas.microsoft.com/office/word/2018/wordml" xmlns:w16sdtdh="http://schemas.microsoft.com/office/word/2020/wordml/sdtdatahash" xmlns:w16se="http://schemas.microsoft.com/office/word/2015/wordml/symex" xmlns:wpg="http://schemas.microsoft.com/office/word/2010/wordprocessingGroup" xmlns:wpi="http://schemas.microsoft.com/office/word/2010/wordprocessingInk" xmlns:wne="http://schemas.microsoft.com/office/word/2006/wordml" xmlns:wps="http://schemas.microsoft.com/office/word/2010/wordprocessingShape" mc:Ignorable="w14 w15 w16se w16cid w16 w16cex w16sdtdh wp14">
   <w:sdt>
     <w:sdtPr>
       <w:rPr>
@@ -7965,7 +9586,7 @@
 </file>
 
 <file path=word/footnotes.xml><?xml version="1.0" encoding="utf-8"?>
-<w:footnotes xmlns:wpc="http://schemas.microsoft.com/office/word/2010/wordprocessingCanvas" xmlns:cx="http://schemas.microsoft.com/office/drawing/2014/chartex" xmlns:cx1="http://schemas.microsoft.com/office/drawing/2015/9/8/chartex" xmlns:cx2="http://schemas.microsoft.com/office/drawing/2015/10/21/chartex" xmlns:cx3="http://schemas.microsoft.com/office/drawing/2016/5/9/chartex" xmlns:cx4="http://schemas.microsoft.com/office/drawing/2016/5/10/chartex" xmlns:cx5="http://schemas.microsoft.com/office/drawing/2016/5/11/chartex" xmlns:cx6="http://schemas.microsoft.com/office/drawing/2016/5/12/chartex" xmlns:cx7="http://schemas.microsoft.com/office/drawing/2016/5/13/chartex" xmlns:cx8="http://schemas.microsoft.com/office/drawing/2016/5/14/chartex" xmlns:mc="http://schemas.openxmlformats.org/markup-compatibility/2006" xmlns:aink="http://schemas.microsoft.com/office/drawing/2016/ink" xmlns:am3d="http://schemas.microsoft.com/office/drawing/2017/model3d" xmlns:o="urn:schemas-microsoft-com:office:office" xmlns:r="http://schemas.openxmlformats.org/officeDocument/2006/relationships" xmlns:m="http://schemas.openxmlformats.org/officeDocument/2006/math" xmlns:v="urn:schemas-microsoft-com:vml" xmlns:wp14="http://schemas.microsoft.com/office/word/2010/wordprocessingDrawing" xmlns:wp="http://schemas.openxmlformats.org/drawingml/2006/wordprocessingDrawing" xmlns:w10="urn:schemas-microsoft-com:office:word" xmlns:w="http://schemas.openxmlformats.org/wordprocessingml/2006/main" xmlns:w14="http://schemas.microsoft.com/office/word/2010/wordml" xmlns:w15="http://schemas.microsoft.com/office/word/2012/wordml" xmlns:w16cex="http://schemas.microsoft.com/office/word/2018/wordml/cex" xmlns:w16cid="http://schemas.microsoft.com/office/word/2016/wordml/cid" xmlns:w16="http://schemas.microsoft.com/office/word/2018/wordml" xmlns:w16se="http://schemas.microsoft.com/office/word/2015/wordml/symex" xmlns:wpg="http://schemas.microsoft.com/office/word/2010/wordprocessingGroup" xmlns:wpi="http://schemas.microsoft.com/office/word/2010/wordprocessingInk" xmlns:wne="http://schemas.microsoft.com/office/word/2006/wordml" xmlns:wps="http://schemas.microsoft.com/office/word/2010/wordprocessingShape" mc:Ignorable="w14 w15 w16se w16cid w16 w16cex wp14">
+<w:footnotes xmlns:wpc="http://schemas.microsoft.com/office/word/2010/wordprocessingCanvas" xmlns:cx="http://schemas.microsoft.com/office/drawing/2014/chartex" xmlns:cx1="http://schemas.microsoft.com/office/drawing/2015/9/8/chartex" xmlns:cx2="http://schemas.microsoft.com/office/drawing/2015/10/21/chartex" xmlns:cx3="http://schemas.microsoft.com/office/drawing/2016/5/9/chartex" xmlns:cx4="http://schemas.microsoft.com/office/drawing/2016/5/10/chartex" xmlns:cx5="http://schemas.microsoft.com/office/drawing/2016/5/11/chartex" xmlns:cx6="http://schemas.microsoft.com/office/drawing/2016/5/12/chartex" xmlns:cx7="http://schemas.microsoft.com/office/drawing/2016/5/13/chartex" xmlns:cx8="http://schemas.microsoft.com/office/drawing/2016/5/14/chartex" xmlns:mc="http://schemas.openxmlformats.org/markup-compatibility/2006" xmlns:aink="http://schemas.microsoft.com/office/drawing/2016/ink" xmlns:am3d="http://schemas.microsoft.com/office/drawing/2017/model3d" xmlns:o="urn:schemas-microsoft-com:office:office" xmlns:r="http://schemas.openxmlformats.org/officeDocument/2006/relationships" xmlns:m="http://schemas.openxmlformats.org/officeDocument/2006/math" xmlns:v="urn:schemas-microsoft-com:vml" xmlns:wp14="http://schemas.microsoft.com/office/word/2010/wordprocessingDrawing" xmlns:wp="http://schemas.openxmlformats.org/drawingml/2006/wordprocessingDrawing" xmlns:w10="urn:schemas-microsoft-com:office:word" xmlns:w="http://schemas.openxmlformats.org/wordprocessingml/2006/main" xmlns:w14="http://schemas.microsoft.com/office/word/2010/wordml" xmlns:w15="http://schemas.microsoft.com/office/word/2012/wordml" xmlns:w16cex="http://schemas.microsoft.com/office/word/2018/wordml/cex" xmlns:w16cid="http://schemas.microsoft.com/office/word/2016/wordml/cid" xmlns:w16="http://schemas.microsoft.com/office/word/2018/wordml" xmlns:w16sdtdh="http://schemas.microsoft.com/office/word/2020/wordml/sdtdatahash" xmlns:w16se="http://schemas.microsoft.com/office/word/2015/wordml/symex" xmlns:wpg="http://schemas.microsoft.com/office/word/2010/wordprocessingGroup" xmlns:wpi="http://schemas.microsoft.com/office/word/2010/wordprocessingInk" xmlns:wne="http://schemas.microsoft.com/office/word/2006/wordml" xmlns:wps="http://schemas.microsoft.com/office/word/2010/wordprocessingShape" mc:Ignorable="w14 w15 w16se w16cid w16 w16cex w16sdtdh wp14">
   <w:footnote w:type="separator" w:id="-1">
     <w:p>
       <w:r>
@@ -7984,7 +9605,7 @@
 </file>
 
 <file path=word/header1.xml><?xml version="1.0" encoding="utf-8"?>
-<w:hdr xmlns:wpc="http://schemas.microsoft.com/office/word/2010/wordprocessingCanvas" xmlns:cx="http://schemas.microsoft.com/office/drawing/2014/chartex" xmlns:cx1="http://schemas.microsoft.com/office/drawing/2015/9/8/chartex" xmlns:cx2="http://schemas.microsoft.com/office/drawing/2015/10/21/chartex" xmlns:cx3="http://schemas.microsoft.com/office/drawing/2016/5/9/chartex" xmlns:cx4="http://schemas.microsoft.com/office/drawing/2016/5/10/chartex" xmlns:cx5="http://schemas.microsoft.com/office/drawing/2016/5/11/chartex" xmlns:cx6="http://schemas.microsoft.com/office/drawing/2016/5/12/chartex" xmlns:cx7="http://schemas.microsoft.com/office/drawing/2016/5/13/chartex" xmlns:cx8="http://schemas.microsoft.com/office/drawing/2016/5/14/chartex" xmlns:mc="http://schemas.openxmlformats.org/markup-compatibility/2006" xmlns:aink="http://schemas.microsoft.com/office/drawing/2016/ink" xmlns:am3d="http://schemas.microsoft.com/office/drawing/2017/model3d" xmlns:o="urn:schemas-microsoft-com:office:office" xmlns:r="http://schemas.openxmlformats.org/officeDocument/2006/relationships" xmlns:m="http://schemas.openxmlformats.org/officeDocument/2006/math" xmlns:v="urn:schemas-microsoft-com:vml" xmlns:wp14="http://schemas.microsoft.com/office/word/2010/wordprocessingDrawing" xmlns:wp="http://schemas.openxmlformats.org/drawingml/2006/wordprocessingDrawing" xmlns:w10="urn:schemas-microsoft-com:office:word" xmlns:w="http://schemas.openxmlformats.org/wordprocessingml/2006/main" xmlns:w14="http://schemas.microsoft.com/office/word/2010/wordml" xmlns:w15="http://schemas.microsoft.com/office/word/2012/wordml" xmlns:w16cex="http://schemas.microsoft.com/office/word/2018/wordml/cex" xmlns:w16cid="http://schemas.microsoft.com/office/word/2016/wordml/cid" xmlns:w16="http://schemas.microsoft.com/office/word/2018/wordml" xmlns:w16se="http://schemas.microsoft.com/office/word/2015/wordml/symex" xmlns:wpg="http://schemas.microsoft.com/office/word/2010/wordprocessingGroup" xmlns:wpi="http://schemas.microsoft.com/office/word/2010/wordprocessingInk" xmlns:wne="http://schemas.microsoft.com/office/word/2006/wordml" xmlns:wps="http://schemas.microsoft.com/office/word/2010/wordprocessingShape" mc:Ignorable="w14 w15 w16se w16cid w16 w16cex wp14">
+<w:hdr xmlns:wpc="http://schemas.microsoft.com/office/word/2010/wordprocessingCanvas" xmlns:cx="http://schemas.microsoft.com/office/drawing/2014/chartex" xmlns:cx1="http://schemas.microsoft.com/office/drawing/2015/9/8/chartex" xmlns:cx2="http://schemas.microsoft.com/office/drawing/2015/10/21/chartex" xmlns:cx3="http://schemas.microsoft.com/office/drawing/2016/5/9/chartex" xmlns:cx4="http://schemas.microsoft.com/office/drawing/2016/5/10/chartex" xmlns:cx5="http://schemas.microsoft.com/office/drawing/2016/5/11/chartex" xmlns:cx6="http://schemas.microsoft.com/office/drawing/2016/5/12/chartex" xmlns:cx7="http://schemas.microsoft.com/office/drawing/2016/5/13/chartex" xmlns:cx8="http://schemas.microsoft.com/office/drawing/2016/5/14/chartex" xmlns:mc="http://schemas.openxmlformats.org/markup-compatibility/2006" xmlns:aink="http://schemas.microsoft.com/office/drawing/2016/ink" xmlns:am3d="http://schemas.microsoft.com/office/drawing/2017/model3d" xmlns:o="urn:schemas-microsoft-com:office:office" xmlns:r="http://schemas.openxmlformats.org/officeDocument/2006/relationships" xmlns:m="http://schemas.openxmlformats.org/officeDocument/2006/math" xmlns:v="urn:schemas-microsoft-com:vml" xmlns:wp14="http://schemas.microsoft.com/office/word/2010/wordprocessingDrawing" xmlns:wp="http://schemas.openxmlformats.org/drawingml/2006/wordprocessingDrawing" xmlns:w10="urn:schemas-microsoft-com:office:word" xmlns:w="http://schemas.openxmlformats.org/wordprocessingml/2006/main" xmlns:w14="http://schemas.microsoft.com/office/word/2010/wordml" xmlns:w15="http://schemas.microsoft.com/office/word/2012/wordml" xmlns:w16cex="http://schemas.microsoft.com/office/word/2018/wordml/cex" xmlns:w16cid="http://schemas.microsoft.com/office/word/2016/wordml/cid" xmlns:w16="http://schemas.microsoft.com/office/word/2018/wordml" xmlns:w16sdtdh="http://schemas.microsoft.com/office/word/2020/wordml/sdtdatahash" xmlns:w16se="http://schemas.microsoft.com/office/word/2015/wordml/symex" xmlns:wpg="http://schemas.microsoft.com/office/word/2010/wordprocessingGroup" xmlns:wpi="http://schemas.microsoft.com/office/word/2010/wordprocessingInk" xmlns:wne="http://schemas.microsoft.com/office/word/2006/wordml" xmlns:wps="http://schemas.microsoft.com/office/word/2010/wordprocessingShape" mc:Ignorable="w14 w15 w16se w16cid w16 w16cex w16sdtdh wp14">
   <w:p>
     <w:pPr>
       <w:pStyle w:val="Intestazione"/>
@@ -7996,7 +9617,7 @@
       <mc:AlternateContent>
         <mc:Choice Requires="wps">
           <w:drawing>
-            <wp:anchor distT="0" distB="0" distL="114300" distR="114300" simplePos="0" relativeHeight="251659264" behindDoc="0" locked="0" layoutInCell="1" allowOverlap="1">
+            <wp:anchor distT="0" distB="0" distL="114300" distR="114300" simplePos="0" relativeHeight="251659264" behindDoc="0" locked="0" layoutInCell="1" allowOverlap="1" wp14:anchorId="4CFAF9F7" wp14:editId="53545C29">
               <wp:simplePos x="0" y="0"/>
               <wp:positionH relativeFrom="column">
                 <wp:posOffset>3327570</wp:posOffset>
@@ -8110,11 +9731,11 @@
         </mc:Choice>
         <mc:Fallback>
           <w:pict>
-            <v:shapetype id="_x0000_t202" coordsize="21600,21600" o:spt="202" path="m,l,21600r21600,l21600,xe">
+            <v:shapetype w14:anchorId="4CFAF9F7" id="_x0000_t202" coordsize="21600,21600" o:spt="202" path="m,l,21600r21600,l21600,xe">
               <v:stroke joinstyle="miter"/>
               <v:path gradientshapeok="t" o:connecttype="rect"/>
             </v:shapetype>
-            <v:shape id="Casella di testo 2" o:spid="_x0000_s1027" type="#_x0000_t202" style="position:absolute;margin-left:262pt;margin-top:-14.25pt;width:248.7pt;height:59.4pt;z-index:251659264;visibility:visible;mso-wrap-style:square;mso-width-percent:0;mso-height-percent:0;mso-wrap-distance-left:9pt;mso-wrap-distance-top:0;mso-wrap-distance-right:9pt;mso-wrap-distance-bottom:0;mso-position-horizontal:absolute;mso-position-horizontal-relative:text;mso-position-vertical:absolute;mso-position-vertical-relative:text;mso-width-percent:0;mso-height-percent:0;mso-width-relative:margin;mso-height-relative:margin;v-text-anchor:top" o:gfxdata="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" filled="f" stroked="f" strokeweight=".5pt">
+            <v:shape id="Casella di testo 2" o:spid="_x0000_s1027" type="#_x0000_t202" style="position:absolute;margin-left:262pt;margin-top:-14.25pt;width:248.7pt;height:59.4pt;z-index:251659264;visibility:visible;mso-wrap-style:square;mso-width-percent:0;mso-height-percent:0;mso-wrap-distance-left:9pt;mso-wrap-distance-top:0;mso-wrap-distance-right:9pt;mso-wrap-distance-bottom:0;mso-position-horizontal:absolute;mso-position-horizontal-relative:text;mso-position-vertical:absolute;mso-position-vertical-relative:text;mso-width-percent:0;mso-height-percent:0;mso-width-relative:margin;mso-height-relative:margin;v-text-anchor:top" o:gfxdata="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" filled="f" stroked="f" strokeweight=".5pt">
               <v:textbox>
                 <w:txbxContent>
                   <w:p>
@@ -8189,7 +9810,7 @@
         <w:noProof/>
       </w:rPr>
       <w:drawing>
-        <wp:inline distT="0" distB="0" distL="0" distR="0">
+        <wp:inline distT="0" distB="0" distL="0" distR="0" wp14:anchorId="66606C28" wp14:editId="1C221D84">
           <wp:extent cx="1917700" cy="638810"/>
           <wp:effectExtent l="0" t="0" r="0" b="0"/>
           <wp:docPr id="1" name="Immagine 1" descr="Immagine che contiene segnale&#10;&#10;Descrizione generata automaticamente"/>
@@ -8235,7 +9856,7 @@
 </file>
 
 <file path=word/numbering.xml><?xml version="1.0" encoding="utf-8"?>
-<w:numbering xmlns:wpc="http://schemas.microsoft.com/office/word/2010/wordprocessingCanvas" xmlns:cx="http://schemas.microsoft.com/office/drawing/2014/chartex" xmlns:cx1="http://schemas.microsoft.com/office/drawing/2015/9/8/chartex" xmlns:cx2="http://schemas.microsoft.com/office/drawing/2015/10/21/chartex" xmlns:cx3="http://schemas.microsoft.com/office/drawing/2016/5/9/chartex" xmlns:cx4="http://schemas.microsoft.com/office/drawing/2016/5/10/chartex" xmlns:cx5="http://schemas.microsoft.com/office/drawing/2016/5/11/chartex" xmlns:cx6="http://schemas.microsoft.com/office/drawing/2016/5/12/chartex" xmlns:cx7="http://schemas.microsoft.com/office/drawing/2016/5/13/chartex" xmlns:cx8="http://schemas.microsoft.com/office/drawing/2016/5/14/chartex" xmlns:mc="http://schemas.openxmlformats.org/markup-compatibility/2006" xmlns:aink="http://schemas.microsoft.com/office/drawing/2016/ink" xmlns:am3d="http://schemas.microsoft.com/office/drawing/2017/model3d" xmlns:o="urn:schemas-microsoft-com:office:office" xmlns:r="http://schemas.openxmlformats.org/officeDocument/2006/relationships" xmlns:m="http://schemas.openxmlformats.org/officeDocument/2006/math" xmlns:v="urn:schemas-microsoft-com:vml" xmlns:wp14="http://schemas.microsoft.com/office/word/2010/wordprocessingDrawing" xmlns:wp="http://schemas.openxmlformats.org/drawingml/2006/wordprocessingDrawing" xmlns:w10="urn:schemas-microsoft-com:office:word" xmlns:w="http://schemas.openxmlformats.org/wordprocessingml/2006/main" xmlns:w14="http://schemas.microsoft.com/office/word/2010/wordml" xmlns:w15="http://schemas.microsoft.com/office/word/2012/wordml" xmlns:w16cex="http://schemas.microsoft.com/office/word/2018/wordml/cex" xmlns:w16cid="http://schemas.microsoft.com/office/word/2016/wordml/cid" xmlns:w16="http://schemas.microsoft.com/office/word/2018/wordml" xmlns:w16se="http://schemas.microsoft.com/office/word/2015/wordml/symex" xmlns:wpg="http://schemas.microsoft.com/office/word/2010/wordprocessingGroup" xmlns:wpi="http://schemas.microsoft.com/office/word/2010/wordprocessingInk" xmlns:wne="http://schemas.microsoft.com/office/word/2006/wordml" xmlns:wps="http://schemas.microsoft.com/office/word/2010/wordprocessingShape" mc:Ignorable="w14 w15 w16se w16cid w16 w16cex wp14">
+<w:numbering xmlns:wpc="http://schemas.microsoft.com/office/word/2010/wordprocessingCanvas" xmlns:cx="http://schemas.microsoft.com/office/drawing/2014/chartex" xmlns:cx1="http://schemas.microsoft.com/office/drawing/2015/9/8/chartex" xmlns:cx2="http://schemas.microsoft.com/office/drawing/2015/10/21/chartex" xmlns:cx3="http://schemas.microsoft.com/office/drawing/2016/5/9/chartex" xmlns:cx4="http://schemas.microsoft.com/office/drawing/2016/5/10/chartex" xmlns:cx5="http://schemas.microsoft.com/office/drawing/2016/5/11/chartex" xmlns:cx6="http://schemas.microsoft.com/office/drawing/2016/5/12/chartex" xmlns:cx7="http://schemas.microsoft.com/office/drawing/2016/5/13/chartex" xmlns:cx8="http://schemas.microsoft.com/office/drawing/2016/5/14/chartex" xmlns:mc="http://schemas.openxmlformats.org/markup-compatibility/2006" xmlns:aink="http://schemas.microsoft.com/office/drawing/2016/ink" xmlns:am3d="http://schemas.microsoft.com/office/drawing/2017/model3d" xmlns:o="urn:schemas-microsoft-com:office:office" xmlns:r="http://schemas.openxmlformats.org/officeDocument/2006/relationships" xmlns:m="http://schemas.openxmlformats.org/officeDocument/2006/math" xmlns:v="urn:schemas-microsoft-com:vml" xmlns:wp14="http://schemas.microsoft.com/office/word/2010/wordprocessingDrawing" xmlns:wp="http://schemas.openxmlformats.org/drawingml/2006/wordprocessingDrawing" xmlns:w10="urn:schemas-microsoft-com:office:word" xmlns:w="http://schemas.openxmlformats.org/wordprocessingml/2006/main" xmlns:w14="http://schemas.microsoft.com/office/word/2010/wordml" xmlns:w15="http://schemas.microsoft.com/office/word/2012/wordml" xmlns:w16cex="http://schemas.microsoft.com/office/word/2018/wordml/cex" xmlns:w16cid="http://schemas.microsoft.com/office/word/2016/wordml/cid" xmlns:w16="http://schemas.microsoft.com/office/word/2018/wordml" xmlns:w16sdtdh="http://schemas.microsoft.com/office/word/2020/wordml/sdtdatahash" xmlns:w16se="http://schemas.microsoft.com/office/word/2015/wordml/symex" xmlns:wpg="http://schemas.microsoft.com/office/word/2010/wordprocessingGroup" xmlns:wpi="http://schemas.microsoft.com/office/word/2010/wordprocessingInk" xmlns:wne="http://schemas.microsoft.com/office/word/2006/wordml" xmlns:wps="http://schemas.microsoft.com/office/word/2010/wordprocessingShape" mc:Ignorable="w14 w15 w16se w16cid w16 w16cex w16sdtdh wp14">
   <w:abstractNum w:abstractNumId="0" w15:restartNumberingAfterBreak="0">
     <w:nsid w:val="19FB6AF5"/>
     <w:multiLevelType w:val="hybridMultilevel"/>
@@ -9639,6 +11260,231 @@
     </w:lvl>
   </w:abstractNum>
   <w:abstractNum w:abstractNumId="11" w15:restartNumberingAfterBreak="0">
+    <w:nsid w:val="598E61A5"/>
+    <w:multiLevelType w:val="hybridMultilevel"/>
+    <w:tmpl w:val="41745FD4"/>
+    <w:lvl w:ilvl="0" w:tplc="0410000B">
+      <w:start w:val="1"/>
+      <w:numFmt w:val="bullet"/>
+      <w:lvlText w:val=""/>
+      <w:lvlJc w:val="left"/>
+      <w:pPr>
+        <w:ind w:left="720" w:hanging="360"/>
+      </w:pPr>
+      <w:rPr>
+        <w:rFonts w:ascii="Wingdings" w:hAnsi="Wingdings" w:hint="default"/>
+      </w:rPr>
+    </w:lvl>
+    <w:lvl w:ilvl="1" w:tplc="04100003" w:tentative="1">
+      <w:start w:val="1"/>
+      <w:numFmt w:val="bullet"/>
+      <w:lvlText w:val="o"/>
+      <w:lvlJc w:val="left"/>
+      <w:pPr>
+        <w:ind w:left="1440" w:hanging="360"/>
+      </w:pPr>
+      <w:rPr>
+        <w:rFonts w:ascii="Courier New" w:hAnsi="Courier New" w:cs="Courier New" w:hint="default"/>
+      </w:rPr>
+    </w:lvl>
+    <w:lvl w:ilvl="2" w:tplc="04100005" w:tentative="1">
+      <w:start w:val="1"/>
+      <w:numFmt w:val="bullet"/>
+      <w:lvlText w:val=""/>
+      <w:lvlJc w:val="left"/>
+      <w:pPr>
+        <w:ind w:left="2160" w:hanging="360"/>
+      </w:pPr>
+      <w:rPr>
+        <w:rFonts w:ascii="Wingdings" w:hAnsi="Wingdings" w:hint="default"/>
+      </w:rPr>
+    </w:lvl>
+    <w:lvl w:ilvl="3" w:tplc="04100001" w:tentative="1">
+      <w:start w:val="1"/>
+      <w:numFmt w:val="bullet"/>
+      <w:lvlText w:val=""/>
+      <w:lvlJc w:val="left"/>
+      <w:pPr>
+        <w:ind w:left="2880" w:hanging="360"/>
+      </w:pPr>
+      <w:rPr>
+        <w:rFonts w:ascii="Symbol" w:hAnsi="Symbol" w:hint="default"/>
+      </w:rPr>
+    </w:lvl>
+    <w:lvl w:ilvl="4" w:tplc="04100003" w:tentative="1">
+      <w:start w:val="1"/>
+      <w:numFmt w:val="bullet"/>
+      <w:lvlText w:val="o"/>
+      <w:lvlJc w:val="left"/>
+      <w:pPr>
+        <w:ind w:left="3600" w:hanging="360"/>
+      </w:pPr>
+      <w:rPr>
+        <w:rFonts w:ascii="Courier New" w:hAnsi="Courier New" w:cs="Courier New" w:hint="default"/>
+      </w:rPr>
+    </w:lvl>
+    <w:lvl w:ilvl="5" w:tplc="04100005" w:tentative="1">
+      <w:start w:val="1"/>
+      <w:numFmt w:val="bullet"/>
+      <w:lvlText w:val=""/>
+      <w:lvlJc w:val="left"/>
+      <w:pPr>
+        <w:ind w:left="4320" w:hanging="360"/>
+      </w:pPr>
+      <w:rPr>
+        <w:rFonts w:ascii="Wingdings" w:hAnsi="Wingdings" w:hint="default"/>
+      </w:rPr>
+    </w:lvl>
+    <w:lvl w:ilvl="6" w:tplc="04100001" w:tentative="1">
+      <w:start w:val="1"/>
+      <w:numFmt w:val="bullet"/>
+      <w:lvlText w:val=""/>
+      <w:lvlJc w:val="left"/>
+      <w:pPr>
+        <w:ind w:left="5040" w:hanging="360"/>
+      </w:pPr>
+      <w:rPr>
+        <w:rFonts w:ascii="Symbol" w:hAnsi="Symbol" w:hint="default"/>
+      </w:rPr>
+    </w:lvl>
+    <w:lvl w:ilvl="7" w:tplc="04100003" w:tentative="1">
+      <w:start w:val="1"/>
+      <w:numFmt w:val="bullet"/>
+      <w:lvlText w:val="o"/>
+      <w:lvlJc w:val="left"/>
+      <w:pPr>
+        <w:ind w:left="5760" w:hanging="360"/>
+      </w:pPr>
+      <w:rPr>
+        <w:rFonts w:ascii="Courier New" w:hAnsi="Courier New" w:cs="Courier New" w:hint="default"/>
+      </w:rPr>
+    </w:lvl>
+    <w:lvl w:ilvl="8" w:tplc="04100005" w:tentative="1">
+      <w:start w:val="1"/>
+      <w:numFmt w:val="bullet"/>
+      <w:lvlText w:val=""/>
+      <w:lvlJc w:val="left"/>
+      <w:pPr>
+        <w:ind w:left="6480" w:hanging="360"/>
+      </w:pPr>
+      <w:rPr>
+        <w:rFonts w:ascii="Wingdings" w:hAnsi="Wingdings" w:hint="default"/>
+      </w:rPr>
+    </w:lvl>
+  </w:abstractNum>
+  <w:abstractNum w:abstractNumId="12" w15:restartNumberingAfterBreak="0">
+    <w:nsid w:val="693A2848"/>
+    <w:multiLevelType w:val="hybridMultilevel"/>
+    <w:tmpl w:val="C994C834"/>
+    <w:lvl w:ilvl="0" w:tplc="0410000B">
+      <w:start w:val="1"/>
+      <w:numFmt w:val="bullet"/>
+      <w:lvlText w:val=""/>
+      <w:lvlJc w:val="left"/>
+      <w:pPr>
+        <w:ind w:left="720" w:hanging="360"/>
+      </w:pPr>
+      <w:rPr>
+        <w:rFonts w:ascii="Wingdings" w:hAnsi="Wingdings" w:hint="default"/>
+      </w:rPr>
+    </w:lvl>
+    <w:lvl w:ilvl="1" w:tplc="2D80D578">
+      <w:numFmt w:val="bullet"/>
+      <w:lvlText w:val="•"/>
+      <w:lvlJc w:val="left"/>
+      <w:pPr>
+        <w:ind w:left="1788" w:hanging="708"/>
+      </w:pPr>
+      <w:rPr>
+        <w:rFonts w:ascii="Avenir Book" w:eastAsiaTheme="minorHAnsi" w:hAnsi="Avenir Book" w:cstheme="minorBidi" w:hint="default"/>
+      </w:rPr>
+    </w:lvl>
+    <w:lvl w:ilvl="2" w:tplc="04100005" w:tentative="1">
+      <w:start w:val="1"/>
+      <w:numFmt w:val="bullet"/>
+      <w:lvlText w:val=""/>
+      <w:lvlJc w:val="left"/>
+      <w:pPr>
+        <w:ind w:left="2160" w:hanging="360"/>
+      </w:pPr>
+      <w:rPr>
+        <w:rFonts w:ascii="Wingdings" w:hAnsi="Wingdings" w:hint="default"/>
+      </w:rPr>
+    </w:lvl>
+    <w:lvl w:ilvl="3" w:tplc="04100001" w:tentative="1">
+      <w:start w:val="1"/>
+      <w:numFmt w:val="bullet"/>
+      <w:lvlText w:val=""/>
+      <w:lvlJc w:val="left"/>
+      <w:pPr>
+        <w:ind w:left="2880" w:hanging="360"/>
+      </w:pPr>
+      <w:rPr>
+        <w:rFonts w:ascii="Symbol" w:hAnsi="Symbol" w:hint="default"/>
+      </w:rPr>
+    </w:lvl>
+    <w:lvl w:ilvl="4" w:tplc="04100003" w:tentative="1">
+      <w:start w:val="1"/>
+      <w:numFmt w:val="bullet"/>
+      <w:lvlText w:val="o"/>
+      <w:lvlJc w:val="left"/>
+      <w:pPr>
+        <w:ind w:left="3600" w:hanging="360"/>
+      </w:pPr>
+      <w:rPr>
+        <w:rFonts w:ascii="Courier New" w:hAnsi="Courier New" w:cs="Courier New" w:hint="default"/>
+      </w:rPr>
+    </w:lvl>
+    <w:lvl w:ilvl="5" w:tplc="04100005" w:tentative="1">
+      <w:start w:val="1"/>
+      <w:numFmt w:val="bullet"/>
+      <w:lvlText w:val=""/>
+      <w:lvlJc w:val="left"/>
+      <w:pPr>
+        <w:ind w:left="4320" w:hanging="360"/>
+      </w:pPr>
+      <w:rPr>
+        <w:rFonts w:ascii="Wingdings" w:hAnsi="Wingdings" w:hint="default"/>
+      </w:rPr>
+    </w:lvl>
+    <w:lvl w:ilvl="6" w:tplc="04100001" w:tentative="1">
+      <w:start w:val="1"/>
+      <w:numFmt w:val="bullet"/>
+      <w:lvlText w:val=""/>
+      <w:lvlJc w:val="left"/>
+      <w:pPr>
+        <w:ind w:left="5040" w:hanging="360"/>
+      </w:pPr>
+      <w:rPr>
+        <w:rFonts w:ascii="Symbol" w:hAnsi="Symbol" w:hint="default"/>
+      </w:rPr>
+    </w:lvl>
+    <w:lvl w:ilvl="7" w:tplc="04100003" w:tentative="1">
+      <w:start w:val="1"/>
+      <w:numFmt w:val="bullet"/>
+      <w:lvlText w:val="o"/>
+      <w:lvlJc w:val="left"/>
+      <w:pPr>
+        <w:ind w:left="5760" w:hanging="360"/>
+      </w:pPr>
+      <w:rPr>
+        <w:rFonts w:ascii="Courier New" w:hAnsi="Courier New" w:cs="Courier New" w:hint="default"/>
+      </w:rPr>
+    </w:lvl>
+    <w:lvl w:ilvl="8" w:tplc="04100005" w:tentative="1">
+      <w:start w:val="1"/>
+      <w:numFmt w:val="bullet"/>
+      <w:lvlText w:val=""/>
+      <w:lvlJc w:val="left"/>
+      <w:pPr>
+        <w:ind w:left="6480" w:hanging="360"/>
+      </w:pPr>
+      <w:rPr>
+        <w:rFonts w:ascii="Wingdings" w:hAnsi="Wingdings" w:hint="default"/>
+      </w:rPr>
+    </w:lvl>
+  </w:abstractNum>
+  <w:abstractNum w:abstractNumId="13" w15:restartNumberingAfterBreak="0">
     <w:nsid w:val="6A6608C3"/>
     <w:multiLevelType w:val="hybridMultilevel"/>
     <w:tmpl w:val="B2BA3CD2"/>
@@ -9777,7 +11623,7 @@
       </w:rPr>
     </w:lvl>
   </w:abstractNum>
-  <w:abstractNum w:abstractNumId="12" w15:restartNumberingAfterBreak="0">
+  <w:abstractNum w:abstractNumId="14" w15:restartNumberingAfterBreak="0">
     <w:nsid w:val="6C524EB0"/>
     <w:multiLevelType w:val="hybridMultilevel"/>
     <w:tmpl w:val="E2FC9B5A"/>
@@ -9917,50 +11763,56 @@
       </w:rPr>
     </w:lvl>
   </w:abstractNum>
-  <w:num w:numId="1">
+  <w:num w:numId="1" w16cid:durableId="304165053">
+    <w:abstractNumId w:val="14"/>
+  </w:num>
+  <w:num w:numId="2" w16cid:durableId="228928366">
+    <w:abstractNumId w:val="8"/>
+  </w:num>
+  <w:num w:numId="3" w16cid:durableId="1166475640">
+    <w:abstractNumId w:val="2"/>
+  </w:num>
+  <w:num w:numId="4" w16cid:durableId="1599412853">
+    <w:abstractNumId w:val="5"/>
+  </w:num>
+  <w:num w:numId="5" w16cid:durableId="1310016525">
+    <w:abstractNumId w:val="7"/>
+  </w:num>
+  <w:num w:numId="6" w16cid:durableId="1656493578">
+    <w:abstractNumId w:val="6"/>
+  </w:num>
+  <w:num w:numId="7" w16cid:durableId="1202670785">
+    <w:abstractNumId w:val="10"/>
+  </w:num>
+  <w:num w:numId="8" w16cid:durableId="967080554">
+    <w:abstractNumId w:val="9"/>
+  </w:num>
+  <w:num w:numId="9" w16cid:durableId="688799501">
+    <w:abstractNumId w:val="13"/>
+  </w:num>
+  <w:num w:numId="10" w16cid:durableId="1158375417">
+    <w:abstractNumId w:val="0"/>
+  </w:num>
+  <w:num w:numId="11" w16cid:durableId="290944898">
+    <w:abstractNumId w:val="4"/>
+  </w:num>
+  <w:num w:numId="12" w16cid:durableId="381253840">
+    <w:abstractNumId w:val="3"/>
+  </w:num>
+  <w:num w:numId="13" w16cid:durableId="357319549">
+    <w:abstractNumId w:val="1"/>
+  </w:num>
+  <w:num w:numId="14" w16cid:durableId="7367311">
     <w:abstractNumId w:val="12"/>
   </w:num>
-  <w:num w:numId="2">
-    <w:abstractNumId w:val="8"/>
-  </w:num>
-  <w:num w:numId="3">
-    <w:abstractNumId w:val="2"/>
-  </w:num>
-  <w:num w:numId="4">
-    <w:abstractNumId w:val="5"/>
-  </w:num>
-  <w:num w:numId="5">
-    <w:abstractNumId w:val="7"/>
-  </w:num>
-  <w:num w:numId="6">
-    <w:abstractNumId w:val="6"/>
-  </w:num>
-  <w:num w:numId="7">
-    <w:abstractNumId w:val="10"/>
-  </w:num>
-  <w:num w:numId="8">
-    <w:abstractNumId w:val="9"/>
-  </w:num>
-  <w:num w:numId="9">
+  <w:num w:numId="15" w16cid:durableId="1086029077">
     <w:abstractNumId w:val="11"/>
-  </w:num>
-  <w:num w:numId="10">
-    <w:abstractNumId w:val="0"/>
-  </w:num>
-  <w:num w:numId="11">
-    <w:abstractNumId w:val="4"/>
-  </w:num>
-  <w:num w:numId="12">
-    <w:abstractNumId w:val="3"/>
-  </w:num>
-  <w:num w:numId="13">
-    <w:abstractNumId w:val="1"/>
   </w:num>
 </w:numbering>
 </file>
 
 <file path=word/styles.xml><?xml version="1.0" encoding="utf-8"?>
-<w:styles xmlns:mc="http://schemas.openxmlformats.org/markup-compatibility/2006" xmlns:r="http://schemas.openxmlformats.org/officeDocument/2006/relationships" xmlns:w="http://schemas.openxmlformats.org/wordprocessingml/2006/main" xmlns:w14="http://schemas.microsoft.com/office/word/2010/wordml" xmlns:w15="http://schemas.microsoft.com/office/word/2012/wordml" xmlns:w16cex="http://schemas.microsoft.com/office/word/2018/wordml/cex" xmlns:w16cid="http://schemas.microsoft.com/office/word/2016/wordml/cid" xmlns:w16="http://schemas.microsoft.com/office/word/2018/wordml" xmlns:w16se="http://schemas.microsoft.com/office/word/2015/wordml/symex" mc:Ignorable="w14 w15 w16se w16cid w16 w16cex">
+<w:styles xmlns:mc="http://schemas.openxmlformats.org/markup-compatibility/2006" xmlns:r="http://schemas.openxmlformats.org/officeDocument/2006/relationships" xmlns:w="http://schemas.openxmlformats.org/wordprocessingml/2006/main" xmlns:w14="http://schemas.microsoft.com/office/word/2010/wordml" xmlns:w15="http://schemas.microsoft.com/office/word/2012/wordml" xmlns:w16cex="http://schemas.microsoft.com/office/word/2018/wordml/cex" xmlns:w16cid="http://schemas.microsoft.com/office/word/2016/wordml/cid" xmlns:w16="http://schemas.microsoft.com/office/word/2018/wordml" xmlns:w16sdtdh="http://schemas.microsoft.com/office/word/2020/wordml/sdtdatahash" xmlns:w16se="http://schemas.microsoft.com/office/word/2015/wordml/symex" mc:Ignorable="w14 w15 w16se w16cid w16 w16cex w16sdtdh">
   <w:docDefaults>
     <w:rPrDefault>
       <w:rPr>
@@ -10685,6 +12537,109 @@
       <w:color w:val="2F5496" w:themeColor="accent1" w:themeShade="BF"/>
     </w:rPr>
   </w:style>
+  <w:style w:type="table" w:styleId="Tabellagriglia5scura-colore1">
+    <w:name w:val="Grid Table 5 Dark Accent 1"/>
+    <w:basedOn w:val="Tabellanormale"/>
+    <w:uiPriority w:val="50"/>
+    <w:rsid w:val="00F908F3"/>
+    <w:tblPr>
+      <w:tblStyleRowBandSize w:val="1"/>
+      <w:tblStyleColBandSize w:val="1"/>
+      <w:tblBorders>
+        <w:top w:val="single" w:sz="4" w:space="0" w:color="FFFFFF" w:themeColor="background1"/>
+        <w:left w:val="single" w:sz="4" w:space="0" w:color="FFFFFF" w:themeColor="background1"/>
+        <w:bottom w:val="single" w:sz="4" w:space="0" w:color="FFFFFF" w:themeColor="background1"/>
+        <w:right w:val="single" w:sz="4" w:space="0" w:color="FFFFFF" w:themeColor="background1"/>
+        <w:insideH w:val="single" w:sz="4" w:space="0" w:color="FFFFFF" w:themeColor="background1"/>
+        <w:insideV w:val="single" w:sz="4" w:space="0" w:color="FFFFFF" w:themeColor="background1"/>
+      </w:tblBorders>
+    </w:tblPr>
+    <w:tcPr>
+      <w:shd w:val="clear" w:color="auto" w:fill="D9E2F3" w:themeFill="accent1" w:themeFillTint="33"/>
+    </w:tcPr>
+    <w:tblStylePr w:type="firstRow">
+      <w:rPr>
+        <w:b/>
+        <w:bCs/>
+        <w:color w:val="FFFFFF" w:themeColor="background1"/>
+      </w:rPr>
+      <w:tblPr/>
+      <w:tcPr>
+        <w:tcBorders>
+          <w:top w:val="single" w:sz="4" w:space="0" w:color="FFFFFF" w:themeColor="background1"/>
+          <w:left w:val="single" w:sz="4" w:space="0" w:color="FFFFFF" w:themeColor="background1"/>
+          <w:right w:val="single" w:sz="4" w:space="0" w:color="FFFFFF" w:themeColor="background1"/>
+          <w:insideH w:val="nil"/>
+          <w:insideV w:val="nil"/>
+        </w:tcBorders>
+        <w:shd w:val="clear" w:color="auto" w:fill="4472C4" w:themeFill="accent1"/>
+      </w:tcPr>
+    </w:tblStylePr>
+    <w:tblStylePr w:type="lastRow">
+      <w:rPr>
+        <w:b/>
+        <w:bCs/>
+        <w:color w:val="FFFFFF" w:themeColor="background1"/>
+      </w:rPr>
+      <w:tblPr/>
+      <w:tcPr>
+        <w:tcBorders>
+          <w:left w:val="single" w:sz="4" w:space="0" w:color="FFFFFF" w:themeColor="background1"/>
+          <w:bottom w:val="single" w:sz="4" w:space="0" w:color="FFFFFF" w:themeColor="background1"/>
+          <w:right w:val="single" w:sz="4" w:space="0" w:color="FFFFFF" w:themeColor="background1"/>
+          <w:insideH w:val="nil"/>
+          <w:insideV w:val="nil"/>
+        </w:tcBorders>
+        <w:shd w:val="clear" w:color="auto" w:fill="4472C4" w:themeFill="accent1"/>
+      </w:tcPr>
+    </w:tblStylePr>
+    <w:tblStylePr w:type="firstCol">
+      <w:rPr>
+        <w:b/>
+        <w:bCs/>
+        <w:color w:val="FFFFFF" w:themeColor="background1"/>
+      </w:rPr>
+      <w:tblPr/>
+      <w:tcPr>
+        <w:tcBorders>
+          <w:top w:val="single" w:sz="4" w:space="0" w:color="FFFFFF" w:themeColor="background1"/>
+          <w:left w:val="single" w:sz="4" w:space="0" w:color="FFFFFF" w:themeColor="background1"/>
+          <w:bottom w:val="single" w:sz="4" w:space="0" w:color="FFFFFF" w:themeColor="background1"/>
+          <w:insideV w:val="nil"/>
+        </w:tcBorders>
+        <w:shd w:val="clear" w:color="auto" w:fill="4472C4" w:themeFill="accent1"/>
+      </w:tcPr>
+    </w:tblStylePr>
+    <w:tblStylePr w:type="lastCol">
+      <w:rPr>
+        <w:b/>
+        <w:bCs/>
+        <w:color w:val="FFFFFF" w:themeColor="background1"/>
+      </w:rPr>
+      <w:tblPr/>
+      <w:tcPr>
+        <w:tcBorders>
+          <w:top w:val="single" w:sz="4" w:space="0" w:color="FFFFFF" w:themeColor="background1"/>
+          <w:bottom w:val="single" w:sz="4" w:space="0" w:color="FFFFFF" w:themeColor="background1"/>
+          <w:right w:val="single" w:sz="4" w:space="0" w:color="FFFFFF" w:themeColor="background1"/>
+          <w:insideV w:val="nil"/>
+        </w:tcBorders>
+        <w:shd w:val="clear" w:color="auto" w:fill="4472C4" w:themeFill="accent1"/>
+      </w:tcPr>
+    </w:tblStylePr>
+    <w:tblStylePr w:type="band1Vert">
+      <w:tblPr/>
+      <w:tcPr>
+        <w:shd w:val="clear" w:color="auto" w:fill="B4C6E7" w:themeFill="accent1" w:themeFillTint="66"/>
+      </w:tcPr>
+    </w:tblStylePr>
+    <w:tblStylePr w:type="band1Horz">
+      <w:tblPr/>
+      <w:tcPr>
+        <w:shd w:val="clear" w:color="auto" w:fill="B4C6E7" w:themeFill="accent1" w:themeFillTint="66"/>
+      </w:tcPr>
+    </w:tblStylePr>
+  </w:style>
 </w:styles>
 </file>
 

</xml_diff>

<commit_message>
Piccole correzioni e aggiunta note
</commit_message>
<xml_diff>
--- a/doc/pianificazione/Modello Documentazione.docx
+++ b/doc/pianificazione/Modello Documentazione.docx
@@ -23,7 +23,6 @@
           <w:szCs w:val="56"/>
         </w:rPr>
       </w:pPr>
-      <w:proofErr w:type="spellStart"/>
       <w:r>
         <w:rPr>
           <w:rFonts w:eastAsiaTheme="majorEastAsia" w:cstheme="majorBidi"/>
@@ -33,19 +32,7 @@
           <w:sz w:val="72"/>
           <w:szCs w:val="56"/>
         </w:rPr>
-        <w:t>Healthy</w:t>
-      </w:r>
-      <w:proofErr w:type="spellEnd"/>
-      <w:r>
-        <w:rPr>
-          <w:rFonts w:eastAsiaTheme="majorEastAsia" w:cstheme="majorBidi"/>
-          <w:b/>
-          <w:spacing w:val="-10"/>
-          <w:kern w:val="28"/>
-          <w:sz w:val="72"/>
-          <w:szCs w:val="56"/>
-        </w:rPr>
-        <w:t xml:space="preserve"> Catering</w:t>
+        <w:t>Healthy Catering</w:t>
       </w:r>
     </w:p>
     <w:p>
@@ -2072,55 +2059,27 @@
         <w:rPr>
           <w:rFonts w:asciiTheme="minorHAnsi" w:hAnsiTheme="minorHAnsi" w:cstheme="minorHAnsi"/>
         </w:rPr>
-        <w:t xml:space="preserve"> ed al </w:t>
-      </w:r>
-      <w:proofErr w:type="spellStart"/>
+        <w:t xml:space="preserve"> ed al nustriScore del piatto</w:t>
+      </w:r>
       <w:r>
         <w:rPr>
           <w:rFonts w:asciiTheme="minorHAnsi" w:hAnsiTheme="minorHAnsi" w:cstheme="minorHAnsi"/>
         </w:rPr>
-        <w:t>nustriScore</w:t>
-      </w:r>
-      <w:proofErr w:type="spellEnd"/>
-      <w:r>
+        <w:t>.</w:t>
+      </w:r>
+    </w:p>
+    <w:p>
+      <w:pPr>
+        <w:jc w:val="both"/>
         <w:rPr>
           <w:rFonts w:asciiTheme="minorHAnsi" w:hAnsiTheme="minorHAnsi" w:cstheme="minorHAnsi"/>
         </w:rPr>
-        <w:t xml:space="preserve"> del piatto</w:t>
-      </w:r>
+      </w:pPr>
       <w:r>
         <w:rPr>
           <w:rFonts w:asciiTheme="minorHAnsi" w:hAnsiTheme="minorHAnsi" w:cstheme="minorHAnsi"/>
         </w:rPr>
-        <w:t>.</w:t>
-      </w:r>
-    </w:p>
-    <w:p>
-      <w:pPr>
-        <w:jc w:val="both"/>
-        <w:rPr>
-          <w:rFonts w:asciiTheme="minorHAnsi" w:hAnsiTheme="minorHAnsi" w:cstheme="minorHAnsi"/>
-        </w:rPr>
-      </w:pPr>
-      <w:r>
-        <w:rPr>
-          <w:rFonts w:asciiTheme="minorHAnsi" w:hAnsiTheme="minorHAnsi" w:cstheme="minorHAnsi"/>
-        </w:rPr>
-        <w:t>Inoltre, il videogioco punta a far comprendere l’impatto ambientale della preparazione di un piatto attraverso un sistema di ranking dell’</w:t>
-      </w:r>
-      <w:proofErr w:type="spellStart"/>
-      <w:r>
-        <w:rPr>
-          <w:rFonts w:asciiTheme="minorHAnsi" w:hAnsiTheme="minorHAnsi" w:cstheme="minorHAnsi"/>
-        </w:rPr>
-        <w:t>ecoScore</w:t>
-      </w:r>
-      <w:proofErr w:type="spellEnd"/>
-      <w:r>
-        <w:rPr>
-          <w:rFonts w:asciiTheme="minorHAnsi" w:hAnsiTheme="minorHAnsi" w:cstheme="minorHAnsi"/>
-        </w:rPr>
-        <w:t xml:space="preserve"> del piatto.</w:t>
+        <w:t>Inoltre, il videogioco punta a far comprendere l’impatto ambientale della preparazione di un piatto attraverso un sistema di ranking dell’ecoScore del piatto.</w:t>
       </w:r>
     </w:p>
     <w:p>
@@ -2161,36 +2120,6 @@
       <w:r>
         <w:t>ha dimestichezza con il mondo della sana alimentazione.</w:t>
       </w:r>
-    </w:p>
-    <w:p>
-      <w:pPr>
-        <w:jc w:val="both"/>
-      </w:pPr>
-    </w:p>
-    <w:p>
-      <w:pPr>
-        <w:jc w:val="both"/>
-      </w:pPr>
-    </w:p>
-    <w:p>
-      <w:pPr>
-        <w:jc w:val="both"/>
-      </w:pPr>
-    </w:p>
-    <w:p>
-      <w:pPr>
-        <w:jc w:val="both"/>
-      </w:pPr>
-    </w:p>
-    <w:p>
-      <w:pPr>
-        <w:jc w:val="both"/>
-      </w:pPr>
-    </w:p>
-    <w:p>
-      <w:pPr>
-        <w:jc w:val="both"/>
-      </w:pPr>
     </w:p>
     <w:p>
       <w:pPr>
@@ -2288,19 +2217,7 @@
               <w:rPr>
                 <w:rFonts w:asciiTheme="minorHAnsi" w:hAnsiTheme="minorHAnsi" w:cstheme="minorHAnsi"/>
               </w:rPr>
-              <w:t>18</w:t>
-            </w:r>
-            <w:r>
-              <w:rPr>
-                <w:rFonts w:asciiTheme="minorHAnsi" w:hAnsiTheme="minorHAnsi" w:cstheme="minorHAnsi"/>
-              </w:rPr>
-              <w:t>-30</w:t>
-            </w:r>
-            <w:r>
-              <w:rPr>
-                <w:rFonts w:asciiTheme="minorHAnsi" w:hAnsiTheme="minorHAnsi" w:cstheme="minorHAnsi"/>
-              </w:rPr>
-              <w:t xml:space="preserve"> anni</w:t>
+              <w:t>18-30 anni</w:t>
             </w:r>
           </w:p>
         </w:tc>
@@ -2853,37 +2770,7 @@
         <w:rPr>
           <w:rFonts w:asciiTheme="minorHAnsi" w:hAnsiTheme="minorHAnsi" w:cstheme="minorHAnsi"/>
         </w:rPr>
-        <w:t xml:space="preserve">architettura </w:t>
-      </w:r>
-      <w:r>
-        <w:rPr>
-          <w:rFonts w:asciiTheme="minorHAnsi" w:hAnsiTheme="minorHAnsi" w:cstheme="minorHAnsi"/>
-        </w:rPr>
-        <w:t xml:space="preserve">X64 </w:t>
-      </w:r>
-      <w:r>
-        <w:rPr>
-          <w:rFonts w:asciiTheme="minorHAnsi" w:hAnsiTheme="minorHAnsi" w:cstheme="minorHAnsi"/>
-        </w:rPr>
-        <w:t>con</w:t>
-      </w:r>
-      <w:r>
-        <w:rPr>
-          <w:rFonts w:asciiTheme="minorHAnsi" w:hAnsiTheme="minorHAnsi" w:cstheme="minorHAnsi"/>
-        </w:rPr>
-        <w:t xml:space="preserve"> SSE2</w:t>
-      </w:r>
-      <w:r>
-        <w:rPr>
-          <w:rFonts w:asciiTheme="minorHAnsi" w:hAnsiTheme="minorHAnsi" w:cstheme="minorHAnsi"/>
-        </w:rPr>
-        <w:t>,</w:t>
-      </w:r>
-      <w:r>
-        <w:rPr>
-          <w:rFonts w:asciiTheme="minorHAnsi" w:hAnsiTheme="minorHAnsi" w:cstheme="minorHAnsi"/>
-        </w:rPr>
-        <w:t xml:space="preserve"> Apple Silicon</w:t>
+        <w:t>architettura X64 con SSE2, Apple Silicon</w:t>
       </w:r>
     </w:p>
     <w:p>
@@ -2918,17 +2805,8 @@
           <w:rFonts w:asciiTheme="minorHAnsi" w:hAnsiTheme="minorHAnsi" w:cstheme="minorHAnsi"/>
           <w:lang w:val="en-US"/>
         </w:rPr>
-        <w:t xml:space="preserve">MB per </w:t>
-      </w:r>
-      <w:proofErr w:type="spellStart"/>
-      <w:r>
-        <w:rPr>
-          <w:rFonts w:asciiTheme="minorHAnsi" w:hAnsiTheme="minorHAnsi" w:cstheme="minorHAnsi"/>
-          <w:lang w:val="en-US"/>
-        </w:rPr>
-        <w:t>l’esecuzione</w:t>
-      </w:r>
-      <w:proofErr w:type="spellEnd"/>
+        <w:t>MB per l’esecuzione</w:t>
+      </w:r>
     </w:p>
     <w:p>
       <w:pPr>
@@ -3289,107 +3167,6 @@
     </w:p>
     <w:p>
       <w:pPr>
-        <w:jc w:val="both"/>
-        <w:rPr>
-          <w:rFonts w:asciiTheme="minorHAnsi" w:hAnsiTheme="minorHAnsi" w:cstheme="minorHAnsi"/>
-        </w:rPr>
-      </w:pPr>
-    </w:p>
-    <w:p>
-      <w:pPr>
-        <w:pStyle w:val="Titolo3"/>
-        <w:jc w:val="both"/>
-        <w:rPr>
-          <w:rFonts w:asciiTheme="majorHAnsi" w:hAnsiTheme="majorHAnsi" w:cstheme="majorHAnsi"/>
-          <w:b/>
-          <w:bCs/>
-        </w:rPr>
-      </w:pPr>
-      <w:bookmarkStart w:id="8" w:name="_Toc39419812"/>
-      <w:bookmarkStart w:id="9" w:name="_Toc41665000"/>
-      <w:r>
-        <w:rPr>
-          <w:rFonts w:asciiTheme="majorHAnsi" w:hAnsiTheme="majorHAnsi" w:cstheme="majorHAnsi"/>
-          <w:b/>
-          <w:bCs/>
-        </w:rPr>
-        <w:t>Budget</w:t>
-      </w:r>
-      <w:bookmarkEnd w:id="8"/>
-      <w:bookmarkEnd w:id="9"/>
-    </w:p>
-    <w:p>
-      <w:pPr>
-        <w:tabs>
-          <w:tab w:val="left" w:pos="8805"/>
-        </w:tabs>
-        <w:jc w:val="both"/>
-        <w:rPr>
-          <w:rFonts w:asciiTheme="minorHAnsi" w:hAnsiTheme="minorHAnsi" w:cstheme="minorHAnsi"/>
-        </w:rPr>
-      </w:pPr>
-      <w:r>
-        <w:rPr>
-          <w:rFonts w:asciiTheme="minorHAnsi" w:hAnsiTheme="minorHAnsi" w:cstheme="minorHAnsi"/>
-        </w:rPr>
-        <w:t>I</w:t>
-      </w:r>
-      <w:r>
-        <w:rPr>
-          <w:rFonts w:asciiTheme="minorHAnsi" w:hAnsiTheme="minorHAnsi" w:cstheme="minorHAnsi"/>
-        </w:rPr>
-        <w:t>l committente non ha impost</w:t>
-      </w:r>
-      <w:r>
-        <w:rPr>
-          <w:rFonts w:asciiTheme="minorHAnsi" w:hAnsiTheme="minorHAnsi" w:cstheme="minorHAnsi"/>
-        </w:rPr>
-        <w:t>o alcun budget dato lo scopo didattico dell’applicazione.</w:t>
-      </w:r>
-      <w:r>
-        <w:rPr>
-          <w:rFonts w:asciiTheme="minorHAnsi" w:hAnsiTheme="minorHAnsi" w:cstheme="minorHAnsi"/>
-        </w:rPr>
-        <w:tab/>
-      </w:r>
-    </w:p>
-    <w:p>
-      <w:pPr>
-        <w:tabs>
-          <w:tab w:val="left" w:pos="8805"/>
-        </w:tabs>
-        <w:jc w:val="both"/>
-        <w:rPr>
-          <w:rFonts w:asciiTheme="minorHAnsi" w:hAnsiTheme="minorHAnsi" w:cstheme="minorHAnsi"/>
-        </w:rPr>
-      </w:pPr>
-    </w:p>
-    <w:p>
-      <w:pPr>
-        <w:pStyle w:val="Titolo3"/>
-        <w:jc w:val="both"/>
-        <w:rPr>
-          <w:rFonts w:asciiTheme="majorHAnsi" w:hAnsiTheme="majorHAnsi" w:cstheme="majorHAnsi"/>
-          <w:b/>
-          <w:bCs/>
-        </w:rPr>
-      </w:pPr>
-      <w:bookmarkStart w:id="10" w:name="_Toc39419813"/>
-      <w:bookmarkStart w:id="11" w:name="_Toc41665001"/>
-      <w:r>
-        <w:rPr>
-          <w:rFonts w:asciiTheme="majorHAnsi" w:hAnsiTheme="majorHAnsi" w:cstheme="majorHAnsi"/>
-          <w:b/>
-          <w:bCs/>
-        </w:rPr>
-        <w:lastRenderedPageBreak/>
-        <w:t>Tempo</w:t>
-      </w:r>
-      <w:bookmarkEnd w:id="10"/>
-      <w:bookmarkEnd w:id="11"/>
-    </w:p>
-    <w:p>
-      <w:pPr>
         <w:pStyle w:val="Paragrafoelenco"/>
         <w:numPr>
           <w:ilvl w:val="0"/>
@@ -3404,22 +3181,109 @@
         <w:rPr>
           <w:rFonts w:asciiTheme="minorHAnsi" w:hAnsiTheme="minorHAnsi" w:cstheme="minorHAnsi"/>
         </w:rPr>
-        <w:t xml:space="preserve">Inizio del progetto: </w:t>
-      </w:r>
-      <w:proofErr w:type="gramStart"/>
-      <w:r>
+        <w:t>High Sierra 10.13+</w:t>
+      </w:r>
+    </w:p>
+    <w:p>
+      <w:pPr>
+        <w:jc w:val="both"/>
         <w:rPr>
           <w:rFonts w:asciiTheme="minorHAnsi" w:hAnsiTheme="minorHAnsi" w:cstheme="minorHAnsi"/>
         </w:rPr>
-        <w:t>Marzo</w:t>
-      </w:r>
-      <w:proofErr w:type="gramEnd"/>
-      <w:r>
+      </w:pPr>
+    </w:p>
+    <w:p>
+      <w:pPr>
+        <w:pStyle w:val="Titolo3"/>
+        <w:jc w:val="both"/>
+        <w:rPr>
+          <w:rFonts w:asciiTheme="majorHAnsi" w:hAnsiTheme="majorHAnsi" w:cstheme="majorHAnsi"/>
+          <w:b/>
+          <w:bCs/>
+        </w:rPr>
+      </w:pPr>
+      <w:bookmarkStart w:id="8" w:name="_Toc39419812"/>
+      <w:bookmarkStart w:id="9" w:name="_Toc41665000"/>
+      <w:r>
+        <w:rPr>
+          <w:rFonts w:asciiTheme="majorHAnsi" w:hAnsiTheme="majorHAnsi" w:cstheme="majorHAnsi"/>
+          <w:b/>
+          <w:bCs/>
+        </w:rPr>
+        <w:t>Budget</w:t>
+      </w:r>
+      <w:bookmarkEnd w:id="8"/>
+      <w:bookmarkEnd w:id="9"/>
+    </w:p>
+    <w:p>
+      <w:pPr>
+        <w:tabs>
+          <w:tab w:val="left" w:pos="8805"/>
+        </w:tabs>
+        <w:jc w:val="both"/>
         <w:rPr>
           <w:rFonts w:asciiTheme="minorHAnsi" w:hAnsiTheme="minorHAnsi" w:cstheme="minorHAnsi"/>
         </w:rPr>
-        <w:t xml:space="preserve"> 2020</w:t>
-      </w:r>
+      </w:pPr>
+      <w:r>
+        <w:rPr>
+          <w:rFonts w:asciiTheme="minorHAnsi" w:hAnsiTheme="minorHAnsi" w:cstheme="minorHAnsi"/>
+        </w:rPr>
+        <w:t>I</w:t>
+      </w:r>
+      <w:r>
+        <w:rPr>
+          <w:rFonts w:asciiTheme="minorHAnsi" w:hAnsiTheme="minorHAnsi" w:cstheme="minorHAnsi"/>
+        </w:rPr>
+        <w:t>l committente non ha impost</w:t>
+      </w:r>
+      <w:r>
+        <w:rPr>
+          <w:rFonts w:asciiTheme="minorHAnsi" w:hAnsiTheme="minorHAnsi" w:cstheme="minorHAnsi"/>
+        </w:rPr>
+        <w:t>o alcun budget dato lo scopo didattico dell’applicazione.</w:t>
+      </w:r>
+      <w:r>
+        <w:rPr>
+          <w:rFonts w:asciiTheme="minorHAnsi" w:hAnsiTheme="minorHAnsi" w:cstheme="minorHAnsi"/>
+        </w:rPr>
+        <w:tab/>
+      </w:r>
+    </w:p>
+    <w:p>
+      <w:pPr>
+        <w:tabs>
+          <w:tab w:val="left" w:pos="8805"/>
+        </w:tabs>
+        <w:jc w:val="both"/>
+        <w:rPr>
+          <w:rFonts w:asciiTheme="minorHAnsi" w:hAnsiTheme="minorHAnsi" w:cstheme="minorHAnsi"/>
+        </w:rPr>
+      </w:pPr>
+    </w:p>
+    <w:p>
+      <w:pPr>
+        <w:pStyle w:val="Titolo3"/>
+        <w:jc w:val="both"/>
+        <w:rPr>
+          <w:rFonts w:asciiTheme="majorHAnsi" w:hAnsiTheme="majorHAnsi" w:cstheme="majorHAnsi"/>
+          <w:b/>
+          <w:bCs/>
+        </w:rPr>
+      </w:pPr>
+      <w:bookmarkStart w:id="10" w:name="_Toc39419813"/>
+      <w:bookmarkStart w:id="11" w:name="_Toc41665001"/>
+      <w:r>
+        <w:rPr>
+          <w:rFonts w:asciiTheme="majorHAnsi" w:hAnsiTheme="majorHAnsi" w:cstheme="majorHAnsi"/>
+          <w:b/>
+          <w:bCs/>
+        </w:rPr>
+        <w:lastRenderedPageBreak/>
+        <w:t>Tempo</w:t>
+      </w:r>
+      <w:bookmarkEnd w:id="10"/>
+      <w:bookmarkEnd w:id="11"/>
     </w:p>
     <w:p>
       <w:pPr>
@@ -3437,20 +3301,14 @@
         <w:rPr>
           <w:rFonts w:asciiTheme="minorHAnsi" w:hAnsiTheme="minorHAnsi" w:cstheme="minorHAnsi"/>
         </w:rPr>
-        <w:t xml:space="preserve">Consegna del progetto: </w:t>
+        <w:t xml:space="preserve">Inizio del progetto: </w:t>
       </w:r>
       <w:proofErr w:type="gramStart"/>
       <w:r>
         <w:rPr>
           <w:rFonts w:asciiTheme="minorHAnsi" w:hAnsiTheme="minorHAnsi" w:cstheme="minorHAnsi"/>
         </w:rPr>
-        <w:t>Giugn</w:t>
-      </w:r>
-      <w:r>
-        <w:rPr>
-          <w:rFonts w:asciiTheme="minorHAnsi" w:hAnsiTheme="minorHAnsi" w:cstheme="minorHAnsi"/>
-        </w:rPr>
-        <w:t>o</w:t>
+        <w:t>Marzo</w:t>
       </w:r>
       <w:proofErr w:type="gramEnd"/>
       <w:r>
@@ -3476,6 +3334,45 @@
         <w:rPr>
           <w:rFonts w:asciiTheme="minorHAnsi" w:hAnsiTheme="minorHAnsi" w:cstheme="minorHAnsi"/>
         </w:rPr>
+        <w:t xml:space="preserve">Consegna del progetto: </w:t>
+      </w:r>
+      <w:proofErr w:type="gramStart"/>
+      <w:r>
+        <w:rPr>
+          <w:rFonts w:asciiTheme="minorHAnsi" w:hAnsiTheme="minorHAnsi" w:cstheme="minorHAnsi"/>
+        </w:rPr>
+        <w:t>Giugn</w:t>
+      </w:r>
+      <w:r>
+        <w:rPr>
+          <w:rFonts w:asciiTheme="minorHAnsi" w:hAnsiTheme="minorHAnsi" w:cstheme="minorHAnsi"/>
+        </w:rPr>
+        <w:t>o</w:t>
+      </w:r>
+      <w:proofErr w:type="gramEnd"/>
+      <w:r>
+        <w:rPr>
+          <w:rFonts w:asciiTheme="minorHAnsi" w:hAnsiTheme="minorHAnsi" w:cstheme="minorHAnsi"/>
+        </w:rPr>
+        <w:t xml:space="preserve"> 2020</w:t>
+      </w:r>
+    </w:p>
+    <w:p>
+      <w:pPr>
+        <w:pStyle w:val="Paragrafoelenco"/>
+        <w:numPr>
+          <w:ilvl w:val="0"/>
+          <w:numId w:val="15"/>
+        </w:numPr>
+        <w:jc w:val="both"/>
+        <w:rPr>
+          <w:rFonts w:asciiTheme="minorHAnsi" w:hAnsiTheme="minorHAnsi" w:cstheme="minorHAnsi"/>
+        </w:rPr>
+      </w:pPr>
+      <w:r>
+        <w:rPr>
+          <w:rFonts w:asciiTheme="minorHAnsi" w:hAnsiTheme="minorHAnsi" w:cstheme="minorHAnsi"/>
+        </w:rPr>
         <w:t>Scadenze intermedie: durante il corso</w:t>
       </w:r>
     </w:p>
@@ -3574,14 +3471,12 @@
         </w:rPr>
         <w:t xml:space="preserve">La difficoltà del videogioco aumenterà in modo direttamente </w:t>
       </w:r>
-      <w:proofErr w:type="spellStart"/>
       <w:r>
         <w:rPr>
           <w:rFonts w:asciiTheme="minorHAnsi" w:hAnsiTheme="minorHAnsi" w:cstheme="minorHAnsi"/>
         </w:rPr>
-        <w:t>propozionale</w:t>
-      </w:r>
-      <w:proofErr w:type="spellEnd"/>
+        <w:t>proporzionale</w:t>
+      </w:r>
       <w:r>
         <w:rPr>
           <w:rFonts w:asciiTheme="minorHAnsi" w:hAnsiTheme="minorHAnsi" w:cstheme="minorHAnsi"/>
@@ -3610,19 +3505,29 @@
         </w:rPr>
         <w:t xml:space="preserve"> di sviluppo si impegna alla stesura di una componente </w:t>
       </w:r>
-      <w:proofErr w:type="spellStart"/>
       <w:r>
         <w:rPr>
           <w:rFonts w:asciiTheme="minorHAnsi" w:hAnsiTheme="minorHAnsi" w:cstheme="minorHAnsi"/>
         </w:rPr>
         <w:t>endless</w:t>
       </w:r>
-      <w:proofErr w:type="spellEnd"/>
       <w:r>
         <w:rPr>
           <w:rFonts w:asciiTheme="minorHAnsi" w:hAnsiTheme="minorHAnsi" w:cstheme="minorHAnsi"/>
         </w:rPr>
-        <w:t xml:space="preserve"> con l’accumulo di un punteggio da inserire in una classifica</w:t>
+        <w:t xml:space="preserve"> con l’accumulo di un punteggio da </w:t>
+      </w:r>
+      <w:r>
+        <w:rPr>
+          <w:rFonts w:asciiTheme="minorHAnsi" w:hAnsiTheme="minorHAnsi" w:cstheme="minorHAnsi"/>
+        </w:rPr>
+        <w:t>registrare</w:t>
+      </w:r>
+      <w:r>
+        <w:rPr>
+          <w:rFonts w:asciiTheme="minorHAnsi" w:hAnsiTheme="minorHAnsi" w:cstheme="minorHAnsi"/>
+        </w:rPr>
+        <w:t xml:space="preserve"> in una classifica</w:t>
       </w:r>
       <w:r>
         <w:rPr>
@@ -3766,6 +3671,15 @@
     </w:p>
     <w:p>
       <w:r>
+        <w:t>PT Sans Narrow</w:t>
+      </w:r>
+      <w:r>
+        <w:t xml:space="preserve"> Font per voci nel menu del</w:t>
+      </w:r>
+      <w:r>
+        <w:t xml:space="preserve"> gioco.</w:t>
+      </w:r>
+      <w:r>
         <w:br w:type="page"/>
       </w:r>
     </w:p>
@@ -4205,7 +4119,6 @@
         </w:rPr>
       </w:pPr>
       <w:bookmarkStart w:id="25" w:name="_Toc41400389"/>
-      <w:proofErr w:type="spellStart"/>
       <w:r>
         <w:rPr>
           <w:lang w:val="en-US"/>
@@ -4213,7 +4126,6 @@
         <w:t>Prototipi</w:t>
       </w:r>
       <w:bookmarkEnd w:id="25"/>
-      <w:proofErr w:type="spellEnd"/>
     </w:p>
     <w:p>
       <w:pPr>
@@ -4356,15 +4268,7 @@
         <w:pStyle w:val="Titolo2"/>
       </w:pPr>
       <w:r>
-        <w:t xml:space="preserve">Questionario SUS (System </w:t>
-      </w:r>
-      <w:proofErr w:type="spellStart"/>
-      <w:r>
-        <w:t>Usability</w:t>
-      </w:r>
-      <w:proofErr w:type="spellEnd"/>
-      <w:r>
-        <w:t xml:space="preserve"> Scale)</w:t>
+        <w:t>Questionario SUS (System Usability Scale)</w:t>
       </w:r>
     </w:p>
     <w:p>
@@ -4384,21 +4288,7 @@
         <w:rPr>
           <w:rFonts w:asciiTheme="majorHAnsi" w:hAnsiTheme="majorHAnsi"/>
         </w:rPr>
-        <w:t xml:space="preserve">Di seguito si riporta una scheda di esempio per la compilazione del questionario SUS (System </w:t>
-      </w:r>
-      <w:proofErr w:type="spellStart"/>
-      <w:r>
-        <w:rPr>
-          <w:rFonts w:asciiTheme="majorHAnsi" w:hAnsiTheme="majorHAnsi"/>
-        </w:rPr>
-        <w:t>Usability</w:t>
-      </w:r>
-      <w:proofErr w:type="spellEnd"/>
-      <w:r>
-        <w:rPr>
-          <w:rFonts w:asciiTheme="majorHAnsi" w:hAnsiTheme="majorHAnsi"/>
-        </w:rPr>
-        <w:t xml:space="preserve"> Scale.</w:t>
+        <w:t>Di seguito si riporta una scheda di esempio per la compilazione del questionario SUS (System Usability Scale.</w:t>
       </w:r>
     </w:p>
     <w:p>
@@ -9672,14 +9562,12 @@
                               <w:rFonts w:ascii="Garamond" w:hAnsi="Garamond"/>
                             </w:rPr>
                           </w:pPr>
-                          <w:proofErr w:type="spellStart"/>
                           <w:r>
                             <w:rPr>
                               <w:rFonts w:ascii="Garamond" w:hAnsi="Garamond"/>
                             </w:rPr>
                             <w:t>CdS</w:t>
                           </w:r>
-                          <w:proofErr w:type="spellEnd"/>
                           <w:r>
                             <w:rPr>
                               <w:rFonts w:ascii="Garamond" w:hAnsi="Garamond"/>
@@ -9761,14 +9649,12 @@
                         <w:rFonts w:ascii="Garamond" w:hAnsi="Garamond"/>
                       </w:rPr>
                     </w:pPr>
-                    <w:proofErr w:type="spellStart"/>
                     <w:r>
                       <w:rPr>
                         <w:rFonts w:ascii="Garamond" w:hAnsi="Garamond"/>
                       </w:rPr>
                       <w:t>CdS</w:t>
                     </w:r>
-                    <w:proofErr w:type="spellEnd"/>
                     <w:r>
                       <w:rPr>
                         <w:rFonts w:ascii="Garamond" w:hAnsi="Garamond"/>

</xml_diff>

<commit_message>
Aggiunta bozza per ogni capitolo e paragrafo
</commit_message>
<xml_diff>
--- a/doc/pianificazione/Modello Documentazione.docx
+++ b/doc/pianificazione/Modello Documentazione.docx
@@ -380,6 +380,12 @@
             <w:noProof/>
             <w:webHidden/>
           </w:rPr>
+        </w:r>
+        <w:r>
+          <w:rPr>
+            <w:noProof/>
+            <w:webHidden/>
+          </w:rPr>
           <w:fldChar w:fldCharType="separate"/>
         </w:r>
         <w:r>
@@ -8105,15 +8111,574 @@
       <w:bookmarkEnd w:id="19"/>
     </w:p>
     <w:p>
+      <w:pPr>
+        <w:jc w:val="both"/>
+        <w:rPr>
+          <w:rFonts w:asciiTheme="minorHAnsi" w:hAnsiTheme="minorHAnsi" w:cstheme="minorHAnsi"/>
+        </w:rPr>
+      </w:pPr>
+      <w:r>
+        <w:rPr>
+          <w:rFonts w:asciiTheme="minorHAnsi" w:hAnsiTheme="minorHAnsi" w:cstheme="minorHAnsi"/>
+        </w:rPr>
+        <w:t>Saranno di seguito elencate le risorse che verranno utilizzate per creare l’applicazione multimediale.</w:t>
+      </w:r>
+    </w:p>
+    <w:p/>
+    <w:p>
+      <w:pPr>
+        <w:pStyle w:val="Titolo3"/>
+        <w:rPr>
+          <w:rFonts w:asciiTheme="majorHAnsi" w:hAnsiTheme="majorHAnsi" w:cstheme="majorHAnsi"/>
+          <w:b/>
+          <w:bCs/>
+        </w:rPr>
+      </w:pPr>
+      <w:bookmarkStart w:id="20" w:name="_Toc41665008"/>
+      <w:r>
+        <w:rPr>
+          <w:rFonts w:asciiTheme="majorHAnsi" w:hAnsiTheme="majorHAnsi" w:cstheme="majorHAnsi"/>
+          <w:b/>
+          <w:bCs/>
+        </w:rPr>
+        <w:t>Risorse umane</w:t>
+      </w:r>
+      <w:bookmarkEnd w:id="20"/>
+    </w:p>
+    <w:p>
+      <w:pPr>
+        <w:jc w:val="both"/>
+        <w:rPr>
+          <w:rFonts w:asciiTheme="minorHAnsi" w:hAnsiTheme="minorHAnsi" w:cstheme="minorHAnsi"/>
+        </w:rPr>
+      </w:pPr>
+      <w:r>
+        <w:rPr>
+          <w:rFonts w:asciiTheme="minorHAnsi" w:hAnsiTheme="minorHAnsi" w:cstheme="minorHAnsi"/>
+        </w:rPr>
+        <w:t xml:space="preserve">Di seguito la presentazione </w:t>
+      </w:r>
+      <w:proofErr w:type="gramStart"/>
+      <w:r>
+        <w:rPr>
+          <w:rFonts w:asciiTheme="minorHAnsi" w:hAnsiTheme="minorHAnsi" w:cstheme="minorHAnsi"/>
+        </w:rPr>
+        <w:t>del team</w:t>
+      </w:r>
+      <w:proofErr w:type="gramEnd"/>
+      <w:r>
+        <w:rPr>
+          <w:rFonts w:asciiTheme="minorHAnsi" w:hAnsiTheme="minorHAnsi" w:cstheme="minorHAnsi"/>
+        </w:rPr>
+        <w:t xml:space="preserve"> di progettazione e sviluppo dell’applicativo:</w:t>
+      </w:r>
+    </w:p>
+    <w:p>
+      <w:pPr>
+        <w:pStyle w:val="Paragrafoelenco"/>
+        <w:numPr>
+          <w:ilvl w:val="0"/>
+          <w:numId w:val="16"/>
+        </w:numPr>
+        <w:jc w:val="both"/>
+        <w:rPr>
+          <w:rFonts w:asciiTheme="minorHAnsi" w:hAnsiTheme="minorHAnsi" w:cstheme="minorHAnsi"/>
+        </w:rPr>
+      </w:pPr>
+      <w:r>
+        <w:rPr>
+          <w:rFonts w:asciiTheme="minorHAnsi" w:hAnsiTheme="minorHAnsi" w:cstheme="minorHAnsi"/>
+        </w:rPr>
+        <w:t>Carella Alessandro</w:t>
+      </w:r>
+    </w:p>
+    <w:p>
+      <w:pPr>
+        <w:pStyle w:val="Paragrafoelenco"/>
+        <w:numPr>
+          <w:ilvl w:val="0"/>
+          <w:numId w:val="16"/>
+        </w:numPr>
+        <w:jc w:val="both"/>
+        <w:rPr>
+          <w:rFonts w:asciiTheme="minorHAnsi" w:hAnsiTheme="minorHAnsi" w:cstheme="minorHAnsi"/>
+        </w:rPr>
+      </w:pPr>
+      <w:r>
+        <w:rPr>
+          <w:rFonts w:asciiTheme="minorHAnsi" w:hAnsiTheme="minorHAnsi" w:cstheme="minorHAnsi"/>
+        </w:rPr>
+        <w:t>Cassano Francesco Saverio</w:t>
+      </w:r>
+    </w:p>
+    <w:p>
+      <w:pPr>
+        <w:jc w:val="both"/>
+        <w:rPr>
+          <w:rFonts w:asciiTheme="minorHAnsi" w:hAnsiTheme="minorHAnsi" w:cstheme="minorHAnsi"/>
+        </w:rPr>
+      </w:pPr>
+      <w:r>
+        <w:rPr>
+          <w:rFonts w:asciiTheme="minorHAnsi" w:hAnsiTheme="minorHAnsi" w:cstheme="minorHAnsi"/>
+        </w:rPr>
+        <w:t xml:space="preserve">Di seguito sono elencate le persone che hanno contribuito alla realizzazione del progetto, pur non essendo parte </w:t>
+      </w:r>
+      <w:proofErr w:type="gramStart"/>
+      <w:r>
+        <w:rPr>
+          <w:rFonts w:asciiTheme="minorHAnsi" w:hAnsiTheme="minorHAnsi" w:cstheme="minorHAnsi"/>
+        </w:rPr>
+        <w:t>del team</w:t>
+      </w:r>
+      <w:proofErr w:type="gramEnd"/>
+      <w:r>
+        <w:rPr>
+          <w:rFonts w:asciiTheme="minorHAnsi" w:hAnsiTheme="minorHAnsi" w:cstheme="minorHAnsi"/>
+        </w:rPr>
+        <w:t>:</w:t>
+      </w:r>
+    </w:p>
+    <w:p/>
+    <w:p>
+      <w:pPr>
+        <w:pStyle w:val="Titolo3"/>
+        <w:rPr>
+          <w:rFonts w:asciiTheme="majorHAnsi" w:hAnsiTheme="majorHAnsi" w:cstheme="majorHAnsi"/>
+          <w:b/>
+          <w:bCs/>
+        </w:rPr>
+      </w:pPr>
+      <w:bookmarkStart w:id="21" w:name="_Toc39419820"/>
+      <w:bookmarkStart w:id="22" w:name="_Toc41665009"/>
+      <w:r>
+        <w:rPr>
+          <w:rFonts w:asciiTheme="majorHAnsi" w:hAnsiTheme="majorHAnsi" w:cstheme="majorHAnsi"/>
+          <w:b/>
+          <w:bCs/>
+        </w:rPr>
+        <w:t>Risorse informative</w:t>
+      </w:r>
+      <w:bookmarkEnd w:id="21"/>
+      <w:bookmarkEnd w:id="22"/>
+    </w:p>
+    <w:p>
+      <w:pPr>
+        <w:jc w:val="both"/>
+        <w:rPr>
+          <w:rFonts w:asciiTheme="minorHAnsi" w:hAnsiTheme="minorHAnsi" w:cstheme="minorHAnsi"/>
+        </w:rPr>
+      </w:pPr>
+      <w:r>
+        <w:rPr>
+          <w:rFonts w:asciiTheme="minorHAnsi" w:hAnsiTheme="minorHAnsi" w:cstheme="minorHAnsi"/>
+        </w:rPr>
+        <w:t>O</w:t>
+      </w:r>
+      <w:r>
+        <w:rPr>
+          <w:rFonts w:asciiTheme="minorHAnsi" w:hAnsiTheme="minorHAnsi" w:cstheme="minorHAnsi"/>
+        </w:rPr>
+        <w:t>gni informazione necessaria allo sviluppo sarà reperita attraverso la consultazione di materiale autorevole, affermato e n</w:t>
+      </w:r>
+      <w:r>
+        <w:rPr>
+          <w:rFonts w:asciiTheme="minorHAnsi" w:hAnsiTheme="minorHAnsi" w:cstheme="minorHAnsi"/>
+        </w:rPr>
+        <w:t>el caso in cui fosse</w:t>
+      </w:r>
+      <w:r>
+        <w:rPr>
+          <w:rFonts w:asciiTheme="minorHAnsi" w:hAnsiTheme="minorHAnsi" w:cstheme="minorHAnsi"/>
+        </w:rPr>
+        <w:t xml:space="preserve"> protetto da </w:t>
+      </w:r>
+      <w:proofErr w:type="gramStart"/>
+      <w:r>
+        <w:rPr>
+          <w:rFonts w:asciiTheme="minorHAnsi" w:hAnsiTheme="minorHAnsi" w:cstheme="minorHAnsi"/>
+        </w:rPr>
+        <w:t>copyright</w:t>
+      </w:r>
+      <w:proofErr w:type="gramEnd"/>
+      <w:r>
+        <w:rPr>
+          <w:rFonts w:asciiTheme="minorHAnsi" w:hAnsiTheme="minorHAnsi" w:cstheme="minorHAnsi"/>
+        </w:rPr>
+        <w:t>.</w:t>
+      </w:r>
+    </w:p>
+    <w:p>
+      <w:pPr>
+        <w:jc w:val="both"/>
+        <w:rPr>
+          <w:rFonts w:asciiTheme="minorHAnsi" w:hAnsiTheme="minorHAnsi" w:cstheme="minorHAnsi"/>
+        </w:rPr>
+      </w:pPr>
+      <w:proofErr w:type="gramStart"/>
+      <w:r>
+        <w:rPr>
+          <w:rFonts w:asciiTheme="minorHAnsi" w:hAnsiTheme="minorHAnsi" w:cstheme="minorHAnsi"/>
+        </w:rPr>
+        <w:t>Il team</w:t>
+      </w:r>
+      <w:proofErr w:type="gramEnd"/>
+      <w:r>
+        <w:rPr>
+          <w:rFonts w:asciiTheme="minorHAnsi" w:hAnsiTheme="minorHAnsi" w:cstheme="minorHAnsi"/>
+        </w:rPr>
+        <w:t xml:space="preserve"> ha usato le proprie conoscenze per ottenere le informazioni necessarie per il dominio applicativo. È stata utilizzata la documentazione ufficiale di </w:t>
+      </w:r>
+      <w:proofErr w:type="spellStart"/>
+      <w:r>
+        <w:rPr>
+          <w:rFonts w:asciiTheme="minorHAnsi" w:hAnsiTheme="minorHAnsi" w:cstheme="minorHAnsi"/>
+        </w:rPr>
+        <w:t>Unity</w:t>
+      </w:r>
+      <w:proofErr w:type="spellEnd"/>
+      <w:r>
+        <w:rPr>
+          <w:rFonts w:asciiTheme="minorHAnsi" w:hAnsiTheme="minorHAnsi" w:cstheme="minorHAnsi"/>
+        </w:rPr>
+        <w:t xml:space="preserve"> come risorsa informativa legata allo sviluppo</w:t>
+      </w:r>
+      <w:r>
+        <w:rPr>
+          <w:rFonts w:asciiTheme="minorHAnsi" w:hAnsiTheme="minorHAnsi" w:cstheme="minorHAnsi"/>
+        </w:rPr>
+        <w:t xml:space="preserve"> ed il corso </w:t>
+      </w:r>
+      <w:r>
+        <w:rPr>
+          <w:rFonts w:asciiTheme="minorHAnsi" w:hAnsiTheme="minorHAnsi" w:cstheme="minorHAnsi"/>
+        </w:rPr>
+        <w:t>“</w:t>
+      </w:r>
+      <w:hyperlink r:id="rId7" w:history="1">
+        <w:r>
+          <w:rPr>
+            <w:rStyle w:val="Collegamentoipertestuale"/>
+            <w:rFonts w:asciiTheme="minorHAnsi" w:hAnsiTheme="minorHAnsi" w:cstheme="minorHAnsi"/>
+          </w:rPr>
+          <w:t xml:space="preserve">Complete C# </w:t>
+        </w:r>
+        <w:proofErr w:type="spellStart"/>
+        <w:r>
+          <w:rPr>
+            <w:rStyle w:val="Collegamentoipertestuale"/>
+            <w:rFonts w:asciiTheme="minorHAnsi" w:hAnsiTheme="minorHAnsi" w:cstheme="minorHAnsi"/>
+          </w:rPr>
+          <w:t>Unity</w:t>
+        </w:r>
+        <w:proofErr w:type="spellEnd"/>
+        <w:r>
+          <w:rPr>
+            <w:rStyle w:val="Collegamentoipertestuale"/>
+            <w:rFonts w:asciiTheme="minorHAnsi" w:hAnsiTheme="minorHAnsi" w:cstheme="minorHAnsi"/>
+          </w:rPr>
+          <w:t xml:space="preserve"> Game Developer 3D Online Course</w:t>
+        </w:r>
+      </w:hyperlink>
+      <w:r>
+        <w:rPr>
+          <w:rFonts w:asciiTheme="minorHAnsi" w:hAnsiTheme="minorHAnsi" w:cstheme="minorHAnsi"/>
+        </w:rPr>
+        <w:t>”.</w:t>
+      </w:r>
+    </w:p>
+    <w:p/>
+    <w:p>
+      <w:pPr>
+        <w:pStyle w:val="Titolo3"/>
+        <w:rPr>
+          <w:rFonts w:asciiTheme="majorHAnsi" w:hAnsiTheme="majorHAnsi" w:cstheme="majorHAnsi"/>
+          <w:b/>
+          <w:bCs/>
+          <w:lang w:val="en-US"/>
+        </w:rPr>
+      </w:pPr>
+      <w:bookmarkStart w:id="23" w:name="_Toc39419821"/>
+      <w:bookmarkStart w:id="24" w:name="_Toc41665010"/>
+      <w:proofErr w:type="spellStart"/>
+      <w:r>
+        <w:rPr>
+          <w:rFonts w:asciiTheme="majorHAnsi" w:hAnsiTheme="majorHAnsi" w:cstheme="majorHAnsi"/>
+          <w:b/>
+          <w:bCs/>
+          <w:lang w:val="en-US"/>
+        </w:rPr>
+        <w:t>Risorse</w:t>
+      </w:r>
+      <w:proofErr w:type="spellEnd"/>
+      <w:r>
+        <w:rPr>
+          <w:rFonts w:asciiTheme="majorHAnsi" w:hAnsiTheme="majorHAnsi" w:cstheme="majorHAnsi"/>
+          <w:b/>
+          <w:bCs/>
+          <w:lang w:val="en-US"/>
+        </w:rPr>
+        <w:t xml:space="preserve"> applicative</w:t>
+      </w:r>
+      <w:bookmarkEnd w:id="23"/>
+      <w:bookmarkEnd w:id="24"/>
+    </w:p>
+    <w:p>
+      <w:pPr>
+        <w:jc w:val="both"/>
+        <w:rPr>
+          <w:rFonts w:asciiTheme="minorHAnsi" w:hAnsiTheme="minorHAnsi" w:cstheme="minorHAnsi"/>
+          <w:lang w:val="en-US"/>
+        </w:rPr>
+      </w:pPr>
+      <w:r>
+        <w:rPr>
+          <w:rFonts w:asciiTheme="minorHAnsi" w:hAnsiTheme="minorHAnsi" w:cstheme="minorHAnsi"/>
+          <w:lang w:val="en-US"/>
+        </w:rPr>
+        <w:t xml:space="preserve">Unity </w:t>
+      </w:r>
+      <w:r>
+        <w:rPr>
+          <w:rFonts w:asciiTheme="minorHAnsi" w:hAnsiTheme="minorHAnsi" w:cstheme="minorHAnsi"/>
+          <w:lang w:val="en-US"/>
+        </w:rPr>
+        <w:t>v 2021.2.19f1</w:t>
+      </w:r>
+    </w:p>
+    <w:p>
+      <w:pPr>
+        <w:jc w:val="both"/>
+        <w:rPr>
+          <w:rFonts w:asciiTheme="minorHAnsi" w:hAnsiTheme="minorHAnsi" w:cstheme="minorHAnsi"/>
+          <w:lang w:val="en-US"/>
+        </w:rPr>
+      </w:pPr>
+      <w:r>
+        <w:rPr>
+          <w:rFonts w:asciiTheme="minorHAnsi" w:hAnsiTheme="minorHAnsi" w:cstheme="minorHAnsi"/>
+          <w:lang w:val="en-US"/>
+        </w:rPr>
+        <w:t>Adobe Photoshop 20</w:t>
+      </w:r>
+      <w:r>
+        <w:rPr>
+          <w:rFonts w:asciiTheme="minorHAnsi" w:hAnsiTheme="minorHAnsi" w:cstheme="minorHAnsi"/>
+          <w:lang w:val="en-US"/>
+        </w:rPr>
+        <w:t>22</w:t>
+      </w:r>
+    </w:p>
+    <w:p>
+      <w:pPr>
+        <w:jc w:val="both"/>
+        <w:rPr>
+          <w:rFonts w:asciiTheme="minorHAnsi" w:hAnsiTheme="minorHAnsi" w:cstheme="minorHAnsi"/>
+          <w:lang w:val="en-US"/>
+        </w:rPr>
+      </w:pPr>
+      <w:r>
+        <w:rPr>
+          <w:rFonts w:asciiTheme="minorHAnsi" w:hAnsiTheme="minorHAnsi" w:cstheme="minorHAnsi"/>
+          <w:lang w:val="en-US"/>
+        </w:rPr>
+        <w:t>Adobe Illustrator 2022</w:t>
+      </w:r>
+    </w:p>
+    <w:p>
+      <w:pPr>
+        <w:rPr>
+          <w:rFonts w:asciiTheme="minorHAnsi" w:hAnsiTheme="minorHAnsi" w:cstheme="minorHAnsi"/>
+          <w:lang w:val="en-US"/>
+        </w:rPr>
+      </w:pPr>
+      <w:r>
+        <w:rPr>
+          <w:rFonts w:asciiTheme="minorHAnsi" w:hAnsiTheme="minorHAnsi" w:cstheme="minorHAnsi"/>
+          <w:lang w:val="en-US"/>
+        </w:rPr>
+        <w:t xml:space="preserve">Microsoft Visual Studio </w:t>
+      </w:r>
+      <w:r>
+        <w:rPr>
+          <w:rFonts w:asciiTheme="minorHAnsi" w:hAnsiTheme="minorHAnsi" w:cstheme="minorHAnsi"/>
+          <w:lang w:val="en-US"/>
+        </w:rPr>
+        <w:t>2019</w:t>
+      </w:r>
+    </w:p>
+    <w:p>
+      <w:pPr>
+        <w:rPr>
+          <w:rFonts w:asciiTheme="minorHAnsi" w:hAnsiTheme="minorHAnsi" w:cstheme="minorHAnsi"/>
+          <w:lang w:val="en-US"/>
+        </w:rPr>
+      </w:pPr>
+    </w:p>
+    <w:p>
+      <w:pPr>
+        <w:pStyle w:val="Titolo3"/>
+        <w:rPr>
+          <w:rFonts w:asciiTheme="majorHAnsi" w:hAnsiTheme="majorHAnsi"/>
+          <w:b/>
+          <w:bCs/>
+        </w:rPr>
+      </w:pPr>
+      <w:bookmarkStart w:id="25" w:name="_Toc39419822"/>
+      <w:bookmarkStart w:id="26" w:name="_Toc41665011"/>
+      <w:r>
+        <w:rPr>
+          <w:rFonts w:asciiTheme="majorHAnsi" w:hAnsiTheme="majorHAnsi"/>
+          <w:b/>
+          <w:bCs/>
+        </w:rPr>
+        <w:t>Risorse strumentali</w:t>
+      </w:r>
+      <w:bookmarkEnd w:id="25"/>
+      <w:bookmarkEnd w:id="26"/>
+    </w:p>
+    <w:p>
+      <w:r>
+        <w:t xml:space="preserve">Verranno utilizzati </w:t>
+      </w:r>
+      <w:proofErr w:type="spellStart"/>
+      <w:r>
+        <w:t>assert</w:t>
+      </w:r>
+      <w:proofErr w:type="spellEnd"/>
+      <w:r>
+        <w:t xml:space="preserve"> presenti nei pack “</w:t>
+      </w:r>
+      <w:proofErr w:type="spellStart"/>
+      <w:r>
+        <w:t>Polygon</w:t>
+      </w:r>
+      <w:proofErr w:type="spellEnd"/>
+      <w:r>
+        <w:t xml:space="preserve"> City</w:t>
+      </w:r>
+      <w:r>
+        <w:t>”, “</w:t>
+      </w:r>
+      <w:proofErr w:type="spellStart"/>
+      <w:r>
+        <w:t>Polygon</w:t>
+      </w:r>
+      <w:proofErr w:type="spellEnd"/>
+      <w:r>
+        <w:t xml:space="preserve"> Farmer</w:t>
+      </w:r>
+      <w:r>
+        <w:t>”, “</w:t>
+      </w:r>
+      <w:proofErr w:type="spellStart"/>
+      <w:r>
+        <w:t>Polygon</w:t>
+      </w:r>
+      <w:proofErr w:type="spellEnd"/>
+      <w:r>
+        <w:t xml:space="preserve"> </w:t>
+      </w:r>
+      <w:proofErr w:type="spellStart"/>
+      <w:r>
+        <w:t>Prototype</w:t>
+      </w:r>
+      <w:proofErr w:type="spellEnd"/>
+      <w:r>
+        <w:t xml:space="preserve"> Pack</w:t>
+      </w:r>
+      <w:r>
+        <w:t xml:space="preserve">” in possesso da Cassano Francesco Saverio. </w:t>
+      </w:r>
+      <w:proofErr w:type="gramStart"/>
+      <w:r>
+        <w:t>I restanti materiali 3D come oggetti ambientali ed altro,</w:t>
+      </w:r>
+      <w:proofErr w:type="gramEnd"/>
+      <w:r>
+        <w:t xml:space="preserve"> saranno reperiti dall’</w:t>
+      </w:r>
+      <w:proofErr w:type="spellStart"/>
+      <w:r>
+        <w:t>assert</w:t>
+      </w:r>
+      <w:proofErr w:type="spellEnd"/>
+      <w:r>
+        <w:t xml:space="preserve"> store di </w:t>
+      </w:r>
+      <w:proofErr w:type="spellStart"/>
+      <w:r>
+        <w:t>Unity</w:t>
+      </w:r>
+      <w:proofErr w:type="spellEnd"/>
+      <w:r>
+        <w:t>. L’interfaccia grafica e visiva del progetto, invece, verranno auto prodotte dal gruppo stesso.</w:t>
+      </w:r>
+    </w:p>
+    <w:p/>
+    <w:p>
+      <w:r>
+        <w:t>Gli effetti sonori verranno presi da repository online di suoni gratuiti. Per quanto riguarda la colonna sonora, verrà invece creata da Alessandro Congedo.</w:t>
+      </w:r>
+    </w:p>
+    <w:p/>
+    <w:p>
+      <w:pPr>
+        <w:pStyle w:val="Titolo3"/>
+        <w:rPr>
+          <w:rFonts w:asciiTheme="majorHAnsi" w:hAnsiTheme="majorHAnsi"/>
+          <w:b/>
+          <w:bCs/>
+        </w:rPr>
+      </w:pPr>
+      <w:bookmarkStart w:id="27" w:name="_Toc39419823"/>
+      <w:bookmarkStart w:id="28" w:name="_Toc41665012"/>
+      <w:r>
+        <w:rPr>
+          <w:rFonts w:asciiTheme="majorHAnsi" w:hAnsiTheme="majorHAnsi"/>
+          <w:b/>
+          <w:bCs/>
+        </w:rPr>
+        <w:t>Risorse post-produzione</w:t>
+      </w:r>
+      <w:bookmarkEnd w:id="27"/>
+      <w:bookmarkEnd w:id="28"/>
+    </w:p>
+    <w:p>
+      <w:pPr>
+        <w:jc w:val="both"/>
+        <w:rPr>
+          <w:rFonts w:asciiTheme="minorHAnsi" w:hAnsiTheme="minorHAnsi" w:cstheme="minorHAnsi"/>
+        </w:rPr>
+      </w:pPr>
+      <w:r>
+        <w:rPr>
+          <w:rFonts w:asciiTheme="minorHAnsi" w:hAnsiTheme="minorHAnsi" w:cstheme="minorHAnsi"/>
+        </w:rPr>
+        <w:t>Non si prevede l’utilizzo di risorse di post-produzione.</w:t>
+      </w:r>
+    </w:p>
+    <w:p/>
+    <w:p/>
+    <w:p>
       <w:r>
         <w:t xml:space="preserve">Se </w:t>
       </w:r>
       <w:r>
-        <w:t xml:space="preserve">necessario fare una pianificazione delle risorse di cui il team di progetto avrà bisogno </w:t>
-      </w:r>
-    </w:p>
-    <w:p>
-      <w:r>
+        <w:t xml:space="preserve">necessario fare una pianificazione delle risorse di cui </w:t>
+      </w:r>
+      <w:proofErr w:type="gramStart"/>
+      <w:r>
+        <w:t>il team</w:t>
+      </w:r>
+      <w:proofErr w:type="gramEnd"/>
+      <w:r>
+        <w:t xml:space="preserve"> di progetto avrà bisogno </w:t>
+      </w:r>
+    </w:p>
+    <w:p>
+      <w:r>
+        <w:lastRenderedPageBreak/>
         <w:t xml:space="preserve">Le risorse </w:t>
       </w:r>
       <w:r>
@@ -8174,22 +8739,22 @@
       <w:pPr>
         <w:pStyle w:val="Titolo1"/>
       </w:pPr>
-      <w:bookmarkStart w:id="20" w:name="_Toc41400384"/>
+      <w:bookmarkStart w:id="29" w:name="_Toc41400384"/>
       <w:r>
         <w:lastRenderedPageBreak/>
         <w:t>Progettazione</w:t>
       </w:r>
-      <w:bookmarkEnd w:id="20"/>
+      <w:bookmarkEnd w:id="29"/>
     </w:p>
     <w:p>
       <w:pPr>
         <w:pStyle w:val="Titolo2"/>
       </w:pPr>
-      <w:bookmarkStart w:id="21" w:name="_Toc41400385"/>
+      <w:bookmarkStart w:id="30" w:name="_Toc41400385"/>
       <w:r>
         <w:t>Definire i concetti da trasmettere attraverso il multimedia</w:t>
       </w:r>
-      <w:bookmarkEnd w:id="21"/>
+      <w:bookmarkEnd w:id="30"/>
     </w:p>
     <w:p>
       <w:r>
@@ -8230,12 +8795,12 @@
       <w:pPr>
         <w:pStyle w:val="Titolo2"/>
       </w:pPr>
-      <w:bookmarkStart w:id="22" w:name="_Toc41400386"/>
+      <w:bookmarkStart w:id="31" w:name="_Toc41400386"/>
       <w:r>
         <w:lastRenderedPageBreak/>
         <w:t>Definire le competenze (task) da trasmettere attraverso il multimedia</w:t>
       </w:r>
-      <w:bookmarkEnd w:id="22"/>
+      <w:bookmarkEnd w:id="31"/>
     </w:p>
     <w:p>
       <w:r>
@@ -8280,12 +8845,12 @@
       <w:pPr>
         <w:pStyle w:val="Titolo2"/>
       </w:pPr>
-      <w:bookmarkStart w:id="23" w:name="_Toc41400387"/>
+      <w:bookmarkStart w:id="32" w:name="_Toc41400387"/>
       <w:r>
         <w:lastRenderedPageBreak/>
         <w:t>Preparare una descrizione preliminare del programma</w:t>
       </w:r>
-      <w:bookmarkEnd w:id="23"/>
+      <w:bookmarkEnd w:id="32"/>
     </w:p>
     <w:p>
       <w:r>
@@ -8369,12 +8934,12 @@
       <w:pPr>
         <w:pStyle w:val="Titolo2"/>
       </w:pPr>
-      <w:bookmarkStart w:id="24" w:name="_Toc41400388"/>
+      <w:bookmarkStart w:id="33" w:name="_Toc41400388"/>
       <w:r>
         <w:lastRenderedPageBreak/>
         <w:t>Dettagliare il progetto del multimedia</w:t>
       </w:r>
-      <w:bookmarkEnd w:id="24"/>
+      <w:bookmarkEnd w:id="33"/>
     </w:p>
     <w:p>
       <w:r>
@@ -8391,7 +8956,7 @@
           <w:lang w:val="en-US"/>
         </w:rPr>
       </w:pPr>
-      <w:bookmarkStart w:id="25" w:name="_Toc41400389"/>
+      <w:bookmarkStart w:id="34" w:name="_Toc41400389"/>
       <w:proofErr w:type="spellStart"/>
       <w:r>
         <w:rPr>
@@ -8399,7 +8964,7 @@
         </w:rPr>
         <w:t>Prototipi</w:t>
       </w:r>
-      <w:bookmarkEnd w:id="25"/>
+      <w:bookmarkEnd w:id="34"/>
       <w:proofErr w:type="spellEnd"/>
     </w:p>
     <w:p>
@@ -8409,14 +8974,14 @@
           <w:lang w:val="en-US"/>
         </w:rPr>
       </w:pPr>
-      <w:bookmarkStart w:id="26" w:name="_Toc41400390"/>
+      <w:bookmarkStart w:id="35" w:name="_Toc41400390"/>
       <w:r>
         <w:rPr>
           <w:lang w:val="en-US"/>
         </w:rPr>
         <w:t>Flowchart</w:t>
       </w:r>
-      <w:bookmarkEnd w:id="26"/>
+      <w:bookmarkEnd w:id="35"/>
     </w:p>
     <w:p>
       <w:pPr>
@@ -8425,14 +8990,14 @@
           <w:lang w:val="en-US"/>
         </w:rPr>
       </w:pPr>
-      <w:bookmarkStart w:id="27" w:name="_Toc41400391"/>
+      <w:bookmarkStart w:id="36" w:name="_Toc41400391"/>
       <w:r>
         <w:rPr>
           <w:lang w:val="en-US"/>
         </w:rPr>
         <w:t>Storyboard</w:t>
       </w:r>
-      <w:bookmarkEnd w:id="27"/>
+      <w:bookmarkEnd w:id="36"/>
     </w:p>
     <w:p>
       <w:pPr>
@@ -8454,7 +9019,7 @@
           <w:lang w:val="en-US"/>
         </w:rPr>
       </w:pPr>
-      <w:bookmarkStart w:id="28" w:name="_Toc41400392"/>
+      <w:bookmarkStart w:id="37" w:name="_Toc41400392"/>
       <w:r>
         <w:rPr>
           <w:lang w:val="en-US"/>
@@ -8462,59 +9027,1008 @@
         <w:lastRenderedPageBreak/>
         <w:t>Test</w:t>
       </w:r>
-      <w:bookmarkEnd w:id="28"/>
+      <w:bookmarkEnd w:id="37"/>
     </w:p>
     <w:p>
       <w:pPr>
         <w:pStyle w:val="Titolo2"/>
         <w:rPr>
-          <w:lang w:val="en-US"/>
-        </w:rPr>
-      </w:pPr>
-      <w:bookmarkStart w:id="29" w:name="_Toc41400393"/>
-      <w:r>
-        <w:rPr>
-          <w:lang w:val="en-US"/>
+          <w:rFonts w:asciiTheme="majorHAnsi" w:hAnsiTheme="majorHAnsi"/>
+          <w:b/>
+          <w:bCs/>
+        </w:rPr>
+      </w:pPr>
+      <w:bookmarkStart w:id="38" w:name="_Toc41665027"/>
+      <w:r>
+        <w:rPr>
+          <w:rFonts w:asciiTheme="majorHAnsi" w:hAnsiTheme="majorHAnsi"/>
+          <w:b/>
+          <w:bCs/>
         </w:rPr>
         <w:t>Alpha test</w:t>
       </w:r>
-      <w:bookmarkEnd w:id="29"/>
-    </w:p>
-    <w:p>
-      <w:r>
-        <w:t>Test effettuato dal gruppo di sviluppo</w:t>
-      </w:r>
+      <w:bookmarkEnd w:id="38"/>
+    </w:p>
+    <w:p>
+      <w:pPr>
+        <w:jc w:val="both"/>
+        <w:rPr>
+          <w:rFonts w:asciiTheme="minorHAnsi" w:hAnsiTheme="minorHAnsi"/>
+        </w:rPr>
+      </w:pPr>
+      <w:r>
+        <w:rPr>
+          <w:rFonts w:asciiTheme="minorHAnsi" w:hAnsiTheme="minorHAnsi"/>
+        </w:rPr>
+        <w:t xml:space="preserve">L’alpha test è la procedura con cui si verifica ogni parte dell’applicazione, sia dal punto di vista dei contenuti che della correttezza della struttura, e quindi del codice, su diverse macchine. </w:t>
+      </w:r>
+    </w:p>
+    <w:p>
+      <w:pPr>
+        <w:jc w:val="both"/>
+        <w:rPr>
+          <w:rFonts w:asciiTheme="minorHAnsi" w:hAnsiTheme="minorHAnsi"/>
+        </w:rPr>
+      </w:pPr>
+      <w:r>
+        <w:rPr>
+          <w:rFonts w:asciiTheme="minorHAnsi" w:hAnsiTheme="minorHAnsi"/>
+        </w:rPr>
+        <w:t>Gli indicatori che sono stati oggetto di valutazione sono:</w:t>
+      </w:r>
+    </w:p>
+    <w:p>
+      <w:pPr>
+        <w:jc w:val="both"/>
+        <w:rPr>
+          <w:rFonts w:asciiTheme="minorHAnsi" w:hAnsiTheme="minorHAnsi"/>
+        </w:rPr>
+      </w:pPr>
+    </w:p>
+    <w:p>
+      <w:pPr>
+        <w:pStyle w:val="Paragrafoelenco"/>
+        <w:numPr>
+          <w:ilvl w:val="0"/>
+          <w:numId w:val="19"/>
+        </w:numPr>
+        <w:spacing w:after="160" w:line="259" w:lineRule="auto"/>
+        <w:jc w:val="both"/>
+        <w:rPr>
+          <w:rFonts w:asciiTheme="minorHAnsi" w:hAnsiTheme="minorHAnsi"/>
+        </w:rPr>
+      </w:pPr>
+      <w:r>
+        <w:rPr>
+          <w:rFonts w:asciiTheme="minorHAnsi" w:hAnsiTheme="minorHAnsi"/>
+        </w:rPr>
+        <w:t>Gradevolezza dell’interfaccia</w:t>
+      </w:r>
+    </w:p>
+    <w:p>
+      <w:pPr>
+        <w:pStyle w:val="Paragrafoelenco"/>
+        <w:numPr>
+          <w:ilvl w:val="0"/>
+          <w:numId w:val="19"/>
+        </w:numPr>
+        <w:spacing w:after="160" w:line="259" w:lineRule="auto"/>
+        <w:jc w:val="both"/>
+        <w:rPr>
+          <w:rFonts w:asciiTheme="minorHAnsi" w:hAnsiTheme="minorHAnsi"/>
+        </w:rPr>
+      </w:pPr>
+      <w:r>
+        <w:rPr>
+          <w:rFonts w:asciiTheme="minorHAnsi" w:hAnsiTheme="minorHAnsi"/>
+        </w:rPr>
+        <w:t>Semplicità dell’interfaccia</w:t>
+      </w:r>
+    </w:p>
+    <w:p>
+      <w:pPr>
+        <w:pStyle w:val="Paragrafoelenco"/>
+        <w:numPr>
+          <w:ilvl w:val="0"/>
+          <w:numId w:val="19"/>
+        </w:numPr>
+        <w:spacing w:after="160" w:line="259" w:lineRule="auto"/>
+        <w:jc w:val="both"/>
+        <w:rPr>
+          <w:rFonts w:asciiTheme="minorHAnsi" w:hAnsiTheme="minorHAnsi"/>
+        </w:rPr>
+      </w:pPr>
+      <w:r>
+        <w:rPr>
+          <w:rFonts w:asciiTheme="minorHAnsi" w:hAnsiTheme="minorHAnsi"/>
+        </w:rPr>
+        <w:t>Immediatezza dell’apprendimento dei comandi</w:t>
+      </w:r>
+    </w:p>
+    <w:p>
+      <w:pPr>
+        <w:pStyle w:val="Paragrafoelenco"/>
+        <w:numPr>
+          <w:ilvl w:val="0"/>
+          <w:numId w:val="19"/>
+        </w:numPr>
+        <w:spacing w:after="160" w:line="259" w:lineRule="auto"/>
+        <w:jc w:val="both"/>
+        <w:rPr>
+          <w:rFonts w:asciiTheme="minorHAnsi" w:hAnsiTheme="minorHAnsi"/>
+        </w:rPr>
+      </w:pPr>
+      <w:r>
+        <w:rPr>
+          <w:rFonts w:asciiTheme="minorHAnsi" w:hAnsiTheme="minorHAnsi"/>
+        </w:rPr>
+        <w:t>Corretta risposta ai comandi</w:t>
+      </w:r>
+    </w:p>
+    <w:p>
+      <w:pPr>
+        <w:pStyle w:val="Paragrafoelenco"/>
+        <w:numPr>
+          <w:ilvl w:val="0"/>
+          <w:numId w:val="19"/>
+        </w:numPr>
+        <w:spacing w:after="160" w:line="259" w:lineRule="auto"/>
+        <w:jc w:val="both"/>
+        <w:rPr>
+          <w:rFonts w:asciiTheme="minorHAnsi" w:hAnsiTheme="minorHAnsi"/>
+        </w:rPr>
+      </w:pPr>
+      <w:r>
+        <w:rPr>
+          <w:rFonts w:asciiTheme="minorHAnsi" w:hAnsiTheme="minorHAnsi"/>
+        </w:rPr>
+        <w:t>Corretta funzionalità degli elementi dell’applicazione</w:t>
+      </w:r>
+    </w:p>
+    <w:p>
+      <w:pPr>
+        <w:pStyle w:val="Paragrafoelenco"/>
+        <w:spacing w:after="160" w:line="259" w:lineRule="auto"/>
+        <w:jc w:val="both"/>
+        <w:rPr>
+          <w:rFonts w:asciiTheme="minorHAnsi" w:hAnsiTheme="minorHAnsi"/>
+        </w:rPr>
+      </w:pPr>
+    </w:p>
+    <w:p>
+      <w:pPr>
+        <w:jc w:val="both"/>
+        <w:rPr>
+          <w:rFonts w:asciiTheme="minorHAnsi" w:hAnsiTheme="minorHAnsi"/>
+        </w:rPr>
+      </w:pPr>
+      <w:r>
+        <w:rPr>
+          <w:rFonts w:asciiTheme="minorHAnsi" w:hAnsiTheme="minorHAnsi"/>
+        </w:rPr>
+        <w:t xml:space="preserve">I risultati della valutazione saranno utilizzati per individuare punti di forza, di debolezza ed eventuali modifiche attuabili durante la realizzazione dell’applicazione. </w:t>
+      </w:r>
+    </w:p>
+    <w:p>
+      <w:pPr>
+        <w:jc w:val="both"/>
+        <w:rPr>
+          <w:rFonts w:asciiTheme="minorHAnsi" w:hAnsiTheme="minorHAnsi"/>
+        </w:rPr>
+      </w:pPr>
     </w:p>
     <w:p>
       <w:pPr>
         <w:pStyle w:val="Titolo3"/>
-      </w:pPr>
-      <w:bookmarkStart w:id="30" w:name="_Toc41400394"/>
-      <w:r>
+        <w:rPr>
+          <w:rFonts w:asciiTheme="majorHAnsi" w:hAnsiTheme="majorHAnsi"/>
+          <w:b/>
+          <w:bCs/>
+        </w:rPr>
+      </w:pPr>
+      <w:bookmarkStart w:id="39" w:name="_Toc41665028"/>
+      <w:r>
+        <w:rPr>
+          <w:rFonts w:asciiTheme="majorHAnsi" w:hAnsiTheme="majorHAnsi"/>
+          <w:b/>
+          <w:bCs/>
+        </w:rPr>
         <w:t>Test funzionale</w:t>
       </w:r>
-      <w:bookmarkEnd w:id="30"/>
+      <w:bookmarkEnd w:id="39"/>
+    </w:p>
+    <w:p>
+      <w:pPr>
+        <w:jc w:val="both"/>
+        <w:rPr>
+          <w:rFonts w:asciiTheme="minorHAnsi" w:hAnsiTheme="minorHAnsi"/>
+        </w:rPr>
+      </w:pPr>
+      <w:r>
+        <w:rPr>
+          <w:rFonts w:asciiTheme="minorHAnsi" w:hAnsiTheme="minorHAnsi"/>
+        </w:rPr>
+        <w:t xml:space="preserve">Mira a verificare le funzionalità dell’applicazione nel suo complesso e ad evidenziarne i vari difetti di compatibilità quali: di installazione, di compatibilità, di percorso, altri. Il test ha permesso di individuare alcuni errori nell’applicazione, in particolare: </w:t>
+      </w:r>
+    </w:p>
+    <w:p>
+      <w:pPr>
+        <w:pStyle w:val="Paragrafoelenco"/>
+        <w:numPr>
+          <w:ilvl w:val="0"/>
+          <w:numId w:val="17"/>
+        </w:numPr>
+        <w:jc w:val="both"/>
+        <w:rPr>
+          <w:rFonts w:asciiTheme="minorHAnsi" w:hAnsiTheme="minorHAnsi"/>
+        </w:rPr>
+      </w:pPr>
+      <w:r>
+        <w:rPr>
+          <w:rFonts w:asciiTheme="minorHAnsi" w:hAnsiTheme="minorHAnsi"/>
+        </w:rPr>
+        <w:t>Il menù di pausa veniva visualizzato ma non era possibile alcun tipo di interazione</w:t>
+      </w:r>
+    </w:p>
+    <w:p>
+      <w:pPr>
+        <w:pStyle w:val="Paragrafoelenco"/>
+        <w:numPr>
+          <w:ilvl w:val="0"/>
+          <w:numId w:val="17"/>
+        </w:numPr>
+        <w:jc w:val="both"/>
+        <w:rPr>
+          <w:rFonts w:asciiTheme="minorHAnsi" w:hAnsiTheme="minorHAnsi"/>
+        </w:rPr>
+      </w:pPr>
+      <w:r>
+        <w:rPr>
+          <w:rFonts w:asciiTheme="minorHAnsi" w:hAnsiTheme="minorHAnsi"/>
+        </w:rPr>
+        <w:t>La posizione di alcuni oggetti nelle scene si modificava in base alla risoluzione dello schermo</w:t>
+      </w:r>
+    </w:p>
+    <w:p>
+      <w:pPr>
+        <w:ind w:firstLine="708"/>
+        <w:jc w:val="both"/>
+        <w:rPr>
+          <w:rFonts w:asciiTheme="minorHAnsi" w:hAnsiTheme="minorHAnsi"/>
+        </w:rPr>
+      </w:pPr>
+      <w:r>
+        <w:rPr>
+          <w:rFonts w:asciiTheme="minorHAnsi" w:hAnsiTheme="minorHAnsi"/>
+        </w:rPr>
+        <w:t>utilizzata nella macchina di utilizzo</w:t>
+      </w:r>
+    </w:p>
+    <w:p>
+      <w:pPr>
+        <w:pStyle w:val="Paragrafoelenco"/>
+        <w:numPr>
+          <w:ilvl w:val="0"/>
+          <w:numId w:val="18"/>
+        </w:numPr>
+        <w:jc w:val="both"/>
+        <w:rPr>
+          <w:rFonts w:asciiTheme="minorHAnsi" w:hAnsiTheme="minorHAnsi"/>
+        </w:rPr>
+      </w:pPr>
+      <w:r>
+        <w:rPr>
+          <w:rFonts w:asciiTheme="minorHAnsi" w:hAnsiTheme="minorHAnsi"/>
+        </w:rPr>
+        <w:t>L’immissione di alcuni caratteri specifici nel campo password nella schermata di risoluzione enigmi non era recepita correttamente dal sistema</w:t>
+      </w:r>
+    </w:p>
+    <w:p>
+      <w:pPr>
+        <w:pStyle w:val="Paragrafoelenco"/>
+        <w:jc w:val="both"/>
+        <w:rPr>
+          <w:rFonts w:asciiTheme="minorHAnsi" w:hAnsiTheme="minorHAnsi"/>
+        </w:rPr>
+      </w:pPr>
     </w:p>
     <w:p>
       <w:pPr>
         <w:pStyle w:val="Titolo3"/>
-      </w:pPr>
-      <w:bookmarkStart w:id="31" w:name="_Toc41400395"/>
-      <w:r>
+        <w:rPr>
+          <w:rFonts w:asciiTheme="majorHAnsi" w:hAnsiTheme="majorHAnsi"/>
+          <w:b/>
+          <w:bCs/>
+        </w:rPr>
+      </w:pPr>
+      <w:bookmarkStart w:id="40" w:name="_Toc41665029"/>
+      <w:r>
+        <w:rPr>
+          <w:rFonts w:asciiTheme="majorHAnsi" w:hAnsiTheme="majorHAnsi"/>
+          <w:b/>
+          <w:bCs/>
+        </w:rPr>
         <w:t>Test strutturale</w:t>
       </w:r>
-      <w:bookmarkEnd w:id="31"/>
+      <w:bookmarkEnd w:id="40"/>
+    </w:p>
+    <w:p>
+      <w:pPr>
+        <w:jc w:val="both"/>
+        <w:rPr>
+          <w:rFonts w:asciiTheme="minorHAnsi" w:hAnsiTheme="minorHAnsi"/>
+        </w:rPr>
+      </w:pPr>
+      <w:r>
+        <w:rPr>
+          <w:rFonts w:asciiTheme="minorHAnsi" w:hAnsiTheme="minorHAnsi"/>
+        </w:rPr>
+        <w:t xml:space="preserve">Mira a verificare le strutture di navigazione e la consistenza di tutte le componenti. Si è cercato di controllare che ogni collegamento tra le scene fosse consistente e corretto. Così facendo, il test ha permesso di individuare alcuni errori nell’applicazione, in particolare:  </w:t>
+      </w:r>
+    </w:p>
+    <w:p>
+      <w:pPr>
+        <w:pStyle w:val="Paragrafoelenco"/>
+        <w:numPr>
+          <w:ilvl w:val="0"/>
+          <w:numId w:val="18"/>
+        </w:numPr>
+        <w:jc w:val="both"/>
+        <w:rPr>
+          <w:rFonts w:asciiTheme="minorHAnsi" w:hAnsiTheme="minorHAnsi"/>
+        </w:rPr>
+      </w:pPr>
+      <w:r>
+        <w:rPr>
+          <w:rFonts w:asciiTheme="minorHAnsi" w:hAnsiTheme="minorHAnsi"/>
+        </w:rPr>
+        <w:t xml:space="preserve">Sovrapposizione di audio diversi all’inizio delle scene, ad esempio il suono del colpo inferto al nemico </w:t>
+      </w:r>
+    </w:p>
+    <w:p>
+      <w:pPr>
+        <w:pStyle w:val="Paragrafoelenco"/>
+        <w:numPr>
+          <w:ilvl w:val="0"/>
+          <w:numId w:val="18"/>
+        </w:numPr>
+        <w:jc w:val="both"/>
+        <w:rPr>
+          <w:rFonts w:asciiTheme="minorHAnsi" w:hAnsiTheme="minorHAnsi"/>
+        </w:rPr>
+      </w:pPr>
+      <w:r>
+        <w:rPr>
+          <w:rFonts w:asciiTheme="minorHAnsi" w:hAnsiTheme="minorHAnsi"/>
+        </w:rPr>
+        <w:t>Si entrava nella schermata di risoluzione enigma anche se, arrivati a fine livello, non si aveva preso tutte le informazioni sensibili</w:t>
+      </w:r>
+    </w:p>
+    <w:p>
+      <w:pPr>
+        <w:pStyle w:val="Paragrafoelenco"/>
+        <w:numPr>
+          <w:ilvl w:val="0"/>
+          <w:numId w:val="18"/>
+        </w:numPr>
+        <w:jc w:val="both"/>
+        <w:rPr>
+          <w:rFonts w:asciiTheme="minorHAnsi" w:hAnsiTheme="minorHAnsi"/>
+        </w:rPr>
+      </w:pPr>
+      <w:r>
+        <w:rPr>
+          <w:rFonts w:asciiTheme="minorHAnsi" w:hAnsiTheme="minorHAnsi"/>
+        </w:rPr>
+        <w:t xml:space="preserve">In caso di </w:t>
+      </w:r>
+      <w:proofErr w:type="spellStart"/>
+      <w:r>
+        <w:rPr>
+          <w:rFonts w:asciiTheme="minorHAnsi" w:hAnsiTheme="minorHAnsi"/>
+        </w:rPr>
+        <w:t>uscita</w:t>
+      </w:r>
+      <w:proofErr w:type="spellEnd"/>
+      <w:r>
+        <w:rPr>
+          <w:rFonts w:asciiTheme="minorHAnsi" w:hAnsiTheme="minorHAnsi"/>
+        </w:rPr>
+        <w:t xml:space="preserve"> dall’applicazione non era richiesta conferma all’utente</w:t>
+      </w:r>
     </w:p>
     <w:p/>
     <w:p>
       <w:pPr>
+        <w:pStyle w:val="Titolo3"/>
+        <w:rPr>
+          <w:rFonts w:asciiTheme="minorHAnsi" w:hAnsiTheme="minorHAnsi"/>
+          <w:b/>
+          <w:bCs/>
+        </w:rPr>
+      </w:pPr>
+      <w:bookmarkStart w:id="41" w:name="_Toc41665030"/>
+      <w:r>
+        <w:rPr>
+          <w:rFonts w:asciiTheme="minorHAnsi" w:hAnsiTheme="minorHAnsi"/>
+          <w:b/>
+          <w:bCs/>
+        </w:rPr>
+        <w:lastRenderedPageBreak/>
+        <w:t>Test di carico</w:t>
+      </w:r>
+      <w:bookmarkEnd w:id="41"/>
+    </w:p>
+    <w:p>
+      <w:pPr>
+        <w:jc w:val="both"/>
+        <w:rPr>
+          <w:rFonts w:asciiTheme="minorHAnsi" w:hAnsiTheme="minorHAnsi"/>
+        </w:rPr>
+      </w:pPr>
+      <w:r>
+        <w:rPr>
+          <w:rFonts w:asciiTheme="minorHAnsi" w:hAnsiTheme="minorHAnsi"/>
+        </w:rPr>
+        <w:t xml:space="preserve">Mira a verificare le prestazioni dell’applicazione. Tale è stato eseguito su </w:t>
+      </w:r>
+      <w:proofErr w:type="gramStart"/>
+      <w:r>
+        <w:rPr>
+          <w:rFonts w:asciiTheme="minorHAnsi" w:hAnsiTheme="minorHAnsi"/>
+        </w:rPr>
+        <w:t>4</w:t>
+      </w:r>
+      <w:proofErr w:type="gramEnd"/>
+      <w:r>
+        <w:rPr>
+          <w:rFonts w:asciiTheme="minorHAnsi" w:hAnsiTheme="minorHAnsi"/>
+        </w:rPr>
+        <w:t xml:space="preserve"> computer aventi specifiche tecniche diverse. Il tool utilizzato è stato “task manager” di Windows. Tali risultati non sono assoluti e indicano lo stato dell’applicazione sulla specifica macchina. Le macchine avevano le seguenti caratteristiche: </w:t>
+      </w:r>
+    </w:p>
+    <w:p>
+      <w:pPr>
+        <w:jc w:val="both"/>
+        <w:rPr>
+          <w:rFonts w:asciiTheme="minorHAnsi" w:hAnsiTheme="minorHAnsi"/>
+        </w:rPr>
+      </w:pPr>
+    </w:p>
+    <w:p>
+      <w:pPr>
+        <w:pStyle w:val="Paragrafoelenco"/>
+        <w:numPr>
+          <w:ilvl w:val="0"/>
+          <w:numId w:val="20"/>
+        </w:numPr>
+        <w:jc w:val="both"/>
+        <w:rPr>
+          <w:rFonts w:asciiTheme="minorHAnsi" w:hAnsiTheme="minorHAnsi"/>
+        </w:rPr>
+      </w:pPr>
+      <w:r>
+        <w:rPr>
+          <w:rFonts w:asciiTheme="minorHAnsi" w:hAnsiTheme="minorHAnsi"/>
+        </w:rPr>
+        <w:t>Macchina 1:</w:t>
+      </w:r>
+    </w:p>
+    <w:p>
+      <w:pPr>
+        <w:pStyle w:val="Paragrafoelenco"/>
+        <w:numPr>
+          <w:ilvl w:val="0"/>
+          <w:numId w:val="21"/>
+        </w:numPr>
+        <w:jc w:val="both"/>
+        <w:rPr>
+          <w:rFonts w:asciiTheme="minorHAnsi" w:hAnsiTheme="minorHAnsi"/>
+        </w:rPr>
+      </w:pPr>
+      <w:r>
+        <w:rPr>
+          <w:rFonts w:asciiTheme="minorHAnsi" w:hAnsiTheme="minorHAnsi"/>
+        </w:rPr>
+        <w:t>processore: i</w:t>
+      </w:r>
+      <w:r>
+        <w:rPr>
+          <w:rFonts w:asciiTheme="minorHAnsi" w:hAnsiTheme="minorHAnsi"/>
+        </w:rPr>
+        <w:t>5</w:t>
+      </w:r>
+      <w:r>
+        <w:rPr>
+          <w:rFonts w:asciiTheme="minorHAnsi" w:hAnsiTheme="minorHAnsi"/>
+        </w:rPr>
+        <w:t>.</w:t>
+      </w:r>
+      <w:r>
+        <w:rPr>
+          <w:rFonts w:asciiTheme="minorHAnsi" w:hAnsiTheme="minorHAnsi"/>
+        </w:rPr>
+        <w:t>4690</w:t>
+      </w:r>
+      <w:r>
+        <w:rPr>
+          <w:rFonts w:asciiTheme="minorHAnsi" w:hAnsiTheme="minorHAnsi"/>
+        </w:rPr>
+        <w:t>K</w:t>
+      </w:r>
+    </w:p>
+    <w:p>
+      <w:pPr>
+        <w:pStyle w:val="Paragrafoelenco"/>
+        <w:numPr>
+          <w:ilvl w:val="0"/>
+          <w:numId w:val="21"/>
+        </w:numPr>
+        <w:jc w:val="both"/>
+        <w:rPr>
+          <w:rFonts w:asciiTheme="minorHAnsi" w:hAnsiTheme="minorHAnsi"/>
+        </w:rPr>
+      </w:pPr>
+      <w:r>
+        <w:rPr>
+          <w:rFonts w:asciiTheme="minorHAnsi" w:hAnsiTheme="minorHAnsi"/>
+        </w:rPr>
+        <w:t>memoria: 16 GB</w:t>
+      </w:r>
+    </w:p>
+    <w:p>
+      <w:pPr>
+        <w:pStyle w:val="Paragrafoelenco"/>
+        <w:numPr>
+          <w:ilvl w:val="0"/>
+          <w:numId w:val="21"/>
+        </w:numPr>
+        <w:jc w:val="both"/>
+        <w:rPr>
+          <w:rFonts w:asciiTheme="minorHAnsi" w:hAnsiTheme="minorHAnsi"/>
+        </w:rPr>
+      </w:pPr>
+      <w:r>
+        <w:rPr>
+          <w:rFonts w:asciiTheme="minorHAnsi" w:hAnsiTheme="minorHAnsi"/>
+        </w:rPr>
+        <w:t>GPU: 1650 Super</w:t>
+      </w:r>
+    </w:p>
+    <w:p>
+      <w:pPr>
+        <w:pStyle w:val="Paragrafoelenco"/>
+        <w:numPr>
+          <w:ilvl w:val="0"/>
+          <w:numId w:val="21"/>
+        </w:numPr>
+        <w:jc w:val="both"/>
+        <w:rPr>
+          <w:rFonts w:asciiTheme="minorHAnsi" w:hAnsiTheme="minorHAnsi"/>
+        </w:rPr>
+      </w:pPr>
+      <w:r>
+        <w:rPr>
+          <w:rFonts w:asciiTheme="minorHAnsi" w:hAnsiTheme="minorHAnsi"/>
+        </w:rPr>
+        <w:t>Risultati Test:</w:t>
+      </w:r>
+    </w:p>
+    <w:p>
+      <w:pPr>
+        <w:pStyle w:val="Paragrafoelenco"/>
+        <w:ind w:left="1440"/>
+        <w:jc w:val="both"/>
+        <w:rPr>
+          <w:rFonts w:asciiTheme="minorHAnsi" w:hAnsiTheme="minorHAnsi"/>
+        </w:rPr>
+      </w:pPr>
+    </w:p>
+    <w:p>
+      <w:pPr>
+        <w:pStyle w:val="Paragrafoelenco"/>
+        <w:numPr>
+          <w:ilvl w:val="0"/>
+          <w:numId w:val="20"/>
+        </w:numPr>
+        <w:jc w:val="both"/>
+        <w:rPr>
+          <w:rFonts w:asciiTheme="minorHAnsi" w:hAnsiTheme="minorHAnsi"/>
+        </w:rPr>
+      </w:pPr>
+      <w:r>
+        <w:rPr>
+          <w:rFonts w:asciiTheme="minorHAnsi" w:hAnsiTheme="minorHAnsi"/>
+        </w:rPr>
+        <w:t>Macchina 2:</w:t>
+      </w:r>
+    </w:p>
+    <w:p>
+      <w:pPr>
+        <w:pStyle w:val="Paragrafoelenco"/>
+        <w:numPr>
+          <w:ilvl w:val="0"/>
+          <w:numId w:val="22"/>
+        </w:numPr>
+        <w:jc w:val="both"/>
+        <w:rPr>
+          <w:rFonts w:asciiTheme="minorHAnsi" w:hAnsiTheme="minorHAnsi"/>
+        </w:rPr>
+      </w:pPr>
+      <w:r>
+        <w:rPr>
+          <w:rFonts w:asciiTheme="minorHAnsi" w:hAnsiTheme="minorHAnsi"/>
+        </w:rPr>
+        <w:t xml:space="preserve">processore: </w:t>
+      </w:r>
+    </w:p>
+    <w:p>
+      <w:pPr>
+        <w:pStyle w:val="Paragrafoelenco"/>
+        <w:numPr>
+          <w:ilvl w:val="0"/>
+          <w:numId w:val="22"/>
+        </w:numPr>
+        <w:jc w:val="both"/>
+        <w:rPr>
+          <w:rFonts w:asciiTheme="minorHAnsi" w:hAnsiTheme="minorHAnsi"/>
+        </w:rPr>
+      </w:pPr>
+      <w:proofErr w:type="gramStart"/>
+      <w:r>
+        <w:rPr>
+          <w:rFonts w:asciiTheme="minorHAnsi" w:hAnsiTheme="minorHAnsi"/>
+        </w:rPr>
+        <w:t>memoria:  GB</w:t>
+      </w:r>
+      <w:proofErr w:type="gramEnd"/>
+    </w:p>
+    <w:p>
+      <w:pPr>
+        <w:pStyle w:val="Paragrafoelenco"/>
+        <w:numPr>
+          <w:ilvl w:val="0"/>
+          <w:numId w:val="22"/>
+        </w:numPr>
+        <w:jc w:val="both"/>
+        <w:rPr>
+          <w:rFonts w:asciiTheme="minorHAnsi" w:hAnsiTheme="minorHAnsi"/>
+        </w:rPr>
+      </w:pPr>
+      <w:r>
+        <w:rPr>
+          <w:rFonts w:asciiTheme="minorHAnsi" w:hAnsiTheme="minorHAnsi"/>
+        </w:rPr>
+        <w:t>GPU:</w:t>
+      </w:r>
+      <w:r>
+        <w:rPr>
+          <w:rFonts w:asciiTheme="minorHAnsi" w:hAnsiTheme="minorHAnsi"/>
+        </w:rPr>
+        <w:tab/>
+      </w:r>
+    </w:p>
+    <w:p>
+      <w:pPr>
+        <w:pStyle w:val="Paragrafoelenco"/>
+        <w:numPr>
+          <w:ilvl w:val="0"/>
+          <w:numId w:val="22"/>
+        </w:numPr>
+        <w:jc w:val="both"/>
+        <w:rPr>
+          <w:rFonts w:asciiTheme="minorHAnsi" w:hAnsiTheme="minorHAnsi"/>
+        </w:rPr>
+      </w:pPr>
+      <w:r>
+        <w:rPr>
+          <w:rFonts w:asciiTheme="minorHAnsi" w:hAnsiTheme="minorHAnsi"/>
+        </w:rPr>
+        <w:t>Risultati Test:</w:t>
+      </w:r>
+      <w:r>
+        <w:rPr>
+          <w:rFonts w:asciiTheme="minorHAnsi" w:hAnsiTheme="minorHAnsi"/>
+        </w:rPr>
+        <w:tab/>
+      </w:r>
+    </w:p>
+    <w:p>
+      <w:pPr>
+        <w:pStyle w:val="Paragrafoelenco"/>
+        <w:ind w:left="1440"/>
+        <w:jc w:val="both"/>
+        <w:rPr>
+          <w:rFonts w:asciiTheme="minorHAnsi" w:hAnsiTheme="minorHAnsi"/>
+        </w:rPr>
+      </w:pPr>
+    </w:p>
+    <w:p>
+      <w:pPr>
+        <w:pStyle w:val="Paragrafoelenco"/>
+        <w:numPr>
+          <w:ilvl w:val="0"/>
+          <w:numId w:val="20"/>
+        </w:numPr>
+        <w:jc w:val="both"/>
+        <w:rPr>
+          <w:rFonts w:asciiTheme="minorHAnsi" w:hAnsiTheme="minorHAnsi"/>
+        </w:rPr>
+      </w:pPr>
+      <w:r>
+        <w:rPr>
+          <w:rFonts w:asciiTheme="minorHAnsi" w:hAnsiTheme="minorHAnsi"/>
+        </w:rPr>
+        <w:t>Macchina 3:</w:t>
+      </w:r>
+    </w:p>
+    <w:p>
+      <w:pPr>
+        <w:pStyle w:val="Paragrafoelenco"/>
+        <w:numPr>
+          <w:ilvl w:val="0"/>
+          <w:numId w:val="23"/>
+        </w:numPr>
+        <w:jc w:val="both"/>
+        <w:rPr>
+          <w:rFonts w:asciiTheme="minorHAnsi" w:hAnsiTheme="minorHAnsi"/>
+        </w:rPr>
+      </w:pPr>
+      <w:r>
+        <w:rPr>
+          <w:rFonts w:asciiTheme="minorHAnsi" w:hAnsiTheme="minorHAnsi"/>
+        </w:rPr>
+        <w:t>processore: i7.8</w:t>
+      </w:r>
+      <w:r>
+        <w:rPr>
+          <w:rFonts w:asciiTheme="minorHAnsi" w:hAnsiTheme="minorHAnsi"/>
+        </w:rPr>
+        <w:t>565</w:t>
+      </w:r>
+      <w:r>
+        <w:rPr>
+          <w:rFonts w:asciiTheme="minorHAnsi" w:hAnsiTheme="minorHAnsi"/>
+        </w:rPr>
+        <w:t>U</w:t>
+      </w:r>
+    </w:p>
+    <w:p>
+      <w:pPr>
+        <w:pStyle w:val="Paragrafoelenco"/>
+        <w:numPr>
+          <w:ilvl w:val="0"/>
+          <w:numId w:val="23"/>
+        </w:numPr>
+        <w:jc w:val="both"/>
+        <w:rPr>
+          <w:rFonts w:asciiTheme="minorHAnsi" w:hAnsiTheme="minorHAnsi"/>
+        </w:rPr>
+      </w:pPr>
+      <w:r>
+        <w:rPr>
+          <w:rFonts w:asciiTheme="minorHAnsi" w:hAnsiTheme="minorHAnsi"/>
+        </w:rPr>
+        <w:t xml:space="preserve">memoria: </w:t>
+      </w:r>
+      <w:r>
+        <w:rPr>
+          <w:rFonts w:asciiTheme="minorHAnsi" w:hAnsiTheme="minorHAnsi"/>
+        </w:rPr>
+        <w:t>8</w:t>
+      </w:r>
+      <w:r>
+        <w:rPr>
+          <w:rFonts w:asciiTheme="minorHAnsi" w:hAnsiTheme="minorHAnsi"/>
+        </w:rPr>
+        <w:t xml:space="preserve"> GB</w:t>
+      </w:r>
+    </w:p>
+    <w:p>
+      <w:pPr>
+        <w:pStyle w:val="Paragrafoelenco"/>
+        <w:numPr>
+          <w:ilvl w:val="0"/>
+          <w:numId w:val="23"/>
+        </w:numPr>
+        <w:jc w:val="both"/>
+        <w:rPr>
+          <w:rFonts w:asciiTheme="minorHAnsi" w:hAnsiTheme="minorHAnsi"/>
+        </w:rPr>
+      </w:pPr>
+      <w:r>
+        <w:rPr>
+          <w:rFonts w:asciiTheme="minorHAnsi" w:hAnsiTheme="minorHAnsi"/>
+        </w:rPr>
+        <w:t>GPU</w:t>
+      </w:r>
+      <w:r>
+        <w:rPr>
+          <w:rFonts w:asciiTheme="minorHAnsi" w:hAnsiTheme="minorHAnsi"/>
+        </w:rPr>
+        <w:t xml:space="preserve">: </w:t>
+      </w:r>
+      <w:proofErr w:type="spellStart"/>
+      <w:r>
+        <w:rPr>
+          <w:rFonts w:asciiTheme="minorHAnsi" w:hAnsiTheme="minorHAnsi"/>
+        </w:rPr>
+        <w:t>GeForce</w:t>
+      </w:r>
+      <w:proofErr w:type="spellEnd"/>
+      <w:r>
+        <w:rPr>
+          <w:rFonts w:asciiTheme="minorHAnsi" w:hAnsiTheme="minorHAnsi"/>
+        </w:rPr>
+        <w:t xml:space="preserve"> 130 MX</w:t>
+      </w:r>
+    </w:p>
+    <w:p>
+      <w:pPr>
+        <w:pStyle w:val="Paragrafoelenco"/>
+        <w:numPr>
+          <w:ilvl w:val="0"/>
+          <w:numId w:val="23"/>
+        </w:numPr>
+        <w:jc w:val="both"/>
+        <w:rPr>
+          <w:rFonts w:asciiTheme="minorHAnsi" w:hAnsiTheme="minorHAnsi"/>
+        </w:rPr>
+      </w:pPr>
+      <w:r>
+        <w:rPr>
+          <w:rFonts w:asciiTheme="minorHAnsi" w:hAnsiTheme="minorHAnsi"/>
+        </w:rPr>
+        <w:t>Risultati Test</w:t>
+      </w:r>
+      <w:r>
+        <w:rPr>
+          <w:rFonts w:asciiTheme="minorHAnsi" w:hAnsiTheme="minorHAnsi"/>
+        </w:rPr>
+        <w:t>:</w:t>
+      </w:r>
+    </w:p>
+    <w:p>
+      <w:pPr>
+        <w:jc w:val="both"/>
+        <w:rPr>
+          <w:rFonts w:asciiTheme="minorHAnsi" w:hAnsiTheme="minorHAnsi"/>
+        </w:rPr>
+      </w:pPr>
+    </w:p>
+    <w:p>
+      <w:pPr>
+        <w:pStyle w:val="Paragrafoelenco"/>
+        <w:numPr>
+          <w:ilvl w:val="0"/>
+          <w:numId w:val="20"/>
+        </w:numPr>
+        <w:jc w:val="both"/>
+        <w:rPr>
+          <w:rFonts w:asciiTheme="minorHAnsi" w:hAnsiTheme="minorHAnsi"/>
+        </w:rPr>
+      </w:pPr>
+      <w:r>
+        <w:rPr>
+          <w:rFonts w:asciiTheme="minorHAnsi" w:hAnsiTheme="minorHAnsi"/>
+        </w:rPr>
+        <w:t xml:space="preserve">Macchina </w:t>
+      </w:r>
+      <w:r>
+        <w:rPr>
+          <w:rFonts w:asciiTheme="minorHAnsi" w:hAnsiTheme="minorHAnsi"/>
+        </w:rPr>
+        <w:t>4</w:t>
+      </w:r>
+      <w:r>
+        <w:rPr>
+          <w:rFonts w:asciiTheme="minorHAnsi" w:hAnsiTheme="minorHAnsi"/>
+        </w:rPr>
+        <w:t>:</w:t>
+      </w:r>
+    </w:p>
+    <w:p>
+      <w:pPr>
+        <w:pStyle w:val="Paragrafoelenco"/>
+        <w:numPr>
+          <w:ilvl w:val="0"/>
+          <w:numId w:val="23"/>
+        </w:numPr>
+        <w:jc w:val="both"/>
+        <w:rPr>
+          <w:rFonts w:asciiTheme="minorHAnsi" w:hAnsiTheme="minorHAnsi"/>
+        </w:rPr>
+      </w:pPr>
+      <w:r>
+        <w:rPr>
+          <w:rFonts w:asciiTheme="minorHAnsi" w:hAnsiTheme="minorHAnsi"/>
+        </w:rPr>
+        <w:t xml:space="preserve">processore: </w:t>
+      </w:r>
+    </w:p>
+    <w:p>
+      <w:pPr>
+        <w:pStyle w:val="Paragrafoelenco"/>
+        <w:numPr>
+          <w:ilvl w:val="0"/>
+          <w:numId w:val="23"/>
+        </w:numPr>
+        <w:jc w:val="both"/>
+        <w:rPr>
+          <w:rFonts w:asciiTheme="minorHAnsi" w:hAnsiTheme="minorHAnsi"/>
+        </w:rPr>
+      </w:pPr>
+      <w:proofErr w:type="gramStart"/>
+      <w:r>
+        <w:rPr>
+          <w:rFonts w:asciiTheme="minorHAnsi" w:hAnsiTheme="minorHAnsi"/>
+        </w:rPr>
+        <w:t>memoria:  GB</w:t>
+      </w:r>
+      <w:proofErr w:type="gramEnd"/>
+    </w:p>
+    <w:p>
+      <w:pPr>
+        <w:pStyle w:val="Paragrafoelenco"/>
+        <w:numPr>
+          <w:ilvl w:val="0"/>
+          <w:numId w:val="23"/>
+        </w:numPr>
+        <w:jc w:val="both"/>
+        <w:rPr>
+          <w:rFonts w:asciiTheme="minorHAnsi" w:hAnsiTheme="minorHAnsi"/>
+        </w:rPr>
+      </w:pPr>
+      <w:r>
+        <w:rPr>
+          <w:rFonts w:asciiTheme="minorHAnsi" w:hAnsiTheme="minorHAnsi"/>
+        </w:rPr>
+        <w:t>GPU</w:t>
+      </w:r>
+      <w:r>
+        <w:rPr>
+          <w:rFonts w:asciiTheme="minorHAnsi" w:hAnsiTheme="minorHAnsi"/>
+        </w:rPr>
+        <w:t xml:space="preserve">: </w:t>
+      </w:r>
+    </w:p>
+    <w:p>
+      <w:pPr>
+        <w:pStyle w:val="Paragrafoelenco"/>
+        <w:numPr>
+          <w:ilvl w:val="0"/>
+          <w:numId w:val="23"/>
+        </w:numPr>
+        <w:jc w:val="both"/>
+        <w:rPr>
+          <w:rFonts w:asciiTheme="minorHAnsi" w:hAnsiTheme="minorHAnsi"/>
+        </w:rPr>
+      </w:pPr>
+      <w:r>
+        <w:rPr>
+          <w:rFonts w:asciiTheme="minorHAnsi" w:hAnsiTheme="minorHAnsi"/>
+        </w:rPr>
+        <w:t>Risultati Test:</w:t>
+      </w:r>
+    </w:p>
+    <w:p>
+      <w:pPr>
+        <w:jc w:val="both"/>
+        <w:rPr>
+          <w:rFonts w:asciiTheme="minorHAnsi" w:hAnsiTheme="minorHAnsi"/>
+        </w:rPr>
+      </w:pPr>
+    </w:p>
+    <w:p/>
+    <w:p>
+      <w:pPr>
         <w:pStyle w:val="Titolo2"/>
       </w:pPr>
-      <w:bookmarkStart w:id="32" w:name="_Toc41400396"/>
+      <w:bookmarkStart w:id="42" w:name="_Toc41400396"/>
       <w:r>
         <w:t>Beta test</w:t>
       </w:r>
-      <w:bookmarkEnd w:id="32"/>
+      <w:bookmarkEnd w:id="42"/>
     </w:p>
     <w:p>
       <w:r>
@@ -13604,9 +15118,9 @@
     </w:p>
     <w:p/>
     <w:sectPr>
-      <w:headerReference w:type="default" r:id="rId7"/>
-      <w:footerReference w:type="even" r:id="rId8"/>
-      <w:footerReference w:type="default" r:id="rId9"/>
+      <w:headerReference w:type="default" r:id="rId8"/>
+      <w:footerReference w:type="even" r:id="rId9"/>
+      <w:footerReference w:type="default" r:id="rId10"/>
       <w:pgSz w:w="11900" w:h="16840"/>
       <w:pgMar w:top="2131" w:right="1134" w:bottom="1134" w:left="1134" w:header="708" w:footer="708" w:gutter="0"/>
       <w:cols w:space="708"/>
@@ -14047,6 +15561,232 @@
 <file path=word/numbering.xml><?xml version="1.0" encoding="utf-8"?>
 <w:numbering xmlns:wpc="http://schemas.microsoft.com/office/word/2010/wordprocessingCanvas" xmlns:cx="http://schemas.microsoft.com/office/drawing/2014/chartex" xmlns:cx1="http://schemas.microsoft.com/office/drawing/2015/9/8/chartex" xmlns:cx2="http://schemas.microsoft.com/office/drawing/2015/10/21/chartex" xmlns:cx3="http://schemas.microsoft.com/office/drawing/2016/5/9/chartex" xmlns:cx4="http://schemas.microsoft.com/office/drawing/2016/5/10/chartex" xmlns:cx5="http://schemas.microsoft.com/office/drawing/2016/5/11/chartex" xmlns:cx6="http://schemas.microsoft.com/office/drawing/2016/5/12/chartex" xmlns:cx7="http://schemas.microsoft.com/office/drawing/2016/5/13/chartex" xmlns:cx8="http://schemas.microsoft.com/office/drawing/2016/5/14/chartex" xmlns:mc="http://schemas.openxmlformats.org/markup-compatibility/2006" xmlns:aink="http://schemas.microsoft.com/office/drawing/2016/ink" xmlns:am3d="http://schemas.microsoft.com/office/drawing/2017/model3d" xmlns:o="urn:schemas-microsoft-com:office:office" xmlns:r="http://schemas.openxmlformats.org/officeDocument/2006/relationships" xmlns:m="http://schemas.openxmlformats.org/officeDocument/2006/math" xmlns:v="urn:schemas-microsoft-com:vml" xmlns:wp14="http://schemas.microsoft.com/office/word/2010/wordprocessingDrawing" xmlns:wp="http://schemas.openxmlformats.org/drawingml/2006/wordprocessingDrawing" xmlns:w10="urn:schemas-microsoft-com:office:word" xmlns:w="http://schemas.openxmlformats.org/wordprocessingml/2006/main" xmlns:w14="http://schemas.microsoft.com/office/word/2010/wordml" xmlns:w15="http://schemas.microsoft.com/office/word/2012/wordml" xmlns:w16cex="http://schemas.microsoft.com/office/word/2018/wordml/cex" xmlns:w16cid="http://schemas.microsoft.com/office/word/2016/wordml/cid" xmlns:w16="http://schemas.microsoft.com/office/word/2018/wordml" xmlns:w16sdtdh="http://schemas.microsoft.com/office/word/2020/wordml/sdtdatahash" xmlns:w16se="http://schemas.microsoft.com/office/word/2015/wordml/symex" xmlns:wpg="http://schemas.microsoft.com/office/word/2010/wordprocessingGroup" xmlns:wpi="http://schemas.microsoft.com/office/word/2010/wordprocessingInk" xmlns:wne="http://schemas.microsoft.com/office/word/2006/wordml" xmlns:wps="http://schemas.microsoft.com/office/word/2010/wordprocessingShape" mc:Ignorable="w14 w15 w16se w16cid w16 w16cex w16sdtdh wp14">
   <w:abstractNum w:abstractNumId="0" w15:restartNumberingAfterBreak="0">
+    <w:nsid w:val="01570C37"/>
+    <w:multiLevelType w:val="hybridMultilevel"/>
+    <w:tmpl w:val="1C0655D4"/>
+    <w:lvl w:ilvl="0" w:tplc="04100001">
+      <w:start w:val="1"/>
+      <w:numFmt w:val="bullet"/>
+      <w:lvlText w:val=""/>
+      <w:lvlJc w:val="left"/>
+      <w:pPr>
+        <w:ind w:left="720" w:hanging="360"/>
+      </w:pPr>
+      <w:rPr>
+        <w:rFonts w:ascii="Symbol" w:hAnsi="Symbol" w:hint="default"/>
+      </w:rPr>
+    </w:lvl>
+    <w:lvl w:ilvl="1" w:tplc="04100003" w:tentative="1">
+      <w:start w:val="1"/>
+      <w:numFmt w:val="bullet"/>
+      <w:lvlText w:val="o"/>
+      <w:lvlJc w:val="left"/>
+      <w:pPr>
+        <w:ind w:left="1440" w:hanging="360"/>
+      </w:pPr>
+      <w:rPr>
+        <w:rFonts w:ascii="Courier New" w:hAnsi="Courier New" w:cs="Courier New" w:hint="default"/>
+      </w:rPr>
+    </w:lvl>
+    <w:lvl w:ilvl="2" w:tplc="04100005" w:tentative="1">
+      <w:start w:val="1"/>
+      <w:numFmt w:val="bullet"/>
+      <w:lvlText w:val=""/>
+      <w:lvlJc w:val="left"/>
+      <w:pPr>
+        <w:ind w:left="2160" w:hanging="360"/>
+      </w:pPr>
+      <w:rPr>
+        <w:rFonts w:ascii="Wingdings" w:hAnsi="Wingdings" w:hint="default"/>
+      </w:rPr>
+    </w:lvl>
+    <w:lvl w:ilvl="3" w:tplc="04100001" w:tentative="1">
+      <w:start w:val="1"/>
+      <w:numFmt w:val="bullet"/>
+      <w:lvlText w:val=""/>
+      <w:lvlJc w:val="left"/>
+      <w:pPr>
+        <w:ind w:left="2880" w:hanging="360"/>
+      </w:pPr>
+      <w:rPr>
+        <w:rFonts w:ascii="Symbol" w:hAnsi="Symbol" w:hint="default"/>
+      </w:rPr>
+    </w:lvl>
+    <w:lvl w:ilvl="4" w:tplc="04100003" w:tentative="1">
+      <w:start w:val="1"/>
+      <w:numFmt w:val="bullet"/>
+      <w:lvlText w:val="o"/>
+      <w:lvlJc w:val="left"/>
+      <w:pPr>
+        <w:ind w:left="3600" w:hanging="360"/>
+      </w:pPr>
+      <w:rPr>
+        <w:rFonts w:ascii="Courier New" w:hAnsi="Courier New" w:cs="Courier New" w:hint="default"/>
+      </w:rPr>
+    </w:lvl>
+    <w:lvl w:ilvl="5" w:tplc="04100005" w:tentative="1">
+      <w:start w:val="1"/>
+      <w:numFmt w:val="bullet"/>
+      <w:lvlText w:val=""/>
+      <w:lvlJc w:val="left"/>
+      <w:pPr>
+        <w:ind w:left="4320" w:hanging="360"/>
+      </w:pPr>
+      <w:rPr>
+        <w:rFonts w:ascii="Wingdings" w:hAnsi="Wingdings" w:hint="default"/>
+      </w:rPr>
+    </w:lvl>
+    <w:lvl w:ilvl="6" w:tplc="04100001" w:tentative="1">
+      <w:start w:val="1"/>
+      <w:numFmt w:val="bullet"/>
+      <w:lvlText w:val=""/>
+      <w:lvlJc w:val="left"/>
+      <w:pPr>
+        <w:ind w:left="5040" w:hanging="360"/>
+      </w:pPr>
+      <w:rPr>
+        <w:rFonts w:ascii="Symbol" w:hAnsi="Symbol" w:hint="default"/>
+      </w:rPr>
+    </w:lvl>
+    <w:lvl w:ilvl="7" w:tplc="04100003" w:tentative="1">
+      <w:start w:val="1"/>
+      <w:numFmt w:val="bullet"/>
+      <w:lvlText w:val="o"/>
+      <w:lvlJc w:val="left"/>
+      <w:pPr>
+        <w:ind w:left="5760" w:hanging="360"/>
+      </w:pPr>
+      <w:rPr>
+        <w:rFonts w:ascii="Courier New" w:hAnsi="Courier New" w:cs="Courier New" w:hint="default"/>
+      </w:rPr>
+    </w:lvl>
+    <w:lvl w:ilvl="8" w:tplc="04100005" w:tentative="1">
+      <w:start w:val="1"/>
+      <w:numFmt w:val="bullet"/>
+      <w:lvlText w:val=""/>
+      <w:lvlJc w:val="left"/>
+      <w:pPr>
+        <w:ind w:left="6480" w:hanging="360"/>
+      </w:pPr>
+      <w:rPr>
+        <w:rFonts w:ascii="Wingdings" w:hAnsi="Wingdings" w:hint="default"/>
+      </w:rPr>
+    </w:lvl>
+  </w:abstractNum>
+  <w:abstractNum w:abstractNumId="1" w15:restartNumberingAfterBreak="0">
+    <w:nsid w:val="08E571B8"/>
+    <w:multiLevelType w:val="hybridMultilevel"/>
+    <w:tmpl w:val="021C299C"/>
+    <w:lvl w:ilvl="0" w:tplc="04100001">
+      <w:start w:val="1"/>
+      <w:numFmt w:val="bullet"/>
+      <w:lvlText w:val=""/>
+      <w:lvlJc w:val="left"/>
+      <w:pPr>
+        <w:ind w:left="720" w:hanging="360"/>
+      </w:pPr>
+      <w:rPr>
+        <w:rFonts w:ascii="Symbol" w:hAnsi="Symbol" w:hint="default"/>
+      </w:rPr>
+    </w:lvl>
+    <w:lvl w:ilvl="1" w:tplc="04100003" w:tentative="1">
+      <w:start w:val="1"/>
+      <w:numFmt w:val="bullet"/>
+      <w:lvlText w:val="o"/>
+      <w:lvlJc w:val="left"/>
+      <w:pPr>
+        <w:ind w:left="1440" w:hanging="360"/>
+      </w:pPr>
+      <w:rPr>
+        <w:rFonts w:ascii="Courier New" w:hAnsi="Courier New" w:cs="Courier New" w:hint="default"/>
+      </w:rPr>
+    </w:lvl>
+    <w:lvl w:ilvl="2" w:tplc="04100005" w:tentative="1">
+      <w:start w:val="1"/>
+      <w:numFmt w:val="bullet"/>
+      <w:lvlText w:val=""/>
+      <w:lvlJc w:val="left"/>
+      <w:pPr>
+        <w:ind w:left="2160" w:hanging="360"/>
+      </w:pPr>
+      <w:rPr>
+        <w:rFonts w:ascii="Wingdings" w:hAnsi="Wingdings" w:hint="default"/>
+      </w:rPr>
+    </w:lvl>
+    <w:lvl w:ilvl="3" w:tplc="04100001" w:tentative="1">
+      <w:start w:val="1"/>
+      <w:numFmt w:val="bullet"/>
+      <w:lvlText w:val=""/>
+      <w:lvlJc w:val="left"/>
+      <w:pPr>
+        <w:ind w:left="2880" w:hanging="360"/>
+      </w:pPr>
+      <w:rPr>
+        <w:rFonts w:ascii="Symbol" w:hAnsi="Symbol" w:hint="default"/>
+      </w:rPr>
+    </w:lvl>
+    <w:lvl w:ilvl="4" w:tplc="04100003" w:tentative="1">
+      <w:start w:val="1"/>
+      <w:numFmt w:val="bullet"/>
+      <w:lvlText w:val="o"/>
+      <w:lvlJc w:val="left"/>
+      <w:pPr>
+        <w:ind w:left="3600" w:hanging="360"/>
+      </w:pPr>
+      <w:rPr>
+        <w:rFonts w:ascii="Courier New" w:hAnsi="Courier New" w:cs="Courier New" w:hint="default"/>
+      </w:rPr>
+    </w:lvl>
+    <w:lvl w:ilvl="5" w:tplc="04100005" w:tentative="1">
+      <w:start w:val="1"/>
+      <w:numFmt w:val="bullet"/>
+      <w:lvlText w:val=""/>
+      <w:lvlJc w:val="left"/>
+      <w:pPr>
+        <w:ind w:left="4320" w:hanging="360"/>
+      </w:pPr>
+      <w:rPr>
+        <w:rFonts w:ascii="Wingdings" w:hAnsi="Wingdings" w:hint="default"/>
+      </w:rPr>
+    </w:lvl>
+    <w:lvl w:ilvl="6" w:tplc="04100001" w:tentative="1">
+      <w:start w:val="1"/>
+      <w:numFmt w:val="bullet"/>
+      <w:lvlText w:val=""/>
+      <w:lvlJc w:val="left"/>
+      <w:pPr>
+        <w:ind w:left="5040" w:hanging="360"/>
+      </w:pPr>
+      <w:rPr>
+        <w:rFonts w:ascii="Symbol" w:hAnsi="Symbol" w:hint="default"/>
+      </w:rPr>
+    </w:lvl>
+    <w:lvl w:ilvl="7" w:tplc="04100003" w:tentative="1">
+      <w:start w:val="1"/>
+      <w:numFmt w:val="bullet"/>
+      <w:lvlText w:val="o"/>
+      <w:lvlJc w:val="left"/>
+      <w:pPr>
+        <w:ind w:left="5760" w:hanging="360"/>
+      </w:pPr>
+      <w:rPr>
+        <w:rFonts w:ascii="Courier New" w:hAnsi="Courier New" w:cs="Courier New" w:hint="default"/>
+      </w:rPr>
+    </w:lvl>
+    <w:lvl w:ilvl="8" w:tplc="04100005" w:tentative="1">
+      <w:start w:val="1"/>
+      <w:numFmt w:val="bullet"/>
+      <w:lvlText w:val=""/>
+      <w:lvlJc w:val="left"/>
+      <w:pPr>
+        <w:ind w:left="6480" w:hanging="360"/>
+      </w:pPr>
+      <w:rPr>
+        <w:rFonts w:ascii="Wingdings" w:hAnsi="Wingdings" w:hint="default"/>
+      </w:rPr>
+    </w:lvl>
+  </w:abstractNum>
+  <w:abstractNum w:abstractNumId="2" w15:restartNumberingAfterBreak="0">
     <w:nsid w:val="19FB6AF5"/>
     <w:multiLevelType w:val="hybridMultilevel"/>
     <w:tmpl w:val="F26006D6"/>
@@ -14159,7 +15899,7 @@
       </w:rPr>
     </w:lvl>
   </w:abstractNum>
-  <w:abstractNum w:abstractNumId="1" w15:restartNumberingAfterBreak="0">
+  <w:abstractNum w:abstractNumId="3" w15:restartNumberingAfterBreak="0">
     <w:nsid w:val="1DEC0D0B"/>
     <w:multiLevelType w:val="hybridMultilevel"/>
     <w:tmpl w:val="2DC43AC8"/>
@@ -14272,7 +16012,120 @@
       </w:rPr>
     </w:lvl>
   </w:abstractNum>
-  <w:abstractNum w:abstractNumId="2" w15:restartNumberingAfterBreak="0">
+  <w:abstractNum w:abstractNumId="4" w15:restartNumberingAfterBreak="0">
+    <w:nsid w:val="1F570EB4"/>
+    <w:multiLevelType w:val="hybridMultilevel"/>
+    <w:tmpl w:val="4C14EC4C"/>
+    <w:lvl w:ilvl="0" w:tplc="04100001">
+      <w:start w:val="1"/>
+      <w:numFmt w:val="bullet"/>
+      <w:lvlText w:val=""/>
+      <w:lvlJc w:val="left"/>
+      <w:pPr>
+        <w:ind w:left="720" w:hanging="360"/>
+      </w:pPr>
+      <w:rPr>
+        <w:rFonts w:ascii="Symbol" w:hAnsi="Symbol" w:hint="default"/>
+      </w:rPr>
+    </w:lvl>
+    <w:lvl w:ilvl="1" w:tplc="04100003" w:tentative="1">
+      <w:start w:val="1"/>
+      <w:numFmt w:val="bullet"/>
+      <w:lvlText w:val="o"/>
+      <w:lvlJc w:val="left"/>
+      <w:pPr>
+        <w:ind w:left="1440" w:hanging="360"/>
+      </w:pPr>
+      <w:rPr>
+        <w:rFonts w:ascii="Courier New" w:hAnsi="Courier New" w:cs="Courier New" w:hint="default"/>
+      </w:rPr>
+    </w:lvl>
+    <w:lvl w:ilvl="2" w:tplc="04100005" w:tentative="1">
+      <w:start w:val="1"/>
+      <w:numFmt w:val="bullet"/>
+      <w:lvlText w:val=""/>
+      <w:lvlJc w:val="left"/>
+      <w:pPr>
+        <w:ind w:left="2160" w:hanging="360"/>
+      </w:pPr>
+      <w:rPr>
+        <w:rFonts w:ascii="Wingdings" w:hAnsi="Wingdings" w:hint="default"/>
+      </w:rPr>
+    </w:lvl>
+    <w:lvl w:ilvl="3" w:tplc="04100001" w:tentative="1">
+      <w:start w:val="1"/>
+      <w:numFmt w:val="bullet"/>
+      <w:lvlText w:val=""/>
+      <w:lvlJc w:val="left"/>
+      <w:pPr>
+        <w:ind w:left="2880" w:hanging="360"/>
+      </w:pPr>
+      <w:rPr>
+        <w:rFonts w:ascii="Symbol" w:hAnsi="Symbol" w:hint="default"/>
+      </w:rPr>
+    </w:lvl>
+    <w:lvl w:ilvl="4" w:tplc="04100003" w:tentative="1">
+      <w:start w:val="1"/>
+      <w:numFmt w:val="bullet"/>
+      <w:lvlText w:val="o"/>
+      <w:lvlJc w:val="left"/>
+      <w:pPr>
+        <w:ind w:left="3600" w:hanging="360"/>
+      </w:pPr>
+      <w:rPr>
+        <w:rFonts w:ascii="Courier New" w:hAnsi="Courier New" w:cs="Courier New" w:hint="default"/>
+      </w:rPr>
+    </w:lvl>
+    <w:lvl w:ilvl="5" w:tplc="04100005" w:tentative="1">
+      <w:start w:val="1"/>
+      <w:numFmt w:val="bullet"/>
+      <w:lvlText w:val=""/>
+      <w:lvlJc w:val="left"/>
+      <w:pPr>
+        <w:ind w:left="4320" w:hanging="360"/>
+      </w:pPr>
+      <w:rPr>
+        <w:rFonts w:ascii="Wingdings" w:hAnsi="Wingdings" w:hint="default"/>
+      </w:rPr>
+    </w:lvl>
+    <w:lvl w:ilvl="6" w:tplc="04100001" w:tentative="1">
+      <w:start w:val="1"/>
+      <w:numFmt w:val="bullet"/>
+      <w:lvlText w:val=""/>
+      <w:lvlJc w:val="left"/>
+      <w:pPr>
+        <w:ind w:left="5040" w:hanging="360"/>
+      </w:pPr>
+      <w:rPr>
+        <w:rFonts w:ascii="Symbol" w:hAnsi="Symbol" w:hint="default"/>
+      </w:rPr>
+    </w:lvl>
+    <w:lvl w:ilvl="7" w:tplc="04100003" w:tentative="1">
+      <w:start w:val="1"/>
+      <w:numFmt w:val="bullet"/>
+      <w:lvlText w:val="o"/>
+      <w:lvlJc w:val="left"/>
+      <w:pPr>
+        <w:ind w:left="5760" w:hanging="360"/>
+      </w:pPr>
+      <w:rPr>
+        <w:rFonts w:ascii="Courier New" w:hAnsi="Courier New" w:cs="Courier New" w:hint="default"/>
+      </w:rPr>
+    </w:lvl>
+    <w:lvl w:ilvl="8" w:tplc="04100005" w:tentative="1">
+      <w:start w:val="1"/>
+      <w:numFmt w:val="bullet"/>
+      <w:lvlText w:val=""/>
+      <w:lvlJc w:val="left"/>
+      <w:pPr>
+        <w:ind w:left="6480" w:hanging="360"/>
+      </w:pPr>
+      <w:rPr>
+        <w:rFonts w:ascii="Wingdings" w:hAnsi="Wingdings" w:hint="default"/>
+      </w:rPr>
+    </w:lvl>
+  </w:abstractNum>
+  <w:abstractNum w:abstractNumId="5" w15:restartNumberingAfterBreak="0">
     <w:nsid w:val="2A203E53"/>
     <w:multiLevelType w:val="hybridMultilevel"/>
     <w:tmpl w:val="5EC084C2"/>
@@ -14385,7 +16238,7 @@
       </w:rPr>
     </w:lvl>
   </w:abstractNum>
-  <w:abstractNum w:abstractNumId="3" w15:restartNumberingAfterBreak="0">
+  <w:abstractNum w:abstractNumId="6" w15:restartNumberingAfterBreak="0">
     <w:nsid w:val="2A48483B"/>
     <w:multiLevelType w:val="hybridMultilevel"/>
     <w:tmpl w:val="8C0E8858"/>
@@ -14525,7 +16378,233 @@
       </w:rPr>
     </w:lvl>
   </w:abstractNum>
-  <w:abstractNum w:abstractNumId="4" w15:restartNumberingAfterBreak="0">
+  <w:abstractNum w:abstractNumId="7" w15:restartNumberingAfterBreak="0">
+    <w:nsid w:val="2A4A0D89"/>
+    <w:multiLevelType w:val="hybridMultilevel"/>
+    <w:tmpl w:val="C5D2BBB4"/>
+    <w:lvl w:ilvl="0" w:tplc="04100001">
+      <w:start w:val="1"/>
+      <w:numFmt w:val="bullet"/>
+      <w:lvlText w:val=""/>
+      <w:lvlJc w:val="left"/>
+      <w:pPr>
+        <w:ind w:left="720" w:hanging="360"/>
+      </w:pPr>
+      <w:rPr>
+        <w:rFonts w:ascii="Symbol" w:hAnsi="Symbol" w:hint="default"/>
+      </w:rPr>
+    </w:lvl>
+    <w:lvl w:ilvl="1" w:tplc="04100003" w:tentative="1">
+      <w:start w:val="1"/>
+      <w:numFmt w:val="bullet"/>
+      <w:lvlText w:val="o"/>
+      <w:lvlJc w:val="left"/>
+      <w:pPr>
+        <w:ind w:left="1440" w:hanging="360"/>
+      </w:pPr>
+      <w:rPr>
+        <w:rFonts w:ascii="Courier New" w:hAnsi="Courier New" w:cs="Courier New" w:hint="default"/>
+      </w:rPr>
+    </w:lvl>
+    <w:lvl w:ilvl="2" w:tplc="04100005" w:tentative="1">
+      <w:start w:val="1"/>
+      <w:numFmt w:val="bullet"/>
+      <w:lvlText w:val=""/>
+      <w:lvlJc w:val="left"/>
+      <w:pPr>
+        <w:ind w:left="2160" w:hanging="360"/>
+      </w:pPr>
+      <w:rPr>
+        <w:rFonts w:ascii="Wingdings" w:hAnsi="Wingdings" w:hint="default"/>
+      </w:rPr>
+    </w:lvl>
+    <w:lvl w:ilvl="3" w:tplc="04100001" w:tentative="1">
+      <w:start w:val="1"/>
+      <w:numFmt w:val="bullet"/>
+      <w:lvlText w:val=""/>
+      <w:lvlJc w:val="left"/>
+      <w:pPr>
+        <w:ind w:left="2880" w:hanging="360"/>
+      </w:pPr>
+      <w:rPr>
+        <w:rFonts w:ascii="Symbol" w:hAnsi="Symbol" w:hint="default"/>
+      </w:rPr>
+    </w:lvl>
+    <w:lvl w:ilvl="4" w:tplc="04100003" w:tentative="1">
+      <w:start w:val="1"/>
+      <w:numFmt w:val="bullet"/>
+      <w:lvlText w:val="o"/>
+      <w:lvlJc w:val="left"/>
+      <w:pPr>
+        <w:ind w:left="3600" w:hanging="360"/>
+      </w:pPr>
+      <w:rPr>
+        <w:rFonts w:ascii="Courier New" w:hAnsi="Courier New" w:cs="Courier New" w:hint="default"/>
+      </w:rPr>
+    </w:lvl>
+    <w:lvl w:ilvl="5" w:tplc="04100005" w:tentative="1">
+      <w:start w:val="1"/>
+      <w:numFmt w:val="bullet"/>
+      <w:lvlText w:val=""/>
+      <w:lvlJc w:val="left"/>
+      <w:pPr>
+        <w:ind w:left="4320" w:hanging="360"/>
+      </w:pPr>
+      <w:rPr>
+        <w:rFonts w:ascii="Wingdings" w:hAnsi="Wingdings" w:hint="default"/>
+      </w:rPr>
+    </w:lvl>
+    <w:lvl w:ilvl="6" w:tplc="04100001" w:tentative="1">
+      <w:start w:val="1"/>
+      <w:numFmt w:val="bullet"/>
+      <w:lvlText w:val=""/>
+      <w:lvlJc w:val="left"/>
+      <w:pPr>
+        <w:ind w:left="5040" w:hanging="360"/>
+      </w:pPr>
+      <w:rPr>
+        <w:rFonts w:ascii="Symbol" w:hAnsi="Symbol" w:hint="default"/>
+      </w:rPr>
+    </w:lvl>
+    <w:lvl w:ilvl="7" w:tplc="04100003" w:tentative="1">
+      <w:start w:val="1"/>
+      <w:numFmt w:val="bullet"/>
+      <w:lvlText w:val="o"/>
+      <w:lvlJc w:val="left"/>
+      <w:pPr>
+        <w:ind w:left="5760" w:hanging="360"/>
+      </w:pPr>
+      <w:rPr>
+        <w:rFonts w:ascii="Courier New" w:hAnsi="Courier New" w:cs="Courier New" w:hint="default"/>
+      </w:rPr>
+    </w:lvl>
+    <w:lvl w:ilvl="8" w:tplc="04100005" w:tentative="1">
+      <w:start w:val="1"/>
+      <w:numFmt w:val="bullet"/>
+      <w:lvlText w:val=""/>
+      <w:lvlJc w:val="left"/>
+      <w:pPr>
+        <w:ind w:left="6480" w:hanging="360"/>
+      </w:pPr>
+      <w:rPr>
+        <w:rFonts w:ascii="Wingdings" w:hAnsi="Wingdings" w:hint="default"/>
+      </w:rPr>
+    </w:lvl>
+  </w:abstractNum>
+  <w:abstractNum w:abstractNumId="8" w15:restartNumberingAfterBreak="0">
+    <w:nsid w:val="2F4B0F8D"/>
+    <w:multiLevelType w:val="hybridMultilevel"/>
+    <w:tmpl w:val="7A741254"/>
+    <w:lvl w:ilvl="0" w:tplc="0410000B">
+      <w:start w:val="1"/>
+      <w:numFmt w:val="bullet"/>
+      <w:lvlText w:val=""/>
+      <w:lvlJc w:val="left"/>
+      <w:pPr>
+        <w:ind w:left="1440" w:hanging="360"/>
+      </w:pPr>
+      <w:rPr>
+        <w:rFonts w:ascii="Wingdings" w:hAnsi="Wingdings" w:hint="default"/>
+      </w:rPr>
+    </w:lvl>
+    <w:lvl w:ilvl="1" w:tplc="04100003" w:tentative="1">
+      <w:start w:val="1"/>
+      <w:numFmt w:val="bullet"/>
+      <w:lvlText w:val="o"/>
+      <w:lvlJc w:val="left"/>
+      <w:pPr>
+        <w:ind w:left="2160" w:hanging="360"/>
+      </w:pPr>
+      <w:rPr>
+        <w:rFonts w:ascii="Courier New" w:hAnsi="Courier New" w:cs="Courier New" w:hint="default"/>
+      </w:rPr>
+    </w:lvl>
+    <w:lvl w:ilvl="2" w:tplc="04100005" w:tentative="1">
+      <w:start w:val="1"/>
+      <w:numFmt w:val="bullet"/>
+      <w:lvlText w:val=""/>
+      <w:lvlJc w:val="left"/>
+      <w:pPr>
+        <w:ind w:left="2880" w:hanging="360"/>
+      </w:pPr>
+      <w:rPr>
+        <w:rFonts w:ascii="Wingdings" w:hAnsi="Wingdings" w:hint="default"/>
+      </w:rPr>
+    </w:lvl>
+    <w:lvl w:ilvl="3" w:tplc="04100001" w:tentative="1">
+      <w:start w:val="1"/>
+      <w:numFmt w:val="bullet"/>
+      <w:lvlText w:val=""/>
+      <w:lvlJc w:val="left"/>
+      <w:pPr>
+        <w:ind w:left="3600" w:hanging="360"/>
+      </w:pPr>
+      <w:rPr>
+        <w:rFonts w:ascii="Symbol" w:hAnsi="Symbol" w:hint="default"/>
+      </w:rPr>
+    </w:lvl>
+    <w:lvl w:ilvl="4" w:tplc="04100003" w:tentative="1">
+      <w:start w:val="1"/>
+      <w:numFmt w:val="bullet"/>
+      <w:lvlText w:val="o"/>
+      <w:lvlJc w:val="left"/>
+      <w:pPr>
+        <w:ind w:left="4320" w:hanging="360"/>
+      </w:pPr>
+      <w:rPr>
+        <w:rFonts w:ascii="Courier New" w:hAnsi="Courier New" w:cs="Courier New" w:hint="default"/>
+      </w:rPr>
+    </w:lvl>
+    <w:lvl w:ilvl="5" w:tplc="04100005" w:tentative="1">
+      <w:start w:val="1"/>
+      <w:numFmt w:val="bullet"/>
+      <w:lvlText w:val=""/>
+      <w:lvlJc w:val="left"/>
+      <w:pPr>
+        <w:ind w:left="5040" w:hanging="360"/>
+      </w:pPr>
+      <w:rPr>
+        <w:rFonts w:ascii="Wingdings" w:hAnsi="Wingdings" w:hint="default"/>
+      </w:rPr>
+    </w:lvl>
+    <w:lvl w:ilvl="6" w:tplc="04100001" w:tentative="1">
+      <w:start w:val="1"/>
+      <w:numFmt w:val="bullet"/>
+      <w:lvlText w:val=""/>
+      <w:lvlJc w:val="left"/>
+      <w:pPr>
+        <w:ind w:left="5760" w:hanging="360"/>
+      </w:pPr>
+      <w:rPr>
+        <w:rFonts w:ascii="Symbol" w:hAnsi="Symbol" w:hint="default"/>
+      </w:rPr>
+    </w:lvl>
+    <w:lvl w:ilvl="7" w:tplc="04100003" w:tentative="1">
+      <w:start w:val="1"/>
+      <w:numFmt w:val="bullet"/>
+      <w:lvlText w:val="o"/>
+      <w:lvlJc w:val="left"/>
+      <w:pPr>
+        <w:ind w:left="6480" w:hanging="360"/>
+      </w:pPr>
+      <w:rPr>
+        <w:rFonts w:ascii="Courier New" w:hAnsi="Courier New" w:cs="Courier New" w:hint="default"/>
+      </w:rPr>
+    </w:lvl>
+    <w:lvl w:ilvl="8" w:tplc="04100005" w:tentative="1">
+      <w:start w:val="1"/>
+      <w:numFmt w:val="bullet"/>
+      <w:lvlText w:val=""/>
+      <w:lvlJc w:val="left"/>
+      <w:pPr>
+        <w:ind w:left="7200" w:hanging="360"/>
+      </w:pPr>
+      <w:rPr>
+        <w:rFonts w:ascii="Wingdings" w:hAnsi="Wingdings" w:hint="default"/>
+      </w:rPr>
+    </w:lvl>
+  </w:abstractNum>
+  <w:abstractNum w:abstractNumId="9" w15:restartNumberingAfterBreak="0">
     <w:nsid w:val="2F533E4D"/>
     <w:multiLevelType w:val="hybridMultilevel"/>
     <w:tmpl w:val="BE5E8CC0"/>
@@ -14664,7 +16743,7 @@
       </w:rPr>
     </w:lvl>
   </w:abstractNum>
-  <w:abstractNum w:abstractNumId="5" w15:restartNumberingAfterBreak="0">
+  <w:abstractNum w:abstractNumId="10" w15:restartNumberingAfterBreak="0">
     <w:nsid w:val="385673FE"/>
     <w:multiLevelType w:val="hybridMultilevel"/>
     <w:tmpl w:val="6BDC5632"/>
@@ -14777,7 +16856,7 @@
       </w:rPr>
     </w:lvl>
   </w:abstractNum>
-  <w:abstractNum w:abstractNumId="6" w15:restartNumberingAfterBreak="0">
+  <w:abstractNum w:abstractNumId="11" w15:restartNumberingAfterBreak="0">
     <w:nsid w:val="397904F9"/>
     <w:multiLevelType w:val="hybridMultilevel"/>
     <w:tmpl w:val="E864F526"/>
@@ -14890,7 +16969,7 @@
       </w:rPr>
     </w:lvl>
   </w:abstractNum>
-  <w:abstractNum w:abstractNumId="7" w15:restartNumberingAfterBreak="0">
+  <w:abstractNum w:abstractNumId="12" w15:restartNumberingAfterBreak="0">
     <w:nsid w:val="3DDB458C"/>
     <w:multiLevelType w:val="hybridMultilevel"/>
     <w:tmpl w:val="8E84E038"/>
@@ -15029,7 +17108,233 @@
       </w:rPr>
     </w:lvl>
   </w:abstractNum>
-  <w:abstractNum w:abstractNumId="8" w15:restartNumberingAfterBreak="0">
+  <w:abstractNum w:abstractNumId="13" w15:restartNumberingAfterBreak="0">
+    <w:nsid w:val="49754B46"/>
+    <w:multiLevelType w:val="hybridMultilevel"/>
+    <w:tmpl w:val="E0C2F314"/>
+    <w:lvl w:ilvl="0" w:tplc="0410000B">
+      <w:start w:val="1"/>
+      <w:numFmt w:val="bullet"/>
+      <w:lvlText w:val=""/>
+      <w:lvlJc w:val="left"/>
+      <w:pPr>
+        <w:ind w:left="720" w:hanging="360"/>
+      </w:pPr>
+      <w:rPr>
+        <w:rFonts w:ascii="Wingdings" w:hAnsi="Wingdings" w:hint="default"/>
+      </w:rPr>
+    </w:lvl>
+    <w:lvl w:ilvl="1" w:tplc="04100003" w:tentative="1">
+      <w:start w:val="1"/>
+      <w:numFmt w:val="bullet"/>
+      <w:lvlText w:val="o"/>
+      <w:lvlJc w:val="left"/>
+      <w:pPr>
+        <w:ind w:left="1440" w:hanging="360"/>
+      </w:pPr>
+      <w:rPr>
+        <w:rFonts w:ascii="Courier New" w:hAnsi="Courier New" w:cs="Courier New" w:hint="default"/>
+      </w:rPr>
+    </w:lvl>
+    <w:lvl w:ilvl="2" w:tplc="04100005" w:tentative="1">
+      <w:start w:val="1"/>
+      <w:numFmt w:val="bullet"/>
+      <w:lvlText w:val=""/>
+      <w:lvlJc w:val="left"/>
+      <w:pPr>
+        <w:ind w:left="2160" w:hanging="360"/>
+      </w:pPr>
+      <w:rPr>
+        <w:rFonts w:ascii="Wingdings" w:hAnsi="Wingdings" w:hint="default"/>
+      </w:rPr>
+    </w:lvl>
+    <w:lvl w:ilvl="3" w:tplc="04100001" w:tentative="1">
+      <w:start w:val="1"/>
+      <w:numFmt w:val="bullet"/>
+      <w:lvlText w:val=""/>
+      <w:lvlJc w:val="left"/>
+      <w:pPr>
+        <w:ind w:left="2880" w:hanging="360"/>
+      </w:pPr>
+      <w:rPr>
+        <w:rFonts w:ascii="Symbol" w:hAnsi="Symbol" w:hint="default"/>
+      </w:rPr>
+    </w:lvl>
+    <w:lvl w:ilvl="4" w:tplc="04100003" w:tentative="1">
+      <w:start w:val="1"/>
+      <w:numFmt w:val="bullet"/>
+      <w:lvlText w:val="o"/>
+      <w:lvlJc w:val="left"/>
+      <w:pPr>
+        <w:ind w:left="3600" w:hanging="360"/>
+      </w:pPr>
+      <w:rPr>
+        <w:rFonts w:ascii="Courier New" w:hAnsi="Courier New" w:cs="Courier New" w:hint="default"/>
+      </w:rPr>
+    </w:lvl>
+    <w:lvl w:ilvl="5" w:tplc="04100005" w:tentative="1">
+      <w:start w:val="1"/>
+      <w:numFmt w:val="bullet"/>
+      <w:lvlText w:val=""/>
+      <w:lvlJc w:val="left"/>
+      <w:pPr>
+        <w:ind w:left="4320" w:hanging="360"/>
+      </w:pPr>
+      <w:rPr>
+        <w:rFonts w:ascii="Wingdings" w:hAnsi="Wingdings" w:hint="default"/>
+      </w:rPr>
+    </w:lvl>
+    <w:lvl w:ilvl="6" w:tplc="04100001" w:tentative="1">
+      <w:start w:val="1"/>
+      <w:numFmt w:val="bullet"/>
+      <w:lvlText w:val=""/>
+      <w:lvlJc w:val="left"/>
+      <w:pPr>
+        <w:ind w:left="5040" w:hanging="360"/>
+      </w:pPr>
+      <w:rPr>
+        <w:rFonts w:ascii="Symbol" w:hAnsi="Symbol" w:hint="default"/>
+      </w:rPr>
+    </w:lvl>
+    <w:lvl w:ilvl="7" w:tplc="04100003" w:tentative="1">
+      <w:start w:val="1"/>
+      <w:numFmt w:val="bullet"/>
+      <w:lvlText w:val="o"/>
+      <w:lvlJc w:val="left"/>
+      <w:pPr>
+        <w:ind w:left="5760" w:hanging="360"/>
+      </w:pPr>
+      <w:rPr>
+        <w:rFonts w:ascii="Courier New" w:hAnsi="Courier New" w:cs="Courier New" w:hint="default"/>
+      </w:rPr>
+    </w:lvl>
+    <w:lvl w:ilvl="8" w:tplc="04100005" w:tentative="1">
+      <w:start w:val="1"/>
+      <w:numFmt w:val="bullet"/>
+      <w:lvlText w:val=""/>
+      <w:lvlJc w:val="left"/>
+      <w:pPr>
+        <w:ind w:left="6480" w:hanging="360"/>
+      </w:pPr>
+      <w:rPr>
+        <w:rFonts w:ascii="Wingdings" w:hAnsi="Wingdings" w:hint="default"/>
+      </w:rPr>
+    </w:lvl>
+  </w:abstractNum>
+  <w:abstractNum w:abstractNumId="14" w15:restartNumberingAfterBreak="0">
+    <w:nsid w:val="4CAA6692"/>
+    <w:multiLevelType w:val="hybridMultilevel"/>
+    <w:tmpl w:val="8118DC14"/>
+    <w:lvl w:ilvl="0" w:tplc="0410000B">
+      <w:start w:val="1"/>
+      <w:numFmt w:val="bullet"/>
+      <w:lvlText w:val=""/>
+      <w:lvlJc w:val="left"/>
+      <w:pPr>
+        <w:ind w:left="1440" w:hanging="360"/>
+      </w:pPr>
+      <w:rPr>
+        <w:rFonts w:ascii="Wingdings" w:hAnsi="Wingdings" w:hint="default"/>
+      </w:rPr>
+    </w:lvl>
+    <w:lvl w:ilvl="1" w:tplc="04100003" w:tentative="1">
+      <w:start w:val="1"/>
+      <w:numFmt w:val="bullet"/>
+      <w:lvlText w:val="o"/>
+      <w:lvlJc w:val="left"/>
+      <w:pPr>
+        <w:ind w:left="2160" w:hanging="360"/>
+      </w:pPr>
+      <w:rPr>
+        <w:rFonts w:ascii="Courier New" w:hAnsi="Courier New" w:cs="Courier New" w:hint="default"/>
+      </w:rPr>
+    </w:lvl>
+    <w:lvl w:ilvl="2" w:tplc="04100005" w:tentative="1">
+      <w:start w:val="1"/>
+      <w:numFmt w:val="bullet"/>
+      <w:lvlText w:val=""/>
+      <w:lvlJc w:val="left"/>
+      <w:pPr>
+        <w:ind w:left="2880" w:hanging="360"/>
+      </w:pPr>
+      <w:rPr>
+        <w:rFonts w:ascii="Wingdings" w:hAnsi="Wingdings" w:hint="default"/>
+      </w:rPr>
+    </w:lvl>
+    <w:lvl w:ilvl="3" w:tplc="04100001" w:tentative="1">
+      <w:start w:val="1"/>
+      <w:numFmt w:val="bullet"/>
+      <w:lvlText w:val=""/>
+      <w:lvlJc w:val="left"/>
+      <w:pPr>
+        <w:ind w:left="3600" w:hanging="360"/>
+      </w:pPr>
+      <w:rPr>
+        <w:rFonts w:ascii="Symbol" w:hAnsi="Symbol" w:hint="default"/>
+      </w:rPr>
+    </w:lvl>
+    <w:lvl w:ilvl="4" w:tplc="04100003" w:tentative="1">
+      <w:start w:val="1"/>
+      <w:numFmt w:val="bullet"/>
+      <w:lvlText w:val="o"/>
+      <w:lvlJc w:val="left"/>
+      <w:pPr>
+        <w:ind w:left="4320" w:hanging="360"/>
+      </w:pPr>
+      <w:rPr>
+        <w:rFonts w:ascii="Courier New" w:hAnsi="Courier New" w:cs="Courier New" w:hint="default"/>
+      </w:rPr>
+    </w:lvl>
+    <w:lvl w:ilvl="5" w:tplc="04100005" w:tentative="1">
+      <w:start w:val="1"/>
+      <w:numFmt w:val="bullet"/>
+      <w:lvlText w:val=""/>
+      <w:lvlJc w:val="left"/>
+      <w:pPr>
+        <w:ind w:left="5040" w:hanging="360"/>
+      </w:pPr>
+      <w:rPr>
+        <w:rFonts w:ascii="Wingdings" w:hAnsi="Wingdings" w:hint="default"/>
+      </w:rPr>
+    </w:lvl>
+    <w:lvl w:ilvl="6" w:tplc="04100001" w:tentative="1">
+      <w:start w:val="1"/>
+      <w:numFmt w:val="bullet"/>
+      <w:lvlText w:val=""/>
+      <w:lvlJc w:val="left"/>
+      <w:pPr>
+        <w:ind w:left="5760" w:hanging="360"/>
+      </w:pPr>
+      <w:rPr>
+        <w:rFonts w:ascii="Symbol" w:hAnsi="Symbol" w:hint="default"/>
+      </w:rPr>
+    </w:lvl>
+    <w:lvl w:ilvl="7" w:tplc="04100003" w:tentative="1">
+      <w:start w:val="1"/>
+      <w:numFmt w:val="bullet"/>
+      <w:lvlText w:val="o"/>
+      <w:lvlJc w:val="left"/>
+      <w:pPr>
+        <w:ind w:left="6480" w:hanging="360"/>
+      </w:pPr>
+      <w:rPr>
+        <w:rFonts w:ascii="Courier New" w:hAnsi="Courier New" w:cs="Courier New" w:hint="default"/>
+      </w:rPr>
+    </w:lvl>
+    <w:lvl w:ilvl="8" w:tplc="04100005" w:tentative="1">
+      <w:start w:val="1"/>
+      <w:numFmt w:val="bullet"/>
+      <w:lvlText w:val=""/>
+      <w:lvlJc w:val="left"/>
+      <w:pPr>
+        <w:ind w:left="7200" w:hanging="360"/>
+      </w:pPr>
+      <w:rPr>
+        <w:rFonts w:ascii="Wingdings" w:hAnsi="Wingdings" w:hint="default"/>
+      </w:rPr>
+    </w:lvl>
+  </w:abstractNum>
+  <w:abstractNum w:abstractNumId="15" w15:restartNumberingAfterBreak="0">
     <w:nsid w:val="4CED6E7F"/>
     <w:multiLevelType w:val="hybridMultilevel"/>
     <w:tmpl w:val="9EBAB2AC"/>
@@ -15169,7 +17474,7 @@
       </w:rPr>
     </w:lvl>
   </w:abstractNum>
-  <w:abstractNum w:abstractNumId="9" w15:restartNumberingAfterBreak="0">
+  <w:abstractNum w:abstractNumId="16" w15:restartNumberingAfterBreak="0">
     <w:nsid w:val="526B25D2"/>
     <w:multiLevelType w:val="hybridMultilevel"/>
     <w:tmpl w:val="41AA79F6"/>
@@ -15308,7 +17613,7 @@
       </w:rPr>
     </w:lvl>
   </w:abstractNum>
-  <w:abstractNum w:abstractNumId="10" w15:restartNumberingAfterBreak="0">
+  <w:abstractNum w:abstractNumId="17" w15:restartNumberingAfterBreak="0">
     <w:nsid w:val="55875655"/>
     <w:multiLevelType w:val="hybridMultilevel"/>
     <w:tmpl w:val="80FA8FC4"/>
@@ -15448,7 +17753,7 @@
       </w:rPr>
     </w:lvl>
   </w:abstractNum>
-  <w:abstractNum w:abstractNumId="11" w15:restartNumberingAfterBreak="0">
+  <w:abstractNum w:abstractNumId="18" w15:restartNumberingAfterBreak="0">
     <w:nsid w:val="598E61A5"/>
     <w:multiLevelType w:val="hybridMultilevel"/>
     <w:tmpl w:val="41745FD4"/>
@@ -15561,7 +17866,7 @@
       </w:rPr>
     </w:lvl>
   </w:abstractNum>
-  <w:abstractNum w:abstractNumId="12" w15:restartNumberingAfterBreak="0">
+  <w:abstractNum w:abstractNumId="19" w15:restartNumberingAfterBreak="0">
     <w:nsid w:val="693A2848"/>
     <w:multiLevelType w:val="hybridMultilevel"/>
     <w:tmpl w:val="C994C834"/>
@@ -15673,7 +17978,7 @@
       </w:rPr>
     </w:lvl>
   </w:abstractNum>
-  <w:abstractNum w:abstractNumId="13" w15:restartNumberingAfterBreak="0">
+  <w:abstractNum w:abstractNumId="20" w15:restartNumberingAfterBreak="0">
     <w:nsid w:val="6A6608C3"/>
     <w:multiLevelType w:val="hybridMultilevel"/>
     <w:tmpl w:val="B2BA3CD2"/>
@@ -15812,7 +18117,120 @@
       </w:rPr>
     </w:lvl>
   </w:abstractNum>
-  <w:abstractNum w:abstractNumId="14" w15:restartNumberingAfterBreak="0">
+  <w:abstractNum w:abstractNumId="21" w15:restartNumberingAfterBreak="0">
+    <w:nsid w:val="6A6F68DA"/>
+    <w:multiLevelType w:val="hybridMultilevel"/>
+    <w:tmpl w:val="2532363C"/>
+    <w:lvl w:ilvl="0" w:tplc="0410000B">
+      <w:start w:val="1"/>
+      <w:numFmt w:val="bullet"/>
+      <w:lvlText w:val=""/>
+      <w:lvlJc w:val="left"/>
+      <w:pPr>
+        <w:ind w:left="1440" w:hanging="360"/>
+      </w:pPr>
+      <w:rPr>
+        <w:rFonts w:ascii="Wingdings" w:hAnsi="Wingdings" w:hint="default"/>
+      </w:rPr>
+    </w:lvl>
+    <w:lvl w:ilvl="1" w:tplc="04100003" w:tentative="1">
+      <w:start w:val="1"/>
+      <w:numFmt w:val="bullet"/>
+      <w:lvlText w:val="o"/>
+      <w:lvlJc w:val="left"/>
+      <w:pPr>
+        <w:ind w:left="2160" w:hanging="360"/>
+      </w:pPr>
+      <w:rPr>
+        <w:rFonts w:ascii="Courier New" w:hAnsi="Courier New" w:cs="Courier New" w:hint="default"/>
+      </w:rPr>
+    </w:lvl>
+    <w:lvl w:ilvl="2" w:tplc="04100005" w:tentative="1">
+      <w:start w:val="1"/>
+      <w:numFmt w:val="bullet"/>
+      <w:lvlText w:val=""/>
+      <w:lvlJc w:val="left"/>
+      <w:pPr>
+        <w:ind w:left="2880" w:hanging="360"/>
+      </w:pPr>
+      <w:rPr>
+        <w:rFonts w:ascii="Wingdings" w:hAnsi="Wingdings" w:hint="default"/>
+      </w:rPr>
+    </w:lvl>
+    <w:lvl w:ilvl="3" w:tplc="04100001" w:tentative="1">
+      <w:start w:val="1"/>
+      <w:numFmt w:val="bullet"/>
+      <w:lvlText w:val=""/>
+      <w:lvlJc w:val="left"/>
+      <w:pPr>
+        <w:ind w:left="3600" w:hanging="360"/>
+      </w:pPr>
+      <w:rPr>
+        <w:rFonts w:ascii="Symbol" w:hAnsi="Symbol" w:hint="default"/>
+      </w:rPr>
+    </w:lvl>
+    <w:lvl w:ilvl="4" w:tplc="04100003" w:tentative="1">
+      <w:start w:val="1"/>
+      <w:numFmt w:val="bullet"/>
+      <w:lvlText w:val="o"/>
+      <w:lvlJc w:val="left"/>
+      <w:pPr>
+        <w:ind w:left="4320" w:hanging="360"/>
+      </w:pPr>
+      <w:rPr>
+        <w:rFonts w:ascii="Courier New" w:hAnsi="Courier New" w:cs="Courier New" w:hint="default"/>
+      </w:rPr>
+    </w:lvl>
+    <w:lvl w:ilvl="5" w:tplc="04100005" w:tentative="1">
+      <w:start w:val="1"/>
+      <w:numFmt w:val="bullet"/>
+      <w:lvlText w:val=""/>
+      <w:lvlJc w:val="left"/>
+      <w:pPr>
+        <w:ind w:left="5040" w:hanging="360"/>
+      </w:pPr>
+      <w:rPr>
+        <w:rFonts w:ascii="Wingdings" w:hAnsi="Wingdings" w:hint="default"/>
+      </w:rPr>
+    </w:lvl>
+    <w:lvl w:ilvl="6" w:tplc="04100001" w:tentative="1">
+      <w:start w:val="1"/>
+      <w:numFmt w:val="bullet"/>
+      <w:lvlText w:val=""/>
+      <w:lvlJc w:val="left"/>
+      <w:pPr>
+        <w:ind w:left="5760" w:hanging="360"/>
+      </w:pPr>
+      <w:rPr>
+        <w:rFonts w:ascii="Symbol" w:hAnsi="Symbol" w:hint="default"/>
+      </w:rPr>
+    </w:lvl>
+    <w:lvl w:ilvl="7" w:tplc="04100003" w:tentative="1">
+      <w:start w:val="1"/>
+      <w:numFmt w:val="bullet"/>
+      <w:lvlText w:val="o"/>
+      <w:lvlJc w:val="left"/>
+      <w:pPr>
+        <w:ind w:left="6480" w:hanging="360"/>
+      </w:pPr>
+      <w:rPr>
+        <w:rFonts w:ascii="Courier New" w:hAnsi="Courier New" w:cs="Courier New" w:hint="default"/>
+      </w:rPr>
+    </w:lvl>
+    <w:lvl w:ilvl="8" w:tplc="04100005" w:tentative="1">
+      <w:start w:val="1"/>
+      <w:numFmt w:val="bullet"/>
+      <w:lvlText w:val=""/>
+      <w:lvlJc w:val="left"/>
+      <w:pPr>
+        <w:ind w:left="7200" w:hanging="360"/>
+      </w:pPr>
+      <w:rPr>
+        <w:rFonts w:ascii="Wingdings" w:hAnsi="Wingdings" w:hint="default"/>
+      </w:rPr>
+    </w:lvl>
+  </w:abstractNum>
+  <w:abstractNum w:abstractNumId="22" w15:restartNumberingAfterBreak="0">
     <w:nsid w:val="6C524EB0"/>
     <w:multiLevelType w:val="hybridMultilevel"/>
     <w:tmpl w:val="E2FC9B5A"/>
@@ -15953,49 +18371,73 @@
     </w:lvl>
   </w:abstractNum>
   <w:num w:numId="1" w16cid:durableId="304165053">
+    <w:abstractNumId w:val="22"/>
+  </w:num>
+  <w:num w:numId="2" w16cid:durableId="228928366">
+    <w:abstractNumId w:val="15"/>
+  </w:num>
+  <w:num w:numId="3" w16cid:durableId="1166475640">
+    <w:abstractNumId w:val="5"/>
+  </w:num>
+  <w:num w:numId="4" w16cid:durableId="1599412853">
+    <w:abstractNumId w:val="10"/>
+  </w:num>
+  <w:num w:numId="5" w16cid:durableId="1310016525">
+    <w:abstractNumId w:val="12"/>
+  </w:num>
+  <w:num w:numId="6" w16cid:durableId="1656493578">
+    <w:abstractNumId w:val="11"/>
+  </w:num>
+  <w:num w:numId="7" w16cid:durableId="1202670785">
+    <w:abstractNumId w:val="17"/>
+  </w:num>
+  <w:num w:numId="8" w16cid:durableId="967080554">
+    <w:abstractNumId w:val="16"/>
+  </w:num>
+  <w:num w:numId="9" w16cid:durableId="688799501">
+    <w:abstractNumId w:val="20"/>
+  </w:num>
+  <w:num w:numId="10" w16cid:durableId="1158375417">
+    <w:abstractNumId w:val="2"/>
+  </w:num>
+  <w:num w:numId="11" w16cid:durableId="290944898">
+    <w:abstractNumId w:val="9"/>
+  </w:num>
+  <w:num w:numId="12" w16cid:durableId="381253840">
+    <w:abstractNumId w:val="6"/>
+  </w:num>
+  <w:num w:numId="13" w16cid:durableId="357319549">
+    <w:abstractNumId w:val="3"/>
+  </w:num>
+  <w:num w:numId="14" w16cid:durableId="7367311">
+    <w:abstractNumId w:val="19"/>
+  </w:num>
+  <w:num w:numId="15" w16cid:durableId="1086029077">
+    <w:abstractNumId w:val="18"/>
+  </w:num>
+  <w:num w:numId="16" w16cid:durableId="695692029">
+    <w:abstractNumId w:val="7"/>
+  </w:num>
+  <w:num w:numId="17" w16cid:durableId="910820043">
+    <w:abstractNumId w:val="1"/>
+  </w:num>
+  <w:num w:numId="18" w16cid:durableId="1377773326">
+    <w:abstractNumId w:val="4"/>
+  </w:num>
+  <w:num w:numId="19" w16cid:durableId="111823245">
+    <w:abstractNumId w:val="13"/>
+  </w:num>
+  <w:num w:numId="20" w16cid:durableId="1918056688">
+    <w:abstractNumId w:val="0"/>
+  </w:num>
+  <w:num w:numId="21" w16cid:durableId="350490877">
+    <w:abstractNumId w:val="8"/>
+  </w:num>
+  <w:num w:numId="22" w16cid:durableId="2004620845">
     <w:abstractNumId w:val="14"/>
   </w:num>
-  <w:num w:numId="2" w16cid:durableId="228928366">
-    <w:abstractNumId w:val="8"/>
-  </w:num>
-  <w:num w:numId="3" w16cid:durableId="1166475640">
-    <w:abstractNumId w:val="2"/>
-  </w:num>
-  <w:num w:numId="4" w16cid:durableId="1599412853">
-    <w:abstractNumId w:val="5"/>
-  </w:num>
-  <w:num w:numId="5" w16cid:durableId="1310016525">
-    <w:abstractNumId w:val="7"/>
-  </w:num>
-  <w:num w:numId="6" w16cid:durableId="1656493578">
-    <w:abstractNumId w:val="6"/>
-  </w:num>
-  <w:num w:numId="7" w16cid:durableId="1202670785">
-    <w:abstractNumId w:val="10"/>
-  </w:num>
-  <w:num w:numId="8" w16cid:durableId="967080554">
-    <w:abstractNumId w:val="9"/>
-  </w:num>
-  <w:num w:numId="9" w16cid:durableId="688799501">
-    <w:abstractNumId w:val="13"/>
-  </w:num>
-  <w:num w:numId="10" w16cid:durableId="1158375417">
-    <w:abstractNumId w:val="0"/>
-  </w:num>
-  <w:num w:numId="11" w16cid:durableId="290944898">
-    <w:abstractNumId w:val="4"/>
-  </w:num>
-  <w:num w:numId="12" w16cid:durableId="381253840">
-    <w:abstractNumId w:val="3"/>
-  </w:num>
-  <w:num w:numId="13" w16cid:durableId="357319549">
-    <w:abstractNumId w:val="1"/>
-  </w:num>
-  <w:num w:numId="14" w16cid:durableId="7367311">
-    <w:abstractNumId w:val="12"/>
-  </w:num>
-  <w:num w:numId="15" w16cid:durableId="1086029077">
-    <w:abstractNumId w:val="11"/>
+  <w:num w:numId="23" w16cid:durableId="1999184530">
+    <w:abstractNumId w:val="21"/>
   </w:num>
 </w:numbering>
 </file>
@@ -16829,6 +19271,18 @@
       </w:tcPr>
     </w:tblStylePr>
   </w:style>
+  <w:style w:type="character" w:styleId="Menzionenonrisolta">
+    <w:name w:val="Unresolved Mention"/>
+    <w:basedOn w:val="Carpredefinitoparagrafo"/>
+    <w:uiPriority w:val="99"/>
+    <w:semiHidden/>
+    <w:unhideWhenUsed/>
+    <w:rsid w:val="00BB1BC3"/>
+    <w:rPr>
+      <w:color w:val="605E5C"/>
+      <w:shd w:val="clear" w:color="auto" w:fill="E1DFDD"/>
+    </w:rPr>
+  </w:style>
 </w:styles>
 </file>
 

</xml_diff>

<commit_message>
Aggiornato Sommario e cambiato colori di alcuni titoli e paragrafi
</commit_message>
<xml_diff>
--- a/doc/pianificazione/Modello Documentazione.docx
+++ b/doc/pianificazione/Modello Documentazione.docx
@@ -317,9 +317,15 @@
     <w:p>
       <w:pPr>
         <w:pStyle w:val="Titolo1"/>
-      </w:pPr>
-      <w:bookmarkStart w:id="0" w:name="_Toc41400375"/>
-      <w:r>
+        <w:rPr>
+          <w:color w:val="A8D08D" w:themeColor="accent6" w:themeTint="99"/>
+        </w:rPr>
+      </w:pPr>
+      <w:bookmarkStart w:id="0" w:name="_Toc100946460"/>
+      <w:r>
+        <w:rPr>
+          <w:color w:val="A8D08D" w:themeColor="accent6" w:themeTint="99"/>
+        </w:rPr>
         <w:lastRenderedPageBreak/>
         <w:t>INDICE</w:t>
       </w:r>
@@ -334,6 +340,8 @@
         <w:rPr>
           <w:rFonts w:asciiTheme="minorHAnsi" w:eastAsiaTheme="minorEastAsia" w:hAnsiTheme="minorHAnsi"/>
           <w:noProof/>
+          <w:sz w:val="22"/>
+          <w:szCs w:val="22"/>
           <w:lang w:eastAsia="it-IT"/>
         </w:rPr>
       </w:pPr>
@@ -346,13 +354,13 @@
       <w:r>
         <w:fldChar w:fldCharType="separate"/>
       </w:r>
-      <w:hyperlink w:anchor="_Toc41400374" w:history="1">
+      <w:hyperlink w:anchor="_Toc100946460" w:history="1">
         <w:r>
           <w:rPr>
             <w:rStyle w:val="Collegamentoipertestuale"/>
             <w:noProof/>
           </w:rPr>
-          <w:t>Titolo applicazione</w:t>
+          <w:t>INDICE</w:t>
         </w:r>
         <w:r>
           <w:rPr>
@@ -373,7 +381,7 @@
             <w:noProof/>
             <w:webHidden/>
           </w:rPr>
-          <w:instrText xml:space="preserve"> PAGEREF _Toc41400374 \h </w:instrText>
+          <w:instrText xml:space="preserve"> PAGEREF _Toc100946460 \h </w:instrText>
         </w:r>
         <w:r>
           <w:rPr>
@@ -390,12 +398,10 @@
         </w:r>
         <w:r>
           <w:rPr>
-            <w:b/>
-            <w:bCs/>
-            <w:noProof/>
-            <w:webHidden/>
-          </w:rPr>
-          <w:t>Errore. Il segnalibro non è definito.</w:t>
+            <w:noProof/>
+            <w:webHidden/>
+          </w:rPr>
+          <w:t>2</w:t>
         </w:r>
         <w:r>
           <w:rPr>
@@ -415,16 +421,18 @@
         <w:rPr>
           <w:rFonts w:asciiTheme="minorHAnsi" w:eastAsiaTheme="minorEastAsia" w:hAnsiTheme="minorHAnsi"/>
           <w:noProof/>
+          <w:sz w:val="22"/>
+          <w:szCs w:val="22"/>
           <w:lang w:eastAsia="it-IT"/>
         </w:rPr>
       </w:pPr>
-      <w:hyperlink w:anchor="_Toc41400375" w:history="1">
+      <w:hyperlink w:anchor="_Toc100946461" w:history="1">
         <w:r>
           <w:rPr>
             <w:rStyle w:val="Collegamentoipertestuale"/>
             <w:noProof/>
           </w:rPr>
-          <w:t>INDICE</w:t>
+          <w:t>Pianificazione</w:t>
         </w:r>
         <w:r>
           <w:rPr>
@@ -445,7 +453,7 @@
             <w:noProof/>
             <w:webHidden/>
           </w:rPr>
-          <w:instrText xml:space="preserve"> PAGEREF _Toc41400375 \h </w:instrText>
+          <w:instrText xml:space="preserve"> PAGEREF _Toc100946461 \h </w:instrText>
         </w:r>
         <w:r>
           <w:rPr>
@@ -465,7 +473,1700 @@
             <w:noProof/>
             <w:webHidden/>
           </w:rPr>
-          <w:t>2</w:t>
+          <w:t>4</w:t>
+        </w:r>
+        <w:r>
+          <w:rPr>
+            <w:noProof/>
+            <w:webHidden/>
+          </w:rPr>
+          <w:fldChar w:fldCharType="end"/>
+        </w:r>
+      </w:hyperlink>
+    </w:p>
+    <w:p>
+      <w:pPr>
+        <w:pStyle w:val="Sommario2"/>
+        <w:tabs>
+          <w:tab w:val="right" w:leader="dot" w:pos="9622"/>
+        </w:tabs>
+        <w:rPr>
+          <w:rFonts w:asciiTheme="minorHAnsi" w:eastAsiaTheme="minorEastAsia" w:hAnsiTheme="minorHAnsi"/>
+          <w:noProof/>
+          <w:sz w:val="22"/>
+          <w:szCs w:val="22"/>
+          <w:lang w:eastAsia="it-IT"/>
+        </w:rPr>
+      </w:pPr>
+      <w:hyperlink w:anchor="_Toc100946462" w:history="1">
+        <w:r>
+          <w:rPr>
+            <w:rStyle w:val="Collegamentoipertestuale"/>
+            <w:noProof/>
+          </w:rPr>
+          <w:t>Scopo dell’applicazione</w:t>
+        </w:r>
+        <w:r>
+          <w:rPr>
+            <w:noProof/>
+            <w:webHidden/>
+          </w:rPr>
+          <w:tab/>
+        </w:r>
+        <w:r>
+          <w:rPr>
+            <w:noProof/>
+            <w:webHidden/>
+          </w:rPr>
+          <w:fldChar w:fldCharType="begin"/>
+        </w:r>
+        <w:r>
+          <w:rPr>
+            <w:noProof/>
+            <w:webHidden/>
+          </w:rPr>
+          <w:instrText xml:space="preserve"> PAGEREF _Toc100946462 \h </w:instrText>
+        </w:r>
+        <w:r>
+          <w:rPr>
+            <w:noProof/>
+            <w:webHidden/>
+          </w:rPr>
+        </w:r>
+        <w:r>
+          <w:rPr>
+            <w:noProof/>
+            <w:webHidden/>
+          </w:rPr>
+          <w:fldChar w:fldCharType="separate"/>
+        </w:r>
+        <w:r>
+          <w:rPr>
+            <w:noProof/>
+            <w:webHidden/>
+          </w:rPr>
+          <w:t>4</w:t>
+        </w:r>
+        <w:r>
+          <w:rPr>
+            <w:noProof/>
+            <w:webHidden/>
+          </w:rPr>
+          <w:fldChar w:fldCharType="end"/>
+        </w:r>
+      </w:hyperlink>
+    </w:p>
+    <w:p>
+      <w:pPr>
+        <w:pStyle w:val="Sommario2"/>
+        <w:tabs>
+          <w:tab w:val="right" w:leader="dot" w:pos="9622"/>
+        </w:tabs>
+        <w:rPr>
+          <w:rFonts w:asciiTheme="minorHAnsi" w:eastAsiaTheme="minorEastAsia" w:hAnsiTheme="minorHAnsi"/>
+          <w:noProof/>
+          <w:sz w:val="22"/>
+          <w:szCs w:val="22"/>
+          <w:lang w:eastAsia="it-IT"/>
+        </w:rPr>
+      </w:pPr>
+      <w:hyperlink w:anchor="_Toc100946463" w:history="1">
+        <w:r>
+          <w:rPr>
+            <w:rStyle w:val="Collegamentoipertestuale"/>
+            <w:noProof/>
+          </w:rPr>
+          <w:t>Destinatari dell’applicazione</w:t>
+        </w:r>
+        <w:r>
+          <w:rPr>
+            <w:noProof/>
+            <w:webHidden/>
+          </w:rPr>
+          <w:tab/>
+        </w:r>
+        <w:r>
+          <w:rPr>
+            <w:noProof/>
+            <w:webHidden/>
+          </w:rPr>
+          <w:fldChar w:fldCharType="begin"/>
+        </w:r>
+        <w:r>
+          <w:rPr>
+            <w:noProof/>
+            <w:webHidden/>
+          </w:rPr>
+          <w:instrText xml:space="preserve"> PAGEREF _Toc100946463 \h </w:instrText>
+        </w:r>
+        <w:r>
+          <w:rPr>
+            <w:noProof/>
+            <w:webHidden/>
+          </w:rPr>
+        </w:r>
+        <w:r>
+          <w:rPr>
+            <w:noProof/>
+            <w:webHidden/>
+          </w:rPr>
+          <w:fldChar w:fldCharType="separate"/>
+        </w:r>
+        <w:r>
+          <w:rPr>
+            <w:noProof/>
+            <w:webHidden/>
+          </w:rPr>
+          <w:t>5</w:t>
+        </w:r>
+        <w:r>
+          <w:rPr>
+            <w:noProof/>
+            <w:webHidden/>
+          </w:rPr>
+          <w:fldChar w:fldCharType="end"/>
+        </w:r>
+      </w:hyperlink>
+    </w:p>
+    <w:p>
+      <w:pPr>
+        <w:pStyle w:val="Sommario2"/>
+        <w:tabs>
+          <w:tab w:val="right" w:leader="dot" w:pos="9622"/>
+        </w:tabs>
+        <w:rPr>
+          <w:rFonts w:asciiTheme="minorHAnsi" w:eastAsiaTheme="minorEastAsia" w:hAnsiTheme="minorHAnsi"/>
+          <w:noProof/>
+          <w:sz w:val="22"/>
+          <w:szCs w:val="22"/>
+          <w:lang w:eastAsia="it-IT"/>
+        </w:rPr>
+      </w:pPr>
+      <w:hyperlink w:anchor="_Toc100946464" w:history="1">
+        <w:r>
+          <w:rPr>
+            <w:rStyle w:val="Collegamentoipertestuale"/>
+            <w:noProof/>
+          </w:rPr>
+          <w:t>I vincoli</w:t>
+        </w:r>
+        <w:r>
+          <w:rPr>
+            <w:noProof/>
+            <w:webHidden/>
+          </w:rPr>
+          <w:tab/>
+        </w:r>
+        <w:r>
+          <w:rPr>
+            <w:noProof/>
+            <w:webHidden/>
+          </w:rPr>
+          <w:fldChar w:fldCharType="begin"/>
+        </w:r>
+        <w:r>
+          <w:rPr>
+            <w:noProof/>
+            <w:webHidden/>
+          </w:rPr>
+          <w:instrText xml:space="preserve"> PAGEREF _Toc100946464 \h </w:instrText>
+        </w:r>
+        <w:r>
+          <w:rPr>
+            <w:noProof/>
+            <w:webHidden/>
+          </w:rPr>
+        </w:r>
+        <w:r>
+          <w:rPr>
+            <w:noProof/>
+            <w:webHidden/>
+          </w:rPr>
+          <w:fldChar w:fldCharType="separate"/>
+        </w:r>
+        <w:r>
+          <w:rPr>
+            <w:noProof/>
+            <w:webHidden/>
+          </w:rPr>
+          <w:t>6</w:t>
+        </w:r>
+        <w:r>
+          <w:rPr>
+            <w:noProof/>
+            <w:webHidden/>
+          </w:rPr>
+          <w:fldChar w:fldCharType="end"/>
+        </w:r>
+      </w:hyperlink>
+    </w:p>
+    <w:p>
+      <w:pPr>
+        <w:pStyle w:val="Sommario3"/>
+        <w:tabs>
+          <w:tab w:val="right" w:leader="dot" w:pos="9622"/>
+        </w:tabs>
+        <w:rPr>
+          <w:rFonts w:asciiTheme="minorHAnsi" w:eastAsiaTheme="minorEastAsia" w:hAnsiTheme="minorHAnsi"/>
+          <w:noProof/>
+          <w:sz w:val="22"/>
+          <w:szCs w:val="22"/>
+          <w:lang w:eastAsia="it-IT"/>
+        </w:rPr>
+      </w:pPr>
+      <w:hyperlink w:anchor="_Toc100946465" w:history="1">
+        <w:r>
+          <w:rPr>
+            <w:rStyle w:val="Collegamentoipertestuale"/>
+            <w:rFonts w:asciiTheme="majorHAnsi" w:hAnsiTheme="majorHAnsi" w:cstheme="majorHAnsi"/>
+            <w:b/>
+            <w:bCs/>
+            <w:noProof/>
+          </w:rPr>
+          <w:t>Conoscenze informatiche</w:t>
+        </w:r>
+        <w:r>
+          <w:rPr>
+            <w:noProof/>
+            <w:webHidden/>
+          </w:rPr>
+          <w:tab/>
+        </w:r>
+        <w:r>
+          <w:rPr>
+            <w:noProof/>
+            <w:webHidden/>
+          </w:rPr>
+          <w:fldChar w:fldCharType="begin"/>
+        </w:r>
+        <w:r>
+          <w:rPr>
+            <w:noProof/>
+            <w:webHidden/>
+          </w:rPr>
+          <w:instrText xml:space="preserve"> PAGEREF _Toc100946465 \h </w:instrText>
+        </w:r>
+        <w:r>
+          <w:rPr>
+            <w:noProof/>
+            <w:webHidden/>
+          </w:rPr>
+        </w:r>
+        <w:r>
+          <w:rPr>
+            <w:noProof/>
+            <w:webHidden/>
+          </w:rPr>
+          <w:fldChar w:fldCharType="separate"/>
+        </w:r>
+        <w:r>
+          <w:rPr>
+            <w:noProof/>
+            <w:webHidden/>
+          </w:rPr>
+          <w:t>6</w:t>
+        </w:r>
+        <w:r>
+          <w:rPr>
+            <w:noProof/>
+            <w:webHidden/>
+          </w:rPr>
+          <w:fldChar w:fldCharType="end"/>
+        </w:r>
+      </w:hyperlink>
+    </w:p>
+    <w:p>
+      <w:pPr>
+        <w:pStyle w:val="Sommario3"/>
+        <w:tabs>
+          <w:tab w:val="right" w:leader="dot" w:pos="9622"/>
+        </w:tabs>
+        <w:rPr>
+          <w:rFonts w:asciiTheme="minorHAnsi" w:eastAsiaTheme="minorEastAsia" w:hAnsiTheme="minorHAnsi"/>
+          <w:noProof/>
+          <w:sz w:val="22"/>
+          <w:szCs w:val="22"/>
+          <w:lang w:eastAsia="it-IT"/>
+        </w:rPr>
+      </w:pPr>
+      <w:hyperlink w:anchor="_Toc100946466" w:history="1">
+        <w:r>
+          <w:rPr>
+            <w:rStyle w:val="Collegamentoipertestuale"/>
+            <w:rFonts w:asciiTheme="majorHAnsi" w:hAnsiTheme="majorHAnsi" w:cstheme="majorHAnsi"/>
+            <w:b/>
+            <w:bCs/>
+            <w:noProof/>
+          </w:rPr>
+          <w:t>Requisiti minimi della piattaforma</w:t>
+        </w:r>
+        <w:r>
+          <w:rPr>
+            <w:noProof/>
+            <w:webHidden/>
+          </w:rPr>
+          <w:tab/>
+        </w:r>
+        <w:r>
+          <w:rPr>
+            <w:noProof/>
+            <w:webHidden/>
+          </w:rPr>
+          <w:fldChar w:fldCharType="begin"/>
+        </w:r>
+        <w:r>
+          <w:rPr>
+            <w:noProof/>
+            <w:webHidden/>
+          </w:rPr>
+          <w:instrText xml:space="preserve"> PAGEREF _Toc100946466 \h </w:instrText>
+        </w:r>
+        <w:r>
+          <w:rPr>
+            <w:noProof/>
+            <w:webHidden/>
+          </w:rPr>
+        </w:r>
+        <w:r>
+          <w:rPr>
+            <w:noProof/>
+            <w:webHidden/>
+          </w:rPr>
+          <w:fldChar w:fldCharType="separate"/>
+        </w:r>
+        <w:r>
+          <w:rPr>
+            <w:noProof/>
+            <w:webHidden/>
+          </w:rPr>
+          <w:t>6</w:t>
+        </w:r>
+        <w:r>
+          <w:rPr>
+            <w:noProof/>
+            <w:webHidden/>
+          </w:rPr>
+          <w:fldChar w:fldCharType="end"/>
+        </w:r>
+      </w:hyperlink>
+    </w:p>
+    <w:p>
+      <w:pPr>
+        <w:pStyle w:val="Sommario3"/>
+        <w:tabs>
+          <w:tab w:val="right" w:leader="dot" w:pos="9622"/>
+        </w:tabs>
+        <w:rPr>
+          <w:rFonts w:asciiTheme="minorHAnsi" w:eastAsiaTheme="minorEastAsia" w:hAnsiTheme="minorHAnsi"/>
+          <w:noProof/>
+          <w:sz w:val="22"/>
+          <w:szCs w:val="22"/>
+          <w:lang w:eastAsia="it-IT"/>
+        </w:rPr>
+      </w:pPr>
+      <w:hyperlink w:anchor="_Toc100946467" w:history="1">
+        <w:r>
+          <w:rPr>
+            <w:rStyle w:val="Collegamentoipertestuale"/>
+            <w:rFonts w:asciiTheme="majorHAnsi" w:hAnsiTheme="majorHAnsi" w:cstheme="majorHAnsi"/>
+            <w:b/>
+            <w:bCs/>
+            <w:noProof/>
+          </w:rPr>
+          <w:t>Requisiti consigliati della piattaforma</w:t>
+        </w:r>
+        <w:r>
+          <w:rPr>
+            <w:noProof/>
+            <w:webHidden/>
+          </w:rPr>
+          <w:tab/>
+        </w:r>
+        <w:r>
+          <w:rPr>
+            <w:noProof/>
+            <w:webHidden/>
+          </w:rPr>
+          <w:fldChar w:fldCharType="begin"/>
+        </w:r>
+        <w:r>
+          <w:rPr>
+            <w:noProof/>
+            <w:webHidden/>
+          </w:rPr>
+          <w:instrText xml:space="preserve"> PAGEREF _Toc100946467 \h </w:instrText>
+        </w:r>
+        <w:r>
+          <w:rPr>
+            <w:noProof/>
+            <w:webHidden/>
+          </w:rPr>
+        </w:r>
+        <w:r>
+          <w:rPr>
+            <w:noProof/>
+            <w:webHidden/>
+          </w:rPr>
+          <w:fldChar w:fldCharType="separate"/>
+        </w:r>
+        <w:r>
+          <w:rPr>
+            <w:noProof/>
+            <w:webHidden/>
+          </w:rPr>
+          <w:t>6</w:t>
+        </w:r>
+        <w:r>
+          <w:rPr>
+            <w:noProof/>
+            <w:webHidden/>
+          </w:rPr>
+          <w:fldChar w:fldCharType="end"/>
+        </w:r>
+      </w:hyperlink>
+    </w:p>
+    <w:p>
+      <w:pPr>
+        <w:pStyle w:val="Sommario3"/>
+        <w:tabs>
+          <w:tab w:val="right" w:leader="dot" w:pos="9622"/>
+        </w:tabs>
+        <w:rPr>
+          <w:rFonts w:asciiTheme="minorHAnsi" w:eastAsiaTheme="minorEastAsia" w:hAnsiTheme="minorHAnsi"/>
+          <w:noProof/>
+          <w:sz w:val="22"/>
+          <w:szCs w:val="22"/>
+          <w:lang w:eastAsia="it-IT"/>
+        </w:rPr>
+      </w:pPr>
+      <w:hyperlink w:anchor="_Toc100946468" w:history="1">
+        <w:r>
+          <w:rPr>
+            <w:rStyle w:val="Collegamentoipertestuale"/>
+            <w:rFonts w:asciiTheme="majorHAnsi" w:hAnsiTheme="majorHAnsi" w:cstheme="majorHAnsi"/>
+            <w:b/>
+            <w:bCs/>
+            <w:noProof/>
+          </w:rPr>
+          <w:t>Budget</w:t>
+        </w:r>
+        <w:r>
+          <w:rPr>
+            <w:noProof/>
+            <w:webHidden/>
+          </w:rPr>
+          <w:tab/>
+        </w:r>
+        <w:r>
+          <w:rPr>
+            <w:noProof/>
+            <w:webHidden/>
+          </w:rPr>
+          <w:fldChar w:fldCharType="begin"/>
+        </w:r>
+        <w:r>
+          <w:rPr>
+            <w:noProof/>
+            <w:webHidden/>
+          </w:rPr>
+          <w:instrText xml:space="preserve"> PAGEREF _Toc100946468 \h </w:instrText>
+        </w:r>
+        <w:r>
+          <w:rPr>
+            <w:noProof/>
+            <w:webHidden/>
+          </w:rPr>
+        </w:r>
+        <w:r>
+          <w:rPr>
+            <w:noProof/>
+            <w:webHidden/>
+          </w:rPr>
+          <w:fldChar w:fldCharType="separate"/>
+        </w:r>
+        <w:r>
+          <w:rPr>
+            <w:noProof/>
+            <w:webHidden/>
+          </w:rPr>
+          <w:t>6</w:t>
+        </w:r>
+        <w:r>
+          <w:rPr>
+            <w:noProof/>
+            <w:webHidden/>
+          </w:rPr>
+          <w:fldChar w:fldCharType="end"/>
+        </w:r>
+      </w:hyperlink>
+    </w:p>
+    <w:p>
+      <w:pPr>
+        <w:pStyle w:val="Sommario3"/>
+        <w:tabs>
+          <w:tab w:val="right" w:leader="dot" w:pos="9622"/>
+        </w:tabs>
+        <w:rPr>
+          <w:rFonts w:asciiTheme="minorHAnsi" w:eastAsiaTheme="minorEastAsia" w:hAnsiTheme="minorHAnsi"/>
+          <w:noProof/>
+          <w:sz w:val="22"/>
+          <w:szCs w:val="22"/>
+          <w:lang w:eastAsia="it-IT"/>
+        </w:rPr>
+      </w:pPr>
+      <w:hyperlink w:anchor="_Toc100946469" w:history="1">
+        <w:r>
+          <w:rPr>
+            <w:rStyle w:val="Collegamentoipertestuale"/>
+            <w:rFonts w:asciiTheme="majorHAnsi" w:hAnsiTheme="majorHAnsi" w:cstheme="majorHAnsi"/>
+            <w:b/>
+            <w:bCs/>
+            <w:noProof/>
+          </w:rPr>
+          <w:t>Tempo</w:t>
+        </w:r>
+        <w:r>
+          <w:rPr>
+            <w:noProof/>
+            <w:webHidden/>
+          </w:rPr>
+          <w:tab/>
+        </w:r>
+        <w:r>
+          <w:rPr>
+            <w:noProof/>
+            <w:webHidden/>
+          </w:rPr>
+          <w:fldChar w:fldCharType="begin"/>
+        </w:r>
+        <w:r>
+          <w:rPr>
+            <w:noProof/>
+            <w:webHidden/>
+          </w:rPr>
+          <w:instrText xml:space="preserve"> PAGEREF _Toc100946469 \h </w:instrText>
+        </w:r>
+        <w:r>
+          <w:rPr>
+            <w:noProof/>
+            <w:webHidden/>
+          </w:rPr>
+        </w:r>
+        <w:r>
+          <w:rPr>
+            <w:noProof/>
+            <w:webHidden/>
+          </w:rPr>
+          <w:fldChar w:fldCharType="separate"/>
+        </w:r>
+        <w:r>
+          <w:rPr>
+            <w:noProof/>
+            <w:webHidden/>
+          </w:rPr>
+          <w:t>7</w:t>
+        </w:r>
+        <w:r>
+          <w:rPr>
+            <w:noProof/>
+            <w:webHidden/>
+          </w:rPr>
+          <w:fldChar w:fldCharType="end"/>
+        </w:r>
+      </w:hyperlink>
+    </w:p>
+    <w:p>
+      <w:pPr>
+        <w:pStyle w:val="Sommario3"/>
+        <w:tabs>
+          <w:tab w:val="right" w:leader="dot" w:pos="9622"/>
+        </w:tabs>
+        <w:rPr>
+          <w:rFonts w:asciiTheme="minorHAnsi" w:eastAsiaTheme="minorEastAsia" w:hAnsiTheme="minorHAnsi"/>
+          <w:noProof/>
+          <w:sz w:val="22"/>
+          <w:szCs w:val="22"/>
+          <w:lang w:eastAsia="it-IT"/>
+        </w:rPr>
+      </w:pPr>
+      <w:hyperlink w:anchor="_Toc100946470" w:history="1">
+        <w:r>
+          <w:rPr>
+            <w:rStyle w:val="Collegamentoipertestuale"/>
+            <w:rFonts w:asciiTheme="majorHAnsi" w:hAnsiTheme="majorHAnsi" w:cstheme="majorHAnsi"/>
+            <w:b/>
+            <w:bCs/>
+            <w:noProof/>
+          </w:rPr>
+          <w:t>Responsabilità del cliente</w:t>
+        </w:r>
+        <w:r>
+          <w:rPr>
+            <w:noProof/>
+            <w:webHidden/>
+          </w:rPr>
+          <w:tab/>
+        </w:r>
+        <w:r>
+          <w:rPr>
+            <w:noProof/>
+            <w:webHidden/>
+          </w:rPr>
+          <w:fldChar w:fldCharType="begin"/>
+        </w:r>
+        <w:r>
+          <w:rPr>
+            <w:noProof/>
+            <w:webHidden/>
+          </w:rPr>
+          <w:instrText xml:space="preserve"> PAGEREF _Toc100946470 \h </w:instrText>
+        </w:r>
+        <w:r>
+          <w:rPr>
+            <w:noProof/>
+            <w:webHidden/>
+          </w:rPr>
+        </w:r>
+        <w:r>
+          <w:rPr>
+            <w:noProof/>
+            <w:webHidden/>
+          </w:rPr>
+          <w:fldChar w:fldCharType="separate"/>
+        </w:r>
+        <w:r>
+          <w:rPr>
+            <w:noProof/>
+            <w:webHidden/>
+          </w:rPr>
+          <w:t>7</w:t>
+        </w:r>
+        <w:r>
+          <w:rPr>
+            <w:noProof/>
+            <w:webHidden/>
+          </w:rPr>
+          <w:fldChar w:fldCharType="end"/>
+        </w:r>
+      </w:hyperlink>
+    </w:p>
+    <w:p>
+      <w:pPr>
+        <w:pStyle w:val="Sommario3"/>
+        <w:tabs>
+          <w:tab w:val="right" w:leader="dot" w:pos="9622"/>
+        </w:tabs>
+        <w:rPr>
+          <w:rFonts w:asciiTheme="minorHAnsi" w:eastAsiaTheme="minorEastAsia" w:hAnsiTheme="minorHAnsi"/>
+          <w:noProof/>
+          <w:sz w:val="22"/>
+          <w:szCs w:val="22"/>
+          <w:lang w:eastAsia="it-IT"/>
+        </w:rPr>
+      </w:pPr>
+      <w:hyperlink w:anchor="_Toc100946471" w:history="1">
+        <w:r>
+          <w:rPr>
+            <w:rStyle w:val="Collegamentoipertestuale"/>
+            <w:rFonts w:asciiTheme="majorHAnsi" w:hAnsiTheme="majorHAnsi" w:cstheme="majorHAnsi"/>
+            <w:b/>
+            <w:bCs/>
+            <w:noProof/>
+          </w:rPr>
+          <w:t>Contenuti</w:t>
+        </w:r>
+        <w:r>
+          <w:rPr>
+            <w:noProof/>
+            <w:webHidden/>
+          </w:rPr>
+          <w:tab/>
+        </w:r>
+        <w:r>
+          <w:rPr>
+            <w:noProof/>
+            <w:webHidden/>
+          </w:rPr>
+          <w:fldChar w:fldCharType="begin"/>
+        </w:r>
+        <w:r>
+          <w:rPr>
+            <w:noProof/>
+            <w:webHidden/>
+          </w:rPr>
+          <w:instrText xml:space="preserve"> PAGEREF _Toc100946471 \h </w:instrText>
+        </w:r>
+        <w:r>
+          <w:rPr>
+            <w:noProof/>
+            <w:webHidden/>
+          </w:rPr>
+        </w:r>
+        <w:r>
+          <w:rPr>
+            <w:noProof/>
+            <w:webHidden/>
+          </w:rPr>
+          <w:fldChar w:fldCharType="separate"/>
+        </w:r>
+        <w:r>
+          <w:rPr>
+            <w:noProof/>
+            <w:webHidden/>
+          </w:rPr>
+          <w:t>7</w:t>
+        </w:r>
+        <w:r>
+          <w:rPr>
+            <w:noProof/>
+            <w:webHidden/>
+          </w:rPr>
+          <w:fldChar w:fldCharType="end"/>
+        </w:r>
+      </w:hyperlink>
+    </w:p>
+    <w:p>
+      <w:pPr>
+        <w:pStyle w:val="Sommario2"/>
+        <w:tabs>
+          <w:tab w:val="right" w:leader="dot" w:pos="9622"/>
+        </w:tabs>
+        <w:rPr>
+          <w:rFonts w:asciiTheme="minorHAnsi" w:eastAsiaTheme="minorEastAsia" w:hAnsiTheme="minorHAnsi"/>
+          <w:noProof/>
+          <w:sz w:val="22"/>
+          <w:szCs w:val="22"/>
+          <w:lang w:eastAsia="it-IT"/>
+        </w:rPr>
+      </w:pPr>
+      <w:hyperlink w:anchor="_Toc100946472" w:history="1">
+        <w:r>
+          <w:rPr>
+            <w:rStyle w:val="Collegamentoipertestuale"/>
+            <w:noProof/>
+          </w:rPr>
+          <w:t>Manuale di stile</w:t>
+        </w:r>
+        <w:r>
+          <w:rPr>
+            <w:noProof/>
+            <w:webHidden/>
+          </w:rPr>
+          <w:tab/>
+        </w:r>
+        <w:r>
+          <w:rPr>
+            <w:noProof/>
+            <w:webHidden/>
+          </w:rPr>
+          <w:fldChar w:fldCharType="begin"/>
+        </w:r>
+        <w:r>
+          <w:rPr>
+            <w:noProof/>
+            <w:webHidden/>
+          </w:rPr>
+          <w:instrText xml:space="preserve"> PAGEREF _Toc100946472 \h </w:instrText>
+        </w:r>
+        <w:r>
+          <w:rPr>
+            <w:noProof/>
+            <w:webHidden/>
+          </w:rPr>
+        </w:r>
+        <w:r>
+          <w:rPr>
+            <w:noProof/>
+            <w:webHidden/>
+          </w:rPr>
+          <w:fldChar w:fldCharType="separate"/>
+        </w:r>
+        <w:r>
+          <w:rPr>
+            <w:noProof/>
+            <w:webHidden/>
+          </w:rPr>
+          <w:t>8</w:t>
+        </w:r>
+        <w:r>
+          <w:rPr>
+            <w:noProof/>
+            <w:webHidden/>
+          </w:rPr>
+          <w:fldChar w:fldCharType="end"/>
+        </w:r>
+      </w:hyperlink>
+    </w:p>
+    <w:p>
+      <w:pPr>
+        <w:pStyle w:val="Sommario3"/>
+        <w:tabs>
+          <w:tab w:val="right" w:leader="dot" w:pos="9622"/>
+        </w:tabs>
+        <w:rPr>
+          <w:rFonts w:asciiTheme="minorHAnsi" w:eastAsiaTheme="minorEastAsia" w:hAnsiTheme="minorHAnsi"/>
+          <w:noProof/>
+          <w:sz w:val="22"/>
+          <w:szCs w:val="22"/>
+          <w:lang w:eastAsia="it-IT"/>
+        </w:rPr>
+      </w:pPr>
+      <w:hyperlink w:anchor="_Toc100946473" w:history="1">
+        <w:r>
+          <w:rPr>
+            <w:rStyle w:val="Collegamentoipertestuale"/>
+            <w:noProof/>
+          </w:rPr>
+          <w:t>Colori</w:t>
+        </w:r>
+        <w:r>
+          <w:rPr>
+            <w:noProof/>
+            <w:webHidden/>
+          </w:rPr>
+          <w:tab/>
+        </w:r>
+        <w:r>
+          <w:rPr>
+            <w:noProof/>
+            <w:webHidden/>
+          </w:rPr>
+          <w:fldChar w:fldCharType="begin"/>
+        </w:r>
+        <w:r>
+          <w:rPr>
+            <w:noProof/>
+            <w:webHidden/>
+          </w:rPr>
+          <w:instrText xml:space="preserve"> PAGEREF _Toc100946473 \h </w:instrText>
+        </w:r>
+        <w:r>
+          <w:rPr>
+            <w:noProof/>
+            <w:webHidden/>
+          </w:rPr>
+        </w:r>
+        <w:r>
+          <w:rPr>
+            <w:noProof/>
+            <w:webHidden/>
+          </w:rPr>
+          <w:fldChar w:fldCharType="separate"/>
+        </w:r>
+        <w:r>
+          <w:rPr>
+            <w:noProof/>
+            <w:webHidden/>
+          </w:rPr>
+          <w:t>8</w:t>
+        </w:r>
+        <w:r>
+          <w:rPr>
+            <w:noProof/>
+            <w:webHidden/>
+          </w:rPr>
+          <w:fldChar w:fldCharType="end"/>
+        </w:r>
+      </w:hyperlink>
+    </w:p>
+    <w:p>
+      <w:pPr>
+        <w:pStyle w:val="Sommario3"/>
+        <w:tabs>
+          <w:tab w:val="right" w:leader="dot" w:pos="9622"/>
+        </w:tabs>
+        <w:rPr>
+          <w:rFonts w:asciiTheme="minorHAnsi" w:eastAsiaTheme="minorEastAsia" w:hAnsiTheme="minorHAnsi"/>
+          <w:noProof/>
+          <w:sz w:val="22"/>
+          <w:szCs w:val="22"/>
+          <w:lang w:eastAsia="it-IT"/>
+        </w:rPr>
+      </w:pPr>
+      <w:hyperlink w:anchor="_Toc100946474" w:history="1">
+        <w:r>
+          <w:rPr>
+            <w:rStyle w:val="Collegamentoipertestuale"/>
+            <w:noProof/>
+          </w:rPr>
+          <w:t>Font</w:t>
+        </w:r>
+        <w:r>
+          <w:rPr>
+            <w:noProof/>
+            <w:webHidden/>
+          </w:rPr>
+          <w:tab/>
+        </w:r>
+        <w:r>
+          <w:rPr>
+            <w:noProof/>
+            <w:webHidden/>
+          </w:rPr>
+          <w:fldChar w:fldCharType="begin"/>
+        </w:r>
+        <w:r>
+          <w:rPr>
+            <w:noProof/>
+            <w:webHidden/>
+          </w:rPr>
+          <w:instrText xml:space="preserve"> PAGEREF _Toc100946474 \h </w:instrText>
+        </w:r>
+        <w:r>
+          <w:rPr>
+            <w:noProof/>
+            <w:webHidden/>
+          </w:rPr>
+        </w:r>
+        <w:r>
+          <w:rPr>
+            <w:noProof/>
+            <w:webHidden/>
+          </w:rPr>
+          <w:fldChar w:fldCharType="separate"/>
+        </w:r>
+        <w:r>
+          <w:rPr>
+            <w:noProof/>
+            <w:webHidden/>
+          </w:rPr>
+          <w:t>8</w:t>
+        </w:r>
+        <w:r>
+          <w:rPr>
+            <w:noProof/>
+            <w:webHidden/>
+          </w:rPr>
+          <w:fldChar w:fldCharType="end"/>
+        </w:r>
+      </w:hyperlink>
+    </w:p>
+    <w:p>
+      <w:pPr>
+        <w:pStyle w:val="Sommario3"/>
+        <w:tabs>
+          <w:tab w:val="right" w:leader="dot" w:pos="9622"/>
+        </w:tabs>
+        <w:rPr>
+          <w:rFonts w:asciiTheme="minorHAnsi" w:eastAsiaTheme="minorEastAsia" w:hAnsiTheme="minorHAnsi"/>
+          <w:noProof/>
+          <w:sz w:val="22"/>
+          <w:szCs w:val="22"/>
+          <w:lang w:eastAsia="it-IT"/>
+        </w:rPr>
+      </w:pPr>
+      <w:hyperlink w:anchor="_Toc100946475" w:history="1">
+        <w:r>
+          <w:rPr>
+            <w:rStyle w:val="Collegamentoipertestuale"/>
+            <w:noProof/>
+          </w:rPr>
+          <w:t>Uso di pulsanti</w:t>
+        </w:r>
+        <w:r>
+          <w:rPr>
+            <w:noProof/>
+            <w:webHidden/>
+          </w:rPr>
+          <w:tab/>
+        </w:r>
+        <w:r>
+          <w:rPr>
+            <w:noProof/>
+            <w:webHidden/>
+          </w:rPr>
+          <w:fldChar w:fldCharType="begin"/>
+        </w:r>
+        <w:r>
+          <w:rPr>
+            <w:noProof/>
+            <w:webHidden/>
+          </w:rPr>
+          <w:instrText xml:space="preserve"> PAGEREF _Toc100946475 \h </w:instrText>
+        </w:r>
+        <w:r>
+          <w:rPr>
+            <w:noProof/>
+            <w:webHidden/>
+          </w:rPr>
+        </w:r>
+        <w:r>
+          <w:rPr>
+            <w:noProof/>
+            <w:webHidden/>
+          </w:rPr>
+          <w:fldChar w:fldCharType="separate"/>
+        </w:r>
+        <w:r>
+          <w:rPr>
+            <w:noProof/>
+            <w:webHidden/>
+          </w:rPr>
+          <w:t>8</w:t>
+        </w:r>
+        <w:r>
+          <w:rPr>
+            <w:noProof/>
+            <w:webHidden/>
+          </w:rPr>
+          <w:fldChar w:fldCharType="end"/>
+        </w:r>
+      </w:hyperlink>
+    </w:p>
+    <w:p>
+      <w:pPr>
+        <w:pStyle w:val="Sommario3"/>
+        <w:tabs>
+          <w:tab w:val="right" w:leader="dot" w:pos="9622"/>
+        </w:tabs>
+        <w:rPr>
+          <w:rFonts w:asciiTheme="minorHAnsi" w:eastAsiaTheme="minorEastAsia" w:hAnsiTheme="minorHAnsi"/>
+          <w:noProof/>
+          <w:sz w:val="22"/>
+          <w:szCs w:val="22"/>
+          <w:lang w:eastAsia="it-IT"/>
+        </w:rPr>
+      </w:pPr>
+      <w:hyperlink w:anchor="_Toc100946476" w:history="1">
+        <w:r>
+          <w:rPr>
+            <w:rStyle w:val="Collegamentoipertestuale"/>
+            <w:noProof/>
+          </w:rPr>
+          <w:t>Stile di scrittura</w:t>
+        </w:r>
+        <w:r>
+          <w:rPr>
+            <w:noProof/>
+            <w:webHidden/>
+          </w:rPr>
+          <w:tab/>
+        </w:r>
+        <w:r>
+          <w:rPr>
+            <w:noProof/>
+            <w:webHidden/>
+          </w:rPr>
+          <w:fldChar w:fldCharType="begin"/>
+        </w:r>
+        <w:r>
+          <w:rPr>
+            <w:noProof/>
+            <w:webHidden/>
+          </w:rPr>
+          <w:instrText xml:space="preserve"> PAGEREF _Toc100946476 \h </w:instrText>
+        </w:r>
+        <w:r>
+          <w:rPr>
+            <w:noProof/>
+            <w:webHidden/>
+          </w:rPr>
+        </w:r>
+        <w:r>
+          <w:rPr>
+            <w:noProof/>
+            <w:webHidden/>
+          </w:rPr>
+          <w:fldChar w:fldCharType="separate"/>
+        </w:r>
+        <w:r>
+          <w:rPr>
+            <w:noProof/>
+            <w:webHidden/>
+          </w:rPr>
+          <w:t>8</w:t>
+        </w:r>
+        <w:r>
+          <w:rPr>
+            <w:noProof/>
+            <w:webHidden/>
+          </w:rPr>
+          <w:fldChar w:fldCharType="end"/>
+        </w:r>
+      </w:hyperlink>
+    </w:p>
+    <w:p>
+      <w:pPr>
+        <w:pStyle w:val="Sommario2"/>
+        <w:tabs>
+          <w:tab w:val="right" w:leader="dot" w:pos="9622"/>
+        </w:tabs>
+        <w:rPr>
+          <w:rFonts w:asciiTheme="minorHAnsi" w:eastAsiaTheme="minorEastAsia" w:hAnsiTheme="minorHAnsi"/>
+          <w:noProof/>
+          <w:sz w:val="22"/>
+          <w:szCs w:val="22"/>
+          <w:lang w:eastAsia="it-IT"/>
+        </w:rPr>
+      </w:pPr>
+      <w:hyperlink w:anchor="_Toc100946477" w:history="1">
+        <w:r>
+          <w:rPr>
+            <w:rStyle w:val="Collegamentoipertestuale"/>
+            <w:noProof/>
+          </w:rPr>
+          <w:t>Stimare i Costi</w:t>
+        </w:r>
+        <w:r>
+          <w:rPr>
+            <w:noProof/>
+            <w:webHidden/>
+          </w:rPr>
+          <w:tab/>
+        </w:r>
+        <w:r>
+          <w:rPr>
+            <w:noProof/>
+            <w:webHidden/>
+          </w:rPr>
+          <w:fldChar w:fldCharType="begin"/>
+        </w:r>
+        <w:r>
+          <w:rPr>
+            <w:noProof/>
+            <w:webHidden/>
+          </w:rPr>
+          <w:instrText xml:space="preserve"> PAGEREF _Toc100946477 \h </w:instrText>
+        </w:r>
+        <w:r>
+          <w:rPr>
+            <w:noProof/>
+            <w:webHidden/>
+          </w:rPr>
+        </w:r>
+        <w:r>
+          <w:rPr>
+            <w:noProof/>
+            <w:webHidden/>
+          </w:rPr>
+          <w:fldChar w:fldCharType="separate"/>
+        </w:r>
+        <w:r>
+          <w:rPr>
+            <w:noProof/>
+            <w:webHidden/>
+          </w:rPr>
+          <w:t>9</w:t>
+        </w:r>
+        <w:r>
+          <w:rPr>
+            <w:noProof/>
+            <w:webHidden/>
+          </w:rPr>
+          <w:fldChar w:fldCharType="end"/>
+        </w:r>
+      </w:hyperlink>
+    </w:p>
+    <w:p>
+      <w:pPr>
+        <w:pStyle w:val="Sommario2"/>
+        <w:tabs>
+          <w:tab w:val="right" w:leader="dot" w:pos="9622"/>
+        </w:tabs>
+        <w:rPr>
+          <w:rFonts w:asciiTheme="minorHAnsi" w:eastAsiaTheme="minorEastAsia" w:hAnsiTheme="minorHAnsi"/>
+          <w:noProof/>
+          <w:sz w:val="22"/>
+          <w:szCs w:val="22"/>
+          <w:lang w:eastAsia="it-IT"/>
+        </w:rPr>
+      </w:pPr>
+      <w:hyperlink w:anchor="_Toc100946478" w:history="1">
+        <w:r>
+          <w:rPr>
+            <w:rStyle w:val="Collegamentoipertestuale"/>
+            <w:noProof/>
+          </w:rPr>
+          <w:t>Monitoraggio progetto</w:t>
+        </w:r>
+        <w:r>
+          <w:rPr>
+            <w:noProof/>
+            <w:webHidden/>
+          </w:rPr>
+          <w:tab/>
+        </w:r>
+        <w:r>
+          <w:rPr>
+            <w:noProof/>
+            <w:webHidden/>
+          </w:rPr>
+          <w:fldChar w:fldCharType="begin"/>
+        </w:r>
+        <w:r>
+          <w:rPr>
+            <w:noProof/>
+            <w:webHidden/>
+          </w:rPr>
+          <w:instrText xml:space="preserve"> PAGEREF _Toc100946478 \h </w:instrText>
+        </w:r>
+        <w:r>
+          <w:rPr>
+            <w:noProof/>
+            <w:webHidden/>
+          </w:rPr>
+        </w:r>
+        <w:r>
+          <w:rPr>
+            <w:noProof/>
+            <w:webHidden/>
+          </w:rPr>
+          <w:fldChar w:fldCharType="separate"/>
+        </w:r>
+        <w:r>
+          <w:rPr>
+            <w:noProof/>
+            <w:webHidden/>
+          </w:rPr>
+          <w:t>11</w:t>
+        </w:r>
+        <w:r>
+          <w:rPr>
+            <w:noProof/>
+            <w:webHidden/>
+          </w:rPr>
+          <w:fldChar w:fldCharType="end"/>
+        </w:r>
+      </w:hyperlink>
+    </w:p>
+    <w:p>
+      <w:pPr>
+        <w:pStyle w:val="Sommario2"/>
+        <w:tabs>
+          <w:tab w:val="right" w:leader="dot" w:pos="9622"/>
+        </w:tabs>
+        <w:rPr>
+          <w:rFonts w:asciiTheme="minorHAnsi" w:eastAsiaTheme="minorEastAsia" w:hAnsiTheme="minorHAnsi"/>
+          <w:noProof/>
+          <w:sz w:val="22"/>
+          <w:szCs w:val="22"/>
+          <w:lang w:eastAsia="it-IT"/>
+        </w:rPr>
+      </w:pPr>
+      <w:hyperlink w:anchor="_Toc100946479" w:history="1">
+        <w:r>
+          <w:rPr>
+            <w:rStyle w:val="Collegamentoipertestuale"/>
+            <w:noProof/>
+          </w:rPr>
+          <w:t>Individuare e reperire le risorse</w:t>
+        </w:r>
+        <w:r>
+          <w:rPr>
+            <w:noProof/>
+            <w:webHidden/>
+          </w:rPr>
+          <w:tab/>
+        </w:r>
+        <w:r>
+          <w:rPr>
+            <w:noProof/>
+            <w:webHidden/>
+          </w:rPr>
+          <w:fldChar w:fldCharType="begin"/>
+        </w:r>
+        <w:r>
+          <w:rPr>
+            <w:noProof/>
+            <w:webHidden/>
+          </w:rPr>
+          <w:instrText xml:space="preserve"> PAGEREF _Toc100946479 \h </w:instrText>
+        </w:r>
+        <w:r>
+          <w:rPr>
+            <w:noProof/>
+            <w:webHidden/>
+          </w:rPr>
+        </w:r>
+        <w:r>
+          <w:rPr>
+            <w:noProof/>
+            <w:webHidden/>
+          </w:rPr>
+          <w:fldChar w:fldCharType="separate"/>
+        </w:r>
+        <w:r>
+          <w:rPr>
+            <w:noProof/>
+            <w:webHidden/>
+          </w:rPr>
+          <w:t>13</w:t>
+        </w:r>
+        <w:r>
+          <w:rPr>
+            <w:noProof/>
+            <w:webHidden/>
+          </w:rPr>
+          <w:fldChar w:fldCharType="end"/>
+        </w:r>
+      </w:hyperlink>
+    </w:p>
+    <w:p>
+      <w:pPr>
+        <w:pStyle w:val="Sommario3"/>
+        <w:tabs>
+          <w:tab w:val="right" w:leader="dot" w:pos="9622"/>
+        </w:tabs>
+        <w:rPr>
+          <w:rFonts w:asciiTheme="minorHAnsi" w:eastAsiaTheme="minorEastAsia" w:hAnsiTheme="minorHAnsi"/>
+          <w:noProof/>
+          <w:sz w:val="22"/>
+          <w:szCs w:val="22"/>
+          <w:lang w:eastAsia="it-IT"/>
+        </w:rPr>
+      </w:pPr>
+      <w:hyperlink w:anchor="_Toc100946480" w:history="1">
+        <w:r>
+          <w:rPr>
+            <w:rStyle w:val="Collegamentoipertestuale"/>
+            <w:rFonts w:asciiTheme="majorHAnsi" w:hAnsiTheme="majorHAnsi" w:cstheme="majorHAnsi"/>
+            <w:b/>
+            <w:bCs/>
+            <w:noProof/>
+          </w:rPr>
+          <w:t>Risorse umane</w:t>
+        </w:r>
+        <w:r>
+          <w:rPr>
+            <w:noProof/>
+            <w:webHidden/>
+          </w:rPr>
+          <w:tab/>
+        </w:r>
+        <w:r>
+          <w:rPr>
+            <w:noProof/>
+            <w:webHidden/>
+          </w:rPr>
+          <w:fldChar w:fldCharType="begin"/>
+        </w:r>
+        <w:r>
+          <w:rPr>
+            <w:noProof/>
+            <w:webHidden/>
+          </w:rPr>
+          <w:instrText xml:space="preserve"> PAGEREF _Toc100946480 \h </w:instrText>
+        </w:r>
+        <w:r>
+          <w:rPr>
+            <w:noProof/>
+            <w:webHidden/>
+          </w:rPr>
+        </w:r>
+        <w:r>
+          <w:rPr>
+            <w:noProof/>
+            <w:webHidden/>
+          </w:rPr>
+          <w:fldChar w:fldCharType="separate"/>
+        </w:r>
+        <w:r>
+          <w:rPr>
+            <w:noProof/>
+            <w:webHidden/>
+          </w:rPr>
+          <w:t>13</w:t>
+        </w:r>
+        <w:r>
+          <w:rPr>
+            <w:noProof/>
+            <w:webHidden/>
+          </w:rPr>
+          <w:fldChar w:fldCharType="end"/>
+        </w:r>
+      </w:hyperlink>
+    </w:p>
+    <w:p>
+      <w:pPr>
+        <w:pStyle w:val="Sommario3"/>
+        <w:tabs>
+          <w:tab w:val="right" w:leader="dot" w:pos="9622"/>
+        </w:tabs>
+        <w:rPr>
+          <w:rFonts w:asciiTheme="minorHAnsi" w:eastAsiaTheme="minorEastAsia" w:hAnsiTheme="minorHAnsi"/>
+          <w:noProof/>
+          <w:sz w:val="22"/>
+          <w:szCs w:val="22"/>
+          <w:lang w:eastAsia="it-IT"/>
+        </w:rPr>
+      </w:pPr>
+      <w:hyperlink w:anchor="_Toc100946481" w:history="1">
+        <w:r>
+          <w:rPr>
+            <w:rStyle w:val="Collegamentoipertestuale"/>
+            <w:rFonts w:asciiTheme="majorHAnsi" w:hAnsiTheme="majorHAnsi" w:cstheme="majorHAnsi"/>
+            <w:b/>
+            <w:bCs/>
+            <w:noProof/>
+          </w:rPr>
+          <w:t>Risorse informative</w:t>
+        </w:r>
+        <w:r>
+          <w:rPr>
+            <w:noProof/>
+            <w:webHidden/>
+          </w:rPr>
+          <w:tab/>
+        </w:r>
+        <w:r>
+          <w:rPr>
+            <w:noProof/>
+            <w:webHidden/>
+          </w:rPr>
+          <w:fldChar w:fldCharType="begin"/>
+        </w:r>
+        <w:r>
+          <w:rPr>
+            <w:noProof/>
+            <w:webHidden/>
+          </w:rPr>
+          <w:instrText xml:space="preserve"> PAGEREF _Toc100946481 \h </w:instrText>
+        </w:r>
+        <w:r>
+          <w:rPr>
+            <w:noProof/>
+            <w:webHidden/>
+          </w:rPr>
+        </w:r>
+        <w:r>
+          <w:rPr>
+            <w:noProof/>
+            <w:webHidden/>
+          </w:rPr>
+          <w:fldChar w:fldCharType="separate"/>
+        </w:r>
+        <w:r>
+          <w:rPr>
+            <w:noProof/>
+            <w:webHidden/>
+          </w:rPr>
+          <w:t>13</w:t>
+        </w:r>
+        <w:r>
+          <w:rPr>
+            <w:noProof/>
+            <w:webHidden/>
+          </w:rPr>
+          <w:fldChar w:fldCharType="end"/>
+        </w:r>
+      </w:hyperlink>
+    </w:p>
+    <w:p>
+      <w:pPr>
+        <w:pStyle w:val="Sommario3"/>
+        <w:tabs>
+          <w:tab w:val="right" w:leader="dot" w:pos="9622"/>
+        </w:tabs>
+        <w:rPr>
+          <w:rFonts w:asciiTheme="minorHAnsi" w:eastAsiaTheme="minorEastAsia" w:hAnsiTheme="minorHAnsi"/>
+          <w:noProof/>
+          <w:sz w:val="22"/>
+          <w:szCs w:val="22"/>
+          <w:lang w:eastAsia="it-IT"/>
+        </w:rPr>
+      </w:pPr>
+      <w:hyperlink w:anchor="_Toc100946482" w:history="1">
+        <w:r>
+          <w:rPr>
+            <w:rStyle w:val="Collegamentoipertestuale"/>
+            <w:rFonts w:asciiTheme="majorHAnsi" w:hAnsiTheme="majorHAnsi" w:cstheme="majorHAnsi"/>
+            <w:b/>
+            <w:bCs/>
+            <w:noProof/>
+            <w:lang w:val="en-US"/>
+          </w:rPr>
+          <w:t>Risorse applicative</w:t>
+        </w:r>
+        <w:r>
+          <w:rPr>
+            <w:noProof/>
+            <w:webHidden/>
+          </w:rPr>
+          <w:tab/>
+        </w:r>
+        <w:r>
+          <w:rPr>
+            <w:noProof/>
+            <w:webHidden/>
+          </w:rPr>
+          <w:fldChar w:fldCharType="begin"/>
+        </w:r>
+        <w:r>
+          <w:rPr>
+            <w:noProof/>
+            <w:webHidden/>
+          </w:rPr>
+          <w:instrText xml:space="preserve"> PAGEREF _Toc100946482 \h </w:instrText>
+        </w:r>
+        <w:r>
+          <w:rPr>
+            <w:noProof/>
+            <w:webHidden/>
+          </w:rPr>
+        </w:r>
+        <w:r>
+          <w:rPr>
+            <w:noProof/>
+            <w:webHidden/>
+          </w:rPr>
+          <w:fldChar w:fldCharType="separate"/>
+        </w:r>
+        <w:r>
+          <w:rPr>
+            <w:noProof/>
+            <w:webHidden/>
+          </w:rPr>
+          <w:t>13</w:t>
+        </w:r>
+        <w:r>
+          <w:rPr>
+            <w:noProof/>
+            <w:webHidden/>
+          </w:rPr>
+          <w:fldChar w:fldCharType="end"/>
+        </w:r>
+      </w:hyperlink>
+    </w:p>
+    <w:p>
+      <w:pPr>
+        <w:pStyle w:val="Sommario3"/>
+        <w:tabs>
+          <w:tab w:val="right" w:leader="dot" w:pos="9622"/>
+        </w:tabs>
+        <w:rPr>
+          <w:rFonts w:asciiTheme="minorHAnsi" w:eastAsiaTheme="minorEastAsia" w:hAnsiTheme="minorHAnsi"/>
+          <w:noProof/>
+          <w:sz w:val="22"/>
+          <w:szCs w:val="22"/>
+          <w:lang w:eastAsia="it-IT"/>
+        </w:rPr>
+      </w:pPr>
+      <w:hyperlink w:anchor="_Toc100946483" w:history="1">
+        <w:r>
+          <w:rPr>
+            <w:rStyle w:val="Collegamentoipertestuale"/>
+            <w:rFonts w:asciiTheme="majorHAnsi" w:hAnsiTheme="majorHAnsi"/>
+            <w:b/>
+            <w:bCs/>
+            <w:noProof/>
+          </w:rPr>
+          <w:t>Risorse strumentali</w:t>
+        </w:r>
+        <w:r>
+          <w:rPr>
+            <w:noProof/>
+            <w:webHidden/>
+          </w:rPr>
+          <w:tab/>
+        </w:r>
+        <w:r>
+          <w:rPr>
+            <w:noProof/>
+            <w:webHidden/>
+          </w:rPr>
+          <w:fldChar w:fldCharType="begin"/>
+        </w:r>
+        <w:r>
+          <w:rPr>
+            <w:noProof/>
+            <w:webHidden/>
+          </w:rPr>
+          <w:instrText xml:space="preserve"> PAGEREF _Toc100946483 \h </w:instrText>
+        </w:r>
+        <w:r>
+          <w:rPr>
+            <w:noProof/>
+            <w:webHidden/>
+          </w:rPr>
+        </w:r>
+        <w:r>
+          <w:rPr>
+            <w:noProof/>
+            <w:webHidden/>
+          </w:rPr>
+          <w:fldChar w:fldCharType="separate"/>
+        </w:r>
+        <w:r>
+          <w:rPr>
+            <w:noProof/>
+            <w:webHidden/>
+          </w:rPr>
+          <w:t>13</w:t>
+        </w:r>
+        <w:r>
+          <w:rPr>
+            <w:noProof/>
+            <w:webHidden/>
+          </w:rPr>
+          <w:fldChar w:fldCharType="end"/>
+        </w:r>
+      </w:hyperlink>
+    </w:p>
+    <w:p>
+      <w:pPr>
+        <w:pStyle w:val="Sommario3"/>
+        <w:tabs>
+          <w:tab w:val="right" w:leader="dot" w:pos="9622"/>
+        </w:tabs>
+        <w:rPr>
+          <w:rFonts w:asciiTheme="minorHAnsi" w:eastAsiaTheme="minorEastAsia" w:hAnsiTheme="minorHAnsi"/>
+          <w:noProof/>
+          <w:sz w:val="22"/>
+          <w:szCs w:val="22"/>
+          <w:lang w:eastAsia="it-IT"/>
+        </w:rPr>
+      </w:pPr>
+      <w:hyperlink w:anchor="_Toc100946484" w:history="1">
+        <w:r>
+          <w:rPr>
+            <w:rStyle w:val="Collegamentoipertestuale"/>
+            <w:rFonts w:asciiTheme="majorHAnsi" w:hAnsiTheme="majorHAnsi"/>
+            <w:b/>
+            <w:bCs/>
+            <w:noProof/>
+          </w:rPr>
+          <w:t>Risorse post-produzione</w:t>
+        </w:r>
+        <w:r>
+          <w:rPr>
+            <w:noProof/>
+            <w:webHidden/>
+          </w:rPr>
+          <w:tab/>
+        </w:r>
+        <w:r>
+          <w:rPr>
+            <w:noProof/>
+            <w:webHidden/>
+          </w:rPr>
+          <w:fldChar w:fldCharType="begin"/>
+        </w:r>
+        <w:r>
+          <w:rPr>
+            <w:noProof/>
+            <w:webHidden/>
+          </w:rPr>
+          <w:instrText xml:space="preserve"> PAGEREF _Toc100946484 \h </w:instrText>
+        </w:r>
+        <w:r>
+          <w:rPr>
+            <w:noProof/>
+            <w:webHidden/>
+          </w:rPr>
+        </w:r>
+        <w:r>
+          <w:rPr>
+            <w:noProof/>
+            <w:webHidden/>
+          </w:rPr>
+          <w:fldChar w:fldCharType="separate"/>
+        </w:r>
+        <w:r>
+          <w:rPr>
+            <w:noProof/>
+            <w:webHidden/>
+          </w:rPr>
+          <w:t>13</w:t>
         </w:r>
         <w:r>
           <w:rPr>
@@ -485,16 +2186,18 @@
         <w:rPr>
           <w:rFonts w:asciiTheme="minorHAnsi" w:eastAsiaTheme="minorEastAsia" w:hAnsiTheme="minorHAnsi"/>
           <w:noProof/>
+          <w:sz w:val="22"/>
+          <w:szCs w:val="22"/>
           <w:lang w:eastAsia="it-IT"/>
         </w:rPr>
       </w:pPr>
-      <w:hyperlink w:anchor="_Toc41400376" w:history="1">
+      <w:hyperlink w:anchor="_Toc100946485" w:history="1">
         <w:r>
           <w:rPr>
             <w:rStyle w:val="Collegamentoipertestuale"/>
             <w:noProof/>
           </w:rPr>
-          <w:t>Pianificazione</w:t>
+          <w:t>Progettazione</w:t>
         </w:r>
         <w:r>
           <w:rPr>
@@ -515,7 +2218,7 @@
             <w:noProof/>
             <w:webHidden/>
           </w:rPr>
-          <w:instrText xml:space="preserve"> PAGEREF _Toc41400376 \h </w:instrText>
+          <w:instrText xml:space="preserve"> PAGEREF _Toc100946485 \h </w:instrText>
         </w:r>
         <w:r>
           <w:rPr>
@@ -535,7 +2238,7 @@
             <w:noProof/>
             <w:webHidden/>
           </w:rPr>
-          <w:t>3</w:t>
+          <w:t>15</w:t>
         </w:r>
         <w:r>
           <w:rPr>
@@ -555,16 +2258,18 @@
         <w:rPr>
           <w:rFonts w:asciiTheme="minorHAnsi" w:eastAsiaTheme="minorEastAsia" w:hAnsiTheme="minorHAnsi"/>
           <w:noProof/>
+          <w:sz w:val="22"/>
+          <w:szCs w:val="22"/>
           <w:lang w:eastAsia="it-IT"/>
         </w:rPr>
       </w:pPr>
-      <w:hyperlink w:anchor="_Toc41400377" w:history="1">
+      <w:hyperlink w:anchor="_Toc100946486" w:history="1">
         <w:r>
           <w:rPr>
             <w:rStyle w:val="Collegamentoipertestuale"/>
             <w:noProof/>
           </w:rPr>
-          <w:t>Scopo dell’applicazione</w:t>
+          <w:t>Definire i concetti da trasmettere attraverso il multimedia</w:t>
         </w:r>
         <w:r>
           <w:rPr>
@@ -585,7 +2290,7 @@
             <w:noProof/>
             <w:webHidden/>
           </w:rPr>
-          <w:instrText xml:space="preserve"> PAGEREF _Toc41400377 \h </w:instrText>
+          <w:instrText xml:space="preserve"> PAGEREF _Toc100946486 \h </w:instrText>
         </w:r>
         <w:r>
           <w:rPr>
@@ -605,7 +2310,7 @@
             <w:noProof/>
             <w:webHidden/>
           </w:rPr>
-          <w:t>3</w:t>
+          <w:t>15</w:t>
         </w:r>
         <w:r>
           <w:rPr>
@@ -625,16 +2330,18 @@
         <w:rPr>
           <w:rFonts w:asciiTheme="minorHAnsi" w:eastAsiaTheme="minorEastAsia" w:hAnsiTheme="minorHAnsi"/>
           <w:noProof/>
+          <w:sz w:val="22"/>
+          <w:szCs w:val="22"/>
           <w:lang w:eastAsia="it-IT"/>
         </w:rPr>
       </w:pPr>
-      <w:hyperlink w:anchor="_Toc41400378" w:history="1">
+      <w:hyperlink w:anchor="_Toc100946487" w:history="1">
         <w:r>
           <w:rPr>
             <w:rStyle w:val="Collegamentoipertestuale"/>
             <w:noProof/>
           </w:rPr>
-          <w:t>Destinatari dell’applicazione</w:t>
+          <w:t>Definire le competenze (task) da trasmettere attraverso il multimedia</w:t>
         </w:r>
         <w:r>
           <w:rPr>
@@ -655,7 +2362,7 @@
             <w:noProof/>
             <w:webHidden/>
           </w:rPr>
-          <w:instrText xml:space="preserve"> PAGEREF _Toc41400378 \h </w:instrText>
+          <w:instrText xml:space="preserve"> PAGEREF _Toc100946487 \h </w:instrText>
         </w:r>
         <w:r>
           <w:rPr>
@@ -675,7 +2382,7 @@
             <w:noProof/>
             <w:webHidden/>
           </w:rPr>
-          <w:t>4</w:t>
+          <w:t>16</w:t>
         </w:r>
         <w:r>
           <w:rPr>
@@ -695,16 +2402,18 @@
         <w:rPr>
           <w:rFonts w:asciiTheme="minorHAnsi" w:eastAsiaTheme="minorEastAsia" w:hAnsiTheme="minorHAnsi"/>
           <w:noProof/>
+          <w:sz w:val="22"/>
+          <w:szCs w:val="22"/>
           <w:lang w:eastAsia="it-IT"/>
         </w:rPr>
       </w:pPr>
-      <w:hyperlink w:anchor="_Toc41400379" w:history="1">
+      <w:hyperlink w:anchor="_Toc100946488" w:history="1">
         <w:r>
           <w:rPr>
             <w:rStyle w:val="Collegamentoipertestuale"/>
             <w:noProof/>
           </w:rPr>
-          <w:t>I vincoli</w:t>
+          <w:t>Preparare una descrizione preliminare del programma</w:t>
         </w:r>
         <w:r>
           <w:rPr>
@@ -725,7 +2434,7 @@
             <w:noProof/>
             <w:webHidden/>
           </w:rPr>
-          <w:instrText xml:space="preserve"> PAGEREF _Toc41400379 \h </w:instrText>
+          <w:instrText xml:space="preserve"> PAGEREF _Toc100946488 \h </w:instrText>
         </w:r>
         <w:r>
           <w:rPr>
@@ -745,7 +2454,7 @@
             <w:noProof/>
             <w:webHidden/>
           </w:rPr>
-          <w:t>5</w:t>
+          <w:t>17</w:t>
         </w:r>
         <w:r>
           <w:rPr>
@@ -765,16 +2474,18 @@
         <w:rPr>
           <w:rFonts w:asciiTheme="minorHAnsi" w:eastAsiaTheme="minorEastAsia" w:hAnsiTheme="minorHAnsi"/>
           <w:noProof/>
+          <w:sz w:val="22"/>
+          <w:szCs w:val="22"/>
           <w:lang w:eastAsia="it-IT"/>
         </w:rPr>
       </w:pPr>
-      <w:hyperlink w:anchor="_Toc41400380" w:history="1">
+      <w:hyperlink w:anchor="_Toc100946489" w:history="1">
         <w:r>
           <w:rPr>
             <w:rStyle w:val="Collegamentoipertestuale"/>
             <w:noProof/>
           </w:rPr>
-          <w:t>Manuale di stile</w:t>
+          <w:t>Dettagliare il progetto del multimedia</w:t>
         </w:r>
         <w:r>
           <w:rPr>
@@ -795,7 +2506,7 @@
             <w:noProof/>
             <w:webHidden/>
           </w:rPr>
-          <w:instrText xml:space="preserve"> PAGEREF _Toc41400380 \h </w:instrText>
+          <w:instrText xml:space="preserve"> PAGEREF _Toc100946489 \h </w:instrText>
         </w:r>
         <w:r>
           <w:rPr>
@@ -815,7 +2526,299 @@
             <w:noProof/>
             <w:webHidden/>
           </w:rPr>
-          <w:t>7</w:t>
+          <w:t>18</w:t>
+        </w:r>
+        <w:r>
+          <w:rPr>
+            <w:noProof/>
+            <w:webHidden/>
+          </w:rPr>
+          <w:fldChar w:fldCharType="end"/>
+        </w:r>
+      </w:hyperlink>
+    </w:p>
+    <w:p>
+      <w:pPr>
+        <w:pStyle w:val="Sommario3"/>
+        <w:tabs>
+          <w:tab w:val="right" w:leader="dot" w:pos="9622"/>
+        </w:tabs>
+        <w:rPr>
+          <w:rFonts w:asciiTheme="minorHAnsi" w:eastAsiaTheme="minorEastAsia" w:hAnsiTheme="minorHAnsi"/>
+          <w:noProof/>
+          <w:sz w:val="22"/>
+          <w:szCs w:val="22"/>
+          <w:lang w:eastAsia="it-IT"/>
+        </w:rPr>
+      </w:pPr>
+      <w:hyperlink w:anchor="_Toc100946490" w:history="1">
+        <w:r>
+          <w:rPr>
+            <w:rStyle w:val="Collegamentoipertestuale"/>
+            <w:noProof/>
+            <w:lang w:val="en-US"/>
+          </w:rPr>
+          <w:t>Prototipi</w:t>
+        </w:r>
+        <w:r>
+          <w:rPr>
+            <w:noProof/>
+            <w:webHidden/>
+          </w:rPr>
+          <w:tab/>
+        </w:r>
+        <w:r>
+          <w:rPr>
+            <w:noProof/>
+            <w:webHidden/>
+          </w:rPr>
+          <w:fldChar w:fldCharType="begin"/>
+        </w:r>
+        <w:r>
+          <w:rPr>
+            <w:noProof/>
+            <w:webHidden/>
+          </w:rPr>
+          <w:instrText xml:space="preserve"> PAGEREF _Toc100946490 \h </w:instrText>
+        </w:r>
+        <w:r>
+          <w:rPr>
+            <w:noProof/>
+            <w:webHidden/>
+          </w:rPr>
+        </w:r>
+        <w:r>
+          <w:rPr>
+            <w:noProof/>
+            <w:webHidden/>
+          </w:rPr>
+          <w:fldChar w:fldCharType="separate"/>
+        </w:r>
+        <w:r>
+          <w:rPr>
+            <w:noProof/>
+            <w:webHidden/>
+          </w:rPr>
+          <w:t>18</w:t>
+        </w:r>
+        <w:r>
+          <w:rPr>
+            <w:noProof/>
+            <w:webHidden/>
+          </w:rPr>
+          <w:fldChar w:fldCharType="end"/>
+        </w:r>
+      </w:hyperlink>
+    </w:p>
+    <w:p>
+      <w:pPr>
+        <w:pStyle w:val="Sommario3"/>
+        <w:tabs>
+          <w:tab w:val="right" w:leader="dot" w:pos="9622"/>
+        </w:tabs>
+        <w:rPr>
+          <w:rFonts w:asciiTheme="minorHAnsi" w:eastAsiaTheme="minorEastAsia" w:hAnsiTheme="minorHAnsi"/>
+          <w:noProof/>
+          <w:sz w:val="22"/>
+          <w:szCs w:val="22"/>
+          <w:lang w:eastAsia="it-IT"/>
+        </w:rPr>
+      </w:pPr>
+      <w:hyperlink w:anchor="_Toc100946491" w:history="1">
+        <w:r>
+          <w:rPr>
+            <w:rStyle w:val="Collegamentoipertestuale"/>
+            <w:noProof/>
+            <w:lang w:val="en-US"/>
+          </w:rPr>
+          <w:t>Flowchart</w:t>
+        </w:r>
+        <w:r>
+          <w:rPr>
+            <w:noProof/>
+            <w:webHidden/>
+          </w:rPr>
+          <w:tab/>
+        </w:r>
+        <w:r>
+          <w:rPr>
+            <w:noProof/>
+            <w:webHidden/>
+          </w:rPr>
+          <w:fldChar w:fldCharType="begin"/>
+        </w:r>
+        <w:r>
+          <w:rPr>
+            <w:noProof/>
+            <w:webHidden/>
+          </w:rPr>
+          <w:instrText xml:space="preserve"> PAGEREF _Toc100946491 \h </w:instrText>
+        </w:r>
+        <w:r>
+          <w:rPr>
+            <w:noProof/>
+            <w:webHidden/>
+          </w:rPr>
+        </w:r>
+        <w:r>
+          <w:rPr>
+            <w:noProof/>
+            <w:webHidden/>
+          </w:rPr>
+          <w:fldChar w:fldCharType="separate"/>
+        </w:r>
+        <w:r>
+          <w:rPr>
+            <w:noProof/>
+            <w:webHidden/>
+          </w:rPr>
+          <w:t>18</w:t>
+        </w:r>
+        <w:r>
+          <w:rPr>
+            <w:noProof/>
+            <w:webHidden/>
+          </w:rPr>
+          <w:fldChar w:fldCharType="end"/>
+        </w:r>
+      </w:hyperlink>
+    </w:p>
+    <w:p>
+      <w:pPr>
+        <w:pStyle w:val="Sommario3"/>
+        <w:tabs>
+          <w:tab w:val="right" w:leader="dot" w:pos="9622"/>
+        </w:tabs>
+        <w:rPr>
+          <w:rFonts w:asciiTheme="minorHAnsi" w:eastAsiaTheme="minorEastAsia" w:hAnsiTheme="minorHAnsi"/>
+          <w:noProof/>
+          <w:sz w:val="22"/>
+          <w:szCs w:val="22"/>
+          <w:lang w:eastAsia="it-IT"/>
+        </w:rPr>
+      </w:pPr>
+      <w:hyperlink w:anchor="_Toc100946492" w:history="1">
+        <w:r>
+          <w:rPr>
+            <w:rStyle w:val="Collegamentoipertestuale"/>
+            <w:noProof/>
+            <w:lang w:val="en-US"/>
+          </w:rPr>
+          <w:t>Storyboard</w:t>
+        </w:r>
+        <w:r>
+          <w:rPr>
+            <w:noProof/>
+            <w:webHidden/>
+          </w:rPr>
+          <w:tab/>
+        </w:r>
+        <w:r>
+          <w:rPr>
+            <w:noProof/>
+            <w:webHidden/>
+          </w:rPr>
+          <w:fldChar w:fldCharType="begin"/>
+        </w:r>
+        <w:r>
+          <w:rPr>
+            <w:noProof/>
+            <w:webHidden/>
+          </w:rPr>
+          <w:instrText xml:space="preserve"> PAGEREF _Toc100946492 \h </w:instrText>
+        </w:r>
+        <w:r>
+          <w:rPr>
+            <w:noProof/>
+            <w:webHidden/>
+          </w:rPr>
+        </w:r>
+        <w:r>
+          <w:rPr>
+            <w:noProof/>
+            <w:webHidden/>
+          </w:rPr>
+          <w:fldChar w:fldCharType="separate"/>
+        </w:r>
+        <w:r>
+          <w:rPr>
+            <w:noProof/>
+            <w:webHidden/>
+          </w:rPr>
+          <w:t>18</w:t>
+        </w:r>
+        <w:r>
+          <w:rPr>
+            <w:noProof/>
+            <w:webHidden/>
+          </w:rPr>
+          <w:fldChar w:fldCharType="end"/>
+        </w:r>
+      </w:hyperlink>
+    </w:p>
+    <w:p>
+      <w:pPr>
+        <w:pStyle w:val="Sommario1"/>
+        <w:tabs>
+          <w:tab w:val="right" w:leader="dot" w:pos="9622"/>
+        </w:tabs>
+        <w:rPr>
+          <w:rFonts w:asciiTheme="minorHAnsi" w:eastAsiaTheme="minorEastAsia" w:hAnsiTheme="minorHAnsi"/>
+          <w:noProof/>
+          <w:sz w:val="22"/>
+          <w:szCs w:val="22"/>
+          <w:lang w:eastAsia="it-IT"/>
+        </w:rPr>
+      </w:pPr>
+      <w:hyperlink w:anchor="_Toc100946493" w:history="1">
+        <w:r>
+          <w:rPr>
+            <w:rStyle w:val="Collegamentoipertestuale"/>
+            <w:noProof/>
+            <w:lang w:val="en-US"/>
+          </w:rPr>
+          <w:t>Test</w:t>
+        </w:r>
+        <w:r>
+          <w:rPr>
+            <w:noProof/>
+            <w:webHidden/>
+          </w:rPr>
+          <w:tab/>
+        </w:r>
+        <w:r>
+          <w:rPr>
+            <w:noProof/>
+            <w:webHidden/>
+          </w:rPr>
+          <w:fldChar w:fldCharType="begin"/>
+        </w:r>
+        <w:r>
+          <w:rPr>
+            <w:noProof/>
+            <w:webHidden/>
+          </w:rPr>
+          <w:instrText xml:space="preserve"> PAGEREF _Toc100946493 \h </w:instrText>
+        </w:r>
+        <w:r>
+          <w:rPr>
+            <w:noProof/>
+            <w:webHidden/>
+          </w:rPr>
+        </w:r>
+        <w:r>
+          <w:rPr>
+            <w:noProof/>
+            <w:webHidden/>
+          </w:rPr>
+          <w:fldChar w:fldCharType="separate"/>
+        </w:r>
+        <w:r>
+          <w:rPr>
+            <w:noProof/>
+            <w:webHidden/>
+          </w:rPr>
+          <w:t>19</w:t>
         </w:r>
         <w:r>
           <w:rPr>
@@ -835,16 +2838,21 @@
         <w:rPr>
           <w:rFonts w:asciiTheme="minorHAnsi" w:eastAsiaTheme="minorEastAsia" w:hAnsiTheme="minorHAnsi"/>
           <w:noProof/>
+          <w:sz w:val="22"/>
+          <w:szCs w:val="22"/>
           <w:lang w:eastAsia="it-IT"/>
         </w:rPr>
       </w:pPr>
-      <w:hyperlink w:anchor="_Toc41400381" w:history="1">
+      <w:hyperlink w:anchor="_Toc100946494" w:history="1">
         <w:r>
           <w:rPr>
             <w:rStyle w:val="Collegamentoipertestuale"/>
-            <w:noProof/>
-          </w:rPr>
-          <w:t>Stimare i Costi</w:t>
+            <w:rFonts w:asciiTheme="majorHAnsi" w:hAnsiTheme="majorHAnsi"/>
+            <w:b/>
+            <w:bCs/>
+            <w:noProof/>
+          </w:rPr>
+          <w:t>Alpha test</w:t>
         </w:r>
         <w:r>
           <w:rPr>
@@ -865,7 +2873,7 @@
             <w:noProof/>
             <w:webHidden/>
           </w:rPr>
-          <w:instrText xml:space="preserve"> PAGEREF _Toc41400381 \h </w:instrText>
+          <w:instrText xml:space="preserve"> PAGEREF _Toc100946494 \h </w:instrText>
         </w:r>
         <w:r>
           <w:rPr>
@@ -885,7 +2893,231 @@
             <w:noProof/>
             <w:webHidden/>
           </w:rPr>
-          <w:t>8</w:t>
+          <w:t>19</w:t>
+        </w:r>
+        <w:r>
+          <w:rPr>
+            <w:noProof/>
+            <w:webHidden/>
+          </w:rPr>
+          <w:fldChar w:fldCharType="end"/>
+        </w:r>
+      </w:hyperlink>
+    </w:p>
+    <w:p>
+      <w:pPr>
+        <w:pStyle w:val="Sommario3"/>
+        <w:tabs>
+          <w:tab w:val="right" w:leader="dot" w:pos="9622"/>
+        </w:tabs>
+        <w:rPr>
+          <w:rFonts w:asciiTheme="minorHAnsi" w:eastAsiaTheme="minorEastAsia" w:hAnsiTheme="minorHAnsi"/>
+          <w:noProof/>
+          <w:sz w:val="22"/>
+          <w:szCs w:val="22"/>
+          <w:lang w:eastAsia="it-IT"/>
+        </w:rPr>
+      </w:pPr>
+      <w:hyperlink w:anchor="_Toc100946495" w:history="1">
+        <w:r>
+          <w:rPr>
+            <w:rStyle w:val="Collegamentoipertestuale"/>
+            <w:rFonts w:asciiTheme="majorHAnsi" w:hAnsiTheme="majorHAnsi"/>
+            <w:b/>
+            <w:bCs/>
+            <w:noProof/>
+          </w:rPr>
+          <w:t>Test funzionale</w:t>
+        </w:r>
+        <w:r>
+          <w:rPr>
+            <w:noProof/>
+            <w:webHidden/>
+          </w:rPr>
+          <w:tab/>
+        </w:r>
+        <w:r>
+          <w:rPr>
+            <w:noProof/>
+            <w:webHidden/>
+          </w:rPr>
+          <w:fldChar w:fldCharType="begin"/>
+        </w:r>
+        <w:r>
+          <w:rPr>
+            <w:noProof/>
+            <w:webHidden/>
+          </w:rPr>
+          <w:instrText xml:space="preserve"> PAGEREF _Toc100946495 \h </w:instrText>
+        </w:r>
+        <w:r>
+          <w:rPr>
+            <w:noProof/>
+            <w:webHidden/>
+          </w:rPr>
+        </w:r>
+        <w:r>
+          <w:rPr>
+            <w:noProof/>
+            <w:webHidden/>
+          </w:rPr>
+          <w:fldChar w:fldCharType="separate"/>
+        </w:r>
+        <w:r>
+          <w:rPr>
+            <w:noProof/>
+            <w:webHidden/>
+          </w:rPr>
+          <w:t>19</w:t>
+        </w:r>
+        <w:r>
+          <w:rPr>
+            <w:noProof/>
+            <w:webHidden/>
+          </w:rPr>
+          <w:fldChar w:fldCharType="end"/>
+        </w:r>
+      </w:hyperlink>
+    </w:p>
+    <w:p>
+      <w:pPr>
+        <w:pStyle w:val="Sommario3"/>
+        <w:tabs>
+          <w:tab w:val="right" w:leader="dot" w:pos="9622"/>
+        </w:tabs>
+        <w:rPr>
+          <w:rFonts w:asciiTheme="minorHAnsi" w:eastAsiaTheme="minorEastAsia" w:hAnsiTheme="minorHAnsi"/>
+          <w:noProof/>
+          <w:sz w:val="22"/>
+          <w:szCs w:val="22"/>
+          <w:lang w:eastAsia="it-IT"/>
+        </w:rPr>
+      </w:pPr>
+      <w:hyperlink w:anchor="_Toc100946496" w:history="1">
+        <w:r>
+          <w:rPr>
+            <w:rStyle w:val="Collegamentoipertestuale"/>
+            <w:rFonts w:asciiTheme="majorHAnsi" w:hAnsiTheme="majorHAnsi"/>
+            <w:b/>
+            <w:bCs/>
+            <w:noProof/>
+          </w:rPr>
+          <w:t>Test strutturale</w:t>
+        </w:r>
+        <w:r>
+          <w:rPr>
+            <w:noProof/>
+            <w:webHidden/>
+          </w:rPr>
+          <w:tab/>
+        </w:r>
+        <w:r>
+          <w:rPr>
+            <w:noProof/>
+            <w:webHidden/>
+          </w:rPr>
+          <w:fldChar w:fldCharType="begin"/>
+        </w:r>
+        <w:r>
+          <w:rPr>
+            <w:noProof/>
+            <w:webHidden/>
+          </w:rPr>
+          <w:instrText xml:space="preserve"> PAGEREF _Toc100946496 \h </w:instrText>
+        </w:r>
+        <w:r>
+          <w:rPr>
+            <w:noProof/>
+            <w:webHidden/>
+          </w:rPr>
+        </w:r>
+        <w:r>
+          <w:rPr>
+            <w:noProof/>
+            <w:webHidden/>
+          </w:rPr>
+          <w:fldChar w:fldCharType="separate"/>
+        </w:r>
+        <w:r>
+          <w:rPr>
+            <w:noProof/>
+            <w:webHidden/>
+          </w:rPr>
+          <w:t>19</w:t>
+        </w:r>
+        <w:r>
+          <w:rPr>
+            <w:noProof/>
+            <w:webHidden/>
+          </w:rPr>
+          <w:fldChar w:fldCharType="end"/>
+        </w:r>
+      </w:hyperlink>
+    </w:p>
+    <w:p>
+      <w:pPr>
+        <w:pStyle w:val="Sommario3"/>
+        <w:tabs>
+          <w:tab w:val="right" w:leader="dot" w:pos="9622"/>
+        </w:tabs>
+        <w:rPr>
+          <w:rFonts w:asciiTheme="minorHAnsi" w:eastAsiaTheme="minorEastAsia" w:hAnsiTheme="minorHAnsi"/>
+          <w:noProof/>
+          <w:sz w:val="22"/>
+          <w:szCs w:val="22"/>
+          <w:lang w:eastAsia="it-IT"/>
+        </w:rPr>
+      </w:pPr>
+      <w:hyperlink w:anchor="_Toc100946497" w:history="1">
+        <w:r>
+          <w:rPr>
+            <w:rStyle w:val="Collegamentoipertestuale"/>
+            <w:b/>
+            <w:bCs/>
+            <w:noProof/>
+          </w:rPr>
+          <w:t>Test di carico</w:t>
+        </w:r>
+        <w:r>
+          <w:rPr>
+            <w:noProof/>
+            <w:webHidden/>
+          </w:rPr>
+          <w:tab/>
+        </w:r>
+        <w:r>
+          <w:rPr>
+            <w:noProof/>
+            <w:webHidden/>
+          </w:rPr>
+          <w:fldChar w:fldCharType="begin"/>
+        </w:r>
+        <w:r>
+          <w:rPr>
+            <w:noProof/>
+            <w:webHidden/>
+          </w:rPr>
+          <w:instrText xml:space="preserve"> PAGEREF _Toc100946497 \h </w:instrText>
+        </w:r>
+        <w:r>
+          <w:rPr>
+            <w:noProof/>
+            <w:webHidden/>
+          </w:rPr>
+        </w:r>
+        <w:r>
+          <w:rPr>
+            <w:noProof/>
+            <w:webHidden/>
+          </w:rPr>
+          <w:fldChar w:fldCharType="separate"/>
+        </w:r>
+        <w:r>
+          <w:rPr>
+            <w:noProof/>
+            <w:webHidden/>
+          </w:rPr>
+          <w:t>20</w:t>
         </w:r>
         <w:r>
           <w:rPr>
@@ -905,16 +3137,18 @@
         <w:rPr>
           <w:rFonts w:asciiTheme="minorHAnsi" w:eastAsiaTheme="minorEastAsia" w:hAnsiTheme="minorHAnsi"/>
           <w:noProof/>
+          <w:sz w:val="22"/>
+          <w:szCs w:val="22"/>
           <w:lang w:eastAsia="it-IT"/>
         </w:rPr>
       </w:pPr>
-      <w:hyperlink w:anchor="_Toc41400382" w:history="1">
+      <w:hyperlink w:anchor="_Toc100946498" w:history="1">
         <w:r>
           <w:rPr>
             <w:rStyle w:val="Collegamentoipertestuale"/>
             <w:noProof/>
           </w:rPr>
-          <w:t>Monitoraggio progetto</w:t>
+          <w:t>Beta test</w:t>
         </w:r>
         <w:r>
           <w:rPr>
@@ -935,7 +3169,7 @@
             <w:noProof/>
             <w:webHidden/>
           </w:rPr>
-          <w:instrText xml:space="preserve"> PAGEREF _Toc41400382 \h </w:instrText>
+          <w:instrText xml:space="preserve"> PAGEREF _Toc100946498 \h </w:instrText>
         </w:r>
         <w:r>
           <w:rPr>
@@ -955,7 +3189,79 @@
             <w:noProof/>
             <w:webHidden/>
           </w:rPr>
-          <w:t>10</w:t>
+          <w:t>20</w:t>
+        </w:r>
+        <w:r>
+          <w:rPr>
+            <w:noProof/>
+            <w:webHidden/>
+          </w:rPr>
+          <w:fldChar w:fldCharType="end"/>
+        </w:r>
+      </w:hyperlink>
+    </w:p>
+    <w:p>
+      <w:pPr>
+        <w:pStyle w:val="Sommario1"/>
+        <w:tabs>
+          <w:tab w:val="right" w:leader="dot" w:pos="9622"/>
+        </w:tabs>
+        <w:rPr>
+          <w:rFonts w:asciiTheme="minorHAnsi" w:eastAsiaTheme="minorEastAsia" w:hAnsiTheme="minorHAnsi"/>
+          <w:noProof/>
+          <w:sz w:val="22"/>
+          <w:szCs w:val="22"/>
+          <w:lang w:eastAsia="it-IT"/>
+        </w:rPr>
+      </w:pPr>
+      <w:hyperlink w:anchor="_Toc100946499" w:history="1">
+        <w:r>
+          <w:rPr>
+            <w:rStyle w:val="Collegamentoipertestuale"/>
+            <w:noProof/>
+          </w:rPr>
+          <w:t>Appendice A</w:t>
+        </w:r>
+        <w:r>
+          <w:rPr>
+            <w:noProof/>
+            <w:webHidden/>
+          </w:rPr>
+          <w:tab/>
+        </w:r>
+        <w:r>
+          <w:rPr>
+            <w:noProof/>
+            <w:webHidden/>
+          </w:rPr>
+          <w:fldChar w:fldCharType="begin"/>
+        </w:r>
+        <w:r>
+          <w:rPr>
+            <w:noProof/>
+            <w:webHidden/>
+          </w:rPr>
+          <w:instrText xml:space="preserve"> PAGEREF _Toc100946499 \h </w:instrText>
+        </w:r>
+        <w:r>
+          <w:rPr>
+            <w:noProof/>
+            <w:webHidden/>
+          </w:rPr>
+        </w:r>
+        <w:r>
+          <w:rPr>
+            <w:noProof/>
+            <w:webHidden/>
+          </w:rPr>
+          <w:fldChar w:fldCharType="separate"/>
+        </w:r>
+        <w:r>
+          <w:rPr>
+            <w:noProof/>
+            <w:webHidden/>
+          </w:rPr>
+          <w:t>21</w:t>
         </w:r>
         <w:r>
           <w:rPr>
@@ -975,16 +3281,18 @@
         <w:rPr>
           <w:rFonts w:asciiTheme="minorHAnsi" w:eastAsiaTheme="minorEastAsia" w:hAnsiTheme="minorHAnsi"/>
           <w:noProof/>
+          <w:sz w:val="22"/>
+          <w:szCs w:val="22"/>
           <w:lang w:eastAsia="it-IT"/>
         </w:rPr>
       </w:pPr>
-      <w:hyperlink w:anchor="_Toc41400383" w:history="1">
+      <w:hyperlink w:anchor="_Toc100946500" w:history="1">
         <w:r>
           <w:rPr>
             <w:rStyle w:val="Collegamentoipertestuale"/>
             <w:noProof/>
           </w:rPr>
-          <w:t>Individuare e reperire le risorse</w:t>
+          <w:t>Questionario SUS (System Usability Scale)</w:t>
         </w:r>
         <w:r>
           <w:rPr>
@@ -1005,7 +3313,7 @@
             <w:noProof/>
             <w:webHidden/>
           </w:rPr>
-          <w:instrText xml:space="preserve"> PAGEREF _Toc41400383 \h </w:instrText>
+          <w:instrText xml:space="preserve"> PAGEREF _Toc100946500 \h </w:instrText>
         </w:r>
         <w:r>
           <w:rPr>
@@ -1025,917 +3333,7 @@
             <w:noProof/>
             <w:webHidden/>
           </w:rPr>
-          <w:t>12</w:t>
-        </w:r>
-        <w:r>
-          <w:rPr>
-            <w:noProof/>
-            <w:webHidden/>
-          </w:rPr>
-          <w:fldChar w:fldCharType="end"/>
-        </w:r>
-      </w:hyperlink>
-    </w:p>
-    <w:p>
-      <w:pPr>
-        <w:pStyle w:val="Sommario1"/>
-        <w:tabs>
-          <w:tab w:val="right" w:leader="dot" w:pos="9622"/>
-        </w:tabs>
-        <w:rPr>
-          <w:rFonts w:asciiTheme="minorHAnsi" w:eastAsiaTheme="minorEastAsia" w:hAnsiTheme="minorHAnsi"/>
-          <w:noProof/>
-          <w:lang w:eastAsia="it-IT"/>
-        </w:rPr>
-      </w:pPr>
-      <w:hyperlink w:anchor="_Toc41400384" w:history="1">
-        <w:r>
-          <w:rPr>
-            <w:rStyle w:val="Collegamentoipertestuale"/>
-            <w:noProof/>
-          </w:rPr>
-          <w:t>Progettazione</w:t>
-        </w:r>
-        <w:r>
-          <w:rPr>
-            <w:noProof/>
-            <w:webHidden/>
-          </w:rPr>
-          <w:tab/>
-        </w:r>
-        <w:r>
-          <w:rPr>
-            <w:noProof/>
-            <w:webHidden/>
-          </w:rPr>
-          <w:fldChar w:fldCharType="begin"/>
-        </w:r>
-        <w:r>
-          <w:rPr>
-            <w:noProof/>
-            <w:webHidden/>
-          </w:rPr>
-          <w:instrText xml:space="preserve"> PAGEREF _Toc41400384 \h </w:instrText>
-        </w:r>
-        <w:r>
-          <w:rPr>
-            <w:noProof/>
-            <w:webHidden/>
-          </w:rPr>
-        </w:r>
-        <w:r>
-          <w:rPr>
-            <w:noProof/>
-            <w:webHidden/>
-          </w:rPr>
-          <w:fldChar w:fldCharType="separate"/>
-        </w:r>
-        <w:r>
-          <w:rPr>
-            <w:noProof/>
-            <w:webHidden/>
-          </w:rPr>
-          <w:t>13</w:t>
-        </w:r>
-        <w:r>
-          <w:rPr>
-            <w:noProof/>
-            <w:webHidden/>
-          </w:rPr>
-          <w:fldChar w:fldCharType="end"/>
-        </w:r>
-      </w:hyperlink>
-    </w:p>
-    <w:p>
-      <w:pPr>
-        <w:pStyle w:val="Sommario2"/>
-        <w:tabs>
-          <w:tab w:val="right" w:leader="dot" w:pos="9622"/>
-        </w:tabs>
-        <w:rPr>
-          <w:rFonts w:asciiTheme="minorHAnsi" w:eastAsiaTheme="minorEastAsia" w:hAnsiTheme="minorHAnsi"/>
-          <w:noProof/>
-          <w:lang w:eastAsia="it-IT"/>
-        </w:rPr>
-      </w:pPr>
-      <w:hyperlink w:anchor="_Toc41400385" w:history="1">
-        <w:r>
-          <w:rPr>
-            <w:rStyle w:val="Collegamentoipertestuale"/>
-            <w:noProof/>
-          </w:rPr>
-          <w:t>Definire i concetti da trasmettere attraverso il multimedia</w:t>
-        </w:r>
-        <w:r>
-          <w:rPr>
-            <w:noProof/>
-            <w:webHidden/>
-          </w:rPr>
-          <w:tab/>
-        </w:r>
-        <w:r>
-          <w:rPr>
-            <w:noProof/>
-            <w:webHidden/>
-          </w:rPr>
-          <w:fldChar w:fldCharType="begin"/>
-        </w:r>
-        <w:r>
-          <w:rPr>
-            <w:noProof/>
-            <w:webHidden/>
-          </w:rPr>
-          <w:instrText xml:space="preserve"> PAGEREF _Toc41400385 \h </w:instrText>
-        </w:r>
-        <w:r>
-          <w:rPr>
-            <w:noProof/>
-            <w:webHidden/>
-          </w:rPr>
-        </w:r>
-        <w:r>
-          <w:rPr>
-            <w:noProof/>
-            <w:webHidden/>
-          </w:rPr>
-          <w:fldChar w:fldCharType="separate"/>
-        </w:r>
-        <w:r>
-          <w:rPr>
-            <w:noProof/>
-            <w:webHidden/>
-          </w:rPr>
-          <w:t>13</w:t>
-        </w:r>
-        <w:r>
-          <w:rPr>
-            <w:noProof/>
-            <w:webHidden/>
-          </w:rPr>
-          <w:fldChar w:fldCharType="end"/>
-        </w:r>
-      </w:hyperlink>
-    </w:p>
-    <w:p>
-      <w:pPr>
-        <w:pStyle w:val="Sommario2"/>
-        <w:tabs>
-          <w:tab w:val="right" w:leader="dot" w:pos="9622"/>
-        </w:tabs>
-        <w:rPr>
-          <w:rFonts w:asciiTheme="minorHAnsi" w:eastAsiaTheme="minorEastAsia" w:hAnsiTheme="minorHAnsi"/>
-          <w:noProof/>
-          <w:lang w:eastAsia="it-IT"/>
-        </w:rPr>
-      </w:pPr>
-      <w:hyperlink w:anchor="_Toc41400386" w:history="1">
-        <w:r>
-          <w:rPr>
-            <w:rStyle w:val="Collegamentoipertestuale"/>
-            <w:noProof/>
-          </w:rPr>
-          <w:t>Definire le competenze (task) da trasmettere attraverso il multimedia</w:t>
-        </w:r>
-        <w:r>
-          <w:rPr>
-            <w:noProof/>
-            <w:webHidden/>
-          </w:rPr>
-          <w:tab/>
-        </w:r>
-        <w:r>
-          <w:rPr>
-            <w:noProof/>
-            <w:webHidden/>
-          </w:rPr>
-          <w:fldChar w:fldCharType="begin"/>
-        </w:r>
-        <w:r>
-          <w:rPr>
-            <w:noProof/>
-            <w:webHidden/>
-          </w:rPr>
-          <w:instrText xml:space="preserve"> PAGEREF _Toc41400386 \h </w:instrText>
-        </w:r>
-        <w:r>
-          <w:rPr>
-            <w:noProof/>
-            <w:webHidden/>
-          </w:rPr>
-        </w:r>
-        <w:r>
-          <w:rPr>
-            <w:noProof/>
-            <w:webHidden/>
-          </w:rPr>
-          <w:fldChar w:fldCharType="separate"/>
-        </w:r>
-        <w:r>
-          <w:rPr>
-            <w:noProof/>
-            <w:webHidden/>
-          </w:rPr>
-          <w:t>14</w:t>
-        </w:r>
-        <w:r>
-          <w:rPr>
-            <w:noProof/>
-            <w:webHidden/>
-          </w:rPr>
-          <w:fldChar w:fldCharType="end"/>
-        </w:r>
-      </w:hyperlink>
-    </w:p>
-    <w:p>
-      <w:pPr>
-        <w:pStyle w:val="Sommario2"/>
-        <w:tabs>
-          <w:tab w:val="right" w:leader="dot" w:pos="9622"/>
-        </w:tabs>
-        <w:rPr>
-          <w:rFonts w:asciiTheme="minorHAnsi" w:eastAsiaTheme="minorEastAsia" w:hAnsiTheme="minorHAnsi"/>
-          <w:noProof/>
-          <w:lang w:eastAsia="it-IT"/>
-        </w:rPr>
-      </w:pPr>
-      <w:hyperlink w:anchor="_Toc41400387" w:history="1">
-        <w:r>
-          <w:rPr>
-            <w:rStyle w:val="Collegamentoipertestuale"/>
-            <w:noProof/>
-          </w:rPr>
-          <w:t>Preparare una descrizione preliminare del programma</w:t>
-        </w:r>
-        <w:r>
-          <w:rPr>
-            <w:noProof/>
-            <w:webHidden/>
-          </w:rPr>
-          <w:tab/>
-        </w:r>
-        <w:r>
-          <w:rPr>
-            <w:noProof/>
-            <w:webHidden/>
-          </w:rPr>
-          <w:fldChar w:fldCharType="begin"/>
-        </w:r>
-        <w:r>
-          <w:rPr>
-            <w:noProof/>
-            <w:webHidden/>
-          </w:rPr>
-          <w:instrText xml:space="preserve"> PAGEREF _Toc41400387 \h </w:instrText>
-        </w:r>
-        <w:r>
-          <w:rPr>
-            <w:noProof/>
-            <w:webHidden/>
-          </w:rPr>
-        </w:r>
-        <w:r>
-          <w:rPr>
-            <w:noProof/>
-            <w:webHidden/>
-          </w:rPr>
-          <w:fldChar w:fldCharType="separate"/>
-        </w:r>
-        <w:r>
-          <w:rPr>
-            <w:noProof/>
-            <w:webHidden/>
-          </w:rPr>
-          <w:t>15</w:t>
-        </w:r>
-        <w:r>
-          <w:rPr>
-            <w:noProof/>
-            <w:webHidden/>
-          </w:rPr>
-          <w:fldChar w:fldCharType="end"/>
-        </w:r>
-      </w:hyperlink>
-    </w:p>
-    <w:p>
-      <w:pPr>
-        <w:pStyle w:val="Sommario2"/>
-        <w:tabs>
-          <w:tab w:val="right" w:leader="dot" w:pos="9622"/>
-        </w:tabs>
-        <w:rPr>
-          <w:rFonts w:asciiTheme="minorHAnsi" w:eastAsiaTheme="minorEastAsia" w:hAnsiTheme="minorHAnsi"/>
-          <w:noProof/>
-          <w:lang w:eastAsia="it-IT"/>
-        </w:rPr>
-      </w:pPr>
-      <w:hyperlink w:anchor="_Toc41400388" w:history="1">
-        <w:r>
-          <w:rPr>
-            <w:rStyle w:val="Collegamentoipertestuale"/>
-            <w:noProof/>
-          </w:rPr>
-          <w:t>Dettagliare il progetto del multimedia</w:t>
-        </w:r>
-        <w:r>
-          <w:rPr>
-            <w:noProof/>
-            <w:webHidden/>
-          </w:rPr>
-          <w:tab/>
-        </w:r>
-        <w:r>
-          <w:rPr>
-            <w:noProof/>
-            <w:webHidden/>
-          </w:rPr>
-          <w:fldChar w:fldCharType="begin"/>
-        </w:r>
-        <w:r>
-          <w:rPr>
-            <w:noProof/>
-            <w:webHidden/>
-          </w:rPr>
-          <w:instrText xml:space="preserve"> PAGEREF _Toc41400388 \h </w:instrText>
-        </w:r>
-        <w:r>
-          <w:rPr>
-            <w:noProof/>
-            <w:webHidden/>
-          </w:rPr>
-        </w:r>
-        <w:r>
-          <w:rPr>
-            <w:noProof/>
-            <w:webHidden/>
-          </w:rPr>
-          <w:fldChar w:fldCharType="separate"/>
-        </w:r>
-        <w:r>
-          <w:rPr>
-            <w:noProof/>
-            <w:webHidden/>
-          </w:rPr>
-          <w:t>16</w:t>
-        </w:r>
-        <w:r>
-          <w:rPr>
-            <w:noProof/>
-            <w:webHidden/>
-          </w:rPr>
-          <w:fldChar w:fldCharType="end"/>
-        </w:r>
-      </w:hyperlink>
-    </w:p>
-    <w:p>
-      <w:pPr>
-        <w:pStyle w:val="Sommario3"/>
-        <w:tabs>
-          <w:tab w:val="right" w:leader="dot" w:pos="9622"/>
-        </w:tabs>
-        <w:rPr>
-          <w:rFonts w:asciiTheme="minorHAnsi" w:eastAsiaTheme="minorEastAsia" w:hAnsiTheme="minorHAnsi"/>
-          <w:noProof/>
-          <w:lang w:eastAsia="it-IT"/>
-        </w:rPr>
-      </w:pPr>
-      <w:hyperlink w:anchor="_Toc41400389" w:history="1">
-        <w:r>
-          <w:rPr>
-            <w:rStyle w:val="Collegamentoipertestuale"/>
-            <w:noProof/>
-          </w:rPr>
-          <w:t>Prototipi</w:t>
-        </w:r>
-        <w:r>
-          <w:rPr>
-            <w:noProof/>
-            <w:webHidden/>
-          </w:rPr>
-          <w:tab/>
-        </w:r>
-        <w:r>
-          <w:rPr>
-            <w:noProof/>
-            <w:webHidden/>
-          </w:rPr>
-          <w:fldChar w:fldCharType="begin"/>
-        </w:r>
-        <w:r>
-          <w:rPr>
-            <w:noProof/>
-            <w:webHidden/>
-          </w:rPr>
-          <w:instrText xml:space="preserve"> PAGEREF _Toc41400389 \h </w:instrText>
-        </w:r>
-        <w:r>
-          <w:rPr>
-            <w:noProof/>
-            <w:webHidden/>
-          </w:rPr>
-        </w:r>
-        <w:r>
-          <w:rPr>
-            <w:noProof/>
-            <w:webHidden/>
-          </w:rPr>
-          <w:fldChar w:fldCharType="separate"/>
-        </w:r>
-        <w:r>
-          <w:rPr>
-            <w:noProof/>
-            <w:webHidden/>
-          </w:rPr>
-          <w:t>16</w:t>
-        </w:r>
-        <w:r>
-          <w:rPr>
-            <w:noProof/>
-            <w:webHidden/>
-          </w:rPr>
-          <w:fldChar w:fldCharType="end"/>
-        </w:r>
-      </w:hyperlink>
-    </w:p>
-    <w:p>
-      <w:pPr>
-        <w:pStyle w:val="Sommario3"/>
-        <w:tabs>
-          <w:tab w:val="right" w:leader="dot" w:pos="9622"/>
-        </w:tabs>
-        <w:rPr>
-          <w:rFonts w:asciiTheme="minorHAnsi" w:eastAsiaTheme="minorEastAsia" w:hAnsiTheme="minorHAnsi"/>
-          <w:noProof/>
-          <w:lang w:eastAsia="it-IT"/>
-        </w:rPr>
-      </w:pPr>
-      <w:hyperlink w:anchor="_Toc41400390" w:history="1">
-        <w:r>
-          <w:rPr>
-            <w:rStyle w:val="Collegamentoipertestuale"/>
-            <w:noProof/>
-          </w:rPr>
-          <w:t>Flowchart</w:t>
-        </w:r>
-        <w:r>
-          <w:rPr>
-            <w:noProof/>
-            <w:webHidden/>
-          </w:rPr>
-          <w:tab/>
-        </w:r>
-        <w:r>
-          <w:rPr>
-            <w:noProof/>
-            <w:webHidden/>
-          </w:rPr>
-          <w:fldChar w:fldCharType="begin"/>
-        </w:r>
-        <w:r>
-          <w:rPr>
-            <w:noProof/>
-            <w:webHidden/>
-          </w:rPr>
-          <w:instrText xml:space="preserve"> PAGEREF _Toc41400390 \h </w:instrText>
-        </w:r>
-        <w:r>
-          <w:rPr>
-            <w:noProof/>
-            <w:webHidden/>
-          </w:rPr>
-        </w:r>
-        <w:r>
-          <w:rPr>
-            <w:noProof/>
-            <w:webHidden/>
-          </w:rPr>
-          <w:fldChar w:fldCharType="separate"/>
-        </w:r>
-        <w:r>
-          <w:rPr>
-            <w:noProof/>
-            <w:webHidden/>
-          </w:rPr>
-          <w:t>16</w:t>
-        </w:r>
-        <w:r>
-          <w:rPr>
-            <w:noProof/>
-            <w:webHidden/>
-          </w:rPr>
-          <w:fldChar w:fldCharType="end"/>
-        </w:r>
-      </w:hyperlink>
-    </w:p>
-    <w:p>
-      <w:pPr>
-        <w:pStyle w:val="Sommario3"/>
-        <w:tabs>
-          <w:tab w:val="right" w:leader="dot" w:pos="9622"/>
-        </w:tabs>
-        <w:rPr>
-          <w:rFonts w:asciiTheme="minorHAnsi" w:eastAsiaTheme="minorEastAsia" w:hAnsiTheme="minorHAnsi"/>
-          <w:noProof/>
-          <w:lang w:eastAsia="it-IT"/>
-        </w:rPr>
-      </w:pPr>
-      <w:hyperlink w:anchor="_Toc41400391" w:history="1">
-        <w:r>
-          <w:rPr>
-            <w:rStyle w:val="Collegamentoipertestuale"/>
-            <w:noProof/>
-          </w:rPr>
-          <w:t>Storyboard</w:t>
-        </w:r>
-        <w:r>
-          <w:rPr>
-            <w:noProof/>
-            <w:webHidden/>
-          </w:rPr>
-          <w:tab/>
-        </w:r>
-        <w:r>
-          <w:rPr>
-            <w:noProof/>
-            <w:webHidden/>
-          </w:rPr>
-          <w:fldChar w:fldCharType="begin"/>
-        </w:r>
-        <w:r>
-          <w:rPr>
-            <w:noProof/>
-            <w:webHidden/>
-          </w:rPr>
-          <w:instrText xml:space="preserve"> PAGEREF _Toc41400391 \h </w:instrText>
-        </w:r>
-        <w:r>
-          <w:rPr>
-            <w:noProof/>
-            <w:webHidden/>
-          </w:rPr>
-        </w:r>
-        <w:r>
-          <w:rPr>
-            <w:noProof/>
-            <w:webHidden/>
-          </w:rPr>
-          <w:fldChar w:fldCharType="separate"/>
-        </w:r>
-        <w:r>
-          <w:rPr>
-            <w:noProof/>
-            <w:webHidden/>
-          </w:rPr>
-          <w:t>16</w:t>
-        </w:r>
-        <w:r>
-          <w:rPr>
-            <w:noProof/>
-            <w:webHidden/>
-          </w:rPr>
-          <w:fldChar w:fldCharType="end"/>
-        </w:r>
-      </w:hyperlink>
-    </w:p>
-    <w:p>
-      <w:pPr>
-        <w:pStyle w:val="Sommario1"/>
-        <w:tabs>
-          <w:tab w:val="right" w:leader="dot" w:pos="9622"/>
-        </w:tabs>
-        <w:rPr>
-          <w:rFonts w:asciiTheme="minorHAnsi" w:eastAsiaTheme="minorEastAsia" w:hAnsiTheme="minorHAnsi"/>
-          <w:noProof/>
-          <w:lang w:eastAsia="it-IT"/>
-        </w:rPr>
-      </w:pPr>
-      <w:hyperlink w:anchor="_Toc41400392" w:history="1">
-        <w:r>
-          <w:rPr>
-            <w:rStyle w:val="Collegamentoipertestuale"/>
-            <w:noProof/>
-          </w:rPr>
-          <w:t>Test</w:t>
-        </w:r>
-        <w:r>
-          <w:rPr>
-            <w:noProof/>
-            <w:webHidden/>
-          </w:rPr>
-          <w:tab/>
-        </w:r>
-        <w:r>
-          <w:rPr>
-            <w:noProof/>
-            <w:webHidden/>
-          </w:rPr>
-          <w:fldChar w:fldCharType="begin"/>
-        </w:r>
-        <w:r>
-          <w:rPr>
-            <w:noProof/>
-            <w:webHidden/>
-          </w:rPr>
-          <w:instrText xml:space="preserve"> PAGEREF _Toc41400392 \h </w:instrText>
-        </w:r>
-        <w:r>
-          <w:rPr>
-            <w:noProof/>
-            <w:webHidden/>
-          </w:rPr>
-        </w:r>
-        <w:r>
-          <w:rPr>
-            <w:noProof/>
-            <w:webHidden/>
-          </w:rPr>
-          <w:fldChar w:fldCharType="separate"/>
-        </w:r>
-        <w:r>
-          <w:rPr>
-            <w:noProof/>
-            <w:webHidden/>
-          </w:rPr>
-          <w:t>17</w:t>
-        </w:r>
-        <w:r>
-          <w:rPr>
-            <w:noProof/>
-            <w:webHidden/>
-          </w:rPr>
-          <w:fldChar w:fldCharType="end"/>
-        </w:r>
-      </w:hyperlink>
-    </w:p>
-    <w:p>
-      <w:pPr>
-        <w:pStyle w:val="Sommario2"/>
-        <w:tabs>
-          <w:tab w:val="right" w:leader="dot" w:pos="9622"/>
-        </w:tabs>
-        <w:rPr>
-          <w:rFonts w:asciiTheme="minorHAnsi" w:eastAsiaTheme="minorEastAsia" w:hAnsiTheme="minorHAnsi"/>
-          <w:noProof/>
-          <w:lang w:eastAsia="it-IT"/>
-        </w:rPr>
-      </w:pPr>
-      <w:hyperlink w:anchor="_Toc41400393" w:history="1">
-        <w:r>
-          <w:rPr>
-            <w:rStyle w:val="Collegamentoipertestuale"/>
-            <w:noProof/>
-          </w:rPr>
-          <w:t>Alpha test</w:t>
-        </w:r>
-        <w:r>
-          <w:rPr>
-            <w:noProof/>
-            <w:webHidden/>
-          </w:rPr>
-          <w:tab/>
-        </w:r>
-        <w:r>
-          <w:rPr>
-            <w:noProof/>
-            <w:webHidden/>
-          </w:rPr>
-          <w:fldChar w:fldCharType="begin"/>
-        </w:r>
-        <w:r>
-          <w:rPr>
-            <w:noProof/>
-            <w:webHidden/>
-          </w:rPr>
-          <w:instrText xml:space="preserve"> PAGEREF _Toc41400393 \h </w:instrText>
-        </w:r>
-        <w:r>
-          <w:rPr>
-            <w:noProof/>
-            <w:webHidden/>
-          </w:rPr>
-        </w:r>
-        <w:r>
-          <w:rPr>
-            <w:noProof/>
-            <w:webHidden/>
-          </w:rPr>
-          <w:fldChar w:fldCharType="separate"/>
-        </w:r>
-        <w:r>
-          <w:rPr>
-            <w:noProof/>
-            <w:webHidden/>
-          </w:rPr>
-          <w:t>17</w:t>
-        </w:r>
-        <w:r>
-          <w:rPr>
-            <w:noProof/>
-            <w:webHidden/>
-          </w:rPr>
-          <w:fldChar w:fldCharType="end"/>
-        </w:r>
-      </w:hyperlink>
-    </w:p>
-    <w:p>
-      <w:pPr>
-        <w:pStyle w:val="Sommario3"/>
-        <w:tabs>
-          <w:tab w:val="right" w:leader="dot" w:pos="9622"/>
-        </w:tabs>
-        <w:rPr>
-          <w:rFonts w:asciiTheme="minorHAnsi" w:eastAsiaTheme="minorEastAsia" w:hAnsiTheme="minorHAnsi"/>
-          <w:noProof/>
-          <w:lang w:eastAsia="it-IT"/>
-        </w:rPr>
-      </w:pPr>
-      <w:hyperlink w:anchor="_Toc41400394" w:history="1">
-        <w:r>
-          <w:rPr>
-            <w:rStyle w:val="Collegamentoipertestuale"/>
-            <w:noProof/>
-          </w:rPr>
-          <w:t>Test funzionale</w:t>
-        </w:r>
-        <w:r>
-          <w:rPr>
-            <w:noProof/>
-            <w:webHidden/>
-          </w:rPr>
-          <w:tab/>
-        </w:r>
-        <w:r>
-          <w:rPr>
-            <w:noProof/>
-            <w:webHidden/>
-          </w:rPr>
-          <w:fldChar w:fldCharType="begin"/>
-        </w:r>
-        <w:r>
-          <w:rPr>
-            <w:noProof/>
-            <w:webHidden/>
-          </w:rPr>
-          <w:instrText xml:space="preserve"> PAGEREF _Toc41400394 \h </w:instrText>
-        </w:r>
-        <w:r>
-          <w:rPr>
-            <w:noProof/>
-            <w:webHidden/>
-          </w:rPr>
-        </w:r>
-        <w:r>
-          <w:rPr>
-            <w:noProof/>
-            <w:webHidden/>
-          </w:rPr>
-          <w:fldChar w:fldCharType="separate"/>
-        </w:r>
-        <w:r>
-          <w:rPr>
-            <w:noProof/>
-            <w:webHidden/>
-          </w:rPr>
-          <w:t>17</w:t>
-        </w:r>
-        <w:r>
-          <w:rPr>
-            <w:noProof/>
-            <w:webHidden/>
-          </w:rPr>
-          <w:fldChar w:fldCharType="end"/>
-        </w:r>
-      </w:hyperlink>
-    </w:p>
-    <w:p>
-      <w:pPr>
-        <w:pStyle w:val="Sommario3"/>
-        <w:tabs>
-          <w:tab w:val="right" w:leader="dot" w:pos="9622"/>
-        </w:tabs>
-        <w:rPr>
-          <w:rFonts w:asciiTheme="minorHAnsi" w:eastAsiaTheme="minorEastAsia" w:hAnsiTheme="minorHAnsi"/>
-          <w:noProof/>
-          <w:lang w:eastAsia="it-IT"/>
-        </w:rPr>
-      </w:pPr>
-      <w:hyperlink w:anchor="_Toc41400395" w:history="1">
-        <w:r>
-          <w:rPr>
-            <w:rStyle w:val="Collegamentoipertestuale"/>
-            <w:noProof/>
-          </w:rPr>
-          <w:t>Test strutturale</w:t>
-        </w:r>
-        <w:r>
-          <w:rPr>
-            <w:noProof/>
-            <w:webHidden/>
-          </w:rPr>
-          <w:tab/>
-        </w:r>
-        <w:r>
-          <w:rPr>
-            <w:noProof/>
-            <w:webHidden/>
-          </w:rPr>
-          <w:fldChar w:fldCharType="begin"/>
-        </w:r>
-        <w:r>
-          <w:rPr>
-            <w:noProof/>
-            <w:webHidden/>
-          </w:rPr>
-          <w:instrText xml:space="preserve"> PAGEREF _Toc41400395 \h </w:instrText>
-        </w:r>
-        <w:r>
-          <w:rPr>
-            <w:noProof/>
-            <w:webHidden/>
-          </w:rPr>
-        </w:r>
-        <w:r>
-          <w:rPr>
-            <w:noProof/>
-            <w:webHidden/>
-          </w:rPr>
-          <w:fldChar w:fldCharType="separate"/>
-        </w:r>
-        <w:r>
-          <w:rPr>
-            <w:noProof/>
-            <w:webHidden/>
-          </w:rPr>
-          <w:t>17</w:t>
-        </w:r>
-        <w:r>
-          <w:rPr>
-            <w:noProof/>
-            <w:webHidden/>
-          </w:rPr>
-          <w:fldChar w:fldCharType="end"/>
-        </w:r>
-      </w:hyperlink>
-    </w:p>
-    <w:p>
-      <w:pPr>
-        <w:pStyle w:val="Sommario2"/>
-        <w:tabs>
-          <w:tab w:val="right" w:leader="dot" w:pos="9622"/>
-        </w:tabs>
-        <w:rPr>
-          <w:rFonts w:asciiTheme="minorHAnsi" w:eastAsiaTheme="minorEastAsia" w:hAnsiTheme="minorHAnsi"/>
-          <w:noProof/>
-          <w:lang w:eastAsia="it-IT"/>
-        </w:rPr>
-      </w:pPr>
-      <w:hyperlink w:anchor="_Toc41400396" w:history="1">
-        <w:r>
-          <w:rPr>
-            <w:rStyle w:val="Collegamentoipertestuale"/>
-            <w:noProof/>
-          </w:rPr>
-          <w:t>Beta test</w:t>
-        </w:r>
-        <w:r>
-          <w:rPr>
-            <w:noProof/>
-            <w:webHidden/>
-          </w:rPr>
-          <w:tab/>
-        </w:r>
-        <w:r>
-          <w:rPr>
-            <w:noProof/>
-            <w:webHidden/>
-          </w:rPr>
-          <w:fldChar w:fldCharType="begin"/>
-        </w:r>
-        <w:r>
-          <w:rPr>
-            <w:noProof/>
-            <w:webHidden/>
-          </w:rPr>
-          <w:instrText xml:space="preserve"> PAGEREF _Toc41400396 \h </w:instrText>
-        </w:r>
-        <w:r>
-          <w:rPr>
-            <w:noProof/>
-            <w:webHidden/>
-          </w:rPr>
-        </w:r>
-        <w:r>
-          <w:rPr>
-            <w:noProof/>
-            <w:webHidden/>
-          </w:rPr>
-          <w:fldChar w:fldCharType="separate"/>
-        </w:r>
-        <w:r>
-          <w:rPr>
-            <w:noProof/>
-            <w:webHidden/>
-          </w:rPr>
-          <w:t>17</w:t>
+          <w:t>21</w:t>
         </w:r>
         <w:r>
           <w:rPr>
@@ -1962,9 +3360,15 @@
     <w:p>
       <w:pPr>
         <w:pStyle w:val="Titolo1"/>
-      </w:pPr>
-      <w:bookmarkStart w:id="1" w:name="_Toc41400376"/>
-      <w:r>
+        <w:rPr>
+          <w:color w:val="A8D08D" w:themeColor="accent6" w:themeTint="99"/>
+        </w:rPr>
+      </w:pPr>
+      <w:bookmarkStart w:id="1" w:name="_Toc100946461"/>
+      <w:r>
+        <w:rPr>
+          <w:color w:val="A8D08D" w:themeColor="accent6" w:themeTint="99"/>
+        </w:rPr>
         <w:lastRenderedPageBreak/>
         <w:t>Pianificazione</w:t>
       </w:r>
@@ -1973,9 +3377,15 @@
     <w:p>
       <w:pPr>
         <w:pStyle w:val="Titolo2"/>
-      </w:pPr>
-      <w:bookmarkStart w:id="2" w:name="_Toc41400377"/>
-      <w:r>
+        <w:rPr>
+          <w:color w:val="538135" w:themeColor="accent6" w:themeShade="BF"/>
+        </w:rPr>
+      </w:pPr>
+      <w:bookmarkStart w:id="2" w:name="_Toc100946462"/>
+      <w:r>
+        <w:rPr>
+          <w:color w:val="538135" w:themeColor="accent6" w:themeShade="BF"/>
+        </w:rPr>
         <w:t>Scopo dell’applicazione</w:t>
       </w:r>
       <w:bookmarkEnd w:id="2"/>
@@ -2136,9 +3546,15 @@
     <w:p>
       <w:pPr>
         <w:pStyle w:val="Titolo2"/>
-      </w:pPr>
-      <w:bookmarkStart w:id="4" w:name="_Toc41400378"/>
-      <w:r>
+        <w:rPr>
+          <w:color w:val="538135" w:themeColor="accent6" w:themeShade="BF"/>
+        </w:rPr>
+      </w:pPr>
+      <w:bookmarkStart w:id="4" w:name="_Toc100946463"/>
+      <w:r>
+        <w:rPr>
+          <w:color w:val="538135" w:themeColor="accent6" w:themeShade="BF"/>
+        </w:rPr>
         <w:lastRenderedPageBreak/>
         <w:t>Destinatari dell’applicazione</w:t>
       </w:r>
@@ -2171,7 +3587,7 @@
     </w:p>
     <w:tbl>
       <w:tblPr>
-        <w:tblStyle w:val="Tabellagriglia5scura-colore1"/>
+        <w:tblStyle w:val="Tabellagriglia5scura-colore6"/>
         <w:tblW w:w="0" w:type="auto"/>
         <w:tblLook w:val="0420" w:firstRow="1" w:lastRow="0" w:firstColumn="0" w:lastColumn="0" w:noHBand="0" w:noVBand="1"/>
       </w:tblPr>
@@ -2672,9 +4088,15 @@
     <w:p>
       <w:pPr>
         <w:pStyle w:val="Titolo2"/>
-      </w:pPr>
-      <w:bookmarkStart w:id="5" w:name="_Toc41400379"/>
-      <w:r>
+        <w:rPr>
+          <w:color w:val="538135" w:themeColor="accent6" w:themeShade="BF"/>
+        </w:rPr>
+      </w:pPr>
+      <w:bookmarkStart w:id="5" w:name="_Toc100946464"/>
+      <w:r>
+        <w:rPr>
+          <w:color w:val="538135" w:themeColor="accent6" w:themeShade="BF"/>
+        </w:rPr>
         <w:lastRenderedPageBreak/>
         <w:t>I vincoli</w:t>
       </w:r>
@@ -2708,18 +4130,22 @@
           <w:rFonts w:asciiTheme="majorHAnsi" w:hAnsiTheme="majorHAnsi" w:cstheme="majorHAnsi"/>
           <w:b/>
           <w:bCs/>
+          <w:color w:val="385623" w:themeColor="accent6" w:themeShade="80"/>
         </w:rPr>
       </w:pPr>
       <w:bookmarkStart w:id="6" w:name="_Toc41664998"/>
+      <w:bookmarkStart w:id="7" w:name="_Toc100946465"/>
       <w:r>
         <w:rPr>
           <w:rFonts w:asciiTheme="majorHAnsi" w:hAnsiTheme="majorHAnsi" w:cstheme="majorHAnsi"/>
           <w:b/>
           <w:bCs/>
+          <w:color w:val="385623" w:themeColor="accent6" w:themeShade="80"/>
         </w:rPr>
         <w:t>Conoscenze informatiche</w:t>
       </w:r>
       <w:bookmarkEnd w:id="6"/>
+      <w:bookmarkEnd w:id="7"/>
     </w:p>
     <w:p>
       <w:pPr>
@@ -2756,18 +4182,22 @@
           <w:rFonts w:asciiTheme="majorHAnsi" w:hAnsiTheme="majorHAnsi" w:cstheme="majorHAnsi"/>
           <w:b/>
           <w:bCs/>
-        </w:rPr>
-      </w:pPr>
-      <w:bookmarkStart w:id="7" w:name="_Toc41664999"/>
+          <w:color w:val="385623" w:themeColor="accent6" w:themeShade="80"/>
+        </w:rPr>
+      </w:pPr>
+      <w:bookmarkStart w:id="8" w:name="_Toc41664999"/>
+      <w:bookmarkStart w:id="9" w:name="_Toc100946466"/>
       <w:r>
         <w:rPr>
           <w:rFonts w:asciiTheme="majorHAnsi" w:hAnsiTheme="majorHAnsi" w:cstheme="majorHAnsi"/>
           <w:b/>
           <w:bCs/>
+          <w:color w:val="385623" w:themeColor="accent6" w:themeShade="80"/>
         </w:rPr>
         <w:t>Requisiti minimi della piattaforma</w:t>
       </w:r>
-      <w:bookmarkEnd w:id="7"/>
+      <w:bookmarkEnd w:id="8"/>
+      <w:bookmarkEnd w:id="9"/>
     </w:p>
     <w:p>
       <w:pPr>
@@ -3024,32 +4454,20 @@
           <w:rFonts w:asciiTheme="majorHAnsi" w:hAnsiTheme="majorHAnsi" w:cstheme="majorHAnsi"/>
           <w:b/>
           <w:bCs/>
-        </w:rPr>
-      </w:pPr>
+          <w:color w:val="385623" w:themeColor="accent6" w:themeShade="80"/>
+        </w:rPr>
+      </w:pPr>
+      <w:bookmarkStart w:id="10" w:name="_Toc100946467"/>
       <w:r>
         <w:rPr>
           <w:rFonts w:asciiTheme="majorHAnsi" w:hAnsiTheme="majorHAnsi" w:cstheme="majorHAnsi"/>
           <w:b/>
           <w:bCs/>
-        </w:rPr>
-        <w:t xml:space="preserve">Requisiti </w:t>
-      </w:r>
-      <w:r>
-        <w:rPr>
-          <w:rFonts w:asciiTheme="majorHAnsi" w:hAnsiTheme="majorHAnsi" w:cstheme="majorHAnsi"/>
-          <w:b/>
-          <w:bCs/>
-        </w:rPr>
-        <w:t>consigliati</w:t>
-      </w:r>
-      <w:r>
-        <w:rPr>
-          <w:rFonts w:asciiTheme="majorHAnsi" w:hAnsiTheme="majorHAnsi" w:cstheme="majorHAnsi"/>
-          <w:b/>
-          <w:bCs/>
-        </w:rPr>
-        <w:t xml:space="preserve"> della piattaforma</w:t>
-      </w:r>
+          <w:color w:val="385623" w:themeColor="accent6" w:themeShade="80"/>
+        </w:rPr>
+        <w:t>Requisiti consigliati della piattaforma</w:t>
+      </w:r>
+      <w:bookmarkEnd w:id="10"/>
     </w:p>
     <w:p>
       <w:pPr>
@@ -3271,20 +4689,24 @@
           <w:rFonts w:asciiTheme="majorHAnsi" w:hAnsiTheme="majorHAnsi" w:cstheme="majorHAnsi"/>
           <w:b/>
           <w:bCs/>
-        </w:rPr>
-      </w:pPr>
-      <w:bookmarkStart w:id="8" w:name="_Toc39419812"/>
-      <w:bookmarkStart w:id="9" w:name="_Toc41665000"/>
+          <w:color w:val="385623" w:themeColor="accent6" w:themeShade="80"/>
+        </w:rPr>
+      </w:pPr>
+      <w:bookmarkStart w:id="11" w:name="_Toc39419812"/>
+      <w:bookmarkStart w:id="12" w:name="_Toc41665000"/>
+      <w:bookmarkStart w:id="13" w:name="_Toc100946468"/>
       <w:r>
         <w:rPr>
           <w:rFonts w:asciiTheme="majorHAnsi" w:hAnsiTheme="majorHAnsi" w:cstheme="majorHAnsi"/>
           <w:b/>
           <w:bCs/>
+          <w:color w:val="385623" w:themeColor="accent6" w:themeShade="80"/>
         </w:rPr>
         <w:t>Budget</w:t>
       </w:r>
-      <w:bookmarkEnd w:id="8"/>
-      <w:bookmarkEnd w:id="9"/>
+      <w:bookmarkEnd w:id="11"/>
+      <w:bookmarkEnd w:id="12"/>
+      <w:bookmarkEnd w:id="13"/>
     </w:p>
     <w:p>
       <w:pPr>
@@ -3342,8 +4764,9 @@
           <w:bCs/>
         </w:rPr>
       </w:pPr>
-      <w:bookmarkStart w:id="10" w:name="_Toc39419813"/>
-      <w:bookmarkStart w:id="11" w:name="_Toc41665001"/>
+      <w:bookmarkStart w:id="14" w:name="_Toc39419813"/>
+      <w:bookmarkStart w:id="15" w:name="_Toc41665001"/>
+      <w:bookmarkStart w:id="16" w:name="_Toc100946469"/>
       <w:r>
         <w:rPr>
           <w:rFonts w:asciiTheme="majorHAnsi" w:hAnsiTheme="majorHAnsi" w:cstheme="majorHAnsi"/>
@@ -3352,8 +4775,9 @@
         </w:rPr>
         <w:t>Tempo</w:t>
       </w:r>
-      <w:bookmarkEnd w:id="10"/>
-      <w:bookmarkEnd w:id="11"/>
+      <w:bookmarkEnd w:id="14"/>
+      <w:bookmarkEnd w:id="15"/>
+      <w:bookmarkEnd w:id="16"/>
     </w:p>
     <w:p>
       <w:pPr>
@@ -3464,8 +4888,9 @@
           <w:bCs/>
         </w:rPr>
       </w:pPr>
-      <w:bookmarkStart w:id="12" w:name="_Toc39419814"/>
-      <w:bookmarkStart w:id="13" w:name="_Toc41665002"/>
+      <w:bookmarkStart w:id="17" w:name="_Toc39419814"/>
+      <w:bookmarkStart w:id="18" w:name="_Toc41665002"/>
+      <w:bookmarkStart w:id="19" w:name="_Toc100946470"/>
       <w:r>
         <w:rPr>
           <w:rFonts w:asciiTheme="majorHAnsi" w:hAnsiTheme="majorHAnsi" w:cstheme="majorHAnsi"/>
@@ -3474,8 +4899,9 @@
         </w:rPr>
         <w:t>Responsabilità del cliente</w:t>
       </w:r>
-      <w:bookmarkEnd w:id="12"/>
-      <w:bookmarkEnd w:id="13"/>
+      <w:bookmarkEnd w:id="17"/>
+      <w:bookmarkEnd w:id="18"/>
+      <w:bookmarkEnd w:id="19"/>
     </w:p>
     <w:p>
       <w:pPr>
@@ -3515,8 +4941,9 @@
           <w:bCs/>
         </w:rPr>
       </w:pPr>
-      <w:bookmarkStart w:id="14" w:name="_Toc39419815"/>
-      <w:bookmarkStart w:id="15" w:name="_Toc41665003"/>
+      <w:bookmarkStart w:id="20" w:name="_Toc39419815"/>
+      <w:bookmarkStart w:id="21" w:name="_Toc41665003"/>
+      <w:bookmarkStart w:id="22" w:name="_Toc100946471"/>
       <w:r>
         <w:rPr>
           <w:rFonts w:asciiTheme="majorHAnsi" w:hAnsiTheme="majorHAnsi" w:cstheme="majorHAnsi"/>
@@ -3525,8 +4952,9 @@
         </w:rPr>
         <w:t>Contenuti</w:t>
       </w:r>
-      <w:bookmarkEnd w:id="14"/>
-      <w:bookmarkEnd w:id="15"/>
+      <w:bookmarkEnd w:id="20"/>
+      <w:bookmarkEnd w:id="21"/>
+      <w:bookmarkEnd w:id="22"/>
     </w:p>
     <w:p>
       <w:pPr>
@@ -3654,21 +5082,23 @@
       <w:pPr>
         <w:pStyle w:val="Titolo2"/>
       </w:pPr>
-      <w:bookmarkStart w:id="16" w:name="_Toc41400380"/>
+      <w:bookmarkStart w:id="23" w:name="_Toc100946472"/>
       <w:r>
         <w:lastRenderedPageBreak/>
         <w:t>Manuale di stile</w:t>
       </w:r>
-      <w:bookmarkEnd w:id="16"/>
+      <w:bookmarkEnd w:id="23"/>
     </w:p>
     <w:p/>
     <w:p>
       <w:pPr>
         <w:pStyle w:val="Titolo3"/>
       </w:pPr>
+      <w:bookmarkStart w:id="24" w:name="_Toc100946473"/>
       <w:r>
         <w:t>Colori</w:t>
       </w:r>
+      <w:bookmarkEnd w:id="24"/>
     </w:p>
     <w:p>
       <w:r>
@@ -3691,9 +5121,11 @@
       <w:pPr>
         <w:pStyle w:val="Titolo3"/>
       </w:pPr>
+      <w:bookmarkStart w:id="25" w:name="_Toc100946474"/>
       <w:r>
         <w:t>Font</w:t>
       </w:r>
+      <w:bookmarkEnd w:id="25"/>
     </w:p>
     <w:p>
       <w:r>
@@ -3720,9 +5152,11 @@
       <w:pPr>
         <w:pStyle w:val="Titolo3"/>
       </w:pPr>
+      <w:bookmarkStart w:id="26" w:name="_Toc100946475"/>
       <w:r>
         <w:t>Uso di pulsanti</w:t>
       </w:r>
+      <w:bookmarkEnd w:id="26"/>
     </w:p>
     <w:p>
       <w:r>
@@ -3733,9 +5167,11 @@
       <w:pPr>
         <w:pStyle w:val="Titolo3"/>
       </w:pPr>
+      <w:bookmarkStart w:id="27" w:name="_Toc100946476"/>
       <w:r>
         <w:t>Stile di scrittura</w:t>
       </w:r>
+      <w:bookmarkEnd w:id="27"/>
     </w:p>
     <w:p/>
     <w:p/>
@@ -3845,16 +5281,16 @@
       <w:pPr>
         <w:pStyle w:val="Titolo2"/>
       </w:pPr>
-      <w:bookmarkStart w:id="17" w:name="_Toc41400381"/>
+      <w:bookmarkStart w:id="28" w:name="_Toc100946477"/>
       <w:r>
         <w:lastRenderedPageBreak/>
         <w:t>Stimare i Costi</w:t>
       </w:r>
-      <w:bookmarkEnd w:id="17"/>
+      <w:bookmarkEnd w:id="28"/>
     </w:p>
     <w:tbl>
       <w:tblPr>
-        <w:tblStyle w:val="Tabellagriglia5scura-colore1"/>
+        <w:tblStyle w:val="Tabellagriglia5scura-colore6"/>
         <w:tblW w:w="0" w:type="auto"/>
         <w:tblLook w:val="04A0" w:firstRow="1" w:lastRow="0" w:firstColumn="1" w:lastColumn="0" w:noHBand="0" w:noVBand="1"/>
       </w:tblPr>
@@ -4138,7 +5574,6 @@
         <w:tc>
           <w:tcPr>
             <w:tcW w:w="3207" w:type="dxa"/>
-            <w:shd w:val="clear" w:color="auto" w:fill="2E74B5" w:themeFill="accent5" w:themeFillShade="BF"/>
           </w:tcPr>
           <w:p>
             <w:pPr>
@@ -4165,7 +5600,6 @@
         <w:tc>
           <w:tcPr>
             <w:tcW w:w="3208" w:type="dxa"/>
-            <w:shd w:val="clear" w:color="auto" w:fill="2E74B5" w:themeFill="accent5" w:themeFillShade="BF"/>
           </w:tcPr>
           <w:p>
             <w:pPr>
@@ -4335,7 +5769,6 @@
         <w:tc>
           <w:tcPr>
             <w:tcW w:w="3207" w:type="dxa"/>
-            <w:shd w:val="clear" w:color="auto" w:fill="2E74B5" w:themeFill="accent5" w:themeFillShade="BF"/>
           </w:tcPr>
           <w:p>
             <w:pPr>
@@ -4362,7 +5795,6 @@
         <w:tc>
           <w:tcPr>
             <w:tcW w:w="3208" w:type="dxa"/>
-            <w:shd w:val="clear" w:color="auto" w:fill="2E74B5" w:themeFill="accent5" w:themeFillShade="BF"/>
           </w:tcPr>
           <w:p>
             <w:pPr>
@@ -4597,7 +6029,6 @@
         <w:tc>
           <w:tcPr>
             <w:tcW w:w="3207" w:type="dxa"/>
-            <w:shd w:val="clear" w:color="auto" w:fill="2E74B5" w:themeFill="accent5" w:themeFillShade="BF"/>
           </w:tcPr>
           <w:p>
             <w:pPr>
@@ -4624,7 +6055,6 @@
         <w:tc>
           <w:tcPr>
             <w:tcW w:w="3208" w:type="dxa"/>
-            <w:shd w:val="clear" w:color="auto" w:fill="2E74B5" w:themeFill="accent5" w:themeFillShade="BF"/>
           </w:tcPr>
           <w:p>
             <w:pPr>
@@ -4916,7 +6346,6 @@
         <w:tc>
           <w:tcPr>
             <w:tcW w:w="3207" w:type="dxa"/>
-            <w:shd w:val="clear" w:color="auto" w:fill="2E74B5" w:themeFill="accent5" w:themeFillShade="BF"/>
           </w:tcPr>
           <w:p>
             <w:pPr>
@@ -4943,7 +6372,6 @@
         <w:tc>
           <w:tcPr>
             <w:tcW w:w="3208" w:type="dxa"/>
-            <w:shd w:val="clear" w:color="auto" w:fill="2E74B5" w:themeFill="accent5" w:themeFillShade="BF"/>
           </w:tcPr>
           <w:p>
             <w:pPr>
@@ -5295,7 +6723,6 @@
         <w:tc>
           <w:tcPr>
             <w:tcW w:w="3207" w:type="dxa"/>
-            <w:shd w:val="clear" w:color="auto" w:fill="2E74B5" w:themeFill="accent5" w:themeFillShade="BF"/>
           </w:tcPr>
           <w:p>
             <w:pPr>
@@ -5322,7 +6749,6 @@
         <w:tc>
           <w:tcPr>
             <w:tcW w:w="3208" w:type="dxa"/>
-            <w:shd w:val="clear" w:color="auto" w:fill="2E74B5" w:themeFill="accent5" w:themeFillShade="BF"/>
           </w:tcPr>
           <w:p>
             <w:pPr>
@@ -5509,7 +6935,6 @@
         <w:tc>
           <w:tcPr>
             <w:tcW w:w="3207" w:type="dxa"/>
-            <w:shd w:val="clear" w:color="auto" w:fill="2E74B5" w:themeFill="accent5" w:themeFillShade="BF"/>
           </w:tcPr>
           <w:p>
             <w:pPr>
@@ -5536,7 +6961,6 @@
         <w:tc>
           <w:tcPr>
             <w:tcW w:w="3208" w:type="dxa"/>
-            <w:shd w:val="clear" w:color="auto" w:fill="2E74B5" w:themeFill="accent5" w:themeFillShade="BF"/>
           </w:tcPr>
           <w:p>
             <w:pPr>
@@ -5712,7 +7136,6 @@
         <w:tc>
           <w:tcPr>
             <w:tcW w:w="3207" w:type="dxa"/>
-            <w:shd w:val="clear" w:color="auto" w:fill="2E74B5" w:themeFill="accent5" w:themeFillShade="BF"/>
           </w:tcPr>
           <w:p>
             <w:pPr>
@@ -5739,7 +7162,6 @@
         <w:tc>
           <w:tcPr>
             <w:tcW w:w="3208" w:type="dxa"/>
-            <w:shd w:val="clear" w:color="auto" w:fill="2E74B5" w:themeFill="accent5" w:themeFillShade="BF"/>
           </w:tcPr>
           <w:p>
             <w:pPr>
@@ -5879,12 +7301,12 @@
       <w:pPr>
         <w:pStyle w:val="Titolo2"/>
       </w:pPr>
-      <w:bookmarkStart w:id="18" w:name="_Toc41400382"/>
+      <w:bookmarkStart w:id="29" w:name="_Toc100946478"/>
       <w:r>
         <w:lastRenderedPageBreak/>
         <w:t>Monitoraggio progetto</w:t>
       </w:r>
-      <w:bookmarkEnd w:id="18"/>
+      <w:bookmarkEnd w:id="29"/>
       <w:r>
         <w:t xml:space="preserve"> </w:t>
       </w:r>
@@ -5929,7 +7351,7 @@
     </w:p>
     <w:tbl>
       <w:tblPr>
-        <w:tblStyle w:val="Tabellagriglia5scura-colore1"/>
+        <w:tblStyle w:val="Tabellagriglia5scura-colore6"/>
         <w:tblW w:w="0" w:type="auto"/>
         <w:tblLook w:val="04A0" w:firstRow="1" w:lastRow="0" w:firstColumn="1" w:lastColumn="0" w:noHBand="0" w:noVBand="1"/>
       </w:tblPr>
@@ -6665,7 +8087,7 @@
     </w:p>
     <w:tbl>
       <w:tblPr>
-        <w:tblStyle w:val="Tabellagriglia5scura-colore1"/>
+        <w:tblStyle w:val="Tabellagriglia5scura-colore6"/>
         <w:tblW w:w="0" w:type="auto"/>
         <w:tblLook w:val="04A0" w:firstRow="1" w:lastRow="0" w:firstColumn="1" w:lastColumn="0" w:noHBand="0" w:noVBand="1"/>
       </w:tblPr>
@@ -7401,7 +8823,7 @@
     </w:p>
     <w:tbl>
       <w:tblPr>
-        <w:tblStyle w:val="Tabellagriglia5scura-colore1"/>
+        <w:tblStyle w:val="Tabellagriglia5scura-colore6"/>
         <w:tblW w:w="0" w:type="auto"/>
         <w:tblLook w:val="04A0" w:firstRow="1" w:lastRow="0" w:firstColumn="1" w:lastColumn="0" w:noHBand="0" w:noVBand="1"/>
       </w:tblPr>
@@ -8103,12 +9525,12 @@
       <w:pPr>
         <w:pStyle w:val="Titolo2"/>
       </w:pPr>
-      <w:bookmarkStart w:id="19" w:name="_Toc41400383"/>
+      <w:bookmarkStart w:id="30" w:name="_Toc100946479"/>
       <w:r>
         <w:lastRenderedPageBreak/>
         <w:t>Individuare e reperire le risorse</w:t>
       </w:r>
-      <w:bookmarkEnd w:id="19"/>
+      <w:bookmarkEnd w:id="30"/>
     </w:p>
     <w:p>
       <w:pPr>
@@ -8134,7 +9556,8 @@
           <w:bCs/>
         </w:rPr>
       </w:pPr>
-      <w:bookmarkStart w:id="20" w:name="_Toc41665008"/>
+      <w:bookmarkStart w:id="31" w:name="_Toc41665008"/>
+      <w:bookmarkStart w:id="32" w:name="_Toc100946480"/>
       <w:r>
         <w:rPr>
           <w:rFonts w:asciiTheme="majorHAnsi" w:hAnsiTheme="majorHAnsi" w:cstheme="majorHAnsi"/>
@@ -8143,7 +9566,8 @@
         </w:rPr>
         <w:t>Risorse umane</w:t>
       </w:r>
-      <w:bookmarkEnd w:id="20"/>
+      <w:bookmarkEnd w:id="31"/>
+      <w:bookmarkEnd w:id="32"/>
     </w:p>
     <w:p>
       <w:pPr>
@@ -8249,8 +9673,9 @@
           <w:bCs/>
         </w:rPr>
       </w:pPr>
-      <w:bookmarkStart w:id="21" w:name="_Toc39419820"/>
-      <w:bookmarkStart w:id="22" w:name="_Toc41665009"/>
+      <w:bookmarkStart w:id="33" w:name="_Toc39419820"/>
+      <w:bookmarkStart w:id="34" w:name="_Toc41665009"/>
+      <w:bookmarkStart w:id="35" w:name="_Toc100946481"/>
       <w:r>
         <w:rPr>
           <w:rFonts w:asciiTheme="majorHAnsi" w:hAnsiTheme="majorHAnsi" w:cstheme="majorHAnsi"/>
@@ -8259,8 +9684,9 @@
         </w:rPr>
         <w:t>Risorse informative</w:t>
       </w:r>
-      <w:bookmarkEnd w:id="21"/>
-      <w:bookmarkEnd w:id="22"/>
+      <w:bookmarkEnd w:id="33"/>
+      <w:bookmarkEnd w:id="34"/>
+      <w:bookmarkEnd w:id="35"/>
     </w:p>
     <w:p>
       <w:pPr>
@@ -8341,21 +9767,15 @@
         <w:rPr>
           <w:rFonts w:asciiTheme="minorHAnsi" w:hAnsiTheme="minorHAnsi" w:cstheme="minorHAnsi"/>
         </w:rPr>
-        <w:t xml:space="preserve"> come risorsa informativa legata allo sviluppo</w:t>
+        <w:t xml:space="preserve"> come risorsa informativa legata allo sviluppo ed il corso </w:t>
       </w:r>
       <w:r>
         <w:rPr>
           <w:rFonts w:asciiTheme="minorHAnsi" w:hAnsiTheme="minorHAnsi" w:cstheme="minorHAnsi"/>
         </w:rPr>
-        <w:t xml:space="preserve"> ed il corso </w:t>
-      </w:r>
-      <w:r>
-        <w:rPr>
-          <w:rFonts w:asciiTheme="minorHAnsi" w:hAnsiTheme="minorHAnsi" w:cstheme="minorHAnsi"/>
-        </w:rPr>
         <w:t>“</w:t>
       </w:r>
-      <w:hyperlink r:id="rId7" w:history="1">
+      <w:hyperlink r:id="rId8" w:history="1">
         <w:r>
           <w:rPr>
             <w:rStyle w:val="Collegamentoipertestuale"/>
@@ -8398,8 +9818,9 @@
           <w:lang w:val="en-US"/>
         </w:rPr>
       </w:pPr>
-      <w:bookmarkStart w:id="23" w:name="_Toc39419821"/>
-      <w:bookmarkStart w:id="24" w:name="_Toc41665010"/>
+      <w:bookmarkStart w:id="36" w:name="_Toc39419821"/>
+      <w:bookmarkStart w:id="37" w:name="_Toc41665010"/>
+      <w:bookmarkStart w:id="38" w:name="_Toc100946482"/>
       <w:proofErr w:type="spellStart"/>
       <w:r>
         <w:rPr>
@@ -8420,8 +9841,9 @@
         </w:rPr>
         <w:t xml:space="preserve"> applicative</w:t>
       </w:r>
-      <w:bookmarkEnd w:id="23"/>
-      <w:bookmarkEnd w:id="24"/>
+      <w:bookmarkEnd w:id="36"/>
+      <w:bookmarkEnd w:id="37"/>
+      <w:bookmarkEnd w:id="38"/>
     </w:p>
     <w:p>
       <w:pPr>
@@ -8474,13 +9896,11 @@
         <w:jc w:val="both"/>
         <w:rPr>
           <w:rFonts w:asciiTheme="minorHAnsi" w:hAnsiTheme="minorHAnsi" w:cstheme="minorHAnsi"/>
-          <w:lang w:val="en-US"/>
         </w:rPr>
       </w:pPr>
       <w:r>
         <w:rPr>
           <w:rFonts w:asciiTheme="minorHAnsi" w:hAnsiTheme="minorHAnsi" w:cstheme="minorHAnsi"/>
-          <w:lang w:val="en-US"/>
         </w:rPr>
         <w:t>Adobe Illustrator 2022</w:t>
       </w:r>
@@ -8489,29 +9909,19 @@
       <w:pPr>
         <w:rPr>
           <w:rFonts w:asciiTheme="minorHAnsi" w:hAnsiTheme="minorHAnsi" w:cstheme="minorHAnsi"/>
-          <w:lang w:val="en-US"/>
         </w:rPr>
       </w:pPr>
       <w:r>
         <w:rPr>
           <w:rFonts w:asciiTheme="minorHAnsi" w:hAnsiTheme="minorHAnsi" w:cstheme="minorHAnsi"/>
-          <w:lang w:val="en-US"/>
-        </w:rPr>
-        <w:t xml:space="preserve">Microsoft Visual Studio </w:t>
-      </w:r>
-      <w:r>
+        </w:rPr>
+        <w:t>Microsoft Visual Studio 2019</w:t>
+      </w:r>
+    </w:p>
+    <w:p>
+      <w:pPr>
         <w:rPr>
           <w:rFonts w:asciiTheme="minorHAnsi" w:hAnsiTheme="minorHAnsi" w:cstheme="minorHAnsi"/>
-          <w:lang w:val="en-US"/>
-        </w:rPr>
-        <w:t>2019</w:t>
-      </w:r>
-    </w:p>
-    <w:p>
-      <w:pPr>
-        <w:rPr>
-          <w:rFonts w:asciiTheme="minorHAnsi" w:hAnsiTheme="minorHAnsi" w:cstheme="minorHAnsi"/>
-          <w:lang w:val="en-US"/>
         </w:rPr>
       </w:pPr>
     </w:p>
@@ -8524,8 +9934,9 @@
           <w:bCs/>
         </w:rPr>
       </w:pPr>
-      <w:bookmarkStart w:id="25" w:name="_Toc39419822"/>
-      <w:bookmarkStart w:id="26" w:name="_Toc41665011"/>
+      <w:bookmarkStart w:id="39" w:name="_Toc39419822"/>
+      <w:bookmarkStart w:id="40" w:name="_Toc41665011"/>
+      <w:bookmarkStart w:id="41" w:name="_Toc100946483"/>
       <w:r>
         <w:rPr>
           <w:rFonts w:asciiTheme="majorHAnsi" w:hAnsiTheme="majorHAnsi"/>
@@ -8534,8 +9945,9 @@
         </w:rPr>
         <w:t>Risorse strumentali</w:t>
       </w:r>
-      <w:bookmarkEnd w:id="25"/>
-      <w:bookmarkEnd w:id="26"/>
+      <w:bookmarkEnd w:id="39"/>
+      <w:bookmarkEnd w:id="40"/>
+      <w:bookmarkEnd w:id="41"/>
     </w:p>
     <w:p>
       <w:r>
@@ -8590,11 +10002,9 @@
       <w:r>
         <w:t xml:space="preserve">” in possesso da Cassano Francesco Saverio. </w:t>
       </w:r>
-      <w:proofErr w:type="gramStart"/>
-      <w:r>
-        <w:t>I restanti materiali 3D come oggetti ambientali ed altro,</w:t>
-      </w:r>
-      <w:proofErr w:type="gramEnd"/>
+      <w:r>
+        <w:t>I restanti materiali 3D come oggetti ambientali ed altro</w:t>
+      </w:r>
       <w:r>
         <w:t xml:space="preserve"> saranno reperiti dall’</w:t>
       </w:r>
@@ -8631,8 +10041,9 @@
           <w:bCs/>
         </w:rPr>
       </w:pPr>
-      <w:bookmarkStart w:id="27" w:name="_Toc39419823"/>
-      <w:bookmarkStart w:id="28" w:name="_Toc41665012"/>
+      <w:bookmarkStart w:id="42" w:name="_Toc39419823"/>
+      <w:bookmarkStart w:id="43" w:name="_Toc41665012"/>
+      <w:bookmarkStart w:id="44" w:name="_Toc100946484"/>
       <w:r>
         <w:rPr>
           <w:rFonts w:asciiTheme="majorHAnsi" w:hAnsiTheme="majorHAnsi"/>
@@ -8641,8 +10052,9 @@
         </w:rPr>
         <w:t>Risorse post-produzione</w:t>
       </w:r>
-      <w:bookmarkEnd w:id="27"/>
-      <w:bookmarkEnd w:id="28"/>
+      <w:bookmarkEnd w:id="42"/>
+      <w:bookmarkEnd w:id="43"/>
+      <w:bookmarkEnd w:id="44"/>
     </w:p>
     <w:p>
       <w:pPr>
@@ -8739,22 +10151,22 @@
       <w:pPr>
         <w:pStyle w:val="Titolo1"/>
       </w:pPr>
-      <w:bookmarkStart w:id="29" w:name="_Toc41400384"/>
+      <w:bookmarkStart w:id="45" w:name="_Toc100946485"/>
       <w:r>
         <w:lastRenderedPageBreak/>
         <w:t>Progettazione</w:t>
       </w:r>
-      <w:bookmarkEnd w:id="29"/>
+      <w:bookmarkEnd w:id="45"/>
     </w:p>
     <w:p>
       <w:pPr>
         <w:pStyle w:val="Titolo2"/>
       </w:pPr>
-      <w:bookmarkStart w:id="30" w:name="_Toc41400385"/>
+      <w:bookmarkStart w:id="46" w:name="_Toc100946486"/>
       <w:r>
         <w:t>Definire i concetti da trasmettere attraverso il multimedia</w:t>
       </w:r>
-      <w:bookmarkEnd w:id="30"/>
+      <w:bookmarkEnd w:id="46"/>
     </w:p>
     <w:p>
       <w:r>
@@ -8795,12 +10207,12 @@
       <w:pPr>
         <w:pStyle w:val="Titolo2"/>
       </w:pPr>
-      <w:bookmarkStart w:id="31" w:name="_Toc41400386"/>
+      <w:bookmarkStart w:id="47" w:name="_Toc100946487"/>
       <w:r>
         <w:lastRenderedPageBreak/>
         <w:t>Definire le competenze (task) da trasmettere attraverso il multimedia</w:t>
       </w:r>
-      <w:bookmarkEnd w:id="31"/>
+      <w:bookmarkEnd w:id="47"/>
     </w:p>
     <w:p>
       <w:r>
@@ -8845,12 +10257,12 @@
       <w:pPr>
         <w:pStyle w:val="Titolo2"/>
       </w:pPr>
-      <w:bookmarkStart w:id="32" w:name="_Toc41400387"/>
+      <w:bookmarkStart w:id="48" w:name="_Toc100946488"/>
       <w:r>
         <w:lastRenderedPageBreak/>
         <w:t>Preparare una descrizione preliminare del programma</w:t>
       </w:r>
-      <w:bookmarkEnd w:id="32"/>
+      <w:bookmarkEnd w:id="48"/>
     </w:p>
     <w:p>
       <w:r>
@@ -8934,12 +10346,12 @@
       <w:pPr>
         <w:pStyle w:val="Titolo2"/>
       </w:pPr>
-      <w:bookmarkStart w:id="33" w:name="_Toc41400388"/>
+      <w:bookmarkStart w:id="49" w:name="_Toc100946489"/>
       <w:r>
         <w:lastRenderedPageBreak/>
         <w:t>Dettagliare il progetto del multimedia</w:t>
       </w:r>
-      <w:bookmarkEnd w:id="33"/>
+      <w:bookmarkEnd w:id="49"/>
     </w:p>
     <w:p>
       <w:r>
@@ -8956,7 +10368,7 @@
           <w:lang w:val="en-US"/>
         </w:rPr>
       </w:pPr>
-      <w:bookmarkStart w:id="34" w:name="_Toc41400389"/>
+      <w:bookmarkStart w:id="50" w:name="_Toc100946490"/>
       <w:proofErr w:type="spellStart"/>
       <w:r>
         <w:rPr>
@@ -8964,7 +10376,7 @@
         </w:rPr>
         <w:t>Prototipi</w:t>
       </w:r>
-      <w:bookmarkEnd w:id="34"/>
+      <w:bookmarkEnd w:id="50"/>
       <w:proofErr w:type="spellEnd"/>
     </w:p>
     <w:p>
@@ -8974,14 +10386,14 @@
           <w:lang w:val="en-US"/>
         </w:rPr>
       </w:pPr>
-      <w:bookmarkStart w:id="35" w:name="_Toc41400390"/>
+      <w:bookmarkStart w:id="51" w:name="_Toc100946491"/>
       <w:r>
         <w:rPr>
           <w:lang w:val="en-US"/>
         </w:rPr>
         <w:t>Flowchart</w:t>
       </w:r>
-      <w:bookmarkEnd w:id="35"/>
+      <w:bookmarkEnd w:id="51"/>
     </w:p>
     <w:p>
       <w:pPr>
@@ -8990,14 +10402,14 @@
           <w:lang w:val="en-US"/>
         </w:rPr>
       </w:pPr>
-      <w:bookmarkStart w:id="36" w:name="_Toc41400391"/>
+      <w:bookmarkStart w:id="52" w:name="_Toc100946492"/>
       <w:r>
         <w:rPr>
           <w:lang w:val="en-US"/>
         </w:rPr>
         <w:t>Storyboard</w:t>
       </w:r>
-      <w:bookmarkEnd w:id="36"/>
+      <w:bookmarkEnd w:id="52"/>
     </w:p>
     <w:p>
       <w:pPr>
@@ -9019,7 +10431,7 @@
           <w:lang w:val="en-US"/>
         </w:rPr>
       </w:pPr>
-      <w:bookmarkStart w:id="37" w:name="_Toc41400392"/>
+      <w:bookmarkStart w:id="53" w:name="_Toc100946493"/>
       <w:r>
         <w:rPr>
           <w:lang w:val="en-US"/>
@@ -9027,7 +10439,7 @@
         <w:lastRenderedPageBreak/>
         <w:t>Test</w:t>
       </w:r>
-      <w:bookmarkEnd w:id="37"/>
+      <w:bookmarkEnd w:id="53"/>
     </w:p>
     <w:p>
       <w:pPr>
@@ -9036,18 +10448,22 @@
           <w:rFonts w:asciiTheme="majorHAnsi" w:hAnsiTheme="majorHAnsi"/>
           <w:b/>
           <w:bCs/>
-        </w:rPr>
-      </w:pPr>
-      <w:bookmarkStart w:id="38" w:name="_Toc41665027"/>
+          <w:lang w:val="en-US"/>
+        </w:rPr>
+      </w:pPr>
+      <w:bookmarkStart w:id="54" w:name="_Toc41665027"/>
+      <w:bookmarkStart w:id="55" w:name="_Toc100946494"/>
       <w:r>
         <w:rPr>
           <w:rFonts w:asciiTheme="majorHAnsi" w:hAnsiTheme="majorHAnsi"/>
           <w:b/>
           <w:bCs/>
+          <w:lang w:val="en-US"/>
         </w:rPr>
         <w:t>Alpha test</w:t>
       </w:r>
-      <w:bookmarkEnd w:id="38"/>
+      <w:bookmarkEnd w:id="54"/>
+      <w:bookmarkEnd w:id="55"/>
     </w:p>
     <w:p>
       <w:pPr>
@@ -9226,7 +10642,8 @@
           <w:bCs/>
         </w:rPr>
       </w:pPr>
-      <w:bookmarkStart w:id="39" w:name="_Toc41665028"/>
+      <w:bookmarkStart w:id="56" w:name="_Toc41665028"/>
+      <w:bookmarkStart w:id="57" w:name="_Toc100946495"/>
       <w:r>
         <w:rPr>
           <w:rFonts w:asciiTheme="majorHAnsi" w:hAnsiTheme="majorHAnsi"/>
@@ -9235,7 +10652,8 @@
         </w:rPr>
         <w:t>Test funzionale</w:t>
       </w:r>
-      <w:bookmarkEnd w:id="39"/>
+      <w:bookmarkEnd w:id="56"/>
+      <w:bookmarkEnd w:id="57"/>
     </w:p>
     <w:p>
       <w:pPr>
@@ -9341,7 +10759,8 @@
           <w:bCs/>
         </w:rPr>
       </w:pPr>
-      <w:bookmarkStart w:id="40" w:name="_Toc41665029"/>
+      <w:bookmarkStart w:id="58" w:name="_Toc41665029"/>
+      <w:bookmarkStart w:id="59" w:name="_Toc100946496"/>
       <w:r>
         <w:rPr>
           <w:rFonts w:asciiTheme="majorHAnsi" w:hAnsiTheme="majorHAnsi"/>
@@ -9350,7 +10769,8 @@
         </w:rPr>
         <w:t>Test strutturale</w:t>
       </w:r>
-      <w:bookmarkEnd w:id="40"/>
+      <w:bookmarkEnd w:id="58"/>
+      <w:bookmarkEnd w:id="59"/>
     </w:p>
     <w:p>
       <w:pPr>
@@ -9447,7 +10867,8 @@
           <w:bCs/>
         </w:rPr>
       </w:pPr>
-      <w:bookmarkStart w:id="41" w:name="_Toc41665030"/>
+      <w:bookmarkStart w:id="60" w:name="_Toc41665030"/>
+      <w:bookmarkStart w:id="61" w:name="_Toc100946497"/>
       <w:r>
         <w:rPr>
           <w:rFonts w:asciiTheme="minorHAnsi" w:hAnsiTheme="minorHAnsi"/>
@@ -9457,7 +10878,8 @@
         <w:lastRenderedPageBreak/>
         <w:t>Test di carico</w:t>
       </w:r>
-      <w:bookmarkEnd w:id="41"/>
+      <w:bookmarkEnd w:id="60"/>
+      <w:bookmarkEnd w:id="61"/>
     </w:p>
     <w:p>
       <w:pPr>
@@ -9879,13 +11301,7 @@
         <w:rPr>
           <w:rFonts w:asciiTheme="minorHAnsi" w:hAnsiTheme="minorHAnsi"/>
         </w:rPr>
-        <w:t>Risultati Test</w:t>
-      </w:r>
-      <w:r>
-        <w:rPr>
-          <w:rFonts w:asciiTheme="minorHAnsi" w:hAnsiTheme="minorHAnsi"/>
-        </w:rPr>
-        <w:t>:</w:t>
+        <w:t>Risultati Test:</w:t>
       </w:r>
     </w:p>
     <w:p>
@@ -10024,11 +11440,11 @@
       <w:pPr>
         <w:pStyle w:val="Titolo2"/>
       </w:pPr>
-      <w:bookmarkStart w:id="42" w:name="_Toc41400396"/>
+      <w:bookmarkStart w:id="62" w:name="_Toc100946498"/>
       <w:r>
         <w:t>Beta test</w:t>
       </w:r>
-      <w:bookmarkEnd w:id="42"/>
+      <w:bookmarkEnd w:id="62"/>
     </w:p>
     <w:p>
       <w:r>
@@ -10047,15 +11463,18 @@
       <w:pPr>
         <w:pStyle w:val="Titolo1"/>
       </w:pPr>
+      <w:bookmarkStart w:id="63" w:name="_Toc100946499"/>
       <w:r>
         <w:lastRenderedPageBreak/>
         <w:t>Appendice A</w:t>
       </w:r>
+      <w:bookmarkEnd w:id="63"/>
     </w:p>
     <w:p>
       <w:pPr>
         <w:pStyle w:val="Titolo2"/>
       </w:pPr>
+      <w:bookmarkStart w:id="64" w:name="_Toc100946500"/>
       <w:r>
         <w:t xml:space="preserve">Questionario SUS (System </w:t>
       </w:r>
@@ -10067,6 +11486,7 @@
       <w:r>
         <w:t xml:space="preserve"> Scale)</w:t>
       </w:r>
+      <w:bookmarkEnd w:id="64"/>
     </w:p>
     <w:p>
       <w:pPr>
@@ -15118,9 +16538,9 @@
     </w:p>
     <w:p/>
     <w:sectPr>
-      <w:headerReference w:type="default" r:id="rId8"/>
-      <w:footerReference w:type="even" r:id="rId9"/>
-      <w:footerReference w:type="default" r:id="rId10"/>
+      <w:headerReference w:type="default" r:id="rId9"/>
+      <w:footerReference w:type="even" r:id="rId10"/>
+      <w:footerReference w:type="default" r:id="rId11"/>
       <w:pgSz w:w="11900" w:h="16840"/>
       <w:pgMar w:top="2131" w:right="1134" w:bottom="1134" w:left="1134" w:header="708" w:footer="708" w:gutter="0"/>
       <w:cols w:space="708"/>
@@ -19283,6 +20703,187 @@
       <w:shd w:val="clear" w:color="auto" w:fill="E1DFDD"/>
     </w:rPr>
   </w:style>
+  <w:style w:type="table" w:styleId="Tabellaelenco1chiara-colore2">
+    <w:name w:val="List Table 1 Light Accent 2"/>
+    <w:basedOn w:val="Tabellanormale"/>
+    <w:uiPriority w:val="46"/>
+    <w:rsid w:val="00B40FA0"/>
+    <w:tblPr>
+      <w:tblStyleRowBandSize w:val="1"/>
+      <w:tblStyleColBandSize w:val="1"/>
+    </w:tblPr>
+    <w:tblStylePr w:type="firstRow">
+      <w:rPr>
+        <w:b/>
+        <w:bCs/>
+      </w:rPr>
+      <w:tblPr/>
+      <w:tcPr>
+        <w:tcBorders>
+          <w:bottom w:val="single" w:sz="4" w:space="0" w:color="F4B083" w:themeColor="accent2" w:themeTint="99"/>
+        </w:tcBorders>
+      </w:tcPr>
+    </w:tblStylePr>
+    <w:tblStylePr w:type="lastRow">
+      <w:rPr>
+        <w:b/>
+        <w:bCs/>
+      </w:rPr>
+      <w:tblPr/>
+      <w:tcPr>
+        <w:tcBorders>
+          <w:top w:val="single" w:sz="4" w:space="0" w:color="F4B083" w:themeColor="accent2" w:themeTint="99"/>
+        </w:tcBorders>
+      </w:tcPr>
+    </w:tblStylePr>
+    <w:tblStylePr w:type="firstCol">
+      <w:rPr>
+        <w:b/>
+        <w:bCs/>
+      </w:rPr>
+    </w:tblStylePr>
+    <w:tblStylePr w:type="lastCol">
+      <w:rPr>
+        <w:b/>
+        <w:bCs/>
+      </w:rPr>
+    </w:tblStylePr>
+    <w:tblStylePr w:type="band1Vert">
+      <w:tblPr/>
+      <w:tcPr>
+        <w:shd w:val="clear" w:color="auto" w:fill="FBE4D5" w:themeFill="accent2" w:themeFillTint="33"/>
+      </w:tcPr>
+    </w:tblStylePr>
+    <w:tblStylePr w:type="band1Horz">
+      <w:tblPr/>
+      <w:tcPr>
+        <w:shd w:val="clear" w:color="auto" w:fill="FBE4D5" w:themeFill="accent2" w:themeFillTint="33"/>
+      </w:tcPr>
+    </w:tblStylePr>
+  </w:style>
+  <w:style w:type="table" w:styleId="Tabellagriglia5scura-colore6">
+    <w:name w:val="Grid Table 5 Dark Accent 6"/>
+    <w:basedOn w:val="Tabellanormale"/>
+    <w:uiPriority w:val="50"/>
+    <w:rsid w:val="00B40FA0"/>
+    <w:tblPr>
+      <w:tblStyleRowBandSize w:val="1"/>
+      <w:tblStyleColBandSize w:val="1"/>
+      <w:tblBorders>
+        <w:top w:val="single" w:sz="4" w:space="0" w:color="FFFFFF" w:themeColor="background1"/>
+        <w:left w:val="single" w:sz="4" w:space="0" w:color="FFFFFF" w:themeColor="background1"/>
+        <w:bottom w:val="single" w:sz="4" w:space="0" w:color="FFFFFF" w:themeColor="background1"/>
+        <w:right w:val="single" w:sz="4" w:space="0" w:color="FFFFFF" w:themeColor="background1"/>
+        <w:insideH w:val="single" w:sz="4" w:space="0" w:color="FFFFFF" w:themeColor="background1"/>
+        <w:insideV w:val="single" w:sz="4" w:space="0" w:color="FFFFFF" w:themeColor="background1"/>
+      </w:tblBorders>
+    </w:tblPr>
+    <w:tcPr>
+      <w:shd w:val="clear" w:color="auto" w:fill="E2EFD9" w:themeFill="accent6" w:themeFillTint="33"/>
+    </w:tcPr>
+    <w:tblStylePr w:type="firstRow">
+      <w:rPr>
+        <w:b/>
+        <w:bCs/>
+        <w:color w:val="FFFFFF" w:themeColor="background1"/>
+      </w:rPr>
+      <w:tblPr/>
+      <w:tcPr>
+        <w:tcBorders>
+          <w:top w:val="single" w:sz="4" w:space="0" w:color="FFFFFF" w:themeColor="background1"/>
+          <w:left w:val="single" w:sz="4" w:space="0" w:color="FFFFFF" w:themeColor="background1"/>
+          <w:right w:val="single" w:sz="4" w:space="0" w:color="FFFFFF" w:themeColor="background1"/>
+          <w:insideH w:val="nil"/>
+          <w:insideV w:val="nil"/>
+        </w:tcBorders>
+        <w:shd w:val="clear" w:color="auto" w:fill="70AD47" w:themeFill="accent6"/>
+      </w:tcPr>
+    </w:tblStylePr>
+    <w:tblStylePr w:type="lastRow">
+      <w:rPr>
+        <w:b/>
+        <w:bCs/>
+        <w:color w:val="FFFFFF" w:themeColor="background1"/>
+      </w:rPr>
+      <w:tblPr/>
+      <w:tcPr>
+        <w:tcBorders>
+          <w:left w:val="single" w:sz="4" w:space="0" w:color="FFFFFF" w:themeColor="background1"/>
+          <w:bottom w:val="single" w:sz="4" w:space="0" w:color="FFFFFF" w:themeColor="background1"/>
+          <w:right w:val="single" w:sz="4" w:space="0" w:color="FFFFFF" w:themeColor="background1"/>
+          <w:insideH w:val="nil"/>
+          <w:insideV w:val="nil"/>
+        </w:tcBorders>
+        <w:shd w:val="clear" w:color="auto" w:fill="70AD47" w:themeFill="accent6"/>
+      </w:tcPr>
+    </w:tblStylePr>
+    <w:tblStylePr w:type="firstCol">
+      <w:rPr>
+        <w:b/>
+        <w:bCs/>
+        <w:color w:val="FFFFFF" w:themeColor="background1"/>
+      </w:rPr>
+      <w:tblPr/>
+      <w:tcPr>
+        <w:tcBorders>
+          <w:top w:val="single" w:sz="4" w:space="0" w:color="FFFFFF" w:themeColor="background1"/>
+          <w:left w:val="single" w:sz="4" w:space="0" w:color="FFFFFF" w:themeColor="background1"/>
+          <w:bottom w:val="single" w:sz="4" w:space="0" w:color="FFFFFF" w:themeColor="background1"/>
+          <w:insideV w:val="nil"/>
+        </w:tcBorders>
+        <w:shd w:val="clear" w:color="auto" w:fill="70AD47" w:themeFill="accent6"/>
+      </w:tcPr>
+    </w:tblStylePr>
+    <w:tblStylePr w:type="lastCol">
+      <w:rPr>
+        <w:b/>
+        <w:bCs/>
+        <w:color w:val="FFFFFF" w:themeColor="background1"/>
+      </w:rPr>
+      <w:tblPr/>
+      <w:tcPr>
+        <w:tcBorders>
+          <w:top w:val="single" w:sz="4" w:space="0" w:color="FFFFFF" w:themeColor="background1"/>
+          <w:bottom w:val="single" w:sz="4" w:space="0" w:color="FFFFFF" w:themeColor="background1"/>
+          <w:right w:val="single" w:sz="4" w:space="0" w:color="FFFFFF" w:themeColor="background1"/>
+          <w:insideV w:val="nil"/>
+        </w:tcBorders>
+        <w:shd w:val="clear" w:color="auto" w:fill="70AD47" w:themeFill="accent6"/>
+      </w:tcPr>
+    </w:tblStylePr>
+    <w:tblStylePr w:type="band1Vert">
+      <w:tblPr/>
+      <w:tcPr>
+        <w:shd w:val="clear" w:color="auto" w:fill="C5E0B3" w:themeFill="accent6" w:themeFillTint="66"/>
+      </w:tcPr>
+    </w:tblStylePr>
+    <w:tblStylePr w:type="band1Horz">
+      <w:tblPr/>
+      <w:tcPr>
+        <w:shd w:val="clear" w:color="auto" w:fill="C5E0B3" w:themeFill="accent6" w:themeFillTint="66"/>
+      </w:tcPr>
+    </w:tblStylePr>
+  </w:style>
+  <w:style w:type="paragraph" w:customStyle="1" w:styleId="StilePersonalizzato">
+    <w:name w:val="StilePersonalizzato"/>
+    <w:basedOn w:val="Titolo1"/>
+    <w:link w:val="StilePersonalizzatoCarattere"/>
+    <w:qFormat/>
+    <w:rsid w:val="00B40FA0"/>
+  </w:style>
+  <w:style w:type="character" w:customStyle="1" w:styleId="StilePersonalizzatoCarattere">
+    <w:name w:val="StilePersonalizzato Carattere"/>
+    <w:basedOn w:val="Titolo1Carattere"/>
+    <w:link w:val="StilePersonalizzato"/>
+    <w:rsid w:val="00B40FA0"/>
+    <w:rPr>
+      <w:rFonts w:ascii="Avenir Book" w:eastAsiaTheme="majorEastAsia" w:hAnsi="Avenir Book" w:cstheme="majorBidi"/>
+      <w:b/>
+      <w:color w:val="2F5496" w:themeColor="accent1" w:themeShade="BF"/>
+      <w:sz w:val="40"/>
+      <w:szCs w:val="32"/>
+    </w:rPr>
+  </w:style>
 </w:styles>
 </file>
 
@@ -19579,4 +21180,16 @@
     </a:ext>
   </a:extLst>
 </a:theme>
+</file>
+
+<file path=customXml/item1.xml><?xml version="1.0" encoding="utf-8"?>
+<b:Sources xmlns:b="http://schemas.openxmlformats.org/officeDocument/2006/bibliography" xmlns="http://schemas.openxmlformats.org/officeDocument/2006/bibliography" SelectedStyle="\APASixthEditionOfficeOnline.xsl" StyleName="APA" Version="6"/>
+</file>
+
+<file path=customXml/itemProps1.xml><?xml version="1.0" encoding="utf-8"?>
+<ds:datastoreItem xmlns:ds="http://schemas.openxmlformats.org/officeDocument/2006/customXml" ds:itemID="{1AFF6DF3-B9BC-4796-B5C2-FBEFC97A81AF}">
+  <ds:schemaRefs>
+    <ds:schemaRef ds:uri="http://schemas.openxmlformats.org/officeDocument/2006/bibliography"/>
+  </ds:schemaRefs>
+</ds:datastoreItem>
 </file>
</xml_diff>

<commit_message>
aggiunte specifiche pc miei
</commit_message>
<xml_diff>
--- a/doc/pianificazione/Modello Documentazione.docx
+++ b/doc/pianificazione/Modello Documentazione.docx
@@ -11083,6 +11083,26 @@
         </w:rPr>
         <w:t xml:space="preserve">processore: </w:t>
       </w:r>
+      <w:r>
+        <w:rPr>
+          <w:rFonts w:asciiTheme="minorHAnsi" w:hAnsiTheme="minorHAnsi"/>
+        </w:rPr>
+        <w:t xml:space="preserve">AMD </w:t>
+      </w:r>
+      <w:proofErr w:type="spellStart"/>
+      <w:r>
+        <w:rPr>
+          <w:rFonts w:asciiTheme="minorHAnsi" w:hAnsiTheme="minorHAnsi"/>
+        </w:rPr>
+        <w:t>Ryzen</w:t>
+      </w:r>
+      <w:proofErr w:type="spellEnd"/>
+      <w:r>
+        <w:rPr>
+          <w:rFonts w:asciiTheme="minorHAnsi" w:hAnsiTheme="minorHAnsi"/>
+        </w:rPr>
+        <w:t xml:space="preserve"> 5 5600X</w:t>
+      </w:r>
     </w:p>
     <w:p>
       <w:pPr>
@@ -11101,9 +11121,27 @@
         <w:rPr>
           <w:rFonts w:asciiTheme="minorHAnsi" w:hAnsiTheme="minorHAnsi"/>
         </w:rPr>
-        <w:t>memoria:  GB</w:t>
+        <w:t xml:space="preserve">memoria:  </w:t>
+      </w:r>
+      <w:r>
+        <w:rPr>
+          <w:rFonts w:asciiTheme="minorHAnsi" w:hAnsiTheme="minorHAnsi"/>
+        </w:rPr>
+        <w:t>32</w:t>
       </w:r>
       <w:proofErr w:type="gramEnd"/>
+      <w:r>
+        <w:rPr>
+          <w:rFonts w:asciiTheme="minorHAnsi" w:hAnsiTheme="minorHAnsi"/>
+        </w:rPr>
+        <w:t xml:space="preserve"> </w:t>
+      </w:r>
+      <w:r>
+        <w:rPr>
+          <w:rFonts w:asciiTheme="minorHAnsi" w:hAnsiTheme="minorHAnsi"/>
+        </w:rPr>
+        <w:t>GB</w:t>
+      </w:r>
     </w:p>
     <w:p>
       <w:pPr>
@@ -11127,7 +11165,7 @@
         <w:rPr>
           <w:rFonts w:asciiTheme="minorHAnsi" w:hAnsiTheme="minorHAnsi"/>
         </w:rPr>
-        <w:tab/>
+        <w:t xml:space="preserve"> GTX 1070</w:t>
       </w:r>
     </w:p>
     <w:p>
@@ -11361,6 +11399,26 @@
         </w:rPr>
         <w:t xml:space="preserve">processore: </w:t>
       </w:r>
+      <w:r>
+        <w:rPr>
+          <w:rFonts w:asciiTheme="minorHAnsi" w:hAnsiTheme="minorHAnsi"/>
+        </w:rPr>
+        <w:t xml:space="preserve">AMD </w:t>
+      </w:r>
+      <w:proofErr w:type="spellStart"/>
+      <w:r>
+        <w:rPr>
+          <w:rFonts w:asciiTheme="minorHAnsi" w:hAnsiTheme="minorHAnsi"/>
+        </w:rPr>
+        <w:t>Ryzen</w:t>
+      </w:r>
+      <w:proofErr w:type="spellEnd"/>
+      <w:r>
+        <w:rPr>
+          <w:rFonts w:asciiTheme="minorHAnsi" w:hAnsiTheme="minorHAnsi"/>
+        </w:rPr>
+        <w:t xml:space="preserve"> 7 5800H</w:t>
+      </w:r>
     </w:p>
     <w:p>
       <w:pPr>
@@ -11374,14 +11432,24 @@
           <w:rFonts w:asciiTheme="minorHAnsi" w:hAnsiTheme="minorHAnsi"/>
         </w:rPr>
       </w:pPr>
-      <w:proofErr w:type="gramStart"/>
       <w:r>
         <w:rPr>
           <w:rFonts w:asciiTheme="minorHAnsi" w:hAnsiTheme="minorHAnsi"/>
         </w:rPr>
-        <w:t>memoria:  GB</w:t>
-      </w:r>
-      <w:proofErr w:type="gramEnd"/>
+        <w:t>memoria:</w:t>
+      </w:r>
+      <w:r>
+        <w:rPr>
+          <w:rFonts w:asciiTheme="minorHAnsi" w:hAnsiTheme="minorHAnsi"/>
+        </w:rPr>
+        <w:t xml:space="preserve"> 16</w:t>
+      </w:r>
+      <w:r>
+        <w:rPr>
+          <w:rFonts w:asciiTheme="minorHAnsi" w:hAnsiTheme="minorHAnsi"/>
+        </w:rPr>
+        <w:t xml:space="preserve"> GB</w:t>
+      </w:r>
     </w:p>
     <w:p>
       <w:pPr>
@@ -11406,6 +11474,12 @@
           <w:rFonts w:asciiTheme="minorHAnsi" w:hAnsiTheme="minorHAnsi"/>
         </w:rPr>
         <w:t xml:space="preserve">: </w:t>
+      </w:r>
+      <w:r>
+        <w:rPr>
+          <w:rFonts w:asciiTheme="minorHAnsi" w:hAnsiTheme="minorHAnsi"/>
+        </w:rPr>
+        <w:t>RTX 3060 6GB (mobile)</w:t>
       </w:r>
     </w:p>
     <w:p>

</xml_diff>

<commit_message>
aggiunto materiale in elaborato insieme
</commit_message>
<xml_diff>
--- a/doc/pianificazione/Modello Documentazione.docx
+++ b/doc/pianificazione/Modello Documentazione.docx
@@ -5114,7 +5114,15 @@
         <w:t>nel logo</w:t>
       </w:r>
       <w:r>
-        <w:t xml:space="preserve"> del gioco i colori utilizzati sono colori chiari che rientrano nella palette cromatica della frutta (verde, giallo, rosso, arancione ecc…) per ricordare la correlazione tra la sana alimentazione e la frutta.</w:t>
+        <w:t xml:space="preserve"> del gioco i colori utilizzati sono colori chiari che rientrano nella palette cromatica della frutta (verde, giallo, rosso, arancione </w:t>
+      </w:r>
+      <w:proofErr w:type="spellStart"/>
+      <w:r>
+        <w:t>ecc</w:t>
+      </w:r>
+      <w:proofErr w:type="spellEnd"/>
+      <w:r>
+        <w:t>…) per ricordare la correlazione tra la sana alimentazione e la frutta.</w:t>
       </w:r>
     </w:p>
     <w:p>
@@ -10200,101 +10208,27 @@
       </w:r>
     </w:p>
     <w:p>
-      <w:pPr>
-        <w:rPr>
-          <w:lang w:val="en-ZA"/>
-        </w:rPr>
-      </w:pPr>
-      <w:r>
-        <w:rPr>
-          <w:lang w:val="en-ZA"/>
-        </w:rPr>
-        <w:t xml:space="preserve">Il serious game </w:t>
+      <w:r>
+        <w:t xml:space="preserve">Il </w:t>
       </w:r>
       <w:proofErr w:type="spellStart"/>
       <w:r>
-        <w:rPr>
-          <w:lang w:val="en-ZA"/>
-        </w:rPr>
+        <w:t>serious</w:t>
+      </w:r>
+      <w:proofErr w:type="spellEnd"/>
+      <w:r>
+        <w:t xml:space="preserve"> game </w:t>
+      </w:r>
+      <w:proofErr w:type="spellStart"/>
+      <w:r>
         <w:t>healty</w:t>
       </w:r>
       <w:proofErr w:type="spellEnd"/>
       <w:r>
-        <w:rPr>
-          <w:lang w:val="en-ZA"/>
-        </w:rPr>
-        <w:t xml:space="preserve"> c</w:t>
-      </w:r>
-      <w:r>
-        <w:rPr>
-          <w:lang w:val="en-ZA"/>
-        </w:rPr>
-        <w:t xml:space="preserve">atering </w:t>
-      </w:r>
-      <w:proofErr w:type="spellStart"/>
-      <w:r>
-        <w:rPr>
-          <w:lang w:val="en-ZA"/>
-        </w:rPr>
-        <w:t>presenta</w:t>
-      </w:r>
-      <w:proofErr w:type="spellEnd"/>
-      <w:r>
-        <w:rPr>
-          <w:lang w:val="en-ZA"/>
-        </w:rPr>
-        <w:t xml:space="preserve"> </w:t>
-      </w:r>
-      <w:proofErr w:type="spellStart"/>
-      <w:r>
-        <w:rPr>
-          <w:lang w:val="en-ZA"/>
-        </w:rPr>
-        <w:t>i</w:t>
-      </w:r>
-      <w:proofErr w:type="spellEnd"/>
-      <w:r>
-        <w:rPr>
-          <w:lang w:val="en-ZA"/>
-        </w:rPr>
-        <w:t xml:space="preserve"> </w:t>
-      </w:r>
-      <w:proofErr w:type="spellStart"/>
-      <w:r>
-        <w:rPr>
-          <w:lang w:val="en-ZA"/>
-        </w:rPr>
-        <w:t>seguenti</w:t>
-      </w:r>
-      <w:proofErr w:type="spellEnd"/>
-      <w:r>
-        <w:rPr>
-          <w:lang w:val="en-ZA"/>
-        </w:rPr>
-        <w:t xml:space="preserve"> </w:t>
-      </w:r>
-      <w:proofErr w:type="spellStart"/>
-      <w:r>
-        <w:rPr>
-          <w:lang w:val="en-ZA"/>
-        </w:rPr>
-        <w:t>concetti</w:t>
-      </w:r>
-      <w:proofErr w:type="spellEnd"/>
-      <w:r>
-        <w:rPr>
-          <w:lang w:val="en-ZA"/>
-        </w:rPr>
-        <w:t>:</w:t>
-      </w:r>
-    </w:p>
-    <w:p>
-      <w:pPr>
-        <w:rPr>
-          <w:lang w:val="en-ZA"/>
-        </w:rPr>
-      </w:pPr>
-    </w:p>
+        <w:t xml:space="preserve"> catering presenta i seguenti concetti:</w:t>
+      </w:r>
+    </w:p>
+    <w:p/>
     <w:p>
       <w:pPr>
         <w:pStyle w:val="Paragrafoelenco"/>
@@ -10353,7 +10287,7 @@
         </w:numPr>
       </w:pPr>
       <w:r>
-        <w:t>Gioco 3D</w:t>
+        <w:t>Gestione magazzino</w:t>
       </w:r>
     </w:p>
     <w:p>
@@ -10365,131 +10299,280 @@
         </w:numPr>
       </w:pPr>
       <w:r>
+        <w:t>Classifica</w:t>
+      </w:r>
+    </w:p>
+    <w:p>
+      <w:pPr>
+        <w:jc w:val="both"/>
+        <w:rPr>
+          <w:rFonts w:asciiTheme="minorHAnsi" w:hAnsiTheme="minorHAnsi" w:cstheme="minorHAnsi"/>
+        </w:rPr>
+      </w:pPr>
+    </w:p>
+    <w:p>
+      <w:pPr>
+        <w:jc w:val="both"/>
+        <w:rPr>
+          <w:rFonts w:asciiTheme="minorHAnsi" w:hAnsiTheme="minorHAnsi" w:cstheme="minorHAnsi"/>
+        </w:rPr>
+      </w:pPr>
+      <w:r>
+        <w:rPr>
+          <w:rFonts w:asciiTheme="minorHAnsi" w:hAnsiTheme="minorHAnsi" w:cstheme="minorHAnsi"/>
+        </w:rPr>
+        <w:t xml:space="preserve">Il gioco ha una struttura </w:t>
+      </w:r>
+      <w:proofErr w:type="spellStart"/>
+      <w:r>
+        <w:rPr>
+          <w:rFonts w:asciiTheme="minorHAnsi" w:hAnsiTheme="minorHAnsi" w:cstheme="minorHAnsi"/>
+        </w:rPr>
+        <w:t>endless</w:t>
+      </w:r>
+      <w:proofErr w:type="spellEnd"/>
+      <w:r>
+        <w:rPr>
+          <w:rFonts w:asciiTheme="minorHAnsi" w:hAnsiTheme="minorHAnsi" w:cstheme="minorHAnsi"/>
+        </w:rPr>
+        <w:t xml:space="preserve"> e la difficoltà aumenta con l’aumentare del punteggio del ristorante.</w:t>
+      </w:r>
+    </w:p>
+    <w:p>
+      <w:pPr>
+        <w:jc w:val="both"/>
+      </w:pPr>
+      <w:r>
+        <w:t xml:space="preserve">Il punteggio che </w:t>
+      </w:r>
+      <w:r>
+        <w:t>verrà assegnato al ristorante sarà più alto tanto quanta è alta l’</w:t>
+      </w:r>
+      <w:proofErr w:type="spellStart"/>
+      <w:r>
+        <w:t>affinita</w:t>
+      </w:r>
+      <w:proofErr w:type="spellEnd"/>
+      <w:r>
+        <w:t xml:space="preserve"> del piatto servito con il cliente.</w:t>
+      </w:r>
+    </w:p>
+    <w:p>
+      <w:pPr>
+        <w:jc w:val="both"/>
+      </w:pPr>
+      <w:r>
+        <w:t xml:space="preserve">Se il giocatore dovesse servire un piatto </w:t>
+      </w:r>
+      <w:proofErr w:type="gramStart"/>
+      <w:r>
+        <w:t>non adatto</w:t>
+      </w:r>
+      <w:proofErr w:type="gramEnd"/>
+      <w:r>
+        <w:t xml:space="preserve"> gli verrà fornito un suggerimento su quali sarebbero stati i piatti più adatti.</w:t>
+      </w:r>
+    </w:p>
+    <w:p>
+      <w:pPr>
+        <w:jc w:val="both"/>
+      </w:pPr>
+    </w:p>
+    <w:p>
+      <w:pPr>
+        <w:jc w:val="both"/>
+        <w:rPr>
+          <w:rFonts w:asciiTheme="minorHAnsi" w:hAnsiTheme="minorHAnsi"/>
+        </w:rPr>
+      </w:pPr>
+      <w:r>
+        <w:rPr>
+          <w:rFonts w:asciiTheme="minorHAnsi" w:hAnsiTheme="minorHAnsi"/>
+        </w:rPr>
+        <w:t>Dalla pagina iniziale del gioco sarà possibile accedere al gioco vero e proprio</w:t>
+      </w:r>
+      <w:r>
+        <w:rPr>
+          <w:rFonts w:asciiTheme="minorHAnsi" w:hAnsiTheme="minorHAnsi"/>
+        </w:rPr>
+        <w:t xml:space="preserve">, alla classifica, alle impostazioni e </w:t>
+      </w:r>
+      <w:r>
+        <w:rPr>
+          <w:rFonts w:asciiTheme="minorHAnsi" w:hAnsiTheme="minorHAnsi"/>
+        </w:rPr>
+        <w:t xml:space="preserve">alla pagina dei credits. </w:t>
+      </w:r>
+    </w:p>
+    <w:p>
+      <w:pPr>
+        <w:jc w:val="both"/>
+        <w:rPr>
+          <w:rFonts w:asciiTheme="minorHAnsi" w:hAnsiTheme="minorHAnsi"/>
+        </w:rPr>
+      </w:pPr>
+      <w:r>
+        <w:rPr>
+          <w:rFonts w:asciiTheme="minorHAnsi" w:hAnsiTheme="minorHAnsi"/>
+        </w:rPr>
+        <w:t>Il gioco è organizzato in maniera logica e intuitiva e sarà accompagnato da un manuale utente.</w:t>
+      </w:r>
+    </w:p>
+    <w:p>
+      <w:pPr>
+        <w:pStyle w:val="Titolo2"/>
+      </w:pPr>
+      <w:r>
+        <w:t>Definizione dei concetti</w:t>
+      </w:r>
+    </w:p>
+    <w:p>
+      <w:pPr>
+        <w:pStyle w:val="Paragrafoelenco"/>
+        <w:numPr>
+          <w:ilvl w:val="0"/>
+          <w:numId w:val="24"/>
+        </w:numPr>
+      </w:pPr>
+      <w:r>
+        <w:t>Gestione di un ristorante</w:t>
+      </w:r>
+    </w:p>
+    <w:p>
+      <w:pPr>
+        <w:pStyle w:val="Paragrafoelenco"/>
+        <w:numPr>
+          <w:ilvl w:val="1"/>
+          <w:numId w:val="24"/>
+        </w:numPr>
+      </w:pPr>
+      <w:r>
+        <w:t xml:space="preserve">Il ristorante ha </w:t>
+      </w:r>
+      <w:r>
+        <w:t>un punteggio che sale in base a quanti piatti vengono serviti ai clienti e all’affinità dei piatti con le caratteristiche di essi</w:t>
+      </w:r>
+    </w:p>
+    <w:p>
+      <w:pPr>
+        <w:pStyle w:val="Paragrafoelenco"/>
+        <w:numPr>
+          <w:ilvl w:val="0"/>
+          <w:numId w:val="24"/>
+        </w:numPr>
+      </w:pPr>
+      <w:r>
+        <w:t>Controllo dell’affinit</w:t>
+      </w:r>
+      <w:r>
+        <w:t>à</w:t>
+      </w:r>
+      <w:r>
+        <w:t xml:space="preserve"> fra un p</w:t>
+      </w:r>
+      <w:r>
+        <w:t>iatto e un cliente in base alle sue patologie e dieta</w:t>
+      </w:r>
+    </w:p>
+    <w:p>
+      <w:pPr>
+        <w:pStyle w:val="Paragrafoelenco"/>
+        <w:numPr>
+          <w:ilvl w:val="1"/>
+          <w:numId w:val="24"/>
+        </w:numPr>
+      </w:pPr>
+      <w:r>
+        <w:t xml:space="preserve">Il giocatore selezionerà un piatto da quelli disponibili ed in base alle patologie del cliente e alla sua dieta verrà generata una lista di piatti ordinati dal più affine al meno affine; in base al piatto selezionato dal giocatore gli verrà assegnato un punteggio da aggiungere a quello base; a parità di affinità tra patologie e dieta del cliente i piatti verranno ordinati anche in base al </w:t>
+      </w:r>
+      <w:proofErr w:type="spellStart"/>
+      <w:r>
+        <w:t>eco</w:t>
+      </w:r>
+      <w:r>
+        <w:t>Score</w:t>
+      </w:r>
+      <w:proofErr w:type="spellEnd"/>
+      <w:r>
+        <w:t xml:space="preserve"> e </w:t>
+      </w:r>
+      <w:proofErr w:type="spellStart"/>
+      <w:r>
+        <w:t>nutriScore</w:t>
+      </w:r>
+      <w:proofErr w:type="spellEnd"/>
+      <w:r>
+        <w:t>.</w:t>
+      </w:r>
+    </w:p>
+    <w:p>
+      <w:pPr>
+        <w:pStyle w:val="Paragrafoelenco"/>
+        <w:ind w:left="1440"/>
+      </w:pPr>
+      <w:r>
+        <w:t>Verranno dati dei bonus, in termini di punteggio e denaro, in base alla correttezza della scelta del player.</w:t>
+      </w:r>
+    </w:p>
+    <w:p>
+      <w:pPr>
+        <w:pStyle w:val="Paragrafoelenco"/>
+        <w:numPr>
+          <w:ilvl w:val="0"/>
+          <w:numId w:val="24"/>
+        </w:numPr>
+      </w:pPr>
+      <w:r>
         <w:t>Gestione magazzino</w:t>
       </w:r>
     </w:p>
     <w:p>
       <w:pPr>
-        <w:jc w:val="both"/>
-        <w:rPr>
-          <w:rFonts w:asciiTheme="minorHAnsi" w:hAnsiTheme="minorHAnsi" w:cstheme="minorHAnsi"/>
-        </w:rPr>
-      </w:pPr>
-    </w:p>
-    <w:p>
-      <w:pPr>
-        <w:jc w:val="both"/>
-        <w:rPr>
-          <w:rFonts w:asciiTheme="minorHAnsi" w:hAnsiTheme="minorHAnsi" w:cstheme="minorHAnsi"/>
-        </w:rPr>
-      </w:pPr>
-      <w:r>
-        <w:rPr>
-          <w:rFonts w:asciiTheme="minorHAnsi" w:hAnsiTheme="minorHAnsi" w:cstheme="minorHAnsi"/>
-        </w:rPr>
-        <w:t xml:space="preserve">Il gioco ha una struttura </w:t>
-      </w:r>
-      <w:proofErr w:type="spellStart"/>
-      <w:r>
-        <w:rPr>
-          <w:rFonts w:asciiTheme="minorHAnsi" w:hAnsiTheme="minorHAnsi" w:cstheme="minorHAnsi"/>
-        </w:rPr>
-        <w:t>endless</w:t>
-      </w:r>
-      <w:proofErr w:type="spellEnd"/>
-      <w:r>
-        <w:rPr>
-          <w:rFonts w:asciiTheme="minorHAnsi" w:hAnsiTheme="minorHAnsi" w:cstheme="minorHAnsi"/>
-        </w:rPr>
-        <w:t xml:space="preserve"> e la difficoltà aumenta con l’aumentare del punteggio del ristorante.</w:t>
-      </w:r>
-    </w:p>
-    <w:p>
-      <w:pPr>
-        <w:jc w:val="both"/>
-      </w:pPr>
-      <w:r>
-        <w:t xml:space="preserve">Il punteggio che </w:t>
-      </w:r>
-      <w:r>
-        <w:t>verrà assegnato al ristorante sarà più alto tanto quanta è alta l’</w:t>
-      </w:r>
-      <w:proofErr w:type="spellStart"/>
-      <w:r>
-        <w:t>affinita</w:t>
-      </w:r>
-      <w:proofErr w:type="spellEnd"/>
-      <w:r>
-        <w:t xml:space="preserve"> del piatto servito con il cliente.</w:t>
-      </w:r>
-    </w:p>
-    <w:p>
-      <w:pPr>
-        <w:jc w:val="both"/>
-      </w:pPr>
-      <w:r>
-        <w:t xml:space="preserve">Se il giocatore dovesse servire un piatto </w:t>
-      </w:r>
-      <w:proofErr w:type="gramStart"/>
-      <w:r>
-        <w:t>non adatto</w:t>
-      </w:r>
-      <w:proofErr w:type="gramEnd"/>
-      <w:r>
-        <w:t xml:space="preserve"> gli verrà fornito un suggerimento su quali sarebbero stati i piatti più adatti.</w:t>
-      </w:r>
-    </w:p>
-    <w:p>
-      <w:pPr>
-        <w:jc w:val="both"/>
-      </w:pPr>
-    </w:p>
-    <w:p>
-      <w:pPr>
-        <w:jc w:val="both"/>
-        <w:rPr>
-          <w:rFonts w:asciiTheme="minorHAnsi" w:hAnsiTheme="minorHAnsi"/>
-        </w:rPr>
-      </w:pPr>
-      <w:r>
-        <w:rPr>
-          <w:rFonts w:asciiTheme="minorHAnsi" w:hAnsiTheme="minorHAnsi"/>
-        </w:rPr>
-        <w:t>Dalla pagina iniziale del gioco sarà possibile accedere al gioco vero e proprio</w:t>
-      </w:r>
-      <w:r>
-        <w:rPr>
-          <w:rFonts w:asciiTheme="minorHAnsi" w:hAnsiTheme="minorHAnsi"/>
-        </w:rPr>
-        <w:t xml:space="preserve">, alla classifica, alle impostazioni e </w:t>
-      </w:r>
-      <w:r>
-        <w:rPr>
-          <w:rFonts w:asciiTheme="minorHAnsi" w:hAnsiTheme="minorHAnsi"/>
-        </w:rPr>
-        <w:t xml:space="preserve">alla pagina dei credits. </w:t>
-      </w:r>
-    </w:p>
-    <w:p>
-      <w:pPr>
-        <w:jc w:val="both"/>
-        <w:rPr>
-          <w:rFonts w:asciiTheme="minorHAnsi" w:hAnsiTheme="minorHAnsi"/>
-        </w:rPr>
-      </w:pPr>
-      <w:r>
-        <w:rPr>
-          <w:rFonts w:asciiTheme="minorHAnsi" w:hAnsiTheme="minorHAnsi"/>
-        </w:rPr>
-        <w:t>Il gioco è organizzato in maniera logica e intuitiva e sarà accompagnato da un manuale utente.</w:t>
-      </w:r>
-    </w:p>
-    <w:p>
-      <w:pPr>
-        <w:pStyle w:val="Titolo2"/>
-      </w:pPr>
-      <w:r>
-        <w:t>Definizione dei concetti</w:t>
+        <w:pStyle w:val="Paragrafoelenco"/>
+        <w:numPr>
+          <w:ilvl w:val="1"/>
+          <w:numId w:val="24"/>
+        </w:numPr>
+      </w:pPr>
+      <w:r>
+        <w:t>Il giocatore deve tenere traccia del numero di ingredienti disponibili nel magazzino ed eventualmente effettuare scorte.</w:t>
+      </w:r>
+    </w:p>
+    <w:p>
+      <w:pPr>
+        <w:pStyle w:val="Paragrafoelenco"/>
+        <w:numPr>
+          <w:ilvl w:val="0"/>
+          <w:numId w:val="24"/>
+        </w:numPr>
+      </w:pPr>
+      <w:r>
+        <w:t>Classifica</w:t>
+      </w:r>
+    </w:p>
+    <w:p>
+      <w:pPr>
+        <w:pStyle w:val="Paragrafoelenco"/>
+        <w:numPr>
+          <w:ilvl w:val="1"/>
+          <w:numId w:val="24"/>
+        </w:numPr>
+      </w:pPr>
+      <w:r>
+        <w:lastRenderedPageBreak/>
+        <w:t xml:space="preserve">Ogni volta che il giocatore </w:t>
+      </w:r>
+      <w:r>
+        <w:t>ottiene</w:t>
+      </w:r>
+      <w:r>
+        <w:t xml:space="preserve"> il punteggio più alto raggiunto fino ad allora</w:t>
+      </w:r>
+      <w:r>
+        <w:t xml:space="preserve"> esso</w:t>
+      </w:r>
+      <w:r>
+        <w:t xml:space="preserve"> verrà aggiornato nella classifica </w:t>
       </w:r>
     </w:p>
     <w:p>
@@ -10510,30 +10593,140 @@
     </w:p>
     <w:p>
       <w:r>
-        <w:t>D</w:t>
-      </w:r>
-      <w:r>
-        <w:t>efinire quali skill (competenze) deve acquisire l’utente mediante l’utilizzo del multimedia</w:t>
-      </w:r>
-    </w:p>
-    <w:p>
-      <w:r>
-        <w:t>A tal fine è utile suddividere skill complessi in sequenze di skill elementari</w:t>
-      </w:r>
-      <w:r>
-        <w:t xml:space="preserve"> per </w:t>
-      </w:r>
-      <w:r>
-        <w:t>consent</w:t>
-      </w:r>
-      <w:r>
-        <w:t>ire</w:t>
-      </w:r>
-      <w:r>
-        <w:t xml:space="preserve"> di individuare una appropriata sequenza di presentazione dei concetti</w:t>
-      </w:r>
-    </w:p>
-    <w:p/>
+        <w:t xml:space="preserve">Qui di seguito sono elencate le skill che i giocatori potranno acquisire attraverso il </w:t>
+      </w:r>
+      <w:proofErr w:type="spellStart"/>
+      <w:r>
+        <w:t>serious</w:t>
+      </w:r>
+      <w:proofErr w:type="spellEnd"/>
+      <w:r>
+        <w:t xml:space="preserve"> game:</w:t>
+      </w:r>
+    </w:p>
+    <w:p>
+      <w:pPr>
+        <w:pStyle w:val="Paragrafoelenco"/>
+        <w:numPr>
+          <w:ilvl w:val="0"/>
+          <w:numId w:val="25"/>
+        </w:numPr>
+      </w:pPr>
+      <w:r>
+        <w:t>Conoscenza de</w:t>
+      </w:r>
+      <w:r>
+        <w:t>i</w:t>
+      </w:r>
+      <w:r>
+        <w:t xml:space="preserve"> </w:t>
+      </w:r>
+      <w:r>
+        <w:t>piatti legati ad una buona alimentazione</w:t>
+      </w:r>
+    </w:p>
+    <w:p>
+      <w:pPr>
+        <w:pStyle w:val="Paragrafoelenco"/>
+        <w:numPr>
+          <w:ilvl w:val="0"/>
+          <w:numId w:val="25"/>
+        </w:numPr>
+      </w:pPr>
+      <w:r>
+        <w:t>Conoscenza del giusto piatto da mangiare in base alla patologia</w:t>
+      </w:r>
+    </w:p>
+    <w:p>
+      <w:pPr>
+        <w:pStyle w:val="Paragrafoelenco"/>
+        <w:numPr>
+          <w:ilvl w:val="0"/>
+          <w:numId w:val="25"/>
+        </w:numPr>
+      </w:pPr>
+      <w:r>
+        <w:t>Conoscenza degli ingredienti/piatti che inquinano di più</w:t>
+      </w:r>
+    </w:p>
+    <w:p>
+      <w:pPr>
+        <w:pStyle w:val="Paragrafoelenco"/>
+      </w:pPr>
+      <w:r>
+        <w:rPr>
+          <w:noProof/>
+        </w:rPr>
+        <w:drawing>
+          <wp:anchor distT="0" distB="0" distL="114300" distR="114300" simplePos="0" relativeHeight="251660288" behindDoc="0" locked="0" layoutInCell="1" allowOverlap="1" wp14:anchorId="05874BA0" wp14:editId="1EA8EA6A">
+            <wp:simplePos x="0" y="0"/>
+            <wp:positionH relativeFrom="margin">
+              <wp:align>left</wp:align>
+            </wp:positionH>
+            <wp:positionV relativeFrom="paragraph">
+              <wp:posOffset>176530</wp:posOffset>
+            </wp:positionV>
+            <wp:extent cx="6108700" cy="1841500"/>
+            <wp:effectExtent l="0" t="0" r="6350" b="6350"/>
+            <wp:wrapSquare wrapText="bothSides"/>
+            <wp:docPr id="5" name="Immagine 5"/>
+            <wp:cNvGraphicFramePr>
+              <a:graphicFrameLocks xmlns:a="http://schemas.openxmlformats.org/drawingml/2006/main" noChangeAspect="1"/>
+            </wp:cNvGraphicFramePr>
+            <a:graphic xmlns:a="http://schemas.openxmlformats.org/drawingml/2006/main">
+              <a:graphicData uri="http://schemas.openxmlformats.org/drawingml/2006/picture">
+                <pic:pic xmlns:pic="http://schemas.openxmlformats.org/drawingml/2006/picture">
+                  <pic:nvPicPr>
+                    <pic:cNvPr id="0" name="Picture 2"/>
+                    <pic:cNvPicPr>
+                      <a:picLocks noChangeAspect="1" noChangeArrowheads="1"/>
+                    </pic:cNvPicPr>
+                  </pic:nvPicPr>
+                  <pic:blipFill>
+                    <a:blip r:embed="rId9">
+                      <a:extLst>
+                        <a:ext uri="{28A0092B-C50C-407E-A947-70E740481C1C}">
+                          <a14:useLocalDpi xmlns:a14="http://schemas.microsoft.com/office/drawing/2010/main" val="0"/>
+                        </a:ext>
+                      </a:extLst>
+                    </a:blip>
+                    <a:srcRect/>
+                    <a:stretch>
+                      <a:fillRect/>
+                    </a:stretch>
+                  </pic:blipFill>
+                  <pic:spPr bwMode="auto">
+                    <a:xfrm>
+                      <a:off x="0" y="0"/>
+                      <a:ext cx="6108700" cy="1841500"/>
+                    </a:xfrm>
+                    <a:prstGeom prst="rect">
+                      <a:avLst/>
+                    </a:prstGeom>
+                    <a:noFill/>
+                    <a:ln>
+                      <a:noFill/>
+                    </a:ln>
+                  </pic:spPr>
+                </pic:pic>
+              </a:graphicData>
+            </a:graphic>
+            <wp14:sizeRelH relativeFrom="page">
+              <wp14:pctWidth>0</wp14:pctWidth>
+            </wp14:sizeRelH>
+            <wp14:sizeRelV relativeFrom="page">
+              <wp14:pctHeight>0</wp14:pctHeight>
+            </wp14:sizeRelV>
+          </wp:anchor>
+        </w:drawing>
+      </w:r>
+    </w:p>
+    <w:p>
+      <w:pPr>
+        <w:pStyle w:val="Paragrafoelenco"/>
+        <w:jc w:val="center"/>
+      </w:pPr>
+    </w:p>
     <w:p>
       <w:pPr>
         <w:rPr>
@@ -10560,7 +10753,20 @@
     </w:p>
     <w:p>
       <w:r>
-        <w:t>Stabilire la metodologia da adottare, tenendo conto di:</w:t>
+        <w:t xml:space="preserve">L’idea alla base del gioco </w:t>
+      </w:r>
+      <w:proofErr w:type="spellStart"/>
+      <w:r>
+        <w:t>healty</w:t>
+      </w:r>
+      <w:proofErr w:type="spellEnd"/>
+      <w:r>
+        <w:t xml:space="preserve"> catering è quella di istruire i giocatori alla scelta dei piatti migliori sia dal punto di vista medico che ambientale.</w:t>
+      </w:r>
+    </w:p>
+    <w:p>
+      <w:r>
+        <w:t>Il gioco presenterà una semplice interfaccia grafica inziale con:</w:t>
       </w:r>
     </w:p>
     <w:p>
@@ -10568,11 +10774,23 @@
         <w:pStyle w:val="Paragrafoelenco"/>
         <w:numPr>
           <w:ilvl w:val="0"/>
-          <w:numId w:val="10"/>
+          <w:numId w:val="27"/>
         </w:numPr>
       </w:pPr>
       <w:r>
-        <w:t>Idee generate in fase di brainstorming</w:t>
+        <w:t xml:space="preserve">Iniziare la partita </w:t>
+      </w:r>
+      <w:r>
+        <w:rPr>
+          <w:lang w:val="en-ZA"/>
+        </w:rPr>
+        <w:sym w:font="Wingdings" w:char="F0E0"/>
+      </w:r>
+      <w:r>
+        <w:t xml:space="preserve"> il g</w:t>
+      </w:r>
+      <w:r>
+        <w:t>iocatore verrà trasportato automaticamente nel ristorante</w:t>
       </w:r>
     </w:p>
     <w:p>
@@ -10580,11 +10798,23 @@
         <w:pStyle w:val="Paragrafoelenco"/>
         <w:numPr>
           <w:ilvl w:val="0"/>
-          <w:numId w:val="10"/>
+          <w:numId w:val="27"/>
         </w:numPr>
       </w:pPr>
       <w:r>
-        <w:t>Limitazioni della piattaforma utente</w:t>
+        <w:t xml:space="preserve">Carica </w:t>
+      </w:r>
+      <w:r>
+        <w:rPr>
+          <w:lang w:val="en-ZA"/>
+        </w:rPr>
+        <w:sym w:font="Wingdings" w:char="F0E0"/>
+      </w:r>
+      <w:r>
+        <w:t xml:space="preserve"> il giocatore riprender</w:t>
+      </w:r>
+      <w:r>
+        <w:t>à da dove ha salvato</w:t>
       </w:r>
     </w:p>
     <w:p>
@@ -10592,11 +10822,31 @@
         <w:pStyle w:val="Paragrafoelenco"/>
         <w:numPr>
           <w:ilvl w:val="0"/>
-          <w:numId w:val="10"/>
+          <w:numId w:val="27"/>
         </w:numPr>
       </w:pPr>
       <w:r>
-        <w:t>Livello di cultura dell’utente</w:t>
+        <w:t xml:space="preserve">Classifica </w:t>
+      </w:r>
+      <w:r>
+        <w:rPr>
+          <w:lang w:val="en-ZA"/>
+        </w:rPr>
+        <w:sym w:font="Wingdings" w:char="F0E0"/>
+      </w:r>
+      <w:r>
+        <w:t xml:space="preserve"> </w:t>
+      </w:r>
+      <w:r>
+        <w:t xml:space="preserve">pagina dove viene visualizzata la classifica dei </w:t>
+      </w:r>
+      <w:proofErr w:type="gramStart"/>
+      <w:r>
+        <w:t>10</w:t>
+      </w:r>
+      <w:proofErr w:type="gramEnd"/>
+      <w:r>
+        <w:t xml:space="preserve"> migliori punteggi</w:t>
       </w:r>
     </w:p>
     <w:p>
@@ -10604,11 +10854,32 @@
         <w:pStyle w:val="Paragrafoelenco"/>
         <w:numPr>
           <w:ilvl w:val="0"/>
-          <w:numId w:val="10"/>
+          <w:numId w:val="27"/>
         </w:numPr>
       </w:pPr>
       <w:r>
-        <w:t>Eventuali meccanismi di apprendimento</w:t>
+        <w:t>Opzioni</w:t>
+      </w:r>
+      <w:r>
+        <w:t xml:space="preserve"> </w:t>
+      </w:r>
+      <w:r>
+        <w:rPr>
+          <w:lang w:val="en-ZA"/>
+        </w:rPr>
+        <w:sym w:font="Wingdings" w:char="F0E0"/>
+      </w:r>
+      <w:r>
+        <w:t xml:space="preserve"> </w:t>
+      </w:r>
+      <w:r>
+        <w:t xml:space="preserve">permette </w:t>
+      </w:r>
+      <w:r>
+        <w:t>di modificare l</w:t>
+      </w:r>
+      <w:r>
+        <w:t>e opzioni audio e video del gioco</w:t>
       </w:r>
     </w:p>
     <w:p>
@@ -10616,13 +10887,525 @@
         <w:pStyle w:val="Paragrafoelenco"/>
         <w:numPr>
           <w:ilvl w:val="0"/>
-          <w:numId w:val="10"/>
+          <w:numId w:val="27"/>
         </w:numPr>
       </w:pPr>
       <w:r>
-        <w:t xml:space="preserve">Definizione iniziale del look del multimedia (fase di pianificazione) </w:t>
-      </w:r>
-    </w:p>
+        <w:t>Crediti</w:t>
+      </w:r>
+      <w:r>
+        <w:t xml:space="preserve"> </w:t>
+      </w:r>
+      <w:r>
+        <w:rPr>
+          <w:lang w:val="en-ZA"/>
+        </w:rPr>
+        <w:sym w:font="Wingdings" w:char="F0E0"/>
+      </w:r>
+      <w:r>
+        <w:t xml:space="preserve"> </w:t>
+      </w:r>
+      <w:r>
+        <w:t>riconoscimenti degli sviluppatori e collaboratori esterni</w:t>
+      </w:r>
+    </w:p>
+    <w:p>
+      <w:pPr>
+        <w:pStyle w:val="Paragrafoelenco"/>
+        <w:numPr>
+          <w:ilvl w:val="0"/>
+          <w:numId w:val="27"/>
+        </w:numPr>
+      </w:pPr>
+      <w:r>
+        <w:t>Esci dal gioco</w:t>
+      </w:r>
+      <w:r>
+        <w:t xml:space="preserve"> </w:t>
+      </w:r>
+      <w:r>
+        <w:rPr>
+          <w:lang w:val="en-ZA"/>
+        </w:rPr>
+        <w:sym w:font="Wingdings" w:char="F0E0"/>
+      </w:r>
+      <w:r>
+        <w:t xml:space="preserve"> chiude il gioco</w:t>
+      </w:r>
+    </w:p>
+    <w:p/>
+    <w:p>
+      <w:r>
+        <w:t>Il giocatore</w:t>
+      </w:r>
+      <w:r>
+        <w:t xml:space="preserve"> dovrà gestire un ristorante controllando le scorte degli ingredienti per poter preparare i piatti; nel ristorante arriveranno i clienti e il giocatore dovrà servire i piatti ad essi:</w:t>
+      </w:r>
+    </w:p>
+    <w:p>
+      <w:r>
+        <w:t xml:space="preserve">il giocatore dovrà quindi scegliere da una lista di piatti quello che vuole servire al cliente, verrà </w:t>
+      </w:r>
+      <w:proofErr w:type="gramStart"/>
+      <w:r>
+        <w:t xml:space="preserve">poi </w:t>
+      </w:r>
+      <w:r>
+        <w:t xml:space="preserve"> generata</w:t>
+      </w:r>
+      <w:proofErr w:type="gramEnd"/>
+      <w:r>
+        <w:t xml:space="preserve"> una lista di piatti ordinati, dal più affine al meno affine, in base alle patologie e alla dieta del cliente, e a parità di affinità in base al </w:t>
+      </w:r>
+      <w:proofErr w:type="spellStart"/>
+      <w:r>
+        <w:t>costoEco</w:t>
+      </w:r>
+      <w:proofErr w:type="spellEnd"/>
+      <w:r>
+        <w:t xml:space="preserve"> e al </w:t>
+      </w:r>
+      <w:proofErr w:type="spellStart"/>
+      <w:r>
+        <w:t>nutriScore</w:t>
+      </w:r>
+      <w:proofErr w:type="spellEnd"/>
+      <w:r>
+        <w:t xml:space="preserve">, </w:t>
+      </w:r>
+      <w:r>
+        <w:t>e in base alla posizione del piatto scelto dal giocatore, in questa lista, verrà assegnato un punteggio.</w:t>
+      </w:r>
+    </w:p>
+    <w:p/>
+    <w:p>
+      <w:r>
+        <w:t>In base al punteggio lo score del ristorante salirà o scenderà e inoltre il prezzo del piatto rispecchierà, attraverso un bonus, l’affinità del piatto scelto.</w:t>
+      </w:r>
+    </w:p>
+    <w:p/>
+    <w:p>
+      <w:r>
+        <w:t xml:space="preserve">Il bonus </w:t>
+      </w:r>
+      <w:r>
+        <w:t xml:space="preserve">sul prezzo </w:t>
+      </w:r>
+      <w:r>
+        <w:t>è calcolato in questo modo:</w:t>
+      </w:r>
+    </w:p>
+    <w:p/>
+    <w:p>
+      <w:pPr>
+        <w:pStyle w:val="Paragrafoelenco"/>
+        <w:numPr>
+          <w:ilvl w:val="0"/>
+          <w:numId w:val="30"/>
+        </w:numPr>
+      </w:pPr>
+      <w:r>
+        <w:t xml:space="preserve">prezzo finale = prezzo base + 10 % di guadagno </w:t>
+      </w:r>
+      <w:r>
+        <w:t xml:space="preserve">(in base al prezzo base) </w:t>
+      </w:r>
+      <w:r>
+        <w:t xml:space="preserve">+ </w:t>
+      </w:r>
+      <w:r>
+        <w:t xml:space="preserve">bonus affinità </w:t>
+      </w:r>
+    </w:p>
+    <w:p/>
+    <w:p>
+      <w:pPr>
+        <w:pStyle w:val="Paragrafoelenco"/>
+        <w:numPr>
+          <w:ilvl w:val="0"/>
+          <w:numId w:val="30"/>
+        </w:numPr>
+      </w:pPr>
+      <w:r>
+        <w:t>prezzo base = somma del prezzo dei singoli ingredienti</w:t>
+      </w:r>
+    </w:p>
+    <w:p/>
+    <w:p>
+      <w:pPr>
+        <w:pStyle w:val="Paragrafoelenco"/>
+        <w:numPr>
+          <w:ilvl w:val="0"/>
+          <w:numId w:val="30"/>
+        </w:numPr>
+      </w:pPr>
+      <w:r>
+        <w:t>bonus affinità = + 5% sul prezzo base se il piatto è affine al cliente (patologie e dieta) -</w:t>
+      </w:r>
+      <w:r>
+        <w:t>5</w:t>
+      </w:r>
+      <w:r>
+        <w:t>% sul prezzo base se il piatto non è affine al cliente,</w:t>
+      </w:r>
+      <w:r>
+        <w:t xml:space="preserve"> ed extra bonus di 3% o 2% o 1% se il piatto è rispettivamente in prima, seconda o terza posizione nella lista dei piatti ordinati dal migliore al peggiore</w:t>
+      </w:r>
+      <w:r>
+        <w:t xml:space="preserve"> in base all’affinità con patologie e dieta e </w:t>
+      </w:r>
+      <w:proofErr w:type="spellStart"/>
+      <w:r>
+        <w:t>nutriscore</w:t>
+      </w:r>
+      <w:proofErr w:type="spellEnd"/>
+      <w:r>
+        <w:t xml:space="preserve"> e </w:t>
+      </w:r>
+      <w:proofErr w:type="spellStart"/>
+      <w:r>
+        <w:t>ecoScore</w:t>
+      </w:r>
+      <w:proofErr w:type="spellEnd"/>
+      <w:r>
+        <w:t>.</w:t>
+      </w:r>
+    </w:p>
+    <w:p/>
+    <w:p>
+      <w:r>
+        <w:t>Il punteggio verrà calcolato in questo modo:</w:t>
+      </w:r>
+    </w:p>
+    <w:p>
+      <w:pPr>
+        <w:pStyle w:val="Paragrafoelenco"/>
+        <w:numPr>
+          <w:ilvl w:val="0"/>
+          <w:numId w:val="31"/>
+        </w:numPr>
+      </w:pPr>
+      <w:r>
+        <w:t xml:space="preserve">se hai scelto un </w:t>
+      </w:r>
+      <w:r>
+        <w:t xml:space="preserve">piatto nella lista dei piatti affini avrai un punteggio base di 10, altrimenti di -10 e successivamente verranno aggiunti dei bonus calcolati sul valore </w:t>
+      </w:r>
+      <w:proofErr w:type="spellStart"/>
+      <w:r>
+        <w:t>assoulto</w:t>
+      </w:r>
+      <w:proofErr w:type="spellEnd"/>
+      <w:r>
+        <w:t xml:space="preserve"> del punteggio che stai ottenendo da questo ordine </w:t>
+      </w:r>
+      <w:proofErr w:type="gramStart"/>
+      <w:r>
+        <w:t>cosi</w:t>
+      </w:r>
+      <w:proofErr w:type="gramEnd"/>
+      <w:r>
+        <w:t>:</w:t>
+      </w:r>
+    </w:p>
+    <w:p>
+      <w:pPr>
+        <w:pStyle w:val="Paragrafoelenco"/>
+        <w:numPr>
+          <w:ilvl w:val="0"/>
+          <w:numId w:val="30"/>
+        </w:numPr>
+      </w:pPr>
+      <w:r>
+        <w:t xml:space="preserve">bonus </w:t>
+      </w:r>
+      <w:proofErr w:type="spellStart"/>
+      <w:r>
+        <w:t>nutriscore</w:t>
+      </w:r>
+      <w:proofErr w:type="spellEnd"/>
+      <w:r>
+        <w:t xml:space="preserve"> </w:t>
+      </w:r>
+      <w:r>
+        <w:t xml:space="preserve">= in base al </w:t>
+      </w:r>
+      <w:proofErr w:type="spellStart"/>
+      <w:r>
+        <w:t>nutriscore</w:t>
+      </w:r>
+      <w:proofErr w:type="spellEnd"/>
+      <w:r>
+        <w:t>:</w:t>
+      </w:r>
+    </w:p>
+    <w:p>
+      <w:pPr>
+        <w:pStyle w:val="Paragrafoelenco"/>
+        <w:numPr>
+          <w:ilvl w:val="1"/>
+          <w:numId w:val="30"/>
+        </w:numPr>
+      </w:pPr>
+      <w:r>
+        <w:t xml:space="preserve">A = + </w:t>
+      </w:r>
+      <w:r>
+        <w:t>5</w:t>
+      </w:r>
+      <w:r>
+        <w:t xml:space="preserve"> %</w:t>
+      </w:r>
+      <w:r>
+        <w:t xml:space="preserve"> </w:t>
+      </w:r>
+    </w:p>
+    <w:p>
+      <w:pPr>
+        <w:pStyle w:val="Paragrafoelenco"/>
+        <w:numPr>
+          <w:ilvl w:val="1"/>
+          <w:numId w:val="30"/>
+        </w:numPr>
+      </w:pPr>
+      <w:r>
+        <w:t xml:space="preserve">B = + </w:t>
+      </w:r>
+      <w:r>
+        <w:t>3</w:t>
+      </w:r>
+      <w:r>
+        <w:t xml:space="preserve"> %</w:t>
+      </w:r>
+    </w:p>
+    <w:p>
+      <w:pPr>
+        <w:pStyle w:val="Paragrafoelenco"/>
+        <w:numPr>
+          <w:ilvl w:val="1"/>
+          <w:numId w:val="30"/>
+        </w:numPr>
+      </w:pPr>
+      <w:r>
+        <w:t xml:space="preserve">C = + </w:t>
+      </w:r>
+      <w:r>
+        <w:t>0</w:t>
+      </w:r>
+      <w:r>
+        <w:t xml:space="preserve"> %</w:t>
+      </w:r>
+    </w:p>
+    <w:p>
+      <w:pPr>
+        <w:pStyle w:val="Paragrafoelenco"/>
+        <w:numPr>
+          <w:ilvl w:val="1"/>
+          <w:numId w:val="30"/>
+        </w:numPr>
+      </w:pPr>
+      <w:r>
+        <w:t xml:space="preserve">D = </w:t>
+      </w:r>
+      <w:r>
+        <w:t>-</w:t>
+      </w:r>
+      <w:r>
+        <w:t xml:space="preserve"> </w:t>
+      </w:r>
+      <w:r>
+        <w:t>3</w:t>
+      </w:r>
+      <w:r>
+        <w:t xml:space="preserve"> %</w:t>
+      </w:r>
+    </w:p>
+    <w:p>
+      <w:pPr>
+        <w:pStyle w:val="Paragrafoelenco"/>
+        <w:numPr>
+          <w:ilvl w:val="1"/>
+          <w:numId w:val="30"/>
+        </w:numPr>
+      </w:pPr>
+      <w:r>
+        <w:t xml:space="preserve">E = - </w:t>
+      </w:r>
+      <w:r>
+        <w:t>5</w:t>
+      </w:r>
+      <w:r>
+        <w:t xml:space="preserve"> %</w:t>
+      </w:r>
+    </w:p>
+    <w:p/>
+    <w:p>
+      <w:pPr>
+        <w:pStyle w:val="Paragrafoelenco"/>
+        <w:numPr>
+          <w:ilvl w:val="0"/>
+          <w:numId w:val="30"/>
+        </w:numPr>
+      </w:pPr>
+      <w:r>
+        <w:t xml:space="preserve">bonus </w:t>
+      </w:r>
+      <w:proofErr w:type="spellStart"/>
+      <w:r>
+        <w:t>ecoScore</w:t>
+      </w:r>
+      <w:proofErr w:type="spellEnd"/>
+      <w:r>
+        <w:t xml:space="preserve"> </w:t>
+      </w:r>
+      <w:r>
+        <w:t xml:space="preserve">= </w:t>
+      </w:r>
+      <w:r>
+        <w:t>in base al valore dell’</w:t>
+      </w:r>
+      <w:proofErr w:type="spellStart"/>
+      <w:r>
+        <w:t>ecoscore</w:t>
+      </w:r>
+      <w:proofErr w:type="spellEnd"/>
+      <w:r>
+        <w:t>:</w:t>
+      </w:r>
+      <w:r>
+        <w:t xml:space="preserve"> (non sappiamo ancora come assegnare l’</w:t>
+      </w:r>
+      <w:proofErr w:type="spellStart"/>
+      <w:r>
+        <w:t>ecoscore</w:t>
+      </w:r>
+      <w:proofErr w:type="spellEnd"/>
+      <w:r>
+        <w:t xml:space="preserve"> </w:t>
+      </w:r>
+      <w:proofErr w:type="spellStart"/>
+      <w:r>
+        <w:t>algli</w:t>
+      </w:r>
+      <w:proofErr w:type="spellEnd"/>
+      <w:r>
+        <w:t xml:space="preserve"> ingredienti quindi questi sono, probabilmente, valori da rivedere)</w:t>
+      </w:r>
+    </w:p>
+    <w:p>
+      <w:pPr>
+        <w:pStyle w:val="Paragrafoelenco"/>
+        <w:numPr>
+          <w:ilvl w:val="1"/>
+          <w:numId w:val="30"/>
+        </w:numPr>
+      </w:pPr>
+      <w:r>
+        <w:t>0-10 = 5 %</w:t>
+      </w:r>
+    </w:p>
+    <w:p>
+      <w:pPr>
+        <w:pStyle w:val="Paragrafoelenco"/>
+        <w:numPr>
+          <w:ilvl w:val="1"/>
+          <w:numId w:val="30"/>
+        </w:numPr>
+      </w:pPr>
+      <w:r>
+        <w:t>11-20 = 3 %</w:t>
+      </w:r>
+    </w:p>
+    <w:p>
+      <w:pPr>
+        <w:pStyle w:val="Paragrafoelenco"/>
+        <w:numPr>
+          <w:ilvl w:val="1"/>
+          <w:numId w:val="30"/>
+        </w:numPr>
+      </w:pPr>
+      <w:r>
+        <w:t xml:space="preserve">21-30 = </w:t>
+      </w:r>
+      <w:r>
+        <w:t>0</w:t>
+      </w:r>
+      <w:r>
+        <w:t xml:space="preserve"> %</w:t>
+      </w:r>
+    </w:p>
+    <w:p>
+      <w:pPr>
+        <w:pStyle w:val="Paragrafoelenco"/>
+        <w:numPr>
+          <w:ilvl w:val="1"/>
+          <w:numId w:val="30"/>
+        </w:numPr>
+      </w:pPr>
+      <w:r>
+        <w:t>31-40 = - 3 %</w:t>
+      </w:r>
+    </w:p>
+    <w:p>
+      <w:pPr>
+        <w:pStyle w:val="Paragrafoelenco"/>
+        <w:numPr>
+          <w:ilvl w:val="1"/>
+          <w:numId w:val="30"/>
+        </w:numPr>
+      </w:pPr>
+      <w:r>
+        <w:lastRenderedPageBreak/>
+        <w:t>41+ = - 5 %</w:t>
+      </w:r>
+    </w:p>
+    <w:p/>
+    <w:p>
+      <w:r>
+        <w:t>Una volta che il punteggio</w:t>
+      </w:r>
+      <w:r>
+        <w:t xml:space="preserve"> o i soldi e gli ingredienti nel magazzino del ristornate </w:t>
+      </w:r>
+      <w:r>
+        <w:t>vanno in negativo la partita finisce e il giocatore dovrà creare un nuovo salvataggio.</w:t>
+      </w:r>
+    </w:p>
+    <w:p/>
+    <w:p>
+      <w:r>
+        <w:t>Il giocatore avrà una risposta da parte del cliente attraverso un’animazione, in base all’</w:t>
+      </w:r>
+      <w:proofErr w:type="spellStart"/>
+      <w:r>
+        <w:t>affinita</w:t>
+      </w:r>
+      <w:proofErr w:type="spellEnd"/>
+      <w:r>
+        <w:t xml:space="preserve"> del cliente con il piatto servito verrà riprodotta un’animazione di </w:t>
+      </w:r>
+    </w:p>
+    <w:p/>
+    <w:p>
+      <w:r>
+        <w:t>Se non è stato scelto viene suggerito il piatto migliore</w:t>
+      </w:r>
+    </w:p>
+    <w:p/>
+    <w:p>
+      <w:r>
+        <w:t xml:space="preserve">Chat con </w:t>
+      </w:r>
+      <w:proofErr w:type="spellStart"/>
+      <w:r>
+        <w:t>npc</w:t>
+      </w:r>
+      <w:proofErr w:type="spellEnd"/>
+      <w:r>
+        <w:t xml:space="preserve"> esterni al ristorante</w:t>
+      </w:r>
+    </w:p>
+    <w:p/>
     <w:p>
       <w:pPr>
         <w:rPr>
@@ -16783,9 +17566,9 @@
     </w:p>
     <w:p/>
     <w:sectPr>
-      <w:headerReference w:type="default" r:id="rId9"/>
-      <w:footerReference w:type="even" r:id="rId10"/>
-      <w:footerReference w:type="default" r:id="rId11"/>
+      <w:headerReference w:type="default" r:id="rId10"/>
+      <w:footerReference w:type="even" r:id="rId11"/>
+      <w:footerReference w:type="default" r:id="rId12"/>
       <w:pgSz w:w="11900" w:h="16840"/>
       <w:pgMar w:top="2131" w:right="1134" w:bottom="1134" w:left="1134" w:header="708" w:footer="708" w:gutter="0"/>
       <w:cols w:space="708"/>
@@ -17339,6 +18122,232 @@
     </w:lvl>
   </w:abstractNum>
   <w:abstractNum w:abstractNumId="1" w15:restartNumberingAfterBreak="0">
+    <w:nsid w:val="029B1A49"/>
+    <w:multiLevelType w:val="hybridMultilevel"/>
+    <w:tmpl w:val="324C1B06"/>
+    <w:lvl w:ilvl="0" w:tplc="04100001">
+      <w:start w:val="1"/>
+      <w:numFmt w:val="bullet"/>
+      <w:lvlText w:val=""/>
+      <w:lvlJc w:val="left"/>
+      <w:pPr>
+        <w:ind w:left="720" w:hanging="360"/>
+      </w:pPr>
+      <w:rPr>
+        <w:rFonts w:ascii="Symbol" w:hAnsi="Symbol" w:hint="default"/>
+      </w:rPr>
+    </w:lvl>
+    <w:lvl w:ilvl="1" w:tplc="04100003">
+      <w:start w:val="1"/>
+      <w:numFmt w:val="bullet"/>
+      <w:lvlText w:val="o"/>
+      <w:lvlJc w:val="left"/>
+      <w:pPr>
+        <w:ind w:left="1440" w:hanging="360"/>
+      </w:pPr>
+      <w:rPr>
+        <w:rFonts w:ascii="Courier New" w:hAnsi="Courier New" w:cs="Courier New" w:hint="default"/>
+      </w:rPr>
+    </w:lvl>
+    <w:lvl w:ilvl="2" w:tplc="04100005" w:tentative="1">
+      <w:start w:val="1"/>
+      <w:numFmt w:val="bullet"/>
+      <w:lvlText w:val=""/>
+      <w:lvlJc w:val="left"/>
+      <w:pPr>
+        <w:ind w:left="2160" w:hanging="360"/>
+      </w:pPr>
+      <w:rPr>
+        <w:rFonts w:ascii="Wingdings" w:hAnsi="Wingdings" w:hint="default"/>
+      </w:rPr>
+    </w:lvl>
+    <w:lvl w:ilvl="3" w:tplc="04100001" w:tentative="1">
+      <w:start w:val="1"/>
+      <w:numFmt w:val="bullet"/>
+      <w:lvlText w:val=""/>
+      <w:lvlJc w:val="left"/>
+      <w:pPr>
+        <w:ind w:left="2880" w:hanging="360"/>
+      </w:pPr>
+      <w:rPr>
+        <w:rFonts w:ascii="Symbol" w:hAnsi="Symbol" w:hint="default"/>
+      </w:rPr>
+    </w:lvl>
+    <w:lvl w:ilvl="4" w:tplc="04100003" w:tentative="1">
+      <w:start w:val="1"/>
+      <w:numFmt w:val="bullet"/>
+      <w:lvlText w:val="o"/>
+      <w:lvlJc w:val="left"/>
+      <w:pPr>
+        <w:ind w:left="3600" w:hanging="360"/>
+      </w:pPr>
+      <w:rPr>
+        <w:rFonts w:ascii="Courier New" w:hAnsi="Courier New" w:cs="Courier New" w:hint="default"/>
+      </w:rPr>
+    </w:lvl>
+    <w:lvl w:ilvl="5" w:tplc="04100005" w:tentative="1">
+      <w:start w:val="1"/>
+      <w:numFmt w:val="bullet"/>
+      <w:lvlText w:val=""/>
+      <w:lvlJc w:val="left"/>
+      <w:pPr>
+        <w:ind w:left="4320" w:hanging="360"/>
+      </w:pPr>
+      <w:rPr>
+        <w:rFonts w:ascii="Wingdings" w:hAnsi="Wingdings" w:hint="default"/>
+      </w:rPr>
+    </w:lvl>
+    <w:lvl w:ilvl="6" w:tplc="04100001" w:tentative="1">
+      <w:start w:val="1"/>
+      <w:numFmt w:val="bullet"/>
+      <w:lvlText w:val=""/>
+      <w:lvlJc w:val="left"/>
+      <w:pPr>
+        <w:ind w:left="5040" w:hanging="360"/>
+      </w:pPr>
+      <w:rPr>
+        <w:rFonts w:ascii="Symbol" w:hAnsi="Symbol" w:hint="default"/>
+      </w:rPr>
+    </w:lvl>
+    <w:lvl w:ilvl="7" w:tplc="04100003" w:tentative="1">
+      <w:start w:val="1"/>
+      <w:numFmt w:val="bullet"/>
+      <w:lvlText w:val="o"/>
+      <w:lvlJc w:val="left"/>
+      <w:pPr>
+        <w:ind w:left="5760" w:hanging="360"/>
+      </w:pPr>
+      <w:rPr>
+        <w:rFonts w:ascii="Courier New" w:hAnsi="Courier New" w:cs="Courier New" w:hint="default"/>
+      </w:rPr>
+    </w:lvl>
+    <w:lvl w:ilvl="8" w:tplc="04100005" w:tentative="1">
+      <w:start w:val="1"/>
+      <w:numFmt w:val="bullet"/>
+      <w:lvlText w:val=""/>
+      <w:lvlJc w:val="left"/>
+      <w:pPr>
+        <w:ind w:left="6480" w:hanging="360"/>
+      </w:pPr>
+      <w:rPr>
+        <w:rFonts w:ascii="Wingdings" w:hAnsi="Wingdings" w:hint="default"/>
+      </w:rPr>
+    </w:lvl>
+  </w:abstractNum>
+  <w:abstractNum w:abstractNumId="2" w15:restartNumberingAfterBreak="0">
+    <w:nsid w:val="032B3F1D"/>
+    <w:multiLevelType w:val="hybridMultilevel"/>
+    <w:tmpl w:val="1F80DB4A"/>
+    <w:lvl w:ilvl="0" w:tplc="04100001">
+      <w:start w:val="1"/>
+      <w:numFmt w:val="bullet"/>
+      <w:lvlText w:val=""/>
+      <w:lvlJc w:val="left"/>
+      <w:pPr>
+        <w:ind w:left="720" w:hanging="360"/>
+      </w:pPr>
+      <w:rPr>
+        <w:rFonts w:ascii="Symbol" w:hAnsi="Symbol" w:hint="default"/>
+      </w:rPr>
+    </w:lvl>
+    <w:lvl w:ilvl="1" w:tplc="04100003" w:tentative="1">
+      <w:start w:val="1"/>
+      <w:numFmt w:val="bullet"/>
+      <w:lvlText w:val="o"/>
+      <w:lvlJc w:val="left"/>
+      <w:pPr>
+        <w:ind w:left="1440" w:hanging="360"/>
+      </w:pPr>
+      <w:rPr>
+        <w:rFonts w:ascii="Courier New" w:hAnsi="Courier New" w:cs="Courier New" w:hint="default"/>
+      </w:rPr>
+    </w:lvl>
+    <w:lvl w:ilvl="2" w:tplc="04100005" w:tentative="1">
+      <w:start w:val="1"/>
+      <w:numFmt w:val="bullet"/>
+      <w:lvlText w:val=""/>
+      <w:lvlJc w:val="left"/>
+      <w:pPr>
+        <w:ind w:left="2160" w:hanging="360"/>
+      </w:pPr>
+      <w:rPr>
+        <w:rFonts w:ascii="Wingdings" w:hAnsi="Wingdings" w:hint="default"/>
+      </w:rPr>
+    </w:lvl>
+    <w:lvl w:ilvl="3" w:tplc="04100001" w:tentative="1">
+      <w:start w:val="1"/>
+      <w:numFmt w:val="bullet"/>
+      <w:lvlText w:val=""/>
+      <w:lvlJc w:val="left"/>
+      <w:pPr>
+        <w:ind w:left="2880" w:hanging="360"/>
+      </w:pPr>
+      <w:rPr>
+        <w:rFonts w:ascii="Symbol" w:hAnsi="Symbol" w:hint="default"/>
+      </w:rPr>
+    </w:lvl>
+    <w:lvl w:ilvl="4" w:tplc="04100003" w:tentative="1">
+      <w:start w:val="1"/>
+      <w:numFmt w:val="bullet"/>
+      <w:lvlText w:val="o"/>
+      <w:lvlJc w:val="left"/>
+      <w:pPr>
+        <w:ind w:left="3600" w:hanging="360"/>
+      </w:pPr>
+      <w:rPr>
+        <w:rFonts w:ascii="Courier New" w:hAnsi="Courier New" w:cs="Courier New" w:hint="default"/>
+      </w:rPr>
+    </w:lvl>
+    <w:lvl w:ilvl="5" w:tplc="04100005" w:tentative="1">
+      <w:start w:val="1"/>
+      <w:numFmt w:val="bullet"/>
+      <w:lvlText w:val=""/>
+      <w:lvlJc w:val="left"/>
+      <w:pPr>
+        <w:ind w:left="4320" w:hanging="360"/>
+      </w:pPr>
+      <w:rPr>
+        <w:rFonts w:ascii="Wingdings" w:hAnsi="Wingdings" w:hint="default"/>
+      </w:rPr>
+    </w:lvl>
+    <w:lvl w:ilvl="6" w:tplc="04100001" w:tentative="1">
+      <w:start w:val="1"/>
+      <w:numFmt w:val="bullet"/>
+      <w:lvlText w:val=""/>
+      <w:lvlJc w:val="left"/>
+      <w:pPr>
+        <w:ind w:left="5040" w:hanging="360"/>
+      </w:pPr>
+      <w:rPr>
+        <w:rFonts w:ascii="Symbol" w:hAnsi="Symbol" w:hint="default"/>
+      </w:rPr>
+    </w:lvl>
+    <w:lvl w:ilvl="7" w:tplc="04100003" w:tentative="1">
+      <w:start w:val="1"/>
+      <w:numFmt w:val="bullet"/>
+      <w:lvlText w:val="o"/>
+      <w:lvlJc w:val="left"/>
+      <w:pPr>
+        <w:ind w:left="5760" w:hanging="360"/>
+      </w:pPr>
+      <w:rPr>
+        <w:rFonts w:ascii="Courier New" w:hAnsi="Courier New" w:cs="Courier New" w:hint="default"/>
+      </w:rPr>
+    </w:lvl>
+    <w:lvl w:ilvl="8" w:tplc="04100005" w:tentative="1">
+      <w:start w:val="1"/>
+      <w:numFmt w:val="bullet"/>
+      <w:lvlText w:val=""/>
+      <w:lvlJc w:val="left"/>
+      <w:pPr>
+        <w:ind w:left="6480" w:hanging="360"/>
+      </w:pPr>
+      <w:rPr>
+        <w:rFonts w:ascii="Wingdings" w:hAnsi="Wingdings" w:hint="default"/>
+      </w:rPr>
+    </w:lvl>
+  </w:abstractNum>
+  <w:abstractNum w:abstractNumId="3" w15:restartNumberingAfterBreak="0">
     <w:nsid w:val="06563339"/>
     <w:multiLevelType w:val="hybridMultilevel"/>
     <w:tmpl w:val="B9FA1D8C"/>
@@ -17354,7 +18363,7 @@
         <w:rFonts w:ascii="Symbol" w:hAnsi="Symbol" w:hint="default"/>
       </w:rPr>
     </w:lvl>
-    <w:lvl w:ilvl="1" w:tplc="04100003" w:tentative="1">
+    <w:lvl w:ilvl="1" w:tplc="04100003">
       <w:start w:val="1"/>
       <w:numFmt w:val="bullet"/>
       <w:lvlText w:val="o"/>
@@ -17451,7 +18460,7 @@
       </w:rPr>
     </w:lvl>
   </w:abstractNum>
-  <w:abstractNum w:abstractNumId="2" w15:restartNumberingAfterBreak="0">
+  <w:abstractNum w:abstractNumId="4" w15:restartNumberingAfterBreak="0">
     <w:nsid w:val="08E571B8"/>
     <w:multiLevelType w:val="hybridMultilevel"/>
     <w:tmpl w:val="021C299C"/>
@@ -17564,7 +18573,120 @@
       </w:rPr>
     </w:lvl>
   </w:abstractNum>
-  <w:abstractNum w:abstractNumId="3" w15:restartNumberingAfterBreak="0">
+  <w:abstractNum w:abstractNumId="5" w15:restartNumberingAfterBreak="0">
+    <w:nsid w:val="169F13E6"/>
+    <w:multiLevelType w:val="hybridMultilevel"/>
+    <w:tmpl w:val="2C7CF844"/>
+    <w:lvl w:ilvl="0" w:tplc="04100001">
+      <w:start w:val="1"/>
+      <w:numFmt w:val="bullet"/>
+      <w:lvlText w:val=""/>
+      <w:lvlJc w:val="left"/>
+      <w:pPr>
+        <w:ind w:left="720" w:hanging="360"/>
+      </w:pPr>
+      <w:rPr>
+        <w:rFonts w:ascii="Symbol" w:hAnsi="Symbol" w:hint="default"/>
+      </w:rPr>
+    </w:lvl>
+    <w:lvl w:ilvl="1" w:tplc="04100003" w:tentative="1">
+      <w:start w:val="1"/>
+      <w:numFmt w:val="bullet"/>
+      <w:lvlText w:val="o"/>
+      <w:lvlJc w:val="left"/>
+      <w:pPr>
+        <w:ind w:left="1440" w:hanging="360"/>
+      </w:pPr>
+      <w:rPr>
+        <w:rFonts w:ascii="Courier New" w:hAnsi="Courier New" w:cs="Courier New" w:hint="default"/>
+      </w:rPr>
+    </w:lvl>
+    <w:lvl w:ilvl="2" w:tplc="04100005" w:tentative="1">
+      <w:start w:val="1"/>
+      <w:numFmt w:val="bullet"/>
+      <w:lvlText w:val=""/>
+      <w:lvlJc w:val="left"/>
+      <w:pPr>
+        <w:ind w:left="2160" w:hanging="360"/>
+      </w:pPr>
+      <w:rPr>
+        <w:rFonts w:ascii="Wingdings" w:hAnsi="Wingdings" w:hint="default"/>
+      </w:rPr>
+    </w:lvl>
+    <w:lvl w:ilvl="3" w:tplc="04100001" w:tentative="1">
+      <w:start w:val="1"/>
+      <w:numFmt w:val="bullet"/>
+      <w:lvlText w:val=""/>
+      <w:lvlJc w:val="left"/>
+      <w:pPr>
+        <w:ind w:left="2880" w:hanging="360"/>
+      </w:pPr>
+      <w:rPr>
+        <w:rFonts w:ascii="Symbol" w:hAnsi="Symbol" w:hint="default"/>
+      </w:rPr>
+    </w:lvl>
+    <w:lvl w:ilvl="4" w:tplc="04100003" w:tentative="1">
+      <w:start w:val="1"/>
+      <w:numFmt w:val="bullet"/>
+      <w:lvlText w:val="o"/>
+      <w:lvlJc w:val="left"/>
+      <w:pPr>
+        <w:ind w:left="3600" w:hanging="360"/>
+      </w:pPr>
+      <w:rPr>
+        <w:rFonts w:ascii="Courier New" w:hAnsi="Courier New" w:cs="Courier New" w:hint="default"/>
+      </w:rPr>
+    </w:lvl>
+    <w:lvl w:ilvl="5" w:tplc="04100005" w:tentative="1">
+      <w:start w:val="1"/>
+      <w:numFmt w:val="bullet"/>
+      <w:lvlText w:val=""/>
+      <w:lvlJc w:val="left"/>
+      <w:pPr>
+        <w:ind w:left="4320" w:hanging="360"/>
+      </w:pPr>
+      <w:rPr>
+        <w:rFonts w:ascii="Wingdings" w:hAnsi="Wingdings" w:hint="default"/>
+      </w:rPr>
+    </w:lvl>
+    <w:lvl w:ilvl="6" w:tplc="04100001" w:tentative="1">
+      <w:start w:val="1"/>
+      <w:numFmt w:val="bullet"/>
+      <w:lvlText w:val=""/>
+      <w:lvlJc w:val="left"/>
+      <w:pPr>
+        <w:ind w:left="5040" w:hanging="360"/>
+      </w:pPr>
+      <w:rPr>
+        <w:rFonts w:ascii="Symbol" w:hAnsi="Symbol" w:hint="default"/>
+      </w:rPr>
+    </w:lvl>
+    <w:lvl w:ilvl="7" w:tplc="04100003" w:tentative="1">
+      <w:start w:val="1"/>
+      <w:numFmt w:val="bullet"/>
+      <w:lvlText w:val="o"/>
+      <w:lvlJc w:val="left"/>
+      <w:pPr>
+        <w:ind w:left="5760" w:hanging="360"/>
+      </w:pPr>
+      <w:rPr>
+        <w:rFonts w:ascii="Courier New" w:hAnsi="Courier New" w:cs="Courier New" w:hint="default"/>
+      </w:rPr>
+    </w:lvl>
+    <w:lvl w:ilvl="8" w:tplc="04100005" w:tentative="1">
+      <w:start w:val="1"/>
+      <w:numFmt w:val="bullet"/>
+      <w:lvlText w:val=""/>
+      <w:lvlJc w:val="left"/>
+      <w:pPr>
+        <w:ind w:left="6480" w:hanging="360"/>
+      </w:pPr>
+      <w:rPr>
+        <w:rFonts w:ascii="Wingdings" w:hAnsi="Wingdings" w:hint="default"/>
+      </w:rPr>
+    </w:lvl>
+  </w:abstractNum>
+  <w:abstractNum w:abstractNumId="6" w15:restartNumberingAfterBreak="0">
     <w:nsid w:val="19FB6AF5"/>
     <w:multiLevelType w:val="hybridMultilevel"/>
     <w:tmpl w:val="F26006D6"/>
@@ -17677,7 +18799,7 @@
       </w:rPr>
     </w:lvl>
   </w:abstractNum>
-  <w:abstractNum w:abstractNumId="4" w15:restartNumberingAfterBreak="0">
+  <w:abstractNum w:abstractNumId="7" w15:restartNumberingAfterBreak="0">
     <w:nsid w:val="1DEC0D0B"/>
     <w:multiLevelType w:val="hybridMultilevel"/>
     <w:tmpl w:val="2DC43AC8"/>
@@ -17790,7 +18912,7 @@
       </w:rPr>
     </w:lvl>
   </w:abstractNum>
-  <w:abstractNum w:abstractNumId="5" w15:restartNumberingAfterBreak="0">
+  <w:abstractNum w:abstractNumId="8" w15:restartNumberingAfterBreak="0">
     <w:nsid w:val="1F570EB4"/>
     <w:multiLevelType w:val="hybridMultilevel"/>
     <w:tmpl w:val="4C14EC4C"/>
@@ -17903,7 +19025,7 @@
       </w:rPr>
     </w:lvl>
   </w:abstractNum>
-  <w:abstractNum w:abstractNumId="6" w15:restartNumberingAfterBreak="0">
+  <w:abstractNum w:abstractNumId="9" w15:restartNumberingAfterBreak="0">
     <w:nsid w:val="2A203E53"/>
     <w:multiLevelType w:val="hybridMultilevel"/>
     <w:tmpl w:val="5EC084C2"/>
@@ -18016,7 +19138,7 @@
       </w:rPr>
     </w:lvl>
   </w:abstractNum>
-  <w:abstractNum w:abstractNumId="7" w15:restartNumberingAfterBreak="0">
+  <w:abstractNum w:abstractNumId="10" w15:restartNumberingAfterBreak="0">
     <w:nsid w:val="2A48483B"/>
     <w:multiLevelType w:val="hybridMultilevel"/>
     <w:tmpl w:val="8C0E8858"/>
@@ -18156,7 +19278,7 @@
       </w:rPr>
     </w:lvl>
   </w:abstractNum>
-  <w:abstractNum w:abstractNumId="8" w15:restartNumberingAfterBreak="0">
+  <w:abstractNum w:abstractNumId="11" w15:restartNumberingAfterBreak="0">
     <w:nsid w:val="2A4A0D89"/>
     <w:multiLevelType w:val="hybridMultilevel"/>
     <w:tmpl w:val="C5D2BBB4"/>
@@ -18269,7 +19391,7 @@
       </w:rPr>
     </w:lvl>
   </w:abstractNum>
-  <w:abstractNum w:abstractNumId="9" w15:restartNumberingAfterBreak="0">
+  <w:abstractNum w:abstractNumId="12" w15:restartNumberingAfterBreak="0">
     <w:nsid w:val="2F4B0F8D"/>
     <w:multiLevelType w:val="hybridMultilevel"/>
     <w:tmpl w:val="7A741254"/>
@@ -18382,7 +19504,7 @@
       </w:rPr>
     </w:lvl>
   </w:abstractNum>
-  <w:abstractNum w:abstractNumId="10" w15:restartNumberingAfterBreak="0">
+  <w:abstractNum w:abstractNumId="13" w15:restartNumberingAfterBreak="0">
     <w:nsid w:val="2F533E4D"/>
     <w:multiLevelType w:val="hybridMultilevel"/>
     <w:tmpl w:val="BE5E8CC0"/>
@@ -18521,7 +19643,233 @@
       </w:rPr>
     </w:lvl>
   </w:abstractNum>
-  <w:abstractNum w:abstractNumId="11" w15:restartNumberingAfterBreak="0">
+  <w:abstractNum w:abstractNumId="14" w15:restartNumberingAfterBreak="0">
+    <w:nsid w:val="31676C0D"/>
+    <w:multiLevelType w:val="hybridMultilevel"/>
+    <w:tmpl w:val="091E093E"/>
+    <w:lvl w:ilvl="0" w:tplc="04100001">
+      <w:start w:val="1"/>
+      <w:numFmt w:val="bullet"/>
+      <w:lvlText w:val=""/>
+      <w:lvlJc w:val="left"/>
+      <w:pPr>
+        <w:ind w:left="720" w:hanging="360"/>
+      </w:pPr>
+      <w:rPr>
+        <w:rFonts w:ascii="Symbol" w:hAnsi="Symbol" w:hint="default"/>
+      </w:rPr>
+    </w:lvl>
+    <w:lvl w:ilvl="1" w:tplc="04100003" w:tentative="1">
+      <w:start w:val="1"/>
+      <w:numFmt w:val="bullet"/>
+      <w:lvlText w:val="o"/>
+      <w:lvlJc w:val="left"/>
+      <w:pPr>
+        <w:ind w:left="1440" w:hanging="360"/>
+      </w:pPr>
+      <w:rPr>
+        <w:rFonts w:ascii="Courier New" w:hAnsi="Courier New" w:cs="Courier New" w:hint="default"/>
+      </w:rPr>
+    </w:lvl>
+    <w:lvl w:ilvl="2" w:tplc="04100005" w:tentative="1">
+      <w:start w:val="1"/>
+      <w:numFmt w:val="bullet"/>
+      <w:lvlText w:val=""/>
+      <w:lvlJc w:val="left"/>
+      <w:pPr>
+        <w:ind w:left="2160" w:hanging="360"/>
+      </w:pPr>
+      <w:rPr>
+        <w:rFonts w:ascii="Wingdings" w:hAnsi="Wingdings" w:hint="default"/>
+      </w:rPr>
+    </w:lvl>
+    <w:lvl w:ilvl="3" w:tplc="04100001" w:tentative="1">
+      <w:start w:val="1"/>
+      <w:numFmt w:val="bullet"/>
+      <w:lvlText w:val=""/>
+      <w:lvlJc w:val="left"/>
+      <w:pPr>
+        <w:ind w:left="2880" w:hanging="360"/>
+      </w:pPr>
+      <w:rPr>
+        <w:rFonts w:ascii="Symbol" w:hAnsi="Symbol" w:hint="default"/>
+      </w:rPr>
+    </w:lvl>
+    <w:lvl w:ilvl="4" w:tplc="04100003" w:tentative="1">
+      <w:start w:val="1"/>
+      <w:numFmt w:val="bullet"/>
+      <w:lvlText w:val="o"/>
+      <w:lvlJc w:val="left"/>
+      <w:pPr>
+        <w:ind w:left="3600" w:hanging="360"/>
+      </w:pPr>
+      <w:rPr>
+        <w:rFonts w:ascii="Courier New" w:hAnsi="Courier New" w:cs="Courier New" w:hint="default"/>
+      </w:rPr>
+    </w:lvl>
+    <w:lvl w:ilvl="5" w:tplc="04100005" w:tentative="1">
+      <w:start w:val="1"/>
+      <w:numFmt w:val="bullet"/>
+      <w:lvlText w:val=""/>
+      <w:lvlJc w:val="left"/>
+      <w:pPr>
+        <w:ind w:left="4320" w:hanging="360"/>
+      </w:pPr>
+      <w:rPr>
+        <w:rFonts w:ascii="Wingdings" w:hAnsi="Wingdings" w:hint="default"/>
+      </w:rPr>
+    </w:lvl>
+    <w:lvl w:ilvl="6" w:tplc="04100001" w:tentative="1">
+      <w:start w:val="1"/>
+      <w:numFmt w:val="bullet"/>
+      <w:lvlText w:val=""/>
+      <w:lvlJc w:val="left"/>
+      <w:pPr>
+        <w:ind w:left="5040" w:hanging="360"/>
+      </w:pPr>
+      <w:rPr>
+        <w:rFonts w:ascii="Symbol" w:hAnsi="Symbol" w:hint="default"/>
+      </w:rPr>
+    </w:lvl>
+    <w:lvl w:ilvl="7" w:tplc="04100003" w:tentative="1">
+      <w:start w:val="1"/>
+      <w:numFmt w:val="bullet"/>
+      <w:lvlText w:val="o"/>
+      <w:lvlJc w:val="left"/>
+      <w:pPr>
+        <w:ind w:left="5760" w:hanging="360"/>
+      </w:pPr>
+      <w:rPr>
+        <w:rFonts w:ascii="Courier New" w:hAnsi="Courier New" w:cs="Courier New" w:hint="default"/>
+      </w:rPr>
+    </w:lvl>
+    <w:lvl w:ilvl="8" w:tplc="04100005" w:tentative="1">
+      <w:start w:val="1"/>
+      <w:numFmt w:val="bullet"/>
+      <w:lvlText w:val=""/>
+      <w:lvlJc w:val="left"/>
+      <w:pPr>
+        <w:ind w:left="6480" w:hanging="360"/>
+      </w:pPr>
+      <w:rPr>
+        <w:rFonts w:ascii="Wingdings" w:hAnsi="Wingdings" w:hint="default"/>
+      </w:rPr>
+    </w:lvl>
+  </w:abstractNum>
+  <w:abstractNum w:abstractNumId="15" w15:restartNumberingAfterBreak="0">
+    <w:nsid w:val="34A8460A"/>
+    <w:multiLevelType w:val="hybridMultilevel"/>
+    <w:tmpl w:val="73B08640"/>
+    <w:lvl w:ilvl="0" w:tplc="04100001">
+      <w:start w:val="1"/>
+      <w:numFmt w:val="bullet"/>
+      <w:lvlText w:val=""/>
+      <w:lvlJc w:val="left"/>
+      <w:pPr>
+        <w:ind w:left="720" w:hanging="360"/>
+      </w:pPr>
+      <w:rPr>
+        <w:rFonts w:ascii="Symbol" w:hAnsi="Symbol" w:hint="default"/>
+      </w:rPr>
+    </w:lvl>
+    <w:lvl w:ilvl="1" w:tplc="04100003" w:tentative="1">
+      <w:start w:val="1"/>
+      <w:numFmt w:val="bullet"/>
+      <w:lvlText w:val="o"/>
+      <w:lvlJc w:val="left"/>
+      <w:pPr>
+        <w:ind w:left="1440" w:hanging="360"/>
+      </w:pPr>
+      <w:rPr>
+        <w:rFonts w:ascii="Courier New" w:hAnsi="Courier New" w:cs="Courier New" w:hint="default"/>
+      </w:rPr>
+    </w:lvl>
+    <w:lvl w:ilvl="2" w:tplc="04100005" w:tentative="1">
+      <w:start w:val="1"/>
+      <w:numFmt w:val="bullet"/>
+      <w:lvlText w:val=""/>
+      <w:lvlJc w:val="left"/>
+      <w:pPr>
+        <w:ind w:left="2160" w:hanging="360"/>
+      </w:pPr>
+      <w:rPr>
+        <w:rFonts w:ascii="Wingdings" w:hAnsi="Wingdings" w:hint="default"/>
+      </w:rPr>
+    </w:lvl>
+    <w:lvl w:ilvl="3" w:tplc="04100001" w:tentative="1">
+      <w:start w:val="1"/>
+      <w:numFmt w:val="bullet"/>
+      <w:lvlText w:val=""/>
+      <w:lvlJc w:val="left"/>
+      <w:pPr>
+        <w:ind w:left="2880" w:hanging="360"/>
+      </w:pPr>
+      <w:rPr>
+        <w:rFonts w:ascii="Symbol" w:hAnsi="Symbol" w:hint="default"/>
+      </w:rPr>
+    </w:lvl>
+    <w:lvl w:ilvl="4" w:tplc="04100003" w:tentative="1">
+      <w:start w:val="1"/>
+      <w:numFmt w:val="bullet"/>
+      <w:lvlText w:val="o"/>
+      <w:lvlJc w:val="left"/>
+      <w:pPr>
+        <w:ind w:left="3600" w:hanging="360"/>
+      </w:pPr>
+      <w:rPr>
+        <w:rFonts w:ascii="Courier New" w:hAnsi="Courier New" w:cs="Courier New" w:hint="default"/>
+      </w:rPr>
+    </w:lvl>
+    <w:lvl w:ilvl="5" w:tplc="04100005" w:tentative="1">
+      <w:start w:val="1"/>
+      <w:numFmt w:val="bullet"/>
+      <w:lvlText w:val=""/>
+      <w:lvlJc w:val="left"/>
+      <w:pPr>
+        <w:ind w:left="4320" w:hanging="360"/>
+      </w:pPr>
+      <w:rPr>
+        <w:rFonts w:ascii="Wingdings" w:hAnsi="Wingdings" w:hint="default"/>
+      </w:rPr>
+    </w:lvl>
+    <w:lvl w:ilvl="6" w:tplc="04100001" w:tentative="1">
+      <w:start w:val="1"/>
+      <w:numFmt w:val="bullet"/>
+      <w:lvlText w:val=""/>
+      <w:lvlJc w:val="left"/>
+      <w:pPr>
+        <w:ind w:left="5040" w:hanging="360"/>
+      </w:pPr>
+      <w:rPr>
+        <w:rFonts w:ascii="Symbol" w:hAnsi="Symbol" w:hint="default"/>
+      </w:rPr>
+    </w:lvl>
+    <w:lvl w:ilvl="7" w:tplc="04100003" w:tentative="1">
+      <w:start w:val="1"/>
+      <w:numFmt w:val="bullet"/>
+      <w:lvlText w:val="o"/>
+      <w:lvlJc w:val="left"/>
+      <w:pPr>
+        <w:ind w:left="5760" w:hanging="360"/>
+      </w:pPr>
+      <w:rPr>
+        <w:rFonts w:ascii="Courier New" w:hAnsi="Courier New" w:cs="Courier New" w:hint="default"/>
+      </w:rPr>
+    </w:lvl>
+    <w:lvl w:ilvl="8" w:tplc="04100005" w:tentative="1">
+      <w:start w:val="1"/>
+      <w:numFmt w:val="bullet"/>
+      <w:lvlText w:val=""/>
+      <w:lvlJc w:val="left"/>
+      <w:pPr>
+        <w:ind w:left="6480" w:hanging="360"/>
+      </w:pPr>
+      <w:rPr>
+        <w:rFonts w:ascii="Wingdings" w:hAnsi="Wingdings" w:hint="default"/>
+      </w:rPr>
+    </w:lvl>
+  </w:abstractNum>
+  <w:abstractNum w:abstractNumId="16" w15:restartNumberingAfterBreak="0">
     <w:nsid w:val="385673FE"/>
     <w:multiLevelType w:val="hybridMultilevel"/>
     <w:tmpl w:val="6BDC5632"/>
@@ -18634,7 +19982,7 @@
       </w:rPr>
     </w:lvl>
   </w:abstractNum>
-  <w:abstractNum w:abstractNumId="12" w15:restartNumberingAfterBreak="0">
+  <w:abstractNum w:abstractNumId="17" w15:restartNumberingAfterBreak="0">
     <w:nsid w:val="397904F9"/>
     <w:multiLevelType w:val="hybridMultilevel"/>
     <w:tmpl w:val="E864F526"/>
@@ -18747,7 +20095,7 @@
       </w:rPr>
     </w:lvl>
   </w:abstractNum>
-  <w:abstractNum w:abstractNumId="13" w15:restartNumberingAfterBreak="0">
+  <w:abstractNum w:abstractNumId="18" w15:restartNumberingAfterBreak="0">
     <w:nsid w:val="3DDB458C"/>
     <w:multiLevelType w:val="hybridMultilevel"/>
     <w:tmpl w:val="8E84E038"/>
@@ -18886,7 +20234,7 @@
       </w:rPr>
     </w:lvl>
   </w:abstractNum>
-  <w:abstractNum w:abstractNumId="14" w15:restartNumberingAfterBreak="0">
+  <w:abstractNum w:abstractNumId="19" w15:restartNumberingAfterBreak="0">
     <w:nsid w:val="49754B46"/>
     <w:multiLevelType w:val="hybridMultilevel"/>
     <w:tmpl w:val="E0C2F314"/>
@@ -18999,7 +20347,7 @@
       </w:rPr>
     </w:lvl>
   </w:abstractNum>
-  <w:abstractNum w:abstractNumId="15" w15:restartNumberingAfterBreak="0">
+  <w:abstractNum w:abstractNumId="20" w15:restartNumberingAfterBreak="0">
     <w:nsid w:val="4CAA6692"/>
     <w:multiLevelType w:val="hybridMultilevel"/>
     <w:tmpl w:val="8118DC14"/>
@@ -19112,7 +20460,7 @@
       </w:rPr>
     </w:lvl>
   </w:abstractNum>
-  <w:abstractNum w:abstractNumId="16" w15:restartNumberingAfterBreak="0">
+  <w:abstractNum w:abstractNumId="21" w15:restartNumberingAfterBreak="0">
     <w:nsid w:val="4CED6E7F"/>
     <w:multiLevelType w:val="hybridMultilevel"/>
     <w:tmpl w:val="9EBAB2AC"/>
@@ -19252,7 +20600,120 @@
       </w:rPr>
     </w:lvl>
   </w:abstractNum>
-  <w:abstractNum w:abstractNumId="17" w15:restartNumberingAfterBreak="0">
+  <w:abstractNum w:abstractNumId="22" w15:restartNumberingAfterBreak="0">
+    <w:nsid w:val="50FE540A"/>
+    <w:multiLevelType w:val="hybridMultilevel"/>
+    <w:tmpl w:val="A69EA466"/>
+    <w:lvl w:ilvl="0" w:tplc="04100001">
+      <w:start w:val="1"/>
+      <w:numFmt w:val="bullet"/>
+      <w:lvlText w:val=""/>
+      <w:lvlJc w:val="left"/>
+      <w:pPr>
+        <w:ind w:left="720" w:hanging="360"/>
+      </w:pPr>
+      <w:rPr>
+        <w:rFonts w:ascii="Symbol" w:hAnsi="Symbol" w:hint="default"/>
+      </w:rPr>
+    </w:lvl>
+    <w:lvl w:ilvl="1" w:tplc="04100003" w:tentative="1">
+      <w:start w:val="1"/>
+      <w:numFmt w:val="bullet"/>
+      <w:lvlText w:val="o"/>
+      <w:lvlJc w:val="left"/>
+      <w:pPr>
+        <w:ind w:left="1440" w:hanging="360"/>
+      </w:pPr>
+      <w:rPr>
+        <w:rFonts w:ascii="Courier New" w:hAnsi="Courier New" w:cs="Courier New" w:hint="default"/>
+      </w:rPr>
+    </w:lvl>
+    <w:lvl w:ilvl="2" w:tplc="04100005" w:tentative="1">
+      <w:start w:val="1"/>
+      <w:numFmt w:val="bullet"/>
+      <w:lvlText w:val=""/>
+      <w:lvlJc w:val="left"/>
+      <w:pPr>
+        <w:ind w:left="2160" w:hanging="360"/>
+      </w:pPr>
+      <w:rPr>
+        <w:rFonts w:ascii="Wingdings" w:hAnsi="Wingdings" w:hint="default"/>
+      </w:rPr>
+    </w:lvl>
+    <w:lvl w:ilvl="3" w:tplc="04100001" w:tentative="1">
+      <w:start w:val="1"/>
+      <w:numFmt w:val="bullet"/>
+      <w:lvlText w:val=""/>
+      <w:lvlJc w:val="left"/>
+      <w:pPr>
+        <w:ind w:left="2880" w:hanging="360"/>
+      </w:pPr>
+      <w:rPr>
+        <w:rFonts w:ascii="Symbol" w:hAnsi="Symbol" w:hint="default"/>
+      </w:rPr>
+    </w:lvl>
+    <w:lvl w:ilvl="4" w:tplc="04100003" w:tentative="1">
+      <w:start w:val="1"/>
+      <w:numFmt w:val="bullet"/>
+      <w:lvlText w:val="o"/>
+      <w:lvlJc w:val="left"/>
+      <w:pPr>
+        <w:ind w:left="3600" w:hanging="360"/>
+      </w:pPr>
+      <w:rPr>
+        <w:rFonts w:ascii="Courier New" w:hAnsi="Courier New" w:cs="Courier New" w:hint="default"/>
+      </w:rPr>
+    </w:lvl>
+    <w:lvl w:ilvl="5" w:tplc="04100005" w:tentative="1">
+      <w:start w:val="1"/>
+      <w:numFmt w:val="bullet"/>
+      <w:lvlText w:val=""/>
+      <w:lvlJc w:val="left"/>
+      <w:pPr>
+        <w:ind w:left="4320" w:hanging="360"/>
+      </w:pPr>
+      <w:rPr>
+        <w:rFonts w:ascii="Wingdings" w:hAnsi="Wingdings" w:hint="default"/>
+      </w:rPr>
+    </w:lvl>
+    <w:lvl w:ilvl="6" w:tplc="04100001" w:tentative="1">
+      <w:start w:val="1"/>
+      <w:numFmt w:val="bullet"/>
+      <w:lvlText w:val=""/>
+      <w:lvlJc w:val="left"/>
+      <w:pPr>
+        <w:ind w:left="5040" w:hanging="360"/>
+      </w:pPr>
+      <w:rPr>
+        <w:rFonts w:ascii="Symbol" w:hAnsi="Symbol" w:hint="default"/>
+      </w:rPr>
+    </w:lvl>
+    <w:lvl w:ilvl="7" w:tplc="04100003" w:tentative="1">
+      <w:start w:val="1"/>
+      <w:numFmt w:val="bullet"/>
+      <w:lvlText w:val="o"/>
+      <w:lvlJc w:val="left"/>
+      <w:pPr>
+        <w:ind w:left="5760" w:hanging="360"/>
+      </w:pPr>
+      <w:rPr>
+        <w:rFonts w:ascii="Courier New" w:hAnsi="Courier New" w:cs="Courier New" w:hint="default"/>
+      </w:rPr>
+    </w:lvl>
+    <w:lvl w:ilvl="8" w:tplc="04100005" w:tentative="1">
+      <w:start w:val="1"/>
+      <w:numFmt w:val="bullet"/>
+      <w:lvlText w:val=""/>
+      <w:lvlJc w:val="left"/>
+      <w:pPr>
+        <w:ind w:left="6480" w:hanging="360"/>
+      </w:pPr>
+      <w:rPr>
+        <w:rFonts w:ascii="Wingdings" w:hAnsi="Wingdings" w:hint="default"/>
+      </w:rPr>
+    </w:lvl>
+  </w:abstractNum>
+  <w:abstractNum w:abstractNumId="23" w15:restartNumberingAfterBreak="0">
     <w:nsid w:val="526B25D2"/>
     <w:multiLevelType w:val="hybridMultilevel"/>
     <w:tmpl w:val="41AA79F6"/>
@@ -19391,7 +20852,7 @@
       </w:rPr>
     </w:lvl>
   </w:abstractNum>
-  <w:abstractNum w:abstractNumId="18" w15:restartNumberingAfterBreak="0">
+  <w:abstractNum w:abstractNumId="24" w15:restartNumberingAfterBreak="0">
     <w:nsid w:val="55875655"/>
     <w:multiLevelType w:val="hybridMultilevel"/>
     <w:tmpl w:val="80FA8FC4"/>
@@ -19531,7 +20992,7 @@
       </w:rPr>
     </w:lvl>
   </w:abstractNum>
-  <w:abstractNum w:abstractNumId="19" w15:restartNumberingAfterBreak="0">
+  <w:abstractNum w:abstractNumId="25" w15:restartNumberingAfterBreak="0">
     <w:nsid w:val="598E61A5"/>
     <w:multiLevelType w:val="hybridMultilevel"/>
     <w:tmpl w:val="41745FD4"/>
@@ -19644,7 +21105,93 @@
       </w:rPr>
     </w:lvl>
   </w:abstractNum>
-  <w:abstractNum w:abstractNumId="20" w15:restartNumberingAfterBreak="0">
+  <w:abstractNum w:abstractNumId="26" w15:restartNumberingAfterBreak="0">
+    <w:nsid w:val="5E6E651D"/>
+    <w:multiLevelType w:val="hybridMultilevel"/>
+    <w:tmpl w:val="B3DED990"/>
+    <w:lvl w:ilvl="0" w:tplc="0410000F">
+      <w:start w:val="1"/>
+      <w:numFmt w:val="decimal"/>
+      <w:lvlText w:val="%1."/>
+      <w:lvlJc w:val="left"/>
+      <w:pPr>
+        <w:ind w:left="720" w:hanging="360"/>
+      </w:pPr>
+    </w:lvl>
+    <w:lvl w:ilvl="1" w:tplc="04100019" w:tentative="1">
+      <w:start w:val="1"/>
+      <w:numFmt w:val="lowerLetter"/>
+      <w:lvlText w:val="%2."/>
+      <w:lvlJc w:val="left"/>
+      <w:pPr>
+        <w:ind w:left="1440" w:hanging="360"/>
+      </w:pPr>
+    </w:lvl>
+    <w:lvl w:ilvl="2" w:tplc="0410001B" w:tentative="1">
+      <w:start w:val="1"/>
+      <w:numFmt w:val="lowerRoman"/>
+      <w:lvlText w:val="%3."/>
+      <w:lvlJc w:val="right"/>
+      <w:pPr>
+        <w:ind w:left="2160" w:hanging="180"/>
+      </w:pPr>
+    </w:lvl>
+    <w:lvl w:ilvl="3" w:tplc="0410000F" w:tentative="1">
+      <w:start w:val="1"/>
+      <w:numFmt w:val="decimal"/>
+      <w:lvlText w:val="%4."/>
+      <w:lvlJc w:val="left"/>
+      <w:pPr>
+        <w:ind w:left="2880" w:hanging="360"/>
+      </w:pPr>
+    </w:lvl>
+    <w:lvl w:ilvl="4" w:tplc="04100019" w:tentative="1">
+      <w:start w:val="1"/>
+      <w:numFmt w:val="lowerLetter"/>
+      <w:lvlText w:val="%5."/>
+      <w:lvlJc w:val="left"/>
+      <w:pPr>
+        <w:ind w:left="3600" w:hanging="360"/>
+      </w:pPr>
+    </w:lvl>
+    <w:lvl w:ilvl="5" w:tplc="0410001B" w:tentative="1">
+      <w:start w:val="1"/>
+      <w:numFmt w:val="lowerRoman"/>
+      <w:lvlText w:val="%6."/>
+      <w:lvlJc w:val="right"/>
+      <w:pPr>
+        <w:ind w:left="4320" w:hanging="180"/>
+      </w:pPr>
+    </w:lvl>
+    <w:lvl w:ilvl="6" w:tplc="0410000F" w:tentative="1">
+      <w:start w:val="1"/>
+      <w:numFmt w:val="decimal"/>
+      <w:lvlText w:val="%7."/>
+      <w:lvlJc w:val="left"/>
+      <w:pPr>
+        <w:ind w:left="5040" w:hanging="360"/>
+      </w:pPr>
+    </w:lvl>
+    <w:lvl w:ilvl="7" w:tplc="04100019" w:tentative="1">
+      <w:start w:val="1"/>
+      <w:numFmt w:val="lowerLetter"/>
+      <w:lvlText w:val="%8."/>
+      <w:lvlJc w:val="left"/>
+      <w:pPr>
+        <w:ind w:left="5760" w:hanging="360"/>
+      </w:pPr>
+    </w:lvl>
+    <w:lvl w:ilvl="8" w:tplc="0410001B" w:tentative="1">
+      <w:start w:val="1"/>
+      <w:numFmt w:val="lowerRoman"/>
+      <w:lvlText w:val="%9."/>
+      <w:lvlJc w:val="right"/>
+      <w:pPr>
+        <w:ind w:left="6480" w:hanging="180"/>
+      </w:pPr>
+    </w:lvl>
+  </w:abstractNum>
+  <w:abstractNum w:abstractNumId="27" w15:restartNumberingAfterBreak="0">
     <w:nsid w:val="693A2848"/>
     <w:multiLevelType w:val="hybridMultilevel"/>
     <w:tmpl w:val="C994C834"/>
@@ -19756,7 +21303,7 @@
       </w:rPr>
     </w:lvl>
   </w:abstractNum>
-  <w:abstractNum w:abstractNumId="21" w15:restartNumberingAfterBreak="0">
+  <w:abstractNum w:abstractNumId="28" w15:restartNumberingAfterBreak="0">
     <w:nsid w:val="6A6608C3"/>
     <w:multiLevelType w:val="hybridMultilevel"/>
     <w:tmpl w:val="B2BA3CD2"/>
@@ -19895,7 +21442,7 @@
       </w:rPr>
     </w:lvl>
   </w:abstractNum>
-  <w:abstractNum w:abstractNumId="22" w15:restartNumberingAfterBreak="0">
+  <w:abstractNum w:abstractNumId="29" w15:restartNumberingAfterBreak="0">
     <w:nsid w:val="6A6F68DA"/>
     <w:multiLevelType w:val="hybridMultilevel"/>
     <w:tmpl w:val="2532363C"/>
@@ -20008,7 +21555,7 @@
       </w:rPr>
     </w:lvl>
   </w:abstractNum>
-  <w:abstractNum w:abstractNumId="23" w15:restartNumberingAfterBreak="0">
+  <w:abstractNum w:abstractNumId="30" w15:restartNumberingAfterBreak="0">
     <w:nsid w:val="6C524EB0"/>
     <w:multiLevelType w:val="hybridMultilevel"/>
     <w:tmpl w:val="E2FC9B5A"/>
@@ -20149,76 +21696,97 @@
     </w:lvl>
   </w:abstractNum>
   <w:num w:numId="1" w16cid:durableId="304165053">
+    <w:abstractNumId w:val="30"/>
+  </w:num>
+  <w:num w:numId="2" w16cid:durableId="228928366">
+    <w:abstractNumId w:val="21"/>
+  </w:num>
+  <w:num w:numId="3" w16cid:durableId="1166475640">
+    <w:abstractNumId w:val="9"/>
+  </w:num>
+  <w:num w:numId="4" w16cid:durableId="1599412853">
+    <w:abstractNumId w:val="16"/>
+  </w:num>
+  <w:num w:numId="5" w16cid:durableId="1310016525">
+    <w:abstractNumId w:val="18"/>
+  </w:num>
+  <w:num w:numId="6" w16cid:durableId="1656493578">
+    <w:abstractNumId w:val="17"/>
+  </w:num>
+  <w:num w:numId="7" w16cid:durableId="1202670785">
+    <w:abstractNumId w:val="24"/>
+  </w:num>
+  <w:num w:numId="8" w16cid:durableId="967080554">
     <w:abstractNumId w:val="23"/>
   </w:num>
-  <w:num w:numId="2" w16cid:durableId="228928366">
-    <w:abstractNumId w:val="16"/>
+  <w:num w:numId="9" w16cid:durableId="688799501">
+    <w:abstractNumId w:val="28"/>
   </w:num>
-  <w:num w:numId="3" w16cid:durableId="1166475640">
+  <w:num w:numId="10" w16cid:durableId="1158375417">
     <w:abstractNumId w:val="6"/>
   </w:num>
-  <w:num w:numId="4" w16cid:durableId="1599412853">
+  <w:num w:numId="11" w16cid:durableId="290944898">
+    <w:abstractNumId w:val="13"/>
+  </w:num>
+  <w:num w:numId="12" w16cid:durableId="381253840">
+    <w:abstractNumId w:val="10"/>
+  </w:num>
+  <w:num w:numId="13" w16cid:durableId="357319549">
+    <w:abstractNumId w:val="7"/>
+  </w:num>
+  <w:num w:numId="14" w16cid:durableId="7367311">
+    <w:abstractNumId w:val="27"/>
+  </w:num>
+  <w:num w:numId="15" w16cid:durableId="1086029077">
+    <w:abstractNumId w:val="25"/>
+  </w:num>
+  <w:num w:numId="16" w16cid:durableId="695692029">
     <w:abstractNumId w:val="11"/>
   </w:num>
-  <w:num w:numId="5" w16cid:durableId="1310016525">
-    <w:abstractNumId w:val="13"/>
-  </w:num>
-  <w:num w:numId="6" w16cid:durableId="1656493578">
-    <w:abstractNumId w:val="12"/>
-  </w:num>
-  <w:num w:numId="7" w16cid:durableId="1202670785">
-    <w:abstractNumId w:val="18"/>
-  </w:num>
-  <w:num w:numId="8" w16cid:durableId="967080554">
-    <w:abstractNumId w:val="17"/>
-  </w:num>
-  <w:num w:numId="9" w16cid:durableId="688799501">
-    <w:abstractNumId w:val="21"/>
-  </w:num>
-  <w:num w:numId="10" w16cid:durableId="1158375417">
-    <w:abstractNumId w:val="3"/>
-  </w:num>
-  <w:num w:numId="11" w16cid:durableId="290944898">
-    <w:abstractNumId w:val="10"/>
-  </w:num>
-  <w:num w:numId="12" w16cid:durableId="381253840">
-    <w:abstractNumId w:val="7"/>
-  </w:num>
-  <w:num w:numId="13" w16cid:durableId="357319549">
+  <w:num w:numId="17" w16cid:durableId="910820043">
     <w:abstractNumId w:val="4"/>
   </w:num>
-  <w:num w:numId="14" w16cid:durableId="7367311">
-    <w:abstractNumId w:val="20"/>
-  </w:num>
-  <w:num w:numId="15" w16cid:durableId="1086029077">
-    <w:abstractNumId w:val="19"/>
-  </w:num>
-  <w:num w:numId="16" w16cid:durableId="695692029">
+  <w:num w:numId="18" w16cid:durableId="1377773326">
     <w:abstractNumId w:val="8"/>
   </w:num>
-  <w:num w:numId="17" w16cid:durableId="910820043">
-    <w:abstractNumId w:val="2"/>
-  </w:num>
-  <w:num w:numId="18" w16cid:durableId="1377773326">
-    <w:abstractNumId w:val="5"/>
-  </w:num>
   <w:num w:numId="19" w16cid:durableId="111823245">
-    <w:abstractNumId w:val="14"/>
+    <w:abstractNumId w:val="19"/>
   </w:num>
   <w:num w:numId="20" w16cid:durableId="1918056688">
     <w:abstractNumId w:val="0"/>
   </w:num>
   <w:num w:numId="21" w16cid:durableId="350490877">
-    <w:abstractNumId w:val="9"/>
+    <w:abstractNumId w:val="12"/>
   </w:num>
   <w:num w:numId="22" w16cid:durableId="2004620845">
+    <w:abstractNumId w:val="20"/>
+  </w:num>
+  <w:num w:numId="23" w16cid:durableId="1999184530">
+    <w:abstractNumId w:val="29"/>
+  </w:num>
+  <w:num w:numId="24" w16cid:durableId="692875348">
+    <w:abstractNumId w:val="3"/>
+  </w:num>
+  <w:num w:numId="25" w16cid:durableId="1473602003">
+    <w:abstractNumId w:val="5"/>
+  </w:num>
+  <w:num w:numId="26" w16cid:durableId="841823983">
     <w:abstractNumId w:val="15"/>
   </w:num>
-  <w:num w:numId="23" w16cid:durableId="1999184530">
+  <w:num w:numId="27" w16cid:durableId="975139195">
+    <w:abstractNumId w:val="26"/>
+  </w:num>
+  <w:num w:numId="28" w16cid:durableId="1290865622">
+    <w:abstractNumId w:val="14"/>
+  </w:num>
+  <w:num w:numId="29" w16cid:durableId="2132481433">
     <w:abstractNumId w:val="22"/>
   </w:num>
-  <w:num w:numId="24" w16cid:durableId="692875348">
+  <w:num w:numId="30" w16cid:durableId="1893806850">
     <w:abstractNumId w:val="1"/>
+  </w:num>
+  <w:num w:numId="31" w16cid:durableId="1531919543">
+    <w:abstractNumId w:val="2"/>
   </w:num>
 </w:numbering>
 </file>

</xml_diff>

<commit_message>
Corretto errori di sintassi e di forma.
</commit_message>
<xml_diff>
--- a/doc/pianificazione/Modello Documentazione.docx
+++ b/doc/pianificazione/Modello Documentazione.docx
@@ -207,7 +207,7 @@
                 <v:stroke joinstyle="miter"/>
                 <v:path gradientshapeok="t" o:connecttype="rect"/>
               </v:shapetype>
-              <v:shape id="Casella di testo 3" o:spid="_x0000_s1026" type="#_x0000_t202" style="position:absolute;margin-left:8.75pt;margin-top:14.25pt;width:420.4pt;height:201.45pt;z-index:251659264;visibility:visible;mso-wrap-style:square;mso-width-percent:0;mso-height-percent:0;mso-wrap-distance-left:9pt;mso-wrap-distance-top:0;mso-wrap-distance-right:9pt;mso-wrap-distance-bottom:0;mso-position-horizontal:absolute;mso-position-horizontal-relative:text;mso-position-vertical:absolute;mso-position-vertical-relative:text;mso-width-percent:0;mso-height-percent:0;mso-width-relative:margin;mso-height-relative:margin;v-text-anchor:top" o:gfxdata="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" fillcolor="white [3201]" strokecolor="#4472c4 [3204]" strokeweight="1pt">
+              <v:shape id="Casella di testo 3" o:spid="_x0000_s1026" type="#_x0000_t202" style="position:absolute;margin-left:8.75pt;margin-top:14.25pt;width:420.4pt;height:201.45pt;z-index:251659264;visibility:visible;mso-wrap-style:square;mso-width-percent:0;mso-height-percent:0;mso-wrap-distance-left:9pt;mso-wrap-distance-top:0;mso-wrap-distance-right:9pt;mso-wrap-distance-bottom:0;mso-position-horizontal:absolute;mso-position-horizontal-relative:text;mso-position-vertical:absolute;mso-position-vertical-relative:text;mso-width-percent:0;mso-height-percent:0;mso-width-relative:margin;mso-height-relative:margin;v-text-anchor:top" o:gfxdata="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" fillcolor="white [3201]" strokecolor="#4472c4 [3204]" strokeweight="1pt">
                 <v:textbox>
                   <w:txbxContent>
                     <w:p>
@@ -326,7 +326,6 @@
         <w:rPr>
           <w:color w:val="A8D08D" w:themeColor="accent6" w:themeTint="99"/>
         </w:rPr>
-        <w:lastRenderedPageBreak/>
         <w:t>INDICE</w:t>
       </w:r>
       <w:bookmarkEnd w:id="0"/>
@@ -3369,7 +3368,6 @@
         <w:rPr>
           <w:color w:val="A8D08D" w:themeColor="accent6" w:themeTint="99"/>
         </w:rPr>
-        <w:lastRenderedPageBreak/>
         <w:t>Pianificazione</w:t>
       </w:r>
       <w:bookmarkEnd w:id="1"/>
@@ -3426,7 +3424,19 @@
         <w:rPr>
           <w:rFonts w:asciiTheme="minorHAnsi" w:hAnsiTheme="minorHAnsi" w:cstheme="minorHAnsi"/>
         </w:rPr>
-        <w:t xml:space="preserve">di consolidare le conoscenze di colore che hanno intrapreso lo </w:t>
+        <w:t xml:space="preserve">di consolidare le conoscenze di </w:t>
+      </w:r>
+      <w:r>
+        <w:rPr>
+          <w:rFonts w:asciiTheme="minorHAnsi" w:hAnsiTheme="minorHAnsi" w:cstheme="minorHAnsi"/>
+        </w:rPr>
+        <w:t>coloro</w:t>
+      </w:r>
+      <w:r>
+        <w:rPr>
+          <w:rFonts w:asciiTheme="minorHAnsi" w:hAnsiTheme="minorHAnsi" w:cstheme="minorHAnsi"/>
+        </w:rPr>
+        <w:t xml:space="preserve"> che hanno intrapreso lo </w:t>
       </w:r>
       <w:bookmarkStart w:id="3" w:name="_Hlk100348183"/>
       <w:r>
@@ -3532,7 +3542,19 @@
         <w:rPr>
           <w:rFonts w:asciiTheme="minorHAnsi" w:hAnsiTheme="minorHAnsi" w:cstheme="minorHAnsi"/>
         </w:rPr>
-        <w:t xml:space="preserve"> del piatto.</w:t>
+        <w:t xml:space="preserve"> </w:t>
+      </w:r>
+      <w:r>
+        <w:rPr>
+          <w:rFonts w:asciiTheme="minorHAnsi" w:hAnsiTheme="minorHAnsi" w:cstheme="minorHAnsi"/>
+        </w:rPr>
+        <w:t>di quest’ultimo</w:t>
+      </w:r>
+      <w:r>
+        <w:rPr>
+          <w:rFonts w:asciiTheme="minorHAnsi" w:hAnsiTheme="minorHAnsi" w:cstheme="minorHAnsi"/>
+        </w:rPr>
+        <w:t>.</w:t>
       </w:r>
     </w:p>
     <w:p>
@@ -3555,7 +3577,6 @@
         <w:rPr>
           <w:color w:val="538135" w:themeColor="accent6" w:themeShade="BF"/>
         </w:rPr>
-        <w:lastRenderedPageBreak/>
         <w:t>Destinatari dell’applicazione</w:t>
       </w:r>
       <w:bookmarkEnd w:id="4"/>
@@ -4097,7 +4118,6 @@
         <w:rPr>
           <w:color w:val="538135" w:themeColor="accent6" w:themeShade="BF"/>
         </w:rPr>
-        <w:lastRenderedPageBreak/>
         <w:t>I vincoli</w:t>
       </w:r>
       <w:bookmarkEnd w:id="5"/>
@@ -4278,17 +4298,8 @@
           <w:rFonts w:asciiTheme="minorHAnsi" w:hAnsiTheme="minorHAnsi" w:cstheme="minorHAnsi"/>
           <w:lang w:val="en-US"/>
         </w:rPr>
-        <w:t xml:space="preserve">MB per </w:t>
-      </w:r>
-      <w:proofErr w:type="spellStart"/>
-      <w:r>
-        <w:rPr>
-          <w:rFonts w:asciiTheme="minorHAnsi" w:hAnsiTheme="minorHAnsi" w:cstheme="minorHAnsi"/>
-          <w:lang w:val="en-US"/>
-        </w:rPr>
-        <w:t>l’esecuzione</w:t>
-      </w:r>
-      <w:proofErr w:type="spellEnd"/>
+        <w:t>MB per l’esecuzione</w:t>
+      </w:r>
     </w:p>
     <w:p>
       <w:pPr>
@@ -4797,14 +4808,12 @@
         </w:rPr>
         <w:t xml:space="preserve">Inizio del progetto: </w:t>
       </w:r>
-      <w:proofErr w:type="gramStart"/>
       <w:r>
         <w:rPr>
           <w:rFonts w:asciiTheme="minorHAnsi" w:hAnsiTheme="minorHAnsi" w:cstheme="minorHAnsi"/>
         </w:rPr>
         <w:t>Marzo</w:t>
       </w:r>
-      <w:proofErr w:type="gramEnd"/>
       <w:r>
         <w:rPr>
           <w:rFonts w:asciiTheme="minorHAnsi" w:hAnsiTheme="minorHAnsi" w:cstheme="minorHAnsi"/>
@@ -4830,7 +4839,6 @@
         </w:rPr>
         <w:t xml:space="preserve">Consegna del progetto: </w:t>
       </w:r>
-      <w:proofErr w:type="gramStart"/>
       <w:r>
         <w:rPr>
           <w:rFonts w:asciiTheme="minorHAnsi" w:hAnsiTheme="minorHAnsi" w:cstheme="minorHAnsi"/>
@@ -4841,14 +4849,7 @@
         <w:rPr>
           <w:rFonts w:asciiTheme="minorHAnsi" w:hAnsiTheme="minorHAnsi" w:cstheme="minorHAnsi"/>
         </w:rPr>
-        <w:t>o</w:t>
-      </w:r>
-      <w:proofErr w:type="gramEnd"/>
-      <w:r>
-        <w:rPr>
-          <w:rFonts w:asciiTheme="minorHAnsi" w:hAnsiTheme="minorHAnsi" w:cstheme="minorHAnsi"/>
-        </w:rPr>
-        <w:t xml:space="preserve"> 2020</w:t>
+        <w:t>o 2020</w:t>
       </w:r>
     </w:p>
     <w:p>
@@ -4989,19 +4990,11 @@
           <w:rFonts w:asciiTheme="minorHAnsi" w:hAnsiTheme="minorHAnsi" w:cstheme="minorHAnsi"/>
         </w:rPr>
       </w:pPr>
-      <w:proofErr w:type="gramStart"/>
       <w:r>
         <w:rPr>
           <w:rFonts w:asciiTheme="minorHAnsi" w:hAnsiTheme="minorHAnsi" w:cstheme="minorHAnsi"/>
         </w:rPr>
-        <w:t>Il team</w:t>
-      </w:r>
-      <w:proofErr w:type="gramEnd"/>
-      <w:r>
-        <w:rPr>
-          <w:rFonts w:asciiTheme="minorHAnsi" w:hAnsiTheme="minorHAnsi" w:cstheme="minorHAnsi"/>
-        </w:rPr>
-        <w:t xml:space="preserve"> di sviluppo si impegna alla stesura di una componente </w:t>
+        <w:t xml:space="preserve">Il team di sviluppo si impegna alla stesura di una componente </w:t>
       </w:r>
       <w:proofErr w:type="spellStart"/>
       <w:r>
@@ -5084,7 +5077,6 @@
       </w:pPr>
       <w:bookmarkStart w:id="23" w:name="_Toc100946472"/>
       <w:r>
-        <w:lastRenderedPageBreak/>
         <w:t>Manuale di stile</w:t>
       </w:r>
       <w:bookmarkEnd w:id="23"/>
@@ -5139,11 +5131,9 @@
       <w:r>
         <w:t xml:space="preserve">I font utilizzati per l’interfaccia grafica del gioco </w:t>
       </w:r>
-      <w:proofErr w:type="gramStart"/>
       <w:r>
         <w:t>è</w:t>
       </w:r>
-      <w:proofErr w:type="gramEnd"/>
       <w:r>
         <w:t xml:space="preserve"> il “PT Sans </w:t>
       </w:r>
@@ -5291,7 +5281,6 @@
       </w:pPr>
       <w:bookmarkStart w:id="28" w:name="_Toc100946477"/>
       <w:r>
-        <w:lastRenderedPageBreak/>
         <w:t>Stimare i Costi</w:t>
       </w:r>
       <w:bookmarkEnd w:id="28"/>
@@ -7039,7 +7028,6 @@
               <w:rPr>
                 <w:rFonts w:asciiTheme="minorHAnsi" w:hAnsiTheme="minorHAnsi" w:cstheme="minorHAnsi"/>
               </w:rPr>
-              <w:lastRenderedPageBreak/>
               <w:t>Realizzazione copia Master</w:t>
             </w:r>
           </w:p>
@@ -7311,7 +7299,6 @@
       </w:pPr>
       <w:bookmarkStart w:id="29" w:name="_Toc100946478"/>
       <w:r>
-        <w:lastRenderedPageBreak/>
         <w:t>Monitoraggio progetto</w:t>
       </w:r>
       <w:bookmarkEnd w:id="29"/>
@@ -9028,7 +9015,6 @@
               <w:rPr>
                 <w:rFonts w:asciiTheme="minorHAnsi" w:hAnsiTheme="minorHAnsi" w:cstheme="minorHAnsi"/>
               </w:rPr>
-              <w:lastRenderedPageBreak/>
               <w:t>Verifica e validazione del materiale</w:t>
             </w:r>
           </w:p>
@@ -9535,7 +9521,6 @@
       </w:pPr>
       <w:bookmarkStart w:id="30" w:name="_Toc100946479"/>
       <w:r>
-        <w:lastRenderedPageBreak/>
         <w:t>Individuare e reperire le risorse</w:t>
       </w:r>
       <w:bookmarkEnd w:id="30"/>
@@ -9588,21 +9573,7 @@
         <w:rPr>
           <w:rFonts w:asciiTheme="minorHAnsi" w:hAnsiTheme="minorHAnsi" w:cstheme="minorHAnsi"/>
         </w:rPr>
-        <w:t xml:space="preserve">Di seguito la presentazione </w:t>
-      </w:r>
-      <w:proofErr w:type="gramStart"/>
-      <w:r>
-        <w:rPr>
-          <w:rFonts w:asciiTheme="minorHAnsi" w:hAnsiTheme="minorHAnsi" w:cstheme="minorHAnsi"/>
-        </w:rPr>
-        <w:t>del team</w:t>
-      </w:r>
-      <w:proofErr w:type="gramEnd"/>
-      <w:r>
-        <w:rPr>
-          <w:rFonts w:asciiTheme="minorHAnsi" w:hAnsiTheme="minorHAnsi" w:cstheme="minorHAnsi"/>
-        </w:rPr>
-        <w:t xml:space="preserve"> di progettazione e sviluppo dell’applicativo:</w:t>
+        <w:t>Di seguito la presentazione del team di progettazione e sviluppo dell’applicativo:</w:t>
       </w:r>
     </w:p>
     <w:p>
@@ -9654,21 +9625,26 @@
         <w:rPr>
           <w:rFonts w:asciiTheme="minorHAnsi" w:hAnsiTheme="minorHAnsi" w:cstheme="minorHAnsi"/>
         </w:rPr>
-        <w:t xml:space="preserve">Di seguito sono elencate le persone che hanno contribuito alla realizzazione del progetto, pur non essendo parte </w:t>
-      </w:r>
-      <w:proofErr w:type="gramStart"/>
-      <w:r>
+        <w:t>Di seguito sono elencate le persone che hanno contribuito alla realizzazione del progetto, pur non essendo parte del team:</w:t>
+      </w:r>
+    </w:p>
+    <w:p>
+      <w:pPr>
+        <w:pStyle w:val="Paragrafoelenco"/>
+        <w:numPr>
+          <w:ilvl w:val="0"/>
+          <w:numId w:val="32"/>
+        </w:numPr>
+        <w:jc w:val="both"/>
         <w:rPr>
           <w:rFonts w:asciiTheme="minorHAnsi" w:hAnsiTheme="minorHAnsi" w:cstheme="minorHAnsi"/>
         </w:rPr>
-        <w:t>del team</w:t>
-      </w:r>
-      <w:proofErr w:type="gramEnd"/>
+      </w:pPr>
       <w:r>
         <w:rPr>
           <w:rFonts w:asciiTheme="minorHAnsi" w:hAnsiTheme="minorHAnsi" w:cstheme="minorHAnsi"/>
         </w:rPr>
-        <w:t>:</w:t>
+        <w:t>Congedo Alessandro (Colonna sonora).</w:t>
       </w:r>
     </w:p>
     <w:p/>
@@ -9725,63 +9701,59 @@
         <w:rPr>
           <w:rFonts w:asciiTheme="minorHAnsi" w:hAnsiTheme="minorHAnsi" w:cstheme="minorHAnsi"/>
         </w:rPr>
-        <w:t xml:space="preserve"> protetto da </w:t>
-      </w:r>
-      <w:proofErr w:type="gramStart"/>
+        <w:t xml:space="preserve"> protetto da copyright</w:t>
+      </w:r>
       <w:r>
         <w:rPr>
           <w:rFonts w:asciiTheme="minorHAnsi" w:hAnsiTheme="minorHAnsi" w:cstheme="minorHAnsi"/>
         </w:rPr>
-        <w:t>copyright</w:t>
-      </w:r>
-      <w:proofErr w:type="gramEnd"/>
+        <w:t xml:space="preserve"> non verrà utilizzato</w:t>
+      </w:r>
       <w:r>
         <w:rPr>
           <w:rFonts w:asciiTheme="minorHAnsi" w:hAnsiTheme="minorHAnsi" w:cstheme="minorHAnsi"/>
         </w:rPr>
-        <w:t xml:space="preserve"> non verrà utilizzato</w:t>
-      </w:r>
-      <w:r>
+        <w:t>.</w:t>
+      </w:r>
+    </w:p>
+    <w:p>
+      <w:pPr>
+        <w:jc w:val="both"/>
         <w:rPr>
           <w:rFonts w:asciiTheme="minorHAnsi" w:hAnsiTheme="minorHAnsi" w:cstheme="minorHAnsi"/>
         </w:rPr>
-        <w:t>.</w:t>
-      </w:r>
-    </w:p>
-    <w:p>
-      <w:pPr>
-        <w:jc w:val="both"/>
+      </w:pPr>
+      <w:r>
         <w:rPr>
           <w:rFonts w:asciiTheme="minorHAnsi" w:hAnsiTheme="minorHAnsi" w:cstheme="minorHAnsi"/>
         </w:rPr>
-      </w:pPr>
-      <w:proofErr w:type="gramStart"/>
+        <w:t xml:space="preserve">Il team ha usato le proprie conoscenze per ottenere le informazioni necessarie per il dominio applicativo. È stata utilizzata la documentazione ufficiale di </w:t>
+      </w:r>
+      <w:proofErr w:type="spellStart"/>
       <w:r>
         <w:rPr>
           <w:rFonts w:asciiTheme="minorHAnsi" w:hAnsiTheme="minorHAnsi" w:cstheme="minorHAnsi"/>
         </w:rPr>
-        <w:t>Il team</w:t>
-      </w:r>
-      <w:proofErr w:type="gramEnd"/>
+        <w:t>Unity</w:t>
+      </w:r>
+      <w:proofErr w:type="spellEnd"/>
       <w:r>
         <w:rPr>
           <w:rFonts w:asciiTheme="minorHAnsi" w:hAnsiTheme="minorHAnsi" w:cstheme="minorHAnsi"/>
         </w:rPr>
-        <w:t xml:space="preserve"> ha usato le proprie conoscenze per ottenere le informazioni necessarie per il dominio applicativo. È stata utilizzata la documentazione ufficiale di </w:t>
-      </w:r>
-      <w:proofErr w:type="spellStart"/>
+        <w:t xml:space="preserve"> come risorsa informativa legata allo </w:t>
+      </w:r>
       <w:r>
         <w:rPr>
           <w:rFonts w:asciiTheme="minorHAnsi" w:hAnsiTheme="minorHAnsi" w:cstheme="minorHAnsi"/>
         </w:rPr>
-        <w:t>Unity</w:t>
-      </w:r>
-      <w:proofErr w:type="spellEnd"/>
+        <w:t>sviluppo,</w:t>
+      </w:r>
       <w:r>
         <w:rPr>
           <w:rFonts w:asciiTheme="minorHAnsi" w:hAnsiTheme="minorHAnsi" w:cstheme="minorHAnsi"/>
         </w:rPr>
-        <w:t xml:space="preserve"> come risorsa informativa legata allo sviluppo ed il corso </w:t>
+        <w:t xml:space="preserve"> il corso </w:t>
       </w:r>
       <w:r>
         <w:rPr>
@@ -9818,7 +9790,13 @@
         <w:rPr>
           <w:rFonts w:asciiTheme="minorHAnsi" w:hAnsiTheme="minorHAnsi" w:cstheme="minorHAnsi"/>
         </w:rPr>
-        <w:t>”.</w:t>
+        <w:t>”</w:t>
+      </w:r>
+      <w:r>
+        <w:rPr>
+          <w:rFonts w:asciiTheme="minorHAnsi" w:hAnsiTheme="minorHAnsi" w:cstheme="minorHAnsi"/>
+        </w:rPr>
+        <w:t xml:space="preserve"> ed eventuali tutorial online.</w:t>
       </w:r>
     </w:p>
     <w:p/>
@@ -9835,7 +9813,6 @@
       <w:bookmarkStart w:id="36" w:name="_Toc39419821"/>
       <w:bookmarkStart w:id="37" w:name="_Toc41665010"/>
       <w:bookmarkStart w:id="38" w:name="_Toc100946482"/>
-      <w:proofErr w:type="spellStart"/>
       <w:r>
         <w:rPr>
           <w:rFonts w:asciiTheme="majorHAnsi" w:hAnsiTheme="majorHAnsi" w:cstheme="majorHAnsi"/>
@@ -9843,17 +9820,7 @@
           <w:bCs/>
           <w:lang w:val="en-US"/>
         </w:rPr>
-        <w:t>Risorse</w:t>
-      </w:r>
-      <w:proofErr w:type="spellEnd"/>
-      <w:r>
-        <w:rPr>
-          <w:rFonts w:asciiTheme="majorHAnsi" w:hAnsiTheme="majorHAnsi" w:cstheme="majorHAnsi"/>
-          <w:b/>
-          <w:bCs/>
-          <w:lang w:val="en-US"/>
-        </w:rPr>
-        <w:t xml:space="preserve"> applicative</w:t>
+        <w:t>Risorse applicative</w:t>
       </w:r>
       <w:bookmarkEnd w:id="36"/>
       <w:bookmarkEnd w:id="37"/>
@@ -9984,8 +9951,13 @@
       </w:r>
       <w:proofErr w:type="spellEnd"/>
       <w:r>
-        <w:t xml:space="preserve"> Farmer</w:t>
-      </w:r>
+        <w:t xml:space="preserve"> </w:t>
+      </w:r>
+      <w:proofErr w:type="spellStart"/>
+      <w:r>
+        <w:t>Farmer</w:t>
+      </w:r>
+      <w:proofErr w:type="spellEnd"/>
       <w:r>
         <w:t>”, “</w:t>
       </w:r>
@@ -10012,7 +9984,23 @@
         <w:t>I restanti materiali 3D come oggetti ambientali ed altro</w:t>
       </w:r>
       <w:r>
-        <w:t xml:space="preserve"> saranno reperiti dall’asset store di </w:t>
+        <w:t xml:space="preserve"> saranno reperiti dall’</w:t>
+      </w:r>
+      <w:proofErr w:type="spellStart"/>
+      <w:r>
+        <w:t>asset</w:t>
+      </w:r>
+      <w:proofErr w:type="spellEnd"/>
+      <w:r>
+        <w:t xml:space="preserve"> </w:t>
+      </w:r>
+      <w:proofErr w:type="spellStart"/>
+      <w:r>
+        <w:t>store</w:t>
+      </w:r>
+      <w:proofErr w:type="spellEnd"/>
+      <w:r>
+        <w:t xml:space="preserve"> di </w:t>
       </w:r>
       <w:proofErr w:type="spellStart"/>
       <w:r>
@@ -10075,20 +10063,11 @@
         <w:t xml:space="preserve">Se </w:t>
       </w:r>
       <w:r>
-        <w:t xml:space="preserve">necessario fare una pianificazione delle risorse di cui </w:t>
-      </w:r>
-      <w:proofErr w:type="gramStart"/>
-      <w:r>
-        <w:t>il team</w:t>
-      </w:r>
-      <w:proofErr w:type="gramEnd"/>
-      <w:r>
-        <w:t xml:space="preserve"> di progetto avrà bisogno </w:t>
-      </w:r>
-    </w:p>
-    <w:p>
-      <w:r>
-        <w:lastRenderedPageBreak/>
+        <w:t xml:space="preserve">necessario fare una pianificazione delle risorse di cui il team di progetto avrà bisogno </w:t>
+      </w:r>
+    </w:p>
+    <w:p>
+      <w:r>
         <w:t xml:space="preserve">Le risorse </w:t>
       </w:r>
       <w:r>
@@ -10151,7 +10130,6 @@
       </w:pPr>
       <w:bookmarkStart w:id="45" w:name="_Toc100946485"/>
       <w:r>
-        <w:lastRenderedPageBreak/>
         <w:t>Progettazione</w:t>
       </w:r>
       <w:bookmarkEnd w:id="45"/>
@@ -10178,11 +10156,20 @@
       </w:r>
       <w:proofErr w:type="spellStart"/>
       <w:r>
-        <w:t>healty</w:t>
+        <w:t>H</w:t>
+      </w:r>
+      <w:r>
+        <w:t>ealty</w:t>
       </w:r>
       <w:proofErr w:type="spellEnd"/>
       <w:r>
-        <w:t xml:space="preserve"> catering ha lo scopo di</w:t>
+        <w:t xml:space="preserve"> </w:t>
+      </w:r>
+      <w:r>
+        <w:t>C</w:t>
+      </w:r>
+      <w:r>
+        <w:t>atering ha lo scopo di</w:t>
       </w:r>
       <w:r>
         <w:t xml:space="preserve"> istruire i giocatori all’alimentazione sana e rispettosa dell’ambiente illustrando la correlazione fra un piatto da mangiare in relazione ad una patologia e le emissioni ambientali.</w:t>
@@ -10221,11 +10208,20 @@
       </w:r>
       <w:proofErr w:type="spellStart"/>
       <w:r>
-        <w:t>healty</w:t>
+        <w:t>H</w:t>
+      </w:r>
+      <w:r>
+        <w:t>ealty</w:t>
       </w:r>
       <w:proofErr w:type="spellEnd"/>
       <w:r>
-        <w:t xml:space="preserve"> catering presenta i seguenti concetti:</w:t>
+        <w:t xml:space="preserve"> </w:t>
+      </w:r>
+      <w:r>
+        <w:t>Ca</w:t>
+      </w:r>
+      <w:r>
+        <w:t>tering presenta i seguenti concetti:</w:t>
       </w:r>
     </w:p>
     <w:p/>
@@ -10240,19 +10236,11 @@
           <w:lang w:val="en-ZA"/>
         </w:rPr>
       </w:pPr>
-      <w:proofErr w:type="spellStart"/>
       <w:r>
         <w:rPr>
           <w:lang w:val="en-ZA"/>
         </w:rPr>
-        <w:t>Gestione</w:t>
-      </w:r>
-      <w:proofErr w:type="spellEnd"/>
-      <w:r>
-        <w:rPr>
-          <w:lang w:val="en-ZA"/>
-        </w:rPr>
-        <w:t xml:space="preserve"> di un ristorante</w:t>
+        <w:t>Gestione di un ristorante</w:t>
       </w:r>
     </w:p>
     <w:p>
@@ -10266,11 +10254,9 @@
       <w:r>
         <w:t>Controllo dell’</w:t>
       </w:r>
-      <w:proofErr w:type="spellStart"/>
-      <w:r>
-        <w:t>affinita</w:t>
-      </w:r>
-      <w:proofErr w:type="spellEnd"/>
+      <w:r>
+        <w:t>affinità</w:t>
+      </w:r>
       <w:r>
         <w:t xml:space="preserve"> fra un p</w:t>
       </w:r>
@@ -10348,11 +10334,9 @@
       <w:r>
         <w:t>verrà assegnato al ristorante sarà più alto tanto quanta è alta l’</w:t>
       </w:r>
-      <w:proofErr w:type="spellStart"/>
-      <w:r>
-        <w:t>affinita</w:t>
-      </w:r>
-      <w:proofErr w:type="spellEnd"/>
+      <w:r>
+        <w:t>affinità</w:t>
+      </w:r>
       <w:r>
         <w:t xml:space="preserve"> del piatto servito con il cliente.</w:t>
       </w:r>
@@ -10362,15 +10346,7 @@
         <w:jc w:val="both"/>
       </w:pPr>
       <w:r>
-        <w:t xml:space="preserve">Se il giocatore dovesse servire un piatto </w:t>
-      </w:r>
-      <w:proofErr w:type="gramStart"/>
-      <w:r>
-        <w:t>non adatto</w:t>
-      </w:r>
-      <w:proofErr w:type="gramEnd"/>
-      <w:r>
-        <w:t xml:space="preserve"> gli verrà fornito un suggerimento su quali sarebbero stati i piatti più adatti.</w:t>
+        <w:t>Se il giocatore dovesse servire un piatto non adatto gli verrà fornito un suggerimento su quali sarebbero stati i piatti più adatti.</w:t>
       </w:r>
     </w:p>
     <w:p>
@@ -10447,10 +10423,40 @@
         </w:numPr>
       </w:pPr>
       <w:r>
-        <w:t xml:space="preserve">Il ristorante ha </w:t>
-      </w:r>
-      <w:r>
-        <w:t>un punteggio che sale in base a quanti piatti vengono serviti ai clienti e all’affinità dei piatti con le caratteristiche di essi</w:t>
+        <w:t xml:space="preserve">Il ristorante </w:t>
+      </w:r>
+      <w:r>
+        <w:t>possiede</w:t>
+      </w:r>
+      <w:r>
+        <w:t xml:space="preserve"> </w:t>
+      </w:r>
+      <w:r>
+        <w:t xml:space="preserve">una </w:t>
+      </w:r>
+      <w:r>
+        <w:t>valutazione</w:t>
+      </w:r>
+      <w:r>
+        <w:t xml:space="preserve"> </w:t>
+      </w:r>
+      <w:r>
+        <w:t>(punteggio)</w:t>
+      </w:r>
+      <w:r>
+        <w:t xml:space="preserve"> che </w:t>
+      </w:r>
+      <w:r>
+        <w:t>aumenta</w:t>
+      </w:r>
+      <w:r>
+        <w:t xml:space="preserve"> </w:t>
+      </w:r>
+      <w:r>
+        <w:t xml:space="preserve">grazie alle valutazioni fornite dal cliente una volta preparato il piatto. </w:t>
+      </w:r>
+      <w:r>
+        <w:t>Più il piatto è consono alle caratteristiche del cliente, più il punteggio sarà alto.</w:t>
       </w:r>
     </w:p>
     <w:p>
@@ -10483,7 +10489,13 @@
         </w:numPr>
       </w:pPr>
       <w:r>
-        <w:t xml:space="preserve">Il giocatore selezionerà un piatto da quelli disponibili ed in base alle patologie del cliente e alla sua dieta verrà generata una lista di piatti ordinati dal più affine al meno affine; in base al piatto selezionato dal giocatore gli verrà assegnato un punteggio da aggiungere a quello base; a parità di affinità tra patologie e dieta del cliente i piatti verranno ordinati anche in base al </w:t>
+        <w:t xml:space="preserve">Il giocatore selezionerà un piatto da quelli disponibili ed in base alle patologie del cliente e alla sua </w:t>
+      </w:r>
+      <w:r>
+        <w:t>dieta,</w:t>
+      </w:r>
+      <w:r>
+        <w:t xml:space="preserve"> verrà generata una lista di piatti ordinati dal più affine al meno affine; in base al piatto selezionato dal giocatore gli verrà assegnato un punteggio da aggiungere a quello base; a parità di affinità tra patologie e dieta del cliente i piatti verranno ordinati anche in base al </w:t>
       </w:r>
       <w:proofErr w:type="spellStart"/>
       <w:r>
@@ -10559,7 +10571,6 @@
         </w:numPr>
       </w:pPr>
       <w:r>
-        <w:lastRenderedPageBreak/>
         <w:t xml:space="preserve">Ogni volta che il giocatore </w:t>
       </w:r>
       <w:r>
@@ -10586,7 +10597,6 @@
       </w:pPr>
       <w:bookmarkStart w:id="47" w:name="_Toc100946487"/>
       <w:r>
-        <w:lastRenderedPageBreak/>
         <w:t>Definire le competenze (task) da trasmettere attraverso il multimedia</w:t>
       </w:r>
       <w:bookmarkEnd w:id="47"/>
@@ -10746,7 +10756,6 @@
       </w:pPr>
       <w:bookmarkStart w:id="48" w:name="_Toc100946488"/>
       <w:r>
-        <w:lastRenderedPageBreak/>
         <w:t>Preparare una descrizione preliminare del programma</w:t>
       </w:r>
       <w:bookmarkEnd w:id="48"/>
@@ -10757,11 +10766,20 @@
       </w:r>
       <w:proofErr w:type="spellStart"/>
       <w:r>
-        <w:t>healty</w:t>
+        <w:t>H</w:t>
+      </w:r>
+      <w:r>
+        <w:t>ealty</w:t>
       </w:r>
       <w:proofErr w:type="spellEnd"/>
       <w:r>
-        <w:t xml:space="preserve"> catering è quella di istruire i giocatori alla scelta dei piatti migliori sia dal punto di vista medico che ambientale.</w:t>
+        <w:t xml:space="preserve"> </w:t>
+      </w:r>
+      <w:r>
+        <w:t>C</w:t>
+      </w:r>
+      <w:r>
+        <w:t>atering è quella di istruire i giocatori alla scelta dei piatti migliori sia dal punto di vista medico che ambientale.</w:t>
       </w:r>
     </w:p>
     <w:p>
@@ -10838,15 +10856,7 @@
         <w:t xml:space="preserve"> </w:t>
       </w:r>
       <w:r>
-        <w:t xml:space="preserve">pagina dove viene visualizzata la classifica dei </w:t>
-      </w:r>
-      <w:proofErr w:type="gramStart"/>
-      <w:r>
-        <w:t>10</w:t>
-      </w:r>
-      <w:proofErr w:type="gramEnd"/>
-      <w:r>
-        <w:t xml:space="preserve"> migliori punteggi</w:t>
+        <w:t>pagina dove viene visualizzata la classifica dei 10 migliori punteggi</w:t>
       </w:r>
     </w:p>
     <w:p>
@@ -10939,23 +10949,24 @@
         <w:t>Il giocatore</w:t>
       </w:r>
       <w:r>
-        <w:t xml:space="preserve"> dovrà gestire un ristorante controllando le scorte degli ingredienti per poter preparare i piatti; nel ristorante arriveranno i clienti e il giocatore dovrà servire i piatti ad essi:</w:t>
+        <w:t xml:space="preserve"> dovrà gestire un ristorante controllando le scorte degli ingredienti per poter preparare i piatti; nel </w:t>
+      </w:r>
+      <w:r>
+        <w:t>ristorante si presenteranno</w:t>
+      </w:r>
+      <w:r>
+        <w:t xml:space="preserve"> i clienti e il giocatore dovrà servire i piatti ad essi:</w:t>
       </w:r>
     </w:p>
     <w:p>
       <w:r>
         <w:t xml:space="preserve">il giocatore dovrà quindi scegliere da una lista di piatti quello che vuole servire al cliente, verrà </w:t>
       </w:r>
-      <w:proofErr w:type="gramStart"/>
       <w:r>
         <w:t xml:space="preserve">poi </w:t>
       </w:r>
       <w:r>
-        <w:t xml:space="preserve"> generata</w:t>
-      </w:r>
-      <w:proofErr w:type="gramEnd"/>
-      <w:r>
-        <w:t xml:space="preserve"> una lista di piatti ordinati, dal più affine al meno affine, in base alle patologie e alla dieta del cliente, e a parità di affinità in base al </w:t>
+        <w:t xml:space="preserve"> generata una lista di piatti ordinati, dal più affine al meno affine, in base alle patologie e alla dieta del cliente, e a parità di affinità in base al </w:t>
       </w:r>
       <w:proofErr w:type="spellStart"/>
       <w:r>
@@ -11097,15 +11108,7 @@
       </w:r>
       <w:proofErr w:type="spellEnd"/>
       <w:r>
-        <w:t xml:space="preserve"> del punteggio che stai ottenendo da questo ordine </w:t>
-      </w:r>
-      <w:proofErr w:type="gramStart"/>
-      <w:r>
-        <w:t>cosi</w:t>
-      </w:r>
-      <w:proofErr w:type="gramEnd"/>
-      <w:r>
-        <w:t>:</w:t>
+        <w:t xml:space="preserve"> del punteggio che stai ottenendo da questo ordine cosi:</w:t>
       </w:r>
     </w:p>
     <w:p>
@@ -11256,13 +11259,7 @@
       </w:r>
       <w:proofErr w:type="spellEnd"/>
       <w:r>
-        <w:t xml:space="preserve"> </w:t>
-      </w:r>
-      <w:r>
-        <w:t xml:space="preserve">= </w:t>
-      </w:r>
-      <w:r>
-        <w:t>in base al valore dell’</w:t>
+        <w:t xml:space="preserve"> = in base al valore dell’</w:t>
       </w:r>
       <w:proofErr w:type="spellStart"/>
       <w:r>
@@ -11355,7 +11352,6 @@
         </w:numPr>
       </w:pPr>
       <w:r>
-        <w:lastRenderedPageBreak/>
         <w:t>41+ = - 5 %</w:t>
       </w:r>
     </w:p>
@@ -11425,7 +11421,6 @@
       </w:pPr>
       <w:bookmarkStart w:id="49" w:name="_Toc100946489"/>
       <w:r>
-        <w:lastRenderedPageBreak/>
         <w:t>Dettagliare il progetto del multimedia</w:t>
       </w:r>
       <w:bookmarkEnd w:id="49"/>
@@ -11446,7 +11441,6 @@
         </w:rPr>
       </w:pPr>
       <w:bookmarkStart w:id="50" w:name="_Toc100946490"/>
-      <w:proofErr w:type="spellStart"/>
       <w:r>
         <w:rPr>
           <w:lang w:val="en-US"/>
@@ -11454,7 +11448,6 @@
         <w:t>Prototipi</w:t>
       </w:r>
       <w:bookmarkEnd w:id="50"/>
-      <w:proofErr w:type="spellEnd"/>
     </w:p>
     <w:p>
       <w:pPr>
@@ -11513,7 +11506,6 @@
         <w:rPr>
           <w:lang w:val="en-US"/>
         </w:rPr>
-        <w:lastRenderedPageBreak/>
         <w:t>Test</w:t>
       </w:r>
       <w:bookmarkEnd w:id="53"/>
@@ -11846,21 +11838,7 @@
         <w:rPr>
           <w:rFonts w:asciiTheme="minorHAnsi" w:hAnsiTheme="minorHAnsi"/>
         </w:rPr>
-        <w:t xml:space="preserve">Mira a verificare le prestazioni dell’applicazione. Tale è stato eseguito su </w:t>
-      </w:r>
-      <w:proofErr w:type="gramStart"/>
-      <w:r>
-        <w:rPr>
-          <w:rFonts w:asciiTheme="minorHAnsi" w:hAnsiTheme="minorHAnsi"/>
-        </w:rPr>
-        <w:t>4</w:t>
-      </w:r>
-      <w:proofErr w:type="gramEnd"/>
-      <w:r>
-        <w:rPr>
-          <w:rFonts w:asciiTheme="minorHAnsi" w:hAnsiTheme="minorHAnsi"/>
-        </w:rPr>
-        <w:t xml:space="preserve"> computer aventi specifiche tecniche diverse. Il tool utilizzato è stato “task manager” di Windows. Tali risultati non sono assoluti e indicano lo stato dell’applicazione sulla specifica macchina. Le macchine avevano le seguenti caratteristiche: </w:t>
+        <w:t xml:space="preserve">Mira a verificare le prestazioni dell’applicazione. Tale è stato eseguito su 4 computer aventi specifiche tecniche diverse. Il tool utilizzato è stato “task manager” di Windows. Tali risultati non sono assoluti e indicano lo stato dell’applicazione sulla specifica macchina. Le macchine avevano le seguenti caratteristiche: </w:t>
       </w:r>
     </w:p>
     <w:p>
@@ -12070,7 +12048,6 @@
           <w:rFonts w:asciiTheme="minorHAnsi" w:hAnsiTheme="minorHAnsi"/>
         </w:rPr>
       </w:pPr>
-      <w:proofErr w:type="gramStart"/>
       <w:r>
         <w:rPr>
           <w:rFonts w:asciiTheme="minorHAnsi" w:hAnsiTheme="minorHAnsi"/>
@@ -12081,14 +12058,7 @@
         <w:rPr>
           <w:rFonts w:asciiTheme="minorHAnsi" w:hAnsiTheme="minorHAnsi"/>
         </w:rPr>
-        <w:t>32</w:t>
-      </w:r>
-      <w:proofErr w:type="gramEnd"/>
-      <w:r>
-        <w:rPr>
-          <w:rFonts w:asciiTheme="minorHAnsi" w:hAnsiTheme="minorHAnsi"/>
-        </w:rPr>
-        <w:t xml:space="preserve"> </w:t>
+        <w:t xml:space="preserve">32 </w:t>
       </w:r>
       <w:r>
         <w:rPr>
@@ -12493,7 +12463,6 @@
       </w:pPr>
       <w:bookmarkStart w:id="63" w:name="_Toc100946499"/>
       <w:r>
-        <w:lastRenderedPageBreak/>
         <w:t>Appendice A</w:t>
       </w:r>
       <w:bookmarkEnd w:id="63"/>
@@ -14426,7 +14395,6 @@
                 <w:sz w:val="20"/>
                 <w:szCs w:val="20"/>
               </w:rPr>
-              <w:lastRenderedPageBreak/>
               <w:t>4.</w:t>
             </w:r>
             <w:r>
@@ -17823,14 +17791,12 @@
                               <w:rFonts w:ascii="Garamond" w:hAnsi="Garamond"/>
                             </w:rPr>
                           </w:pPr>
-                          <w:proofErr w:type="spellStart"/>
                           <w:r>
                             <w:rPr>
                               <w:rFonts w:ascii="Garamond" w:hAnsi="Garamond"/>
                             </w:rPr>
                             <w:t>CdS</w:t>
                           </w:r>
-                          <w:proofErr w:type="spellEnd"/>
                           <w:r>
                             <w:rPr>
                               <w:rFonts w:ascii="Garamond" w:hAnsi="Garamond"/>
@@ -17886,7 +17852,7 @@
               <v:stroke joinstyle="miter"/>
               <v:path gradientshapeok="t" o:connecttype="rect"/>
             </v:shapetype>
-            <v:shape id="Casella di testo 2" o:spid="_x0000_s1027" type="#_x0000_t202" style="position:absolute;margin-left:262pt;margin-top:-14.25pt;width:248.7pt;height:59.4pt;z-index:251659264;visibility:visible;mso-wrap-style:square;mso-width-percent:0;mso-height-percent:0;mso-wrap-distance-left:9pt;mso-wrap-distance-top:0;mso-wrap-distance-right:9pt;mso-wrap-distance-bottom:0;mso-position-horizontal:absolute;mso-position-horizontal-relative:text;mso-position-vertical:absolute;mso-position-vertical-relative:text;mso-width-percent:0;mso-height-percent:0;mso-width-relative:margin;mso-height-relative:margin;v-text-anchor:top" o:gfxdata="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" filled="f" stroked="f" strokeweight=".5pt">
+            <v:shape id="Casella di testo 2" o:spid="_x0000_s1027" type="#_x0000_t202" style="position:absolute;margin-left:262pt;margin-top:-14.25pt;width:248.7pt;height:59.4pt;z-index:251659264;visibility:visible;mso-wrap-style:square;mso-width-percent:0;mso-height-percent:0;mso-wrap-distance-left:9pt;mso-wrap-distance-top:0;mso-wrap-distance-right:9pt;mso-wrap-distance-bottom:0;mso-position-horizontal:absolute;mso-position-horizontal-relative:text;mso-position-vertical:absolute;mso-position-vertical-relative:text;mso-width-percent:0;mso-height-percent:0;mso-width-relative:margin;mso-height-relative:margin;v-text-anchor:top" o:gfxdata="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" filled="f" stroked="f" strokeweight=".5pt">
               <v:textbox>
                 <w:txbxContent>
                   <w:p>
@@ -17912,14 +17878,12 @@
                         <w:rFonts w:ascii="Garamond" w:hAnsi="Garamond"/>
                       </w:rPr>
                     </w:pPr>
-                    <w:proofErr w:type="spellStart"/>
                     <w:r>
                       <w:rPr>
                         <w:rFonts w:ascii="Garamond" w:hAnsi="Garamond"/>
                       </w:rPr>
                       <w:t>CdS</w:t>
                     </w:r>
-                    <w:proofErr w:type="spellEnd"/>
                     <w:r>
                       <w:rPr>
                         <w:rFonts w:ascii="Garamond" w:hAnsi="Garamond"/>
@@ -20601,6 +20565,119 @@
     </w:lvl>
   </w:abstractNum>
   <w:abstractNum w:abstractNumId="22" w15:restartNumberingAfterBreak="0">
+    <w:nsid w:val="4F914154"/>
+    <w:multiLevelType w:val="hybridMultilevel"/>
+    <w:tmpl w:val="DCC29530"/>
+    <w:lvl w:ilvl="0" w:tplc="04100001">
+      <w:start w:val="1"/>
+      <w:numFmt w:val="bullet"/>
+      <w:lvlText w:val=""/>
+      <w:lvlJc w:val="left"/>
+      <w:pPr>
+        <w:ind w:left="720" w:hanging="360"/>
+      </w:pPr>
+      <w:rPr>
+        <w:rFonts w:ascii="Symbol" w:hAnsi="Symbol" w:hint="default"/>
+      </w:rPr>
+    </w:lvl>
+    <w:lvl w:ilvl="1" w:tplc="04100003" w:tentative="1">
+      <w:start w:val="1"/>
+      <w:numFmt w:val="bullet"/>
+      <w:lvlText w:val="o"/>
+      <w:lvlJc w:val="left"/>
+      <w:pPr>
+        <w:ind w:left="1440" w:hanging="360"/>
+      </w:pPr>
+      <w:rPr>
+        <w:rFonts w:ascii="Courier New" w:hAnsi="Courier New" w:cs="Courier New" w:hint="default"/>
+      </w:rPr>
+    </w:lvl>
+    <w:lvl w:ilvl="2" w:tplc="04100005" w:tentative="1">
+      <w:start w:val="1"/>
+      <w:numFmt w:val="bullet"/>
+      <w:lvlText w:val=""/>
+      <w:lvlJc w:val="left"/>
+      <w:pPr>
+        <w:ind w:left="2160" w:hanging="360"/>
+      </w:pPr>
+      <w:rPr>
+        <w:rFonts w:ascii="Wingdings" w:hAnsi="Wingdings" w:hint="default"/>
+      </w:rPr>
+    </w:lvl>
+    <w:lvl w:ilvl="3" w:tplc="04100001" w:tentative="1">
+      <w:start w:val="1"/>
+      <w:numFmt w:val="bullet"/>
+      <w:lvlText w:val=""/>
+      <w:lvlJc w:val="left"/>
+      <w:pPr>
+        <w:ind w:left="2880" w:hanging="360"/>
+      </w:pPr>
+      <w:rPr>
+        <w:rFonts w:ascii="Symbol" w:hAnsi="Symbol" w:hint="default"/>
+      </w:rPr>
+    </w:lvl>
+    <w:lvl w:ilvl="4" w:tplc="04100003" w:tentative="1">
+      <w:start w:val="1"/>
+      <w:numFmt w:val="bullet"/>
+      <w:lvlText w:val="o"/>
+      <w:lvlJc w:val="left"/>
+      <w:pPr>
+        <w:ind w:left="3600" w:hanging="360"/>
+      </w:pPr>
+      <w:rPr>
+        <w:rFonts w:ascii="Courier New" w:hAnsi="Courier New" w:cs="Courier New" w:hint="default"/>
+      </w:rPr>
+    </w:lvl>
+    <w:lvl w:ilvl="5" w:tplc="04100005" w:tentative="1">
+      <w:start w:val="1"/>
+      <w:numFmt w:val="bullet"/>
+      <w:lvlText w:val=""/>
+      <w:lvlJc w:val="left"/>
+      <w:pPr>
+        <w:ind w:left="4320" w:hanging="360"/>
+      </w:pPr>
+      <w:rPr>
+        <w:rFonts w:ascii="Wingdings" w:hAnsi="Wingdings" w:hint="default"/>
+      </w:rPr>
+    </w:lvl>
+    <w:lvl w:ilvl="6" w:tplc="04100001" w:tentative="1">
+      <w:start w:val="1"/>
+      <w:numFmt w:val="bullet"/>
+      <w:lvlText w:val=""/>
+      <w:lvlJc w:val="left"/>
+      <w:pPr>
+        <w:ind w:left="5040" w:hanging="360"/>
+      </w:pPr>
+      <w:rPr>
+        <w:rFonts w:ascii="Symbol" w:hAnsi="Symbol" w:hint="default"/>
+      </w:rPr>
+    </w:lvl>
+    <w:lvl w:ilvl="7" w:tplc="04100003" w:tentative="1">
+      <w:start w:val="1"/>
+      <w:numFmt w:val="bullet"/>
+      <w:lvlText w:val="o"/>
+      <w:lvlJc w:val="left"/>
+      <w:pPr>
+        <w:ind w:left="5760" w:hanging="360"/>
+      </w:pPr>
+      <w:rPr>
+        <w:rFonts w:ascii="Courier New" w:hAnsi="Courier New" w:cs="Courier New" w:hint="default"/>
+      </w:rPr>
+    </w:lvl>
+    <w:lvl w:ilvl="8" w:tplc="04100005" w:tentative="1">
+      <w:start w:val="1"/>
+      <w:numFmt w:val="bullet"/>
+      <w:lvlText w:val=""/>
+      <w:lvlJc w:val="left"/>
+      <w:pPr>
+        <w:ind w:left="6480" w:hanging="360"/>
+      </w:pPr>
+      <w:rPr>
+        <w:rFonts w:ascii="Wingdings" w:hAnsi="Wingdings" w:hint="default"/>
+      </w:rPr>
+    </w:lvl>
+  </w:abstractNum>
+  <w:abstractNum w:abstractNumId="23" w15:restartNumberingAfterBreak="0">
     <w:nsid w:val="50FE540A"/>
     <w:multiLevelType w:val="hybridMultilevel"/>
     <w:tmpl w:val="A69EA466"/>
@@ -20713,7 +20790,7 @@
       </w:rPr>
     </w:lvl>
   </w:abstractNum>
-  <w:abstractNum w:abstractNumId="23" w15:restartNumberingAfterBreak="0">
+  <w:abstractNum w:abstractNumId="24" w15:restartNumberingAfterBreak="0">
     <w:nsid w:val="526B25D2"/>
     <w:multiLevelType w:val="hybridMultilevel"/>
     <w:tmpl w:val="41AA79F6"/>
@@ -20852,7 +20929,7 @@
       </w:rPr>
     </w:lvl>
   </w:abstractNum>
-  <w:abstractNum w:abstractNumId="24" w15:restartNumberingAfterBreak="0">
+  <w:abstractNum w:abstractNumId="25" w15:restartNumberingAfterBreak="0">
     <w:nsid w:val="55875655"/>
     <w:multiLevelType w:val="hybridMultilevel"/>
     <w:tmpl w:val="80FA8FC4"/>
@@ -20992,7 +21069,7 @@
       </w:rPr>
     </w:lvl>
   </w:abstractNum>
-  <w:abstractNum w:abstractNumId="25" w15:restartNumberingAfterBreak="0">
+  <w:abstractNum w:abstractNumId="26" w15:restartNumberingAfterBreak="0">
     <w:nsid w:val="598E61A5"/>
     <w:multiLevelType w:val="hybridMultilevel"/>
     <w:tmpl w:val="41745FD4"/>
@@ -21105,7 +21182,7 @@
       </w:rPr>
     </w:lvl>
   </w:abstractNum>
-  <w:abstractNum w:abstractNumId="26" w15:restartNumberingAfterBreak="0">
+  <w:abstractNum w:abstractNumId="27" w15:restartNumberingAfterBreak="0">
     <w:nsid w:val="5E6E651D"/>
     <w:multiLevelType w:val="hybridMultilevel"/>
     <w:tmpl w:val="B3DED990"/>
@@ -21191,7 +21268,7 @@
       </w:pPr>
     </w:lvl>
   </w:abstractNum>
-  <w:abstractNum w:abstractNumId="27" w15:restartNumberingAfterBreak="0">
+  <w:abstractNum w:abstractNumId="28" w15:restartNumberingAfterBreak="0">
     <w:nsid w:val="693A2848"/>
     <w:multiLevelType w:val="hybridMultilevel"/>
     <w:tmpl w:val="C994C834"/>
@@ -21303,7 +21380,7 @@
       </w:rPr>
     </w:lvl>
   </w:abstractNum>
-  <w:abstractNum w:abstractNumId="28" w15:restartNumberingAfterBreak="0">
+  <w:abstractNum w:abstractNumId="29" w15:restartNumberingAfterBreak="0">
     <w:nsid w:val="6A6608C3"/>
     <w:multiLevelType w:val="hybridMultilevel"/>
     <w:tmpl w:val="B2BA3CD2"/>
@@ -21442,7 +21519,7 @@
       </w:rPr>
     </w:lvl>
   </w:abstractNum>
-  <w:abstractNum w:abstractNumId="29" w15:restartNumberingAfterBreak="0">
+  <w:abstractNum w:abstractNumId="30" w15:restartNumberingAfterBreak="0">
     <w:nsid w:val="6A6F68DA"/>
     <w:multiLevelType w:val="hybridMultilevel"/>
     <w:tmpl w:val="2532363C"/>
@@ -21555,7 +21632,7 @@
       </w:rPr>
     </w:lvl>
   </w:abstractNum>
-  <w:abstractNum w:abstractNumId="30" w15:restartNumberingAfterBreak="0">
+  <w:abstractNum w:abstractNumId="31" w15:restartNumberingAfterBreak="0">
     <w:nsid w:val="6C524EB0"/>
     <w:multiLevelType w:val="hybridMultilevel"/>
     <w:tmpl w:val="E2FC9B5A"/>
@@ -21695,98 +21772,101 @@
       </w:rPr>
     </w:lvl>
   </w:abstractNum>
-  <w:num w:numId="1" w16cid:durableId="304165053">
+  <w:num w:numId="1">
+    <w:abstractNumId w:val="31"/>
+  </w:num>
+  <w:num w:numId="2">
+    <w:abstractNumId w:val="21"/>
+  </w:num>
+  <w:num w:numId="3">
+    <w:abstractNumId w:val="9"/>
+  </w:num>
+  <w:num w:numId="4">
+    <w:abstractNumId w:val="16"/>
+  </w:num>
+  <w:num w:numId="5">
+    <w:abstractNumId w:val="18"/>
+  </w:num>
+  <w:num w:numId="6">
+    <w:abstractNumId w:val="17"/>
+  </w:num>
+  <w:num w:numId="7">
+    <w:abstractNumId w:val="25"/>
+  </w:num>
+  <w:num w:numId="8">
+    <w:abstractNumId w:val="24"/>
+  </w:num>
+  <w:num w:numId="9">
+    <w:abstractNumId w:val="29"/>
+  </w:num>
+  <w:num w:numId="10">
+    <w:abstractNumId w:val="6"/>
+  </w:num>
+  <w:num w:numId="11">
+    <w:abstractNumId w:val="13"/>
+  </w:num>
+  <w:num w:numId="12">
+    <w:abstractNumId w:val="10"/>
+  </w:num>
+  <w:num w:numId="13">
+    <w:abstractNumId w:val="7"/>
+  </w:num>
+  <w:num w:numId="14">
+    <w:abstractNumId w:val="28"/>
+  </w:num>
+  <w:num w:numId="15">
+    <w:abstractNumId w:val="26"/>
+  </w:num>
+  <w:num w:numId="16">
+    <w:abstractNumId w:val="11"/>
+  </w:num>
+  <w:num w:numId="17">
+    <w:abstractNumId w:val="4"/>
+  </w:num>
+  <w:num w:numId="18">
+    <w:abstractNumId w:val="8"/>
+  </w:num>
+  <w:num w:numId="19">
+    <w:abstractNumId w:val="19"/>
+  </w:num>
+  <w:num w:numId="20">
+    <w:abstractNumId w:val="0"/>
+  </w:num>
+  <w:num w:numId="21">
+    <w:abstractNumId w:val="12"/>
+  </w:num>
+  <w:num w:numId="22">
+    <w:abstractNumId w:val="20"/>
+  </w:num>
+  <w:num w:numId="23">
     <w:abstractNumId w:val="30"/>
   </w:num>
-  <w:num w:numId="2" w16cid:durableId="228928366">
-    <w:abstractNumId w:val="21"/>
+  <w:num w:numId="24">
+    <w:abstractNumId w:val="3"/>
   </w:num>
-  <w:num w:numId="3" w16cid:durableId="1166475640">
-    <w:abstractNumId w:val="9"/>
+  <w:num w:numId="25">
+    <w:abstractNumId w:val="5"/>
   </w:num>
-  <w:num w:numId="4" w16cid:durableId="1599412853">
-    <w:abstractNumId w:val="16"/>
+  <w:num w:numId="26">
+    <w:abstractNumId w:val="15"/>
   </w:num>
-  <w:num w:numId="5" w16cid:durableId="1310016525">
-    <w:abstractNumId w:val="18"/>
+  <w:num w:numId="27">
+    <w:abstractNumId w:val="27"/>
   </w:num>
-  <w:num w:numId="6" w16cid:durableId="1656493578">
-    <w:abstractNumId w:val="17"/>
+  <w:num w:numId="28">
+    <w:abstractNumId w:val="14"/>
   </w:num>
-  <w:num w:numId="7" w16cid:durableId="1202670785">
-    <w:abstractNumId w:val="24"/>
-  </w:num>
-  <w:num w:numId="8" w16cid:durableId="967080554">
+  <w:num w:numId="29">
     <w:abstractNumId w:val="23"/>
   </w:num>
-  <w:num w:numId="9" w16cid:durableId="688799501">
-    <w:abstractNumId w:val="28"/>
-  </w:num>
-  <w:num w:numId="10" w16cid:durableId="1158375417">
-    <w:abstractNumId w:val="6"/>
-  </w:num>
-  <w:num w:numId="11" w16cid:durableId="290944898">
-    <w:abstractNumId w:val="13"/>
-  </w:num>
-  <w:num w:numId="12" w16cid:durableId="381253840">
-    <w:abstractNumId w:val="10"/>
-  </w:num>
-  <w:num w:numId="13" w16cid:durableId="357319549">
-    <w:abstractNumId w:val="7"/>
-  </w:num>
-  <w:num w:numId="14" w16cid:durableId="7367311">
-    <w:abstractNumId w:val="27"/>
-  </w:num>
-  <w:num w:numId="15" w16cid:durableId="1086029077">
-    <w:abstractNumId w:val="25"/>
-  </w:num>
-  <w:num w:numId="16" w16cid:durableId="695692029">
-    <w:abstractNumId w:val="11"/>
-  </w:num>
-  <w:num w:numId="17" w16cid:durableId="910820043">
-    <w:abstractNumId w:val="4"/>
-  </w:num>
-  <w:num w:numId="18" w16cid:durableId="1377773326">
-    <w:abstractNumId w:val="8"/>
-  </w:num>
-  <w:num w:numId="19" w16cid:durableId="111823245">
-    <w:abstractNumId w:val="19"/>
-  </w:num>
-  <w:num w:numId="20" w16cid:durableId="1918056688">
-    <w:abstractNumId w:val="0"/>
-  </w:num>
-  <w:num w:numId="21" w16cid:durableId="350490877">
-    <w:abstractNumId w:val="12"/>
-  </w:num>
-  <w:num w:numId="22" w16cid:durableId="2004620845">
-    <w:abstractNumId w:val="20"/>
-  </w:num>
-  <w:num w:numId="23" w16cid:durableId="1999184530">
-    <w:abstractNumId w:val="29"/>
-  </w:num>
-  <w:num w:numId="24" w16cid:durableId="692875348">
-    <w:abstractNumId w:val="3"/>
-  </w:num>
-  <w:num w:numId="25" w16cid:durableId="1473602003">
-    <w:abstractNumId w:val="5"/>
-  </w:num>
-  <w:num w:numId="26" w16cid:durableId="841823983">
-    <w:abstractNumId w:val="15"/>
-  </w:num>
-  <w:num w:numId="27" w16cid:durableId="975139195">
-    <w:abstractNumId w:val="26"/>
-  </w:num>
-  <w:num w:numId="28" w16cid:durableId="1290865622">
-    <w:abstractNumId w:val="14"/>
-  </w:num>
-  <w:num w:numId="29" w16cid:durableId="2132481433">
-    <w:abstractNumId w:val="22"/>
-  </w:num>
-  <w:num w:numId="30" w16cid:durableId="1893806850">
+  <w:num w:numId="30">
     <w:abstractNumId w:val="1"/>
   </w:num>
-  <w:num w:numId="31" w16cid:durableId="1531919543">
+  <w:num w:numId="31">
     <w:abstractNumId w:val="2"/>
+  </w:num>
+  <w:num w:numId="32">
+    <w:abstractNumId w:val="22"/>
   </w:num>
 </w:numbering>
 </file>
@@ -23119,6 +23199,7 @@
 <ds:datastoreItem xmlns:ds="http://schemas.openxmlformats.org/officeDocument/2006/customXml" ds:itemID="{1AFF6DF3-B9BC-4796-B5C2-FBEFC97A81AF}">
   <ds:schemaRefs>
     <ds:schemaRef ds:uri="http://schemas.openxmlformats.org/officeDocument/2006/bibliography"/>
+    <ds:schemaRef ds:uri="http://www.w3.org/2000/xmlns/"/>
   </ds:schemaRefs>
 </ds:datastoreItem>
 </file>
</xml_diff>

<commit_message>
Corretti altri errori di battitura e sintassi
</commit_message>
<xml_diff>
--- a/doc/pianificazione/Modello Documentazione.docx
+++ b/doc/pianificazione/Modello Documentazione.docx
@@ -11370,35 +11370,46 @@
     <w:p/>
     <w:p>
       <w:r>
-        <w:t>Il giocatore avrà una risposta da parte del cliente attraverso un’animazione, in base all’</w:t>
-      </w:r>
-      <w:proofErr w:type="spellStart"/>
-      <w:r>
-        <w:t>affinita</w:t>
-      </w:r>
-      <w:proofErr w:type="spellEnd"/>
-      <w:r>
-        <w:t xml:space="preserve"> del cliente con il piatto servito verrà riprodotta un’animazione di </w:t>
+        <w:t xml:space="preserve">Il giocatore avrà una risposta da parte del cliente </w:t>
+      </w:r>
+      <w:r>
+        <w:t>attraverso un feedback visivo,</w:t>
+      </w:r>
+      <w:r>
+        <w:t xml:space="preserve"> un’animazione, in base all’</w:t>
+      </w:r>
+      <w:r>
+        <w:t>affinità</w:t>
+      </w:r>
+      <w:r>
+        <w:t xml:space="preserve"> del cliente con il piatto servito verrà riprodotta un’animazione</w:t>
+      </w:r>
+      <w:r>
+        <w:t>.</w:t>
       </w:r>
     </w:p>
     <w:p/>
     <w:p>
       <w:r>
-        <w:t>Se non è stato scelto viene suggerito il piatto migliore</w:t>
+        <w:t xml:space="preserve">Se non è stato </w:t>
+      </w:r>
+      <w:r>
+        <w:t>scelto il piatto adatto</w:t>
+      </w:r>
+      <w:r>
+        <w:t xml:space="preserve"> viene suggerito </w:t>
+      </w:r>
+      <w:r>
+        <w:t>un consiglio per evitare di ripetere l’errore.</w:t>
       </w:r>
     </w:p>
     <w:p/>
     <w:p>
       <w:r>
-        <w:t xml:space="preserve">Chat con </w:t>
-      </w:r>
-      <w:proofErr w:type="spellStart"/>
-      <w:r>
-        <w:t>npc</w:t>
-      </w:r>
-      <w:proofErr w:type="spellEnd"/>
-      <w:r>
-        <w:t xml:space="preserve"> esterni al ristorante</w:t>
+        <w:t>Parlare con gli NPC presenti nella città</w:t>
+      </w:r>
+      <w:r>
+        <w:t>, permetterà di ricevere alcuni consigli sulla scelta del piatto.</w:t>
       </w:r>
     </w:p>
     <w:p/>

</xml_diff>

<commit_message>
Aggiunto riferimento a GitHub per lo sviluppo
</commit_message>
<xml_diff>
--- a/doc/pianificazione/Modello Documentazione.docx
+++ b/doc/pianificazione/Modello Documentazione.docx
@@ -9905,6 +9905,21 @@
           <w:rFonts w:asciiTheme="minorHAnsi" w:hAnsiTheme="minorHAnsi" w:cstheme="minorHAnsi"/>
         </w:rPr>
       </w:pPr>
+      <w:proofErr w:type="spellStart"/>
+      <w:r>
+        <w:rPr>
+          <w:rFonts w:asciiTheme="minorHAnsi" w:hAnsiTheme="minorHAnsi" w:cstheme="minorHAnsi"/>
+        </w:rPr>
+        <w:t>Git</w:t>
+      </w:r>
+      <w:proofErr w:type="spellEnd"/>
+    </w:p>
+    <w:p>
+      <w:pPr>
+        <w:rPr>
+          <w:rFonts w:asciiTheme="minorHAnsi" w:hAnsiTheme="minorHAnsi" w:cstheme="minorHAnsi"/>
+        </w:rPr>
+      </w:pPr>
     </w:p>
     <w:p>
       <w:pPr>
@@ -10015,6 +10030,18 @@
     <w:p>
       <w:r>
         <w:t>Gli effetti sonori verranno presi da repository online di suoni gratuiti. Per quanto riguarda la colonna sonora, verrà invece creata da Alessandro Congedo.</w:t>
+      </w:r>
+    </w:p>
+    <w:p/>
+    <w:p>
+      <w:r>
+        <w:t>Il team per sviluppare il progetto in modo asincrono</w:t>
+      </w:r>
+      <w:r>
+        <w:t xml:space="preserve"> e per una organizzazione interna per gli obbiettivi da raggiungere</w:t>
+      </w:r>
+      <w:r>
+        <w:t>, utilizza “GitHub”.</w:t>
       </w:r>
     </w:p>
     <w:p/>
@@ -22904,6 +22931,18 @@
       <w:szCs w:val="32"/>
     </w:rPr>
   </w:style>
+  <w:style w:type="character" w:styleId="Collegamentovisitato">
+    <w:name w:val="FollowedHyperlink"/>
+    <w:basedOn w:val="Carpredefinitoparagrafo"/>
+    <w:uiPriority w:val="99"/>
+    <w:semiHidden/>
+    <w:unhideWhenUsed/>
+    <w:rsid w:val="00112E45"/>
+    <w:rPr>
+      <w:color w:val="954F72" w:themeColor="followedHyperlink"/>
+      <w:u w:val="single"/>
+    </w:rPr>
+  </w:style>
 </w:styles>
 </file>
 

</xml_diff>

<commit_message>
Aggiunto sottoparagrafo per le caratteristiche del target
</commit_message>
<xml_diff>
--- a/doc/pianificazione/Modello Documentazione.docx
+++ b/doc/pianificazione/Modello Documentazione.docx
@@ -330,6 +330,13 @@
     </w:p>
     <w:sdt>
       <w:sdtPr>
+        <w:rPr>
+          <w:rFonts w:ascii="Avenir Book" w:eastAsiaTheme="minorHAnsi" w:hAnsi="Avenir Book" w:cstheme="minorBidi"/>
+          <w:color w:val="auto"/>
+          <w:sz w:val="24"/>
+          <w:szCs w:val="24"/>
+          <w:lang w:eastAsia="en-US"/>
+        </w:rPr>
         <w:id w:val="1765424807"/>
         <w:docPartObj>
           <w:docPartGallery w:val="Table of Contents"/>
@@ -338,13 +345,8 @@
       </w:sdtPr>
       <w:sdtEndPr>
         <w:rPr>
-          <w:rFonts w:ascii="Avenir Book" w:eastAsiaTheme="minorHAnsi" w:hAnsi="Avenir Book" w:cstheme="minorBidi"/>
           <w:b/>
           <w:bCs/>
-          <w:color w:val="auto"/>
-          <w:sz w:val="24"/>
-          <w:szCs w:val="24"/>
-          <w:lang w:eastAsia="en-US"/>
         </w:rPr>
       </w:sdtEndPr>
       <w:sdtContent>
@@ -3815,6 +3817,114 @@
       <w:pPr>
         <w:jc w:val="both"/>
       </w:pPr>
+    </w:p>
+    <w:p>
+      <w:pPr>
+        <w:pStyle w:val="Titolo2"/>
+        <w:rPr>
+          <w:color w:val="538135" w:themeColor="accent6" w:themeShade="BF"/>
+        </w:rPr>
+      </w:pPr>
+      <w:r>
+        <w:rPr>
+          <w:color w:val="538135" w:themeColor="accent6" w:themeShade="BF"/>
+        </w:rPr>
+        <w:t>Committent</w:t>
+      </w:r>
+      <w:r>
+        <w:rPr>
+          <w:color w:val="538135" w:themeColor="accent6" w:themeShade="BF"/>
+        </w:rPr>
+        <w:t>e</w:t>
+      </w:r>
+    </w:p>
+    <w:p>
+      <w:pPr>
+        <w:jc w:val="both"/>
+        <w:rPr>
+          <w:rFonts w:asciiTheme="minorHAnsi" w:hAnsiTheme="minorHAnsi" w:cstheme="minorHAnsi"/>
+        </w:rPr>
+      </w:pPr>
+      <w:r>
+        <w:rPr>
+          <w:rFonts w:asciiTheme="minorHAnsi" w:hAnsiTheme="minorHAnsi" w:cstheme="minorHAnsi"/>
+        </w:rPr>
+        <w:t>Il committente dell’applicazione è la docente Veronica Rossano dell’insegnamento di</w:t>
+      </w:r>
+      <w:r>
+        <w:rPr>
+          <w:rFonts w:asciiTheme="minorHAnsi" w:hAnsiTheme="minorHAnsi" w:cstheme="minorHAnsi"/>
+        </w:rPr>
+        <w:t xml:space="preserve"> </w:t>
+      </w:r>
+      <w:r>
+        <w:rPr>
+          <w:rFonts w:asciiTheme="minorHAnsi" w:hAnsiTheme="minorHAnsi" w:cstheme="minorHAnsi"/>
+        </w:rPr>
+        <w:t>Progettazione e Produzione Multimediale relativo al corso di laurea in Informatica presso la</w:t>
+      </w:r>
+      <w:r>
+        <w:rPr>
+          <w:rFonts w:asciiTheme="minorHAnsi" w:hAnsiTheme="minorHAnsi" w:cstheme="minorHAnsi"/>
+        </w:rPr>
+        <w:t xml:space="preserve"> </w:t>
+      </w:r>
+      <w:r>
+        <w:rPr>
+          <w:rFonts w:asciiTheme="minorHAnsi" w:hAnsiTheme="minorHAnsi" w:cstheme="minorHAnsi"/>
+        </w:rPr>
+        <w:t>sede di Bari, dell’anno accademico 2</w:t>
+      </w:r>
+      <w:r>
+        <w:rPr>
+          <w:rFonts w:asciiTheme="minorHAnsi" w:hAnsiTheme="minorHAnsi" w:cstheme="minorHAnsi"/>
+        </w:rPr>
+        <w:t>021</w:t>
+      </w:r>
+      <w:r>
+        <w:rPr>
+          <w:rFonts w:asciiTheme="minorHAnsi" w:hAnsiTheme="minorHAnsi" w:cstheme="minorHAnsi"/>
+        </w:rPr>
+        <w:t>-202</w:t>
+      </w:r>
+      <w:r>
+        <w:rPr>
+          <w:rFonts w:asciiTheme="minorHAnsi" w:hAnsiTheme="minorHAnsi" w:cstheme="minorHAnsi"/>
+        </w:rPr>
+        <w:t>2</w:t>
+      </w:r>
+      <w:r>
+        <w:rPr>
+          <w:rFonts w:asciiTheme="minorHAnsi" w:hAnsiTheme="minorHAnsi" w:cstheme="minorHAnsi"/>
+        </w:rPr>
+        <w:t>.</w:t>
+      </w:r>
+    </w:p>
+    <w:p>
+      <w:pPr>
+        <w:jc w:val="both"/>
+        <w:rPr>
+          <w:color w:val="538135" w:themeColor="accent6" w:themeShade="BF"/>
+        </w:rPr>
+      </w:pPr>
+      <w:r>
+        <w:rPr>
+          <w:rFonts w:asciiTheme="minorHAnsi" w:hAnsiTheme="minorHAnsi" w:cstheme="minorHAnsi"/>
+        </w:rPr>
+        <w:t>La consegna dell’applicazione multimediale è prevista per giugno 202</w:t>
+      </w:r>
+      <w:r>
+        <w:rPr>
+          <w:rFonts w:asciiTheme="minorHAnsi" w:hAnsiTheme="minorHAnsi" w:cstheme="minorHAnsi"/>
+        </w:rPr>
+        <w:t>2</w:t>
+      </w:r>
+      <w:r>
+        <w:rPr>
+          <w:rFonts w:asciiTheme="minorHAnsi" w:hAnsiTheme="minorHAnsi" w:cstheme="minorHAnsi"/>
+        </w:rPr>
+        <w:t>.</w:t>
+      </w:r>
       <w:r>
         <w:br w:type="page"/>
       </w:r>
@@ -3850,6 +3960,50 @@
           <w:rFonts w:asciiTheme="minorHAnsi" w:hAnsiTheme="minorHAnsi" w:cstheme="minorHAnsi"/>
         </w:rPr>
         <w:t>I destinatari del videogioco sono tutte le persone che hanno deciso di intraprendere da poco gli studi di Scienze della Nutrizione e/o corsi con materie simili. Si è scelto questo target perché gli argomenti trattati da una parte sarebbero futili per coloro i quali abbiano già un’estrema conoscenza dell’ambito, dall’altra risulterebbero troppo avanzati per chi non ha dimestichezza con il mondo della sana alimentazione.</w:t>
+      </w:r>
+    </w:p>
+    <w:p>
+      <w:pPr>
+        <w:jc w:val="both"/>
+        <w:rPr>
+          <w:rFonts w:asciiTheme="minorHAnsi" w:hAnsiTheme="minorHAnsi" w:cstheme="minorHAnsi"/>
+        </w:rPr>
+      </w:pPr>
+    </w:p>
+    <w:p>
+      <w:pPr>
+        <w:pStyle w:val="Titolo3"/>
+        <w:rPr>
+          <w:color w:val="385623" w:themeColor="accent6" w:themeShade="80"/>
+        </w:rPr>
+      </w:pPr>
+      <w:r>
+        <w:rPr>
+          <w:color w:val="385623" w:themeColor="accent6" w:themeShade="80"/>
+        </w:rPr>
+        <w:t>Caratteristiche dell’utente</w:t>
+      </w:r>
+    </w:p>
+    <w:p>
+      <w:r>
+        <w:t xml:space="preserve">L’utenza target sono studenti Universitari. Il team è a conoscenza che non tutti gli studenti Universitari hanno dimestichezza con l’informatica e con </w:t>
+      </w:r>
+      <w:r>
+        <w:t>il videogioco</w:t>
+      </w:r>
+      <w:r>
+        <w:t xml:space="preserve">, per tal motivo il videogioco sarà molto semplice e guidato ed in più verrà affidata all’utenza un manuale d’uso. Per quanto l’applicativo risulti semplice, </w:t>
+      </w:r>
+      <w:r>
+        <w:t xml:space="preserve">si presuppone comunque una minima conoscenza basilare del computer (saperlo accendere, avviare un programma, </w:t>
+      </w:r>
+      <w:proofErr w:type="spellStart"/>
+      <w:r>
+        <w:t>etc</w:t>
+      </w:r>
+      <w:proofErr w:type="spellEnd"/>
+      <w:r>
+        <w:t>).</w:t>
       </w:r>
     </w:p>
     <w:p>
@@ -12358,19 +12512,7 @@
         <w:rPr>
           <w:rFonts w:asciiTheme="minorHAnsi" w:hAnsiTheme="minorHAnsi" w:cstheme="minorHAnsi"/>
         </w:rPr>
-        <w:t>Una volta che il punteggio</w:t>
-      </w:r>
-      <w:r>
-        <w:rPr>
-          <w:rFonts w:asciiTheme="minorHAnsi" w:hAnsiTheme="minorHAnsi" w:cstheme="minorHAnsi"/>
-        </w:rPr>
-        <w:t xml:space="preserve"> o i soldi e gli ingredienti nel magazzino del ristornate </w:t>
-      </w:r>
-      <w:r>
-        <w:rPr>
-          <w:rFonts w:asciiTheme="minorHAnsi" w:hAnsiTheme="minorHAnsi" w:cstheme="minorHAnsi"/>
-        </w:rPr>
-        <w:t>vanno in negativo la partita finisce e il giocatore dovrà creare un nuovo salvataggio.</w:t>
+        <w:t>Una partita viene considerata finita, quando il punteggio arriva a 0 e non c’è più possibilità di creare altri piatti avendo finito sia i soldi che gli ingredienti nel magazzino.</w:t>
       </w:r>
     </w:p>
     <w:p>
@@ -12618,6 +12760,7 @@
         <w:pStyle w:val="Titolo1"/>
         <w:rPr>
           <w:color w:val="A8D08D" w:themeColor="accent6" w:themeTint="99"/>
+          <w:lang w:val="en-US"/>
         </w:rPr>
       </w:pPr>
       <w:bookmarkStart w:id="93" w:name="_Toc101112602"/>
@@ -12625,6 +12768,7 @@
       <w:r>
         <w:rPr>
           <w:color w:val="A8D08D" w:themeColor="accent6" w:themeTint="99"/>
+          <w:lang w:val="en-US"/>
         </w:rPr>
         <w:lastRenderedPageBreak/>
         <w:t>Test</w:t>
@@ -12640,6 +12784,7 @@
           <w:b/>
           <w:bCs/>
           <w:color w:val="538135" w:themeColor="accent6" w:themeShade="BF"/>
+          <w:lang w:val="en-US"/>
         </w:rPr>
       </w:pPr>
       <w:bookmarkStart w:id="95" w:name="_Toc41665027"/>
@@ -12651,6 +12796,7 @@
           <w:b/>
           <w:bCs/>
           <w:color w:val="538135" w:themeColor="accent6" w:themeShade="BF"/>
+          <w:lang w:val="en-US"/>
         </w:rPr>
         <w:t>Alpha test</w:t>
       </w:r>
@@ -18815,10 +18961,7 @@
       <w:fldChar w:fldCharType="end"/>
     </w:r>
     <w:r>
-      <w:t xml:space="preserve"> </w:t>
-    </w:r>
-    <w:r>
-      <w:t>Healthy Catering</w:t>
+      <w:t xml:space="preserve"> Healthy Catering</w:t>
     </w:r>
     <w:r>
       <w:t xml:space="preserve"> – PPM documentazione </w:t>

</xml_diff>

<commit_message>
Aggiunto testo mancante nella sezione stile pulsanti e corretti alcuni errori
</commit_message>
<xml_diff>
--- a/doc/pianificazione/Modello Documentazione.docx
+++ b/doc/pianificazione/Modello Documentazione.docx
@@ -3986,7 +3986,15 @@
     </w:p>
     <w:p>
       <w:r>
-        <w:t xml:space="preserve">L’utenza target sono studenti Universitari. Il team è a conoscenza che non tutti gli studenti Universitari hanno dimestichezza con l’informatica e con </w:t>
+        <w:t xml:space="preserve">L’utenza target sono studenti Universitari. </w:t>
+      </w:r>
+      <w:proofErr w:type="gramStart"/>
+      <w:r>
+        <w:t>Il team</w:t>
+      </w:r>
+      <w:proofErr w:type="gramEnd"/>
+      <w:r>
+        <w:t xml:space="preserve"> è a conoscenza che non tutti gli studenti Universitari hanno dimestichezza con l’informatica e con </w:t>
       </w:r>
       <w:r>
         <w:t>il videogioco</w:t>
@@ -5502,7 +5510,11 @@
       <w:bookmarkEnd w:id="36"/>
       <w:bookmarkEnd w:id="37"/>
     </w:p>
-    <w:p/>
+    <w:p>
+      <w:r>
+        <w:t>L’applicazione dovrà avere uno stile moderno e tranquillo.</w:t>
+      </w:r>
+    </w:p>
     <w:p>
       <w:pPr>
         <w:pStyle w:val="Titolo3"/>
@@ -5632,26 +5644,8 @@
         <w:rPr>
           <w:rFonts w:asciiTheme="minorHAnsi" w:hAnsiTheme="minorHAnsi" w:cstheme="minorHAnsi"/>
         </w:rPr>
-        <w:t>Intende i bottoni o i tasti in game?</w:t>
-      </w:r>
-    </w:p>
-    <w:p>
-      <w:pPr>
-        <w:pStyle w:val="Titolo3"/>
-        <w:rPr>
-          <w:color w:val="385623" w:themeColor="accent6" w:themeShade="80"/>
-        </w:rPr>
-      </w:pPr>
-      <w:bookmarkStart w:id="44" w:name="_Toc101112582"/>
-      <w:bookmarkStart w:id="45" w:name="_Toc101113471"/>
-      <w:r>
-        <w:rPr>
-          <w:color w:val="385623" w:themeColor="accent6" w:themeShade="80"/>
-        </w:rPr>
-        <w:t>Stile di scrittura</w:t>
-      </w:r>
-      <w:bookmarkEnd w:id="44"/>
-      <w:bookmarkEnd w:id="45"/>
+        <w:t>Verranno utilizzati pulsanti semplici e intuivi, ma tematizzati nello stile grafico del gioco.</w:t>
+      </w:r>
     </w:p>
     <w:p/>
     <w:p/>
@@ -5756,8 +5750,8 @@
           <w:color w:val="538135" w:themeColor="accent6" w:themeShade="BF"/>
         </w:rPr>
       </w:pPr>
-      <w:bookmarkStart w:id="46" w:name="_Toc101112583"/>
-      <w:bookmarkStart w:id="47" w:name="_Toc101113472"/>
+      <w:bookmarkStart w:id="44" w:name="_Toc101112583"/>
+      <w:bookmarkStart w:id="45" w:name="_Toc101113472"/>
       <w:r>
         <w:rPr>
           <w:color w:val="538135" w:themeColor="accent6" w:themeShade="BF"/>
@@ -5765,8 +5759,8 @@
         <w:lastRenderedPageBreak/>
         <w:t>Stimare i Costi</w:t>
       </w:r>
-      <w:bookmarkEnd w:id="46"/>
-      <w:bookmarkEnd w:id="47"/>
+      <w:bookmarkEnd w:id="44"/>
+      <w:bookmarkEnd w:id="45"/>
     </w:p>
     <w:tbl>
       <w:tblPr>
@@ -7784,8 +7778,8 @@
           <w:color w:val="538135" w:themeColor="accent6" w:themeShade="BF"/>
         </w:rPr>
       </w:pPr>
-      <w:bookmarkStart w:id="48" w:name="_Toc101112584"/>
-      <w:bookmarkStart w:id="49" w:name="_Toc101113473"/>
+      <w:bookmarkStart w:id="46" w:name="_Toc101112584"/>
+      <w:bookmarkStart w:id="47" w:name="_Toc101113473"/>
       <w:r>
         <w:rPr>
           <w:color w:val="538135" w:themeColor="accent6" w:themeShade="BF"/>
@@ -7793,8 +7787,8 @@
         <w:lastRenderedPageBreak/>
         <w:t>Monitoraggio progetto</w:t>
       </w:r>
-      <w:bookmarkEnd w:id="48"/>
-      <w:bookmarkEnd w:id="49"/>
+      <w:bookmarkEnd w:id="46"/>
+      <w:bookmarkEnd w:id="47"/>
       <w:r>
         <w:rPr>
           <w:color w:val="538135" w:themeColor="accent6" w:themeShade="BF"/>
@@ -10019,8 +10013,8 @@
           <w:color w:val="538135" w:themeColor="accent6" w:themeShade="BF"/>
         </w:rPr>
       </w:pPr>
-      <w:bookmarkStart w:id="50" w:name="_Toc101112585"/>
-      <w:bookmarkStart w:id="51" w:name="_Toc101113474"/>
+      <w:bookmarkStart w:id="48" w:name="_Toc101112585"/>
+      <w:bookmarkStart w:id="49" w:name="_Toc101113474"/>
       <w:r>
         <w:rPr>
           <w:color w:val="538135" w:themeColor="accent6" w:themeShade="BF"/>
@@ -10028,8 +10022,8 @@
         <w:lastRenderedPageBreak/>
         <w:t>Individuare e reperire le risorse</w:t>
       </w:r>
-      <w:bookmarkEnd w:id="50"/>
-      <w:bookmarkEnd w:id="51"/>
+      <w:bookmarkEnd w:id="48"/>
+      <w:bookmarkEnd w:id="49"/>
     </w:p>
     <w:p>
       <w:pPr>
@@ -10056,9 +10050,9 @@
           <w:color w:val="385623" w:themeColor="accent6" w:themeShade="80"/>
         </w:rPr>
       </w:pPr>
-      <w:bookmarkStart w:id="52" w:name="_Toc41665008"/>
-      <w:bookmarkStart w:id="53" w:name="_Toc101112586"/>
-      <w:bookmarkStart w:id="54" w:name="_Toc101113475"/>
+      <w:bookmarkStart w:id="50" w:name="_Toc41665008"/>
+      <w:bookmarkStart w:id="51" w:name="_Toc101112586"/>
+      <w:bookmarkStart w:id="52" w:name="_Toc101113475"/>
       <w:r>
         <w:rPr>
           <w:rFonts w:asciiTheme="majorHAnsi" w:hAnsiTheme="majorHAnsi" w:cstheme="majorHAnsi"/>
@@ -10068,9 +10062,9 @@
         </w:rPr>
         <w:t>Risorse umane</w:t>
       </w:r>
+      <w:bookmarkEnd w:id="50"/>
+      <w:bookmarkEnd w:id="51"/>
       <w:bookmarkEnd w:id="52"/>
-      <w:bookmarkEnd w:id="53"/>
-      <w:bookmarkEnd w:id="54"/>
     </w:p>
     <w:p>
       <w:pPr>
@@ -10168,10 +10162,10 @@
           <w:color w:val="385623" w:themeColor="accent6" w:themeShade="80"/>
         </w:rPr>
       </w:pPr>
-      <w:bookmarkStart w:id="55" w:name="_Toc39419820"/>
-      <w:bookmarkStart w:id="56" w:name="_Toc41665009"/>
-      <w:bookmarkStart w:id="57" w:name="_Toc101112587"/>
-      <w:bookmarkStart w:id="58" w:name="_Toc101113476"/>
+      <w:bookmarkStart w:id="53" w:name="_Toc39419820"/>
+      <w:bookmarkStart w:id="54" w:name="_Toc41665009"/>
+      <w:bookmarkStart w:id="55" w:name="_Toc101112587"/>
+      <w:bookmarkStart w:id="56" w:name="_Toc101113476"/>
       <w:r>
         <w:rPr>
           <w:rFonts w:asciiTheme="majorHAnsi" w:hAnsiTheme="majorHAnsi" w:cstheme="majorHAnsi"/>
@@ -10181,10 +10175,10 @@
         </w:rPr>
         <w:t>Risorse informative</w:t>
       </w:r>
+      <w:bookmarkEnd w:id="53"/>
+      <w:bookmarkEnd w:id="54"/>
       <w:bookmarkEnd w:id="55"/>
       <w:bookmarkEnd w:id="56"/>
-      <w:bookmarkEnd w:id="57"/>
-      <w:bookmarkEnd w:id="58"/>
     </w:p>
     <w:p>
       <w:pPr>
@@ -10277,10 +10271,10 @@
           <w:lang w:val="en-US"/>
         </w:rPr>
       </w:pPr>
-      <w:bookmarkStart w:id="59" w:name="_Toc39419821"/>
-      <w:bookmarkStart w:id="60" w:name="_Toc41665010"/>
-      <w:bookmarkStart w:id="61" w:name="_Toc101112588"/>
-      <w:bookmarkStart w:id="62" w:name="_Toc101113477"/>
+      <w:bookmarkStart w:id="57" w:name="_Toc39419821"/>
+      <w:bookmarkStart w:id="58" w:name="_Toc41665010"/>
+      <w:bookmarkStart w:id="59" w:name="_Toc101112588"/>
+      <w:bookmarkStart w:id="60" w:name="_Toc101113477"/>
       <w:r>
         <w:rPr>
           <w:rFonts w:asciiTheme="majorHAnsi" w:hAnsiTheme="majorHAnsi" w:cstheme="majorHAnsi"/>
@@ -10291,10 +10285,10 @@
         </w:rPr>
         <w:t>Risorse applicative</w:t>
       </w:r>
+      <w:bookmarkEnd w:id="57"/>
+      <w:bookmarkEnd w:id="58"/>
       <w:bookmarkEnd w:id="59"/>
       <w:bookmarkEnd w:id="60"/>
-      <w:bookmarkEnd w:id="61"/>
-      <w:bookmarkEnd w:id="62"/>
     </w:p>
     <w:p>
       <w:pPr>
@@ -10354,6 +10348,20 @@
           <w:rFonts w:asciiTheme="minorHAnsi" w:hAnsiTheme="minorHAnsi" w:cstheme="minorHAnsi"/>
         </w:rPr>
         <w:t>Adobe Illustrator 2022</w:t>
+      </w:r>
+    </w:p>
+    <w:p>
+      <w:pPr>
+        <w:jc w:val="both"/>
+        <w:rPr>
+          <w:rFonts w:asciiTheme="minorHAnsi" w:hAnsiTheme="minorHAnsi" w:cstheme="minorHAnsi"/>
+        </w:rPr>
+      </w:pPr>
+      <w:r>
+        <w:rPr>
+          <w:rFonts w:asciiTheme="minorHAnsi" w:hAnsiTheme="minorHAnsi" w:cstheme="minorHAnsi"/>
+        </w:rPr>
+        <w:t>Adobe Premiere 2022</w:t>
       </w:r>
     </w:p>
     <w:p>
@@ -10401,10 +10409,10 @@
           <w:color w:val="385623" w:themeColor="accent6" w:themeShade="80"/>
         </w:rPr>
       </w:pPr>
-      <w:bookmarkStart w:id="63" w:name="_Toc39419822"/>
-      <w:bookmarkStart w:id="64" w:name="_Toc41665011"/>
-      <w:bookmarkStart w:id="65" w:name="_Toc101112589"/>
-      <w:bookmarkStart w:id="66" w:name="_Toc101113478"/>
+      <w:bookmarkStart w:id="61" w:name="_Toc39419822"/>
+      <w:bookmarkStart w:id="62" w:name="_Toc41665011"/>
+      <w:bookmarkStart w:id="63" w:name="_Toc101112589"/>
+      <w:bookmarkStart w:id="64" w:name="_Toc101113478"/>
       <w:r>
         <w:rPr>
           <w:rFonts w:asciiTheme="majorHAnsi" w:hAnsiTheme="majorHAnsi"/>
@@ -10414,10 +10422,10 @@
         </w:rPr>
         <w:t>Risorse strumentali</w:t>
       </w:r>
+      <w:bookmarkEnd w:id="61"/>
+      <w:bookmarkEnd w:id="62"/>
       <w:bookmarkEnd w:id="63"/>
       <w:bookmarkEnd w:id="64"/>
-      <w:bookmarkEnd w:id="65"/>
-      <w:bookmarkEnd w:id="66"/>
     </w:p>
     <w:p>
       <w:pPr>
@@ -10512,10 +10520,10 @@
           <w:color w:val="385623" w:themeColor="accent6" w:themeShade="80"/>
         </w:rPr>
       </w:pPr>
-      <w:bookmarkStart w:id="67" w:name="_Toc39419823"/>
-      <w:bookmarkStart w:id="68" w:name="_Toc41665012"/>
-      <w:bookmarkStart w:id="69" w:name="_Toc101112590"/>
-      <w:bookmarkStart w:id="70" w:name="_Toc101113479"/>
+      <w:bookmarkStart w:id="65" w:name="_Toc39419823"/>
+      <w:bookmarkStart w:id="66" w:name="_Toc41665012"/>
+      <w:bookmarkStart w:id="67" w:name="_Toc101112590"/>
+      <w:bookmarkStart w:id="68" w:name="_Toc101113479"/>
       <w:r>
         <w:rPr>
           <w:rFonts w:asciiTheme="majorHAnsi" w:hAnsiTheme="majorHAnsi"/>
@@ -10523,13 +10531,12 @@
           <w:bCs/>
           <w:color w:val="385623" w:themeColor="accent6" w:themeShade="80"/>
         </w:rPr>
-        <w:lastRenderedPageBreak/>
         <w:t>Risorse post-produzione</w:t>
       </w:r>
+      <w:bookmarkEnd w:id="65"/>
+      <w:bookmarkEnd w:id="66"/>
       <w:bookmarkEnd w:id="67"/>
       <w:bookmarkEnd w:id="68"/>
-      <w:bookmarkEnd w:id="69"/>
-      <w:bookmarkEnd w:id="70"/>
     </w:p>
     <w:p>
       <w:pPr>
@@ -10620,8 +10627,8 @@
           <w:color w:val="A8D08D" w:themeColor="accent6" w:themeTint="99"/>
         </w:rPr>
       </w:pPr>
-      <w:bookmarkStart w:id="71" w:name="_Toc101112591"/>
-      <w:bookmarkStart w:id="72" w:name="_Toc101113480"/>
+      <w:bookmarkStart w:id="69" w:name="_Toc101112591"/>
+      <w:bookmarkStart w:id="70" w:name="_Toc101113480"/>
       <w:r>
         <w:rPr>
           <w:color w:val="A8D08D" w:themeColor="accent6" w:themeTint="99"/>
@@ -10629,113 +10636,113 @@
         <w:lastRenderedPageBreak/>
         <w:t>Progettazione</w:t>
       </w:r>
+      <w:bookmarkEnd w:id="69"/>
+      <w:bookmarkEnd w:id="70"/>
+    </w:p>
+    <w:p>
+      <w:pPr>
+        <w:pStyle w:val="Titolo2"/>
+        <w:rPr>
+          <w:color w:val="538135" w:themeColor="accent6" w:themeShade="BF"/>
+        </w:rPr>
+      </w:pPr>
+      <w:bookmarkStart w:id="71" w:name="_Toc101112592"/>
+      <w:bookmarkStart w:id="72" w:name="_Toc101113481"/>
+      <w:r>
+        <w:rPr>
+          <w:color w:val="538135" w:themeColor="accent6" w:themeShade="BF"/>
+        </w:rPr>
+        <w:t>Introduzione</w:t>
+      </w:r>
       <w:bookmarkEnd w:id="71"/>
       <w:bookmarkEnd w:id="72"/>
     </w:p>
     <w:p>
       <w:pPr>
+        <w:jc w:val="both"/>
+        <w:rPr>
+          <w:rFonts w:asciiTheme="minorHAnsi" w:hAnsiTheme="minorHAnsi" w:cstheme="minorHAnsi"/>
+        </w:rPr>
+      </w:pPr>
+      <w:r>
+        <w:rPr>
+          <w:rFonts w:asciiTheme="minorHAnsi" w:hAnsiTheme="minorHAnsi" w:cstheme="minorHAnsi"/>
+        </w:rPr>
+        <w:t xml:space="preserve">Il </w:t>
+      </w:r>
+      <w:r>
+        <w:rPr>
+          <w:rFonts w:asciiTheme="minorHAnsi" w:hAnsiTheme="minorHAnsi" w:cstheme="minorHAnsi"/>
+        </w:rPr>
+        <w:t>serious</w:t>
+      </w:r>
+      <w:r>
+        <w:rPr>
+          <w:rFonts w:asciiTheme="minorHAnsi" w:hAnsiTheme="minorHAnsi" w:cstheme="minorHAnsi"/>
+        </w:rPr>
+        <w:t xml:space="preserve"> game </w:t>
+      </w:r>
+      <w:r>
+        <w:rPr>
+          <w:rFonts w:asciiTheme="minorHAnsi" w:hAnsiTheme="minorHAnsi" w:cstheme="minorHAnsi"/>
+        </w:rPr>
+        <w:t>H</w:t>
+      </w:r>
+      <w:r>
+        <w:rPr>
+          <w:rFonts w:asciiTheme="minorHAnsi" w:hAnsiTheme="minorHAnsi" w:cstheme="minorHAnsi"/>
+        </w:rPr>
+        <w:t xml:space="preserve">ealty </w:t>
+      </w:r>
+      <w:r>
+        <w:rPr>
+          <w:rFonts w:asciiTheme="minorHAnsi" w:hAnsiTheme="minorHAnsi" w:cstheme="minorHAnsi"/>
+        </w:rPr>
+        <w:t>C</w:t>
+      </w:r>
+      <w:r>
+        <w:rPr>
+          <w:rFonts w:asciiTheme="minorHAnsi" w:hAnsiTheme="minorHAnsi" w:cstheme="minorHAnsi"/>
+        </w:rPr>
+        <w:t>atering ha lo scopo di istruire i giocatori all’alimentazione sana e rispettosa dell’ambiente illustrando la correlazione fra un piatto da mangiare in relazione ad una patologia e le emissioni ambientali.</w:t>
+      </w:r>
+    </w:p>
+    <w:p/>
+    <w:p>
+      <w:pPr>
         <w:pStyle w:val="Titolo2"/>
         <w:rPr>
           <w:color w:val="538135" w:themeColor="accent6" w:themeShade="BF"/>
         </w:rPr>
       </w:pPr>
-      <w:bookmarkStart w:id="73" w:name="_Toc101112592"/>
-      <w:bookmarkStart w:id="74" w:name="_Toc101113481"/>
+      <w:bookmarkStart w:id="73" w:name="_Toc101112593"/>
+      <w:bookmarkStart w:id="74" w:name="_Toc101113482"/>
       <w:r>
         <w:rPr>
           <w:color w:val="538135" w:themeColor="accent6" w:themeShade="BF"/>
         </w:rPr>
-        <w:t>Introduzione</w:t>
+        <w:t>Definire i concetti da trasmettere attraverso il multimedia</w:t>
       </w:r>
       <w:bookmarkEnd w:id="73"/>
       <w:bookmarkEnd w:id="74"/>
     </w:p>
     <w:p>
       <w:pPr>
-        <w:jc w:val="both"/>
-        <w:rPr>
-          <w:rFonts w:asciiTheme="minorHAnsi" w:hAnsiTheme="minorHAnsi" w:cstheme="minorHAnsi"/>
-        </w:rPr>
-      </w:pPr>
-      <w:r>
-        <w:rPr>
-          <w:rFonts w:asciiTheme="minorHAnsi" w:hAnsiTheme="minorHAnsi" w:cstheme="minorHAnsi"/>
-        </w:rPr>
-        <w:t xml:space="preserve">Il </w:t>
-      </w:r>
-      <w:r>
-        <w:rPr>
-          <w:rFonts w:asciiTheme="minorHAnsi" w:hAnsiTheme="minorHAnsi" w:cstheme="minorHAnsi"/>
-        </w:rPr>
-        <w:t>serious</w:t>
-      </w:r>
-      <w:r>
-        <w:rPr>
-          <w:rFonts w:asciiTheme="minorHAnsi" w:hAnsiTheme="minorHAnsi" w:cstheme="minorHAnsi"/>
-        </w:rPr>
-        <w:t xml:space="preserve"> game </w:t>
-      </w:r>
-      <w:r>
-        <w:rPr>
-          <w:rFonts w:asciiTheme="minorHAnsi" w:hAnsiTheme="minorHAnsi" w:cstheme="minorHAnsi"/>
-        </w:rPr>
-        <w:t>H</w:t>
-      </w:r>
-      <w:r>
-        <w:rPr>
-          <w:rFonts w:asciiTheme="minorHAnsi" w:hAnsiTheme="minorHAnsi" w:cstheme="minorHAnsi"/>
-        </w:rPr>
-        <w:t xml:space="preserve">ealty </w:t>
-      </w:r>
-      <w:r>
-        <w:rPr>
-          <w:rFonts w:asciiTheme="minorHAnsi" w:hAnsiTheme="minorHAnsi" w:cstheme="minorHAnsi"/>
-        </w:rPr>
-        <w:t>C</w:t>
-      </w:r>
-      <w:r>
-        <w:rPr>
-          <w:rFonts w:asciiTheme="minorHAnsi" w:hAnsiTheme="minorHAnsi" w:cstheme="minorHAnsi"/>
-        </w:rPr>
-        <w:t>atering ha lo scopo di istruire i giocatori all’alimentazione sana e rispettosa dell’ambiente illustrando la correlazione fra un piatto da mangiare in relazione ad una patologia e le emissioni ambientali.</w:t>
-      </w:r>
-    </w:p>
-    <w:p/>
-    <w:p>
-      <w:pPr>
         <w:pStyle w:val="Titolo2"/>
         <w:rPr>
-          <w:color w:val="538135" w:themeColor="accent6" w:themeShade="BF"/>
-        </w:rPr>
-      </w:pPr>
-      <w:bookmarkStart w:id="75" w:name="_Toc101112593"/>
-      <w:bookmarkStart w:id="76" w:name="_Toc101113482"/>
-      <w:r>
-        <w:rPr>
-          <w:color w:val="538135" w:themeColor="accent6" w:themeShade="BF"/>
-        </w:rPr>
-        <w:t>Definire i concetti da trasmettere attraverso il multimedia</w:t>
+          <w:color w:val="385623" w:themeColor="accent6" w:themeShade="80"/>
+        </w:rPr>
+      </w:pPr>
+      <w:bookmarkStart w:id="75" w:name="_Toc101112594"/>
+      <w:bookmarkStart w:id="76" w:name="_Toc101113483"/>
+      <w:r>
+        <w:rPr>
+          <w:color w:val="385623" w:themeColor="accent6" w:themeShade="80"/>
+        </w:rPr>
+        <w:t>Presentazione dei concetti</w:t>
       </w:r>
       <w:bookmarkEnd w:id="75"/>
       <w:bookmarkEnd w:id="76"/>
-    </w:p>
-    <w:p>
-      <w:pPr>
-        <w:pStyle w:val="Titolo2"/>
-        <w:rPr>
-          <w:color w:val="385623" w:themeColor="accent6" w:themeShade="80"/>
-        </w:rPr>
-      </w:pPr>
-      <w:bookmarkStart w:id="77" w:name="_Toc101112594"/>
-      <w:bookmarkStart w:id="78" w:name="_Toc101113483"/>
-      <w:r>
-        <w:rPr>
-          <w:color w:val="385623" w:themeColor="accent6" w:themeShade="80"/>
-        </w:rPr>
-        <w:t>Presentazione dei concetti</w:t>
-      </w:r>
-      <w:bookmarkEnd w:id="77"/>
-      <w:bookmarkEnd w:id="78"/>
     </w:p>
     <w:p>
       <w:pPr>
@@ -10996,16 +11003,16 @@
           <w:color w:val="385623" w:themeColor="accent6" w:themeShade="80"/>
         </w:rPr>
       </w:pPr>
-      <w:bookmarkStart w:id="79" w:name="_Toc101112595"/>
-      <w:bookmarkStart w:id="80" w:name="_Toc101113484"/>
+      <w:bookmarkStart w:id="77" w:name="_Toc101112595"/>
+      <w:bookmarkStart w:id="78" w:name="_Toc101113484"/>
       <w:r>
         <w:rPr>
           <w:color w:val="385623" w:themeColor="accent6" w:themeShade="80"/>
         </w:rPr>
         <w:t>Definizione dei concetti</w:t>
       </w:r>
-      <w:bookmarkEnd w:id="79"/>
-      <w:bookmarkEnd w:id="80"/>
+      <w:bookmarkEnd w:id="77"/>
+      <w:bookmarkEnd w:id="78"/>
     </w:p>
     <w:p>
       <w:pPr>
@@ -11305,8 +11312,8 @@
           <w:color w:val="538135" w:themeColor="accent6" w:themeShade="BF"/>
         </w:rPr>
       </w:pPr>
-      <w:bookmarkStart w:id="81" w:name="_Toc101112596"/>
-      <w:bookmarkStart w:id="82" w:name="_Toc101113485"/>
+      <w:bookmarkStart w:id="79" w:name="_Toc101112596"/>
+      <w:bookmarkStart w:id="80" w:name="_Toc101113485"/>
       <w:r>
         <w:rPr>
           <w:color w:val="538135" w:themeColor="accent6" w:themeShade="BF"/>
@@ -11314,8 +11321,8 @@
         <w:lastRenderedPageBreak/>
         <w:t>Definire le competenze (task) da trasmettere attraverso il multimedia</w:t>
       </w:r>
-      <w:bookmarkEnd w:id="81"/>
-      <w:bookmarkEnd w:id="82"/>
+      <w:bookmarkEnd w:id="79"/>
+      <w:bookmarkEnd w:id="80"/>
     </w:p>
     <w:p>
       <w:pPr>
@@ -11516,8 +11523,8 @@
           <w:color w:val="538135" w:themeColor="accent6" w:themeShade="BF"/>
         </w:rPr>
       </w:pPr>
-      <w:bookmarkStart w:id="83" w:name="_Toc101112597"/>
-      <w:bookmarkStart w:id="84" w:name="_Toc101113486"/>
+      <w:bookmarkStart w:id="81" w:name="_Toc101112597"/>
+      <w:bookmarkStart w:id="82" w:name="_Toc101113486"/>
       <w:r>
         <w:rPr>
           <w:color w:val="538135" w:themeColor="accent6" w:themeShade="BF"/>
@@ -11525,8 +11532,8 @@
         <w:lastRenderedPageBreak/>
         <w:t>Preparare una descrizione preliminare del programma</w:t>
       </w:r>
-      <w:bookmarkEnd w:id="83"/>
-      <w:bookmarkEnd w:id="84"/>
+      <w:bookmarkEnd w:id="81"/>
+      <w:bookmarkEnd w:id="82"/>
     </w:p>
     <w:p>
       <w:pPr>
@@ -12656,8 +12663,8 @@
           <w:color w:val="538135" w:themeColor="accent6" w:themeShade="BF"/>
         </w:rPr>
       </w:pPr>
-      <w:bookmarkStart w:id="85" w:name="_Toc101112598"/>
-      <w:bookmarkStart w:id="86" w:name="_Toc101113487"/>
+      <w:bookmarkStart w:id="83" w:name="_Toc101112598"/>
+      <w:bookmarkStart w:id="84" w:name="_Toc101113487"/>
       <w:r>
         <w:rPr>
           <w:color w:val="538135" w:themeColor="accent6" w:themeShade="BF"/>
@@ -12665,39 +12672,59 @@
         <w:lastRenderedPageBreak/>
         <w:t>Dettagliare il progetto del multimedia</w:t>
       </w:r>
+      <w:bookmarkEnd w:id="83"/>
+      <w:bookmarkEnd w:id="84"/>
+    </w:p>
+    <w:p>
+      <w:pPr>
+        <w:jc w:val="both"/>
+        <w:rPr>
+          <w:rFonts w:asciiTheme="minorHAnsi" w:hAnsiTheme="minorHAnsi" w:cstheme="minorHAnsi"/>
+        </w:rPr>
+      </w:pPr>
+      <w:r>
+        <w:rPr>
+          <w:rFonts w:asciiTheme="minorHAnsi" w:hAnsiTheme="minorHAnsi" w:cstheme="minorHAnsi"/>
+        </w:rPr>
+        <w:t>Definire i dettagli dell’applicazione mediante la creazione di documenti di design.</w:t>
+      </w:r>
+    </w:p>
+    <w:p>
+      <w:pPr>
+        <w:pStyle w:val="Titolo3"/>
+        <w:rPr>
+          <w:color w:val="385623" w:themeColor="accent6" w:themeShade="80"/>
+          <w:lang w:val="en-US"/>
+        </w:rPr>
+      </w:pPr>
+      <w:bookmarkStart w:id="85" w:name="_Toc101112599"/>
+      <w:bookmarkStart w:id="86" w:name="_Toc101113488"/>
+      <w:r>
+        <w:rPr>
+          <w:color w:val="385623" w:themeColor="accent6" w:themeShade="80"/>
+          <w:lang w:val="en-US"/>
+        </w:rPr>
+        <w:t>Prototipi</w:t>
+      </w:r>
       <w:bookmarkEnd w:id="85"/>
       <w:bookmarkEnd w:id="86"/>
     </w:p>
     <w:p>
       <w:pPr>
-        <w:jc w:val="both"/>
-        <w:rPr>
-          <w:rFonts w:asciiTheme="minorHAnsi" w:hAnsiTheme="minorHAnsi" w:cstheme="minorHAnsi"/>
-        </w:rPr>
-      </w:pPr>
-      <w:r>
-        <w:rPr>
-          <w:rFonts w:asciiTheme="minorHAnsi" w:hAnsiTheme="minorHAnsi" w:cstheme="minorHAnsi"/>
-        </w:rPr>
-        <w:t>Definire i dettagli dell’applicazione mediante la creazione di documenti di design.</w:t>
-      </w:r>
-    </w:p>
-    <w:p>
-      <w:pPr>
         <w:pStyle w:val="Titolo3"/>
         <w:rPr>
           <w:color w:val="385623" w:themeColor="accent6" w:themeShade="80"/>
           <w:lang w:val="en-US"/>
         </w:rPr>
       </w:pPr>
-      <w:bookmarkStart w:id="87" w:name="_Toc101112599"/>
-      <w:bookmarkStart w:id="88" w:name="_Toc101113488"/>
+      <w:bookmarkStart w:id="87" w:name="_Toc101112600"/>
+      <w:bookmarkStart w:id="88" w:name="_Toc101113489"/>
       <w:r>
         <w:rPr>
           <w:color w:val="385623" w:themeColor="accent6" w:themeShade="80"/>
           <w:lang w:val="en-US"/>
         </w:rPr>
-        <w:t>Prototipi</w:t>
+        <w:t>Flowchart</w:t>
       </w:r>
       <w:bookmarkEnd w:id="87"/>
       <w:bookmarkEnd w:id="88"/>
@@ -12710,71 +12737,51 @@
           <w:lang w:val="en-US"/>
         </w:rPr>
       </w:pPr>
-      <w:bookmarkStart w:id="89" w:name="_Toc101112600"/>
-      <w:bookmarkStart w:id="90" w:name="_Toc101113489"/>
+      <w:bookmarkStart w:id="89" w:name="_Toc101112601"/>
+      <w:bookmarkStart w:id="90" w:name="_Toc101113490"/>
       <w:r>
         <w:rPr>
           <w:color w:val="385623" w:themeColor="accent6" w:themeShade="80"/>
           <w:lang w:val="en-US"/>
         </w:rPr>
-        <w:t>Flowchart</w:t>
+        <w:t>Storyboard</w:t>
       </w:r>
       <w:bookmarkEnd w:id="89"/>
       <w:bookmarkEnd w:id="90"/>
     </w:p>
     <w:p>
       <w:pPr>
-        <w:pStyle w:val="Titolo3"/>
-        <w:rPr>
-          <w:color w:val="385623" w:themeColor="accent6" w:themeShade="80"/>
+        <w:rPr>
           <w:lang w:val="en-US"/>
         </w:rPr>
       </w:pPr>
-      <w:bookmarkStart w:id="91" w:name="_Toc101112601"/>
-      <w:bookmarkStart w:id="92" w:name="_Toc101113490"/>
-      <w:r>
-        <w:rPr>
-          <w:color w:val="385623" w:themeColor="accent6" w:themeShade="80"/>
+      <w:r>
+        <w:rPr>
           <w:lang w:val="en-US"/>
         </w:rPr>
-        <w:t>Storyboard</w:t>
+        <w:br w:type="page"/>
+      </w:r>
+    </w:p>
+    <w:p>
+      <w:pPr>
+        <w:pStyle w:val="Titolo1"/>
+        <w:rPr>
+          <w:color w:val="A8D08D" w:themeColor="accent6" w:themeTint="99"/>
+          <w:lang w:val="en-US"/>
+        </w:rPr>
+      </w:pPr>
+      <w:bookmarkStart w:id="91" w:name="_Toc101112602"/>
+      <w:bookmarkStart w:id="92" w:name="_Toc101113491"/>
+      <w:r>
+        <w:rPr>
+          <w:color w:val="A8D08D" w:themeColor="accent6" w:themeTint="99"/>
+          <w:lang w:val="en-US"/>
+        </w:rPr>
+        <w:lastRenderedPageBreak/>
+        <w:t>Test</w:t>
       </w:r>
       <w:bookmarkEnd w:id="91"/>
       <w:bookmarkEnd w:id="92"/>
-    </w:p>
-    <w:p>
-      <w:pPr>
-        <w:rPr>
-          <w:lang w:val="en-US"/>
-        </w:rPr>
-      </w:pPr>
-      <w:r>
-        <w:rPr>
-          <w:lang w:val="en-US"/>
-        </w:rPr>
-        <w:br w:type="page"/>
-      </w:r>
-    </w:p>
-    <w:p>
-      <w:pPr>
-        <w:pStyle w:val="Titolo1"/>
-        <w:rPr>
-          <w:color w:val="A8D08D" w:themeColor="accent6" w:themeTint="99"/>
-          <w:lang w:val="en-US"/>
-        </w:rPr>
-      </w:pPr>
-      <w:bookmarkStart w:id="93" w:name="_Toc101112602"/>
-      <w:bookmarkStart w:id="94" w:name="_Toc101113491"/>
-      <w:r>
-        <w:rPr>
-          <w:color w:val="A8D08D" w:themeColor="accent6" w:themeTint="99"/>
-          <w:lang w:val="en-US"/>
-        </w:rPr>
-        <w:lastRenderedPageBreak/>
-        <w:t>Test</w:t>
-      </w:r>
-      <w:bookmarkEnd w:id="93"/>
-      <w:bookmarkEnd w:id="94"/>
     </w:p>
     <w:p>
       <w:pPr>
@@ -12787,9 +12794,9 @@
           <w:lang w:val="en-US"/>
         </w:rPr>
       </w:pPr>
-      <w:bookmarkStart w:id="95" w:name="_Toc41665027"/>
-      <w:bookmarkStart w:id="96" w:name="_Toc101112603"/>
-      <w:bookmarkStart w:id="97" w:name="_Toc101113492"/>
+      <w:bookmarkStart w:id="93" w:name="_Toc41665027"/>
+      <w:bookmarkStart w:id="94" w:name="_Toc101112603"/>
+      <w:bookmarkStart w:id="95" w:name="_Toc101113492"/>
       <w:r>
         <w:rPr>
           <w:rFonts w:asciiTheme="majorHAnsi" w:hAnsiTheme="majorHAnsi"/>
@@ -12800,9 +12807,9 @@
         </w:rPr>
         <w:t>Alpha test</w:t>
       </w:r>
+      <w:bookmarkEnd w:id="93"/>
+      <w:bookmarkEnd w:id="94"/>
       <w:bookmarkEnd w:id="95"/>
-      <w:bookmarkEnd w:id="96"/>
-      <w:bookmarkEnd w:id="97"/>
     </w:p>
     <w:p>
       <w:pPr>
@@ -12982,9 +12989,9 @@
           <w:color w:val="385623" w:themeColor="accent6" w:themeShade="80"/>
         </w:rPr>
       </w:pPr>
-      <w:bookmarkStart w:id="98" w:name="_Toc41665028"/>
-      <w:bookmarkStart w:id="99" w:name="_Toc101112604"/>
-      <w:bookmarkStart w:id="100" w:name="_Toc101113493"/>
+      <w:bookmarkStart w:id="96" w:name="_Toc41665028"/>
+      <w:bookmarkStart w:id="97" w:name="_Toc101112604"/>
+      <w:bookmarkStart w:id="98" w:name="_Toc101113493"/>
       <w:r>
         <w:rPr>
           <w:rFonts w:asciiTheme="majorHAnsi" w:hAnsiTheme="majorHAnsi"/>
@@ -12994,9 +13001,9 @@
         </w:rPr>
         <w:t>Test funzionale</w:t>
       </w:r>
+      <w:bookmarkEnd w:id="96"/>
+      <w:bookmarkEnd w:id="97"/>
       <w:bookmarkEnd w:id="98"/>
-      <w:bookmarkEnd w:id="99"/>
-      <w:bookmarkEnd w:id="100"/>
     </w:p>
     <w:p>
       <w:pPr>
@@ -13037,9 +13044,9 @@
           <w:color w:val="385623" w:themeColor="accent6" w:themeShade="80"/>
         </w:rPr>
       </w:pPr>
-      <w:bookmarkStart w:id="101" w:name="_Toc41665029"/>
-      <w:bookmarkStart w:id="102" w:name="_Toc101112605"/>
-      <w:bookmarkStart w:id="103" w:name="_Toc101113494"/>
+      <w:bookmarkStart w:id="99" w:name="_Toc41665029"/>
+      <w:bookmarkStart w:id="100" w:name="_Toc101112605"/>
+      <w:bookmarkStart w:id="101" w:name="_Toc101113494"/>
       <w:r>
         <w:rPr>
           <w:rFonts w:asciiTheme="majorHAnsi" w:hAnsiTheme="majorHAnsi"/>
@@ -13049,9 +13056,9 @@
         </w:rPr>
         <w:t>Test strutturale</w:t>
       </w:r>
+      <w:bookmarkEnd w:id="99"/>
+      <w:bookmarkEnd w:id="100"/>
       <w:bookmarkEnd w:id="101"/>
-      <w:bookmarkEnd w:id="102"/>
-      <w:bookmarkEnd w:id="103"/>
     </w:p>
     <w:p>
       <w:pPr>
@@ -13093,9 +13100,9 @@
           <w:color w:val="385623" w:themeColor="accent6" w:themeShade="80"/>
         </w:rPr>
       </w:pPr>
-      <w:bookmarkStart w:id="104" w:name="_Toc41665030"/>
-      <w:bookmarkStart w:id="105" w:name="_Toc101112606"/>
-      <w:bookmarkStart w:id="106" w:name="_Toc101113495"/>
+      <w:bookmarkStart w:id="102" w:name="_Toc41665030"/>
+      <w:bookmarkStart w:id="103" w:name="_Toc101112606"/>
+      <w:bookmarkStart w:id="104" w:name="_Toc101113495"/>
       <w:r>
         <w:rPr>
           <w:rFonts w:asciiTheme="minorHAnsi" w:hAnsiTheme="minorHAnsi"/>
@@ -13105,9 +13112,9 @@
         </w:rPr>
         <w:t>Test di carico</w:t>
       </w:r>
+      <w:bookmarkEnd w:id="102"/>
+      <w:bookmarkEnd w:id="103"/>
       <w:bookmarkEnd w:id="104"/>
-      <w:bookmarkEnd w:id="105"/>
-      <w:bookmarkEnd w:id="106"/>
     </w:p>
     <w:p>
       <w:pPr>
@@ -13699,16 +13706,16 @@
           <w:color w:val="538135" w:themeColor="accent6" w:themeShade="BF"/>
         </w:rPr>
       </w:pPr>
-      <w:bookmarkStart w:id="107" w:name="_Toc101112607"/>
-      <w:bookmarkStart w:id="108" w:name="_Toc101113496"/>
+      <w:bookmarkStart w:id="105" w:name="_Toc101112607"/>
+      <w:bookmarkStart w:id="106" w:name="_Toc101113496"/>
       <w:r>
         <w:rPr>
           <w:color w:val="538135" w:themeColor="accent6" w:themeShade="BF"/>
         </w:rPr>
         <w:t>Beta test</w:t>
       </w:r>
-      <w:bookmarkEnd w:id="107"/>
-      <w:bookmarkEnd w:id="108"/>
+      <w:bookmarkEnd w:id="105"/>
+      <w:bookmarkEnd w:id="106"/>
     </w:p>
     <w:p>
       <w:r>
@@ -13730,8 +13737,8 @@
           <w:color w:val="A8D08D" w:themeColor="accent6" w:themeTint="99"/>
         </w:rPr>
       </w:pPr>
-      <w:bookmarkStart w:id="109" w:name="_Toc101112608"/>
-      <w:bookmarkStart w:id="110" w:name="_Toc101113497"/>
+      <w:bookmarkStart w:id="107" w:name="_Toc101112608"/>
+      <w:bookmarkStart w:id="108" w:name="_Toc101113497"/>
       <w:r>
         <w:rPr>
           <w:color w:val="A8D08D" w:themeColor="accent6" w:themeTint="99"/>
@@ -13739,26 +13746,26 @@
         <w:lastRenderedPageBreak/>
         <w:t>Appendice A</w:t>
       </w:r>
+      <w:bookmarkEnd w:id="107"/>
+      <w:bookmarkEnd w:id="108"/>
+    </w:p>
+    <w:p>
+      <w:pPr>
+        <w:pStyle w:val="Titolo2"/>
+        <w:rPr>
+          <w:color w:val="538135" w:themeColor="accent6" w:themeShade="BF"/>
+        </w:rPr>
+      </w:pPr>
+      <w:bookmarkStart w:id="109" w:name="_Toc101112609"/>
+      <w:bookmarkStart w:id="110" w:name="_Toc101113498"/>
+      <w:r>
+        <w:rPr>
+          <w:color w:val="538135" w:themeColor="accent6" w:themeShade="BF"/>
+        </w:rPr>
+        <w:t>Questionario SUS (System Usability Scale)</w:t>
+      </w:r>
       <w:bookmarkEnd w:id="109"/>
       <w:bookmarkEnd w:id="110"/>
-    </w:p>
-    <w:p>
-      <w:pPr>
-        <w:pStyle w:val="Titolo2"/>
-        <w:rPr>
-          <w:color w:val="538135" w:themeColor="accent6" w:themeShade="BF"/>
-        </w:rPr>
-      </w:pPr>
-      <w:bookmarkStart w:id="111" w:name="_Toc101112609"/>
-      <w:bookmarkStart w:id="112" w:name="_Toc101113498"/>
-      <w:r>
-        <w:rPr>
-          <w:color w:val="538135" w:themeColor="accent6" w:themeShade="BF"/>
-        </w:rPr>
-        <w:t>Questionario SUS (System Usability Scale)</w:t>
-      </w:r>
-      <w:bookmarkEnd w:id="111"/>
-      <w:bookmarkEnd w:id="112"/>
     </w:p>
     <w:p>
       <w:pPr>

</xml_diff>

<commit_message>
Terminata revisione personale dell'intero documento
</commit_message>
<xml_diff>
--- a/doc/pianificazione/Modello Documentazione.docx
+++ b/doc/pianificazione/Modello Documentazione.docx
@@ -3986,15 +3986,7 @@
     </w:p>
     <w:p>
       <w:r>
-        <w:t xml:space="preserve">L’utenza target sono studenti Universitari. </w:t>
-      </w:r>
-      <w:proofErr w:type="gramStart"/>
-      <w:r>
-        <w:t>Il team</w:t>
-      </w:r>
-      <w:proofErr w:type="gramEnd"/>
-      <w:r>
-        <w:t xml:space="preserve"> è a conoscenza che non tutti gli studenti Universitari hanno dimestichezza con l’informatica e con </w:t>
+        <w:t xml:space="preserve">L’utenza target sono studenti Universitari. Il team è a conoscenza che non tutti gli studenti Universitari hanno dimestichezza con l’informatica e con </w:t>
       </w:r>
       <w:r>
         <w:t>il videogioco</w:t>
@@ -4003,15 +3995,7 @@
         <w:t xml:space="preserve">, per tal motivo il videogioco sarà molto semplice e guidato ed in più verrà affidata all’utenza un manuale d’uso. Per quanto l’applicativo risulti semplice, </w:t>
       </w:r>
       <w:r>
-        <w:t xml:space="preserve">si presuppone comunque una minima conoscenza basilare del computer (saperlo accendere, avviare un programma, </w:t>
-      </w:r>
-      <w:proofErr w:type="spellStart"/>
-      <w:r>
-        <w:t>etc</w:t>
-      </w:r>
-      <w:proofErr w:type="spellEnd"/>
-      <w:r>
-        <w:t>).</w:t>
+        <w:t>si presuppone comunque una minima conoscenza basilare del computer (saperlo accendere, avviare un programma, etc).</w:t>
       </w:r>
     </w:p>
     <w:p>
@@ -5472,20 +5456,6 @@
       </w:pPr>
     </w:p>
     <w:p/>
-    <w:p/>
-    <w:p/>
-    <w:p>
-      <w:r>
-        <w:t xml:space="preserve">Descrivere i vincoli in termini di: </w:t>
-      </w:r>
-      <w:r>
-        <w:t>Caratteristiche della piattaforma su cui girerà l’applicazion</w:t>
-      </w:r>
-      <w:r>
-        <w:t>e, Budget, Tempi, Responsabilità del cliente e contenuti</w:t>
-      </w:r>
-    </w:p>
-    <w:p/>
     <w:p>
       <w:r>
         <w:br w:type="page"/>
@@ -5647,98 +5617,7 @@
         <w:t>Verranno utilizzati pulsanti semplici e intuivi, ma tematizzati nello stile grafico del gioco.</w:t>
       </w:r>
     </w:p>
-    <w:p/>
-    <w:p/>
-    <w:p/>
-    <w:p/>
-    <w:p/>
-    <w:p>
-      <w:r>
-        <w:t>D</w:t>
-      </w:r>
-      <w:r>
-        <w:t>efini</w:t>
-      </w:r>
-      <w:r>
-        <w:t xml:space="preserve">re </w:t>
-      </w:r>
-      <w:r>
-        <w:t>gli standard a cui deve aderire l’applicazione multimediale</w:t>
-      </w:r>
-      <w:r>
-        <w:t>, in termini di</w:t>
-      </w:r>
-      <w:r>
-        <w:t>:</w:t>
-      </w:r>
-    </w:p>
-    <w:p>
-      <w:pPr>
-        <w:pStyle w:val="Paragrafoelenco"/>
-        <w:numPr>
-          <w:ilvl w:val="0"/>
-          <w:numId w:val="3"/>
-        </w:numPr>
-      </w:pPr>
-      <w:r>
-        <w:t>Colori e Font</w:t>
-      </w:r>
-    </w:p>
-    <w:p>
-      <w:pPr>
-        <w:pStyle w:val="Paragrafoelenco"/>
-        <w:numPr>
-          <w:ilvl w:val="0"/>
-          <w:numId w:val="3"/>
-        </w:numPr>
-      </w:pPr>
-      <w:r>
-        <w:t>Immagini</w:t>
-      </w:r>
-    </w:p>
-    <w:p>
-      <w:pPr>
-        <w:pStyle w:val="Paragrafoelenco"/>
-        <w:numPr>
-          <w:ilvl w:val="0"/>
-          <w:numId w:val="3"/>
-        </w:numPr>
-      </w:pPr>
-      <w:r>
-        <w:t>Uso di pulsanti</w:t>
-      </w:r>
-    </w:p>
-    <w:p>
-      <w:pPr>
-        <w:pStyle w:val="Paragrafoelenco"/>
-        <w:numPr>
-          <w:ilvl w:val="0"/>
-          <w:numId w:val="3"/>
-        </w:numPr>
-      </w:pPr>
-      <w:r>
-        <w:t>Stile di scrittura</w:t>
-      </w:r>
-    </w:p>
-    <w:p>
-      <w:pPr>
-        <w:pStyle w:val="Paragrafoelenco"/>
-        <w:numPr>
-          <w:ilvl w:val="0"/>
-          <w:numId w:val="3"/>
-        </w:numPr>
-      </w:pPr>
-      <w:r>
-        <w:t>….</w:t>
-      </w:r>
-    </w:p>
-    <w:p>
-      <w:r>
-        <w:t>PT Sans Narrow Font per voci nel menu del</w:t>
-      </w:r>
-      <w:r>
-        <w:t xml:space="preserve"> gioco.</w:t>
-      </w:r>
+    <w:p>
       <w:r>
         <w:br w:type="page"/>
       </w:r>
@@ -7662,109 +7541,6 @@
       </w:tr>
     </w:tbl>
     <w:p/>
-    <w:p/>
-    <w:p/>
-    <w:p/>
-    <w:p/>
-    <w:p/>
-    <w:p/>
-    <w:p/>
-    <w:p/>
-    <w:p>
-      <w:r>
-        <w:t>La stima dei costi dipende</w:t>
-      </w:r>
-      <w:r>
-        <w:t xml:space="preserve"> dalla</w:t>
-      </w:r>
-      <w:r>
-        <w:t xml:space="preserve"> stima del tempo (n. ore) dedicato alle diverse attività:</w:t>
-      </w:r>
-    </w:p>
-    <w:p>
-      <w:pPr>
-        <w:pStyle w:val="Paragrafoelenco"/>
-        <w:numPr>
-          <w:ilvl w:val="0"/>
-          <w:numId w:val="4"/>
-        </w:numPr>
-      </w:pPr>
-      <w:r>
-        <w:t>Acquisizione dei contenuti e stesura di una relazione</w:t>
-      </w:r>
-    </w:p>
-    <w:p>
-      <w:pPr>
-        <w:pStyle w:val="Paragrafoelenco"/>
-        <w:numPr>
-          <w:ilvl w:val="0"/>
-          <w:numId w:val="4"/>
-        </w:numPr>
-      </w:pPr>
-      <w:r>
-        <w:t>Sviluppo di standard</w:t>
-      </w:r>
-    </w:p>
-    <w:p>
-      <w:pPr>
-        <w:pStyle w:val="Paragrafoelenco"/>
-        <w:numPr>
-          <w:ilvl w:val="0"/>
-          <w:numId w:val="4"/>
-        </w:numPr>
-      </w:pPr>
-      <w:r>
-        <w:t>Realizzazione degli screen</w:t>
-      </w:r>
-    </w:p>
-    <w:p>
-      <w:pPr>
-        <w:pStyle w:val="Paragrafoelenco"/>
-        <w:numPr>
-          <w:ilvl w:val="0"/>
-          <w:numId w:val="4"/>
-        </w:numPr>
-      </w:pPr>
-      <w:r>
-        <w:t>Realizzazione di parti grafiche</w:t>
-      </w:r>
-    </w:p>
-    <w:p>
-      <w:pPr>
-        <w:pStyle w:val="Paragrafoelenco"/>
-        <w:numPr>
-          <w:ilvl w:val="0"/>
-          <w:numId w:val="4"/>
-        </w:numPr>
-      </w:pPr>
-      <w:r>
-        <w:t>Realizzazione di video e audio</w:t>
-      </w:r>
-    </w:p>
-    <w:p>
-      <w:pPr>
-        <w:pStyle w:val="Paragrafoelenco"/>
-        <w:numPr>
-          <w:ilvl w:val="0"/>
-          <w:numId w:val="4"/>
-        </w:numPr>
-      </w:pPr>
-      <w:r>
-        <w:t>Realizzazione di parti interattive</w:t>
-      </w:r>
-    </w:p>
-    <w:p>
-      <w:pPr>
-        <w:pStyle w:val="Paragrafoelenco"/>
-        <w:numPr>
-          <w:ilvl w:val="0"/>
-          <w:numId w:val="4"/>
-        </w:numPr>
-      </w:pPr>
-      <w:r>
-        <w:t>…</w:t>
-      </w:r>
-    </w:p>
     <w:p/>
     <w:p>
       <w:r>
@@ -9995,11 +9771,6 @@
     <w:p/>
     <w:p/>
     <w:p/>
-    <w:p>
-      <w:r>
-        <w:t>Documento di monitoraggio che consenta di seguire il rispetto del budget e del tempo</w:t>
-      </w:r>
-    </w:p>
     <w:p/>
     <w:p>
       <w:r>
@@ -10129,7 +9900,19 @@
         <w:rPr>
           <w:rFonts w:asciiTheme="minorHAnsi" w:hAnsiTheme="minorHAnsi" w:cstheme="minorHAnsi"/>
         </w:rPr>
-        <w:t>Di seguito sono elencate le persone che hanno contribuito alla realizzazione del progetto, pur non essendo parte del team:</w:t>
+        <w:t>Di seguito sono elencate le persone che hanno contribuito alla realizzazione del progetto</w:t>
+      </w:r>
+      <w:r>
+        <w:rPr>
+          <w:rFonts w:asciiTheme="minorHAnsi" w:hAnsiTheme="minorHAnsi" w:cstheme="minorHAnsi"/>
+        </w:rPr>
+        <w:t xml:space="preserve"> in modo indiretto e no</w:t>
+      </w:r>
+      <w:r>
+        <w:rPr>
+          <w:rFonts w:asciiTheme="minorHAnsi" w:hAnsiTheme="minorHAnsi" w:cstheme="minorHAnsi"/>
+        </w:rPr>
+        <w:t>, pur non essendo parte del team:</w:t>
       </w:r>
     </w:p>
     <w:p>
@@ -10149,6 +9932,31 @@
           <w:rFonts w:asciiTheme="minorHAnsi" w:hAnsiTheme="minorHAnsi" w:cstheme="minorHAnsi"/>
         </w:rPr>
         <w:t>Congedo Alessandro (Colonna sonora).</w:t>
+      </w:r>
+    </w:p>
+    <w:p>
+      <w:pPr>
+        <w:pStyle w:val="Paragrafoelenco"/>
+        <w:numPr>
+          <w:ilvl w:val="0"/>
+          <w:numId w:val="32"/>
+        </w:numPr>
+        <w:jc w:val="both"/>
+        <w:rPr>
+          <w:rFonts w:asciiTheme="minorHAnsi" w:hAnsiTheme="minorHAnsi" w:cstheme="minorHAnsi"/>
+        </w:rPr>
+      </w:pPr>
+      <w:r>
+        <w:rPr>
+          <w:rFonts w:asciiTheme="minorHAnsi" w:hAnsiTheme="minorHAnsi" w:cstheme="minorHAnsi"/>
+        </w:rPr>
+        <w:t>Francesca Caranzano</w:t>
+      </w:r>
+      <w:r>
+        <w:rPr>
+          <w:rFonts w:asciiTheme="minorHAnsi" w:hAnsiTheme="minorHAnsi" w:cstheme="minorHAnsi"/>
+        </w:rPr>
+        <w:t xml:space="preserve"> (Aiutante per UI).</w:t>
       </w:r>
     </w:p>
     <w:p/>
@@ -10256,7 +10064,19 @@
         <w:rPr>
           <w:rFonts w:asciiTheme="minorHAnsi" w:hAnsiTheme="minorHAnsi" w:cstheme="minorHAnsi"/>
         </w:rPr>
-        <w:t xml:space="preserve"> ed eventuali tutorial online.</w:t>
+        <w:t xml:space="preserve"> ed eventuali tutorial online</w:t>
+      </w:r>
+      <w:r>
+        <w:rPr>
+          <w:rFonts w:asciiTheme="minorHAnsi" w:hAnsiTheme="minorHAnsi" w:cstheme="minorHAnsi"/>
+        </w:rPr>
+        <w:t xml:space="preserve"> su tematiche specifiche</w:t>
+      </w:r>
+      <w:r>
+        <w:rPr>
+          <w:rFonts w:asciiTheme="minorHAnsi" w:hAnsiTheme="minorHAnsi" w:cstheme="minorHAnsi"/>
+        </w:rPr>
+        <w:t>.</w:t>
       </w:r>
     </w:p>
     <w:p/>
@@ -10310,7 +10130,7 @@
           <w:rFonts w:asciiTheme="minorHAnsi" w:hAnsiTheme="minorHAnsi" w:cstheme="minorHAnsi"/>
           <w:lang w:val="en-US"/>
         </w:rPr>
-        <w:t>v 2021.2.19f1</w:t>
+        <w:t>v2021.2.19f1</w:t>
       </w:r>
     </w:p>
     <w:p>
@@ -10450,7 +10270,43 @@
         <w:rPr>
           <w:rFonts w:asciiTheme="minorHAnsi" w:hAnsiTheme="minorHAnsi" w:cstheme="minorHAnsi"/>
         </w:rPr>
-        <w:t xml:space="preserve"> saranno reperiti dall’asset store di Unity. L’interfaccia grafica e visiva del progetto, invece, verranno auto prodotte dal gruppo stesso.</w:t>
+        <w:t xml:space="preserve"> saranno reperiti dall’asset store di Unity. L’interfaccia grafica </w:t>
+      </w:r>
+      <w:r>
+        <w:rPr>
+          <w:rFonts w:asciiTheme="minorHAnsi" w:hAnsiTheme="minorHAnsi" w:cstheme="minorHAnsi"/>
+        </w:rPr>
+        <w:t>(Sprit, sfondi ecc…)</w:t>
+      </w:r>
+      <w:r>
+        <w:rPr>
+          <w:rFonts w:asciiTheme="minorHAnsi" w:hAnsiTheme="minorHAnsi" w:cstheme="minorHAnsi"/>
+        </w:rPr>
+        <w:t xml:space="preserve"> del progetto, invece, </w:t>
+      </w:r>
+      <w:r>
+        <w:rPr>
+          <w:rFonts w:asciiTheme="minorHAnsi" w:hAnsiTheme="minorHAnsi" w:cstheme="minorHAnsi"/>
+        </w:rPr>
+        <w:t>verrà</w:t>
+      </w:r>
+      <w:r>
+        <w:rPr>
+          <w:rFonts w:asciiTheme="minorHAnsi" w:hAnsiTheme="minorHAnsi" w:cstheme="minorHAnsi"/>
+        </w:rPr>
+        <w:t xml:space="preserve"> auto prodott</w:t>
+      </w:r>
+      <w:r>
+        <w:rPr>
+          <w:rFonts w:asciiTheme="minorHAnsi" w:hAnsiTheme="minorHAnsi" w:cstheme="minorHAnsi"/>
+        </w:rPr>
+        <w:t>a</w:t>
+      </w:r>
+      <w:r>
+        <w:rPr>
+          <w:rFonts w:asciiTheme="minorHAnsi" w:hAnsiTheme="minorHAnsi" w:cstheme="minorHAnsi"/>
+        </w:rPr>
+        <w:t xml:space="preserve"> dal gruppo stesso.</w:t>
       </w:r>
     </w:p>
     <w:p>
@@ -10494,6 +10350,7 @@
         <w:rPr>
           <w:rFonts w:asciiTheme="minorHAnsi" w:hAnsiTheme="minorHAnsi" w:cstheme="minorHAnsi"/>
         </w:rPr>
+        <w:lastRenderedPageBreak/>
         <w:t>Il team per sviluppare il progetto in modo asincrono</w:t>
       </w:r>
       <w:r>
@@ -10554,67 +10411,6 @@
     </w:p>
     <w:p/>
     <w:p/>
-    <w:p>
-      <w:r>
-        <w:t xml:space="preserve">Se </w:t>
-      </w:r>
-      <w:r>
-        <w:t xml:space="preserve">necessario fare una pianificazione delle risorse di cui il team di progetto avrà bisogno </w:t>
-      </w:r>
-    </w:p>
-    <w:p>
-      <w:r>
-        <w:t xml:space="preserve">Le risorse </w:t>
-      </w:r>
-      <w:r>
-        <w:t>possono</w:t>
-      </w:r>
-      <w:r>
-        <w:t xml:space="preserve"> riguarda</w:t>
-      </w:r>
-      <w:r>
-        <w:t>re</w:t>
-      </w:r>
-      <w:r>
-        <w:t>:</w:t>
-      </w:r>
-    </w:p>
-    <w:p>
-      <w:pPr>
-        <w:pStyle w:val="Paragrafoelenco"/>
-        <w:numPr>
-          <w:ilvl w:val="0"/>
-          <w:numId w:val="6"/>
-        </w:numPr>
-      </w:pPr>
-      <w:r>
-        <w:t>L’argomento da trattare</w:t>
-      </w:r>
-    </w:p>
-    <w:p>
-      <w:pPr>
-        <w:pStyle w:val="Paragrafoelenco"/>
-        <w:numPr>
-          <w:ilvl w:val="0"/>
-          <w:numId w:val="6"/>
-        </w:numPr>
-      </w:pPr>
-      <w:r>
-        <w:t>L’erogazione dei contenuti</w:t>
-      </w:r>
-    </w:p>
-    <w:p>
-      <w:pPr>
-        <w:pStyle w:val="Paragrafoelenco"/>
-        <w:numPr>
-          <w:ilvl w:val="0"/>
-          <w:numId w:val="6"/>
-        </w:numPr>
-      </w:pPr>
-      <w:r>
-        <w:t>L’HW e il SW da utilizzare</w:t>
-      </w:r>
-    </w:p>
     <w:p>
       <w:r>
         <w:br w:type="page"/>

</xml_diff>

<commit_message>
Minori correzioni di forma
</commit_message>
<xml_diff>
--- a/doc/pianificazione/Modello Documentazione.docx
+++ b/doc/pianificazione/Modello Documentazione.docx
@@ -3986,7 +3986,13 @@
     </w:p>
     <w:p>
       <w:r>
-        <w:t xml:space="preserve">L’utenza target sono studenti Universitari. Il team è a conoscenza che non tutti gli studenti Universitari hanno dimestichezza con l’informatica e con </w:t>
+        <w:t xml:space="preserve">L’utenza target sono studenti Universitari. </w:t>
+      </w:r>
+      <w:r>
+        <w:t>Il gruppo</w:t>
+      </w:r>
+      <w:r>
+        <w:t xml:space="preserve"> è a conoscenza che non tutti gli studenti Universitari hanno dimestichezza con l’informatica e con </w:t>
       </w:r>
       <w:r>
         <w:t>il videogioco</w:t>
@@ -3995,7 +4001,13 @@
         <w:t xml:space="preserve">, per tal motivo il videogioco sarà molto semplice e guidato ed in più verrà affidata all’utenza un manuale d’uso. Per quanto l’applicativo risulti semplice, </w:t>
       </w:r>
       <w:r>
-        <w:t>si presuppone comunque una minima conoscenza basilare del computer (saperlo accendere, avviare un programma, etc).</w:t>
+        <w:t xml:space="preserve">si presuppone comunque una minima conoscenza basilare del computer (saperlo accendere, avviare un programma, </w:t>
+      </w:r>
+      <w:r>
+        <w:t>etc.</w:t>
+      </w:r>
+      <w:r>
+        <w:t>).</w:t>
       </w:r>
     </w:p>
     <w:p>
@@ -4702,7 +4714,13 @@
           <w:rFonts w:asciiTheme="minorHAnsi" w:hAnsiTheme="minorHAnsi" w:cstheme="minorHAnsi"/>
           <w:lang w:val="en-US"/>
         </w:rPr>
-        <w:t>MB per l’esecuzione</w:t>
+        <w:t xml:space="preserve">MB per </w:t>
+      </w:r>
+      <w:r>
+        <w:rPr>
+          <w:rFonts w:asciiTheme="minorHAnsi" w:hAnsiTheme="minorHAnsi" w:cstheme="minorHAnsi"/>
+        </w:rPr>
+        <w:t>l’esecuzione</w:t>
       </w:r>
     </w:p>
     <w:p>
@@ -5400,7 +5418,13 @@
         <w:rPr>
           <w:rFonts w:asciiTheme="minorHAnsi" w:hAnsiTheme="minorHAnsi" w:cstheme="minorHAnsi"/>
         </w:rPr>
-        <w:t xml:space="preserve">Il team di sviluppo si impegna alla stesura di una componente </w:t>
+        <w:t>La squadra</w:t>
+      </w:r>
+      <w:r>
+        <w:rPr>
+          <w:rFonts w:asciiTheme="minorHAnsi" w:hAnsiTheme="minorHAnsi" w:cstheme="minorHAnsi"/>
+        </w:rPr>
+        <w:t xml:space="preserve"> di sviluppo si impegna alla stesura di una componente </w:t>
       </w:r>
       <w:r>
         <w:rPr>
@@ -9848,7 +9872,19 @@
         <w:rPr>
           <w:rFonts w:asciiTheme="minorHAnsi" w:hAnsiTheme="minorHAnsi" w:cstheme="minorHAnsi"/>
         </w:rPr>
-        <w:t>Di seguito la presentazione del team di progettazione e sviluppo dell’applicativo:</w:t>
+        <w:t xml:space="preserve">Di seguito la presentazione </w:t>
+      </w:r>
+      <w:r>
+        <w:rPr>
+          <w:rFonts w:asciiTheme="minorHAnsi" w:hAnsiTheme="minorHAnsi" w:cstheme="minorHAnsi"/>
+        </w:rPr>
+        <w:t>del gruppo</w:t>
+      </w:r>
+      <w:r>
+        <w:rPr>
+          <w:rFonts w:asciiTheme="minorHAnsi" w:hAnsiTheme="minorHAnsi" w:cstheme="minorHAnsi"/>
+        </w:rPr>
+        <w:t xml:space="preserve"> di progettazione e sviluppo dell’applicativo:</w:t>
       </w:r>
     </w:p>
     <w:p>
@@ -9912,7 +9948,19 @@
         <w:rPr>
           <w:rFonts w:asciiTheme="minorHAnsi" w:hAnsiTheme="minorHAnsi" w:cstheme="minorHAnsi"/>
         </w:rPr>
-        <w:t>, pur non essendo parte del team:</w:t>
+        <w:t xml:space="preserve">, pur non essendo parte </w:t>
+      </w:r>
+      <w:r>
+        <w:rPr>
+          <w:rFonts w:asciiTheme="minorHAnsi" w:hAnsiTheme="minorHAnsi" w:cstheme="minorHAnsi"/>
+        </w:rPr>
+        <w:t>della squadra</w:t>
+      </w:r>
+      <w:r>
+        <w:rPr>
+          <w:rFonts w:asciiTheme="minorHAnsi" w:hAnsiTheme="minorHAnsi" w:cstheme="minorHAnsi"/>
+        </w:rPr>
+        <w:t>:</w:t>
       </w:r>
     </w:p>
     <w:p>
@@ -9999,7 +10047,13 @@
         <w:rPr>
           <w:rFonts w:asciiTheme="minorHAnsi" w:hAnsiTheme="minorHAnsi" w:cstheme="minorHAnsi"/>
         </w:rPr>
-        <w:t>Ogni informazione necessaria allo sviluppo sarà reperita attraverso la consultazione di materiale autorevole, affermato e nel caso in cui fosse protetto da copyright</w:t>
+        <w:t xml:space="preserve">Ogni informazione necessaria allo sviluppo sarà reperita attraverso la consultazione di materiale autorevole, affermato e nel caso in cui fosse protetto da </w:t>
+      </w:r>
+      <w:r>
+        <w:rPr>
+          <w:rFonts w:asciiTheme="minorHAnsi" w:hAnsiTheme="minorHAnsi" w:cstheme="minorHAnsi"/>
+        </w:rPr>
+        <w:t>diritto d’autore</w:t>
       </w:r>
       <w:r>
         <w:rPr>
@@ -10025,7 +10079,13 @@
         <w:rPr>
           <w:rFonts w:asciiTheme="minorHAnsi" w:hAnsiTheme="minorHAnsi" w:cstheme="minorHAnsi"/>
         </w:rPr>
-        <w:t xml:space="preserve">Il team ha usato le proprie conoscenze per ottenere le informazioni necessarie per il dominio applicativo. È stata utilizzata la documentazione ufficiale di Unity come risorsa informativa legata allo </w:t>
+        <w:t>Il gruppo</w:t>
+      </w:r>
+      <w:r>
+        <w:rPr>
+          <w:rFonts w:asciiTheme="minorHAnsi" w:hAnsiTheme="minorHAnsi" w:cstheme="minorHAnsi"/>
+        </w:rPr>
+        <w:t xml:space="preserve"> ha usato le proprie conoscenze per ottenere le informazioni necessarie per il dominio applicativo. È stata utilizzata la documentazione ufficiale di Unity come risorsa informativa legata allo </w:t>
       </w:r>
       <w:r>
         <w:rPr>
@@ -10101,9 +10161,18 @@
           <w:b/>
           <w:bCs/>
           <w:color w:val="385623" w:themeColor="accent6" w:themeShade="80"/>
+        </w:rPr>
+        <w:t>Risorse</w:t>
+      </w:r>
+      <w:r>
+        <w:rPr>
+          <w:rFonts w:asciiTheme="majorHAnsi" w:hAnsiTheme="majorHAnsi" w:cstheme="majorHAnsi"/>
+          <w:b/>
+          <w:bCs/>
+          <w:color w:val="385623" w:themeColor="accent6" w:themeShade="80"/>
           <w:lang w:val="en-US"/>
         </w:rPr>
-        <w:t>Risorse applicative</w:t>
+        <w:t xml:space="preserve"> applicative</w:t>
       </w:r>
       <w:bookmarkEnd w:id="57"/>
       <w:bookmarkEnd w:id="58"/>
@@ -10276,7 +10345,19 @@
         <w:rPr>
           <w:rFonts w:asciiTheme="minorHAnsi" w:hAnsiTheme="minorHAnsi" w:cstheme="minorHAnsi"/>
         </w:rPr>
-        <w:t>(Sprit, sfondi ecc…)</w:t>
+        <w:t>(</w:t>
+      </w:r>
+      <w:r>
+        <w:rPr>
+          <w:rFonts w:asciiTheme="minorHAnsi" w:hAnsiTheme="minorHAnsi" w:cstheme="minorHAnsi"/>
+        </w:rPr>
+        <w:t>Sprite</w:t>
+      </w:r>
+      <w:r>
+        <w:rPr>
+          <w:rFonts w:asciiTheme="minorHAnsi" w:hAnsiTheme="minorHAnsi" w:cstheme="minorHAnsi"/>
+        </w:rPr>
+        <w:t>, sfondi ecc…)</w:t>
       </w:r>
       <w:r>
         <w:rPr>
@@ -10351,7 +10432,13 @@
           <w:rFonts w:asciiTheme="minorHAnsi" w:hAnsiTheme="minorHAnsi" w:cstheme="minorHAnsi"/>
         </w:rPr>
         <w:lastRenderedPageBreak/>
-        <w:t>Il team per sviluppare il progetto in modo asincrono</w:t>
+        <w:t>Il gruppo</w:t>
+      </w:r>
+      <w:r>
+        <w:rPr>
+          <w:rFonts w:asciiTheme="minorHAnsi" w:hAnsiTheme="minorHAnsi" w:cstheme="minorHAnsi"/>
+        </w:rPr>
+        <w:t xml:space="preserve"> per sviluppare il progetto in modo asincrono</w:t>
       </w:r>
       <w:r>
         <w:rPr>
@@ -10614,9 +10701,15 @@
       <w:r>
         <w:rPr>
           <w:rFonts w:asciiTheme="minorHAnsi" w:hAnsiTheme="minorHAnsi" w:cstheme="minorHAnsi"/>
+        </w:rPr>
+        <w:t>Gestione</w:t>
+      </w:r>
+      <w:r>
+        <w:rPr>
+          <w:rFonts w:asciiTheme="minorHAnsi" w:hAnsiTheme="minorHAnsi" w:cstheme="minorHAnsi"/>
           <w:lang w:val="en-ZA"/>
         </w:rPr>
-        <w:t>Gestione di un ristorante</w:t>
+        <w:t xml:space="preserve"> di un ristorante</w:t>
       </w:r>
     </w:p>
     <w:p>

</xml_diff>

<commit_message>
Revisione finale del contenuto
</commit_message>
<xml_diff>
--- a/doc/pianificazione/Modello Documentazione.docx
+++ b/doc/pianificazione/Modello Documentazione.docx
@@ -5529,6 +5529,152 @@
     </w:p>
     <w:p>
       <w:pPr>
+        <w:sectPr>
+          <w:headerReference w:type="even" r:id="rId8"/>
+          <w:headerReference w:type="default" r:id="rId9"/>
+          <w:footerReference w:type="even" r:id="rId10"/>
+          <w:footerReference w:type="default" r:id="rId11"/>
+          <w:headerReference w:type="first" r:id="rId12"/>
+          <w:footerReference w:type="first" r:id="rId13"/>
+          <w:pgSz w:w="11900" w:h="16840"/>
+          <w:pgMar w:top="2131" w:right="1134" w:bottom="1134" w:left="1134" w:header="708" w:footer="708" w:gutter="0"/>
+          <w:cols w:space="708"/>
+          <w:docGrid w:linePitch="360"/>
+        </w:sectPr>
+      </w:pPr>
+    </w:p>
+    <w:p>
+      <w:pPr>
+        <w:keepNext/>
+        <w:jc w:val="center"/>
+      </w:pPr>
+      <w:r>
+        <w:rPr>
+          <w:noProof/>
+        </w:rPr>
+        <w:drawing>
+          <wp:inline distT="0" distB="0" distL="0" distR="0" wp14:anchorId="2F65E898" wp14:editId="186E6E88">
+            <wp:extent cx="1486995" cy="1982709"/>
+            <wp:effectExtent l="0" t="0" r="0" b="0"/>
+            <wp:docPr id="4" name="Immagine 4"/>
+            <wp:cNvGraphicFramePr>
+              <a:graphicFrameLocks xmlns:a="http://schemas.openxmlformats.org/drawingml/2006/main" noChangeAspect="1"/>
+            </wp:cNvGraphicFramePr>
+            <a:graphic xmlns:a="http://schemas.openxmlformats.org/drawingml/2006/main">
+              <a:graphicData uri="http://schemas.openxmlformats.org/drawingml/2006/picture">
+                <pic:pic xmlns:pic="http://schemas.openxmlformats.org/drawingml/2006/picture">
+                  <pic:nvPicPr>
+                    <pic:cNvPr id="4" name="Immagine 4"/>
+                    <pic:cNvPicPr/>
+                  </pic:nvPicPr>
+                  <pic:blipFill>
+                    <a:blip r:embed="rId14" cstate="print">
+                      <a:extLst>
+                        <a:ext uri="{28A0092B-C50C-407E-A947-70E740481C1C}">
+                          <a14:useLocalDpi xmlns:a14="http://schemas.microsoft.com/office/drawing/2010/main" val="0"/>
+                        </a:ext>
+                      </a:extLst>
+                    </a:blip>
+                    <a:stretch>
+                      <a:fillRect/>
+                    </a:stretch>
+                  </pic:blipFill>
+                  <pic:spPr>
+                    <a:xfrm>
+                      <a:off x="0" y="0"/>
+                      <a:ext cx="1517119" cy="2022876"/>
+                    </a:xfrm>
+                    <a:prstGeom prst="rect">
+                      <a:avLst/>
+                    </a:prstGeom>
+                  </pic:spPr>
+                </pic:pic>
+              </a:graphicData>
+            </a:graphic>
+          </wp:inline>
+        </w:drawing>
+      </w:r>
+    </w:p>
+    <w:p>
+      <w:pPr>
+        <w:pStyle w:val="Didascalia"/>
+        <w:jc w:val="center"/>
+      </w:pPr>
+      <w:r>
+        <w:t>Palette colori pannello Menù</w:t>
+      </w:r>
+    </w:p>
+    <w:p>
+      <w:pPr>
+        <w:keepNext/>
+        <w:jc w:val="center"/>
+      </w:pPr>
+      <w:r>
+        <w:rPr>
+          <w:noProof/>
+        </w:rPr>
+        <w:drawing>
+          <wp:inline distT="0" distB="0" distL="0" distR="0" wp14:anchorId="31DF4A17" wp14:editId="243B0C6A">
+            <wp:extent cx="1335386" cy="1951122"/>
+            <wp:effectExtent l="0" t="0" r="0" b="0"/>
+            <wp:docPr id="6" name="Immagine 6"/>
+            <wp:cNvGraphicFramePr>
+              <a:graphicFrameLocks xmlns:a="http://schemas.openxmlformats.org/drawingml/2006/main" noChangeAspect="1"/>
+            </wp:cNvGraphicFramePr>
+            <a:graphic xmlns:a="http://schemas.openxmlformats.org/drawingml/2006/main">
+              <a:graphicData uri="http://schemas.openxmlformats.org/drawingml/2006/picture">
+                <pic:pic xmlns:pic="http://schemas.openxmlformats.org/drawingml/2006/picture">
+                  <pic:nvPicPr>
+                    <pic:cNvPr id="6" name="Immagine 6"/>
+                    <pic:cNvPicPr/>
+                  </pic:nvPicPr>
+                  <pic:blipFill>
+                    <a:blip r:embed="rId15" cstate="print">
+                      <a:extLst>
+                        <a:ext uri="{28A0092B-C50C-407E-A947-70E740481C1C}">
+                          <a14:useLocalDpi xmlns:a14="http://schemas.microsoft.com/office/drawing/2010/main" val="0"/>
+                        </a:ext>
+                      </a:extLst>
+                    </a:blip>
+                    <a:stretch>
+                      <a:fillRect/>
+                    </a:stretch>
+                  </pic:blipFill>
+                  <pic:spPr>
+                    <a:xfrm>
+                      <a:off x="0" y="0"/>
+                      <a:ext cx="1360739" cy="1988165"/>
+                    </a:xfrm>
+                    <a:prstGeom prst="rect">
+                      <a:avLst/>
+                    </a:prstGeom>
+                  </pic:spPr>
+                </pic:pic>
+              </a:graphicData>
+            </a:graphic>
+          </wp:inline>
+        </w:drawing>
+      </w:r>
+    </w:p>
+    <w:p>
+      <w:pPr>
+        <w:pStyle w:val="Didascalia"/>
+        <w:jc w:val="center"/>
+        <w:sectPr>
+          <w:type w:val="continuous"/>
+          <w:pgSz w:w="11900" w:h="16840"/>
+          <w:pgMar w:top="2131" w:right="1134" w:bottom="1134" w:left="1134" w:header="708" w:footer="708" w:gutter="0"/>
+          <w:cols w:num="2" w:space="708"/>
+          <w:docGrid w:linePitch="360"/>
+        </w:sectPr>
+      </w:pPr>
+      <w:r>
+        <w:t>Palette colori cartella clinica</w:t>
+      </w:r>
+    </w:p>
+    <w:p/>
+    <w:p>
+      <w:pPr>
         <w:jc w:val="both"/>
         <w:rPr>
           <w:rFonts w:asciiTheme="minorHAnsi" w:hAnsiTheme="minorHAnsi" w:cstheme="minorHAnsi"/>
@@ -5538,7 +5684,13 @@
         <w:rPr>
           <w:rFonts w:asciiTheme="minorHAnsi" w:hAnsiTheme="minorHAnsi" w:cstheme="minorHAnsi"/>
         </w:rPr>
-        <w:t xml:space="preserve">I colori utilizzati nel videogioco sono colori caldi. </w:t>
+        <w:t>Nella maggior parte del gioco vengono utilizzati colori caldi, gli unici colori freddi che vengono utilizzati sono per la cartella clinica del cliente</w:t>
+      </w:r>
+      <w:r>
+        <w:rPr>
+          <w:rFonts w:asciiTheme="minorHAnsi" w:hAnsiTheme="minorHAnsi" w:cstheme="minorHAnsi"/>
+        </w:rPr>
+        <w:t xml:space="preserve">. </w:t>
       </w:r>
       <w:r>
         <w:rPr>
@@ -7618,13 +7770,13 @@
         <w:rPr>
           <w:rFonts w:asciiTheme="minorHAnsi" w:hAnsiTheme="minorHAnsi" w:cstheme="minorHAnsi"/>
         </w:rPr>
-        <w:t xml:space="preserve"> di </w:t>
-      </w:r>
-      <w:r>
-        <w:rPr>
-          <w:rFonts w:asciiTheme="minorHAnsi" w:hAnsiTheme="minorHAnsi" w:cstheme="minorHAnsi"/>
-        </w:rPr>
-        <w:t>3</w:t>
+        <w:t xml:space="preserve"> </w:t>
+      </w:r>
+      <w:r>
+        <w:rPr>
+          <w:rFonts w:asciiTheme="minorHAnsi" w:hAnsiTheme="minorHAnsi" w:cstheme="minorHAnsi"/>
+        </w:rPr>
+        <w:t>di lavoro</w:t>
       </w:r>
     </w:p>
     <w:p>
@@ -7771,7 +7923,7 @@
               <w:rPr>
                 <w:rFonts w:asciiTheme="minorHAnsi" w:hAnsiTheme="minorHAnsi" w:cstheme="minorHAnsi"/>
               </w:rPr>
-              <w:t>6</w:t>
+              <w:t>3</w:t>
             </w:r>
           </w:p>
         </w:tc>
@@ -7791,7 +7943,7 @@
               <w:rPr>
                 <w:rFonts w:asciiTheme="minorHAnsi" w:hAnsiTheme="minorHAnsi" w:cstheme="minorHAnsi"/>
               </w:rPr>
-              <w:t>6</w:t>
+              <w:t>3</w:t>
             </w:r>
           </w:p>
         </w:tc>
@@ -7811,7 +7963,13 @@
               <w:rPr>
                 <w:rFonts w:asciiTheme="minorHAnsi" w:hAnsiTheme="minorHAnsi" w:cstheme="minorHAnsi"/>
               </w:rPr>
-              <w:t>75%</w:t>
+              <w:t>75</w:t>
+            </w:r>
+            <w:r>
+              <w:rPr>
+                <w:rFonts w:asciiTheme="minorHAnsi" w:hAnsiTheme="minorHAnsi" w:cstheme="minorHAnsi"/>
+              </w:rPr>
+              <w:t>%</w:t>
             </w:r>
           </w:p>
         </w:tc>
@@ -7853,7 +8011,7 @@
               <w:rPr>
                 <w:rFonts w:asciiTheme="minorHAnsi" w:hAnsiTheme="minorHAnsi" w:cstheme="minorHAnsi"/>
               </w:rPr>
-              <w:t>4</w:t>
+              <w:t>2</w:t>
             </w:r>
           </w:p>
         </w:tc>
@@ -7873,7 +8031,7 @@
               <w:rPr>
                 <w:rFonts w:asciiTheme="minorHAnsi" w:hAnsiTheme="minorHAnsi" w:cstheme="minorHAnsi"/>
               </w:rPr>
-              <w:t>4</w:t>
+              <w:t>2</w:t>
             </w:r>
           </w:p>
         </w:tc>
@@ -7893,7 +8051,13 @@
               <w:rPr>
                 <w:rFonts w:asciiTheme="minorHAnsi" w:hAnsiTheme="minorHAnsi" w:cstheme="minorHAnsi"/>
               </w:rPr>
-              <w:t>66%</w:t>
+              <w:t>60</w:t>
+            </w:r>
+            <w:r>
+              <w:rPr>
+                <w:rFonts w:asciiTheme="minorHAnsi" w:hAnsiTheme="minorHAnsi" w:cstheme="minorHAnsi"/>
+              </w:rPr>
+              <w:t>%</w:t>
             </w:r>
           </w:p>
         </w:tc>
@@ -7938,7 +8102,7 @@
               <w:rPr>
                 <w:rFonts w:asciiTheme="minorHAnsi" w:hAnsiTheme="minorHAnsi" w:cstheme="minorHAnsi"/>
               </w:rPr>
-              <w:t>10</w:t>
+              <w:t>5</w:t>
             </w:r>
           </w:p>
         </w:tc>
@@ -7958,7 +8122,7 @@
               <w:rPr>
                 <w:rFonts w:asciiTheme="minorHAnsi" w:hAnsiTheme="minorHAnsi" w:cstheme="minorHAnsi"/>
               </w:rPr>
-              <w:t>7</w:t>
+              <w:t>5</w:t>
             </w:r>
           </w:p>
         </w:tc>
@@ -7978,7 +8142,13 @@
               <w:rPr>
                 <w:rFonts w:asciiTheme="minorHAnsi" w:hAnsiTheme="minorHAnsi" w:cstheme="minorHAnsi"/>
               </w:rPr>
-              <w:t>35%</w:t>
+              <w:t>50</w:t>
+            </w:r>
+            <w:r>
+              <w:rPr>
+                <w:rFonts w:asciiTheme="minorHAnsi" w:hAnsiTheme="minorHAnsi" w:cstheme="minorHAnsi"/>
+              </w:rPr>
+              <w:t>%</w:t>
             </w:r>
           </w:p>
         </w:tc>
@@ -8020,7 +8190,7 @@
               <w:rPr>
                 <w:rFonts w:asciiTheme="minorHAnsi" w:hAnsiTheme="minorHAnsi" w:cstheme="minorHAnsi"/>
               </w:rPr>
-              <w:t>6</w:t>
+              <w:t>4</w:t>
             </w:r>
           </w:p>
         </w:tc>
@@ -8040,7 +8210,7 @@
               <w:rPr>
                 <w:rFonts w:asciiTheme="minorHAnsi" w:hAnsiTheme="minorHAnsi" w:cstheme="minorHAnsi"/>
               </w:rPr>
-              <w:t>6</w:t>
+              <w:t>4</w:t>
             </w:r>
           </w:p>
         </w:tc>
@@ -8060,7 +8230,19 @@
               <w:rPr>
                 <w:rFonts w:asciiTheme="minorHAnsi" w:hAnsiTheme="minorHAnsi" w:cstheme="minorHAnsi"/>
               </w:rPr>
-              <w:t>60%</w:t>
+              <w:t>6</w:t>
+            </w:r>
+            <w:r>
+              <w:rPr>
+                <w:rFonts w:asciiTheme="minorHAnsi" w:hAnsiTheme="minorHAnsi" w:cstheme="minorHAnsi"/>
+              </w:rPr>
+              <w:t>5</w:t>
+            </w:r>
+            <w:r>
+              <w:rPr>
+                <w:rFonts w:asciiTheme="minorHAnsi" w:hAnsiTheme="minorHAnsi" w:cstheme="minorHAnsi"/>
+              </w:rPr>
+              <w:t>%</w:t>
             </w:r>
           </w:p>
         </w:tc>
@@ -8105,7 +8287,13 @@
               <w:rPr>
                 <w:rFonts w:asciiTheme="minorHAnsi" w:hAnsiTheme="minorHAnsi" w:cstheme="minorHAnsi"/>
               </w:rPr>
-              <w:t>23</w:t>
+              <w:t>2</w:t>
+            </w:r>
+            <w:r>
+              <w:rPr>
+                <w:rFonts w:asciiTheme="minorHAnsi" w:hAnsiTheme="minorHAnsi" w:cstheme="minorHAnsi"/>
+              </w:rPr>
+              <w:t>5</w:t>
             </w:r>
           </w:p>
         </w:tc>
@@ -8145,7 +8333,13 @@
               <w:rPr>
                 <w:rFonts w:asciiTheme="minorHAnsi" w:hAnsiTheme="minorHAnsi" w:cstheme="minorHAnsi"/>
               </w:rPr>
-              <w:t>40%</w:t>
+              <w:t>60</w:t>
+            </w:r>
+            <w:r>
+              <w:rPr>
+                <w:rFonts w:asciiTheme="minorHAnsi" w:hAnsiTheme="minorHAnsi" w:cstheme="minorHAnsi"/>
+              </w:rPr>
+              <w:t>%</w:t>
             </w:r>
           </w:p>
         </w:tc>
@@ -8360,7 +8554,7 @@
         <w:rPr>
           <w:rFonts w:asciiTheme="minorHAnsi" w:hAnsiTheme="minorHAnsi" w:cstheme="minorHAnsi"/>
         </w:rPr>
-        <w:t>3</w:t>
+        <w:t>lavoro</w:t>
       </w:r>
     </w:p>
     <w:p>
@@ -8527,7 +8721,7 @@
               <w:rPr>
                 <w:rFonts w:asciiTheme="minorHAnsi" w:hAnsiTheme="minorHAnsi" w:cstheme="minorHAnsi"/>
               </w:rPr>
-              <w:t>8</w:t>
+              <w:t>2</w:t>
             </w:r>
           </w:p>
         </w:tc>
@@ -8547,7 +8741,13 @@
               <w:rPr>
                 <w:rFonts w:asciiTheme="minorHAnsi" w:hAnsiTheme="minorHAnsi" w:cstheme="minorHAnsi"/>
               </w:rPr>
-              <w:t>100%</w:t>
+              <w:t>90</w:t>
+            </w:r>
+            <w:r>
+              <w:rPr>
+                <w:rFonts w:asciiTheme="minorHAnsi" w:hAnsiTheme="minorHAnsi" w:cstheme="minorHAnsi"/>
+              </w:rPr>
+              <w:t>%</w:t>
             </w:r>
           </w:p>
         </w:tc>
@@ -8589,7 +8789,7 @@
               <w:rPr>
                 <w:rFonts w:asciiTheme="minorHAnsi" w:hAnsiTheme="minorHAnsi" w:cstheme="minorHAnsi"/>
               </w:rPr>
-              <w:t>2</w:t>
+              <w:t>3</w:t>
             </w:r>
           </w:p>
         </w:tc>
@@ -8609,7 +8809,7 @@
               <w:rPr>
                 <w:rFonts w:asciiTheme="minorHAnsi" w:hAnsiTheme="minorHAnsi" w:cstheme="minorHAnsi"/>
               </w:rPr>
-              <w:t>6</w:t>
+              <w:t>3</w:t>
             </w:r>
           </w:p>
         </w:tc>
@@ -8629,7 +8829,13 @@
               <w:rPr>
                 <w:rFonts w:asciiTheme="minorHAnsi" w:hAnsiTheme="minorHAnsi" w:cstheme="minorHAnsi"/>
               </w:rPr>
-              <w:t>100%</w:t>
+              <w:t>75</w:t>
+            </w:r>
+            <w:r>
+              <w:rPr>
+                <w:rFonts w:asciiTheme="minorHAnsi" w:hAnsiTheme="minorHAnsi" w:cstheme="minorHAnsi"/>
+              </w:rPr>
+              <w:t>%</w:t>
             </w:r>
           </w:p>
         </w:tc>
@@ -8674,7 +8880,7 @@
               <w:rPr>
                 <w:rFonts w:asciiTheme="minorHAnsi" w:hAnsiTheme="minorHAnsi" w:cstheme="minorHAnsi"/>
               </w:rPr>
-              <w:t>10</w:t>
+              <w:t>6</w:t>
             </w:r>
           </w:p>
         </w:tc>
@@ -8694,7 +8900,7 @@
               <w:rPr>
                 <w:rFonts w:asciiTheme="minorHAnsi" w:hAnsiTheme="minorHAnsi" w:cstheme="minorHAnsi"/>
               </w:rPr>
-              <w:t>17</w:t>
+              <w:t>5</w:t>
             </w:r>
           </w:p>
         </w:tc>
@@ -8714,7 +8920,13 @@
               <w:rPr>
                 <w:rFonts w:asciiTheme="minorHAnsi" w:hAnsiTheme="minorHAnsi" w:cstheme="minorHAnsi"/>
               </w:rPr>
-              <w:t>70%</w:t>
+              <w:t>95</w:t>
+            </w:r>
+            <w:r>
+              <w:rPr>
+                <w:rFonts w:asciiTheme="minorHAnsi" w:hAnsiTheme="minorHAnsi" w:cstheme="minorHAnsi"/>
+              </w:rPr>
+              <w:t>%</w:t>
             </w:r>
           </w:p>
         </w:tc>
@@ -8756,7 +8968,7 @@
               <w:rPr>
                 <w:rFonts w:asciiTheme="minorHAnsi" w:hAnsiTheme="minorHAnsi" w:cstheme="minorHAnsi"/>
               </w:rPr>
-              <w:t>3</w:t>
+              <w:t>5</w:t>
             </w:r>
           </w:p>
         </w:tc>
@@ -8776,7 +8988,7 @@
               <w:rPr>
                 <w:rFonts w:asciiTheme="minorHAnsi" w:hAnsiTheme="minorHAnsi" w:cstheme="minorHAnsi"/>
               </w:rPr>
-              <w:t>9</w:t>
+              <w:t>5</w:t>
             </w:r>
           </w:p>
         </w:tc>
@@ -8796,7 +9008,13 @@
               <w:rPr>
                 <w:rFonts w:asciiTheme="minorHAnsi" w:hAnsiTheme="minorHAnsi" w:cstheme="minorHAnsi"/>
               </w:rPr>
-              <w:t>90%</w:t>
+              <w:t>70</w:t>
+            </w:r>
+            <w:r>
+              <w:rPr>
+                <w:rFonts w:asciiTheme="minorHAnsi" w:hAnsiTheme="minorHAnsi" w:cstheme="minorHAnsi"/>
+              </w:rPr>
+              <w:t>%</w:t>
             </w:r>
           </w:p>
         </w:tc>
@@ -8841,7 +9059,7 @@
               <w:rPr>
                 <w:rFonts w:asciiTheme="minorHAnsi" w:hAnsiTheme="minorHAnsi" w:cstheme="minorHAnsi"/>
               </w:rPr>
-              <w:t>20</w:t>
+              <w:t>30</w:t>
             </w:r>
           </w:p>
         </w:tc>
@@ -8861,7 +9079,7 @@
               <w:rPr>
                 <w:rFonts w:asciiTheme="minorHAnsi" w:hAnsiTheme="minorHAnsi" w:cstheme="minorHAnsi"/>
               </w:rPr>
-              <w:t>40</w:t>
+              <w:t>28</w:t>
             </w:r>
           </w:p>
         </w:tc>
@@ -8881,7 +9099,13 @@
               <w:rPr>
                 <w:rFonts w:asciiTheme="minorHAnsi" w:hAnsiTheme="minorHAnsi" w:cstheme="minorHAnsi"/>
               </w:rPr>
-              <w:t>85%</w:t>
+              <w:t>70</w:t>
+            </w:r>
+            <w:r>
+              <w:rPr>
+                <w:rFonts w:asciiTheme="minorHAnsi" w:hAnsiTheme="minorHAnsi" w:cstheme="minorHAnsi"/>
+              </w:rPr>
+              <w:t>%</w:t>
             </w:r>
           </w:p>
         </w:tc>
@@ -8923,7 +9147,7 @@
               <w:rPr>
                 <w:rFonts w:asciiTheme="minorHAnsi" w:hAnsiTheme="minorHAnsi" w:cstheme="minorHAnsi"/>
               </w:rPr>
-              <w:t>18</w:t>
+              <w:t>0</w:t>
             </w:r>
           </w:p>
         </w:tc>
@@ -8943,7 +9167,7 @@
               <w:rPr>
                 <w:rFonts w:asciiTheme="minorHAnsi" w:hAnsiTheme="minorHAnsi" w:cstheme="minorHAnsi"/>
               </w:rPr>
-              <w:t>18</w:t>
+              <w:t>0</w:t>
             </w:r>
           </w:p>
         </w:tc>
@@ -8963,7 +9187,13 @@
               <w:rPr>
                 <w:rFonts w:asciiTheme="minorHAnsi" w:hAnsiTheme="minorHAnsi" w:cstheme="minorHAnsi"/>
               </w:rPr>
-              <w:t>60%</w:t>
+              <w:t>0</w:t>
+            </w:r>
+            <w:r>
+              <w:rPr>
+                <w:rFonts w:asciiTheme="minorHAnsi" w:hAnsiTheme="minorHAnsi" w:cstheme="minorHAnsi"/>
+              </w:rPr>
+              <w:t>%</w:t>
             </w:r>
           </w:p>
         </w:tc>
@@ -9068,730 +9298,6 @@
         </w:rPr>
       </w:pPr>
     </w:p>
-    <w:p>
-      <w:pPr>
-        <w:rPr>
-          <w:rFonts w:asciiTheme="minorHAnsi" w:hAnsiTheme="minorHAnsi" w:cstheme="minorHAnsi"/>
-        </w:rPr>
-      </w:pPr>
-      <w:r>
-        <w:rPr>
-          <w:rFonts w:asciiTheme="minorHAnsi" w:hAnsiTheme="minorHAnsi" w:cstheme="minorHAnsi"/>
-        </w:rPr>
-        <w:t xml:space="preserve">Settimana </w:t>
-      </w:r>
-      <w:r>
-        <w:rPr>
-          <w:rFonts w:asciiTheme="minorHAnsi" w:hAnsiTheme="minorHAnsi" w:cstheme="minorHAnsi"/>
-        </w:rPr>
-        <w:t>3</w:t>
-      </w:r>
-      <w:r>
-        <w:rPr>
-          <w:rFonts w:asciiTheme="minorHAnsi" w:hAnsiTheme="minorHAnsi" w:cstheme="minorHAnsi"/>
-        </w:rPr>
-        <w:t xml:space="preserve"> di </w:t>
-      </w:r>
-      <w:r>
-        <w:rPr>
-          <w:rFonts w:asciiTheme="minorHAnsi" w:hAnsiTheme="minorHAnsi" w:cstheme="minorHAnsi"/>
-        </w:rPr>
-        <w:t>3</w:t>
-      </w:r>
-    </w:p>
-    <w:p>
-      <w:pPr>
-        <w:rPr>
-          <w:rFonts w:asciiTheme="minorHAnsi" w:hAnsiTheme="minorHAnsi" w:cstheme="minorHAnsi"/>
-        </w:rPr>
-      </w:pPr>
-    </w:p>
-    <w:tbl>
-      <w:tblPr>
-        <w:tblStyle w:val="Tabellagriglia5scura-colore6"/>
-        <w:tblW w:w="0" w:type="auto"/>
-        <w:tblLook w:val="04A0" w:firstRow="1" w:lastRow="0" w:firstColumn="1" w:lastColumn="0" w:noHBand="0" w:noVBand="1"/>
-      </w:tblPr>
-      <w:tblGrid>
-        <w:gridCol w:w="2405"/>
-        <w:gridCol w:w="2405"/>
-        <w:gridCol w:w="2406"/>
-        <w:gridCol w:w="2406"/>
-      </w:tblGrid>
-      <w:tr>
-        <w:trPr>
-          <w:cnfStyle w:val="100000000000" w:firstRow="1" w:lastRow="0" w:firstColumn="0" w:lastColumn="0" w:oddVBand="0" w:evenVBand="0" w:oddHBand="0" w:evenHBand="0" w:firstRowFirstColumn="0" w:firstRowLastColumn="0" w:lastRowFirstColumn="0" w:lastRowLastColumn="0"/>
-        </w:trPr>
-        <w:tc>
-          <w:tcPr>
-            <w:cnfStyle w:val="001000000000" w:firstRow="0" w:lastRow="0" w:firstColumn="1" w:lastColumn="0" w:oddVBand="0" w:evenVBand="0" w:oddHBand="0" w:evenHBand="0" w:firstRowFirstColumn="0" w:firstRowLastColumn="0" w:lastRowFirstColumn="0" w:lastRowLastColumn="0"/>
-            <w:tcW w:w="2405" w:type="dxa"/>
-          </w:tcPr>
-          <w:p>
-            <w:pPr>
-              <w:jc w:val="center"/>
-              <w:rPr>
-                <w:rFonts w:asciiTheme="minorHAnsi" w:hAnsiTheme="minorHAnsi" w:cstheme="minorHAnsi"/>
-              </w:rPr>
-            </w:pPr>
-            <w:r>
-              <w:rPr>
-                <w:rFonts w:asciiTheme="minorHAnsi" w:hAnsiTheme="minorHAnsi" w:cstheme="minorHAnsi"/>
-              </w:rPr>
-              <w:t>Attività</w:t>
-            </w:r>
-          </w:p>
-        </w:tc>
-        <w:tc>
-          <w:tcPr>
-            <w:tcW w:w="2405" w:type="dxa"/>
-          </w:tcPr>
-          <w:p>
-            <w:pPr>
-              <w:jc w:val="center"/>
-              <w:cnfStyle w:val="100000000000" w:firstRow="1" w:lastRow="0" w:firstColumn="0" w:lastColumn="0" w:oddVBand="0" w:evenVBand="0" w:oddHBand="0" w:evenHBand="0" w:firstRowFirstColumn="0" w:firstRowLastColumn="0" w:lastRowFirstColumn="0" w:lastRowLastColumn="0"/>
-              <w:rPr>
-                <w:rFonts w:asciiTheme="minorHAnsi" w:hAnsiTheme="minorHAnsi" w:cstheme="minorHAnsi"/>
-              </w:rPr>
-            </w:pPr>
-            <w:r>
-              <w:rPr>
-                <w:rFonts w:asciiTheme="minorHAnsi" w:hAnsiTheme="minorHAnsi" w:cstheme="minorHAnsi"/>
-              </w:rPr>
-              <w:t>Tempo stimato</w:t>
-            </w:r>
-          </w:p>
-        </w:tc>
-        <w:tc>
-          <w:tcPr>
-            <w:tcW w:w="2406" w:type="dxa"/>
-          </w:tcPr>
-          <w:p>
-            <w:pPr>
-              <w:jc w:val="center"/>
-              <w:cnfStyle w:val="100000000000" w:firstRow="1" w:lastRow="0" w:firstColumn="0" w:lastColumn="0" w:oddVBand="0" w:evenVBand="0" w:oddHBand="0" w:evenHBand="0" w:firstRowFirstColumn="0" w:firstRowLastColumn="0" w:lastRowFirstColumn="0" w:lastRowLastColumn="0"/>
-              <w:rPr>
-                <w:rFonts w:asciiTheme="minorHAnsi" w:hAnsiTheme="minorHAnsi" w:cstheme="minorHAnsi"/>
-              </w:rPr>
-            </w:pPr>
-            <w:r>
-              <w:rPr>
-                <w:rFonts w:asciiTheme="minorHAnsi" w:hAnsiTheme="minorHAnsi" w:cstheme="minorHAnsi"/>
-              </w:rPr>
-              <w:t>Tempo utilizzato finora</w:t>
-            </w:r>
-          </w:p>
-        </w:tc>
-        <w:tc>
-          <w:tcPr>
-            <w:tcW w:w="2406" w:type="dxa"/>
-          </w:tcPr>
-          <w:p>
-            <w:pPr>
-              <w:jc w:val="center"/>
-              <w:cnfStyle w:val="100000000000" w:firstRow="1" w:lastRow="0" w:firstColumn="0" w:lastColumn="0" w:oddVBand="0" w:evenVBand="0" w:oddHBand="0" w:evenHBand="0" w:firstRowFirstColumn="0" w:firstRowLastColumn="0" w:lastRowFirstColumn="0" w:lastRowLastColumn="0"/>
-              <w:rPr>
-                <w:rFonts w:asciiTheme="minorHAnsi" w:hAnsiTheme="minorHAnsi" w:cstheme="minorHAnsi"/>
-              </w:rPr>
-            </w:pPr>
-            <w:r>
-              <w:rPr>
-                <w:rFonts w:asciiTheme="minorHAnsi" w:hAnsiTheme="minorHAnsi" w:cstheme="minorHAnsi"/>
-              </w:rPr>
-              <w:t>Percentuale di completamento</w:t>
-            </w:r>
-          </w:p>
-        </w:tc>
-      </w:tr>
-      <w:tr>
-        <w:trPr>
-          <w:cnfStyle w:val="000000100000" w:firstRow="0" w:lastRow="0" w:firstColumn="0" w:lastColumn="0" w:oddVBand="0" w:evenVBand="0" w:oddHBand="1" w:evenHBand="0" w:firstRowFirstColumn="0" w:firstRowLastColumn="0" w:lastRowFirstColumn="0" w:lastRowLastColumn="0"/>
-        </w:trPr>
-        <w:tc>
-          <w:tcPr>
-            <w:cnfStyle w:val="001000000000" w:firstRow="0" w:lastRow="0" w:firstColumn="1" w:lastColumn="0" w:oddVBand="0" w:evenVBand="0" w:oddHBand="0" w:evenHBand="0" w:firstRowFirstColumn="0" w:firstRowLastColumn="0" w:lastRowFirstColumn="0" w:lastRowLastColumn="0"/>
-            <w:tcW w:w="2405" w:type="dxa"/>
-          </w:tcPr>
-          <w:p>
-            <w:pPr>
-              <w:jc w:val="center"/>
-              <w:rPr>
-                <w:rFonts w:asciiTheme="minorHAnsi" w:hAnsiTheme="minorHAnsi" w:cstheme="minorHAnsi"/>
-              </w:rPr>
-            </w:pPr>
-            <w:r>
-              <w:rPr>
-                <w:rFonts w:asciiTheme="minorHAnsi" w:hAnsiTheme="minorHAnsi" w:cstheme="minorHAnsi"/>
-              </w:rPr>
-              <w:t>Acquisizione dei contenuti</w:t>
-            </w:r>
-          </w:p>
-        </w:tc>
-        <w:tc>
-          <w:tcPr>
-            <w:tcW w:w="2405" w:type="dxa"/>
-          </w:tcPr>
-          <w:p>
-            <w:pPr>
-              <w:jc w:val="center"/>
-              <w:cnfStyle w:val="000000100000" w:firstRow="0" w:lastRow="0" w:firstColumn="0" w:lastColumn="0" w:oddVBand="0" w:evenVBand="0" w:oddHBand="1" w:evenHBand="0" w:firstRowFirstColumn="0" w:firstRowLastColumn="0" w:lastRowFirstColumn="0" w:lastRowLastColumn="0"/>
-              <w:rPr>
-                <w:rFonts w:asciiTheme="minorHAnsi" w:hAnsiTheme="minorHAnsi" w:cstheme="minorHAnsi"/>
-              </w:rPr>
-            </w:pPr>
-            <w:r>
-              <w:rPr>
-                <w:rFonts w:asciiTheme="minorHAnsi" w:hAnsiTheme="minorHAnsi" w:cstheme="minorHAnsi"/>
-              </w:rPr>
-              <w:t>0</w:t>
-            </w:r>
-          </w:p>
-        </w:tc>
-        <w:tc>
-          <w:tcPr>
-            <w:tcW w:w="2406" w:type="dxa"/>
-          </w:tcPr>
-          <w:p>
-            <w:pPr>
-              <w:jc w:val="center"/>
-              <w:cnfStyle w:val="000000100000" w:firstRow="0" w:lastRow="0" w:firstColumn="0" w:lastColumn="0" w:oddVBand="0" w:evenVBand="0" w:oddHBand="1" w:evenHBand="0" w:firstRowFirstColumn="0" w:firstRowLastColumn="0" w:lastRowFirstColumn="0" w:lastRowLastColumn="0"/>
-              <w:rPr>
-                <w:rFonts w:asciiTheme="minorHAnsi" w:hAnsiTheme="minorHAnsi" w:cstheme="minorHAnsi"/>
-              </w:rPr>
-            </w:pPr>
-            <w:r>
-              <w:rPr>
-                <w:rFonts w:asciiTheme="minorHAnsi" w:hAnsiTheme="minorHAnsi" w:cstheme="minorHAnsi"/>
-              </w:rPr>
-              <w:t>8</w:t>
-            </w:r>
-          </w:p>
-        </w:tc>
-        <w:tc>
-          <w:tcPr>
-            <w:tcW w:w="2406" w:type="dxa"/>
-          </w:tcPr>
-          <w:p>
-            <w:pPr>
-              <w:jc w:val="center"/>
-              <w:cnfStyle w:val="000000100000" w:firstRow="0" w:lastRow="0" w:firstColumn="0" w:lastColumn="0" w:oddVBand="0" w:evenVBand="0" w:oddHBand="1" w:evenHBand="0" w:firstRowFirstColumn="0" w:firstRowLastColumn="0" w:lastRowFirstColumn="0" w:lastRowLastColumn="0"/>
-              <w:rPr>
-                <w:rFonts w:asciiTheme="minorHAnsi" w:hAnsiTheme="minorHAnsi" w:cstheme="minorHAnsi"/>
-              </w:rPr>
-            </w:pPr>
-            <w:r>
-              <w:rPr>
-                <w:rFonts w:asciiTheme="minorHAnsi" w:hAnsiTheme="minorHAnsi" w:cstheme="minorHAnsi"/>
-              </w:rPr>
-              <w:t>100%</w:t>
-            </w:r>
-          </w:p>
-        </w:tc>
-      </w:tr>
-      <w:tr>
-        <w:tc>
-          <w:tcPr>
-            <w:cnfStyle w:val="001000000000" w:firstRow="0" w:lastRow="0" w:firstColumn="1" w:lastColumn="0" w:oddVBand="0" w:evenVBand="0" w:oddHBand="0" w:evenHBand="0" w:firstRowFirstColumn="0" w:firstRowLastColumn="0" w:lastRowFirstColumn="0" w:lastRowLastColumn="0"/>
-            <w:tcW w:w="2405" w:type="dxa"/>
-          </w:tcPr>
-          <w:p>
-            <w:pPr>
-              <w:jc w:val="center"/>
-              <w:rPr>
-                <w:rFonts w:asciiTheme="minorHAnsi" w:hAnsiTheme="minorHAnsi" w:cstheme="minorHAnsi"/>
-              </w:rPr>
-            </w:pPr>
-            <w:r>
-              <w:rPr>
-                <w:rFonts w:asciiTheme="minorHAnsi" w:hAnsiTheme="minorHAnsi" w:cstheme="minorHAnsi"/>
-              </w:rPr>
-              <w:lastRenderedPageBreak/>
-              <w:t>Verifica e validazione del materiale</w:t>
-            </w:r>
-          </w:p>
-        </w:tc>
-        <w:tc>
-          <w:tcPr>
-            <w:tcW w:w="2405" w:type="dxa"/>
-          </w:tcPr>
-          <w:p>
-            <w:pPr>
-              <w:jc w:val="center"/>
-              <w:cnfStyle w:val="000000000000" w:firstRow="0" w:lastRow="0" w:firstColumn="0" w:lastColumn="0" w:oddVBand="0" w:evenVBand="0" w:oddHBand="0" w:evenHBand="0" w:firstRowFirstColumn="0" w:firstRowLastColumn="0" w:lastRowFirstColumn="0" w:lastRowLastColumn="0"/>
-              <w:rPr>
-                <w:rFonts w:asciiTheme="minorHAnsi" w:hAnsiTheme="minorHAnsi" w:cstheme="minorHAnsi"/>
-              </w:rPr>
-            </w:pPr>
-            <w:r>
-              <w:rPr>
-                <w:rFonts w:asciiTheme="minorHAnsi" w:hAnsiTheme="minorHAnsi" w:cstheme="minorHAnsi"/>
-              </w:rPr>
-              <w:t>0</w:t>
-            </w:r>
-          </w:p>
-        </w:tc>
-        <w:tc>
-          <w:tcPr>
-            <w:tcW w:w="2406" w:type="dxa"/>
-          </w:tcPr>
-          <w:p>
-            <w:pPr>
-              <w:jc w:val="center"/>
-              <w:cnfStyle w:val="000000000000" w:firstRow="0" w:lastRow="0" w:firstColumn="0" w:lastColumn="0" w:oddVBand="0" w:evenVBand="0" w:oddHBand="0" w:evenHBand="0" w:firstRowFirstColumn="0" w:firstRowLastColumn="0" w:lastRowFirstColumn="0" w:lastRowLastColumn="0"/>
-              <w:rPr>
-                <w:rFonts w:asciiTheme="minorHAnsi" w:hAnsiTheme="minorHAnsi" w:cstheme="minorHAnsi"/>
-              </w:rPr>
-            </w:pPr>
-            <w:r>
-              <w:rPr>
-                <w:rFonts w:asciiTheme="minorHAnsi" w:hAnsiTheme="minorHAnsi" w:cstheme="minorHAnsi"/>
-              </w:rPr>
-              <w:t>6</w:t>
-            </w:r>
-          </w:p>
-        </w:tc>
-        <w:tc>
-          <w:tcPr>
-            <w:tcW w:w="2406" w:type="dxa"/>
-          </w:tcPr>
-          <w:p>
-            <w:pPr>
-              <w:jc w:val="center"/>
-              <w:cnfStyle w:val="000000000000" w:firstRow="0" w:lastRow="0" w:firstColumn="0" w:lastColumn="0" w:oddVBand="0" w:evenVBand="0" w:oddHBand="0" w:evenHBand="0" w:firstRowFirstColumn="0" w:firstRowLastColumn="0" w:lastRowFirstColumn="0" w:lastRowLastColumn="0"/>
-              <w:rPr>
-                <w:rFonts w:asciiTheme="minorHAnsi" w:hAnsiTheme="minorHAnsi" w:cstheme="minorHAnsi"/>
-              </w:rPr>
-            </w:pPr>
-            <w:r>
-              <w:rPr>
-                <w:rFonts w:asciiTheme="minorHAnsi" w:hAnsiTheme="minorHAnsi" w:cstheme="minorHAnsi"/>
-              </w:rPr>
-              <w:t>100%</w:t>
-            </w:r>
-          </w:p>
-        </w:tc>
-      </w:tr>
-      <w:tr>
-        <w:trPr>
-          <w:cnfStyle w:val="000000100000" w:firstRow="0" w:lastRow="0" w:firstColumn="0" w:lastColumn="0" w:oddVBand="0" w:evenVBand="0" w:oddHBand="1" w:evenHBand="0" w:firstRowFirstColumn="0" w:firstRowLastColumn="0" w:lastRowFirstColumn="0" w:lastRowLastColumn="0"/>
-        </w:trPr>
-        <w:tc>
-          <w:tcPr>
-            <w:cnfStyle w:val="001000000000" w:firstRow="0" w:lastRow="0" w:firstColumn="1" w:lastColumn="0" w:oddVBand="0" w:evenVBand="0" w:oddHBand="0" w:evenHBand="0" w:firstRowFirstColumn="0" w:firstRowLastColumn="0" w:lastRowFirstColumn="0" w:lastRowLastColumn="0"/>
-            <w:tcW w:w="2405" w:type="dxa"/>
-          </w:tcPr>
-          <w:p>
-            <w:pPr>
-              <w:jc w:val="center"/>
-              <w:rPr>
-                <w:rFonts w:asciiTheme="minorHAnsi" w:hAnsiTheme="minorHAnsi" w:cstheme="minorHAnsi"/>
-              </w:rPr>
-            </w:pPr>
-            <w:r>
-              <w:rPr>
-                <w:rFonts w:asciiTheme="minorHAnsi" w:hAnsiTheme="minorHAnsi" w:cstheme="minorHAnsi"/>
-              </w:rPr>
-              <w:t>Definizione dell’interfaccia utente</w:t>
-            </w:r>
-          </w:p>
-        </w:tc>
-        <w:tc>
-          <w:tcPr>
-            <w:tcW w:w="2405" w:type="dxa"/>
-          </w:tcPr>
-          <w:p>
-            <w:pPr>
-              <w:jc w:val="center"/>
-              <w:cnfStyle w:val="000000100000" w:firstRow="0" w:lastRow="0" w:firstColumn="0" w:lastColumn="0" w:oddVBand="0" w:evenVBand="0" w:oddHBand="1" w:evenHBand="0" w:firstRowFirstColumn="0" w:firstRowLastColumn="0" w:lastRowFirstColumn="0" w:lastRowLastColumn="0"/>
-              <w:rPr>
-                <w:rFonts w:asciiTheme="minorHAnsi" w:hAnsiTheme="minorHAnsi" w:cstheme="minorHAnsi"/>
-              </w:rPr>
-            </w:pPr>
-            <w:r>
-              <w:rPr>
-                <w:rFonts w:asciiTheme="minorHAnsi" w:hAnsiTheme="minorHAnsi" w:cstheme="minorHAnsi"/>
-              </w:rPr>
-              <w:t>3</w:t>
-            </w:r>
-          </w:p>
-        </w:tc>
-        <w:tc>
-          <w:tcPr>
-            <w:tcW w:w="2406" w:type="dxa"/>
-          </w:tcPr>
-          <w:p>
-            <w:pPr>
-              <w:jc w:val="center"/>
-              <w:cnfStyle w:val="000000100000" w:firstRow="0" w:lastRow="0" w:firstColumn="0" w:lastColumn="0" w:oddVBand="0" w:evenVBand="0" w:oddHBand="1" w:evenHBand="0" w:firstRowFirstColumn="0" w:firstRowLastColumn="0" w:lastRowFirstColumn="0" w:lastRowLastColumn="0"/>
-              <w:rPr>
-                <w:rFonts w:asciiTheme="minorHAnsi" w:hAnsiTheme="minorHAnsi" w:cstheme="minorHAnsi"/>
-              </w:rPr>
-            </w:pPr>
-            <w:r>
-              <w:rPr>
-                <w:rFonts w:asciiTheme="minorHAnsi" w:hAnsiTheme="minorHAnsi" w:cstheme="minorHAnsi"/>
-              </w:rPr>
-              <w:t>20</w:t>
-            </w:r>
-          </w:p>
-        </w:tc>
-        <w:tc>
-          <w:tcPr>
-            <w:tcW w:w="2406" w:type="dxa"/>
-          </w:tcPr>
-          <w:p>
-            <w:pPr>
-              <w:jc w:val="center"/>
-              <w:cnfStyle w:val="000000100000" w:firstRow="0" w:lastRow="0" w:firstColumn="0" w:lastColumn="0" w:oddVBand="0" w:evenVBand="0" w:oddHBand="1" w:evenHBand="0" w:firstRowFirstColumn="0" w:firstRowLastColumn="0" w:lastRowFirstColumn="0" w:lastRowLastColumn="0"/>
-              <w:rPr>
-                <w:rFonts w:asciiTheme="minorHAnsi" w:hAnsiTheme="minorHAnsi" w:cstheme="minorHAnsi"/>
-              </w:rPr>
-            </w:pPr>
-            <w:r>
-              <w:rPr>
-                <w:rFonts w:asciiTheme="minorHAnsi" w:hAnsiTheme="minorHAnsi" w:cstheme="minorHAnsi"/>
-              </w:rPr>
-              <w:t>100%</w:t>
-            </w:r>
-          </w:p>
-        </w:tc>
-      </w:tr>
-      <w:tr>
-        <w:tc>
-          <w:tcPr>
-            <w:cnfStyle w:val="001000000000" w:firstRow="0" w:lastRow="0" w:firstColumn="1" w:lastColumn="0" w:oddVBand="0" w:evenVBand="0" w:oddHBand="0" w:evenHBand="0" w:firstRowFirstColumn="0" w:firstRowLastColumn="0" w:lastRowFirstColumn="0" w:lastRowLastColumn="0"/>
-            <w:tcW w:w="2405" w:type="dxa"/>
-          </w:tcPr>
-          <w:p>
-            <w:pPr>
-              <w:jc w:val="center"/>
-              <w:rPr>
-                <w:rFonts w:asciiTheme="minorHAnsi" w:hAnsiTheme="minorHAnsi" w:cstheme="minorHAnsi"/>
-              </w:rPr>
-            </w:pPr>
-            <w:r>
-              <w:rPr>
-                <w:rFonts w:asciiTheme="minorHAnsi" w:hAnsiTheme="minorHAnsi" w:cstheme="minorHAnsi"/>
-              </w:rPr>
-              <w:t>Raffinamento del materiale</w:t>
-            </w:r>
-          </w:p>
-        </w:tc>
-        <w:tc>
-          <w:tcPr>
-            <w:tcW w:w="2405" w:type="dxa"/>
-          </w:tcPr>
-          <w:p>
-            <w:pPr>
-              <w:jc w:val="center"/>
-              <w:cnfStyle w:val="000000000000" w:firstRow="0" w:lastRow="0" w:firstColumn="0" w:lastColumn="0" w:oddVBand="0" w:evenVBand="0" w:oddHBand="0" w:evenHBand="0" w:firstRowFirstColumn="0" w:firstRowLastColumn="0" w:lastRowFirstColumn="0" w:lastRowLastColumn="0"/>
-              <w:rPr>
-                <w:rFonts w:asciiTheme="minorHAnsi" w:hAnsiTheme="minorHAnsi" w:cstheme="minorHAnsi"/>
-              </w:rPr>
-            </w:pPr>
-            <w:r>
-              <w:rPr>
-                <w:rFonts w:asciiTheme="minorHAnsi" w:hAnsiTheme="minorHAnsi" w:cstheme="minorHAnsi"/>
-              </w:rPr>
-              <w:t>1</w:t>
-            </w:r>
-          </w:p>
-        </w:tc>
-        <w:tc>
-          <w:tcPr>
-            <w:tcW w:w="2406" w:type="dxa"/>
-          </w:tcPr>
-          <w:p>
-            <w:pPr>
-              <w:jc w:val="center"/>
-              <w:cnfStyle w:val="000000000000" w:firstRow="0" w:lastRow="0" w:firstColumn="0" w:lastColumn="0" w:oddVBand="0" w:evenVBand="0" w:oddHBand="0" w:evenHBand="0" w:firstRowFirstColumn="0" w:firstRowLastColumn="0" w:lastRowFirstColumn="0" w:lastRowLastColumn="0"/>
-              <w:rPr>
-                <w:rFonts w:asciiTheme="minorHAnsi" w:hAnsiTheme="minorHAnsi" w:cstheme="minorHAnsi"/>
-              </w:rPr>
-            </w:pPr>
-            <w:r>
-              <w:rPr>
-                <w:rFonts w:asciiTheme="minorHAnsi" w:hAnsiTheme="minorHAnsi" w:cstheme="minorHAnsi"/>
-              </w:rPr>
-              <w:t>10</w:t>
-            </w:r>
-          </w:p>
-        </w:tc>
-        <w:tc>
-          <w:tcPr>
-            <w:tcW w:w="2406" w:type="dxa"/>
-          </w:tcPr>
-          <w:p>
-            <w:pPr>
-              <w:jc w:val="center"/>
-              <w:cnfStyle w:val="000000000000" w:firstRow="0" w:lastRow="0" w:firstColumn="0" w:lastColumn="0" w:oddVBand="0" w:evenVBand="0" w:oddHBand="0" w:evenHBand="0" w:firstRowFirstColumn="0" w:firstRowLastColumn="0" w:lastRowFirstColumn="0" w:lastRowLastColumn="0"/>
-              <w:rPr>
-                <w:rFonts w:asciiTheme="minorHAnsi" w:hAnsiTheme="minorHAnsi" w:cstheme="minorHAnsi"/>
-              </w:rPr>
-            </w:pPr>
-            <w:r>
-              <w:rPr>
-                <w:rFonts w:asciiTheme="minorHAnsi" w:hAnsiTheme="minorHAnsi" w:cstheme="minorHAnsi"/>
-              </w:rPr>
-              <w:t>100%</w:t>
-            </w:r>
-          </w:p>
-        </w:tc>
-      </w:tr>
-      <w:tr>
-        <w:trPr>
-          <w:cnfStyle w:val="000000100000" w:firstRow="0" w:lastRow="0" w:firstColumn="0" w:lastColumn="0" w:oddVBand="0" w:evenVBand="0" w:oddHBand="1" w:evenHBand="0" w:firstRowFirstColumn="0" w:firstRowLastColumn="0" w:lastRowFirstColumn="0" w:lastRowLastColumn="0"/>
-        </w:trPr>
-        <w:tc>
-          <w:tcPr>
-            <w:cnfStyle w:val="001000000000" w:firstRow="0" w:lastRow="0" w:firstColumn="1" w:lastColumn="0" w:oddVBand="0" w:evenVBand="0" w:oddHBand="0" w:evenHBand="0" w:firstRowFirstColumn="0" w:firstRowLastColumn="0" w:lastRowFirstColumn="0" w:lastRowLastColumn="0"/>
-            <w:tcW w:w="2405" w:type="dxa"/>
-          </w:tcPr>
-          <w:p>
-            <w:pPr>
-              <w:jc w:val="center"/>
-              <w:rPr>
-                <w:rFonts w:asciiTheme="minorHAnsi" w:hAnsiTheme="minorHAnsi" w:cstheme="minorHAnsi"/>
-              </w:rPr>
-            </w:pPr>
-            <w:r>
-              <w:rPr>
-                <w:rFonts w:asciiTheme="minorHAnsi" w:hAnsiTheme="minorHAnsi" w:cstheme="minorHAnsi"/>
-              </w:rPr>
-              <w:t>Sviluppo</w:t>
-            </w:r>
-          </w:p>
-        </w:tc>
-        <w:tc>
-          <w:tcPr>
-            <w:tcW w:w="2405" w:type="dxa"/>
-          </w:tcPr>
-          <w:p>
-            <w:pPr>
-              <w:jc w:val="center"/>
-              <w:cnfStyle w:val="000000100000" w:firstRow="0" w:lastRow="0" w:firstColumn="0" w:lastColumn="0" w:oddVBand="0" w:evenVBand="0" w:oddHBand="1" w:evenHBand="0" w:firstRowFirstColumn="0" w:firstRowLastColumn="0" w:lastRowFirstColumn="0" w:lastRowLastColumn="0"/>
-              <w:rPr>
-                <w:rFonts w:asciiTheme="minorHAnsi" w:hAnsiTheme="minorHAnsi" w:cstheme="minorHAnsi"/>
-              </w:rPr>
-            </w:pPr>
-            <w:r>
-              <w:rPr>
-                <w:rFonts w:asciiTheme="minorHAnsi" w:hAnsiTheme="minorHAnsi" w:cstheme="minorHAnsi"/>
-              </w:rPr>
-              <w:t>8</w:t>
-            </w:r>
-          </w:p>
-        </w:tc>
-        <w:tc>
-          <w:tcPr>
-            <w:tcW w:w="2406" w:type="dxa"/>
-          </w:tcPr>
-          <w:p>
-            <w:pPr>
-              <w:jc w:val="center"/>
-              <w:cnfStyle w:val="000000100000" w:firstRow="0" w:lastRow="0" w:firstColumn="0" w:lastColumn="0" w:oddVBand="0" w:evenVBand="0" w:oddHBand="1" w:evenHBand="0" w:firstRowFirstColumn="0" w:firstRowLastColumn="0" w:lastRowFirstColumn="0" w:lastRowLastColumn="0"/>
-              <w:rPr>
-                <w:rFonts w:asciiTheme="minorHAnsi" w:hAnsiTheme="minorHAnsi" w:cstheme="minorHAnsi"/>
-              </w:rPr>
-            </w:pPr>
-            <w:r>
-              <w:rPr>
-                <w:rFonts w:asciiTheme="minorHAnsi" w:hAnsiTheme="minorHAnsi" w:cstheme="minorHAnsi"/>
-              </w:rPr>
-              <w:t>48</w:t>
-            </w:r>
-          </w:p>
-        </w:tc>
-        <w:tc>
-          <w:tcPr>
-            <w:tcW w:w="2406" w:type="dxa"/>
-          </w:tcPr>
-          <w:p>
-            <w:pPr>
-              <w:jc w:val="center"/>
-              <w:cnfStyle w:val="000000100000" w:firstRow="0" w:lastRow="0" w:firstColumn="0" w:lastColumn="0" w:oddVBand="0" w:evenVBand="0" w:oddHBand="1" w:evenHBand="0" w:firstRowFirstColumn="0" w:firstRowLastColumn="0" w:lastRowFirstColumn="0" w:lastRowLastColumn="0"/>
-              <w:rPr>
-                <w:rFonts w:asciiTheme="minorHAnsi" w:hAnsiTheme="minorHAnsi" w:cstheme="minorHAnsi"/>
-              </w:rPr>
-            </w:pPr>
-            <w:r>
-              <w:rPr>
-                <w:rFonts w:asciiTheme="minorHAnsi" w:hAnsiTheme="minorHAnsi" w:cstheme="minorHAnsi"/>
-              </w:rPr>
-              <w:t>100%</w:t>
-            </w:r>
-          </w:p>
-        </w:tc>
-      </w:tr>
-      <w:tr>
-        <w:tc>
-          <w:tcPr>
-            <w:cnfStyle w:val="001000000000" w:firstRow="0" w:lastRow="0" w:firstColumn="1" w:lastColumn="0" w:oddVBand="0" w:evenVBand="0" w:oddHBand="0" w:evenHBand="0" w:firstRowFirstColumn="0" w:firstRowLastColumn="0" w:lastRowFirstColumn="0" w:lastRowLastColumn="0"/>
-            <w:tcW w:w="2405" w:type="dxa"/>
-          </w:tcPr>
-          <w:p>
-            <w:pPr>
-              <w:jc w:val="center"/>
-              <w:rPr>
-                <w:rFonts w:asciiTheme="minorHAnsi" w:hAnsiTheme="minorHAnsi" w:cstheme="minorHAnsi"/>
-              </w:rPr>
-            </w:pPr>
-            <w:r>
-              <w:rPr>
-                <w:rFonts w:asciiTheme="minorHAnsi" w:hAnsiTheme="minorHAnsi" w:cstheme="minorHAnsi"/>
-              </w:rPr>
-              <w:t>Test</w:t>
-            </w:r>
-          </w:p>
-        </w:tc>
-        <w:tc>
-          <w:tcPr>
-            <w:tcW w:w="2405" w:type="dxa"/>
-          </w:tcPr>
-          <w:p>
-            <w:pPr>
-              <w:jc w:val="center"/>
-              <w:cnfStyle w:val="000000000000" w:firstRow="0" w:lastRow="0" w:firstColumn="0" w:lastColumn="0" w:oddVBand="0" w:evenVBand="0" w:oddHBand="0" w:evenHBand="0" w:firstRowFirstColumn="0" w:firstRowLastColumn="0" w:lastRowFirstColumn="0" w:lastRowLastColumn="0"/>
-              <w:rPr>
-                <w:rFonts w:asciiTheme="minorHAnsi" w:hAnsiTheme="minorHAnsi" w:cstheme="minorHAnsi"/>
-              </w:rPr>
-            </w:pPr>
-            <w:r>
-              <w:rPr>
-                <w:rFonts w:asciiTheme="minorHAnsi" w:hAnsiTheme="minorHAnsi" w:cstheme="minorHAnsi"/>
-              </w:rPr>
-              <w:t>12</w:t>
-            </w:r>
-          </w:p>
-        </w:tc>
-        <w:tc>
-          <w:tcPr>
-            <w:tcW w:w="2406" w:type="dxa"/>
-          </w:tcPr>
-          <w:p>
-            <w:pPr>
-              <w:jc w:val="center"/>
-              <w:cnfStyle w:val="000000000000" w:firstRow="0" w:lastRow="0" w:firstColumn="0" w:lastColumn="0" w:oddVBand="0" w:evenVBand="0" w:oddHBand="0" w:evenHBand="0" w:firstRowFirstColumn="0" w:firstRowLastColumn="0" w:lastRowFirstColumn="0" w:lastRowLastColumn="0"/>
-              <w:rPr>
-                <w:rFonts w:asciiTheme="minorHAnsi" w:hAnsiTheme="minorHAnsi" w:cstheme="minorHAnsi"/>
-              </w:rPr>
-            </w:pPr>
-            <w:r>
-              <w:rPr>
-                <w:rFonts w:asciiTheme="minorHAnsi" w:hAnsiTheme="minorHAnsi" w:cstheme="minorHAnsi"/>
-              </w:rPr>
-              <w:t>30</w:t>
-            </w:r>
-          </w:p>
-        </w:tc>
-        <w:tc>
-          <w:tcPr>
-            <w:tcW w:w="2406" w:type="dxa"/>
-          </w:tcPr>
-          <w:p>
-            <w:pPr>
-              <w:jc w:val="center"/>
-              <w:cnfStyle w:val="000000000000" w:firstRow="0" w:lastRow="0" w:firstColumn="0" w:lastColumn="0" w:oddVBand="0" w:evenVBand="0" w:oddHBand="0" w:evenHBand="0" w:firstRowFirstColumn="0" w:firstRowLastColumn="0" w:lastRowFirstColumn="0" w:lastRowLastColumn="0"/>
-              <w:rPr>
-                <w:rFonts w:asciiTheme="minorHAnsi" w:hAnsiTheme="minorHAnsi" w:cstheme="minorHAnsi"/>
-              </w:rPr>
-            </w:pPr>
-            <w:r>
-              <w:rPr>
-                <w:rFonts w:asciiTheme="minorHAnsi" w:hAnsiTheme="minorHAnsi" w:cstheme="minorHAnsi"/>
-              </w:rPr>
-              <w:t>100%</w:t>
-            </w:r>
-          </w:p>
-        </w:tc>
-      </w:tr>
-      <w:tr>
-        <w:trPr>
-          <w:cnfStyle w:val="000000100000" w:firstRow="0" w:lastRow="0" w:firstColumn="0" w:lastColumn="0" w:oddVBand="0" w:evenVBand="0" w:oddHBand="1" w:evenHBand="0" w:firstRowFirstColumn="0" w:firstRowLastColumn="0" w:lastRowFirstColumn="0" w:lastRowLastColumn="0"/>
-        </w:trPr>
-        <w:tc>
-          <w:tcPr>
-            <w:cnfStyle w:val="001000000000" w:firstRow="0" w:lastRow="0" w:firstColumn="1" w:lastColumn="0" w:oddVBand="0" w:evenVBand="0" w:oddHBand="0" w:evenHBand="0" w:firstRowFirstColumn="0" w:firstRowLastColumn="0" w:lastRowFirstColumn="0" w:lastRowLastColumn="0"/>
-            <w:tcW w:w="2405" w:type="dxa"/>
-          </w:tcPr>
-          <w:p>
-            <w:pPr>
-              <w:jc w:val="center"/>
-              <w:rPr>
-                <w:rFonts w:asciiTheme="minorHAnsi" w:hAnsiTheme="minorHAnsi" w:cstheme="minorHAnsi"/>
-              </w:rPr>
-            </w:pPr>
-            <w:r>
-              <w:rPr>
-                <w:rFonts w:asciiTheme="minorHAnsi" w:hAnsiTheme="minorHAnsi" w:cstheme="minorHAnsi"/>
-              </w:rPr>
-              <w:t>Pubblicazione</w:t>
-            </w:r>
-          </w:p>
-        </w:tc>
-        <w:tc>
-          <w:tcPr>
-            <w:tcW w:w="2405" w:type="dxa"/>
-          </w:tcPr>
-          <w:p>
-            <w:pPr>
-              <w:jc w:val="center"/>
-              <w:cnfStyle w:val="000000100000" w:firstRow="0" w:lastRow="0" w:firstColumn="0" w:lastColumn="0" w:oddVBand="0" w:evenVBand="0" w:oddHBand="1" w:evenHBand="0" w:firstRowFirstColumn="0" w:firstRowLastColumn="0" w:lastRowFirstColumn="0" w:lastRowLastColumn="0"/>
-              <w:rPr>
-                <w:rFonts w:asciiTheme="minorHAnsi" w:hAnsiTheme="minorHAnsi" w:cstheme="minorHAnsi"/>
-              </w:rPr>
-            </w:pPr>
-            <w:r>
-              <w:rPr>
-                <w:rFonts w:asciiTheme="minorHAnsi" w:hAnsiTheme="minorHAnsi" w:cstheme="minorHAnsi"/>
-              </w:rPr>
-              <w:t>2</w:t>
-            </w:r>
-          </w:p>
-        </w:tc>
-        <w:tc>
-          <w:tcPr>
-            <w:tcW w:w="2406" w:type="dxa"/>
-          </w:tcPr>
-          <w:p>
-            <w:pPr>
-              <w:jc w:val="center"/>
-              <w:cnfStyle w:val="000000100000" w:firstRow="0" w:lastRow="0" w:firstColumn="0" w:lastColumn="0" w:oddVBand="0" w:evenVBand="0" w:oddHBand="1" w:evenHBand="0" w:firstRowFirstColumn="0" w:firstRowLastColumn="0" w:lastRowFirstColumn="0" w:lastRowLastColumn="0"/>
-              <w:rPr>
-                <w:rFonts w:asciiTheme="minorHAnsi" w:hAnsiTheme="minorHAnsi" w:cstheme="minorHAnsi"/>
-              </w:rPr>
-            </w:pPr>
-            <w:r>
-              <w:rPr>
-                <w:rFonts w:asciiTheme="minorHAnsi" w:hAnsiTheme="minorHAnsi" w:cstheme="minorHAnsi"/>
-              </w:rPr>
-              <w:t>2</w:t>
-            </w:r>
-          </w:p>
-        </w:tc>
-        <w:tc>
-          <w:tcPr>
-            <w:tcW w:w="2406" w:type="dxa"/>
-          </w:tcPr>
-          <w:p>
-            <w:pPr>
-              <w:jc w:val="center"/>
-              <w:cnfStyle w:val="000000100000" w:firstRow="0" w:lastRow="0" w:firstColumn="0" w:lastColumn="0" w:oddVBand="0" w:evenVBand="0" w:oddHBand="1" w:evenHBand="0" w:firstRowFirstColumn="0" w:firstRowLastColumn="0" w:lastRowFirstColumn="0" w:lastRowLastColumn="0"/>
-              <w:rPr>
-                <w:rFonts w:asciiTheme="minorHAnsi" w:hAnsiTheme="minorHAnsi" w:cstheme="minorHAnsi"/>
-              </w:rPr>
-            </w:pPr>
-            <w:r>
-              <w:rPr>
-                <w:rFonts w:asciiTheme="minorHAnsi" w:hAnsiTheme="minorHAnsi" w:cstheme="minorHAnsi"/>
-              </w:rPr>
-              <w:t>100%</w:t>
-            </w:r>
-          </w:p>
-        </w:tc>
-      </w:tr>
-    </w:tbl>
-    <w:p/>
     <w:p/>
     <w:p/>
     <w:p/>
@@ -10105,7 +9611,7 @@
         </w:rPr>
         <w:t>“</w:t>
       </w:r>
-      <w:hyperlink r:id="rId8" w:history="1">
+      <w:hyperlink r:id="rId16" w:history="1">
         <w:r>
           <w:rPr>
             <w:rStyle w:val="Collegamentoipertestuale"/>
@@ -11348,7 +10854,7 @@
                     </pic:cNvPicPr>
                   </pic:nvPicPr>
                   <pic:blipFill>
-                    <a:blip r:embed="rId9">
+                    <a:blip r:embed="rId17">
                       <a:extLst>
                         <a:ext uri="{28A0092B-C50C-407E-A947-70E740481C1C}">
                           <a14:useLocalDpi xmlns:a14="http://schemas.microsoft.com/office/drawing/2010/main" val="0"/>
@@ -18690,12 +18196,7 @@
     </w:p>
     <w:p/>
     <w:sectPr>
-      <w:headerReference w:type="even" r:id="rId10"/>
-      <w:headerReference w:type="default" r:id="rId11"/>
-      <w:footerReference w:type="even" r:id="rId12"/>
-      <w:footerReference w:type="default" r:id="rId13"/>
-      <w:headerReference w:type="first" r:id="rId14"/>
-      <w:footerReference w:type="first" r:id="rId15"/>
+      <w:type w:val="continuous"/>
       <w:pgSz w:w="11900" w:h="16840"/>
       <w:pgMar w:top="2131" w:right="1134" w:bottom="1134" w:left="1134" w:header="708" w:footer="708" w:gutter="0"/>
       <w:cols w:space="708"/>
@@ -24116,6 +23617,25 @@
       <w:lang w:eastAsia="it-IT"/>
     </w:rPr>
   </w:style>
+  <w:style w:type="paragraph" w:styleId="Didascalia">
+    <w:name w:val="caption"/>
+    <w:basedOn w:val="Normale"/>
+    <w:next w:val="Normale"/>
+    <w:uiPriority w:val="35"/>
+    <w:unhideWhenUsed/>
+    <w:qFormat/>
+    <w:rsid w:val="00EB6DED"/>
+    <w:pPr>
+      <w:spacing w:after="200"/>
+    </w:pPr>
+    <w:rPr>
+      <w:i/>
+      <w:iCs/>
+      <w:color w:val="44546A" w:themeColor="text2"/>
+      <w:sz w:val="18"/>
+      <w:szCs w:val="18"/>
+    </w:rPr>
+  </w:style>
 </w:styles>
 </file>
 

</xml_diff>

<commit_message>
Unite le modifiche nella relazione ed aggiunto riferimento ad Mixamo
</commit_message>
<xml_diff>
--- a/doc/pianificazione/Modello Documentazione.docx
+++ b/doc/pianificazione/Modello Documentazione.docx
@@ -317,7 +317,7 @@
         </w:rPr>
       </w:pPr>
       <w:bookmarkStart w:id="1" w:name="_Toc101112566"/>
-      <w:bookmarkStart w:id="2" w:name="_Toc101344442"/>
+      <w:bookmarkStart w:id="2" w:name="_Toc101801279"/>
       <w:r>
         <w:rPr>
           <w:color w:val="A8D08D" w:themeColor="accent6" w:themeTint="99"/>
@@ -387,12 +387,11 @@
           <w:r>
             <w:fldChar w:fldCharType="separate"/>
           </w:r>
-          <w:hyperlink w:anchor="_Toc101344442" w:history="1">
+          <w:hyperlink w:anchor="_Toc101801279" w:history="1">
             <w:r>
               <w:rPr>
                 <w:rStyle w:val="Collegamentoipertestuale"/>
                 <w:noProof/>
-                <w:color w:val="auto"/>
               </w:rPr>
               <w:t>INDICE</w:t>
             </w:r>
@@ -415,7 +414,7 @@
                 <w:noProof/>
                 <w:webHidden/>
               </w:rPr>
-              <w:instrText xml:space="preserve"> PAGEREF _Toc101344442 \h </w:instrText>
+              <w:instrText xml:space="preserve"> PAGEREF _Toc101801279 \h </w:instrText>
             </w:r>
             <w:r>
               <w:rPr>
@@ -460,12 +459,11 @@
               <w:lang w:eastAsia="it-IT"/>
             </w:rPr>
           </w:pPr>
-          <w:hyperlink w:anchor="_Toc101344443" w:history="1">
+          <w:hyperlink w:anchor="_Toc101801280" w:history="1">
             <w:r>
               <w:rPr>
                 <w:rStyle w:val="Collegamentoipertestuale"/>
                 <w:noProof/>
-                <w:color w:val="auto"/>
               </w:rPr>
               <w:t>Pianificazione</w:t>
             </w:r>
@@ -488,7 +486,7 @@
                 <w:noProof/>
                 <w:webHidden/>
               </w:rPr>
-              <w:instrText xml:space="preserve"> PAGEREF _Toc101344443 \h </w:instrText>
+              <w:instrText xml:space="preserve"> PAGEREF _Toc101801280 \h </w:instrText>
             </w:r>
             <w:r>
               <w:rPr>
@@ -533,12 +531,11 @@
               <w:lang w:eastAsia="it-IT"/>
             </w:rPr>
           </w:pPr>
-          <w:hyperlink w:anchor="_Toc101344444" w:history="1">
+          <w:hyperlink w:anchor="_Toc101801281" w:history="1">
             <w:r>
               <w:rPr>
                 <w:rStyle w:val="Collegamentoipertestuale"/>
                 <w:noProof/>
-                <w:color w:val="auto"/>
               </w:rPr>
               <w:t>Scopo dell’applicazione</w:t>
             </w:r>
@@ -561,7 +558,7 @@
                 <w:noProof/>
                 <w:webHidden/>
               </w:rPr>
-              <w:instrText xml:space="preserve"> PAGEREF _Toc101344444 \h </w:instrText>
+              <w:instrText xml:space="preserve"> PAGEREF _Toc101801281 \h </w:instrText>
             </w:r>
             <w:r>
               <w:rPr>
@@ -606,12 +603,11 @@
               <w:lang w:eastAsia="it-IT"/>
             </w:rPr>
           </w:pPr>
-          <w:hyperlink w:anchor="_Toc101344445" w:history="1">
+          <w:hyperlink w:anchor="_Toc101801282" w:history="1">
             <w:r>
               <w:rPr>
                 <w:rStyle w:val="Collegamentoipertestuale"/>
                 <w:noProof/>
-                <w:color w:val="auto"/>
               </w:rPr>
               <w:t>Committente</w:t>
             </w:r>
@@ -634,7 +630,7 @@
                 <w:noProof/>
                 <w:webHidden/>
               </w:rPr>
-              <w:instrText xml:space="preserve"> PAGEREF _Toc101344445 \h </w:instrText>
+              <w:instrText xml:space="preserve"> PAGEREF _Toc101801282 \h </w:instrText>
             </w:r>
             <w:r>
               <w:rPr>
@@ -679,12 +675,11 @@
               <w:lang w:eastAsia="it-IT"/>
             </w:rPr>
           </w:pPr>
-          <w:hyperlink w:anchor="_Toc101344446" w:history="1">
+          <w:hyperlink w:anchor="_Toc101801283" w:history="1">
             <w:r>
               <w:rPr>
                 <w:rStyle w:val="Collegamentoipertestuale"/>
                 <w:noProof/>
-                <w:color w:val="auto"/>
               </w:rPr>
               <w:t>Destinatari dell’applicazione</w:t>
             </w:r>
@@ -707,7 +702,7 @@
                 <w:noProof/>
                 <w:webHidden/>
               </w:rPr>
-              <w:instrText xml:space="preserve"> PAGEREF _Toc101344446 \h </w:instrText>
+              <w:instrText xml:space="preserve"> PAGEREF _Toc101801283 \h </w:instrText>
             </w:r>
             <w:r>
               <w:rPr>
@@ -752,12 +747,11 @@
               <w:lang w:eastAsia="it-IT"/>
             </w:rPr>
           </w:pPr>
-          <w:hyperlink w:anchor="_Toc101344447" w:history="1">
+          <w:hyperlink w:anchor="_Toc101801284" w:history="1">
             <w:r>
               <w:rPr>
                 <w:rStyle w:val="Collegamentoipertestuale"/>
                 <w:noProof/>
-                <w:color w:val="auto"/>
               </w:rPr>
               <w:t>Caratteristiche dell’utente</w:t>
             </w:r>
@@ -780,7 +774,7 @@
                 <w:noProof/>
                 <w:webHidden/>
               </w:rPr>
-              <w:instrText xml:space="preserve"> PAGEREF _Toc101344447 \h </w:instrText>
+              <w:instrText xml:space="preserve"> PAGEREF _Toc101801284 \h </w:instrText>
             </w:r>
             <w:r>
               <w:rPr>
@@ -825,12 +819,11 @@
               <w:lang w:eastAsia="it-IT"/>
             </w:rPr>
           </w:pPr>
-          <w:hyperlink w:anchor="_Toc101344448" w:history="1">
+          <w:hyperlink w:anchor="_Toc101801285" w:history="1">
             <w:r>
               <w:rPr>
                 <w:rStyle w:val="Collegamentoipertestuale"/>
                 <w:noProof/>
-                <w:color w:val="auto"/>
               </w:rPr>
               <w:t>I vincoli</w:t>
             </w:r>
@@ -853,7 +846,7 @@
                 <w:noProof/>
                 <w:webHidden/>
               </w:rPr>
-              <w:instrText xml:space="preserve"> PAGEREF _Toc101344448 \h </w:instrText>
+              <w:instrText xml:space="preserve"> PAGEREF _Toc101801285 \h </w:instrText>
             </w:r>
             <w:r>
               <w:rPr>
@@ -898,7 +891,7 @@
               <w:lang w:eastAsia="it-IT"/>
             </w:rPr>
           </w:pPr>
-          <w:hyperlink w:anchor="_Toc101344449" w:history="1">
+          <w:hyperlink w:anchor="_Toc101801286" w:history="1">
             <w:r>
               <w:rPr>
                 <w:rStyle w:val="Collegamentoipertestuale"/>
@@ -906,7 +899,6 @@
                 <w:b/>
                 <w:bCs/>
                 <w:noProof/>
-                <w:color w:val="auto"/>
               </w:rPr>
               <w:t>Conoscenze informatiche</w:t>
             </w:r>
@@ -929,7 +921,7 @@
                 <w:noProof/>
                 <w:webHidden/>
               </w:rPr>
-              <w:instrText xml:space="preserve"> PAGEREF _Toc101344449 \h </w:instrText>
+              <w:instrText xml:space="preserve"> PAGEREF _Toc101801286 \h </w:instrText>
             </w:r>
             <w:r>
               <w:rPr>
@@ -974,7 +966,7 @@
               <w:lang w:eastAsia="it-IT"/>
             </w:rPr>
           </w:pPr>
-          <w:hyperlink w:anchor="_Toc101344450" w:history="1">
+          <w:hyperlink w:anchor="_Toc101801287" w:history="1">
             <w:r>
               <w:rPr>
                 <w:rStyle w:val="Collegamentoipertestuale"/>
@@ -982,7 +974,6 @@
                 <w:b/>
                 <w:bCs/>
                 <w:noProof/>
-                <w:color w:val="auto"/>
               </w:rPr>
               <w:t>Requisiti minimi della piattaforma</w:t>
             </w:r>
@@ -1005,7 +996,7 @@
                 <w:noProof/>
                 <w:webHidden/>
               </w:rPr>
-              <w:instrText xml:space="preserve"> PAGEREF _Toc101344450 \h </w:instrText>
+              <w:instrText xml:space="preserve"> PAGEREF _Toc101801287 \h </w:instrText>
             </w:r>
             <w:r>
               <w:rPr>
@@ -1050,7 +1041,7 @@
               <w:lang w:eastAsia="it-IT"/>
             </w:rPr>
           </w:pPr>
-          <w:hyperlink w:anchor="_Toc101344451" w:history="1">
+          <w:hyperlink w:anchor="_Toc101801288" w:history="1">
             <w:r>
               <w:rPr>
                 <w:rStyle w:val="Collegamentoipertestuale"/>
@@ -1058,7 +1049,6 @@
                 <w:b/>
                 <w:bCs/>
                 <w:noProof/>
-                <w:color w:val="auto"/>
               </w:rPr>
               <w:t>Requisiti consigliati della piattaforma</w:t>
             </w:r>
@@ -1081,7 +1071,7 @@
                 <w:noProof/>
                 <w:webHidden/>
               </w:rPr>
-              <w:instrText xml:space="preserve"> PAGEREF _Toc101344451 \h </w:instrText>
+              <w:instrText xml:space="preserve"> PAGEREF _Toc101801288 \h </w:instrText>
             </w:r>
             <w:r>
               <w:rPr>
@@ -1126,7 +1116,7 @@
               <w:lang w:eastAsia="it-IT"/>
             </w:rPr>
           </w:pPr>
-          <w:hyperlink w:anchor="_Toc101344452" w:history="1">
+          <w:hyperlink w:anchor="_Toc101801289" w:history="1">
             <w:r>
               <w:rPr>
                 <w:rStyle w:val="Collegamentoipertestuale"/>
@@ -1134,7 +1124,6 @@
                 <w:b/>
                 <w:bCs/>
                 <w:noProof/>
-                <w:color w:val="auto"/>
               </w:rPr>
               <w:t>Budget</w:t>
             </w:r>
@@ -1157,7 +1146,7 @@
                 <w:noProof/>
                 <w:webHidden/>
               </w:rPr>
-              <w:instrText xml:space="preserve"> PAGEREF _Toc101344452 \h </w:instrText>
+              <w:instrText xml:space="preserve"> PAGEREF _Toc101801289 \h </w:instrText>
             </w:r>
             <w:r>
               <w:rPr>
@@ -1202,12 +1191,11 @@
               <w:lang w:eastAsia="it-IT"/>
             </w:rPr>
           </w:pPr>
-          <w:hyperlink w:anchor="_Toc101344453" w:history="1">
+          <w:hyperlink w:anchor="_Toc101801290" w:history="1">
             <w:r>
               <w:rPr>
                 <w:rStyle w:val="Collegamentoipertestuale"/>
                 <w:noProof/>
-                <w:color w:val="auto"/>
               </w:rPr>
               <w:t>Tempo</w:t>
             </w:r>
@@ -1230,7 +1218,7 @@
                 <w:noProof/>
                 <w:webHidden/>
               </w:rPr>
-              <w:instrText xml:space="preserve"> PAGEREF _Toc101344453 \h </w:instrText>
+              <w:instrText xml:space="preserve"> PAGEREF _Toc101801290 \h </w:instrText>
             </w:r>
             <w:r>
               <w:rPr>
@@ -1275,12 +1263,11 @@
               <w:lang w:eastAsia="it-IT"/>
             </w:rPr>
           </w:pPr>
-          <w:hyperlink w:anchor="_Toc101344454" w:history="1">
+          <w:hyperlink w:anchor="_Toc101801291" w:history="1">
             <w:r>
               <w:rPr>
                 <w:rStyle w:val="Collegamentoipertestuale"/>
                 <w:noProof/>
-                <w:color w:val="auto"/>
               </w:rPr>
               <w:t>Responsabilità del cliente</w:t>
             </w:r>
@@ -1303,7 +1290,7 @@
                 <w:noProof/>
                 <w:webHidden/>
               </w:rPr>
-              <w:instrText xml:space="preserve"> PAGEREF _Toc101344454 \h </w:instrText>
+              <w:instrText xml:space="preserve"> PAGEREF _Toc101801291 \h </w:instrText>
             </w:r>
             <w:r>
               <w:rPr>
@@ -1348,7 +1335,7 @@
               <w:lang w:eastAsia="it-IT"/>
             </w:rPr>
           </w:pPr>
-          <w:hyperlink w:anchor="_Toc101344455" w:history="1">
+          <w:hyperlink w:anchor="_Toc101801292" w:history="1">
             <w:r>
               <w:rPr>
                 <w:rStyle w:val="Collegamentoipertestuale"/>
@@ -1356,7 +1343,6 @@
                 <w:b/>
                 <w:bCs/>
                 <w:noProof/>
-                <w:color w:val="auto"/>
               </w:rPr>
               <w:t>Contenuti</w:t>
             </w:r>
@@ -1379,7 +1365,7 @@
                 <w:noProof/>
                 <w:webHidden/>
               </w:rPr>
-              <w:instrText xml:space="preserve"> PAGEREF _Toc101344455 \h </w:instrText>
+              <w:instrText xml:space="preserve"> PAGEREF _Toc101801292 \h </w:instrText>
             </w:r>
             <w:r>
               <w:rPr>
@@ -1424,12 +1410,11 @@
               <w:lang w:eastAsia="it-IT"/>
             </w:rPr>
           </w:pPr>
-          <w:hyperlink w:anchor="_Toc101344456" w:history="1">
+          <w:hyperlink w:anchor="_Toc101801293" w:history="1">
             <w:r>
               <w:rPr>
                 <w:rStyle w:val="Collegamentoipertestuale"/>
                 <w:noProof/>
-                <w:color w:val="auto"/>
               </w:rPr>
               <w:t>Manuale di stile</w:t>
             </w:r>
@@ -1452,7 +1437,7 @@
                 <w:noProof/>
                 <w:webHidden/>
               </w:rPr>
-              <w:instrText xml:space="preserve"> PAGEREF _Toc101344456 \h </w:instrText>
+              <w:instrText xml:space="preserve"> PAGEREF _Toc101801293 \h </w:instrText>
             </w:r>
             <w:r>
               <w:rPr>
@@ -1497,12 +1482,11 @@
               <w:lang w:eastAsia="it-IT"/>
             </w:rPr>
           </w:pPr>
-          <w:hyperlink w:anchor="_Toc101344457" w:history="1">
+          <w:hyperlink w:anchor="_Toc101801294" w:history="1">
             <w:r>
               <w:rPr>
                 <w:rStyle w:val="Collegamentoipertestuale"/>
                 <w:noProof/>
-                <w:color w:val="auto"/>
               </w:rPr>
               <w:t>Colori</w:t>
             </w:r>
@@ -1525,7 +1509,7 @@
                 <w:noProof/>
                 <w:webHidden/>
               </w:rPr>
-              <w:instrText xml:space="preserve"> PAGEREF _Toc101344457 \h </w:instrText>
+              <w:instrText xml:space="preserve"> PAGEREF _Toc101801294 \h </w:instrText>
             </w:r>
             <w:r>
               <w:rPr>
@@ -1570,12 +1554,11 @@
               <w:lang w:eastAsia="it-IT"/>
             </w:rPr>
           </w:pPr>
-          <w:hyperlink w:anchor="_Toc101344458" w:history="1">
+          <w:hyperlink w:anchor="_Toc101801295" w:history="1">
             <w:r>
               <w:rPr>
                 <w:rStyle w:val="Collegamentoipertestuale"/>
                 <w:noProof/>
-                <w:color w:val="auto"/>
               </w:rPr>
               <w:t>Font</w:t>
             </w:r>
@@ -1598,7 +1581,7 @@
                 <w:noProof/>
                 <w:webHidden/>
               </w:rPr>
-              <w:instrText xml:space="preserve"> PAGEREF _Toc101344458 \h </w:instrText>
+              <w:instrText xml:space="preserve"> PAGEREF _Toc101801295 \h </w:instrText>
             </w:r>
             <w:r>
               <w:rPr>
@@ -1643,12 +1626,11 @@
               <w:lang w:eastAsia="it-IT"/>
             </w:rPr>
           </w:pPr>
-          <w:hyperlink w:anchor="_Toc101344459" w:history="1">
+          <w:hyperlink w:anchor="_Toc101801296" w:history="1">
             <w:r>
               <w:rPr>
                 <w:rStyle w:val="Collegamentoipertestuale"/>
                 <w:noProof/>
-                <w:color w:val="auto"/>
               </w:rPr>
               <w:t>Uso di pulsanti</w:t>
             </w:r>
@@ -1671,7 +1653,7 @@
                 <w:noProof/>
                 <w:webHidden/>
               </w:rPr>
-              <w:instrText xml:space="preserve"> PAGEREF _Toc101344459 \h </w:instrText>
+              <w:instrText xml:space="preserve"> PAGEREF _Toc101801296 \h </w:instrText>
             </w:r>
             <w:r>
               <w:rPr>
@@ -1716,12 +1698,11 @@
               <w:lang w:eastAsia="it-IT"/>
             </w:rPr>
           </w:pPr>
-          <w:hyperlink w:anchor="_Toc101344460" w:history="1">
+          <w:hyperlink w:anchor="_Toc101801297" w:history="1">
             <w:r>
               <w:rPr>
                 <w:rStyle w:val="Collegamentoipertestuale"/>
                 <w:noProof/>
-                <w:color w:val="auto"/>
               </w:rPr>
               <w:t>Stimare i Costi</w:t>
             </w:r>
@@ -1744,7 +1725,7 @@
                 <w:noProof/>
                 <w:webHidden/>
               </w:rPr>
-              <w:instrText xml:space="preserve"> PAGEREF _Toc101344460 \h </w:instrText>
+              <w:instrText xml:space="preserve"> PAGEREF _Toc101801297 \h </w:instrText>
             </w:r>
             <w:r>
               <w:rPr>
@@ -1789,12 +1770,11 @@
               <w:lang w:eastAsia="it-IT"/>
             </w:rPr>
           </w:pPr>
-          <w:hyperlink w:anchor="_Toc101344461" w:history="1">
+          <w:hyperlink w:anchor="_Toc101801298" w:history="1">
             <w:r>
               <w:rPr>
                 <w:rStyle w:val="Collegamentoipertestuale"/>
                 <w:noProof/>
-                <w:color w:val="auto"/>
               </w:rPr>
               <w:t>Monitoraggio progetto</w:t>
             </w:r>
@@ -1817,7 +1797,7 @@
                 <w:noProof/>
                 <w:webHidden/>
               </w:rPr>
-              <w:instrText xml:space="preserve"> PAGEREF _Toc101344461 \h </w:instrText>
+              <w:instrText xml:space="preserve"> PAGEREF _Toc101801298 \h </w:instrText>
             </w:r>
             <w:r>
               <w:rPr>
@@ -1862,12 +1842,11 @@
               <w:lang w:eastAsia="it-IT"/>
             </w:rPr>
           </w:pPr>
-          <w:hyperlink w:anchor="_Toc101344462" w:history="1">
+          <w:hyperlink w:anchor="_Toc101801299" w:history="1">
             <w:r>
               <w:rPr>
                 <w:rStyle w:val="Collegamentoipertestuale"/>
                 <w:noProof/>
-                <w:color w:val="auto"/>
               </w:rPr>
               <w:t>Individuare e reperire le risorse</w:t>
             </w:r>
@@ -1890,7 +1869,7 @@
                 <w:noProof/>
                 <w:webHidden/>
               </w:rPr>
-              <w:instrText xml:space="preserve"> PAGEREF _Toc101344462 \h </w:instrText>
+              <w:instrText xml:space="preserve"> PAGEREF _Toc101801299 \h </w:instrText>
             </w:r>
             <w:r>
               <w:rPr>
@@ -1935,7 +1914,7 @@
               <w:lang w:eastAsia="it-IT"/>
             </w:rPr>
           </w:pPr>
-          <w:hyperlink w:anchor="_Toc101344463" w:history="1">
+          <w:hyperlink w:anchor="_Toc101801300" w:history="1">
             <w:r>
               <w:rPr>
                 <w:rStyle w:val="Collegamentoipertestuale"/>
@@ -1943,7 +1922,6 @@
                 <w:b/>
                 <w:bCs/>
                 <w:noProof/>
-                <w:color w:val="auto"/>
               </w:rPr>
               <w:t>Risorse umane</w:t>
             </w:r>
@@ -1966,7 +1944,7 @@
                 <w:noProof/>
                 <w:webHidden/>
               </w:rPr>
-              <w:instrText xml:space="preserve"> PAGEREF _Toc101344463 \h </w:instrText>
+              <w:instrText xml:space="preserve"> PAGEREF _Toc101801300 \h </w:instrText>
             </w:r>
             <w:r>
               <w:rPr>
@@ -2011,7 +1989,7 @@
               <w:lang w:eastAsia="it-IT"/>
             </w:rPr>
           </w:pPr>
-          <w:hyperlink w:anchor="_Toc101344464" w:history="1">
+          <w:hyperlink w:anchor="_Toc101801301" w:history="1">
             <w:r>
               <w:rPr>
                 <w:rStyle w:val="Collegamentoipertestuale"/>
@@ -2019,7 +1997,6 @@
                 <w:b/>
                 <w:bCs/>
                 <w:noProof/>
-                <w:color w:val="auto"/>
               </w:rPr>
               <w:t>Risorse informative</w:t>
             </w:r>
@@ -2042,7 +2019,7 @@
                 <w:noProof/>
                 <w:webHidden/>
               </w:rPr>
-              <w:instrText xml:space="preserve"> PAGEREF _Toc101344464 \h </w:instrText>
+              <w:instrText xml:space="preserve"> PAGEREF _Toc101801301 \h </w:instrText>
             </w:r>
             <w:r>
               <w:rPr>
@@ -2087,7 +2064,7 @@
               <w:lang w:eastAsia="it-IT"/>
             </w:rPr>
           </w:pPr>
-          <w:hyperlink w:anchor="_Toc101344465" w:history="1">
+          <w:hyperlink w:anchor="_Toc101801302" w:history="1">
             <w:r>
               <w:rPr>
                 <w:rStyle w:val="Collegamentoipertestuale"/>
@@ -2095,7 +2072,7 @@
                 <w:b/>
                 <w:bCs/>
                 <w:noProof/>
-                <w:color w:val="auto"/>
+                <w:lang w:val="en-ZA"/>
               </w:rPr>
               <w:t>Risorse</w:t>
             </w:r>
@@ -2106,7 +2083,6 @@
                 <w:b/>
                 <w:bCs/>
                 <w:noProof/>
-                <w:color w:val="auto"/>
                 <w:lang w:val="en-US"/>
               </w:rPr>
               <w:t xml:space="preserve"> applicative</w:t>
@@ -2130,7 +2106,7 @@
                 <w:noProof/>
                 <w:webHidden/>
               </w:rPr>
-              <w:instrText xml:space="preserve"> PAGEREF _Toc101344465 \h </w:instrText>
+              <w:instrText xml:space="preserve"> PAGEREF _Toc101801302 \h </w:instrText>
             </w:r>
             <w:r>
               <w:rPr>
@@ -2175,7 +2151,7 @@
               <w:lang w:eastAsia="it-IT"/>
             </w:rPr>
           </w:pPr>
-          <w:hyperlink w:anchor="_Toc101344466" w:history="1">
+          <w:hyperlink w:anchor="_Toc101801303" w:history="1">
             <w:r>
               <w:rPr>
                 <w:rStyle w:val="Collegamentoipertestuale"/>
@@ -2183,7 +2159,6 @@
                 <w:b/>
                 <w:bCs/>
                 <w:noProof/>
-                <w:color w:val="auto"/>
               </w:rPr>
               <w:t>Risorse strumentali</w:t>
             </w:r>
@@ -2206,7 +2181,7 @@
                 <w:noProof/>
                 <w:webHidden/>
               </w:rPr>
-              <w:instrText xml:space="preserve"> PAGEREF _Toc101344466 \h </w:instrText>
+              <w:instrText xml:space="preserve"> PAGEREF _Toc101801303 \h </w:instrText>
             </w:r>
             <w:r>
               <w:rPr>
@@ -2251,7 +2226,7 @@
               <w:lang w:eastAsia="it-IT"/>
             </w:rPr>
           </w:pPr>
-          <w:hyperlink w:anchor="_Toc101344467" w:history="1">
+          <w:hyperlink w:anchor="_Toc101801304" w:history="1">
             <w:r>
               <w:rPr>
                 <w:rStyle w:val="Collegamentoipertestuale"/>
@@ -2259,7 +2234,6 @@
                 <w:b/>
                 <w:bCs/>
                 <w:noProof/>
-                <w:color w:val="auto"/>
               </w:rPr>
               <w:t>Risorse post-produzione</w:t>
             </w:r>
@@ -2282,7 +2256,7 @@
                 <w:noProof/>
                 <w:webHidden/>
               </w:rPr>
-              <w:instrText xml:space="preserve"> PAGEREF _Toc101344467 \h </w:instrText>
+              <w:instrText xml:space="preserve"> PAGEREF _Toc101801304 \h </w:instrText>
             </w:r>
             <w:r>
               <w:rPr>
@@ -2327,12 +2301,11 @@
               <w:lang w:eastAsia="it-IT"/>
             </w:rPr>
           </w:pPr>
-          <w:hyperlink w:anchor="_Toc101344468" w:history="1">
+          <w:hyperlink w:anchor="_Toc101801305" w:history="1">
             <w:r>
               <w:rPr>
                 <w:rStyle w:val="Collegamentoipertestuale"/>
                 <w:noProof/>
-                <w:color w:val="auto"/>
               </w:rPr>
               <w:t>Progettazione</w:t>
             </w:r>
@@ -2355,7 +2328,7 @@
                 <w:noProof/>
                 <w:webHidden/>
               </w:rPr>
-              <w:instrText xml:space="preserve"> PAGEREF _Toc101344468 \h </w:instrText>
+              <w:instrText xml:space="preserve"> PAGEREF _Toc101801305 \h </w:instrText>
             </w:r>
             <w:r>
               <w:rPr>
@@ -2400,14 +2373,13 @@
               <w:lang w:eastAsia="it-IT"/>
             </w:rPr>
           </w:pPr>
-          <w:hyperlink w:anchor="_Toc101344469" w:history="1">
+          <w:hyperlink w:anchor="_Toc101801306" w:history="1">
             <w:r>
               <w:rPr>
                 <w:rStyle w:val="Collegamentoipertestuale"/>
                 <w:noProof/>
-                <w:color w:val="auto"/>
-              </w:rPr>
-              <w:t>Definire i concetti da trasmettere attraverso il multimedia</w:t>
+              </w:rPr>
+              <w:t>Introduzione</w:t>
             </w:r>
             <w:r>
               <w:rPr>
@@ -2428,7 +2400,7 @@
                 <w:noProof/>
                 <w:webHidden/>
               </w:rPr>
-              <w:instrText xml:space="preserve"> PAGEREF _Toc101344469 \h </w:instrText>
+              <w:instrText xml:space="preserve"> PAGEREF _Toc101801306 \h </w:instrText>
             </w:r>
             <w:r>
               <w:rPr>
@@ -2473,14 +2445,13 @@
               <w:lang w:eastAsia="it-IT"/>
             </w:rPr>
           </w:pPr>
-          <w:hyperlink w:anchor="_Toc101344470" w:history="1">
+          <w:hyperlink w:anchor="_Toc101801307" w:history="1">
             <w:r>
               <w:rPr>
                 <w:rStyle w:val="Collegamentoipertestuale"/>
                 <w:noProof/>
-                <w:color w:val="auto"/>
-              </w:rPr>
-              <w:t>Definire le competenze (task) da trasmettere attraverso il multimedia</w:t>
+              </w:rPr>
+              <w:t>Definire i concetti da trasmettere attraverso il multimedia</w:t>
             </w:r>
             <w:r>
               <w:rPr>
@@ -2501,7 +2472,7 @@
                 <w:noProof/>
                 <w:webHidden/>
               </w:rPr>
-              <w:instrText xml:space="preserve"> PAGEREF _Toc101344470 \h </w:instrText>
+              <w:instrText xml:space="preserve"> PAGEREF _Toc101801307 \h </w:instrText>
             </w:r>
             <w:r>
               <w:rPr>
@@ -2521,7 +2492,7 @@
                 <w:noProof/>
                 <w:webHidden/>
               </w:rPr>
-              <w:t>15</w:t>
+              <w:t>14</w:t>
             </w:r>
             <w:r>
               <w:rPr>
@@ -2546,14 +2517,13 @@
               <w:lang w:eastAsia="it-IT"/>
             </w:rPr>
           </w:pPr>
-          <w:hyperlink w:anchor="_Toc101344471" w:history="1">
+          <w:hyperlink w:anchor="_Toc101801308" w:history="1">
             <w:r>
               <w:rPr>
                 <w:rStyle w:val="Collegamentoipertestuale"/>
                 <w:noProof/>
-                <w:color w:val="auto"/>
-              </w:rPr>
-              <w:t>Preparare una descrizione preliminare del programma</w:t>
+              </w:rPr>
+              <w:t>Presentazione dei concetti</w:t>
             </w:r>
             <w:r>
               <w:rPr>
@@ -2574,7 +2544,7 @@
                 <w:noProof/>
                 <w:webHidden/>
               </w:rPr>
-              <w:instrText xml:space="preserve"> PAGEREF _Toc101344471 \h </w:instrText>
+              <w:instrText xml:space="preserve"> PAGEREF _Toc101801308 \h </w:instrText>
             </w:r>
             <w:r>
               <w:rPr>
@@ -2594,7 +2564,7 @@
                 <w:noProof/>
                 <w:webHidden/>
               </w:rPr>
-              <w:t>16</w:t>
+              <w:t>14</w:t>
             </w:r>
             <w:r>
               <w:rPr>
@@ -2619,12 +2589,227 @@
               <w:lang w:eastAsia="it-IT"/>
             </w:rPr>
           </w:pPr>
-          <w:hyperlink w:anchor="_Toc101344472" w:history="1">
+          <w:hyperlink w:anchor="_Toc101801309" w:history="1">
             <w:r>
               <w:rPr>
                 <w:rStyle w:val="Collegamentoipertestuale"/>
                 <w:noProof/>
-                <w:color w:val="auto"/>
+              </w:rPr>
+              <w:t>Definizione dei concetti</w:t>
+            </w:r>
+            <w:r>
+              <w:rPr>
+                <w:noProof/>
+                <w:webHidden/>
+              </w:rPr>
+              <w:tab/>
+            </w:r>
+            <w:r>
+              <w:rPr>
+                <w:noProof/>
+                <w:webHidden/>
+              </w:rPr>
+              <w:fldChar w:fldCharType="begin"/>
+            </w:r>
+            <w:r>
+              <w:rPr>
+                <w:noProof/>
+                <w:webHidden/>
+              </w:rPr>
+              <w:instrText xml:space="preserve"> PAGEREF _Toc101801309 \h </w:instrText>
+            </w:r>
+            <w:r>
+              <w:rPr>
+                <w:noProof/>
+                <w:webHidden/>
+              </w:rPr>
+            </w:r>
+            <w:r>
+              <w:rPr>
+                <w:noProof/>
+                <w:webHidden/>
+              </w:rPr>
+              <w:fldChar w:fldCharType="separate"/>
+            </w:r>
+            <w:r>
+              <w:rPr>
+                <w:noProof/>
+                <w:webHidden/>
+              </w:rPr>
+              <w:t>14</w:t>
+            </w:r>
+            <w:r>
+              <w:rPr>
+                <w:noProof/>
+                <w:webHidden/>
+              </w:rPr>
+              <w:fldChar w:fldCharType="end"/>
+            </w:r>
+          </w:hyperlink>
+        </w:p>
+        <w:p>
+          <w:pPr>
+            <w:pStyle w:val="Sommario2"/>
+            <w:tabs>
+              <w:tab w:val="right" w:leader="dot" w:pos="9622"/>
+            </w:tabs>
+            <w:rPr>
+              <w:rFonts w:asciiTheme="minorHAnsi" w:eastAsiaTheme="minorEastAsia" w:hAnsiTheme="minorHAnsi"/>
+              <w:noProof/>
+              <w:sz w:val="22"/>
+              <w:szCs w:val="22"/>
+              <w:lang w:eastAsia="it-IT"/>
+            </w:rPr>
+          </w:pPr>
+          <w:hyperlink w:anchor="_Toc101801310" w:history="1">
+            <w:r>
+              <w:rPr>
+                <w:rStyle w:val="Collegamentoipertestuale"/>
+                <w:noProof/>
+              </w:rPr>
+              <w:t>Definire le competenze (task) da trasmettere attraverso il multimedia</w:t>
+            </w:r>
+            <w:r>
+              <w:rPr>
+                <w:noProof/>
+                <w:webHidden/>
+              </w:rPr>
+              <w:tab/>
+            </w:r>
+            <w:r>
+              <w:rPr>
+                <w:noProof/>
+                <w:webHidden/>
+              </w:rPr>
+              <w:fldChar w:fldCharType="begin"/>
+            </w:r>
+            <w:r>
+              <w:rPr>
+                <w:noProof/>
+                <w:webHidden/>
+              </w:rPr>
+              <w:instrText xml:space="preserve"> PAGEREF _Toc101801310 \h </w:instrText>
+            </w:r>
+            <w:r>
+              <w:rPr>
+                <w:noProof/>
+                <w:webHidden/>
+              </w:rPr>
+            </w:r>
+            <w:r>
+              <w:rPr>
+                <w:noProof/>
+                <w:webHidden/>
+              </w:rPr>
+              <w:fldChar w:fldCharType="separate"/>
+            </w:r>
+            <w:r>
+              <w:rPr>
+                <w:noProof/>
+                <w:webHidden/>
+              </w:rPr>
+              <w:t>16</w:t>
+            </w:r>
+            <w:r>
+              <w:rPr>
+                <w:noProof/>
+                <w:webHidden/>
+              </w:rPr>
+              <w:fldChar w:fldCharType="end"/>
+            </w:r>
+          </w:hyperlink>
+        </w:p>
+        <w:p>
+          <w:pPr>
+            <w:pStyle w:val="Sommario2"/>
+            <w:tabs>
+              <w:tab w:val="right" w:leader="dot" w:pos="9622"/>
+            </w:tabs>
+            <w:rPr>
+              <w:rFonts w:asciiTheme="minorHAnsi" w:eastAsiaTheme="minorEastAsia" w:hAnsiTheme="minorHAnsi"/>
+              <w:noProof/>
+              <w:sz w:val="22"/>
+              <w:szCs w:val="22"/>
+              <w:lang w:eastAsia="it-IT"/>
+            </w:rPr>
+          </w:pPr>
+          <w:hyperlink w:anchor="_Toc101801311" w:history="1">
+            <w:r>
+              <w:rPr>
+                <w:rStyle w:val="Collegamentoipertestuale"/>
+                <w:noProof/>
+              </w:rPr>
+              <w:t>Preparare una descrizione preliminare del programma</w:t>
+            </w:r>
+            <w:r>
+              <w:rPr>
+                <w:noProof/>
+                <w:webHidden/>
+              </w:rPr>
+              <w:tab/>
+            </w:r>
+            <w:r>
+              <w:rPr>
+                <w:noProof/>
+                <w:webHidden/>
+              </w:rPr>
+              <w:fldChar w:fldCharType="begin"/>
+            </w:r>
+            <w:r>
+              <w:rPr>
+                <w:noProof/>
+                <w:webHidden/>
+              </w:rPr>
+              <w:instrText xml:space="preserve"> PAGEREF _Toc101801311 \h </w:instrText>
+            </w:r>
+            <w:r>
+              <w:rPr>
+                <w:noProof/>
+                <w:webHidden/>
+              </w:rPr>
+            </w:r>
+            <w:r>
+              <w:rPr>
+                <w:noProof/>
+                <w:webHidden/>
+              </w:rPr>
+              <w:fldChar w:fldCharType="separate"/>
+            </w:r>
+            <w:r>
+              <w:rPr>
+                <w:noProof/>
+                <w:webHidden/>
+              </w:rPr>
+              <w:t>17</w:t>
+            </w:r>
+            <w:r>
+              <w:rPr>
+                <w:noProof/>
+                <w:webHidden/>
+              </w:rPr>
+              <w:fldChar w:fldCharType="end"/>
+            </w:r>
+          </w:hyperlink>
+        </w:p>
+        <w:p>
+          <w:pPr>
+            <w:pStyle w:val="Sommario2"/>
+            <w:tabs>
+              <w:tab w:val="right" w:leader="dot" w:pos="9622"/>
+            </w:tabs>
+            <w:rPr>
+              <w:rFonts w:asciiTheme="minorHAnsi" w:eastAsiaTheme="minorEastAsia" w:hAnsiTheme="minorHAnsi"/>
+              <w:noProof/>
+              <w:sz w:val="22"/>
+              <w:szCs w:val="22"/>
+              <w:lang w:eastAsia="it-IT"/>
+            </w:rPr>
+          </w:pPr>
+          <w:hyperlink w:anchor="_Toc101801312" w:history="1">
+            <w:r>
+              <w:rPr>
+                <w:rStyle w:val="Collegamentoipertestuale"/>
+                <w:noProof/>
               </w:rPr>
               <w:t>Dettagliare il progetto del multimedia</w:t>
             </w:r>
@@ -2647,7 +2832,7 @@
                 <w:noProof/>
                 <w:webHidden/>
               </w:rPr>
-              <w:instrText xml:space="preserve"> PAGEREF _Toc101344472 \h </w:instrText>
+              <w:instrText xml:space="preserve"> PAGEREF _Toc101801312 \h </w:instrText>
             </w:r>
             <w:r>
               <w:rPr>
@@ -2667,7 +2852,7 @@
                 <w:noProof/>
                 <w:webHidden/>
               </w:rPr>
-              <w:t>17</w:t>
+              <w:t>19</w:t>
             </w:r>
             <w:r>
               <w:rPr>
@@ -2692,12 +2877,11 @@
               <w:lang w:eastAsia="it-IT"/>
             </w:rPr>
           </w:pPr>
-          <w:hyperlink w:anchor="_Toc101344473" w:history="1">
+          <w:hyperlink w:anchor="_Toc101801313" w:history="1">
             <w:r>
               <w:rPr>
                 <w:rStyle w:val="Collegamentoipertestuale"/>
                 <w:noProof/>
-                <w:color w:val="auto"/>
                 <w:lang w:val="en-US"/>
               </w:rPr>
               <w:t>Prototipi</w:t>
@@ -2721,7 +2905,7 @@
                 <w:noProof/>
                 <w:webHidden/>
               </w:rPr>
-              <w:instrText xml:space="preserve"> PAGEREF _Toc101344473 \h </w:instrText>
+              <w:instrText xml:space="preserve"> PAGEREF _Toc101801313 \h </w:instrText>
             </w:r>
             <w:r>
               <w:rPr>
@@ -2741,7 +2925,7 @@
                 <w:noProof/>
                 <w:webHidden/>
               </w:rPr>
-              <w:t>17</w:t>
+              <w:t>19</w:t>
             </w:r>
             <w:r>
               <w:rPr>
@@ -2766,12 +2950,11 @@
               <w:lang w:eastAsia="it-IT"/>
             </w:rPr>
           </w:pPr>
-          <w:hyperlink w:anchor="_Toc101344474" w:history="1">
+          <w:hyperlink w:anchor="_Toc101801314" w:history="1">
             <w:r>
               <w:rPr>
                 <w:rStyle w:val="Collegamentoipertestuale"/>
                 <w:noProof/>
-                <w:color w:val="auto"/>
                 <w:lang w:val="en-US"/>
               </w:rPr>
               <w:t>Flowchart</w:t>
@@ -2795,7 +2978,7 @@
                 <w:noProof/>
                 <w:webHidden/>
               </w:rPr>
-              <w:instrText xml:space="preserve"> PAGEREF _Toc101344474 \h </w:instrText>
+              <w:instrText xml:space="preserve"> PAGEREF _Toc101801314 \h </w:instrText>
             </w:r>
             <w:r>
               <w:rPr>
@@ -2815,7 +2998,7 @@
                 <w:noProof/>
                 <w:webHidden/>
               </w:rPr>
-              <w:t>17</w:t>
+              <w:t>19</w:t>
             </w:r>
             <w:r>
               <w:rPr>
@@ -2840,12 +3023,11 @@
               <w:lang w:eastAsia="it-IT"/>
             </w:rPr>
           </w:pPr>
-          <w:hyperlink w:anchor="_Toc101344475" w:history="1">
+          <w:hyperlink w:anchor="_Toc101801315" w:history="1">
             <w:r>
               <w:rPr>
                 <w:rStyle w:val="Collegamentoipertestuale"/>
                 <w:noProof/>
-                <w:color w:val="auto"/>
                 <w:lang w:val="en-US"/>
               </w:rPr>
               <w:t>Storyboard</w:t>
@@ -2869,7 +3051,7 @@
                 <w:noProof/>
                 <w:webHidden/>
               </w:rPr>
-              <w:instrText xml:space="preserve"> PAGEREF _Toc101344475 \h </w:instrText>
+              <w:instrText xml:space="preserve"> PAGEREF _Toc101801315 \h </w:instrText>
             </w:r>
             <w:r>
               <w:rPr>
@@ -2889,7 +3071,7 @@
                 <w:noProof/>
                 <w:webHidden/>
               </w:rPr>
-              <w:t>17</w:t>
+              <w:t>19</w:t>
             </w:r>
             <w:r>
               <w:rPr>
@@ -2914,12 +3096,11 @@
               <w:lang w:eastAsia="it-IT"/>
             </w:rPr>
           </w:pPr>
-          <w:hyperlink w:anchor="_Toc101344476" w:history="1">
+          <w:hyperlink w:anchor="_Toc101801316" w:history="1">
             <w:r>
               <w:rPr>
                 <w:rStyle w:val="Collegamentoipertestuale"/>
                 <w:noProof/>
-                <w:color w:val="auto"/>
                 <w:lang w:val="en-US"/>
               </w:rPr>
               <w:t>Test</w:t>
@@ -2943,7 +3124,7 @@
                 <w:noProof/>
                 <w:webHidden/>
               </w:rPr>
-              <w:instrText xml:space="preserve"> PAGEREF _Toc101344476 \h </w:instrText>
+              <w:instrText xml:space="preserve"> PAGEREF _Toc101801316 \h </w:instrText>
             </w:r>
             <w:r>
               <w:rPr>
@@ -2963,7 +3144,7 @@
                 <w:noProof/>
                 <w:webHidden/>
               </w:rPr>
-              <w:t>18</w:t>
+              <w:t>20</w:t>
             </w:r>
             <w:r>
               <w:rPr>
@@ -2988,12 +3169,14 @@
               <w:lang w:eastAsia="it-IT"/>
             </w:rPr>
           </w:pPr>
-          <w:hyperlink w:anchor="_Toc101344477" w:history="1">
+          <w:hyperlink w:anchor="_Toc101801317" w:history="1">
             <w:r>
               <w:rPr>
                 <w:rStyle w:val="Collegamentoipertestuale"/>
-                <w:noProof/>
-                <w:color w:val="auto"/>
+                <w:rFonts w:asciiTheme="majorHAnsi" w:hAnsiTheme="majorHAnsi"/>
+                <w:b/>
+                <w:bCs/>
+                <w:noProof/>
                 <w:lang w:val="en-US"/>
               </w:rPr>
               <w:t>Alpha test</w:t>
@@ -3017,7 +3200,7 @@
                 <w:noProof/>
                 <w:webHidden/>
               </w:rPr>
-              <w:instrText xml:space="preserve"> PAGEREF _Toc101344477 \h </w:instrText>
+              <w:instrText xml:space="preserve"> PAGEREF _Toc101801317 \h </w:instrText>
             </w:r>
             <w:r>
               <w:rPr>
@@ -3037,7 +3220,7 @@
                 <w:noProof/>
                 <w:webHidden/>
               </w:rPr>
-              <w:t>18</w:t>
+              <w:t>20</w:t>
             </w:r>
             <w:r>
               <w:rPr>
@@ -3062,12 +3245,14 @@
               <w:lang w:eastAsia="it-IT"/>
             </w:rPr>
           </w:pPr>
-          <w:hyperlink w:anchor="_Toc101344478" w:history="1">
+          <w:hyperlink w:anchor="_Toc101801318" w:history="1">
             <w:r>
               <w:rPr>
                 <w:rStyle w:val="Collegamentoipertestuale"/>
-                <w:noProof/>
-                <w:color w:val="auto"/>
+                <w:rFonts w:asciiTheme="majorHAnsi" w:hAnsiTheme="majorHAnsi"/>
+                <w:b/>
+                <w:bCs/>
+                <w:noProof/>
               </w:rPr>
               <w:t>Test funzionale</w:t>
             </w:r>
@@ -3090,7 +3275,7 @@
                 <w:noProof/>
                 <w:webHidden/>
               </w:rPr>
-              <w:instrText xml:space="preserve"> PAGEREF _Toc101344478 \h </w:instrText>
+              <w:instrText xml:space="preserve"> PAGEREF _Toc101801318 \h </w:instrText>
             </w:r>
             <w:r>
               <w:rPr>
@@ -3110,7 +3295,7 @@
                 <w:noProof/>
                 <w:webHidden/>
               </w:rPr>
-              <w:t>18</w:t>
+              <w:t>20</w:t>
             </w:r>
             <w:r>
               <w:rPr>
@@ -3135,12 +3320,14 @@
               <w:lang w:eastAsia="it-IT"/>
             </w:rPr>
           </w:pPr>
-          <w:hyperlink w:anchor="_Toc101344479" w:history="1">
+          <w:hyperlink w:anchor="_Toc101801319" w:history="1">
             <w:r>
               <w:rPr>
                 <w:rStyle w:val="Collegamentoipertestuale"/>
-                <w:noProof/>
-                <w:color w:val="auto"/>
+                <w:rFonts w:asciiTheme="majorHAnsi" w:hAnsiTheme="majorHAnsi"/>
+                <w:b/>
+                <w:bCs/>
+                <w:noProof/>
               </w:rPr>
               <w:t>Test strutturale</w:t>
             </w:r>
@@ -3163,7 +3350,7 @@
                 <w:noProof/>
                 <w:webHidden/>
               </w:rPr>
-              <w:instrText xml:space="preserve"> PAGEREF _Toc101344479 \h </w:instrText>
+              <w:instrText xml:space="preserve"> PAGEREF _Toc101801319 \h </w:instrText>
             </w:r>
             <w:r>
               <w:rPr>
@@ -3183,7 +3370,81 @@
                 <w:noProof/>
                 <w:webHidden/>
               </w:rPr>
-              <w:t>18</w:t>
+              <w:t>20</w:t>
+            </w:r>
+            <w:r>
+              <w:rPr>
+                <w:noProof/>
+                <w:webHidden/>
+              </w:rPr>
+              <w:fldChar w:fldCharType="end"/>
+            </w:r>
+          </w:hyperlink>
+        </w:p>
+        <w:p>
+          <w:pPr>
+            <w:pStyle w:val="Sommario3"/>
+            <w:tabs>
+              <w:tab w:val="right" w:leader="dot" w:pos="9622"/>
+            </w:tabs>
+            <w:rPr>
+              <w:rFonts w:asciiTheme="minorHAnsi" w:eastAsiaTheme="minorEastAsia" w:hAnsiTheme="minorHAnsi"/>
+              <w:noProof/>
+              <w:sz w:val="22"/>
+              <w:szCs w:val="22"/>
+              <w:lang w:eastAsia="it-IT"/>
+            </w:rPr>
+          </w:pPr>
+          <w:hyperlink w:anchor="_Toc101801320" w:history="1">
+            <w:r>
+              <w:rPr>
+                <w:rStyle w:val="Collegamentoipertestuale"/>
+                <w:b/>
+                <w:bCs/>
+                <w:noProof/>
+              </w:rPr>
+              <w:t>Test di carico</w:t>
+            </w:r>
+            <w:r>
+              <w:rPr>
+                <w:noProof/>
+                <w:webHidden/>
+              </w:rPr>
+              <w:tab/>
+            </w:r>
+            <w:r>
+              <w:rPr>
+                <w:noProof/>
+                <w:webHidden/>
+              </w:rPr>
+              <w:fldChar w:fldCharType="begin"/>
+            </w:r>
+            <w:r>
+              <w:rPr>
+                <w:noProof/>
+                <w:webHidden/>
+              </w:rPr>
+              <w:instrText xml:space="preserve"> PAGEREF _Toc101801320 \h </w:instrText>
+            </w:r>
+            <w:r>
+              <w:rPr>
+                <w:noProof/>
+                <w:webHidden/>
+              </w:rPr>
+            </w:r>
+            <w:r>
+              <w:rPr>
+                <w:noProof/>
+                <w:webHidden/>
+              </w:rPr>
+              <w:fldChar w:fldCharType="separate"/>
+            </w:r>
+            <w:r>
+              <w:rPr>
+                <w:noProof/>
+                <w:webHidden/>
+              </w:rPr>
+              <w:t>20</w:t>
             </w:r>
             <w:r>
               <w:rPr>
@@ -3208,12 +3469,11 @@
               <w:lang w:eastAsia="it-IT"/>
             </w:rPr>
           </w:pPr>
-          <w:hyperlink w:anchor="_Toc101344480" w:history="1">
+          <w:hyperlink w:anchor="_Toc101801321" w:history="1">
             <w:r>
               <w:rPr>
                 <w:rStyle w:val="Collegamentoipertestuale"/>
                 <w:noProof/>
-                <w:color w:val="auto"/>
               </w:rPr>
               <w:t>Beta test</w:t>
             </w:r>
@@ -3236,7 +3496,7 @@
                 <w:noProof/>
                 <w:webHidden/>
               </w:rPr>
-              <w:instrText xml:space="preserve"> PAGEREF _Toc101344480 \h </w:instrText>
+              <w:instrText xml:space="preserve"> PAGEREF _Toc101801321 \h </w:instrText>
             </w:r>
             <w:r>
               <w:rPr>
@@ -3256,7 +3516,7 @@
                 <w:noProof/>
                 <w:webHidden/>
               </w:rPr>
-              <w:t>18</w:t>
+              <w:t>21</w:t>
             </w:r>
             <w:r>
               <w:rPr>
@@ -3281,12 +3541,11 @@
               <w:lang w:eastAsia="it-IT"/>
             </w:rPr>
           </w:pPr>
-          <w:hyperlink w:anchor="_Toc101344481" w:history="1">
+          <w:hyperlink w:anchor="_Toc101801322" w:history="1">
             <w:r>
               <w:rPr>
                 <w:rStyle w:val="Collegamentoipertestuale"/>
                 <w:noProof/>
-                <w:color w:val="auto"/>
               </w:rPr>
               <w:t>Appendice A</w:t>
             </w:r>
@@ -3309,7 +3568,7 @@
                 <w:noProof/>
                 <w:webHidden/>
               </w:rPr>
-              <w:instrText xml:space="preserve"> PAGEREF _Toc101344481 \h </w:instrText>
+              <w:instrText xml:space="preserve"> PAGEREF _Toc101801322 \h </w:instrText>
             </w:r>
             <w:r>
               <w:rPr>
@@ -3329,7 +3588,7 @@
                 <w:noProof/>
                 <w:webHidden/>
               </w:rPr>
-              <w:t>19</w:t>
+              <w:t>22</w:t>
             </w:r>
             <w:r>
               <w:rPr>
@@ -3354,12 +3613,11 @@
               <w:lang w:eastAsia="it-IT"/>
             </w:rPr>
           </w:pPr>
-          <w:hyperlink w:anchor="_Toc101344482" w:history="1">
+          <w:hyperlink w:anchor="_Toc101801323" w:history="1">
             <w:r>
               <w:rPr>
                 <w:rStyle w:val="Collegamentoipertestuale"/>
                 <w:noProof/>
-                <w:color w:val="auto"/>
               </w:rPr>
               <w:t>Questionario SUS (System Usability Scale)</w:t>
             </w:r>
@@ -3382,7 +3640,7 @@
                 <w:noProof/>
                 <w:webHidden/>
               </w:rPr>
-              <w:instrText xml:space="preserve"> PAGEREF _Toc101344482 \h </w:instrText>
+              <w:instrText xml:space="preserve"> PAGEREF _Toc101801323 \h </w:instrText>
             </w:r>
             <w:r>
               <w:rPr>
@@ -3402,7 +3660,7 @@
                 <w:noProof/>
                 <w:webHidden/>
               </w:rPr>
-              <w:t>19</w:t>
+              <w:t>22</w:t>
             </w:r>
             <w:r>
               <w:rPr>
@@ -3440,7 +3698,7 @@
         </w:rPr>
       </w:pPr>
       <w:bookmarkStart w:id="3" w:name="_Toc101112567"/>
-      <w:bookmarkStart w:id="4" w:name="_Toc101344443"/>
+      <w:bookmarkStart w:id="4" w:name="_Toc101801280"/>
       <w:r>
         <w:rPr>
           <w:color w:val="A8D08D" w:themeColor="accent6" w:themeTint="99"/>
@@ -3459,7 +3717,7 @@
         </w:rPr>
       </w:pPr>
       <w:bookmarkStart w:id="5" w:name="_Toc101112568"/>
-      <w:bookmarkStart w:id="6" w:name="_Toc101344444"/>
+      <w:bookmarkStart w:id="6" w:name="_Toc101801281"/>
       <w:r>
         <w:rPr>
           <w:color w:val="538135" w:themeColor="accent6" w:themeShade="BF"/>
@@ -3754,7 +4012,7 @@
           <w:color w:val="538135" w:themeColor="accent6" w:themeShade="BF"/>
         </w:rPr>
       </w:pPr>
-      <w:bookmarkStart w:id="8" w:name="_Toc101344445"/>
+      <w:bookmarkStart w:id="8" w:name="_Toc101801282"/>
       <w:r>
         <w:rPr>
           <w:color w:val="538135" w:themeColor="accent6" w:themeShade="BF"/>
@@ -3868,7 +4126,7 @@
         </w:rPr>
       </w:pPr>
       <w:bookmarkStart w:id="9" w:name="_Toc101112569"/>
-      <w:bookmarkStart w:id="10" w:name="_Toc101344446"/>
+      <w:bookmarkStart w:id="10" w:name="_Toc101801283"/>
       <w:r>
         <w:rPr>
           <w:color w:val="538135" w:themeColor="accent6" w:themeShade="BF"/>
@@ -3938,7 +4196,7 @@
           <w:color w:val="385623" w:themeColor="accent6" w:themeShade="80"/>
         </w:rPr>
       </w:pPr>
-      <w:bookmarkStart w:id="11" w:name="_Toc101344447"/>
+      <w:bookmarkStart w:id="11" w:name="_Toc101801284"/>
       <w:r>
         <w:rPr>
           <w:color w:val="385623" w:themeColor="accent6" w:themeShade="80"/>
@@ -4680,7 +4938,7 @@
         </w:rPr>
       </w:pPr>
       <w:bookmarkStart w:id="12" w:name="_Toc101112570"/>
-      <w:bookmarkStart w:id="13" w:name="_Toc101344448"/>
+      <w:bookmarkStart w:id="13" w:name="_Toc101801285"/>
       <w:r>
         <w:rPr>
           <w:color w:val="538135" w:themeColor="accent6" w:themeShade="BF"/>
@@ -4724,7 +4982,7 @@
       </w:pPr>
       <w:bookmarkStart w:id="14" w:name="_Toc41664998"/>
       <w:bookmarkStart w:id="15" w:name="_Toc101112571"/>
-      <w:bookmarkStart w:id="16" w:name="_Toc101344449"/>
+      <w:bookmarkStart w:id="16" w:name="_Toc101801286"/>
       <w:r>
         <w:rPr>
           <w:rFonts w:asciiTheme="majorHAnsi" w:hAnsiTheme="majorHAnsi" w:cstheme="majorHAnsi"/>
@@ -4778,7 +5036,7 @@
       </w:pPr>
       <w:bookmarkStart w:id="17" w:name="_Toc41664999"/>
       <w:bookmarkStart w:id="18" w:name="_Toc101112572"/>
-      <w:bookmarkStart w:id="19" w:name="_Toc101344450"/>
+      <w:bookmarkStart w:id="19" w:name="_Toc101801287"/>
       <w:r>
         <w:rPr>
           <w:rFonts w:asciiTheme="majorHAnsi" w:hAnsiTheme="majorHAnsi" w:cstheme="majorHAnsi"/>
@@ -5048,7 +5306,7 @@
         </w:rPr>
       </w:pPr>
       <w:bookmarkStart w:id="20" w:name="_Toc101112573"/>
-      <w:bookmarkStart w:id="21" w:name="_Toc101344451"/>
+      <w:bookmarkStart w:id="21" w:name="_Toc101801288"/>
       <w:r>
         <w:rPr>
           <w:rFonts w:asciiTheme="majorHAnsi" w:hAnsiTheme="majorHAnsi" w:cstheme="majorHAnsi"/>
@@ -5287,7 +5545,7 @@
       <w:bookmarkStart w:id="22" w:name="_Toc39419812"/>
       <w:bookmarkStart w:id="23" w:name="_Toc41665000"/>
       <w:bookmarkStart w:id="24" w:name="_Toc101112574"/>
-      <w:bookmarkStart w:id="25" w:name="_Toc101344452"/>
+      <w:bookmarkStart w:id="25" w:name="_Toc101801289"/>
       <w:r>
         <w:rPr>
           <w:rFonts w:asciiTheme="majorHAnsi" w:hAnsiTheme="majorHAnsi" w:cstheme="majorHAnsi"/>
@@ -5370,7 +5628,7 @@
       <w:bookmarkStart w:id="26" w:name="_Toc39419813"/>
       <w:bookmarkStart w:id="27" w:name="_Toc41665001"/>
       <w:bookmarkStart w:id="28" w:name="_Toc101112575"/>
-      <w:bookmarkStart w:id="29" w:name="_Toc101344453"/>
+      <w:bookmarkStart w:id="29" w:name="_Toc101801290"/>
       <w:r>
         <w:rPr>
           <w:color w:val="385623" w:themeColor="accent6" w:themeShade="80"/>
@@ -5481,7 +5739,7 @@
       <w:bookmarkStart w:id="30" w:name="_Toc39419814"/>
       <w:bookmarkStart w:id="31" w:name="_Toc41665002"/>
       <w:bookmarkStart w:id="32" w:name="_Toc101112576"/>
-      <w:bookmarkStart w:id="33" w:name="_Toc101344454"/>
+      <w:bookmarkStart w:id="33" w:name="_Toc101801291"/>
       <w:r>
         <w:rPr>
           <w:color w:val="385623" w:themeColor="accent6" w:themeShade="80"/>
@@ -5535,7 +5793,7 @@
       <w:bookmarkStart w:id="34" w:name="_Toc39419815"/>
       <w:bookmarkStart w:id="35" w:name="_Toc41665003"/>
       <w:bookmarkStart w:id="36" w:name="_Toc101112577"/>
-      <w:bookmarkStart w:id="37" w:name="_Toc101344455"/>
+      <w:bookmarkStart w:id="37" w:name="_Toc101801292"/>
       <w:r>
         <w:rPr>
           <w:rFonts w:asciiTheme="majorHAnsi" w:hAnsiTheme="majorHAnsi" w:cstheme="majorHAnsi"/>
@@ -5662,7 +5920,7 @@
         </w:rPr>
       </w:pPr>
       <w:bookmarkStart w:id="38" w:name="_Toc101112578"/>
-      <w:bookmarkStart w:id="39" w:name="_Toc101344456"/>
+      <w:bookmarkStart w:id="39" w:name="_Toc101801293"/>
       <w:r>
         <w:rPr>
           <w:color w:val="538135" w:themeColor="accent6" w:themeShade="BF"/>
@@ -5686,7 +5944,7 @@
         </w:rPr>
       </w:pPr>
       <w:bookmarkStart w:id="40" w:name="_Toc101112579"/>
-      <w:bookmarkStart w:id="41" w:name="_Toc101344457"/>
+      <w:bookmarkStart w:id="41" w:name="_Toc101801294"/>
       <w:r>
         <w:rPr>
           <w:color w:val="385623" w:themeColor="accent6" w:themeShade="80"/>
@@ -5954,7 +6212,7 @@
         </w:rPr>
       </w:pPr>
       <w:bookmarkStart w:id="42" w:name="_Toc101112580"/>
-      <w:bookmarkStart w:id="43" w:name="_Toc101344458"/>
+      <w:bookmarkStart w:id="43" w:name="_Toc101801295"/>
       <w:r>
         <w:rPr>
           <w:color w:val="385623" w:themeColor="accent6" w:themeShade="80"/>
@@ -6022,7 +6280,7 @@
         </w:rPr>
       </w:pPr>
       <w:bookmarkStart w:id="44" w:name="_Toc101112581"/>
-      <w:bookmarkStart w:id="45" w:name="_Toc101344459"/>
+      <w:bookmarkStart w:id="45" w:name="_Toc101801296"/>
       <w:r>
         <w:rPr>
           <w:color w:val="385623" w:themeColor="accent6" w:themeShade="80"/>
@@ -6071,7 +6329,7 @@
         </w:rPr>
       </w:pPr>
       <w:bookmarkStart w:id="46" w:name="_Toc101112583"/>
-      <w:bookmarkStart w:id="47" w:name="_Toc101344460"/>
+      <w:bookmarkStart w:id="47" w:name="_Toc101801297"/>
       <w:r>
         <w:rPr>
           <w:color w:val="538135" w:themeColor="accent6" w:themeShade="BF"/>
@@ -7996,7 +8254,7 @@
         </w:rPr>
       </w:pPr>
       <w:bookmarkStart w:id="48" w:name="_Toc101112584"/>
-      <w:bookmarkStart w:id="49" w:name="_Toc101344461"/>
+      <w:bookmarkStart w:id="49" w:name="_Toc101801298"/>
       <w:r>
         <w:rPr>
           <w:color w:val="538135" w:themeColor="accent6" w:themeShade="BF"/>
@@ -9580,7 +9838,7 @@
         </w:rPr>
       </w:pPr>
       <w:bookmarkStart w:id="50" w:name="_Toc101112585"/>
-      <w:bookmarkStart w:id="51" w:name="_Toc101344462"/>
+      <w:bookmarkStart w:id="51" w:name="_Toc101801299"/>
       <w:r>
         <w:rPr>
           <w:color w:val="538135" w:themeColor="accent6" w:themeShade="BF"/>
@@ -9618,7 +9876,7 @@
       </w:pPr>
       <w:bookmarkStart w:id="52" w:name="_Toc41665008"/>
       <w:bookmarkStart w:id="53" w:name="_Toc101112586"/>
-      <w:bookmarkStart w:id="54" w:name="_Toc101344463"/>
+      <w:bookmarkStart w:id="54" w:name="_Toc101801300"/>
       <w:r>
         <w:rPr>
           <w:rFonts w:asciiTheme="majorHAnsi" w:hAnsiTheme="majorHAnsi" w:cstheme="majorHAnsi"/>
@@ -9878,7 +10136,7 @@
       <w:bookmarkStart w:id="55" w:name="_Toc39419820"/>
       <w:bookmarkStart w:id="56" w:name="_Toc41665009"/>
       <w:bookmarkStart w:id="57" w:name="_Toc101112587"/>
-      <w:bookmarkStart w:id="58" w:name="_Toc101344464"/>
+      <w:bookmarkStart w:id="58" w:name="_Toc101801301"/>
       <w:r>
         <w:rPr>
           <w:rFonts w:asciiTheme="majorHAnsi" w:hAnsiTheme="majorHAnsi" w:cstheme="majorHAnsi"/>
@@ -10047,7 +10305,7 @@
       <w:bookmarkStart w:id="59" w:name="_Toc39419821"/>
       <w:bookmarkStart w:id="60" w:name="_Toc41665010"/>
       <w:bookmarkStart w:id="61" w:name="_Toc101112588"/>
-      <w:bookmarkStart w:id="62" w:name="_Toc101344465"/>
+      <w:bookmarkStart w:id="62" w:name="_Toc101801302"/>
       <w:r>
         <w:rPr>
           <w:rFonts w:asciiTheme="majorHAnsi" w:hAnsiTheme="majorHAnsi" w:cstheme="majorHAnsi"/>
@@ -10177,6 +10435,20 @@
     </w:p>
     <w:p>
       <w:pPr>
+        <w:jc w:val="both"/>
+        <w:rPr>
+          <w:rFonts w:asciiTheme="minorHAnsi" w:hAnsiTheme="minorHAnsi" w:cstheme="minorHAnsi"/>
+        </w:rPr>
+      </w:pPr>
+      <w:r>
+        <w:rPr>
+          <w:rFonts w:asciiTheme="minorHAnsi" w:hAnsiTheme="minorHAnsi" w:cstheme="minorHAnsi"/>
+        </w:rPr>
+        <w:t>Autodesk Maya 2022</w:t>
+      </w:r>
+    </w:p>
+    <w:p>
+      <w:pPr>
         <w:rPr>
           <w:rFonts w:asciiTheme="minorHAnsi" w:hAnsiTheme="minorHAnsi" w:cstheme="minorHAnsi"/>
         </w:rPr>
@@ -10195,7 +10467,7 @@
       <w:bookmarkStart w:id="63" w:name="_Toc39419822"/>
       <w:bookmarkStart w:id="64" w:name="_Toc41665011"/>
       <w:bookmarkStart w:id="65" w:name="_Toc101112589"/>
-      <w:bookmarkStart w:id="66" w:name="_Toc101344466"/>
+      <w:bookmarkStart w:id="66" w:name="_Toc101801303"/>
       <w:r>
         <w:rPr>
           <w:rFonts w:asciiTheme="majorHAnsi" w:hAnsiTheme="majorHAnsi"/>
@@ -10283,6 +10555,27 @@
         </w:rPr>
         <w:t xml:space="preserve"> dal gruppo stesso.</w:t>
       </w:r>
+      <w:r>
+        <w:rPr>
+          <w:rFonts w:asciiTheme="minorHAnsi" w:hAnsiTheme="minorHAnsi" w:cstheme="minorHAnsi"/>
+        </w:rPr>
+        <w:t xml:space="preserve"> Le animazioni sono prese dal sito “</w:t>
+      </w:r>
+      <w:hyperlink r:id="rId17" w:history="1">
+        <w:r>
+          <w:rPr>
+            <w:rStyle w:val="Collegamentoipertestuale"/>
+            <w:rFonts w:asciiTheme="minorHAnsi" w:hAnsiTheme="minorHAnsi" w:cstheme="minorHAnsi"/>
+          </w:rPr>
+          <w:t>Mixamo</w:t>
+        </w:r>
+      </w:hyperlink>
+      <w:r>
+        <w:rPr>
+          <w:rFonts w:asciiTheme="minorHAnsi" w:hAnsiTheme="minorHAnsi" w:cstheme="minorHAnsi"/>
+        </w:rPr>
+        <w:t>”.</w:t>
+      </w:r>
     </w:p>
     <w:p>
       <w:pPr>
@@ -10303,6 +10596,7 @@
         <w:rPr>
           <w:rFonts w:asciiTheme="minorHAnsi" w:hAnsiTheme="minorHAnsi" w:cstheme="minorHAnsi"/>
         </w:rPr>
+        <w:lastRenderedPageBreak/>
         <w:t>Gli effetti sonori verranno presi da repository online di suoni gratuiti. Per quanto riguarda la colonna sonora, verrà invece creata da Alessandro Congedo.</w:t>
       </w:r>
     </w:p>
@@ -10360,7 +10654,7 @@
       <w:bookmarkStart w:id="67" w:name="_Toc39419823"/>
       <w:bookmarkStart w:id="68" w:name="_Toc41665012"/>
       <w:bookmarkStart w:id="69" w:name="_Toc101112590"/>
-      <w:bookmarkStart w:id="70" w:name="_Toc101344467"/>
+      <w:bookmarkStart w:id="70" w:name="_Toc101801304"/>
       <w:r>
         <w:rPr>
           <w:rFonts w:asciiTheme="majorHAnsi" w:hAnsiTheme="majorHAnsi"/>
@@ -10403,8 +10697,9 @@
           <w:color w:val="A8D08D" w:themeColor="accent6" w:themeTint="99"/>
         </w:rPr>
       </w:pPr>
-      <w:bookmarkStart w:id="71" w:name="_Toc41400384"/>
-      <w:bookmarkStart w:id="72" w:name="_Toc101344468"/>
+      <w:bookmarkStart w:id="71" w:name="_Toc101112591"/>
+      <w:bookmarkStart w:id="72" w:name="_Toc101113480"/>
+      <w:bookmarkStart w:id="73" w:name="_Toc101801305"/>
       <w:r>
         <w:rPr>
           <w:color w:val="A8D08D" w:themeColor="accent6" w:themeTint="99"/>
@@ -10414,6 +10709,7 @@
       </w:r>
       <w:bookmarkEnd w:id="71"/>
       <w:bookmarkEnd w:id="72"/>
+      <w:bookmarkEnd w:id="73"/>
     </w:p>
     <w:p>
       <w:pPr>
@@ -10422,24 +10718,650 @@
           <w:color w:val="538135" w:themeColor="accent6" w:themeShade="BF"/>
         </w:rPr>
       </w:pPr>
-      <w:bookmarkStart w:id="73" w:name="_Toc41400385"/>
-      <w:bookmarkStart w:id="74" w:name="_Toc101344469"/>
+      <w:bookmarkStart w:id="74" w:name="_Toc101112592"/>
+      <w:bookmarkStart w:id="75" w:name="_Toc101113481"/>
+      <w:bookmarkStart w:id="76" w:name="_Toc101801306"/>
       <w:r>
         <w:rPr>
           <w:color w:val="538135" w:themeColor="accent6" w:themeShade="BF"/>
         </w:rPr>
+        <w:t>Introduzione</w:t>
+      </w:r>
+      <w:bookmarkEnd w:id="74"/>
+      <w:bookmarkEnd w:id="75"/>
+      <w:bookmarkEnd w:id="76"/>
+    </w:p>
+    <w:p>
+      <w:pPr>
+        <w:jc w:val="both"/>
+        <w:rPr>
+          <w:rFonts w:asciiTheme="minorHAnsi" w:hAnsiTheme="minorHAnsi" w:cstheme="minorHAnsi"/>
+        </w:rPr>
+      </w:pPr>
+      <w:r>
+        <w:rPr>
+          <w:rFonts w:asciiTheme="minorHAnsi" w:hAnsiTheme="minorHAnsi" w:cstheme="minorHAnsi"/>
+        </w:rPr>
+        <w:t>Il serious game Healty Catering ha lo scopo di istruire i giocatori all’alimentazione sana e rispettosa dell’ambiente illustrando la correlazione fra un piatto da mangiare, la corrispettiva</w:t>
+      </w:r>
+    </w:p>
+    <w:p>
+      <w:pPr>
+        <w:jc w:val="both"/>
+        <w:rPr>
+          <w:rFonts w:asciiTheme="minorHAnsi" w:hAnsiTheme="minorHAnsi" w:cstheme="minorHAnsi"/>
+        </w:rPr>
+      </w:pPr>
+      <w:r>
+        <w:rPr>
+          <w:rFonts w:asciiTheme="minorHAnsi" w:hAnsiTheme="minorHAnsi" w:cstheme="minorHAnsi"/>
+        </w:rPr>
+        <w:t xml:space="preserve"> patologia e le emissioni ambientali.</w:t>
+      </w:r>
+    </w:p>
+    <w:p/>
+    <w:p>
+      <w:pPr>
+        <w:pStyle w:val="Titolo2"/>
+        <w:rPr>
+          <w:color w:val="538135" w:themeColor="accent6" w:themeShade="BF"/>
+        </w:rPr>
+      </w:pPr>
+      <w:bookmarkStart w:id="77" w:name="_Toc101112593"/>
+      <w:bookmarkStart w:id="78" w:name="_Toc101113482"/>
+      <w:bookmarkStart w:id="79" w:name="_Toc101801307"/>
+      <w:r>
+        <w:rPr>
+          <w:color w:val="538135" w:themeColor="accent6" w:themeShade="BF"/>
+        </w:rPr>
         <w:t>Definire i concetti da trasmettere attraverso il multimedia</w:t>
       </w:r>
-      <w:bookmarkEnd w:id="73"/>
-      <w:bookmarkEnd w:id="74"/>
-    </w:p>
-    <w:p>
-      <w:r>
-        <w:t>Una volta individuati i concetti è necessario definirli in modo preciso e non ambiguo. In questa fase viene anche definita un’appropriata sequenza di presentazione dei contenuti, cioè dell’informazione che l’utente deve acquisire.</w:t>
-      </w:r>
-    </w:p>
-    <w:p/>
-    <w:p/>
+      <w:bookmarkEnd w:id="77"/>
+      <w:bookmarkEnd w:id="78"/>
+      <w:bookmarkEnd w:id="79"/>
+    </w:p>
+    <w:p>
+      <w:pPr>
+        <w:pStyle w:val="Titolo2"/>
+        <w:rPr>
+          <w:color w:val="385623" w:themeColor="accent6" w:themeShade="80"/>
+        </w:rPr>
+      </w:pPr>
+      <w:bookmarkStart w:id="80" w:name="_Toc101112594"/>
+      <w:bookmarkStart w:id="81" w:name="_Toc101113483"/>
+      <w:bookmarkStart w:id="82" w:name="_Toc101801308"/>
+      <w:r>
+        <w:rPr>
+          <w:color w:val="385623" w:themeColor="accent6" w:themeShade="80"/>
+        </w:rPr>
+        <w:t>Presentazione dei concetti</w:t>
+      </w:r>
+      <w:bookmarkEnd w:id="80"/>
+      <w:bookmarkEnd w:id="81"/>
+      <w:bookmarkEnd w:id="82"/>
+    </w:p>
+    <w:p>
+      <w:pPr>
+        <w:jc w:val="both"/>
+        <w:rPr>
+          <w:rFonts w:asciiTheme="minorHAnsi" w:hAnsiTheme="minorHAnsi" w:cstheme="minorHAnsi"/>
+        </w:rPr>
+      </w:pPr>
+      <w:r>
+        <w:rPr>
+          <w:rFonts w:asciiTheme="minorHAnsi" w:hAnsiTheme="minorHAnsi" w:cstheme="minorHAnsi"/>
+        </w:rPr>
+        <w:t>Il serious game Healty Catering presenta i seguenti concetti:</w:t>
+      </w:r>
+    </w:p>
+    <w:p>
+      <w:pPr>
+        <w:jc w:val="both"/>
+        <w:rPr>
+          <w:rFonts w:asciiTheme="minorHAnsi" w:hAnsiTheme="minorHAnsi" w:cstheme="minorHAnsi"/>
+        </w:rPr>
+      </w:pPr>
+    </w:p>
+    <w:p>
+      <w:pPr>
+        <w:pStyle w:val="Paragrafoelenco"/>
+        <w:numPr>
+          <w:ilvl w:val="0"/>
+          <w:numId w:val="34"/>
+        </w:numPr>
+        <w:jc w:val="both"/>
+        <w:rPr>
+          <w:rFonts w:asciiTheme="minorHAnsi" w:hAnsiTheme="minorHAnsi" w:cstheme="minorHAnsi"/>
+          <w:lang w:val="en-ZA"/>
+        </w:rPr>
+      </w:pPr>
+      <w:r>
+        <w:rPr>
+          <w:rFonts w:asciiTheme="minorHAnsi" w:hAnsiTheme="minorHAnsi" w:cstheme="minorHAnsi"/>
+        </w:rPr>
+        <w:t>Gestione</w:t>
+      </w:r>
+      <w:r>
+        <w:rPr>
+          <w:rFonts w:asciiTheme="minorHAnsi" w:hAnsiTheme="minorHAnsi" w:cstheme="minorHAnsi"/>
+          <w:lang w:val="en-ZA"/>
+        </w:rPr>
+        <w:t xml:space="preserve"> di un ristorante</w:t>
+      </w:r>
+    </w:p>
+    <w:p>
+      <w:pPr>
+        <w:pStyle w:val="Paragrafoelenco"/>
+        <w:numPr>
+          <w:ilvl w:val="0"/>
+          <w:numId w:val="34"/>
+        </w:numPr>
+        <w:jc w:val="both"/>
+        <w:rPr>
+          <w:rFonts w:asciiTheme="minorHAnsi" w:hAnsiTheme="minorHAnsi" w:cstheme="minorHAnsi"/>
+        </w:rPr>
+      </w:pPr>
+      <w:r>
+        <w:rPr>
+          <w:rFonts w:asciiTheme="minorHAnsi" w:hAnsiTheme="minorHAnsi" w:cstheme="minorHAnsi"/>
+        </w:rPr>
+        <w:t>Controllo dell’affinità fra un piatto e un cliente in base alle sue patologie e dieta</w:t>
+      </w:r>
+    </w:p>
+    <w:p>
+      <w:pPr>
+        <w:pStyle w:val="Paragrafoelenco"/>
+        <w:numPr>
+          <w:ilvl w:val="0"/>
+          <w:numId w:val="34"/>
+        </w:numPr>
+        <w:jc w:val="both"/>
+        <w:rPr>
+          <w:rFonts w:asciiTheme="minorHAnsi" w:hAnsiTheme="minorHAnsi" w:cstheme="minorHAnsi"/>
+        </w:rPr>
+      </w:pPr>
+      <w:r>
+        <w:rPr>
+          <w:rFonts w:asciiTheme="minorHAnsi" w:hAnsiTheme="minorHAnsi" w:cstheme="minorHAnsi"/>
+        </w:rPr>
+        <w:t>Gestione magazzino</w:t>
+      </w:r>
+    </w:p>
+    <w:p>
+      <w:pPr>
+        <w:pStyle w:val="Paragrafoelenco"/>
+        <w:numPr>
+          <w:ilvl w:val="0"/>
+          <w:numId w:val="34"/>
+        </w:numPr>
+        <w:jc w:val="both"/>
+        <w:rPr>
+          <w:rFonts w:asciiTheme="minorHAnsi" w:hAnsiTheme="minorHAnsi" w:cstheme="minorHAnsi"/>
+        </w:rPr>
+      </w:pPr>
+      <w:r>
+        <w:rPr>
+          <w:rFonts w:asciiTheme="minorHAnsi" w:hAnsiTheme="minorHAnsi" w:cstheme="minorHAnsi"/>
+        </w:rPr>
+        <w:t>Classifica</w:t>
+      </w:r>
+    </w:p>
+    <w:p>
+      <w:pPr>
+        <w:jc w:val="both"/>
+        <w:rPr>
+          <w:rFonts w:asciiTheme="minorHAnsi" w:hAnsiTheme="minorHAnsi" w:cstheme="minorHAnsi"/>
+        </w:rPr>
+      </w:pPr>
+    </w:p>
+    <w:p>
+      <w:pPr>
+        <w:jc w:val="both"/>
+        <w:rPr>
+          <w:rFonts w:asciiTheme="minorHAnsi" w:hAnsiTheme="minorHAnsi" w:cstheme="minorHAnsi"/>
+        </w:rPr>
+      </w:pPr>
+      <w:r>
+        <w:rPr>
+          <w:rFonts w:asciiTheme="minorHAnsi" w:hAnsiTheme="minorHAnsi" w:cstheme="minorHAnsi"/>
+        </w:rPr>
+        <w:t>Il gioco ha una struttura endless e la difficoltà aumenta all’aumentare del punteggio del ristorante.</w:t>
+      </w:r>
+    </w:p>
+    <w:p>
+      <w:pPr>
+        <w:jc w:val="both"/>
+        <w:rPr>
+          <w:rFonts w:asciiTheme="minorHAnsi" w:hAnsiTheme="minorHAnsi" w:cstheme="minorHAnsi"/>
+        </w:rPr>
+      </w:pPr>
+      <w:r>
+        <w:rPr>
+          <w:rFonts w:asciiTheme="minorHAnsi" w:hAnsiTheme="minorHAnsi" w:cstheme="minorHAnsi"/>
+        </w:rPr>
+        <w:t>Il punteggio che verrà assegnato al ristorante sarà più alto tanto più sarà alta l’affinità del piatto servito al cliente.</w:t>
+      </w:r>
+    </w:p>
+    <w:p>
+      <w:pPr>
+        <w:jc w:val="both"/>
+        <w:rPr>
+          <w:rFonts w:asciiTheme="minorHAnsi" w:hAnsiTheme="minorHAnsi" w:cstheme="minorHAnsi"/>
+        </w:rPr>
+      </w:pPr>
+      <w:r>
+        <w:rPr>
+          <w:rFonts w:asciiTheme="minorHAnsi" w:hAnsiTheme="minorHAnsi" w:cstheme="minorHAnsi"/>
+        </w:rPr>
+        <w:t>Se il giocatore dovesse servire un piatto non idoneo, gli verrà fornito un suggerimento su quali sarebbero state le opzioni migliori.</w:t>
+      </w:r>
+    </w:p>
+    <w:p>
+      <w:pPr>
+        <w:jc w:val="both"/>
+        <w:rPr>
+          <w:rFonts w:asciiTheme="minorHAnsi" w:hAnsiTheme="minorHAnsi" w:cstheme="minorHAnsi"/>
+        </w:rPr>
+      </w:pPr>
+    </w:p>
+    <w:p>
+      <w:pPr>
+        <w:jc w:val="both"/>
+        <w:rPr>
+          <w:rFonts w:asciiTheme="minorHAnsi" w:hAnsiTheme="minorHAnsi" w:cstheme="minorHAnsi"/>
+        </w:rPr>
+      </w:pPr>
+      <w:r>
+        <w:rPr>
+          <w:rFonts w:asciiTheme="minorHAnsi" w:hAnsiTheme="minorHAnsi" w:cstheme="minorHAnsi"/>
+        </w:rPr>
+        <w:t xml:space="preserve">Dalla pagina iniziale sarà possibile accedere al gioco vero e proprio, alla classifica, alle impostazioni e alla pagina dei credits. </w:t>
+      </w:r>
+    </w:p>
+    <w:p>
+      <w:pPr>
+        <w:jc w:val="both"/>
+        <w:rPr>
+          <w:rFonts w:asciiTheme="minorHAnsi" w:hAnsiTheme="minorHAnsi" w:cstheme="minorHAnsi"/>
+        </w:rPr>
+      </w:pPr>
+      <w:r>
+        <w:rPr>
+          <w:rFonts w:asciiTheme="minorHAnsi" w:hAnsiTheme="minorHAnsi" w:cstheme="minorHAnsi"/>
+        </w:rPr>
+        <w:t>Il gioco è organizzato in maniera logica e intuitiva e sarà accompagnato da un manuale utente.</w:t>
+      </w:r>
+    </w:p>
+    <w:p>
+      <w:pPr>
+        <w:pStyle w:val="Titolo2"/>
+        <w:rPr>
+          <w:color w:val="385623" w:themeColor="accent6" w:themeShade="80"/>
+        </w:rPr>
+      </w:pPr>
+      <w:bookmarkStart w:id="83" w:name="_Toc101112595"/>
+      <w:bookmarkStart w:id="84" w:name="_Toc101113484"/>
+      <w:bookmarkStart w:id="85" w:name="_Toc101801309"/>
+      <w:r>
+        <w:rPr>
+          <w:color w:val="385623" w:themeColor="accent6" w:themeShade="80"/>
+        </w:rPr>
+        <w:t>Definizione dei concetti</w:t>
+      </w:r>
+      <w:bookmarkEnd w:id="83"/>
+      <w:bookmarkEnd w:id="84"/>
+      <w:bookmarkEnd w:id="85"/>
+    </w:p>
+    <w:p>
+      <w:pPr>
+        <w:pStyle w:val="Paragrafoelenco"/>
+        <w:numPr>
+          <w:ilvl w:val="0"/>
+          <w:numId w:val="34"/>
+        </w:numPr>
+        <w:jc w:val="both"/>
+        <w:rPr>
+          <w:rFonts w:asciiTheme="minorHAnsi" w:hAnsiTheme="minorHAnsi" w:cstheme="minorHAnsi"/>
+        </w:rPr>
+      </w:pPr>
+      <w:r>
+        <w:rPr>
+          <w:rFonts w:asciiTheme="minorHAnsi" w:hAnsiTheme="minorHAnsi" w:cstheme="minorHAnsi"/>
+        </w:rPr>
+        <w:t>Gestione di un ristorante</w:t>
+      </w:r>
+    </w:p>
+    <w:p>
+      <w:pPr>
+        <w:pStyle w:val="Paragrafoelenco"/>
+        <w:numPr>
+          <w:ilvl w:val="1"/>
+          <w:numId w:val="34"/>
+        </w:numPr>
+        <w:jc w:val="both"/>
+        <w:rPr>
+          <w:rFonts w:asciiTheme="minorHAnsi" w:hAnsiTheme="minorHAnsi" w:cstheme="minorHAnsi"/>
+        </w:rPr>
+      </w:pPr>
+      <w:r>
+        <w:rPr>
+          <w:rFonts w:asciiTheme="minorHAnsi" w:hAnsiTheme="minorHAnsi" w:cstheme="minorHAnsi"/>
+        </w:rPr>
+        <w:t>Il ristorante possiede una valutazione (punteggio) che aumenta grazie alle valutazioni fornite dal cliente una volta preparato il piatto. Più il piatto è conforme alle caratteristiche del cliente, più il punteggio sarà alto.</w:t>
+      </w:r>
+    </w:p>
+    <w:p>
+      <w:pPr>
+        <w:pStyle w:val="Paragrafoelenco"/>
+        <w:numPr>
+          <w:ilvl w:val="0"/>
+          <w:numId w:val="34"/>
+        </w:numPr>
+        <w:jc w:val="both"/>
+        <w:rPr>
+          <w:rFonts w:asciiTheme="minorHAnsi" w:hAnsiTheme="minorHAnsi" w:cstheme="minorHAnsi"/>
+        </w:rPr>
+      </w:pPr>
+      <w:r>
+        <w:rPr>
+          <w:rFonts w:asciiTheme="minorHAnsi" w:hAnsiTheme="minorHAnsi" w:cstheme="minorHAnsi"/>
+        </w:rPr>
+        <w:t>Controllo dell’affinità fra un piatto e un cliente in base alle sue patologie e dieta</w:t>
+      </w:r>
+    </w:p>
+    <w:p>
+      <w:pPr>
+        <w:pStyle w:val="Paragrafoelenco"/>
+        <w:numPr>
+          <w:ilvl w:val="1"/>
+          <w:numId w:val="34"/>
+        </w:numPr>
+        <w:jc w:val="both"/>
+        <w:rPr>
+          <w:rFonts w:asciiTheme="minorHAnsi" w:hAnsiTheme="minorHAnsi" w:cstheme="minorHAnsi"/>
+        </w:rPr>
+      </w:pPr>
+      <w:r>
+        <w:rPr>
+          <w:rFonts w:asciiTheme="minorHAnsi" w:hAnsiTheme="minorHAnsi" w:cstheme="minorHAnsi"/>
+        </w:rPr>
+        <w:t>Il giocatore selezionerà una portata in base alle pietanze disponibili ed alle patologie del cliente (con annessa relativa dieta), verrà generata una lista di piatti ordinati dal più affine al meno affine; in base a quanto selezionato dal giocatore gli verrà assegnato un punteggio da aggiungere a quello base. A parità di affinità tra patologie e dieta del cliente i piatti verranno ordinati anche in base al ecoScore e nutriScore.</w:t>
+      </w:r>
+    </w:p>
+    <w:p>
+      <w:pPr>
+        <w:pStyle w:val="Paragrafoelenco"/>
+        <w:ind w:left="1440"/>
+        <w:jc w:val="both"/>
+        <w:rPr>
+          <w:rFonts w:asciiTheme="minorHAnsi" w:hAnsiTheme="minorHAnsi" w:cstheme="minorHAnsi"/>
+        </w:rPr>
+      </w:pPr>
+      <w:r>
+        <w:rPr>
+          <w:rFonts w:asciiTheme="minorHAnsi" w:hAnsiTheme="minorHAnsi" w:cstheme="minorHAnsi"/>
+        </w:rPr>
+        <w:t>Verranno dati dei bonus, in termini di punteggio e denaro, in base alla correttezza della scelta del player.</w:t>
+      </w:r>
+    </w:p>
+    <w:p>
+      <w:pPr>
+        <w:pStyle w:val="Paragrafoelenco"/>
+        <w:numPr>
+          <w:ilvl w:val="0"/>
+          <w:numId w:val="34"/>
+        </w:numPr>
+        <w:jc w:val="both"/>
+        <w:rPr>
+          <w:rFonts w:asciiTheme="minorHAnsi" w:hAnsiTheme="minorHAnsi" w:cstheme="minorHAnsi"/>
+        </w:rPr>
+      </w:pPr>
+      <w:r>
+        <w:rPr>
+          <w:rFonts w:asciiTheme="minorHAnsi" w:hAnsiTheme="minorHAnsi" w:cstheme="minorHAnsi"/>
+        </w:rPr>
+        <w:t>Gestione magazzino</w:t>
+      </w:r>
+    </w:p>
+    <w:p>
+      <w:pPr>
+        <w:pStyle w:val="Paragrafoelenco"/>
+        <w:numPr>
+          <w:ilvl w:val="1"/>
+          <w:numId w:val="34"/>
+        </w:numPr>
+        <w:jc w:val="both"/>
+        <w:rPr>
+          <w:rFonts w:asciiTheme="minorHAnsi" w:hAnsiTheme="minorHAnsi" w:cstheme="minorHAnsi"/>
+        </w:rPr>
+      </w:pPr>
+      <w:r>
+        <w:rPr>
+          <w:rFonts w:asciiTheme="minorHAnsi" w:hAnsiTheme="minorHAnsi" w:cstheme="minorHAnsi"/>
+        </w:rPr>
+        <w:lastRenderedPageBreak/>
+        <w:t>Il giocatore deve tenere traccia del numero di ingredienti disponibili nel magazzino ed eventualmente effettuare scorte.</w:t>
+      </w:r>
+    </w:p>
+    <w:p>
+      <w:pPr>
+        <w:pStyle w:val="Paragrafoelenco"/>
+        <w:numPr>
+          <w:ilvl w:val="0"/>
+          <w:numId w:val="34"/>
+        </w:numPr>
+        <w:jc w:val="both"/>
+        <w:rPr>
+          <w:rFonts w:asciiTheme="minorHAnsi" w:hAnsiTheme="minorHAnsi" w:cstheme="minorHAnsi"/>
+        </w:rPr>
+      </w:pPr>
+      <w:r>
+        <w:rPr>
+          <w:rFonts w:asciiTheme="minorHAnsi" w:hAnsiTheme="minorHAnsi" w:cstheme="minorHAnsi"/>
+        </w:rPr>
+        <w:t>Classifica</w:t>
+      </w:r>
+    </w:p>
+    <w:p>
+      <w:pPr>
+        <w:pStyle w:val="Paragrafoelenco"/>
+        <w:numPr>
+          <w:ilvl w:val="1"/>
+          <w:numId w:val="34"/>
+        </w:numPr>
+        <w:jc w:val="both"/>
+        <w:rPr>
+          <w:rFonts w:asciiTheme="minorHAnsi" w:hAnsiTheme="minorHAnsi" w:cstheme="minorHAnsi"/>
+        </w:rPr>
+      </w:pPr>
+      <w:r>
+        <w:rPr>
+          <w:rFonts w:asciiTheme="minorHAnsi" w:hAnsiTheme="minorHAnsi" w:cstheme="minorHAnsi"/>
+        </w:rPr>
+        <w:t xml:space="preserve">Ogni volta che il giocatore ottiene il punteggio più alto raggiunto fino ad allora esso verrà aggiornato nella classifica </w:t>
+      </w:r>
+    </w:p>
+    <w:p>
+      <w:pPr>
+        <w:jc w:val="both"/>
+        <w:rPr>
+          <w:rFonts w:asciiTheme="minorHAnsi" w:hAnsiTheme="minorHAnsi" w:cstheme="minorHAnsi"/>
+        </w:rPr>
+      </w:pPr>
+      <w:r>
+        <w:rPr>
+          <w:rFonts w:asciiTheme="minorHAnsi" w:hAnsiTheme="minorHAnsi" w:cstheme="minorHAnsi"/>
+        </w:rPr>
+        <w:br w:type="page"/>
+      </w:r>
+    </w:p>
+    <w:p>
+      <w:pPr>
+        <w:pStyle w:val="Titolo2"/>
+        <w:rPr>
+          <w:color w:val="538135" w:themeColor="accent6" w:themeShade="BF"/>
+        </w:rPr>
+      </w:pPr>
+      <w:bookmarkStart w:id="86" w:name="_Toc101112596"/>
+      <w:bookmarkStart w:id="87" w:name="_Toc101113485"/>
+      <w:bookmarkStart w:id="88" w:name="_Toc101801310"/>
+      <w:r>
+        <w:rPr>
+          <w:color w:val="538135" w:themeColor="accent6" w:themeShade="BF"/>
+        </w:rPr>
+        <w:lastRenderedPageBreak/>
+        <w:t>Definire le competenze (task) da trasmettere attraverso il multimedia</w:t>
+      </w:r>
+      <w:bookmarkEnd w:id="86"/>
+      <w:bookmarkEnd w:id="87"/>
+      <w:bookmarkEnd w:id="88"/>
+    </w:p>
+    <w:p>
+      <w:pPr>
+        <w:jc w:val="both"/>
+        <w:rPr>
+          <w:rFonts w:asciiTheme="minorHAnsi" w:hAnsiTheme="minorHAnsi" w:cstheme="minorHAnsi"/>
+        </w:rPr>
+      </w:pPr>
+      <w:r>
+        <w:rPr>
+          <w:rFonts w:asciiTheme="minorHAnsi" w:hAnsiTheme="minorHAnsi" w:cstheme="minorHAnsi"/>
+        </w:rPr>
+        <w:t>Qui di seguito sono elencate le skill che i giocatori potranno acquisire attraverso il serious game:</w:t>
+      </w:r>
+    </w:p>
+    <w:p>
+      <w:pPr>
+        <w:pStyle w:val="Paragrafoelenco"/>
+        <w:numPr>
+          <w:ilvl w:val="0"/>
+          <w:numId w:val="35"/>
+        </w:numPr>
+        <w:jc w:val="both"/>
+        <w:rPr>
+          <w:rFonts w:asciiTheme="minorHAnsi" w:hAnsiTheme="minorHAnsi" w:cstheme="minorHAnsi"/>
+        </w:rPr>
+      </w:pPr>
+      <w:r>
+        <w:rPr>
+          <w:rFonts w:asciiTheme="minorHAnsi" w:hAnsiTheme="minorHAnsi" w:cstheme="minorHAnsi"/>
+        </w:rPr>
+        <w:t>Conoscenza dei piatti legati ad una buona alimentazione</w:t>
+      </w:r>
+    </w:p>
+    <w:p>
+      <w:pPr>
+        <w:pStyle w:val="Paragrafoelenco"/>
+        <w:numPr>
+          <w:ilvl w:val="0"/>
+          <w:numId w:val="35"/>
+        </w:numPr>
+        <w:jc w:val="both"/>
+        <w:rPr>
+          <w:rFonts w:asciiTheme="minorHAnsi" w:hAnsiTheme="minorHAnsi" w:cstheme="minorHAnsi"/>
+        </w:rPr>
+      </w:pPr>
+      <w:r>
+        <w:rPr>
+          <w:rFonts w:asciiTheme="minorHAnsi" w:hAnsiTheme="minorHAnsi" w:cstheme="minorHAnsi"/>
+        </w:rPr>
+        <w:t>Conoscenza del giusto piatto da mangiare in base alla patologia</w:t>
+      </w:r>
+    </w:p>
+    <w:p>
+      <w:pPr>
+        <w:pStyle w:val="Paragrafoelenco"/>
+        <w:numPr>
+          <w:ilvl w:val="0"/>
+          <w:numId w:val="35"/>
+        </w:numPr>
+        <w:jc w:val="both"/>
+        <w:rPr>
+          <w:rFonts w:asciiTheme="minorHAnsi" w:hAnsiTheme="minorHAnsi" w:cstheme="minorHAnsi"/>
+        </w:rPr>
+      </w:pPr>
+      <w:r>
+        <w:rPr>
+          <w:rFonts w:asciiTheme="minorHAnsi" w:hAnsiTheme="minorHAnsi" w:cstheme="minorHAnsi"/>
+        </w:rPr>
+        <w:t>Conoscenza degli ingredienti/piatti che inquinano di più</w:t>
+      </w:r>
+    </w:p>
+    <w:p>
+      <w:pPr>
+        <w:pStyle w:val="Paragrafoelenco"/>
+      </w:pPr>
+      <w:r>
+        <w:rPr>
+          <w:noProof/>
+        </w:rPr>
+        <w:drawing>
+          <wp:anchor distT="0" distB="0" distL="114300" distR="114300" simplePos="0" relativeHeight="251661312" behindDoc="0" locked="0" layoutInCell="1" allowOverlap="1" wp14:anchorId="630ACF39" wp14:editId="62E8E221">
+            <wp:simplePos x="0" y="0"/>
+            <wp:positionH relativeFrom="margin">
+              <wp:align>left</wp:align>
+            </wp:positionH>
+            <wp:positionV relativeFrom="paragraph">
+              <wp:posOffset>176530</wp:posOffset>
+            </wp:positionV>
+            <wp:extent cx="6108700" cy="1841500"/>
+            <wp:effectExtent l="0" t="0" r="6350" b="6350"/>
+            <wp:wrapSquare wrapText="bothSides"/>
+            <wp:docPr id="5" name="Immagine 5"/>
+            <wp:cNvGraphicFramePr>
+              <a:graphicFrameLocks xmlns:a="http://schemas.openxmlformats.org/drawingml/2006/main" noChangeAspect="1"/>
+            </wp:cNvGraphicFramePr>
+            <a:graphic xmlns:a="http://schemas.openxmlformats.org/drawingml/2006/main">
+              <a:graphicData uri="http://schemas.openxmlformats.org/drawingml/2006/picture">
+                <pic:pic xmlns:pic="http://schemas.openxmlformats.org/drawingml/2006/picture">
+                  <pic:nvPicPr>
+                    <pic:cNvPr id="0" name="Immagine 5"/>
+                    <pic:cNvPicPr>
+                      <a:picLocks noChangeAspect="1" noChangeArrowheads="1"/>
+                    </pic:cNvPicPr>
+                  </pic:nvPicPr>
+                  <pic:blipFill>
+                    <a:blip r:embed="rId18">
+                      <a:extLst>
+                        <a:ext uri="{28A0092B-C50C-407E-A947-70E740481C1C}">
+                          <a14:useLocalDpi xmlns:a14="http://schemas.microsoft.com/office/drawing/2010/main" val="0"/>
+                        </a:ext>
+                      </a:extLst>
+                    </a:blip>
+                    <a:srcRect/>
+                    <a:stretch>
+                      <a:fillRect/>
+                    </a:stretch>
+                  </pic:blipFill>
+                  <pic:spPr bwMode="auto">
+                    <a:xfrm>
+                      <a:off x="0" y="0"/>
+                      <a:ext cx="6108700" cy="1841500"/>
+                    </a:xfrm>
+                    <a:prstGeom prst="rect">
+                      <a:avLst/>
+                    </a:prstGeom>
+                    <a:noFill/>
+                  </pic:spPr>
+                </pic:pic>
+              </a:graphicData>
+            </a:graphic>
+            <wp14:sizeRelH relativeFrom="page">
+              <wp14:pctWidth>0</wp14:pctWidth>
+            </wp14:sizeRelH>
+            <wp14:sizeRelV relativeFrom="page">
+              <wp14:pctHeight>0</wp14:pctHeight>
+            </wp14:sizeRelV>
+          </wp:anchor>
+        </w:drawing>
+      </w:r>
+    </w:p>
+    <w:p>
+      <w:pPr>
+        <w:pStyle w:val="Paragrafoelenco"/>
+        <w:jc w:val="center"/>
+      </w:pPr>
+    </w:p>
     <w:p>
       <w:pPr>
         <w:rPr>
@@ -10450,10 +11372,6 @@
         </w:rPr>
       </w:pPr>
       <w:r>
-        <w:rPr>
-          <w:rFonts w:ascii="Times New Roman" w:hAnsi="Times New Roman" w:cs="Times New Roman"/>
-          <w:lang w:eastAsia="it-IT"/>
-        </w:rPr>
         <w:br w:type="page"/>
       </w:r>
     </w:p>
@@ -10464,26 +11382,772 @@
           <w:color w:val="538135" w:themeColor="accent6" w:themeShade="BF"/>
         </w:rPr>
       </w:pPr>
-      <w:bookmarkStart w:id="75" w:name="_Toc41400386"/>
-      <w:bookmarkStart w:id="76" w:name="_Toc101344470"/>
+      <w:bookmarkStart w:id="89" w:name="_Toc101112597"/>
+      <w:bookmarkStart w:id="90" w:name="_Toc101113486"/>
+      <w:bookmarkStart w:id="91" w:name="_Toc101801311"/>
       <w:r>
         <w:rPr>
           <w:color w:val="538135" w:themeColor="accent6" w:themeShade="BF"/>
         </w:rPr>
         <w:lastRenderedPageBreak/>
-        <w:t>Definire le competenze (task) da trasmettere attraverso il multimedia</w:t>
-      </w:r>
-      <w:bookmarkEnd w:id="75"/>
-      <w:bookmarkEnd w:id="76"/>
-    </w:p>
-    <w:p>
-      <w:r>
-        <w:t>Definire quali skill (competenze) deve acquisire l’utente mediante l’utilizzo del multimedia</w:t>
-      </w:r>
-    </w:p>
-    <w:p>
-      <w:r>
-        <w:t>A tal fine è utile suddividere skill complessi in sequenze di skill elementari per consentire di individuare una appropriata sequenza di presentazione dei concetti</w:t>
+        <w:t>Preparare una descrizione preliminare del programma</w:t>
+      </w:r>
+      <w:bookmarkEnd w:id="89"/>
+      <w:bookmarkEnd w:id="90"/>
+      <w:bookmarkEnd w:id="91"/>
+    </w:p>
+    <w:p>
+      <w:pPr>
+        <w:jc w:val="both"/>
+        <w:rPr>
+          <w:rFonts w:asciiTheme="minorHAnsi" w:hAnsiTheme="minorHAnsi" w:cstheme="minorHAnsi"/>
+        </w:rPr>
+      </w:pPr>
+      <w:r>
+        <w:rPr>
+          <w:rFonts w:asciiTheme="minorHAnsi" w:hAnsiTheme="minorHAnsi" w:cstheme="minorHAnsi"/>
+        </w:rPr>
+        <w:t>L’idea alla base del gioco Healty Catering è quella di istruire i giocatori alla scelta dei piatti migliori sia dal punto di vista medico che ambientale.</w:t>
+      </w:r>
+    </w:p>
+    <w:p>
+      <w:pPr>
+        <w:jc w:val="both"/>
+        <w:rPr>
+          <w:rFonts w:asciiTheme="minorHAnsi" w:hAnsiTheme="minorHAnsi" w:cstheme="minorHAnsi"/>
+        </w:rPr>
+      </w:pPr>
+      <w:r>
+        <w:rPr>
+          <w:rFonts w:asciiTheme="minorHAnsi" w:hAnsiTheme="minorHAnsi" w:cstheme="minorHAnsi"/>
+        </w:rPr>
+        <w:t>Il gioco presenterà una semplice interfaccia grafica inziale con:</w:t>
+      </w:r>
+    </w:p>
+    <w:p>
+      <w:pPr>
+        <w:pStyle w:val="Paragrafoelenco"/>
+        <w:numPr>
+          <w:ilvl w:val="0"/>
+          <w:numId w:val="36"/>
+        </w:numPr>
+        <w:jc w:val="both"/>
+        <w:rPr>
+          <w:rFonts w:asciiTheme="minorHAnsi" w:hAnsiTheme="minorHAnsi" w:cstheme="minorHAnsi"/>
+        </w:rPr>
+      </w:pPr>
+      <w:r>
+        <w:rPr>
+          <w:rFonts w:asciiTheme="minorHAnsi" w:hAnsiTheme="minorHAnsi" w:cstheme="minorHAnsi"/>
+        </w:rPr>
+        <w:t xml:space="preserve">Iniziare la partita </w:t>
+      </w:r>
+      <w:r>
+        <w:rPr>
+          <w:rFonts w:asciiTheme="minorHAnsi" w:hAnsiTheme="minorHAnsi" w:cstheme="minorHAnsi"/>
+          <w:lang w:val="en-ZA"/>
+        </w:rPr>
+        <w:sym w:font="Wingdings" w:char="F0E0"/>
+      </w:r>
+      <w:r>
+        <w:rPr>
+          <w:rFonts w:asciiTheme="minorHAnsi" w:hAnsiTheme="minorHAnsi" w:cstheme="minorHAnsi"/>
+        </w:rPr>
+        <w:t xml:space="preserve"> il giocatore verrà trasportato automaticamente nel ristorante</w:t>
+      </w:r>
+    </w:p>
+    <w:p>
+      <w:pPr>
+        <w:pStyle w:val="Paragrafoelenco"/>
+        <w:numPr>
+          <w:ilvl w:val="0"/>
+          <w:numId w:val="36"/>
+        </w:numPr>
+        <w:jc w:val="both"/>
+        <w:rPr>
+          <w:rFonts w:asciiTheme="minorHAnsi" w:hAnsiTheme="minorHAnsi" w:cstheme="minorHAnsi"/>
+        </w:rPr>
+      </w:pPr>
+      <w:r>
+        <w:rPr>
+          <w:rFonts w:asciiTheme="minorHAnsi" w:hAnsiTheme="minorHAnsi" w:cstheme="minorHAnsi"/>
+        </w:rPr>
+        <w:t xml:space="preserve">Carica </w:t>
+      </w:r>
+      <w:r>
+        <w:rPr>
+          <w:rFonts w:asciiTheme="minorHAnsi" w:hAnsiTheme="minorHAnsi" w:cstheme="minorHAnsi"/>
+          <w:lang w:val="en-ZA"/>
+        </w:rPr>
+        <w:sym w:font="Wingdings" w:char="F0E0"/>
+      </w:r>
+      <w:r>
+        <w:rPr>
+          <w:rFonts w:asciiTheme="minorHAnsi" w:hAnsiTheme="minorHAnsi" w:cstheme="minorHAnsi"/>
+        </w:rPr>
+        <w:t xml:space="preserve"> il giocatore riprenderà da dove ha salvato</w:t>
+      </w:r>
+    </w:p>
+    <w:p>
+      <w:pPr>
+        <w:pStyle w:val="Paragrafoelenco"/>
+        <w:numPr>
+          <w:ilvl w:val="0"/>
+          <w:numId w:val="36"/>
+        </w:numPr>
+        <w:jc w:val="both"/>
+        <w:rPr>
+          <w:rFonts w:asciiTheme="minorHAnsi" w:hAnsiTheme="minorHAnsi" w:cstheme="minorHAnsi"/>
+        </w:rPr>
+      </w:pPr>
+      <w:r>
+        <w:rPr>
+          <w:rFonts w:asciiTheme="minorHAnsi" w:hAnsiTheme="minorHAnsi" w:cstheme="minorHAnsi"/>
+        </w:rPr>
+        <w:t xml:space="preserve">Classifica </w:t>
+      </w:r>
+      <w:r>
+        <w:rPr>
+          <w:rFonts w:asciiTheme="minorHAnsi" w:hAnsiTheme="minorHAnsi" w:cstheme="minorHAnsi"/>
+          <w:lang w:val="en-ZA"/>
+        </w:rPr>
+        <w:sym w:font="Wingdings" w:char="F0E0"/>
+      </w:r>
+      <w:r>
+        <w:rPr>
+          <w:rFonts w:asciiTheme="minorHAnsi" w:hAnsiTheme="minorHAnsi" w:cstheme="minorHAnsi"/>
+          <w:lang w:val="en-ZA"/>
+        </w:rPr>
+        <w:t xml:space="preserve"> </w:t>
+      </w:r>
+      <w:r>
+        <w:rPr>
+          <w:rFonts w:asciiTheme="minorHAnsi" w:hAnsiTheme="minorHAnsi" w:cstheme="minorHAnsi"/>
+        </w:rPr>
+        <w:t>pagina dove viene visualizzata la classifica dei dieci migliori punteggi</w:t>
+      </w:r>
+    </w:p>
+    <w:p>
+      <w:pPr>
+        <w:pStyle w:val="Paragrafoelenco"/>
+        <w:numPr>
+          <w:ilvl w:val="0"/>
+          <w:numId w:val="36"/>
+        </w:numPr>
+        <w:jc w:val="both"/>
+        <w:rPr>
+          <w:rFonts w:asciiTheme="minorHAnsi" w:hAnsiTheme="minorHAnsi" w:cstheme="minorHAnsi"/>
+        </w:rPr>
+      </w:pPr>
+      <w:r>
+        <w:rPr>
+          <w:rFonts w:asciiTheme="minorHAnsi" w:hAnsiTheme="minorHAnsi" w:cstheme="minorHAnsi"/>
+        </w:rPr>
+        <w:t xml:space="preserve">Opzioni </w:t>
+      </w:r>
+      <w:r>
+        <w:rPr>
+          <w:rFonts w:asciiTheme="minorHAnsi" w:hAnsiTheme="minorHAnsi" w:cstheme="minorHAnsi"/>
+          <w:lang w:val="en-ZA"/>
+        </w:rPr>
+        <w:sym w:font="Wingdings" w:char="F0E0"/>
+      </w:r>
+      <w:r>
+        <w:rPr>
+          <w:rFonts w:asciiTheme="minorHAnsi" w:hAnsiTheme="minorHAnsi" w:cstheme="minorHAnsi"/>
+        </w:rPr>
+        <w:t xml:space="preserve"> permette di modificare le opzioni audio e video del gioco</w:t>
+      </w:r>
+    </w:p>
+    <w:p>
+      <w:pPr>
+        <w:pStyle w:val="Paragrafoelenco"/>
+        <w:numPr>
+          <w:ilvl w:val="0"/>
+          <w:numId w:val="36"/>
+        </w:numPr>
+        <w:jc w:val="both"/>
+        <w:rPr>
+          <w:rFonts w:asciiTheme="minorHAnsi" w:hAnsiTheme="minorHAnsi" w:cstheme="minorHAnsi"/>
+        </w:rPr>
+      </w:pPr>
+      <w:r>
+        <w:rPr>
+          <w:rFonts w:asciiTheme="minorHAnsi" w:hAnsiTheme="minorHAnsi" w:cstheme="minorHAnsi"/>
+        </w:rPr>
+        <w:t xml:space="preserve">Crediti </w:t>
+      </w:r>
+      <w:r>
+        <w:rPr>
+          <w:rFonts w:asciiTheme="minorHAnsi" w:hAnsiTheme="minorHAnsi" w:cstheme="minorHAnsi"/>
+          <w:lang w:val="en-ZA"/>
+        </w:rPr>
+        <w:sym w:font="Wingdings" w:char="F0E0"/>
+      </w:r>
+      <w:r>
+        <w:rPr>
+          <w:rFonts w:asciiTheme="minorHAnsi" w:hAnsiTheme="minorHAnsi" w:cstheme="minorHAnsi"/>
+        </w:rPr>
+        <w:t xml:space="preserve"> riconoscimenti degli sviluppatori e collaboratori esterni</w:t>
+      </w:r>
+    </w:p>
+    <w:p>
+      <w:pPr>
+        <w:pStyle w:val="Paragrafoelenco"/>
+        <w:numPr>
+          <w:ilvl w:val="0"/>
+          <w:numId w:val="36"/>
+        </w:numPr>
+        <w:jc w:val="both"/>
+        <w:rPr>
+          <w:rFonts w:asciiTheme="minorHAnsi" w:hAnsiTheme="minorHAnsi" w:cstheme="minorHAnsi"/>
+        </w:rPr>
+      </w:pPr>
+      <w:r>
+        <w:rPr>
+          <w:rFonts w:asciiTheme="minorHAnsi" w:hAnsiTheme="minorHAnsi" w:cstheme="minorHAnsi"/>
+        </w:rPr>
+        <w:t xml:space="preserve">Esci dal gioco </w:t>
+      </w:r>
+      <w:r>
+        <w:rPr>
+          <w:rFonts w:asciiTheme="minorHAnsi" w:hAnsiTheme="minorHAnsi" w:cstheme="minorHAnsi"/>
+          <w:lang w:val="en-ZA"/>
+        </w:rPr>
+        <w:sym w:font="Wingdings" w:char="F0E0"/>
+      </w:r>
+      <w:r>
+        <w:rPr>
+          <w:rFonts w:asciiTheme="minorHAnsi" w:hAnsiTheme="minorHAnsi" w:cstheme="minorHAnsi"/>
+        </w:rPr>
+        <w:t xml:space="preserve"> chiude il gioco</w:t>
+      </w:r>
+    </w:p>
+    <w:p>
+      <w:pPr>
+        <w:jc w:val="both"/>
+        <w:rPr>
+          <w:rFonts w:asciiTheme="minorHAnsi" w:hAnsiTheme="minorHAnsi" w:cstheme="minorHAnsi"/>
+        </w:rPr>
+      </w:pPr>
+    </w:p>
+    <w:p>
+      <w:pPr>
+        <w:jc w:val="both"/>
+        <w:rPr>
+          <w:rFonts w:asciiTheme="minorHAnsi" w:hAnsiTheme="minorHAnsi" w:cstheme="minorHAnsi"/>
+        </w:rPr>
+      </w:pPr>
+      <w:r>
+        <w:rPr>
+          <w:rFonts w:asciiTheme="minorHAnsi" w:hAnsiTheme="minorHAnsi" w:cstheme="minorHAnsi"/>
+        </w:rPr>
+        <w:t>Il giocatore dovrà gestire un ristorante controllando le scorte degli ingredienti per poter preparare i piatti; nel ristorante si presenteranno i clienti e il giocatore dovrà servirli.</w:t>
+      </w:r>
+    </w:p>
+    <w:p>
+      <w:pPr>
+        <w:jc w:val="both"/>
+        <w:rPr>
+          <w:rFonts w:asciiTheme="minorHAnsi" w:hAnsiTheme="minorHAnsi" w:cstheme="minorHAnsi"/>
+        </w:rPr>
+      </w:pPr>
+      <w:r>
+        <w:rPr>
+          <w:rFonts w:asciiTheme="minorHAnsi" w:hAnsiTheme="minorHAnsi" w:cstheme="minorHAnsi"/>
+        </w:rPr>
+        <w:t>Il giocatore dovrà quindi scegliere dalla lista quanto richiesto dal cliente; in seguito verrà generata una lista di piatti ordinati, dal più affine al meno affine, in base alle patologie e alla dieta del cliente, e a parità di affinità in base al costoEco e nutriScore (e in base alla posizione del piatto scelto dal giocatore in questa lista) verrà assegnato un punteggio.</w:t>
+      </w:r>
+    </w:p>
+    <w:p>
+      <w:pPr>
+        <w:jc w:val="both"/>
+        <w:rPr>
+          <w:rFonts w:asciiTheme="minorHAnsi" w:hAnsiTheme="minorHAnsi" w:cstheme="minorHAnsi"/>
+        </w:rPr>
+      </w:pPr>
+    </w:p>
+    <w:p>
+      <w:pPr>
+        <w:jc w:val="both"/>
+        <w:rPr>
+          <w:rFonts w:asciiTheme="minorHAnsi" w:hAnsiTheme="minorHAnsi" w:cstheme="minorHAnsi"/>
+        </w:rPr>
+      </w:pPr>
+      <w:r>
+        <w:rPr>
+          <w:rFonts w:asciiTheme="minorHAnsi" w:hAnsiTheme="minorHAnsi" w:cstheme="minorHAnsi"/>
+        </w:rPr>
+        <w:t>In base al punteggio lo score del ristorante tenderà a salire o scendere; inoltre il prezzo del piatto rispecchierà, attraverso un bonus, l’affinità del piatto scelto.</w:t>
+      </w:r>
+    </w:p>
+    <w:p>
+      <w:pPr>
+        <w:jc w:val="both"/>
+        <w:rPr>
+          <w:rFonts w:asciiTheme="minorHAnsi" w:hAnsiTheme="minorHAnsi" w:cstheme="minorHAnsi"/>
+        </w:rPr>
+      </w:pPr>
+    </w:p>
+    <w:p>
+      <w:pPr>
+        <w:jc w:val="both"/>
+        <w:rPr>
+          <w:rFonts w:asciiTheme="minorHAnsi" w:hAnsiTheme="minorHAnsi" w:cstheme="minorHAnsi"/>
+        </w:rPr>
+      </w:pPr>
+      <w:r>
+        <w:rPr>
+          <w:rFonts w:asciiTheme="minorHAnsi" w:hAnsiTheme="minorHAnsi" w:cstheme="minorHAnsi"/>
+        </w:rPr>
+        <w:t>Il bonus sul prezzo è calcolato in questo modo:</w:t>
+      </w:r>
+    </w:p>
+    <w:p>
+      <w:pPr>
+        <w:jc w:val="both"/>
+        <w:rPr>
+          <w:rFonts w:asciiTheme="minorHAnsi" w:hAnsiTheme="minorHAnsi" w:cstheme="minorHAnsi"/>
+        </w:rPr>
+      </w:pPr>
+    </w:p>
+    <w:p>
+      <w:pPr>
+        <w:pStyle w:val="Paragrafoelenco"/>
+        <w:numPr>
+          <w:ilvl w:val="0"/>
+          <w:numId w:val="37"/>
+        </w:numPr>
+        <w:jc w:val="both"/>
+        <w:rPr>
+          <w:rFonts w:asciiTheme="minorHAnsi" w:hAnsiTheme="minorHAnsi" w:cstheme="minorHAnsi"/>
+        </w:rPr>
+      </w:pPr>
+      <w:r>
+        <w:rPr>
+          <w:rFonts w:asciiTheme="minorHAnsi" w:hAnsiTheme="minorHAnsi" w:cstheme="minorHAnsi"/>
+        </w:rPr>
+        <w:t xml:space="preserve">prezzo finale = prezzo base + 10 % di guadagno (in base al prezzo base) + bonus affinità </w:t>
+      </w:r>
+    </w:p>
+    <w:p>
+      <w:pPr>
+        <w:jc w:val="both"/>
+        <w:rPr>
+          <w:rFonts w:asciiTheme="minorHAnsi" w:hAnsiTheme="minorHAnsi" w:cstheme="minorHAnsi"/>
+        </w:rPr>
+      </w:pPr>
+    </w:p>
+    <w:p>
+      <w:pPr>
+        <w:pStyle w:val="Paragrafoelenco"/>
+        <w:numPr>
+          <w:ilvl w:val="0"/>
+          <w:numId w:val="37"/>
+        </w:numPr>
+        <w:jc w:val="both"/>
+        <w:rPr>
+          <w:rFonts w:asciiTheme="minorHAnsi" w:hAnsiTheme="minorHAnsi" w:cstheme="minorHAnsi"/>
+        </w:rPr>
+      </w:pPr>
+      <w:r>
+        <w:rPr>
+          <w:rFonts w:asciiTheme="minorHAnsi" w:hAnsiTheme="minorHAnsi" w:cstheme="minorHAnsi"/>
+        </w:rPr>
+        <w:t>prezzo base = somma del prezzo dei singoli ingredienti</w:t>
+      </w:r>
+    </w:p>
+    <w:p>
+      <w:pPr>
+        <w:jc w:val="both"/>
+        <w:rPr>
+          <w:rFonts w:asciiTheme="minorHAnsi" w:hAnsiTheme="minorHAnsi" w:cstheme="minorHAnsi"/>
+        </w:rPr>
+      </w:pPr>
+    </w:p>
+    <w:p>
+      <w:pPr>
+        <w:pStyle w:val="Paragrafoelenco"/>
+        <w:numPr>
+          <w:ilvl w:val="0"/>
+          <w:numId w:val="37"/>
+        </w:numPr>
+        <w:jc w:val="both"/>
+        <w:rPr>
+          <w:rFonts w:asciiTheme="minorHAnsi" w:hAnsiTheme="minorHAnsi" w:cstheme="minorHAnsi"/>
+        </w:rPr>
+      </w:pPr>
+      <w:r>
+        <w:rPr>
+          <w:rFonts w:asciiTheme="minorHAnsi" w:hAnsiTheme="minorHAnsi" w:cstheme="minorHAnsi"/>
+        </w:rPr>
+        <w:t>bonus affinità = + 5% sul prezzo base se il piatto è affine al cliente (patologie e dieta) -5% sul prezzo base se il piatto non è affine al cliente, ed extra bonus di 3% o 2% o 1% se il piatto è rispettivamente in prima, seconda o terza posizione nella lista dei piatti ordinati dal migliore al peggiore in base all’affinità con patologie e dieta e nutriscore e ecoScore.</w:t>
+      </w:r>
+    </w:p>
+    <w:p>
+      <w:pPr>
+        <w:jc w:val="both"/>
+        <w:rPr>
+          <w:rFonts w:asciiTheme="minorHAnsi" w:hAnsiTheme="minorHAnsi" w:cstheme="minorHAnsi"/>
+        </w:rPr>
+      </w:pPr>
+    </w:p>
+    <w:p>
+      <w:pPr>
+        <w:jc w:val="both"/>
+        <w:rPr>
+          <w:rFonts w:asciiTheme="minorHAnsi" w:hAnsiTheme="minorHAnsi" w:cstheme="minorHAnsi"/>
+        </w:rPr>
+      </w:pPr>
+      <w:r>
+        <w:rPr>
+          <w:rFonts w:asciiTheme="minorHAnsi" w:hAnsiTheme="minorHAnsi" w:cstheme="minorHAnsi"/>
+        </w:rPr>
+        <w:t>Il punteggio verrà calcolato in questo modo:</w:t>
+      </w:r>
+    </w:p>
+    <w:p>
+      <w:pPr>
+        <w:pStyle w:val="Paragrafoelenco"/>
+        <w:numPr>
+          <w:ilvl w:val="0"/>
+          <w:numId w:val="38"/>
+        </w:numPr>
+        <w:jc w:val="both"/>
+        <w:rPr>
+          <w:rFonts w:asciiTheme="minorHAnsi" w:hAnsiTheme="minorHAnsi" w:cstheme="minorHAnsi"/>
+        </w:rPr>
+      </w:pPr>
+      <w:r>
+        <w:rPr>
+          <w:rFonts w:asciiTheme="minorHAnsi" w:hAnsiTheme="minorHAnsi" w:cstheme="minorHAnsi"/>
+        </w:rPr>
+        <w:t>se hai scelto un piatto nella lista dei piatti affini avrai un punteggio base di 10, altrimenti di -10 e successivamente verranno aggiunti dei bonus calcolati sul valore assoluto del punteggio che stai ottenendo da questo ordine così:</w:t>
+      </w:r>
+    </w:p>
+    <w:p>
+      <w:pPr>
+        <w:pStyle w:val="Paragrafoelenco"/>
+        <w:numPr>
+          <w:ilvl w:val="0"/>
+          <w:numId w:val="37"/>
+        </w:numPr>
+        <w:jc w:val="both"/>
+        <w:rPr>
+          <w:rFonts w:asciiTheme="minorHAnsi" w:hAnsiTheme="minorHAnsi" w:cstheme="minorHAnsi"/>
+        </w:rPr>
+      </w:pPr>
+      <w:r>
+        <w:rPr>
+          <w:rFonts w:asciiTheme="minorHAnsi" w:hAnsiTheme="minorHAnsi" w:cstheme="minorHAnsi"/>
+        </w:rPr>
+        <w:t>bonus nutriscore = in base al nutriscore:</w:t>
+      </w:r>
+    </w:p>
+    <w:p>
+      <w:pPr>
+        <w:pStyle w:val="Paragrafoelenco"/>
+        <w:numPr>
+          <w:ilvl w:val="1"/>
+          <w:numId w:val="37"/>
+        </w:numPr>
+        <w:jc w:val="both"/>
+        <w:rPr>
+          <w:rFonts w:asciiTheme="minorHAnsi" w:hAnsiTheme="minorHAnsi" w:cstheme="minorHAnsi"/>
+        </w:rPr>
+      </w:pPr>
+      <w:r>
+        <w:rPr>
+          <w:rFonts w:asciiTheme="minorHAnsi" w:hAnsiTheme="minorHAnsi" w:cstheme="minorHAnsi"/>
+        </w:rPr>
+        <w:t xml:space="preserve">A = + 5 % </w:t>
+      </w:r>
+    </w:p>
+    <w:p>
+      <w:pPr>
+        <w:pStyle w:val="Paragrafoelenco"/>
+        <w:numPr>
+          <w:ilvl w:val="1"/>
+          <w:numId w:val="37"/>
+        </w:numPr>
+        <w:jc w:val="both"/>
+        <w:rPr>
+          <w:rFonts w:asciiTheme="minorHAnsi" w:hAnsiTheme="minorHAnsi" w:cstheme="minorHAnsi"/>
+        </w:rPr>
+      </w:pPr>
+      <w:r>
+        <w:rPr>
+          <w:rFonts w:asciiTheme="minorHAnsi" w:hAnsiTheme="minorHAnsi" w:cstheme="minorHAnsi"/>
+        </w:rPr>
+        <w:t>B = + 3 %</w:t>
+      </w:r>
+    </w:p>
+    <w:p>
+      <w:pPr>
+        <w:pStyle w:val="Paragrafoelenco"/>
+        <w:numPr>
+          <w:ilvl w:val="1"/>
+          <w:numId w:val="37"/>
+        </w:numPr>
+        <w:jc w:val="both"/>
+        <w:rPr>
+          <w:rFonts w:asciiTheme="minorHAnsi" w:hAnsiTheme="minorHAnsi" w:cstheme="minorHAnsi"/>
+        </w:rPr>
+      </w:pPr>
+      <w:r>
+        <w:rPr>
+          <w:rFonts w:asciiTheme="minorHAnsi" w:hAnsiTheme="minorHAnsi" w:cstheme="minorHAnsi"/>
+        </w:rPr>
+        <w:t>C = + 0 %</w:t>
+      </w:r>
+    </w:p>
+    <w:p>
+      <w:pPr>
+        <w:pStyle w:val="Paragrafoelenco"/>
+        <w:numPr>
+          <w:ilvl w:val="1"/>
+          <w:numId w:val="37"/>
+        </w:numPr>
+        <w:jc w:val="both"/>
+        <w:rPr>
+          <w:rFonts w:asciiTheme="minorHAnsi" w:hAnsiTheme="minorHAnsi" w:cstheme="minorHAnsi"/>
+        </w:rPr>
+      </w:pPr>
+      <w:r>
+        <w:rPr>
+          <w:rFonts w:asciiTheme="minorHAnsi" w:hAnsiTheme="minorHAnsi" w:cstheme="minorHAnsi"/>
+        </w:rPr>
+        <w:t>D = - 3 %</w:t>
+      </w:r>
+    </w:p>
+    <w:p>
+      <w:pPr>
+        <w:pStyle w:val="Paragrafoelenco"/>
+        <w:numPr>
+          <w:ilvl w:val="1"/>
+          <w:numId w:val="37"/>
+        </w:numPr>
+        <w:jc w:val="both"/>
+        <w:rPr>
+          <w:rFonts w:asciiTheme="minorHAnsi" w:hAnsiTheme="minorHAnsi" w:cstheme="minorHAnsi"/>
+        </w:rPr>
+      </w:pPr>
+      <w:r>
+        <w:rPr>
+          <w:rFonts w:asciiTheme="minorHAnsi" w:hAnsiTheme="minorHAnsi" w:cstheme="minorHAnsi"/>
+        </w:rPr>
+        <w:t>E = - 5 %</w:t>
+      </w:r>
+    </w:p>
+    <w:p>
+      <w:pPr>
+        <w:jc w:val="both"/>
+        <w:rPr>
+          <w:rFonts w:asciiTheme="minorHAnsi" w:hAnsiTheme="minorHAnsi" w:cstheme="minorHAnsi"/>
+        </w:rPr>
+      </w:pPr>
+    </w:p>
+    <w:p>
+      <w:pPr>
+        <w:pStyle w:val="Paragrafoelenco"/>
+        <w:numPr>
+          <w:ilvl w:val="0"/>
+          <w:numId w:val="37"/>
+        </w:numPr>
+        <w:jc w:val="both"/>
+        <w:rPr>
+          <w:rFonts w:asciiTheme="minorHAnsi" w:hAnsiTheme="minorHAnsi" w:cstheme="minorHAnsi"/>
+        </w:rPr>
+      </w:pPr>
+      <w:r>
+        <w:rPr>
+          <w:rFonts w:asciiTheme="minorHAnsi" w:hAnsiTheme="minorHAnsi" w:cstheme="minorHAnsi"/>
+        </w:rPr>
+        <w:t>bonus ecoScore = in base al valore dell’ecoscore: (non sappiamo ancora come assegnare l’ecoscore agli ingredienti quindi tali valori sono probabilmente da rivedere)</w:t>
+      </w:r>
+    </w:p>
+    <w:p>
+      <w:pPr>
+        <w:pStyle w:val="Paragrafoelenco"/>
+        <w:numPr>
+          <w:ilvl w:val="1"/>
+          <w:numId w:val="37"/>
+        </w:numPr>
+        <w:jc w:val="both"/>
+        <w:rPr>
+          <w:rFonts w:asciiTheme="minorHAnsi" w:hAnsiTheme="minorHAnsi" w:cstheme="minorHAnsi"/>
+        </w:rPr>
+      </w:pPr>
+      <w:r>
+        <w:rPr>
+          <w:rFonts w:asciiTheme="minorHAnsi" w:hAnsiTheme="minorHAnsi" w:cstheme="minorHAnsi"/>
+        </w:rPr>
+        <w:lastRenderedPageBreak/>
+        <w:t>0-10 = 5 %</w:t>
+      </w:r>
+    </w:p>
+    <w:p>
+      <w:pPr>
+        <w:pStyle w:val="Paragrafoelenco"/>
+        <w:numPr>
+          <w:ilvl w:val="1"/>
+          <w:numId w:val="37"/>
+        </w:numPr>
+        <w:jc w:val="both"/>
+        <w:rPr>
+          <w:rFonts w:asciiTheme="minorHAnsi" w:hAnsiTheme="minorHAnsi" w:cstheme="minorHAnsi"/>
+        </w:rPr>
+      </w:pPr>
+      <w:r>
+        <w:rPr>
+          <w:rFonts w:asciiTheme="minorHAnsi" w:hAnsiTheme="minorHAnsi" w:cstheme="minorHAnsi"/>
+        </w:rPr>
+        <w:t>11-20 = 3 %</w:t>
+      </w:r>
+    </w:p>
+    <w:p>
+      <w:pPr>
+        <w:pStyle w:val="Paragrafoelenco"/>
+        <w:numPr>
+          <w:ilvl w:val="1"/>
+          <w:numId w:val="37"/>
+        </w:numPr>
+        <w:jc w:val="both"/>
+        <w:rPr>
+          <w:rFonts w:asciiTheme="minorHAnsi" w:hAnsiTheme="minorHAnsi" w:cstheme="minorHAnsi"/>
+        </w:rPr>
+      </w:pPr>
+      <w:r>
+        <w:rPr>
+          <w:rFonts w:asciiTheme="minorHAnsi" w:hAnsiTheme="minorHAnsi" w:cstheme="minorHAnsi"/>
+        </w:rPr>
+        <w:t>21-30 = 0 %</w:t>
+      </w:r>
+    </w:p>
+    <w:p>
+      <w:pPr>
+        <w:pStyle w:val="Paragrafoelenco"/>
+        <w:numPr>
+          <w:ilvl w:val="1"/>
+          <w:numId w:val="37"/>
+        </w:numPr>
+        <w:jc w:val="both"/>
+        <w:rPr>
+          <w:rFonts w:asciiTheme="minorHAnsi" w:hAnsiTheme="minorHAnsi" w:cstheme="minorHAnsi"/>
+        </w:rPr>
+      </w:pPr>
+      <w:r>
+        <w:rPr>
+          <w:rFonts w:asciiTheme="minorHAnsi" w:hAnsiTheme="minorHAnsi" w:cstheme="minorHAnsi"/>
+        </w:rPr>
+        <w:t>31-40 = - 3 %</w:t>
+      </w:r>
+    </w:p>
+    <w:p>
+      <w:pPr>
+        <w:pStyle w:val="Paragrafoelenco"/>
+        <w:numPr>
+          <w:ilvl w:val="1"/>
+          <w:numId w:val="37"/>
+        </w:numPr>
+        <w:jc w:val="both"/>
+        <w:rPr>
+          <w:rFonts w:asciiTheme="minorHAnsi" w:hAnsiTheme="minorHAnsi" w:cstheme="minorHAnsi"/>
+        </w:rPr>
+      </w:pPr>
+      <w:r>
+        <w:rPr>
+          <w:rFonts w:asciiTheme="minorHAnsi" w:hAnsiTheme="minorHAnsi" w:cstheme="minorHAnsi"/>
+        </w:rPr>
+        <w:t>41+ = - 5 %</w:t>
+      </w:r>
+    </w:p>
+    <w:p>
+      <w:pPr>
+        <w:jc w:val="both"/>
+        <w:rPr>
+          <w:rFonts w:asciiTheme="minorHAnsi" w:hAnsiTheme="minorHAnsi" w:cstheme="minorHAnsi"/>
+        </w:rPr>
+      </w:pPr>
+    </w:p>
+    <w:p>
+      <w:pPr>
+        <w:jc w:val="both"/>
+        <w:rPr>
+          <w:rFonts w:asciiTheme="minorHAnsi" w:hAnsiTheme="minorHAnsi" w:cstheme="minorHAnsi"/>
+        </w:rPr>
+      </w:pPr>
+      <w:r>
+        <w:rPr>
+          <w:rFonts w:asciiTheme="minorHAnsi" w:hAnsiTheme="minorHAnsi" w:cstheme="minorHAnsi"/>
+        </w:rPr>
+        <w:t>Una partita si considera finita, quando il punteggio arriva a 0 e non c’è più possibilità di creare altri piatti, avendo finito sia i soldi che gli ingredienti nel magazzino.</w:t>
+      </w:r>
+    </w:p>
+    <w:p>
+      <w:pPr>
+        <w:jc w:val="both"/>
+        <w:rPr>
+          <w:rFonts w:asciiTheme="minorHAnsi" w:hAnsiTheme="minorHAnsi" w:cstheme="minorHAnsi"/>
+        </w:rPr>
+      </w:pPr>
+    </w:p>
+    <w:p>
+      <w:pPr>
+        <w:jc w:val="both"/>
+        <w:rPr>
+          <w:rFonts w:asciiTheme="minorHAnsi" w:hAnsiTheme="minorHAnsi" w:cstheme="minorHAnsi"/>
+        </w:rPr>
+      </w:pPr>
+      <w:r>
+        <w:rPr>
+          <w:rFonts w:asciiTheme="minorHAnsi" w:hAnsiTheme="minorHAnsi" w:cstheme="minorHAnsi"/>
+        </w:rPr>
+        <w:t>Il giocatore avrà una risposta da parte del cliente attraverso un feedback visivo base all’affinità del cliente con il piatto servito, con conseguente riproduzione di un’ animazione.</w:t>
+      </w:r>
+    </w:p>
+    <w:p>
+      <w:pPr>
+        <w:jc w:val="both"/>
+        <w:rPr>
+          <w:rFonts w:asciiTheme="minorHAnsi" w:hAnsiTheme="minorHAnsi" w:cstheme="minorHAnsi"/>
+        </w:rPr>
+      </w:pPr>
+    </w:p>
+    <w:p>
+      <w:pPr>
+        <w:jc w:val="both"/>
+        <w:rPr>
+          <w:rFonts w:asciiTheme="minorHAnsi" w:hAnsiTheme="minorHAnsi" w:cstheme="minorHAnsi"/>
+        </w:rPr>
+      </w:pPr>
+      <w:r>
+        <w:rPr>
+          <w:rFonts w:asciiTheme="minorHAnsi" w:hAnsiTheme="minorHAnsi" w:cstheme="minorHAnsi"/>
+        </w:rPr>
+        <w:t>Se non è stato scelto il piatto adatto viene suggerito un consiglio per evitare di ripetere l’errore.</w:t>
+      </w:r>
+    </w:p>
+    <w:p>
+      <w:pPr>
+        <w:jc w:val="both"/>
+        <w:rPr>
+          <w:rFonts w:asciiTheme="minorHAnsi" w:hAnsiTheme="minorHAnsi" w:cstheme="minorHAnsi"/>
+        </w:rPr>
+      </w:pPr>
+    </w:p>
+    <w:p>
+      <w:pPr>
+        <w:jc w:val="both"/>
+        <w:rPr>
+          <w:rFonts w:asciiTheme="minorHAnsi" w:hAnsiTheme="minorHAnsi" w:cstheme="minorHAnsi"/>
+        </w:rPr>
+      </w:pPr>
+      <w:r>
+        <w:rPr>
+          <w:rFonts w:asciiTheme="minorHAnsi" w:hAnsiTheme="minorHAnsi" w:cstheme="minorHAnsi"/>
+        </w:rPr>
+        <w:t>Parlare con gli NPC presenti nella città, permetterà di ricevere alcuni consigli sulla scelta del piatto.</w:t>
       </w:r>
     </w:p>
     <w:p/>
@@ -10497,6 +12161,10 @@
         </w:rPr>
       </w:pPr>
       <w:r>
+        <w:rPr>
+          <w:rFonts w:ascii="Times New Roman" w:hAnsi="Times New Roman" w:cs="Times New Roman"/>
+          <w:lang w:eastAsia="it-IT"/>
+        </w:rPr>
         <w:br w:type="page"/>
       </w:r>
     </w:p>
@@ -10507,33 +12175,220 @@
           <w:color w:val="538135" w:themeColor="accent6" w:themeShade="BF"/>
         </w:rPr>
       </w:pPr>
-      <w:bookmarkStart w:id="77" w:name="_Toc41400387"/>
-      <w:bookmarkStart w:id="78" w:name="_Toc101344471"/>
+      <w:bookmarkStart w:id="92" w:name="_Toc101112598"/>
+      <w:bookmarkStart w:id="93" w:name="_Toc101113487"/>
+      <w:bookmarkStart w:id="94" w:name="_Toc101801312"/>
       <w:r>
         <w:rPr>
           <w:color w:val="538135" w:themeColor="accent6" w:themeShade="BF"/>
         </w:rPr>
         <w:lastRenderedPageBreak/>
-        <w:t>Preparare una descrizione preliminare del programma</w:t>
-      </w:r>
-      <w:bookmarkEnd w:id="77"/>
-      <w:bookmarkEnd w:id="78"/>
-    </w:p>
-    <w:p>
-      <w:r>
-        <w:t>Stabilire la metodologia da adottare, tenendo conto di:</w:t>
-      </w:r>
+        <w:t>Dettagliare il progetto del multimedia</w:t>
+      </w:r>
+      <w:bookmarkEnd w:id="92"/>
+      <w:bookmarkEnd w:id="93"/>
+      <w:bookmarkEnd w:id="94"/>
+    </w:p>
+    <w:p>
+      <w:pPr>
+        <w:jc w:val="both"/>
+        <w:rPr>
+          <w:rFonts w:asciiTheme="minorHAnsi" w:hAnsiTheme="minorHAnsi" w:cstheme="minorHAnsi"/>
+        </w:rPr>
+      </w:pPr>
+      <w:r>
+        <w:rPr>
+          <w:rFonts w:asciiTheme="minorHAnsi" w:hAnsiTheme="minorHAnsi" w:cstheme="minorHAnsi"/>
+        </w:rPr>
+        <w:t>Definire i dettagli dell’applicazione mediante la creazione di documenti di design.</w:t>
+      </w:r>
+    </w:p>
+    <w:p>
+      <w:pPr>
+        <w:pStyle w:val="Titolo3"/>
+        <w:rPr>
+          <w:color w:val="385623" w:themeColor="accent6" w:themeShade="80"/>
+          <w:lang w:val="en-US"/>
+        </w:rPr>
+      </w:pPr>
+      <w:bookmarkStart w:id="95" w:name="_Toc101112599"/>
+      <w:bookmarkStart w:id="96" w:name="_Toc101113488"/>
+      <w:bookmarkStart w:id="97" w:name="_Toc101801313"/>
+      <w:r>
+        <w:rPr>
+          <w:color w:val="385623" w:themeColor="accent6" w:themeShade="80"/>
+          <w:lang w:val="en-US"/>
+        </w:rPr>
+        <w:t>Prototipi</w:t>
+      </w:r>
+      <w:bookmarkEnd w:id="95"/>
+      <w:bookmarkEnd w:id="96"/>
+      <w:bookmarkEnd w:id="97"/>
+    </w:p>
+    <w:p>
+      <w:pPr>
+        <w:pStyle w:val="Titolo3"/>
+        <w:rPr>
+          <w:color w:val="385623" w:themeColor="accent6" w:themeShade="80"/>
+          <w:lang w:val="en-US"/>
+        </w:rPr>
+      </w:pPr>
+      <w:bookmarkStart w:id="98" w:name="_Toc101112600"/>
+      <w:bookmarkStart w:id="99" w:name="_Toc101113489"/>
+      <w:bookmarkStart w:id="100" w:name="_Toc101801314"/>
+      <w:r>
+        <w:rPr>
+          <w:color w:val="385623" w:themeColor="accent6" w:themeShade="80"/>
+          <w:lang w:val="en-US"/>
+        </w:rPr>
+        <w:t>Flowchart</w:t>
+      </w:r>
+      <w:bookmarkEnd w:id="98"/>
+      <w:bookmarkEnd w:id="99"/>
+      <w:bookmarkEnd w:id="100"/>
+    </w:p>
+    <w:p>
+      <w:pPr>
+        <w:pStyle w:val="Titolo3"/>
+        <w:rPr>
+          <w:color w:val="385623" w:themeColor="accent6" w:themeShade="80"/>
+          <w:lang w:val="en-US"/>
+        </w:rPr>
+      </w:pPr>
+      <w:bookmarkStart w:id="101" w:name="_Toc101112601"/>
+      <w:bookmarkStart w:id="102" w:name="_Toc101113490"/>
+      <w:bookmarkStart w:id="103" w:name="_Toc101801315"/>
+      <w:r>
+        <w:rPr>
+          <w:color w:val="385623" w:themeColor="accent6" w:themeShade="80"/>
+          <w:lang w:val="en-US"/>
+        </w:rPr>
+        <w:t>Storyboard</w:t>
+      </w:r>
+      <w:bookmarkEnd w:id="101"/>
+      <w:bookmarkEnd w:id="102"/>
+      <w:bookmarkEnd w:id="103"/>
+    </w:p>
+    <w:p>
+      <w:pPr>
+        <w:rPr>
+          <w:lang w:val="en-US"/>
+        </w:rPr>
+      </w:pPr>
+      <w:r>
+        <w:rPr>
+          <w:lang w:val="en-US"/>
+        </w:rPr>
+        <w:br w:type="page"/>
+      </w:r>
+    </w:p>
+    <w:p>
+      <w:pPr>
+        <w:pStyle w:val="Titolo1"/>
+        <w:rPr>
+          <w:color w:val="A8D08D" w:themeColor="accent6" w:themeTint="99"/>
+          <w:lang w:val="en-US"/>
+        </w:rPr>
+      </w:pPr>
+      <w:bookmarkStart w:id="104" w:name="_Toc101112602"/>
+      <w:bookmarkStart w:id="105" w:name="_Toc101113491"/>
+      <w:bookmarkStart w:id="106" w:name="_Toc101801316"/>
+      <w:r>
+        <w:rPr>
+          <w:color w:val="A8D08D" w:themeColor="accent6" w:themeTint="99"/>
+          <w:lang w:val="en-US"/>
+        </w:rPr>
+        <w:lastRenderedPageBreak/>
+        <w:t>Test</w:t>
+      </w:r>
+      <w:bookmarkEnd w:id="104"/>
+      <w:bookmarkEnd w:id="105"/>
+      <w:bookmarkEnd w:id="106"/>
+    </w:p>
+    <w:p>
+      <w:pPr>
+        <w:pStyle w:val="Titolo2"/>
+        <w:rPr>
+          <w:rFonts w:asciiTheme="majorHAnsi" w:hAnsiTheme="majorHAnsi"/>
+          <w:b/>
+          <w:bCs/>
+          <w:color w:val="538135" w:themeColor="accent6" w:themeShade="BF"/>
+          <w:lang w:val="en-US"/>
+        </w:rPr>
+      </w:pPr>
+      <w:bookmarkStart w:id="107" w:name="_Toc41665027"/>
+      <w:bookmarkStart w:id="108" w:name="_Toc101112603"/>
+      <w:bookmarkStart w:id="109" w:name="_Toc101113492"/>
+      <w:bookmarkStart w:id="110" w:name="_Toc101801317"/>
+      <w:r>
+        <w:rPr>
+          <w:rFonts w:asciiTheme="majorHAnsi" w:hAnsiTheme="majorHAnsi"/>
+          <w:b/>
+          <w:bCs/>
+          <w:color w:val="538135" w:themeColor="accent6" w:themeShade="BF"/>
+          <w:lang w:val="en-US"/>
+        </w:rPr>
+        <w:t>Alpha test</w:t>
+      </w:r>
+      <w:bookmarkEnd w:id="107"/>
+      <w:bookmarkEnd w:id="108"/>
+      <w:bookmarkEnd w:id="109"/>
+      <w:bookmarkEnd w:id="110"/>
+    </w:p>
+    <w:p>
+      <w:pPr>
+        <w:jc w:val="both"/>
+        <w:rPr>
+          <w:rFonts w:asciiTheme="minorHAnsi" w:hAnsiTheme="minorHAnsi"/>
+        </w:rPr>
+      </w:pPr>
+      <w:r>
+        <w:rPr>
+          <w:rFonts w:asciiTheme="minorHAnsi" w:hAnsiTheme="minorHAnsi"/>
+        </w:rPr>
+        <w:t xml:space="preserve">L’alpha test è la procedura con cui si verifica ogni parte dell’applicazione, sia dal punto di vista dei contenuti che della correttezza della struttura, e quindi del codice, su diverse macchine. </w:t>
+      </w:r>
+    </w:p>
+    <w:p>
+      <w:pPr>
+        <w:jc w:val="both"/>
+        <w:rPr>
+          <w:rFonts w:asciiTheme="minorHAnsi" w:hAnsiTheme="minorHAnsi"/>
+        </w:rPr>
+      </w:pPr>
+      <w:r>
+        <w:rPr>
+          <w:rFonts w:asciiTheme="minorHAnsi" w:hAnsiTheme="minorHAnsi"/>
+        </w:rPr>
+        <w:t>Gli indicatori che sono stati oggetto di valutazione sono:</w:t>
+      </w:r>
+    </w:p>
+    <w:p>
+      <w:pPr>
+        <w:jc w:val="both"/>
+        <w:rPr>
+          <w:rFonts w:asciiTheme="minorHAnsi" w:hAnsiTheme="minorHAnsi"/>
+        </w:rPr>
+      </w:pPr>
     </w:p>
     <w:p>
       <w:pPr>
         <w:pStyle w:val="Paragrafoelenco"/>
         <w:numPr>
           <w:ilvl w:val="0"/>
-          <w:numId w:val="33"/>
+          <w:numId w:val="39"/>
         </w:numPr>
-      </w:pPr>
-      <w:r>
-        <w:t>Idee generate in fase di brainstorming</w:t>
+        <w:spacing w:after="160" w:line="256" w:lineRule="auto"/>
+        <w:jc w:val="both"/>
+        <w:rPr>
+          <w:rFonts w:asciiTheme="minorHAnsi" w:hAnsiTheme="minorHAnsi"/>
+        </w:rPr>
+      </w:pPr>
+      <w:r>
+        <w:rPr>
+          <w:rFonts w:asciiTheme="minorHAnsi" w:hAnsiTheme="minorHAnsi"/>
+        </w:rPr>
+        <w:t>Gradevolezza dell’interfaccia</w:t>
       </w:r>
     </w:p>
     <w:p>
@@ -10541,11 +12396,19 @@
         <w:pStyle w:val="Paragrafoelenco"/>
         <w:numPr>
           <w:ilvl w:val="0"/>
-          <w:numId w:val="33"/>
+          <w:numId w:val="39"/>
         </w:numPr>
-      </w:pPr>
-      <w:r>
-        <w:t>Limitazioni della piattaforma utente</w:t>
+        <w:spacing w:after="160" w:line="256" w:lineRule="auto"/>
+        <w:jc w:val="both"/>
+        <w:rPr>
+          <w:rFonts w:asciiTheme="minorHAnsi" w:hAnsiTheme="minorHAnsi"/>
+        </w:rPr>
+      </w:pPr>
+      <w:r>
+        <w:rPr>
+          <w:rFonts w:asciiTheme="minorHAnsi" w:hAnsiTheme="minorHAnsi"/>
+        </w:rPr>
+        <w:t>Semplicità dell’interfaccia</w:t>
       </w:r>
     </w:p>
     <w:p>
@@ -10553,11 +12416,19 @@
         <w:pStyle w:val="Paragrafoelenco"/>
         <w:numPr>
           <w:ilvl w:val="0"/>
-          <w:numId w:val="33"/>
+          <w:numId w:val="39"/>
         </w:numPr>
-      </w:pPr>
-      <w:r>
-        <w:t>Livello di cultura dell’utente</w:t>
+        <w:spacing w:after="160" w:line="256" w:lineRule="auto"/>
+        <w:jc w:val="both"/>
+        <w:rPr>
+          <w:rFonts w:asciiTheme="minorHAnsi" w:hAnsiTheme="minorHAnsi"/>
+        </w:rPr>
+      </w:pPr>
+      <w:r>
+        <w:rPr>
+          <w:rFonts w:asciiTheme="minorHAnsi" w:hAnsiTheme="minorHAnsi"/>
+        </w:rPr>
+        <w:t>Immediatezza dell’apprendimento dei comandi</w:t>
       </w:r>
     </w:p>
     <w:p>
@@ -10565,11 +12436,19 @@
         <w:pStyle w:val="Paragrafoelenco"/>
         <w:numPr>
           <w:ilvl w:val="0"/>
-          <w:numId w:val="33"/>
+          <w:numId w:val="39"/>
         </w:numPr>
-      </w:pPr>
-      <w:r>
-        <w:t>Eventuali meccanismi di apprendimento</w:t>
+        <w:spacing w:after="160" w:line="256" w:lineRule="auto"/>
+        <w:jc w:val="both"/>
+        <w:rPr>
+          <w:rFonts w:asciiTheme="minorHAnsi" w:hAnsiTheme="minorHAnsi"/>
+        </w:rPr>
+      </w:pPr>
+      <w:r>
+        <w:rPr>
+          <w:rFonts w:asciiTheme="minorHAnsi" w:hAnsiTheme="minorHAnsi"/>
+        </w:rPr>
+        <w:t>Corretta risposta ai comandi</w:t>
       </w:r>
     </w:p>
     <w:p>
@@ -10577,26 +12456,641 @@
         <w:pStyle w:val="Paragrafoelenco"/>
         <w:numPr>
           <w:ilvl w:val="0"/>
-          <w:numId w:val="33"/>
+          <w:numId w:val="39"/>
         </w:numPr>
-      </w:pPr>
-      <w:r>
-        <w:t xml:space="preserve">Definizione iniziale del look del multimedia (fase di pianificazione) </w:t>
-      </w:r>
-    </w:p>
-    <w:p>
-      <w:pPr>
-        <w:rPr>
-          <w:rFonts w:eastAsiaTheme="majorEastAsia" w:cstheme="majorBidi"/>
-          <w:color w:val="2F5496" w:themeColor="accent1" w:themeShade="BF"/>
-          <w:sz w:val="32"/>
-          <w:szCs w:val="26"/>
-        </w:rPr>
-      </w:pPr>
-      <w:r>
-        <w:br w:type="page"/>
-      </w:r>
-    </w:p>
+        <w:spacing w:after="160" w:line="256" w:lineRule="auto"/>
+        <w:jc w:val="both"/>
+        <w:rPr>
+          <w:rFonts w:asciiTheme="minorHAnsi" w:hAnsiTheme="minorHAnsi"/>
+        </w:rPr>
+      </w:pPr>
+      <w:r>
+        <w:rPr>
+          <w:rFonts w:asciiTheme="minorHAnsi" w:hAnsiTheme="minorHAnsi"/>
+        </w:rPr>
+        <w:t>Corretta funzionalità degli elementi dell’applicazione</w:t>
+      </w:r>
+    </w:p>
+    <w:p>
+      <w:pPr>
+        <w:pStyle w:val="Paragrafoelenco"/>
+        <w:spacing w:after="160" w:line="256" w:lineRule="auto"/>
+        <w:jc w:val="both"/>
+        <w:rPr>
+          <w:rFonts w:asciiTheme="minorHAnsi" w:hAnsiTheme="minorHAnsi"/>
+        </w:rPr>
+      </w:pPr>
+    </w:p>
+    <w:p>
+      <w:pPr>
+        <w:jc w:val="both"/>
+        <w:rPr>
+          <w:rFonts w:asciiTheme="minorHAnsi" w:hAnsiTheme="minorHAnsi"/>
+        </w:rPr>
+      </w:pPr>
+      <w:r>
+        <w:rPr>
+          <w:rFonts w:asciiTheme="minorHAnsi" w:hAnsiTheme="minorHAnsi"/>
+        </w:rPr>
+        <w:t xml:space="preserve">I risultati della valutazione saranno utilizzati per individuare i punti di forza, di debolezza ed eventuali modifiche attuabili durante la realizzazione dell’applicazione. </w:t>
+      </w:r>
+    </w:p>
+    <w:p>
+      <w:pPr>
+        <w:jc w:val="both"/>
+        <w:rPr>
+          <w:rFonts w:asciiTheme="minorHAnsi" w:hAnsiTheme="minorHAnsi"/>
+        </w:rPr>
+      </w:pPr>
+    </w:p>
+    <w:p>
+      <w:pPr>
+        <w:pStyle w:val="Titolo3"/>
+        <w:rPr>
+          <w:rFonts w:asciiTheme="majorHAnsi" w:hAnsiTheme="majorHAnsi"/>
+          <w:b/>
+          <w:bCs/>
+          <w:color w:val="385623" w:themeColor="accent6" w:themeShade="80"/>
+        </w:rPr>
+      </w:pPr>
+      <w:bookmarkStart w:id="111" w:name="_Toc41665028"/>
+      <w:bookmarkStart w:id="112" w:name="_Toc101112604"/>
+      <w:bookmarkStart w:id="113" w:name="_Toc101113493"/>
+      <w:bookmarkStart w:id="114" w:name="_Toc101801318"/>
+      <w:r>
+        <w:rPr>
+          <w:rFonts w:asciiTheme="majorHAnsi" w:hAnsiTheme="majorHAnsi"/>
+          <w:b/>
+          <w:bCs/>
+          <w:color w:val="385623" w:themeColor="accent6" w:themeShade="80"/>
+        </w:rPr>
+        <w:t>Test funzionale</w:t>
+      </w:r>
+      <w:bookmarkEnd w:id="111"/>
+      <w:bookmarkEnd w:id="112"/>
+      <w:bookmarkEnd w:id="113"/>
+      <w:bookmarkEnd w:id="114"/>
+    </w:p>
+    <w:p>
+      <w:pPr>
+        <w:jc w:val="both"/>
+        <w:rPr>
+          <w:rFonts w:asciiTheme="minorHAnsi" w:hAnsiTheme="minorHAnsi"/>
+        </w:rPr>
+      </w:pPr>
+      <w:r>
+        <w:rPr>
+          <w:rFonts w:asciiTheme="minorHAnsi" w:hAnsiTheme="minorHAnsi"/>
+        </w:rPr>
+        <w:t xml:space="preserve">Mira a verificare le funzionalità dell’applicazione nel suo complesso e ad evidenziarne i vari difetti di compatibilità quali: di installazione, di compatibilità, di percorso, altri. Il test ha permesso di individuare alcuni errori nell’applicazione, in particolare: </w:t>
+      </w:r>
+    </w:p>
+    <w:p>
+      <w:pPr>
+        <w:pStyle w:val="Paragrafoelenco"/>
+        <w:jc w:val="both"/>
+        <w:rPr>
+          <w:rFonts w:asciiTheme="minorHAnsi" w:hAnsiTheme="minorHAnsi"/>
+        </w:rPr>
+      </w:pPr>
+      <w:r>
+        <w:rPr>
+          <w:rFonts w:asciiTheme="minorHAnsi" w:hAnsiTheme="minorHAnsi"/>
+        </w:rPr>
+        <w:t>TODO</w:t>
+      </w:r>
+    </w:p>
+    <w:p>
+      <w:pPr>
+        <w:pStyle w:val="Titolo3"/>
+        <w:rPr>
+          <w:rFonts w:asciiTheme="majorHAnsi" w:hAnsiTheme="majorHAnsi"/>
+          <w:b/>
+          <w:bCs/>
+          <w:color w:val="385623" w:themeColor="accent6" w:themeShade="80"/>
+        </w:rPr>
+      </w:pPr>
+      <w:bookmarkStart w:id="115" w:name="_Toc41665029"/>
+      <w:bookmarkStart w:id="116" w:name="_Toc101112605"/>
+      <w:bookmarkStart w:id="117" w:name="_Toc101113494"/>
+      <w:bookmarkStart w:id="118" w:name="_Toc101801319"/>
+      <w:r>
+        <w:rPr>
+          <w:rFonts w:asciiTheme="majorHAnsi" w:hAnsiTheme="majorHAnsi"/>
+          <w:b/>
+          <w:bCs/>
+          <w:color w:val="385623" w:themeColor="accent6" w:themeShade="80"/>
+        </w:rPr>
+        <w:t>Test strutturale</w:t>
+      </w:r>
+      <w:bookmarkEnd w:id="115"/>
+      <w:bookmarkEnd w:id="116"/>
+      <w:bookmarkEnd w:id="117"/>
+      <w:bookmarkEnd w:id="118"/>
+    </w:p>
+    <w:p>
+      <w:pPr>
+        <w:jc w:val="both"/>
+        <w:rPr>
+          <w:rFonts w:asciiTheme="minorHAnsi" w:hAnsiTheme="minorHAnsi"/>
+        </w:rPr>
+      </w:pPr>
+      <w:r>
+        <w:rPr>
+          <w:rFonts w:asciiTheme="minorHAnsi" w:hAnsiTheme="minorHAnsi"/>
+        </w:rPr>
+        <w:t xml:space="preserve">Mira a verificare le strutture di navigazione e la consistenza di tutte le componenti. Si è cercato di appurare che ogni collegamento tra le scene fosse consistente e corretto. Così facendo, il test ha permesso di individuare alcuni errori nell’applicazione, in particolare:  </w:t>
+      </w:r>
+    </w:p>
+    <w:p>
+      <w:pPr>
+        <w:jc w:val="both"/>
+        <w:rPr>
+          <w:rFonts w:asciiTheme="minorHAnsi" w:hAnsiTheme="minorHAnsi"/>
+        </w:rPr>
+      </w:pPr>
+      <w:r>
+        <w:rPr>
+          <w:rFonts w:asciiTheme="minorHAnsi" w:hAnsiTheme="minorHAnsi"/>
+        </w:rPr>
+        <w:tab/>
+        <w:t>TODO</w:t>
+      </w:r>
+    </w:p>
+    <w:p/>
+    <w:p>
+      <w:pPr>
+        <w:pStyle w:val="Titolo3"/>
+        <w:rPr>
+          <w:rFonts w:asciiTheme="minorHAnsi" w:hAnsiTheme="minorHAnsi"/>
+          <w:b/>
+          <w:bCs/>
+          <w:color w:val="385623" w:themeColor="accent6" w:themeShade="80"/>
+        </w:rPr>
+      </w:pPr>
+      <w:bookmarkStart w:id="119" w:name="_Toc41665030"/>
+      <w:bookmarkStart w:id="120" w:name="_Toc101112606"/>
+      <w:bookmarkStart w:id="121" w:name="_Toc101113495"/>
+      <w:bookmarkStart w:id="122" w:name="_Toc101801320"/>
+      <w:r>
+        <w:rPr>
+          <w:rFonts w:asciiTheme="minorHAnsi" w:hAnsiTheme="minorHAnsi"/>
+          <w:b/>
+          <w:bCs/>
+          <w:color w:val="385623" w:themeColor="accent6" w:themeShade="80"/>
+        </w:rPr>
+        <w:t>Test di carico</w:t>
+      </w:r>
+      <w:bookmarkEnd w:id="119"/>
+      <w:bookmarkEnd w:id="120"/>
+      <w:bookmarkEnd w:id="121"/>
+      <w:bookmarkEnd w:id="122"/>
+    </w:p>
+    <w:p>
+      <w:pPr>
+        <w:jc w:val="both"/>
+        <w:rPr>
+          <w:rFonts w:asciiTheme="minorHAnsi" w:hAnsiTheme="minorHAnsi"/>
+        </w:rPr>
+      </w:pPr>
+      <w:r>
+        <w:rPr>
+          <w:rFonts w:asciiTheme="minorHAnsi" w:hAnsiTheme="minorHAnsi"/>
+        </w:rPr>
+        <w:t xml:space="preserve">Mira a verificare le prestazioni dell’applicazione. Tale test è stato eseguito su quattro computer aventi specifiche tecniche diverse. Il tool utilizzato è stato “task manager” di Windows. Tali risultati non sono assoluti e indicano lo stato dell’applicazione sulla specifica macchina. Le macchine avevano le seguenti caratteristiche: </w:t>
+      </w:r>
+    </w:p>
+    <w:p>
+      <w:pPr>
+        <w:jc w:val="both"/>
+        <w:rPr>
+          <w:rFonts w:asciiTheme="minorHAnsi" w:hAnsiTheme="minorHAnsi"/>
+        </w:rPr>
+      </w:pPr>
+    </w:p>
+    <w:p>
+      <w:pPr>
+        <w:pStyle w:val="Paragrafoelenco"/>
+        <w:numPr>
+          <w:ilvl w:val="0"/>
+          <w:numId w:val="40"/>
+        </w:numPr>
+        <w:jc w:val="both"/>
+        <w:rPr>
+          <w:rFonts w:asciiTheme="minorHAnsi" w:hAnsiTheme="minorHAnsi"/>
+        </w:rPr>
+      </w:pPr>
+      <w:r>
+        <w:rPr>
+          <w:rFonts w:asciiTheme="minorHAnsi" w:hAnsiTheme="minorHAnsi"/>
+        </w:rPr>
+        <w:t>Macchina 1:</w:t>
+      </w:r>
+    </w:p>
+    <w:p>
+      <w:pPr>
+        <w:pStyle w:val="Paragrafoelenco"/>
+        <w:numPr>
+          <w:ilvl w:val="0"/>
+          <w:numId w:val="41"/>
+        </w:numPr>
+        <w:jc w:val="both"/>
+        <w:rPr>
+          <w:rFonts w:asciiTheme="minorHAnsi" w:hAnsiTheme="minorHAnsi"/>
+        </w:rPr>
+      </w:pPr>
+      <w:r>
+        <w:rPr>
+          <w:rFonts w:asciiTheme="minorHAnsi" w:hAnsiTheme="minorHAnsi"/>
+        </w:rPr>
+        <w:t>processore: i5.4690K</w:t>
+      </w:r>
+    </w:p>
+    <w:p>
+      <w:pPr>
+        <w:pStyle w:val="Paragrafoelenco"/>
+        <w:numPr>
+          <w:ilvl w:val="0"/>
+          <w:numId w:val="41"/>
+        </w:numPr>
+        <w:jc w:val="both"/>
+        <w:rPr>
+          <w:rFonts w:asciiTheme="minorHAnsi" w:hAnsiTheme="minorHAnsi"/>
+        </w:rPr>
+      </w:pPr>
+      <w:r>
+        <w:rPr>
+          <w:rFonts w:asciiTheme="minorHAnsi" w:hAnsiTheme="minorHAnsi"/>
+        </w:rPr>
+        <w:t>memoria: 16 GB</w:t>
+      </w:r>
+    </w:p>
+    <w:p>
+      <w:pPr>
+        <w:pStyle w:val="Paragrafoelenco"/>
+        <w:numPr>
+          <w:ilvl w:val="0"/>
+          <w:numId w:val="41"/>
+        </w:numPr>
+        <w:jc w:val="both"/>
+        <w:rPr>
+          <w:rFonts w:asciiTheme="minorHAnsi" w:hAnsiTheme="minorHAnsi"/>
+        </w:rPr>
+      </w:pPr>
+      <w:r>
+        <w:rPr>
+          <w:rFonts w:asciiTheme="minorHAnsi" w:hAnsiTheme="minorHAnsi"/>
+        </w:rPr>
+        <w:t>GPU: 1650 Super</w:t>
+      </w:r>
+    </w:p>
+    <w:p>
+      <w:pPr>
+        <w:pStyle w:val="Paragrafoelenco"/>
+        <w:numPr>
+          <w:ilvl w:val="0"/>
+          <w:numId w:val="41"/>
+        </w:numPr>
+        <w:jc w:val="both"/>
+        <w:rPr>
+          <w:rFonts w:asciiTheme="minorHAnsi" w:hAnsiTheme="minorHAnsi"/>
+        </w:rPr>
+      </w:pPr>
+      <w:r>
+        <w:rPr>
+          <w:rFonts w:asciiTheme="minorHAnsi" w:hAnsiTheme="minorHAnsi"/>
+        </w:rPr>
+        <w:t>Risultati Test:</w:t>
+      </w:r>
+    </w:p>
+    <w:p>
+      <w:pPr>
+        <w:pStyle w:val="Paragrafoelenco"/>
+        <w:ind w:left="1440"/>
+        <w:jc w:val="both"/>
+        <w:rPr>
+          <w:rFonts w:asciiTheme="minorHAnsi" w:hAnsiTheme="minorHAnsi"/>
+        </w:rPr>
+      </w:pPr>
+    </w:p>
+    <w:p>
+      <w:pPr>
+        <w:pStyle w:val="Paragrafoelenco"/>
+        <w:numPr>
+          <w:ilvl w:val="0"/>
+          <w:numId w:val="40"/>
+        </w:numPr>
+        <w:jc w:val="both"/>
+        <w:rPr>
+          <w:rFonts w:asciiTheme="minorHAnsi" w:hAnsiTheme="minorHAnsi"/>
+        </w:rPr>
+      </w:pPr>
+      <w:r>
+        <w:rPr>
+          <w:rFonts w:asciiTheme="minorHAnsi" w:hAnsiTheme="minorHAnsi"/>
+        </w:rPr>
+        <w:t>Macchina 2:</w:t>
+      </w:r>
+    </w:p>
+    <w:p>
+      <w:pPr>
+        <w:pStyle w:val="Paragrafoelenco"/>
+        <w:numPr>
+          <w:ilvl w:val="0"/>
+          <w:numId w:val="42"/>
+        </w:numPr>
+        <w:jc w:val="both"/>
+        <w:rPr>
+          <w:rFonts w:asciiTheme="minorHAnsi" w:hAnsiTheme="minorHAnsi"/>
+        </w:rPr>
+      </w:pPr>
+      <w:r>
+        <w:rPr>
+          <w:rFonts w:asciiTheme="minorHAnsi" w:hAnsiTheme="minorHAnsi"/>
+        </w:rPr>
+        <w:t>processore: AMD Ryzen 5 5600X</w:t>
+      </w:r>
+    </w:p>
+    <w:p>
+      <w:pPr>
+        <w:pStyle w:val="Paragrafoelenco"/>
+        <w:numPr>
+          <w:ilvl w:val="0"/>
+          <w:numId w:val="42"/>
+        </w:numPr>
+        <w:jc w:val="both"/>
+        <w:rPr>
+          <w:rFonts w:asciiTheme="minorHAnsi" w:hAnsiTheme="minorHAnsi"/>
+        </w:rPr>
+      </w:pPr>
+      <w:r>
+        <w:rPr>
+          <w:rFonts w:asciiTheme="minorHAnsi" w:hAnsiTheme="minorHAnsi"/>
+        </w:rPr>
+        <w:t>memoria: 32 GB</w:t>
+      </w:r>
+    </w:p>
+    <w:p>
+      <w:pPr>
+        <w:pStyle w:val="Paragrafoelenco"/>
+        <w:numPr>
+          <w:ilvl w:val="0"/>
+          <w:numId w:val="42"/>
+        </w:numPr>
+        <w:jc w:val="both"/>
+        <w:rPr>
+          <w:rFonts w:asciiTheme="minorHAnsi" w:hAnsiTheme="minorHAnsi"/>
+        </w:rPr>
+      </w:pPr>
+      <w:r>
+        <w:rPr>
+          <w:rFonts w:asciiTheme="minorHAnsi" w:hAnsiTheme="minorHAnsi"/>
+        </w:rPr>
+        <w:t>GPU: GTX 1070</w:t>
+      </w:r>
+    </w:p>
+    <w:p>
+      <w:pPr>
+        <w:pStyle w:val="Paragrafoelenco"/>
+        <w:numPr>
+          <w:ilvl w:val="0"/>
+          <w:numId w:val="42"/>
+        </w:numPr>
+        <w:jc w:val="both"/>
+        <w:rPr>
+          <w:rFonts w:asciiTheme="minorHAnsi" w:hAnsiTheme="minorHAnsi"/>
+        </w:rPr>
+      </w:pPr>
+      <w:r>
+        <w:rPr>
+          <w:rFonts w:asciiTheme="minorHAnsi" w:hAnsiTheme="minorHAnsi"/>
+        </w:rPr>
+        <w:t>Risultati Test:</w:t>
+      </w:r>
+      <w:r>
+        <w:rPr>
+          <w:rFonts w:asciiTheme="minorHAnsi" w:hAnsiTheme="minorHAnsi"/>
+        </w:rPr>
+        <w:tab/>
+      </w:r>
+    </w:p>
+    <w:p>
+      <w:pPr>
+        <w:pStyle w:val="Paragrafoelenco"/>
+        <w:ind w:left="1440"/>
+        <w:jc w:val="both"/>
+        <w:rPr>
+          <w:rFonts w:asciiTheme="minorHAnsi" w:hAnsiTheme="minorHAnsi"/>
+        </w:rPr>
+      </w:pPr>
+    </w:p>
+    <w:p>
+      <w:pPr>
+        <w:pStyle w:val="Paragrafoelenco"/>
+        <w:numPr>
+          <w:ilvl w:val="0"/>
+          <w:numId w:val="40"/>
+        </w:numPr>
+        <w:jc w:val="both"/>
+        <w:rPr>
+          <w:rFonts w:asciiTheme="minorHAnsi" w:hAnsiTheme="minorHAnsi"/>
+        </w:rPr>
+      </w:pPr>
+      <w:r>
+        <w:rPr>
+          <w:rFonts w:asciiTheme="minorHAnsi" w:hAnsiTheme="minorHAnsi"/>
+        </w:rPr>
+        <w:t>Macchina 3:</w:t>
+      </w:r>
+    </w:p>
+    <w:p>
+      <w:pPr>
+        <w:pStyle w:val="Paragrafoelenco"/>
+        <w:numPr>
+          <w:ilvl w:val="0"/>
+          <w:numId w:val="43"/>
+        </w:numPr>
+        <w:jc w:val="both"/>
+        <w:rPr>
+          <w:rFonts w:asciiTheme="minorHAnsi" w:hAnsiTheme="minorHAnsi"/>
+        </w:rPr>
+      </w:pPr>
+      <w:r>
+        <w:rPr>
+          <w:rFonts w:asciiTheme="minorHAnsi" w:hAnsiTheme="minorHAnsi"/>
+        </w:rPr>
+        <w:t>processore: i7.8565U</w:t>
+      </w:r>
+    </w:p>
+    <w:p>
+      <w:pPr>
+        <w:pStyle w:val="Paragrafoelenco"/>
+        <w:numPr>
+          <w:ilvl w:val="0"/>
+          <w:numId w:val="43"/>
+        </w:numPr>
+        <w:jc w:val="both"/>
+        <w:rPr>
+          <w:rFonts w:asciiTheme="minorHAnsi" w:hAnsiTheme="minorHAnsi"/>
+        </w:rPr>
+      </w:pPr>
+      <w:r>
+        <w:rPr>
+          <w:rFonts w:asciiTheme="minorHAnsi" w:hAnsiTheme="minorHAnsi"/>
+        </w:rPr>
+        <w:t>memoria: 8 GB</w:t>
+      </w:r>
+    </w:p>
+    <w:p>
+      <w:pPr>
+        <w:pStyle w:val="Paragrafoelenco"/>
+        <w:numPr>
+          <w:ilvl w:val="0"/>
+          <w:numId w:val="43"/>
+        </w:numPr>
+        <w:jc w:val="both"/>
+        <w:rPr>
+          <w:rFonts w:asciiTheme="minorHAnsi" w:hAnsiTheme="minorHAnsi"/>
+        </w:rPr>
+      </w:pPr>
+      <w:r>
+        <w:rPr>
+          <w:rFonts w:asciiTheme="minorHAnsi" w:hAnsiTheme="minorHAnsi"/>
+        </w:rPr>
+        <w:t>GPU: GeForce 130 MX</w:t>
+      </w:r>
+    </w:p>
+    <w:p>
+      <w:pPr>
+        <w:pStyle w:val="Paragrafoelenco"/>
+        <w:numPr>
+          <w:ilvl w:val="0"/>
+          <w:numId w:val="43"/>
+        </w:numPr>
+        <w:jc w:val="both"/>
+        <w:rPr>
+          <w:rFonts w:asciiTheme="minorHAnsi" w:hAnsiTheme="minorHAnsi"/>
+        </w:rPr>
+      </w:pPr>
+      <w:r>
+        <w:rPr>
+          <w:rFonts w:asciiTheme="minorHAnsi" w:hAnsiTheme="minorHAnsi"/>
+        </w:rPr>
+        <w:t>Risultati Test:</w:t>
+      </w:r>
+    </w:p>
+    <w:p>
+      <w:pPr>
+        <w:jc w:val="both"/>
+        <w:rPr>
+          <w:rFonts w:asciiTheme="minorHAnsi" w:hAnsiTheme="minorHAnsi"/>
+        </w:rPr>
+      </w:pPr>
+    </w:p>
+    <w:p>
+      <w:pPr>
+        <w:pStyle w:val="Paragrafoelenco"/>
+        <w:numPr>
+          <w:ilvl w:val="0"/>
+          <w:numId w:val="40"/>
+        </w:numPr>
+        <w:jc w:val="both"/>
+        <w:rPr>
+          <w:rFonts w:asciiTheme="minorHAnsi" w:hAnsiTheme="minorHAnsi"/>
+        </w:rPr>
+      </w:pPr>
+      <w:r>
+        <w:rPr>
+          <w:rFonts w:asciiTheme="minorHAnsi" w:hAnsiTheme="minorHAnsi"/>
+        </w:rPr>
+        <w:t>Macchina 4:</w:t>
+      </w:r>
+    </w:p>
+    <w:p>
+      <w:pPr>
+        <w:pStyle w:val="Paragrafoelenco"/>
+        <w:numPr>
+          <w:ilvl w:val="0"/>
+          <w:numId w:val="43"/>
+        </w:numPr>
+        <w:jc w:val="both"/>
+        <w:rPr>
+          <w:rFonts w:asciiTheme="minorHAnsi" w:hAnsiTheme="minorHAnsi"/>
+        </w:rPr>
+      </w:pPr>
+      <w:r>
+        <w:rPr>
+          <w:rFonts w:asciiTheme="minorHAnsi" w:hAnsiTheme="minorHAnsi"/>
+        </w:rPr>
+        <w:t>processore: AMD Ryzen 7 5800H</w:t>
+      </w:r>
+    </w:p>
+    <w:p>
+      <w:pPr>
+        <w:pStyle w:val="Paragrafoelenco"/>
+        <w:numPr>
+          <w:ilvl w:val="0"/>
+          <w:numId w:val="43"/>
+        </w:numPr>
+        <w:jc w:val="both"/>
+        <w:rPr>
+          <w:rFonts w:asciiTheme="minorHAnsi" w:hAnsiTheme="minorHAnsi"/>
+        </w:rPr>
+      </w:pPr>
+      <w:r>
+        <w:rPr>
+          <w:rFonts w:asciiTheme="minorHAnsi" w:hAnsiTheme="minorHAnsi"/>
+        </w:rPr>
+        <w:t>memoria: 16 GB</w:t>
+      </w:r>
+    </w:p>
+    <w:p>
+      <w:pPr>
+        <w:pStyle w:val="Paragrafoelenco"/>
+        <w:numPr>
+          <w:ilvl w:val="0"/>
+          <w:numId w:val="43"/>
+        </w:numPr>
+        <w:jc w:val="both"/>
+        <w:rPr>
+          <w:rFonts w:asciiTheme="minorHAnsi" w:hAnsiTheme="minorHAnsi"/>
+        </w:rPr>
+      </w:pPr>
+      <w:r>
+        <w:rPr>
+          <w:rFonts w:asciiTheme="minorHAnsi" w:hAnsiTheme="minorHAnsi"/>
+        </w:rPr>
+        <w:t>GPU: RTX 3060 6GB (mobile)</w:t>
+      </w:r>
+    </w:p>
+    <w:p>
+      <w:pPr>
+        <w:pStyle w:val="Paragrafoelenco"/>
+        <w:numPr>
+          <w:ilvl w:val="0"/>
+          <w:numId w:val="43"/>
+        </w:numPr>
+        <w:jc w:val="both"/>
+        <w:rPr>
+          <w:rFonts w:asciiTheme="minorHAnsi" w:hAnsiTheme="minorHAnsi"/>
+        </w:rPr>
+      </w:pPr>
+      <w:r>
+        <w:rPr>
+          <w:rFonts w:asciiTheme="minorHAnsi" w:hAnsiTheme="minorHAnsi"/>
+        </w:rPr>
+        <w:t>Risultati Test:</w:t>
+      </w:r>
+    </w:p>
+    <w:p>
+      <w:pPr>
+        <w:jc w:val="both"/>
+        <w:rPr>
+          <w:rFonts w:asciiTheme="minorHAnsi" w:hAnsiTheme="minorHAnsi"/>
+        </w:rPr>
+      </w:pPr>
+    </w:p>
+    <w:p/>
     <w:p>
       <w:pPr>
         <w:pStyle w:val="Titolo2"/>
@@ -10604,198 +13098,18 @@
           <w:color w:val="538135" w:themeColor="accent6" w:themeShade="BF"/>
         </w:rPr>
       </w:pPr>
-      <w:bookmarkStart w:id="79" w:name="_Toc41400388"/>
-      <w:bookmarkStart w:id="80" w:name="_Toc101344472"/>
+      <w:bookmarkStart w:id="123" w:name="_Toc101112607"/>
+      <w:bookmarkStart w:id="124" w:name="_Toc101113496"/>
+      <w:bookmarkStart w:id="125" w:name="_Toc101801321"/>
       <w:r>
         <w:rPr>
           <w:color w:val="538135" w:themeColor="accent6" w:themeShade="BF"/>
         </w:rPr>
-        <w:lastRenderedPageBreak/>
-        <w:t>Dettagliare il progetto del multimedia</w:t>
-      </w:r>
-      <w:bookmarkEnd w:id="79"/>
-      <w:bookmarkEnd w:id="80"/>
-    </w:p>
-    <w:p>
-      <w:r>
-        <w:t>Definire i dettagli dell’applicazione mediante la creazione di documenti di design.</w:t>
-      </w:r>
-    </w:p>
-    <w:p>
-      <w:pPr>
-        <w:pStyle w:val="Titolo3"/>
-        <w:rPr>
-          <w:color w:val="385623" w:themeColor="accent6" w:themeShade="80"/>
-          <w:lang w:val="en-US"/>
-        </w:rPr>
-      </w:pPr>
-      <w:bookmarkStart w:id="81" w:name="_Toc41400389"/>
-      <w:bookmarkStart w:id="82" w:name="_Toc101344473"/>
-      <w:r>
-        <w:rPr>
-          <w:color w:val="385623" w:themeColor="accent6" w:themeShade="80"/>
-          <w:lang w:val="en-US"/>
-        </w:rPr>
-        <w:t>Prototipi</w:t>
-      </w:r>
-      <w:bookmarkEnd w:id="81"/>
-      <w:bookmarkEnd w:id="82"/>
-    </w:p>
-    <w:p>
-      <w:pPr>
-        <w:pStyle w:val="Titolo3"/>
-        <w:rPr>
-          <w:color w:val="385623" w:themeColor="accent6" w:themeShade="80"/>
-          <w:lang w:val="en-US"/>
-        </w:rPr>
-      </w:pPr>
-      <w:bookmarkStart w:id="83" w:name="_Toc41400390"/>
-      <w:bookmarkStart w:id="84" w:name="_Toc101344474"/>
-      <w:r>
-        <w:rPr>
-          <w:color w:val="385623" w:themeColor="accent6" w:themeShade="80"/>
-          <w:lang w:val="en-US"/>
-        </w:rPr>
-        <w:t>Flowchart</w:t>
-      </w:r>
-      <w:bookmarkEnd w:id="83"/>
-      <w:bookmarkEnd w:id="84"/>
-    </w:p>
-    <w:p>
-      <w:pPr>
-        <w:pStyle w:val="Titolo3"/>
-        <w:rPr>
-          <w:color w:val="385623" w:themeColor="accent6" w:themeShade="80"/>
-          <w:lang w:val="en-US"/>
-        </w:rPr>
-      </w:pPr>
-      <w:bookmarkStart w:id="85" w:name="_Toc41400391"/>
-      <w:bookmarkStart w:id="86" w:name="_Toc101344475"/>
-      <w:r>
-        <w:rPr>
-          <w:color w:val="385623" w:themeColor="accent6" w:themeShade="80"/>
-          <w:lang w:val="en-US"/>
-        </w:rPr>
-        <w:t>Storyboard</w:t>
-      </w:r>
-      <w:bookmarkEnd w:id="85"/>
-      <w:bookmarkEnd w:id="86"/>
-    </w:p>
-    <w:p>
-      <w:pPr>
-        <w:rPr>
-          <w:color w:val="385623" w:themeColor="accent6" w:themeShade="80"/>
-          <w:lang w:val="en-US"/>
-        </w:rPr>
-      </w:pPr>
-      <w:r>
-        <w:rPr>
-          <w:color w:val="385623" w:themeColor="accent6" w:themeShade="80"/>
-          <w:lang w:val="en-US"/>
-        </w:rPr>
-        <w:br w:type="page"/>
-      </w:r>
-    </w:p>
-    <w:p>
-      <w:pPr>
-        <w:pStyle w:val="Titolo1"/>
-        <w:rPr>
-          <w:color w:val="A8D08D" w:themeColor="accent6" w:themeTint="99"/>
-          <w:lang w:val="en-US"/>
-        </w:rPr>
-      </w:pPr>
-      <w:bookmarkStart w:id="87" w:name="_Toc41400392"/>
-      <w:bookmarkStart w:id="88" w:name="_Toc101344476"/>
-      <w:r>
-        <w:rPr>
-          <w:color w:val="A8D08D" w:themeColor="accent6" w:themeTint="99"/>
-          <w:lang w:val="en-US"/>
-        </w:rPr>
-        <w:lastRenderedPageBreak/>
-        <w:t>Test</w:t>
-      </w:r>
-      <w:bookmarkEnd w:id="87"/>
-      <w:bookmarkEnd w:id="88"/>
-    </w:p>
-    <w:p>
-      <w:pPr>
-        <w:pStyle w:val="Titolo2"/>
-        <w:rPr>
-          <w:color w:val="538135" w:themeColor="accent6" w:themeShade="BF"/>
-          <w:lang w:val="en-US"/>
-        </w:rPr>
-      </w:pPr>
-      <w:bookmarkStart w:id="89" w:name="_Toc41400393"/>
-      <w:bookmarkStart w:id="90" w:name="_Toc101344477"/>
-      <w:r>
-        <w:rPr>
-          <w:color w:val="538135" w:themeColor="accent6" w:themeShade="BF"/>
-          <w:lang w:val="en-US"/>
-        </w:rPr>
-        <w:t>Alpha test</w:t>
-      </w:r>
-      <w:bookmarkEnd w:id="89"/>
-      <w:bookmarkEnd w:id="90"/>
-    </w:p>
-    <w:p>
-      <w:r>
-        <w:t>Test effettuato dal gruppo di sviluppo</w:t>
-      </w:r>
-    </w:p>
-    <w:p>
-      <w:pPr>
-        <w:pStyle w:val="Titolo3"/>
-        <w:rPr>
-          <w:color w:val="385623" w:themeColor="accent6" w:themeShade="80"/>
-        </w:rPr>
-      </w:pPr>
-      <w:bookmarkStart w:id="91" w:name="_Toc41400394"/>
-      <w:bookmarkStart w:id="92" w:name="_Toc101344478"/>
-      <w:r>
-        <w:rPr>
-          <w:color w:val="385623" w:themeColor="accent6" w:themeShade="80"/>
-        </w:rPr>
-        <w:t>Test funzionale</w:t>
-      </w:r>
-      <w:bookmarkEnd w:id="91"/>
-      <w:bookmarkEnd w:id="92"/>
-    </w:p>
-    <w:p>
-      <w:pPr>
-        <w:pStyle w:val="Titolo3"/>
-        <w:rPr>
-          <w:color w:val="385623" w:themeColor="accent6" w:themeShade="80"/>
-        </w:rPr>
-      </w:pPr>
-      <w:bookmarkStart w:id="93" w:name="_Toc41400395"/>
-      <w:bookmarkStart w:id="94" w:name="_Toc101344479"/>
-      <w:r>
-        <w:rPr>
-          <w:color w:val="385623" w:themeColor="accent6" w:themeShade="80"/>
-        </w:rPr>
-        <w:t>Test strutturale</w:t>
-      </w:r>
-      <w:bookmarkEnd w:id="93"/>
-      <w:bookmarkEnd w:id="94"/>
-    </w:p>
-    <w:p/>
-    <w:p>
-      <w:pPr>
-        <w:pStyle w:val="Titolo2"/>
-        <w:rPr>
-          <w:color w:val="538135" w:themeColor="accent6" w:themeShade="BF"/>
-        </w:rPr>
-      </w:pPr>
-      <w:bookmarkStart w:id="95" w:name="_Toc41400396"/>
-      <w:bookmarkStart w:id="96" w:name="_Toc101344480"/>
-      <w:r>
-        <w:rPr>
-          <w:color w:val="538135" w:themeColor="accent6" w:themeShade="BF"/>
-        </w:rPr>
         <w:t>Beta test</w:t>
       </w:r>
-      <w:bookmarkEnd w:id="95"/>
-      <w:bookmarkEnd w:id="96"/>
+      <w:bookmarkEnd w:id="123"/>
+      <w:bookmarkEnd w:id="124"/>
+      <w:bookmarkEnd w:id="125"/>
     </w:p>
     <w:p>
       <w:r>
@@ -10821,7 +13135,9 @@
           <w:color w:val="A8D08D" w:themeColor="accent6" w:themeTint="99"/>
         </w:rPr>
       </w:pPr>
-      <w:bookmarkStart w:id="97" w:name="_Toc101344481"/>
+      <w:bookmarkStart w:id="126" w:name="_Toc101112608"/>
+      <w:bookmarkStart w:id="127" w:name="_Toc101113497"/>
+      <w:bookmarkStart w:id="128" w:name="_Toc101801322"/>
       <w:r>
         <w:rPr>
           <w:color w:val="A8D08D" w:themeColor="accent6" w:themeTint="99"/>
@@ -10829,7 +13145,9 @@
         <w:lastRenderedPageBreak/>
         <w:t>Appendice A</w:t>
       </w:r>
-      <w:bookmarkEnd w:id="97"/>
+      <w:bookmarkEnd w:id="126"/>
+      <w:bookmarkEnd w:id="127"/>
+      <w:bookmarkEnd w:id="128"/>
     </w:p>
     <w:p>
       <w:pPr>
@@ -10838,14 +13156,18 @@
           <w:color w:val="538135" w:themeColor="accent6" w:themeShade="BF"/>
         </w:rPr>
       </w:pPr>
-      <w:bookmarkStart w:id="98" w:name="_Toc101344482"/>
+      <w:bookmarkStart w:id="129" w:name="_Toc101112609"/>
+      <w:bookmarkStart w:id="130" w:name="_Toc101113498"/>
+      <w:bookmarkStart w:id="131" w:name="_Toc101801323"/>
       <w:r>
         <w:rPr>
           <w:color w:val="538135" w:themeColor="accent6" w:themeShade="BF"/>
         </w:rPr>
         <w:t>Questionario SUS (System Usability Scale)</w:t>
       </w:r>
-      <w:bookmarkEnd w:id="98"/>
+      <w:bookmarkEnd w:id="129"/>
+      <w:bookmarkEnd w:id="130"/>
+      <w:bookmarkEnd w:id="131"/>
     </w:p>
     <w:p>
       <w:pPr>
@@ -15661,7 +17983,11 @@
     </w:p>
     <w:p/>
     <w:p/>
-    <w:p/>
+    <w:p>
+      <w:pPr>
+        <w:pStyle w:val="Titolo1"/>
+      </w:pPr>
+    </w:p>
     <w:sectPr>
       <w:type w:val="continuous"/>
       <w:pgSz w:w="11900" w:h="16840"/>
@@ -20030,6 +22356,63 @@
   </w:num>
   <w:num w:numId="33" w16cid:durableId="201670004">
     <w:abstractNumId w:val="6"/>
+  </w:num>
+  <w:num w:numId="34" w16cid:durableId="1636762334">
+    <w:abstractNumId w:val="3"/>
+  </w:num>
+  <w:num w:numId="35" w16cid:durableId="444035172">
+    <w:abstractNumId w:val="5"/>
+  </w:num>
+  <w:num w:numId="36" w16cid:durableId="1037852856">
+    <w:abstractNumId w:val="27"/>
+    <w:lvlOverride w:ilvl="0">
+      <w:startOverride w:val="1"/>
+    </w:lvlOverride>
+    <w:lvlOverride w:ilvl="1">
+      <w:startOverride w:val="1"/>
+    </w:lvlOverride>
+    <w:lvlOverride w:ilvl="2">
+      <w:startOverride w:val="1"/>
+    </w:lvlOverride>
+    <w:lvlOverride w:ilvl="3">
+      <w:startOverride w:val="1"/>
+    </w:lvlOverride>
+    <w:lvlOverride w:ilvl="4">
+      <w:startOverride w:val="1"/>
+    </w:lvlOverride>
+    <w:lvlOverride w:ilvl="5">
+      <w:startOverride w:val="1"/>
+    </w:lvlOverride>
+    <w:lvlOverride w:ilvl="6">
+      <w:startOverride w:val="1"/>
+    </w:lvlOverride>
+    <w:lvlOverride w:ilvl="7">
+      <w:startOverride w:val="1"/>
+    </w:lvlOverride>
+    <w:lvlOverride w:ilvl="8">
+      <w:startOverride w:val="1"/>
+    </w:lvlOverride>
+  </w:num>
+  <w:num w:numId="37" w16cid:durableId="1208489169">
+    <w:abstractNumId w:val="1"/>
+  </w:num>
+  <w:num w:numId="38" w16cid:durableId="1243491847">
+    <w:abstractNumId w:val="2"/>
+  </w:num>
+  <w:num w:numId="39" w16cid:durableId="1743748733">
+    <w:abstractNumId w:val="19"/>
+  </w:num>
+  <w:num w:numId="40" w16cid:durableId="1118526560">
+    <w:abstractNumId w:val="0"/>
+  </w:num>
+  <w:num w:numId="41" w16cid:durableId="1890997092">
+    <w:abstractNumId w:val="12"/>
+  </w:num>
+  <w:num w:numId="42" w16cid:durableId="1469664172">
+    <w:abstractNumId w:val="20"/>
+  </w:num>
+  <w:num w:numId="43" w16cid:durableId="32197171">
+    <w:abstractNumId w:val="30"/>
   </w:num>
 </w:numbering>
 </file>

</xml_diff>

<commit_message>
Aggiornata la data progetto e i requisiti di sistema lato windows
</commit_message>
<xml_diff>
--- a/doc/pianificazione/Modello Documentazione.docx
+++ b/doc/pianificazione/Modello Documentazione.docx
@@ -5265,7 +5265,13 @@
         <w:rPr>
           <w:rFonts w:asciiTheme="minorHAnsi" w:hAnsiTheme="minorHAnsi" w:cstheme="minorHAnsi"/>
         </w:rPr>
-        <w:t>Windows 7 o superiori</w:t>
+        <w:t xml:space="preserve">Windows </w:t>
+      </w:r>
+      <w:r>
+        <w:rPr>
+          <w:rFonts w:asciiTheme="minorHAnsi" w:hAnsiTheme="minorHAnsi" w:cstheme="minorHAnsi"/>
+        </w:rPr>
+        <w:t>10/11</w:t>
       </w:r>
     </w:p>
     <w:p>
@@ -5501,7 +5507,13 @@
         <w:rPr>
           <w:rFonts w:asciiTheme="minorHAnsi" w:hAnsiTheme="minorHAnsi" w:cstheme="minorHAnsi"/>
         </w:rPr>
-        <w:t>Windows 7 o superiori</w:t>
+        <w:t xml:space="preserve">Windows </w:t>
+      </w:r>
+      <w:r>
+        <w:rPr>
+          <w:rFonts w:asciiTheme="minorHAnsi" w:hAnsiTheme="minorHAnsi" w:cstheme="minorHAnsi"/>
+        </w:rPr>
+        <w:t>10/11</w:t>
       </w:r>
     </w:p>
     <w:p>
@@ -5668,7 +5680,13 @@
         <w:rPr>
           <w:rFonts w:asciiTheme="minorHAnsi" w:hAnsiTheme="minorHAnsi" w:cstheme="minorHAnsi"/>
         </w:rPr>
-        <w:t xml:space="preserve"> 2020</w:t>
+        <w:t xml:space="preserve"> 202</w:t>
+      </w:r>
+      <w:r>
+        <w:rPr>
+          <w:rFonts w:asciiTheme="minorHAnsi" w:hAnsiTheme="minorHAnsi" w:cstheme="minorHAnsi"/>
+        </w:rPr>
+        <w:t>2</w:t>
       </w:r>
     </w:p>
     <w:p>
@@ -5699,7 +5717,13 @@
         <w:rPr>
           <w:rFonts w:asciiTheme="minorHAnsi" w:hAnsiTheme="minorHAnsi" w:cstheme="minorHAnsi"/>
         </w:rPr>
-        <w:t xml:space="preserve"> 2020</w:t>
+        <w:t xml:space="preserve"> 202</w:t>
+      </w:r>
+      <w:r>
+        <w:rPr>
+          <w:rFonts w:asciiTheme="minorHAnsi" w:hAnsiTheme="minorHAnsi" w:cstheme="minorHAnsi"/>
+        </w:rPr>
+        <w:t>2</w:t>
       </w:r>
     </w:p>
     <w:p>
@@ -10561,7 +10585,7 @@
         </w:rPr>
         <w:t xml:space="preserve"> Le animazioni sono prese dal sito “</w:t>
       </w:r>
-      <w:hyperlink r:id="rId17" w:history="1">
+      <w:hyperlink r:id="rId17" w:anchor="/" w:history="1">
         <w:r>
           <w:rPr>
             <w:rStyle w:val="Collegamentoipertestuale"/>

</xml_diff>

<commit_message>
Sistemata formattazione testo e aggiunta bozza per la sezione Audio
</commit_message>
<xml_diff>
--- a/doc/pianificazione/Modello Documentazione.docx
+++ b/doc/pianificazione/Modello Documentazione.docx
@@ -24,6 +24,7 @@
         </w:rPr>
       </w:pPr>
       <w:bookmarkStart w:id="0" w:name="_Hlk101112660"/>
+      <w:proofErr w:type="spellStart"/>
       <w:r>
         <w:rPr>
           <w:rFonts w:eastAsiaTheme="majorEastAsia" w:cstheme="majorBidi"/>
@@ -33,7 +34,19 @@
           <w:sz w:val="72"/>
           <w:szCs w:val="56"/>
         </w:rPr>
-        <w:t>Healthy Catering</w:t>
+        <w:t>Healthy</w:t>
+      </w:r>
+      <w:proofErr w:type="spellEnd"/>
+      <w:r>
+        <w:rPr>
+          <w:rFonts w:eastAsiaTheme="majorEastAsia" w:cstheme="majorBidi"/>
+          <w:b/>
+          <w:spacing w:val="-10"/>
+          <w:kern w:val="28"/>
+          <w:sz w:val="72"/>
+          <w:szCs w:val="56"/>
+        </w:rPr>
+        <w:t xml:space="preserve"> Catering</w:t>
       </w:r>
     </w:p>
     <w:bookmarkEnd w:id="0"/>
@@ -3730,6 +3743,7 @@
     <w:p/>
     <w:p>
       <w:pPr>
+        <w:ind w:firstLine="567"/>
         <w:jc w:val="both"/>
         <w:rPr>
           <w:rFonts w:asciiTheme="minorHAnsi" w:hAnsiTheme="minorHAnsi" w:cstheme="minorHAnsi"/>
@@ -3902,11 +3916,21 @@
     </w:p>
     <w:p>
       <w:pPr>
+        <w:ind w:firstLine="567"/>
         <w:jc w:val="both"/>
         <w:rPr>
           <w:rFonts w:asciiTheme="minorHAnsi" w:hAnsiTheme="minorHAnsi" w:cstheme="minorHAnsi"/>
         </w:rPr>
       </w:pPr>
+    </w:p>
+    <w:p>
+      <w:pPr>
+        <w:ind w:firstLine="567"/>
+        <w:jc w:val="both"/>
+        <w:rPr>
+          <w:rFonts w:asciiTheme="minorHAnsi" w:hAnsiTheme="minorHAnsi" w:cstheme="minorHAnsi"/>
+        </w:rPr>
+      </w:pPr>
       <w:r>
         <w:rPr>
           <w:rFonts w:asciiTheme="minorHAnsi" w:hAnsiTheme="minorHAnsi" w:cstheme="minorHAnsi"/>
@@ -3965,7 +3989,21 @@
         <w:rPr>
           <w:rFonts w:asciiTheme="minorHAnsi" w:hAnsiTheme="minorHAnsi" w:cstheme="minorHAnsi"/>
         </w:rPr>
-        <w:t xml:space="preserve"> ed al nustriScore del piatto</w:t>
+        <w:t xml:space="preserve"> ed al </w:t>
+      </w:r>
+      <w:proofErr w:type="spellStart"/>
+      <w:r>
+        <w:rPr>
+          <w:rFonts w:asciiTheme="minorHAnsi" w:hAnsiTheme="minorHAnsi" w:cstheme="minorHAnsi"/>
+        </w:rPr>
+        <w:t>nustriScore</w:t>
+      </w:r>
+      <w:proofErr w:type="spellEnd"/>
+      <w:r>
+        <w:rPr>
+          <w:rFonts w:asciiTheme="minorHAnsi" w:hAnsiTheme="minorHAnsi" w:cstheme="minorHAnsi"/>
+        </w:rPr>
+        <w:t xml:space="preserve"> del piatto</w:t>
       </w:r>
       <w:r>
         <w:rPr>
@@ -3985,7 +4023,21 @@
         <w:rPr>
           <w:rFonts w:asciiTheme="minorHAnsi" w:hAnsiTheme="minorHAnsi" w:cstheme="minorHAnsi"/>
         </w:rPr>
-        <w:t xml:space="preserve">Inoltre, il videogioco punta a far comprendere l’impatto ambientale della preparazione di un piatto attraverso un sistema di ranking dell’ecoScore </w:t>
+        <w:t>Inoltre, il videogioco punta a far comprendere l’impatto ambientale della preparazione di un piatto attraverso un sistema di ranking dell’</w:t>
+      </w:r>
+      <w:proofErr w:type="spellStart"/>
+      <w:r>
+        <w:rPr>
+          <w:rFonts w:asciiTheme="minorHAnsi" w:hAnsiTheme="minorHAnsi" w:cstheme="minorHAnsi"/>
+        </w:rPr>
+        <w:t>ecoScore</w:t>
+      </w:r>
+      <w:proofErr w:type="spellEnd"/>
+      <w:r>
+        <w:rPr>
+          <w:rFonts w:asciiTheme="minorHAnsi" w:hAnsiTheme="minorHAnsi" w:cstheme="minorHAnsi"/>
+        </w:rPr>
+        <w:t xml:space="preserve"> </w:t>
       </w:r>
       <w:r>
         <w:rPr>
@@ -4088,14 +4140,12 @@
         </w:rPr>
         <w:t>.</w:t>
       </w:r>
-    </w:p>
-    <w:p>
-      <w:pPr>
-        <w:jc w:val="both"/>
-        <w:rPr>
-          <w:color w:val="538135" w:themeColor="accent6" w:themeShade="BF"/>
-        </w:rPr>
-      </w:pPr>
+      <w:r>
+        <w:rPr>
+          <w:rFonts w:asciiTheme="minorHAnsi" w:hAnsiTheme="minorHAnsi" w:cstheme="minorHAnsi"/>
+        </w:rPr>
+        <w:t xml:space="preserve"> </w:t>
+      </w:r>
       <w:r>
         <w:rPr>
           <w:rFonts w:asciiTheme="minorHAnsi" w:hAnsiTheme="minorHAnsi" w:cstheme="minorHAnsi"/>
@@ -5336,7 +5386,19 @@
         <w:rPr>
           <w:rFonts w:asciiTheme="minorHAnsi" w:hAnsiTheme="minorHAnsi" w:cstheme="minorHAnsi"/>
         </w:rPr>
-        <w:t>L’applicazione dovrà  essere eseguibile su PC con i seguenti requisiti HW minimi:</w:t>
+        <w:t xml:space="preserve">L’applicazione </w:t>
+      </w:r>
+      <w:r>
+        <w:rPr>
+          <w:rFonts w:asciiTheme="minorHAnsi" w:hAnsiTheme="minorHAnsi" w:cstheme="minorHAnsi"/>
+        </w:rPr>
+        <w:t>dovrà essere</w:t>
+      </w:r>
+      <w:r>
+        <w:rPr>
+          <w:rFonts w:asciiTheme="minorHAnsi" w:hAnsiTheme="minorHAnsi" w:cstheme="minorHAnsi"/>
+        </w:rPr>
+        <w:t xml:space="preserve"> eseguibile su PC con i seguenti requisiti HW minimi:</w:t>
       </w:r>
     </w:p>
     <w:p>
@@ -5956,8 +6018,43 @@
       <w:bookmarkEnd w:id="39"/>
     </w:p>
     <w:p>
-      <w:r>
-        <w:t>L’applicazione dovrà avere uno stile moderno e tranquillo.</w:t>
+      <w:pPr>
+        <w:jc w:val="both"/>
+        <w:rPr>
+          <w:rFonts w:asciiTheme="minorHAnsi" w:hAnsiTheme="minorHAnsi" w:cstheme="minorHAnsi"/>
+        </w:rPr>
+      </w:pPr>
+      <w:r>
+        <w:rPr>
+          <w:rFonts w:asciiTheme="minorHAnsi" w:hAnsiTheme="minorHAnsi" w:cstheme="minorHAnsi"/>
+        </w:rPr>
+        <w:t xml:space="preserve">L’applicazione dovrà avere uno stile moderno </w:t>
+      </w:r>
+      <w:proofErr w:type="gramStart"/>
+      <w:r>
+        <w:rPr>
+          <w:rFonts w:asciiTheme="minorHAnsi" w:hAnsiTheme="minorHAnsi" w:cstheme="minorHAnsi"/>
+        </w:rPr>
+        <w:t>e</w:t>
+      </w:r>
+      <w:r>
+        <w:rPr>
+          <w:rFonts w:asciiTheme="minorHAnsi" w:hAnsiTheme="minorHAnsi" w:cstheme="minorHAnsi"/>
+        </w:rPr>
+        <w:t>d</w:t>
+      </w:r>
+      <w:proofErr w:type="gramEnd"/>
+      <w:r>
+        <w:rPr>
+          <w:rFonts w:asciiTheme="minorHAnsi" w:hAnsiTheme="minorHAnsi" w:cstheme="minorHAnsi"/>
+        </w:rPr>
+        <w:t xml:space="preserve"> coerente con le tematiche e ambientazione del gioco</w:t>
+      </w:r>
+      <w:r>
+        <w:rPr>
+          <w:rFonts w:asciiTheme="minorHAnsi" w:hAnsiTheme="minorHAnsi" w:cstheme="minorHAnsi"/>
+        </w:rPr>
+        <w:t>.</w:t>
       </w:r>
     </w:p>
     <w:p>
@@ -6269,7 +6366,21 @@
         <w:rPr>
           <w:rFonts w:asciiTheme="minorHAnsi" w:hAnsiTheme="minorHAnsi" w:cstheme="minorHAnsi"/>
         </w:rPr>
-        <w:t xml:space="preserve"> il “PT Sans Narrow”. È stato scelto il seguente font poiché è un font Sans Serif, adatto </w:t>
+        <w:t xml:space="preserve"> il “PT Sans </w:t>
+      </w:r>
+      <w:proofErr w:type="spellStart"/>
+      <w:r>
+        <w:rPr>
+          <w:rFonts w:asciiTheme="minorHAnsi" w:hAnsiTheme="minorHAnsi" w:cstheme="minorHAnsi"/>
+        </w:rPr>
+        <w:t>Narrow</w:t>
+      </w:r>
+      <w:proofErr w:type="spellEnd"/>
+      <w:r>
+        <w:rPr>
+          <w:rFonts w:asciiTheme="minorHAnsi" w:hAnsiTheme="minorHAnsi" w:cstheme="minorHAnsi"/>
+        </w:rPr>
+        <w:t xml:space="preserve">”. È stato scelto il seguente font poiché è un font Sans Serif, adatto </w:t>
       </w:r>
       <w:r>
         <w:rPr>
@@ -6339,6 +6450,50 @@
         </w:rPr>
         <w:t xml:space="preserve"> stile grafico del gioco.</w:t>
       </w:r>
+    </w:p>
+    <w:p>
+      <w:pPr>
+        <w:jc w:val="both"/>
+        <w:rPr>
+          <w:rFonts w:asciiTheme="minorHAnsi" w:hAnsiTheme="minorHAnsi" w:cstheme="minorHAnsi"/>
+        </w:rPr>
+      </w:pPr>
+    </w:p>
+    <w:p>
+      <w:pPr>
+        <w:pStyle w:val="Titolo3"/>
+        <w:rPr>
+          <w:color w:val="385623" w:themeColor="accent6" w:themeShade="80"/>
+        </w:rPr>
+      </w:pPr>
+      <w:r>
+        <w:rPr>
+          <w:color w:val="385623" w:themeColor="accent6" w:themeShade="80"/>
+        </w:rPr>
+        <w:t>Audio</w:t>
+      </w:r>
+    </w:p>
+    <w:p>
+      <w:pPr>
+        <w:jc w:val="both"/>
+        <w:rPr>
+          <w:rFonts w:asciiTheme="minorHAnsi" w:hAnsiTheme="minorHAnsi" w:cstheme="minorHAnsi"/>
+        </w:rPr>
+      </w:pPr>
+      <w:r>
+        <w:rPr>
+          <w:rFonts w:asciiTheme="minorHAnsi" w:hAnsiTheme="minorHAnsi" w:cstheme="minorHAnsi"/>
+        </w:rPr>
+        <w:t>Ogni interazione con elementi di gioco sarà accompagnata da un suono.</w:t>
+      </w:r>
+    </w:p>
+    <w:p>
+      <w:pPr>
+        <w:jc w:val="both"/>
+        <w:rPr>
+          <w:rFonts w:asciiTheme="minorHAnsi" w:hAnsiTheme="minorHAnsi" w:cstheme="minorHAnsi"/>
+        </w:rPr>
+      </w:pPr>
     </w:p>
     <w:p>
       <w:r>
@@ -10177,6 +10332,7 @@
     </w:p>
     <w:p>
       <w:pPr>
+        <w:ind w:firstLine="567"/>
         <w:jc w:val="both"/>
         <w:rPr>
           <w:rFonts w:asciiTheme="minorHAnsi" w:hAnsiTheme="minorHAnsi" w:cstheme="minorHAnsi"/>
@@ -10233,6 +10389,7 @@
     </w:p>
     <w:p>
       <w:pPr>
+        <w:ind w:firstLine="567"/>
         <w:jc w:val="both"/>
         <w:rPr>
           <w:rFonts w:asciiTheme="minorHAnsi" w:hAnsiTheme="minorHAnsi" w:cstheme="minorHAnsi"/>
@@ -10260,7 +10417,21 @@
         <w:rPr>
           <w:rFonts w:asciiTheme="minorHAnsi" w:hAnsiTheme="minorHAnsi" w:cstheme="minorHAnsi"/>
         </w:rPr>
-        <w:t xml:space="preserve"> necessarie per il dominio applicativo. È stata utilizzata la documentazione ufficiale di Unity come risorsa informativa legata allo </w:t>
+        <w:t xml:space="preserve"> necessarie per il dominio applicativo. È stata utilizzata la documentazione ufficiale di </w:t>
+      </w:r>
+      <w:proofErr w:type="spellStart"/>
+      <w:r>
+        <w:rPr>
+          <w:rFonts w:asciiTheme="minorHAnsi" w:hAnsiTheme="minorHAnsi" w:cstheme="minorHAnsi"/>
+        </w:rPr>
+        <w:t>Unity</w:t>
+      </w:r>
+      <w:proofErr w:type="spellEnd"/>
+      <w:r>
+        <w:rPr>
+          <w:rFonts w:asciiTheme="minorHAnsi" w:hAnsiTheme="minorHAnsi" w:cstheme="minorHAnsi"/>
+        </w:rPr>
+        <w:t xml:space="preserve"> come risorsa informativa legata allo </w:t>
       </w:r>
       <w:r>
         <w:rPr>
@@ -10286,7 +10457,23 @@
             <w:rStyle w:val="Collegamentoipertestuale"/>
             <w:rFonts w:asciiTheme="minorHAnsi" w:hAnsiTheme="minorHAnsi" w:cstheme="minorHAnsi"/>
           </w:rPr>
-          <w:t>Complete C# Unity Game Developer 3D Online Course</w:t>
+          <w:t xml:space="preserve">Complete C# </w:t>
+        </w:r>
+        <w:proofErr w:type="spellStart"/>
+        <w:r>
+          <w:rPr>
+            <w:rStyle w:val="Collegamentoipertestuale"/>
+            <w:rFonts w:asciiTheme="minorHAnsi" w:hAnsiTheme="minorHAnsi" w:cstheme="minorHAnsi"/>
+          </w:rPr>
+          <w:t>Unity</w:t>
+        </w:r>
+        <w:proofErr w:type="spellEnd"/>
+        <w:r>
+          <w:rPr>
+            <w:rStyle w:val="Collegamentoipertestuale"/>
+            <w:rFonts w:asciiTheme="minorHAnsi" w:hAnsiTheme="minorHAnsi" w:cstheme="minorHAnsi"/>
+          </w:rPr>
+          <w:t xml:space="preserve"> Game Developer 3D Online Course</w:t>
         </w:r>
       </w:hyperlink>
       <w:r>
@@ -10330,6 +10517,7 @@
       <w:bookmarkStart w:id="60" w:name="_Toc41665010"/>
       <w:bookmarkStart w:id="61" w:name="_Toc101112588"/>
       <w:bookmarkStart w:id="62" w:name="_Toc101801302"/>
+      <w:proofErr w:type="spellStart"/>
       <w:r>
         <w:rPr>
           <w:rFonts w:asciiTheme="majorHAnsi" w:hAnsiTheme="majorHAnsi" w:cstheme="majorHAnsi"/>
@@ -10340,6 +10528,7 @@
         </w:rPr>
         <w:t>Risorse</w:t>
       </w:r>
+      <w:proofErr w:type="spellEnd"/>
       <w:r>
         <w:rPr>
           <w:rFonts w:asciiTheme="majorHAnsi" w:hAnsiTheme="majorHAnsi" w:cstheme="majorHAnsi"/>
@@ -10517,7 +10706,63 @@
         <w:rPr>
           <w:rFonts w:asciiTheme="minorHAnsi" w:hAnsiTheme="minorHAnsi" w:cstheme="minorHAnsi"/>
         </w:rPr>
-        <w:t xml:space="preserve">Verranno utilizzati asset presenti nei pack “Polygon City”, “Polygon Farmer”, “Polygon Prototype Pack” in possesso da Cassano Francesco Saverio. </w:t>
+        <w:t>Verranno utilizzati asset presenti nei pack “</w:t>
+      </w:r>
+      <w:proofErr w:type="spellStart"/>
+      <w:r>
+        <w:rPr>
+          <w:rFonts w:asciiTheme="minorHAnsi" w:hAnsiTheme="minorHAnsi" w:cstheme="minorHAnsi"/>
+        </w:rPr>
+        <w:t>Polygon</w:t>
+      </w:r>
+      <w:proofErr w:type="spellEnd"/>
+      <w:r>
+        <w:rPr>
+          <w:rFonts w:asciiTheme="minorHAnsi" w:hAnsiTheme="minorHAnsi" w:cstheme="minorHAnsi"/>
+        </w:rPr>
+        <w:t xml:space="preserve"> City”, “</w:t>
+      </w:r>
+      <w:proofErr w:type="spellStart"/>
+      <w:r>
+        <w:rPr>
+          <w:rFonts w:asciiTheme="minorHAnsi" w:hAnsiTheme="minorHAnsi" w:cstheme="minorHAnsi"/>
+        </w:rPr>
+        <w:t>Polygon</w:t>
+      </w:r>
+      <w:proofErr w:type="spellEnd"/>
+      <w:r>
+        <w:rPr>
+          <w:rFonts w:asciiTheme="minorHAnsi" w:hAnsiTheme="minorHAnsi" w:cstheme="minorHAnsi"/>
+        </w:rPr>
+        <w:t xml:space="preserve"> Farmer”, “</w:t>
+      </w:r>
+      <w:proofErr w:type="spellStart"/>
+      <w:r>
+        <w:rPr>
+          <w:rFonts w:asciiTheme="minorHAnsi" w:hAnsiTheme="minorHAnsi" w:cstheme="minorHAnsi"/>
+        </w:rPr>
+        <w:t>Polygon</w:t>
+      </w:r>
+      <w:proofErr w:type="spellEnd"/>
+      <w:r>
+        <w:rPr>
+          <w:rFonts w:asciiTheme="minorHAnsi" w:hAnsiTheme="minorHAnsi" w:cstheme="minorHAnsi"/>
+        </w:rPr>
+        <w:t xml:space="preserve"> </w:t>
+      </w:r>
+      <w:proofErr w:type="spellStart"/>
+      <w:r>
+        <w:rPr>
+          <w:rFonts w:asciiTheme="minorHAnsi" w:hAnsiTheme="minorHAnsi" w:cstheme="minorHAnsi"/>
+        </w:rPr>
+        <w:t>Prototype</w:t>
+      </w:r>
+      <w:proofErr w:type="spellEnd"/>
+      <w:r>
+        <w:rPr>
+          <w:rFonts w:asciiTheme="minorHAnsi" w:hAnsiTheme="minorHAnsi" w:cstheme="minorHAnsi"/>
+        </w:rPr>
+        <w:t xml:space="preserve"> Pack” in possesso da Cassano Francesco Saverio. </w:t>
       </w:r>
       <w:r>
         <w:rPr>
@@ -10529,7 +10774,21 @@
         <w:rPr>
           <w:rFonts w:asciiTheme="minorHAnsi" w:hAnsiTheme="minorHAnsi" w:cstheme="minorHAnsi"/>
         </w:rPr>
-        <w:t xml:space="preserve"> saranno reperiti dall’asset store di Unity. L’interfaccia grafica </w:t>
+        <w:t xml:space="preserve"> saranno reperiti dall’asset store di </w:t>
+      </w:r>
+      <w:proofErr w:type="spellStart"/>
+      <w:r>
+        <w:rPr>
+          <w:rFonts w:asciiTheme="minorHAnsi" w:hAnsiTheme="minorHAnsi" w:cstheme="minorHAnsi"/>
+        </w:rPr>
+        <w:t>Unity</w:t>
+      </w:r>
+      <w:proofErr w:type="spellEnd"/>
+      <w:r>
+        <w:rPr>
+          <w:rFonts w:asciiTheme="minorHAnsi" w:hAnsiTheme="minorHAnsi" w:cstheme="minorHAnsi"/>
+        </w:rPr>
+        <w:t xml:space="preserve">. L’interfaccia grafica </w:t>
       </w:r>
       <w:r>
         <w:rPr>
@@ -10585,15 +10844,31 @@
         </w:rPr>
         <w:t xml:space="preserve"> Le animazioni sono prese dal sito “</w:t>
       </w:r>
-      <w:hyperlink r:id="rId17" w:anchor="/" w:history="1">
-        <w:r>
-          <w:rPr>
-            <w:rStyle w:val="Collegamentoipertestuale"/>
-            <w:rFonts w:asciiTheme="minorHAnsi" w:hAnsiTheme="minorHAnsi" w:cstheme="minorHAnsi"/>
-          </w:rPr>
-          <w:t>Mixamo</w:t>
-        </w:r>
-      </w:hyperlink>
+      <w:proofErr w:type="spellStart"/>
+      <w:r>
+        <w:fldChar w:fldCharType="begin"/>
+      </w:r>
+      <w:r>
+        <w:instrText xml:space="preserve"> HYPERLINK "https://www.mixamo.com/" \l "/" </w:instrText>
+      </w:r>
+      <w:r>
+        <w:fldChar w:fldCharType="separate"/>
+      </w:r>
+      <w:r>
+        <w:rPr>
+          <w:rStyle w:val="Collegamentoipertestuale"/>
+          <w:rFonts w:asciiTheme="minorHAnsi" w:hAnsiTheme="minorHAnsi" w:cstheme="minorHAnsi"/>
+        </w:rPr>
+        <w:t>Mixamo</w:t>
+      </w:r>
+      <w:proofErr w:type="spellEnd"/>
+      <w:r>
+        <w:rPr>
+          <w:rStyle w:val="Collegamentoipertestuale"/>
+          <w:rFonts w:asciiTheme="minorHAnsi" w:hAnsiTheme="minorHAnsi" w:cstheme="minorHAnsi"/>
+        </w:rPr>
+        <w:fldChar w:fldCharType="end"/>
+      </w:r>
       <w:r>
         <w:rPr>
           <w:rFonts w:asciiTheme="minorHAnsi" w:hAnsiTheme="minorHAnsi" w:cstheme="minorHAnsi"/>
@@ -10766,7 +11041,35 @@
         <w:rPr>
           <w:rFonts w:asciiTheme="minorHAnsi" w:hAnsiTheme="minorHAnsi" w:cstheme="minorHAnsi"/>
         </w:rPr>
-        <w:t>Il serious game Healty Catering ha lo scopo di istruire i giocatori all’alimentazione sana e rispettosa dell’ambiente illustrando la correlazione fra un piatto da mangiare, la corrispettiva</w:t>
+        <w:t xml:space="preserve">Il </w:t>
+      </w:r>
+      <w:proofErr w:type="spellStart"/>
+      <w:r>
+        <w:rPr>
+          <w:rFonts w:asciiTheme="minorHAnsi" w:hAnsiTheme="minorHAnsi" w:cstheme="minorHAnsi"/>
+        </w:rPr>
+        <w:t>serious</w:t>
+      </w:r>
+      <w:proofErr w:type="spellEnd"/>
+      <w:r>
+        <w:rPr>
+          <w:rFonts w:asciiTheme="minorHAnsi" w:hAnsiTheme="minorHAnsi" w:cstheme="minorHAnsi"/>
+        </w:rPr>
+        <w:t xml:space="preserve"> game </w:t>
+      </w:r>
+      <w:proofErr w:type="spellStart"/>
+      <w:r>
+        <w:rPr>
+          <w:rFonts w:asciiTheme="minorHAnsi" w:hAnsiTheme="minorHAnsi" w:cstheme="minorHAnsi"/>
+        </w:rPr>
+        <w:t>Healty</w:t>
+      </w:r>
+      <w:proofErr w:type="spellEnd"/>
+      <w:r>
+        <w:rPr>
+          <w:rFonts w:asciiTheme="minorHAnsi" w:hAnsiTheme="minorHAnsi" w:cstheme="minorHAnsi"/>
+        </w:rPr>
+        <w:t xml:space="preserve"> Catering ha lo scopo di istruire i giocatori all’alimentazione sana e rispettosa dell’ambiente illustrando la correlazione fra un piatto da mangiare, la corrispettiva</w:t>
       </w:r>
     </w:p>
     <w:p>
@@ -10835,7 +11138,35 @@
         <w:rPr>
           <w:rFonts w:asciiTheme="minorHAnsi" w:hAnsiTheme="minorHAnsi" w:cstheme="minorHAnsi"/>
         </w:rPr>
-        <w:t>Il serious game Healty Catering presenta i seguenti concetti:</w:t>
+        <w:t xml:space="preserve">Il </w:t>
+      </w:r>
+      <w:proofErr w:type="spellStart"/>
+      <w:r>
+        <w:rPr>
+          <w:rFonts w:asciiTheme="minorHAnsi" w:hAnsiTheme="minorHAnsi" w:cstheme="minorHAnsi"/>
+        </w:rPr>
+        <w:t>serious</w:t>
+      </w:r>
+      <w:proofErr w:type="spellEnd"/>
+      <w:r>
+        <w:rPr>
+          <w:rFonts w:asciiTheme="minorHAnsi" w:hAnsiTheme="minorHAnsi" w:cstheme="minorHAnsi"/>
+        </w:rPr>
+        <w:t xml:space="preserve"> game </w:t>
+      </w:r>
+      <w:proofErr w:type="spellStart"/>
+      <w:r>
+        <w:rPr>
+          <w:rFonts w:asciiTheme="minorHAnsi" w:hAnsiTheme="minorHAnsi" w:cstheme="minorHAnsi"/>
+        </w:rPr>
+        <w:t>Healty</w:t>
+      </w:r>
+      <w:proofErr w:type="spellEnd"/>
+      <w:r>
+        <w:rPr>
+          <w:rFonts w:asciiTheme="minorHAnsi" w:hAnsiTheme="minorHAnsi" w:cstheme="minorHAnsi"/>
+        </w:rPr>
+        <w:t xml:space="preserve"> Catering presenta i seguenti concetti:</w:t>
       </w:r>
     </w:p>
     <w:p>
@@ -10949,7 +11280,21 @@
         <w:rPr>
           <w:rFonts w:asciiTheme="minorHAnsi" w:hAnsiTheme="minorHAnsi" w:cstheme="minorHAnsi"/>
         </w:rPr>
-        <w:t>Il gioco ha una struttura endless e la difficoltà aumenta all’aumentare del punteggio del ristorante.</w:t>
+        <w:t xml:space="preserve">Il gioco ha una struttura </w:t>
+      </w:r>
+      <w:proofErr w:type="spellStart"/>
+      <w:r>
+        <w:rPr>
+          <w:rFonts w:asciiTheme="minorHAnsi" w:hAnsiTheme="minorHAnsi" w:cstheme="minorHAnsi"/>
+        </w:rPr>
+        <w:t>endless</w:t>
+      </w:r>
+      <w:proofErr w:type="spellEnd"/>
+      <w:r>
+        <w:rPr>
+          <w:rFonts w:asciiTheme="minorHAnsi" w:hAnsiTheme="minorHAnsi" w:cstheme="minorHAnsi"/>
+        </w:rPr>
+        <w:t xml:space="preserve"> e la difficoltà aumenta all’aumentare del punteggio del ristorante.</w:t>
       </w:r>
     </w:p>
     <w:p>
@@ -10977,7 +11322,21 @@
         <w:rPr>
           <w:rFonts w:asciiTheme="minorHAnsi" w:hAnsiTheme="minorHAnsi" w:cstheme="minorHAnsi"/>
         </w:rPr>
-        <w:t>Se il giocatore dovesse servire un piatto non idoneo, gli verrà fornito un suggerimento su quali sarebbero state le opzioni migliori.</w:t>
+        <w:t xml:space="preserve">Se il giocatore </w:t>
+      </w:r>
+      <w:proofErr w:type="gramStart"/>
+      <w:r>
+        <w:rPr>
+          <w:rFonts w:asciiTheme="minorHAnsi" w:hAnsiTheme="minorHAnsi" w:cstheme="minorHAnsi"/>
+        </w:rPr>
+        <w:t>dovesse servire</w:t>
+      </w:r>
+      <w:proofErr w:type="gramEnd"/>
+      <w:r>
+        <w:rPr>
+          <w:rFonts w:asciiTheme="minorHAnsi" w:hAnsiTheme="minorHAnsi" w:cstheme="minorHAnsi"/>
+        </w:rPr>
+        <w:t xml:space="preserve"> un piatto non idoneo, gli verrà fornito un suggerimento su quali sarebbero state le opzioni migliori.</w:t>
       </w:r>
     </w:p>
     <w:p>
@@ -11109,7 +11468,35 @@
         <w:rPr>
           <w:rFonts w:asciiTheme="minorHAnsi" w:hAnsiTheme="minorHAnsi" w:cstheme="minorHAnsi"/>
         </w:rPr>
-        <w:t>Il giocatore selezionerà una portata in base alle pietanze disponibili ed alle patologie del cliente (con annessa relativa dieta), verrà generata una lista di piatti ordinati dal più affine al meno affine; in base a quanto selezionato dal giocatore gli verrà assegnato un punteggio da aggiungere a quello base. A parità di affinità tra patologie e dieta del cliente i piatti verranno ordinati anche in base al ecoScore e nutriScore.</w:t>
+        <w:t xml:space="preserve">Il giocatore selezionerà una portata in base alle pietanze disponibili ed alle patologie del cliente (con annessa relativa dieta), verrà generata una lista di piatti ordinati dal più affine al meno affine; in base a quanto selezionato dal giocatore gli verrà assegnato un punteggio da aggiungere a quello base. A parità di affinità tra patologie e dieta del cliente i piatti verranno ordinati anche in base al </w:t>
+      </w:r>
+      <w:proofErr w:type="spellStart"/>
+      <w:r>
+        <w:rPr>
+          <w:rFonts w:asciiTheme="minorHAnsi" w:hAnsiTheme="minorHAnsi" w:cstheme="minorHAnsi"/>
+        </w:rPr>
+        <w:t>ecoScore</w:t>
+      </w:r>
+      <w:proofErr w:type="spellEnd"/>
+      <w:r>
+        <w:rPr>
+          <w:rFonts w:asciiTheme="minorHAnsi" w:hAnsiTheme="minorHAnsi" w:cstheme="minorHAnsi"/>
+        </w:rPr>
+        <w:t xml:space="preserve"> e </w:t>
+      </w:r>
+      <w:proofErr w:type="spellStart"/>
+      <w:r>
+        <w:rPr>
+          <w:rFonts w:asciiTheme="minorHAnsi" w:hAnsiTheme="minorHAnsi" w:cstheme="minorHAnsi"/>
+        </w:rPr>
+        <w:t>nutriScore</w:t>
+      </w:r>
+      <w:proofErr w:type="spellEnd"/>
+      <w:r>
+        <w:rPr>
+          <w:rFonts w:asciiTheme="minorHAnsi" w:hAnsiTheme="minorHAnsi" w:cstheme="minorHAnsi"/>
+        </w:rPr>
+        <w:t>.</w:t>
       </w:r>
     </w:p>
     <w:p>
@@ -11251,7 +11638,21 @@
         <w:rPr>
           <w:rFonts w:asciiTheme="minorHAnsi" w:hAnsiTheme="minorHAnsi" w:cstheme="minorHAnsi"/>
         </w:rPr>
-        <w:t>Qui di seguito sono elencate le skill che i giocatori potranno acquisire attraverso il serious game:</w:t>
+        <w:t xml:space="preserve">Qui di seguito sono elencate le skill che i giocatori potranno acquisire attraverso il </w:t>
+      </w:r>
+      <w:proofErr w:type="spellStart"/>
+      <w:r>
+        <w:rPr>
+          <w:rFonts w:asciiTheme="minorHAnsi" w:hAnsiTheme="minorHAnsi" w:cstheme="minorHAnsi"/>
+        </w:rPr>
+        <w:t>serious</w:t>
+      </w:r>
+      <w:proofErr w:type="spellEnd"/>
+      <w:r>
+        <w:rPr>
+          <w:rFonts w:asciiTheme="minorHAnsi" w:hAnsiTheme="minorHAnsi" w:cstheme="minorHAnsi"/>
+        </w:rPr>
+        <w:t xml:space="preserve"> game:</w:t>
       </w:r>
     </w:p>
     <w:p>
@@ -11345,7 +11746,7 @@
                     </pic:cNvPicPr>
                   </pic:nvPicPr>
                   <pic:blipFill>
-                    <a:blip r:embed="rId18">
+                    <a:blip r:embed="rId17">
                       <a:extLst>
                         <a:ext uri="{28A0092B-C50C-407E-A947-70E740481C1C}">
                           <a14:useLocalDpi xmlns:a14="http://schemas.microsoft.com/office/drawing/2010/main" val="0"/>
@@ -11431,7 +11832,21 @@
         <w:rPr>
           <w:rFonts w:asciiTheme="minorHAnsi" w:hAnsiTheme="minorHAnsi" w:cstheme="minorHAnsi"/>
         </w:rPr>
-        <w:t>L’idea alla base del gioco Healty Catering è quella di istruire i giocatori alla scelta dei piatti migliori sia dal punto di vista medico che ambientale.</w:t>
+        <w:t xml:space="preserve">L’idea alla base del gioco </w:t>
+      </w:r>
+      <w:proofErr w:type="spellStart"/>
+      <w:r>
+        <w:rPr>
+          <w:rFonts w:asciiTheme="minorHAnsi" w:hAnsiTheme="minorHAnsi" w:cstheme="minorHAnsi"/>
+        </w:rPr>
+        <w:t>Healty</w:t>
+      </w:r>
+      <w:proofErr w:type="spellEnd"/>
+      <w:r>
+        <w:rPr>
+          <w:rFonts w:asciiTheme="minorHAnsi" w:hAnsiTheme="minorHAnsi" w:cstheme="minorHAnsi"/>
+        </w:rPr>
+        <w:t xml:space="preserve"> Catering è quella di istruire i giocatori alla scelta dei piatti migliori sia dal punto di vista medico che ambientale.</w:t>
       </w:r>
     </w:p>
     <w:p>
@@ -11680,7 +12095,49 @@
         <w:rPr>
           <w:rFonts w:asciiTheme="minorHAnsi" w:hAnsiTheme="minorHAnsi" w:cstheme="minorHAnsi"/>
         </w:rPr>
-        <w:t>Il giocatore dovrà quindi scegliere dalla lista quanto richiesto dal cliente; in seguito verrà generata una lista di piatti ordinati, dal più affine al meno affine, in base alle patologie e alla dieta del cliente, e a parità di affinità in base al costoEco e nutriScore (e in base alla posizione del piatto scelto dal giocatore in questa lista) verrà assegnato un punteggio.</w:t>
+        <w:t xml:space="preserve">Il giocatore dovrà quindi scegliere dalla lista quanto richiesto dal cliente; </w:t>
+      </w:r>
+      <w:proofErr w:type="gramStart"/>
+      <w:r>
+        <w:rPr>
+          <w:rFonts w:asciiTheme="minorHAnsi" w:hAnsiTheme="minorHAnsi" w:cstheme="minorHAnsi"/>
+        </w:rPr>
+        <w:t>in seguito</w:t>
+      </w:r>
+      <w:proofErr w:type="gramEnd"/>
+      <w:r>
+        <w:rPr>
+          <w:rFonts w:asciiTheme="minorHAnsi" w:hAnsiTheme="minorHAnsi" w:cstheme="minorHAnsi"/>
+        </w:rPr>
+        <w:t xml:space="preserve"> verrà generata una lista di piatti ordinati, dal più affine al meno affine, in base alle patologie e alla dieta del cliente, e a parità di affinità in base al </w:t>
+      </w:r>
+      <w:proofErr w:type="spellStart"/>
+      <w:r>
+        <w:rPr>
+          <w:rFonts w:asciiTheme="minorHAnsi" w:hAnsiTheme="minorHAnsi" w:cstheme="minorHAnsi"/>
+        </w:rPr>
+        <w:t>costoEco</w:t>
+      </w:r>
+      <w:proofErr w:type="spellEnd"/>
+      <w:r>
+        <w:rPr>
+          <w:rFonts w:asciiTheme="minorHAnsi" w:hAnsiTheme="minorHAnsi" w:cstheme="minorHAnsi"/>
+        </w:rPr>
+        <w:t xml:space="preserve"> e </w:t>
+      </w:r>
+      <w:proofErr w:type="spellStart"/>
+      <w:r>
+        <w:rPr>
+          <w:rFonts w:asciiTheme="minorHAnsi" w:hAnsiTheme="minorHAnsi" w:cstheme="minorHAnsi"/>
+        </w:rPr>
+        <w:t>nutriScore</w:t>
+      </w:r>
+      <w:proofErr w:type="spellEnd"/>
+      <w:r>
+        <w:rPr>
+          <w:rFonts w:asciiTheme="minorHAnsi" w:hAnsiTheme="minorHAnsi" w:cstheme="minorHAnsi"/>
+        </w:rPr>
+        <w:t xml:space="preserve"> (e in base alla posizione del piatto scelto dal giocatore in questa lista) verrà assegnato un punteggio.</w:t>
       </w:r>
     </w:p>
     <w:p>
@@ -11702,7 +12159,21 @@
         <w:rPr>
           <w:rFonts w:asciiTheme="minorHAnsi" w:hAnsiTheme="minorHAnsi" w:cstheme="minorHAnsi"/>
         </w:rPr>
-        <w:t>In base al punteggio lo score del ristorante tenderà a salire o scendere; inoltre il prezzo del piatto rispecchierà, attraverso un bonus, l’affinità del piatto scelto.</w:t>
+        <w:t xml:space="preserve">In base al punteggio lo score del ristorante tenderà a salire o scendere; </w:t>
+      </w:r>
+      <w:proofErr w:type="gramStart"/>
+      <w:r>
+        <w:rPr>
+          <w:rFonts w:asciiTheme="minorHAnsi" w:hAnsiTheme="minorHAnsi" w:cstheme="minorHAnsi"/>
+        </w:rPr>
+        <w:t>inoltre</w:t>
+      </w:r>
+      <w:proofErr w:type="gramEnd"/>
+      <w:r>
+        <w:rPr>
+          <w:rFonts w:asciiTheme="minorHAnsi" w:hAnsiTheme="minorHAnsi" w:cstheme="minorHAnsi"/>
+        </w:rPr>
+        <w:t xml:space="preserve"> il prezzo del piatto rispecchierà, attraverso un bonus, l’affinità del piatto scelto.</w:t>
       </w:r>
     </w:p>
     <w:p>
@@ -11805,7 +12276,35 @@
         <w:rPr>
           <w:rFonts w:asciiTheme="minorHAnsi" w:hAnsiTheme="minorHAnsi" w:cstheme="minorHAnsi"/>
         </w:rPr>
-        <w:t>bonus affinità = + 5% sul prezzo base se il piatto è affine al cliente (patologie e dieta) -5% sul prezzo base se il piatto non è affine al cliente, ed extra bonus di 3% o 2% o 1% se il piatto è rispettivamente in prima, seconda o terza posizione nella lista dei piatti ordinati dal migliore al peggiore in base all’affinità con patologie e dieta e nutriscore e ecoScore.</w:t>
+        <w:t xml:space="preserve">bonus affinità = + 5% sul prezzo base se il piatto è affine al cliente (patologie e dieta) -5% sul prezzo base se il piatto non è affine al cliente, ed extra bonus di 3% o 2% o 1% se il piatto è rispettivamente in prima, seconda o terza posizione nella lista dei piatti ordinati dal migliore al peggiore in base all’affinità con patologie e dieta e </w:t>
+      </w:r>
+      <w:proofErr w:type="spellStart"/>
+      <w:r>
+        <w:rPr>
+          <w:rFonts w:asciiTheme="minorHAnsi" w:hAnsiTheme="minorHAnsi" w:cstheme="minorHAnsi"/>
+        </w:rPr>
+        <w:t>nutriscore</w:t>
+      </w:r>
+      <w:proofErr w:type="spellEnd"/>
+      <w:r>
+        <w:rPr>
+          <w:rFonts w:asciiTheme="minorHAnsi" w:hAnsiTheme="minorHAnsi" w:cstheme="minorHAnsi"/>
+        </w:rPr>
+        <w:t xml:space="preserve"> e </w:t>
+      </w:r>
+      <w:proofErr w:type="spellStart"/>
+      <w:r>
+        <w:rPr>
+          <w:rFonts w:asciiTheme="minorHAnsi" w:hAnsiTheme="minorHAnsi" w:cstheme="minorHAnsi"/>
+        </w:rPr>
+        <w:t>ecoScore</w:t>
+      </w:r>
+      <w:proofErr w:type="spellEnd"/>
+      <w:r>
+        <w:rPr>
+          <w:rFonts w:asciiTheme="minorHAnsi" w:hAnsiTheme="minorHAnsi" w:cstheme="minorHAnsi"/>
+        </w:rPr>
+        <w:t>.</w:t>
       </w:r>
     </w:p>
     <w:p>
@@ -11865,7 +12364,35 @@
         <w:rPr>
           <w:rFonts w:asciiTheme="minorHAnsi" w:hAnsiTheme="minorHAnsi" w:cstheme="minorHAnsi"/>
         </w:rPr>
-        <w:t>bonus nutriscore = in base al nutriscore:</w:t>
+        <w:t xml:space="preserve">bonus </w:t>
+      </w:r>
+      <w:proofErr w:type="spellStart"/>
+      <w:r>
+        <w:rPr>
+          <w:rFonts w:asciiTheme="minorHAnsi" w:hAnsiTheme="minorHAnsi" w:cstheme="minorHAnsi"/>
+        </w:rPr>
+        <w:t>nutriscore</w:t>
+      </w:r>
+      <w:proofErr w:type="spellEnd"/>
+      <w:r>
+        <w:rPr>
+          <w:rFonts w:asciiTheme="minorHAnsi" w:hAnsiTheme="minorHAnsi" w:cstheme="minorHAnsi"/>
+        </w:rPr>
+        <w:t xml:space="preserve"> = in base al </w:t>
+      </w:r>
+      <w:proofErr w:type="spellStart"/>
+      <w:r>
+        <w:rPr>
+          <w:rFonts w:asciiTheme="minorHAnsi" w:hAnsiTheme="minorHAnsi" w:cstheme="minorHAnsi"/>
+        </w:rPr>
+        <w:t>nutriscore</w:t>
+      </w:r>
+      <w:proofErr w:type="spellEnd"/>
+      <w:r>
+        <w:rPr>
+          <w:rFonts w:asciiTheme="minorHAnsi" w:hAnsiTheme="minorHAnsi" w:cstheme="minorHAnsi"/>
+        </w:rPr>
+        <w:t>:</w:t>
       </w:r>
     </w:p>
     <w:p>
@@ -11987,7 +12514,49 @@
         <w:rPr>
           <w:rFonts w:asciiTheme="minorHAnsi" w:hAnsiTheme="minorHAnsi" w:cstheme="minorHAnsi"/>
         </w:rPr>
-        <w:t>bonus ecoScore = in base al valore dell’ecoscore: (non sappiamo ancora come assegnare l’ecoscore agli ingredienti quindi tali valori sono probabilmente da rivedere)</w:t>
+        <w:t xml:space="preserve">bonus </w:t>
+      </w:r>
+      <w:proofErr w:type="spellStart"/>
+      <w:r>
+        <w:rPr>
+          <w:rFonts w:asciiTheme="minorHAnsi" w:hAnsiTheme="minorHAnsi" w:cstheme="minorHAnsi"/>
+        </w:rPr>
+        <w:t>ecoScore</w:t>
+      </w:r>
+      <w:proofErr w:type="spellEnd"/>
+      <w:r>
+        <w:rPr>
+          <w:rFonts w:asciiTheme="minorHAnsi" w:hAnsiTheme="minorHAnsi" w:cstheme="minorHAnsi"/>
+        </w:rPr>
+        <w:t xml:space="preserve"> = in base al valore dell’</w:t>
+      </w:r>
+      <w:proofErr w:type="spellStart"/>
+      <w:r>
+        <w:rPr>
+          <w:rFonts w:asciiTheme="minorHAnsi" w:hAnsiTheme="minorHAnsi" w:cstheme="minorHAnsi"/>
+        </w:rPr>
+        <w:t>ecoscore</w:t>
+      </w:r>
+      <w:proofErr w:type="spellEnd"/>
+      <w:r>
+        <w:rPr>
+          <w:rFonts w:asciiTheme="minorHAnsi" w:hAnsiTheme="minorHAnsi" w:cstheme="minorHAnsi"/>
+        </w:rPr>
+        <w:t>: (non sappiamo ancora come assegnare l’</w:t>
+      </w:r>
+      <w:proofErr w:type="spellStart"/>
+      <w:r>
+        <w:rPr>
+          <w:rFonts w:asciiTheme="minorHAnsi" w:hAnsiTheme="minorHAnsi" w:cstheme="minorHAnsi"/>
+        </w:rPr>
+        <w:t>ecoscore</w:t>
+      </w:r>
+      <w:proofErr w:type="spellEnd"/>
+      <w:r>
+        <w:rPr>
+          <w:rFonts w:asciiTheme="minorHAnsi" w:hAnsiTheme="minorHAnsi" w:cstheme="minorHAnsi"/>
+        </w:rPr>
+        <w:t xml:space="preserve"> agli ingredienti quindi tali valori sono probabilmente da rivedere)</w:t>
       </w:r>
     </w:p>
     <w:p>
@@ -12127,7 +12696,21 @@
         <w:rPr>
           <w:rFonts w:asciiTheme="minorHAnsi" w:hAnsiTheme="minorHAnsi" w:cstheme="minorHAnsi"/>
         </w:rPr>
-        <w:t>Il giocatore avrà una risposta da parte del cliente attraverso un feedback visivo base all’affinità del cliente con il piatto servito, con conseguente riproduzione di un’ animazione.</w:t>
+        <w:t xml:space="preserve">Il giocatore avrà una risposta da parte del cliente attraverso un feedback visivo base all’affinità del cliente con il piatto servito, con conseguente riproduzione di </w:t>
+      </w:r>
+      <w:proofErr w:type="gramStart"/>
+      <w:r>
+        <w:rPr>
+          <w:rFonts w:asciiTheme="minorHAnsi" w:hAnsiTheme="minorHAnsi" w:cstheme="minorHAnsi"/>
+        </w:rPr>
+        <w:t>un’ animazione</w:t>
+      </w:r>
+      <w:proofErr w:type="gramEnd"/>
+      <w:r>
+        <w:rPr>
+          <w:rFonts w:asciiTheme="minorHAnsi" w:hAnsiTheme="minorHAnsi" w:cstheme="minorHAnsi"/>
+        </w:rPr>
+        <w:t>.</w:t>
       </w:r>
     </w:p>
     <w:p>
@@ -12238,6 +12821,7 @@
       <w:bookmarkStart w:id="95" w:name="_Toc101112599"/>
       <w:bookmarkStart w:id="96" w:name="_Toc101113488"/>
       <w:bookmarkStart w:id="97" w:name="_Toc101801313"/>
+      <w:proofErr w:type="spellStart"/>
       <w:r>
         <w:rPr>
           <w:color w:val="385623" w:themeColor="accent6" w:themeShade="80"/>
@@ -12248,6 +12832,7 @@
       <w:bookmarkEnd w:id="95"/>
       <w:bookmarkEnd w:id="96"/>
       <w:bookmarkEnd w:id="97"/>
+      <w:proofErr w:type="spellEnd"/>
     </w:p>
     <w:p>
       <w:pPr>
@@ -12832,7 +13417,21 @@
         <w:rPr>
           <w:rFonts w:asciiTheme="minorHAnsi" w:hAnsiTheme="minorHAnsi"/>
         </w:rPr>
-        <w:t>processore: AMD Ryzen 5 5600X</w:t>
+        <w:t xml:space="preserve">processore: AMD </w:t>
+      </w:r>
+      <w:proofErr w:type="spellStart"/>
+      <w:r>
+        <w:rPr>
+          <w:rFonts w:asciiTheme="minorHAnsi" w:hAnsiTheme="minorHAnsi"/>
+        </w:rPr>
+        <w:t>Ryzen</w:t>
+      </w:r>
+      <w:proofErr w:type="spellEnd"/>
+      <w:r>
+        <w:rPr>
+          <w:rFonts w:asciiTheme="minorHAnsi" w:hAnsiTheme="minorHAnsi"/>
+        </w:rPr>
+        <w:t xml:space="preserve"> 5 5600X</w:t>
       </w:r>
     </w:p>
     <w:p>
@@ -12981,7 +13580,21 @@
         <w:rPr>
           <w:rFonts w:asciiTheme="minorHAnsi" w:hAnsiTheme="minorHAnsi"/>
         </w:rPr>
-        <w:t>GPU: GeForce 130 MX</w:t>
+        <w:t xml:space="preserve">GPU: </w:t>
+      </w:r>
+      <w:proofErr w:type="spellStart"/>
+      <w:r>
+        <w:rPr>
+          <w:rFonts w:asciiTheme="minorHAnsi" w:hAnsiTheme="minorHAnsi"/>
+        </w:rPr>
+        <w:t>GeForce</w:t>
+      </w:r>
+      <w:proofErr w:type="spellEnd"/>
+      <w:r>
+        <w:rPr>
+          <w:rFonts w:asciiTheme="minorHAnsi" w:hAnsiTheme="minorHAnsi"/>
+        </w:rPr>
+        <w:t xml:space="preserve"> 130 MX</w:t>
       </w:r>
     </w:p>
     <w:p>
@@ -13046,7 +13659,21 @@
         <w:rPr>
           <w:rFonts w:asciiTheme="minorHAnsi" w:hAnsiTheme="minorHAnsi"/>
         </w:rPr>
-        <w:t>processore: AMD Ryzen 7 5800H</w:t>
+        <w:t xml:space="preserve">processore: AMD </w:t>
+      </w:r>
+      <w:proofErr w:type="spellStart"/>
+      <w:r>
+        <w:rPr>
+          <w:rFonts w:asciiTheme="minorHAnsi" w:hAnsiTheme="minorHAnsi"/>
+        </w:rPr>
+        <w:t>Ryzen</w:t>
+      </w:r>
+      <w:proofErr w:type="spellEnd"/>
+      <w:r>
+        <w:rPr>
+          <w:rFonts w:asciiTheme="minorHAnsi" w:hAnsiTheme="minorHAnsi"/>
+        </w:rPr>
+        <w:t xml:space="preserve"> 7 5800H</w:t>
       </w:r>
     </w:p>
     <w:p>
@@ -13187,7 +13814,21 @@
         <w:rPr>
           <w:color w:val="538135" w:themeColor="accent6" w:themeShade="BF"/>
         </w:rPr>
-        <w:t>Questionario SUS (System Usability Scale)</w:t>
+        <w:t xml:space="preserve">Questionario SUS (System </w:t>
+      </w:r>
+      <w:proofErr w:type="spellStart"/>
+      <w:r>
+        <w:rPr>
+          <w:color w:val="538135" w:themeColor="accent6" w:themeShade="BF"/>
+        </w:rPr>
+        <w:t>Usability</w:t>
+      </w:r>
+      <w:proofErr w:type="spellEnd"/>
+      <w:r>
+        <w:rPr>
+          <w:color w:val="538135" w:themeColor="accent6" w:themeShade="BF"/>
+        </w:rPr>
+        <w:t xml:space="preserve"> Scale)</w:t>
       </w:r>
       <w:bookmarkEnd w:id="129"/>
       <w:bookmarkEnd w:id="130"/>
@@ -13210,7 +13851,21 @@
         <w:rPr>
           <w:rFonts w:asciiTheme="majorHAnsi" w:hAnsiTheme="majorHAnsi"/>
         </w:rPr>
-        <w:t>Di seguito si riporta una scheda di esempio per la compilazione del questionario SUS (System Usability Scale.</w:t>
+        <w:t xml:space="preserve">Di seguito si riporta una scheda di esempio per la compilazione del questionario SUS (System </w:t>
+      </w:r>
+      <w:proofErr w:type="spellStart"/>
+      <w:r>
+        <w:rPr>
+          <w:rFonts w:asciiTheme="majorHAnsi" w:hAnsiTheme="majorHAnsi"/>
+        </w:rPr>
+        <w:t>Usability</w:t>
+      </w:r>
+      <w:proofErr w:type="spellEnd"/>
+      <w:r>
+        <w:rPr>
+          <w:rFonts w:asciiTheme="majorHAnsi" w:hAnsiTheme="majorHAnsi"/>
+        </w:rPr>
+        <w:t xml:space="preserve"> Scale.</w:t>
       </w:r>
     </w:p>
     <w:p>
@@ -17588,8 +18243,19 @@
                 <w:sz w:val="20"/>
                 <w:szCs w:val="20"/>
               </w:rPr>
-              <w:t>Ho avuto bisogno di imparare molti processi prima di riuscire ad utilizzare al meglio il gio</w:t>
-            </w:r>
+              <w:t xml:space="preserve">Ho avuto bisogno di imparare molti processi prima di riuscire ad utilizzare al meglio il </w:t>
+            </w:r>
+            <w:proofErr w:type="spellStart"/>
+            <w:r>
+              <w:rPr>
+                <w:rFonts w:ascii="Calibri" w:hAnsi="Calibri" w:cs="Times New Roman"/>
+                <w:color w:val="000000"/>
+                <w:sz w:val="20"/>
+                <w:szCs w:val="20"/>
+              </w:rPr>
+              <w:t>gio</w:t>
+            </w:r>
+            <w:proofErr w:type="spellEnd"/>
           </w:p>
         </w:tc>
         <w:tc>
@@ -18175,7 +18841,15 @@
       <w:fldChar w:fldCharType="end"/>
     </w:r>
     <w:r>
-      <w:t xml:space="preserve"> Healthy Catering</w:t>
+      <w:t xml:space="preserve"> </w:t>
+    </w:r>
+    <w:proofErr w:type="spellStart"/>
+    <w:r>
+      <w:t>Healthy</w:t>
+    </w:r>
+    <w:proofErr w:type="spellEnd"/>
+    <w:r>
+      <w:t xml:space="preserve"> Catering</w:t>
     </w:r>
     <w:r>
       <w:t xml:space="preserve"> – PPM documentazione </w:t>
@@ -18291,12 +18965,14 @@
                               <w:rFonts w:ascii="Garamond" w:hAnsi="Garamond"/>
                             </w:rPr>
                           </w:pPr>
+                          <w:proofErr w:type="spellStart"/>
                           <w:r>
                             <w:rPr>
                               <w:rFonts w:ascii="Garamond" w:hAnsi="Garamond"/>
                             </w:rPr>
                             <w:t>CdS</w:t>
                           </w:r>
+                          <w:proofErr w:type="spellEnd"/>
                           <w:r>
                             <w:rPr>
                               <w:rFonts w:ascii="Garamond" w:hAnsi="Garamond"/>
@@ -18378,12 +19054,14 @@
                         <w:rFonts w:ascii="Garamond" w:hAnsi="Garamond"/>
                       </w:rPr>
                     </w:pPr>
+                    <w:proofErr w:type="spellStart"/>
                     <w:r>
                       <w:rPr>
                         <w:rFonts w:ascii="Garamond" w:hAnsi="Garamond"/>
                       </w:rPr>
                       <w:t>CdS</w:t>
                     </w:r>
+                    <w:proofErr w:type="spellEnd"/>
                     <w:r>
                       <w:rPr>
                         <w:rFonts w:ascii="Garamond" w:hAnsi="Garamond"/>

</xml_diff>

<commit_message>
Cambiato cartella clinica con fascicolo sanitario
</commit_message>
<xml_diff>
--- a/doc/pianificazione/Modello Documentazione.docx
+++ b/doc/pianificazione/Modello Documentazione.docx
@@ -1,6 +1,6 @@
 
 <file path=word/document.xml><?xml version="1.0" encoding="utf-8"?>
-<w:document xmlns:wpc="http://schemas.microsoft.com/office/word/2010/wordprocessingCanvas" xmlns:cx="http://schemas.microsoft.com/office/drawing/2014/chartex" xmlns:cx1="http://schemas.microsoft.com/office/drawing/2015/9/8/chartex" xmlns:cx2="http://schemas.microsoft.com/office/drawing/2015/10/21/chartex" xmlns:cx3="http://schemas.microsoft.com/office/drawing/2016/5/9/chartex" xmlns:cx4="http://schemas.microsoft.com/office/drawing/2016/5/10/chartex" xmlns:cx5="http://schemas.microsoft.com/office/drawing/2016/5/11/chartex" xmlns:cx6="http://schemas.microsoft.com/office/drawing/2016/5/12/chartex" xmlns:cx7="http://schemas.microsoft.com/office/drawing/2016/5/13/chartex" xmlns:cx8="http://schemas.microsoft.com/office/drawing/2016/5/14/chartex" xmlns:mc="http://schemas.openxmlformats.org/markup-compatibility/2006" xmlns:aink="http://schemas.microsoft.com/office/drawing/2016/ink" xmlns:am3d="http://schemas.microsoft.com/office/drawing/2017/model3d" xmlns:o="urn:schemas-microsoft-com:office:office" xmlns:r="http://schemas.openxmlformats.org/officeDocument/2006/relationships" xmlns:m="http://schemas.openxmlformats.org/officeDocument/2006/math" xmlns:v="urn:schemas-microsoft-com:vml" xmlns:wp14="http://schemas.microsoft.com/office/word/2010/wordprocessingDrawing" xmlns:wp="http://schemas.openxmlformats.org/drawingml/2006/wordprocessingDrawing" xmlns:w10="urn:schemas-microsoft-com:office:word" xmlns:w="http://schemas.openxmlformats.org/wordprocessingml/2006/main" xmlns:w14="http://schemas.microsoft.com/office/word/2010/wordml" xmlns:w15="http://schemas.microsoft.com/office/word/2012/wordml" xmlns:w16cex="http://schemas.microsoft.com/office/word/2018/wordml/cex" xmlns:w16cid="http://schemas.microsoft.com/office/word/2016/wordml/cid" xmlns:w16="http://schemas.microsoft.com/office/word/2018/wordml" xmlns:w16sdtdh="http://schemas.microsoft.com/office/word/2020/wordml/sdtdatahash" xmlns:w16se="http://schemas.microsoft.com/office/word/2015/wordml/symex" xmlns:wpg="http://schemas.microsoft.com/office/word/2010/wordprocessingGroup" xmlns:wpi="http://schemas.microsoft.com/office/word/2010/wordprocessingInk" xmlns:wne="http://schemas.microsoft.com/office/word/2006/wordml" xmlns:wps="http://schemas.microsoft.com/office/word/2010/wordprocessingShape" mc:Ignorable="w14 w15 w16se w16cid w16 w16cex w16sdtdh wp14">
+<w:document xmlns:wpc="http://schemas.microsoft.com/office/word/2010/wordprocessingCanvas" xmlns:cx="http://schemas.microsoft.com/office/drawing/2014/chartex" xmlns:cx1="http://schemas.microsoft.com/office/drawing/2015/9/8/chartex" xmlns:cx2="http://schemas.microsoft.com/office/drawing/2015/10/21/chartex" xmlns:cx3="http://schemas.microsoft.com/office/drawing/2016/5/9/chartex" xmlns:cx4="http://schemas.microsoft.com/office/drawing/2016/5/10/chartex" xmlns:cx5="http://schemas.microsoft.com/office/drawing/2016/5/11/chartex" xmlns:cx6="http://schemas.microsoft.com/office/drawing/2016/5/12/chartex" xmlns:cx7="http://schemas.microsoft.com/office/drawing/2016/5/13/chartex" xmlns:cx8="http://schemas.microsoft.com/office/drawing/2016/5/14/chartex" xmlns:mc="http://schemas.openxmlformats.org/markup-compatibility/2006" xmlns:aink="http://schemas.microsoft.com/office/drawing/2016/ink" xmlns:am3d="http://schemas.microsoft.com/office/drawing/2017/model3d" xmlns:o="urn:schemas-microsoft-com:office:office" xmlns:oel="http://schemas.microsoft.com/office/2019/extlst" xmlns:r="http://schemas.openxmlformats.org/officeDocument/2006/relationships" xmlns:m="http://schemas.openxmlformats.org/officeDocument/2006/math" xmlns:v="urn:schemas-microsoft-com:vml" xmlns:wp14="http://schemas.microsoft.com/office/word/2010/wordprocessingDrawing" xmlns:wp="http://schemas.openxmlformats.org/drawingml/2006/wordprocessingDrawing" xmlns:w10="urn:schemas-microsoft-com:office:word" xmlns:w="http://schemas.openxmlformats.org/wordprocessingml/2006/main" xmlns:w14="http://schemas.microsoft.com/office/word/2010/wordml" xmlns:w15="http://schemas.microsoft.com/office/word/2012/wordml" xmlns:w16cex="http://schemas.microsoft.com/office/word/2018/wordml/cex" xmlns:w16cid="http://schemas.microsoft.com/office/word/2016/wordml/cid" xmlns:w16="http://schemas.microsoft.com/office/word/2018/wordml" xmlns:w16sdtdh="http://schemas.microsoft.com/office/word/2020/wordml/sdtdatahash" xmlns:w16se="http://schemas.microsoft.com/office/word/2015/wordml/symex" xmlns:wpg="http://schemas.microsoft.com/office/word/2010/wordprocessingGroup" xmlns:wpi="http://schemas.microsoft.com/office/word/2010/wordprocessingInk" xmlns:wne="http://schemas.microsoft.com/office/word/2006/wordml" xmlns:wps="http://schemas.microsoft.com/office/word/2010/wordprocessingShape" mc:Ignorable="w14 w15 w16se w16cid w16 w16cex w16sdtdh wp14">
   <w:body>
     <w:p>
       <w:pPr>
@@ -24,7 +24,6 @@
         </w:rPr>
       </w:pPr>
       <w:bookmarkStart w:id="0" w:name="_Hlk101112660"/>
-      <w:proofErr w:type="spellStart"/>
       <w:r>
         <w:rPr>
           <w:rFonts w:eastAsiaTheme="majorEastAsia" w:cstheme="majorBidi"/>
@@ -34,19 +33,7 @@
           <w:sz w:val="72"/>
           <w:szCs w:val="56"/>
         </w:rPr>
-        <w:t>Healthy</w:t>
-      </w:r>
-      <w:proofErr w:type="spellEnd"/>
-      <w:r>
-        <w:rPr>
-          <w:rFonts w:eastAsiaTheme="majorEastAsia" w:cstheme="majorBidi"/>
-          <w:b/>
-          <w:spacing w:val="-10"/>
-          <w:kern w:val="28"/>
-          <w:sz w:val="72"/>
-          <w:szCs w:val="56"/>
-        </w:rPr>
-        <w:t xml:space="preserve"> Catering</w:t>
+        <w:t>Healthy Catering</w:t>
       </w:r>
     </w:p>
     <w:bookmarkEnd w:id="0"/>
@@ -3989,21 +3976,7 @@
         <w:rPr>
           <w:rFonts w:asciiTheme="minorHAnsi" w:hAnsiTheme="minorHAnsi" w:cstheme="minorHAnsi"/>
         </w:rPr>
-        <w:t xml:space="preserve"> ed al </w:t>
-      </w:r>
-      <w:proofErr w:type="spellStart"/>
-      <w:r>
-        <w:rPr>
-          <w:rFonts w:asciiTheme="minorHAnsi" w:hAnsiTheme="minorHAnsi" w:cstheme="minorHAnsi"/>
-        </w:rPr>
-        <w:t>nustriScore</w:t>
-      </w:r>
-      <w:proofErr w:type="spellEnd"/>
-      <w:r>
-        <w:rPr>
-          <w:rFonts w:asciiTheme="minorHAnsi" w:hAnsiTheme="minorHAnsi" w:cstheme="minorHAnsi"/>
-        </w:rPr>
-        <w:t xml:space="preserve"> del piatto</w:t>
+        <w:t xml:space="preserve"> ed al nustriScore del piatto</w:t>
       </w:r>
       <w:r>
         <w:rPr>
@@ -4023,21 +3996,7 @@
         <w:rPr>
           <w:rFonts w:asciiTheme="minorHAnsi" w:hAnsiTheme="minorHAnsi" w:cstheme="minorHAnsi"/>
         </w:rPr>
-        <w:t>Inoltre, il videogioco punta a far comprendere l’impatto ambientale della preparazione di un piatto attraverso un sistema di ranking dell’</w:t>
-      </w:r>
-      <w:proofErr w:type="spellStart"/>
-      <w:r>
-        <w:rPr>
-          <w:rFonts w:asciiTheme="minorHAnsi" w:hAnsiTheme="minorHAnsi" w:cstheme="minorHAnsi"/>
-        </w:rPr>
-        <w:t>ecoScore</w:t>
-      </w:r>
-      <w:proofErr w:type="spellEnd"/>
-      <w:r>
-        <w:rPr>
-          <w:rFonts w:asciiTheme="minorHAnsi" w:hAnsiTheme="minorHAnsi" w:cstheme="minorHAnsi"/>
-        </w:rPr>
-        <w:t xml:space="preserve"> </w:t>
+        <w:t xml:space="preserve">Inoltre, il videogioco punta a far comprendere l’impatto ambientale della preparazione di un piatto attraverso un sistema di ranking dell’ecoScore </w:t>
       </w:r>
       <w:r>
         <w:rPr>
@@ -6028,27 +5987,13 @@
         <w:rPr>
           <w:rFonts w:asciiTheme="minorHAnsi" w:hAnsiTheme="minorHAnsi" w:cstheme="minorHAnsi"/>
         </w:rPr>
-        <w:t xml:space="preserve">L’applicazione dovrà avere uno stile moderno </w:t>
-      </w:r>
-      <w:proofErr w:type="gramStart"/>
-      <w:r>
-        <w:rPr>
-          <w:rFonts w:asciiTheme="minorHAnsi" w:hAnsiTheme="minorHAnsi" w:cstheme="minorHAnsi"/>
-        </w:rPr>
-        <w:t>e</w:t>
-      </w:r>
-      <w:r>
-        <w:rPr>
-          <w:rFonts w:asciiTheme="minorHAnsi" w:hAnsiTheme="minorHAnsi" w:cstheme="minorHAnsi"/>
-        </w:rPr>
-        <w:t>d</w:t>
-      </w:r>
-      <w:proofErr w:type="gramEnd"/>
-      <w:r>
-        <w:rPr>
-          <w:rFonts w:asciiTheme="minorHAnsi" w:hAnsiTheme="minorHAnsi" w:cstheme="minorHAnsi"/>
-        </w:rPr>
-        <w:t xml:space="preserve"> coerente con le tematiche e ambientazione del gioco</w:t>
+        <w:t>L’applicazione dovrà avere uno stile moderno e</w:t>
+      </w:r>
+      <w:r>
+        <w:rPr>
+          <w:rFonts w:asciiTheme="minorHAnsi" w:hAnsiTheme="minorHAnsi" w:cstheme="minorHAnsi"/>
+        </w:rPr>
+        <w:t>d coerente con le tematiche e ambientazione del gioco</w:t>
       </w:r>
       <w:r>
         <w:rPr>
@@ -6217,7 +6162,10 @@
         </w:sectPr>
       </w:pPr>
       <w:r>
-        <w:t>Palette colori cartella clinica</w:t>
+        <w:t xml:space="preserve">Palette colori </w:t>
+      </w:r>
+      <w:r>
+        <w:t>fascicolo sanitario</w:t>
       </w:r>
     </w:p>
     <w:p/>
@@ -6262,13 +6210,19 @@
         <w:rPr>
           <w:rFonts w:asciiTheme="minorHAnsi" w:hAnsiTheme="minorHAnsi" w:cstheme="minorHAnsi"/>
         </w:rPr>
-        <w:t>i ritrovano nel</w:t>
-      </w:r>
-      <w:r>
-        <w:rPr>
-          <w:rFonts w:asciiTheme="minorHAnsi" w:hAnsiTheme="minorHAnsi" w:cstheme="minorHAnsi"/>
-        </w:rPr>
-        <w:t>la cartella clinica del cliente</w:t>
+        <w:t xml:space="preserve">i ritrovano </w:t>
+      </w:r>
+      <w:r>
+        <w:rPr>
+          <w:rFonts w:asciiTheme="minorHAnsi" w:hAnsiTheme="minorHAnsi" w:cstheme="minorHAnsi"/>
+        </w:rPr>
+        <w:t>nel fascicolo sanitario</w:t>
+      </w:r>
+      <w:r>
+        <w:rPr>
+          <w:rFonts w:asciiTheme="minorHAnsi" w:hAnsiTheme="minorHAnsi" w:cstheme="minorHAnsi"/>
+        </w:rPr>
+        <w:t xml:space="preserve"> del cliente</w:t>
       </w:r>
       <w:r>
         <w:rPr>
@@ -6366,21 +6320,7 @@
         <w:rPr>
           <w:rFonts w:asciiTheme="minorHAnsi" w:hAnsiTheme="minorHAnsi" w:cstheme="minorHAnsi"/>
         </w:rPr>
-        <w:t xml:space="preserve"> il “PT Sans </w:t>
-      </w:r>
-      <w:proofErr w:type="spellStart"/>
-      <w:r>
-        <w:rPr>
-          <w:rFonts w:asciiTheme="minorHAnsi" w:hAnsiTheme="minorHAnsi" w:cstheme="minorHAnsi"/>
-        </w:rPr>
-        <w:t>Narrow</w:t>
-      </w:r>
-      <w:proofErr w:type="spellEnd"/>
-      <w:r>
-        <w:rPr>
-          <w:rFonts w:asciiTheme="minorHAnsi" w:hAnsiTheme="minorHAnsi" w:cstheme="minorHAnsi"/>
-        </w:rPr>
-        <w:t xml:space="preserve">”. È stato scelto il seguente font poiché è un font Sans Serif, adatto </w:t>
+        <w:t xml:space="preserve"> il “PT Sans Narrow”. È stato scelto il seguente font poiché è un font Sans Serif, adatto </w:t>
       </w:r>
       <w:r>
         <w:rPr>
@@ -10417,21 +10357,7 @@
         <w:rPr>
           <w:rFonts w:asciiTheme="minorHAnsi" w:hAnsiTheme="minorHAnsi" w:cstheme="minorHAnsi"/>
         </w:rPr>
-        <w:t xml:space="preserve"> necessarie per il dominio applicativo. È stata utilizzata la documentazione ufficiale di </w:t>
-      </w:r>
-      <w:proofErr w:type="spellStart"/>
-      <w:r>
-        <w:rPr>
-          <w:rFonts w:asciiTheme="minorHAnsi" w:hAnsiTheme="minorHAnsi" w:cstheme="minorHAnsi"/>
-        </w:rPr>
-        <w:t>Unity</w:t>
-      </w:r>
-      <w:proofErr w:type="spellEnd"/>
-      <w:r>
-        <w:rPr>
-          <w:rFonts w:asciiTheme="minorHAnsi" w:hAnsiTheme="minorHAnsi" w:cstheme="minorHAnsi"/>
-        </w:rPr>
-        <w:t xml:space="preserve"> come risorsa informativa legata allo </w:t>
+        <w:t xml:space="preserve"> necessarie per il dominio applicativo. È stata utilizzata la documentazione ufficiale di Unity come risorsa informativa legata allo </w:t>
       </w:r>
       <w:r>
         <w:rPr>
@@ -10457,23 +10383,7 @@
             <w:rStyle w:val="Collegamentoipertestuale"/>
             <w:rFonts w:asciiTheme="minorHAnsi" w:hAnsiTheme="minorHAnsi" w:cstheme="minorHAnsi"/>
           </w:rPr>
-          <w:t xml:space="preserve">Complete C# </w:t>
-        </w:r>
-        <w:proofErr w:type="spellStart"/>
-        <w:r>
-          <w:rPr>
-            <w:rStyle w:val="Collegamentoipertestuale"/>
-            <w:rFonts w:asciiTheme="minorHAnsi" w:hAnsiTheme="minorHAnsi" w:cstheme="minorHAnsi"/>
-          </w:rPr>
-          <w:t>Unity</w:t>
-        </w:r>
-        <w:proofErr w:type="spellEnd"/>
-        <w:r>
-          <w:rPr>
-            <w:rStyle w:val="Collegamentoipertestuale"/>
-            <w:rFonts w:asciiTheme="minorHAnsi" w:hAnsiTheme="minorHAnsi" w:cstheme="minorHAnsi"/>
-          </w:rPr>
-          <w:t xml:space="preserve"> Game Developer 3D Online Course</w:t>
+          <w:t>Complete C# Unity Game Developer 3D Online Course</w:t>
         </w:r>
       </w:hyperlink>
       <w:r>
@@ -10706,63 +10616,7 @@
         <w:rPr>
           <w:rFonts w:asciiTheme="minorHAnsi" w:hAnsiTheme="minorHAnsi" w:cstheme="minorHAnsi"/>
         </w:rPr>
-        <w:t>Verranno utilizzati asset presenti nei pack “</w:t>
-      </w:r>
-      <w:proofErr w:type="spellStart"/>
-      <w:r>
-        <w:rPr>
-          <w:rFonts w:asciiTheme="minorHAnsi" w:hAnsiTheme="minorHAnsi" w:cstheme="minorHAnsi"/>
-        </w:rPr>
-        <w:t>Polygon</w:t>
-      </w:r>
-      <w:proofErr w:type="spellEnd"/>
-      <w:r>
-        <w:rPr>
-          <w:rFonts w:asciiTheme="minorHAnsi" w:hAnsiTheme="minorHAnsi" w:cstheme="minorHAnsi"/>
-        </w:rPr>
-        <w:t xml:space="preserve"> City”, “</w:t>
-      </w:r>
-      <w:proofErr w:type="spellStart"/>
-      <w:r>
-        <w:rPr>
-          <w:rFonts w:asciiTheme="minorHAnsi" w:hAnsiTheme="minorHAnsi" w:cstheme="minorHAnsi"/>
-        </w:rPr>
-        <w:t>Polygon</w:t>
-      </w:r>
-      <w:proofErr w:type="spellEnd"/>
-      <w:r>
-        <w:rPr>
-          <w:rFonts w:asciiTheme="minorHAnsi" w:hAnsiTheme="minorHAnsi" w:cstheme="minorHAnsi"/>
-        </w:rPr>
-        <w:t xml:space="preserve"> Farmer”, “</w:t>
-      </w:r>
-      <w:proofErr w:type="spellStart"/>
-      <w:r>
-        <w:rPr>
-          <w:rFonts w:asciiTheme="minorHAnsi" w:hAnsiTheme="minorHAnsi" w:cstheme="minorHAnsi"/>
-        </w:rPr>
-        <w:t>Polygon</w:t>
-      </w:r>
-      <w:proofErr w:type="spellEnd"/>
-      <w:r>
-        <w:rPr>
-          <w:rFonts w:asciiTheme="minorHAnsi" w:hAnsiTheme="minorHAnsi" w:cstheme="minorHAnsi"/>
-        </w:rPr>
-        <w:t xml:space="preserve"> </w:t>
-      </w:r>
-      <w:proofErr w:type="spellStart"/>
-      <w:r>
-        <w:rPr>
-          <w:rFonts w:asciiTheme="minorHAnsi" w:hAnsiTheme="minorHAnsi" w:cstheme="minorHAnsi"/>
-        </w:rPr>
-        <w:t>Prototype</w:t>
-      </w:r>
-      <w:proofErr w:type="spellEnd"/>
-      <w:r>
-        <w:rPr>
-          <w:rFonts w:asciiTheme="minorHAnsi" w:hAnsiTheme="minorHAnsi" w:cstheme="minorHAnsi"/>
-        </w:rPr>
-        <w:t xml:space="preserve"> Pack” in possesso da Cassano Francesco Saverio. </w:t>
+        <w:t xml:space="preserve">Verranno utilizzati asset presenti nei pack “Polygon City”, “Polygon Farmer”, “Polygon Prototype Pack” in possesso da Cassano Francesco Saverio. </w:t>
       </w:r>
       <w:r>
         <w:rPr>
@@ -10774,21 +10628,7 @@
         <w:rPr>
           <w:rFonts w:asciiTheme="minorHAnsi" w:hAnsiTheme="minorHAnsi" w:cstheme="minorHAnsi"/>
         </w:rPr>
-        <w:t xml:space="preserve"> saranno reperiti dall’asset store di </w:t>
-      </w:r>
-      <w:proofErr w:type="spellStart"/>
-      <w:r>
-        <w:rPr>
-          <w:rFonts w:asciiTheme="minorHAnsi" w:hAnsiTheme="minorHAnsi" w:cstheme="minorHAnsi"/>
-        </w:rPr>
-        <w:t>Unity</w:t>
-      </w:r>
-      <w:proofErr w:type="spellEnd"/>
-      <w:r>
-        <w:rPr>
-          <w:rFonts w:asciiTheme="minorHAnsi" w:hAnsiTheme="minorHAnsi" w:cstheme="minorHAnsi"/>
-        </w:rPr>
-        <w:t xml:space="preserve">. L’interfaccia grafica </w:t>
+        <w:t xml:space="preserve"> saranno reperiti dall’asset store di Unity. L’interfaccia grafica </w:t>
       </w:r>
       <w:r>
         <w:rPr>
@@ -11041,35 +10881,7 @@
         <w:rPr>
           <w:rFonts w:asciiTheme="minorHAnsi" w:hAnsiTheme="minorHAnsi" w:cstheme="minorHAnsi"/>
         </w:rPr>
-        <w:t xml:space="preserve">Il </w:t>
-      </w:r>
-      <w:proofErr w:type="spellStart"/>
-      <w:r>
-        <w:rPr>
-          <w:rFonts w:asciiTheme="minorHAnsi" w:hAnsiTheme="minorHAnsi" w:cstheme="minorHAnsi"/>
-        </w:rPr>
-        <w:t>serious</w:t>
-      </w:r>
-      <w:proofErr w:type="spellEnd"/>
-      <w:r>
-        <w:rPr>
-          <w:rFonts w:asciiTheme="minorHAnsi" w:hAnsiTheme="minorHAnsi" w:cstheme="minorHAnsi"/>
-        </w:rPr>
-        <w:t xml:space="preserve"> game </w:t>
-      </w:r>
-      <w:proofErr w:type="spellStart"/>
-      <w:r>
-        <w:rPr>
-          <w:rFonts w:asciiTheme="minorHAnsi" w:hAnsiTheme="minorHAnsi" w:cstheme="minorHAnsi"/>
-        </w:rPr>
-        <w:t>Healty</w:t>
-      </w:r>
-      <w:proofErr w:type="spellEnd"/>
-      <w:r>
-        <w:rPr>
-          <w:rFonts w:asciiTheme="minorHAnsi" w:hAnsiTheme="minorHAnsi" w:cstheme="minorHAnsi"/>
-        </w:rPr>
-        <w:t xml:space="preserve"> Catering ha lo scopo di istruire i giocatori all’alimentazione sana e rispettosa dell’ambiente illustrando la correlazione fra un piatto da mangiare, la corrispettiva</w:t>
+        <w:t>Il serious game Healty Catering ha lo scopo di istruire i giocatori all’alimentazione sana e rispettosa dell’ambiente illustrando la correlazione fra un piatto da mangiare, la corrispettiva</w:t>
       </w:r>
     </w:p>
     <w:p>
@@ -11138,35 +10950,7 @@
         <w:rPr>
           <w:rFonts w:asciiTheme="minorHAnsi" w:hAnsiTheme="minorHAnsi" w:cstheme="minorHAnsi"/>
         </w:rPr>
-        <w:t xml:space="preserve">Il </w:t>
-      </w:r>
-      <w:proofErr w:type="spellStart"/>
-      <w:r>
-        <w:rPr>
-          <w:rFonts w:asciiTheme="minorHAnsi" w:hAnsiTheme="minorHAnsi" w:cstheme="minorHAnsi"/>
-        </w:rPr>
-        <w:t>serious</w:t>
-      </w:r>
-      <w:proofErr w:type="spellEnd"/>
-      <w:r>
-        <w:rPr>
-          <w:rFonts w:asciiTheme="minorHAnsi" w:hAnsiTheme="minorHAnsi" w:cstheme="minorHAnsi"/>
-        </w:rPr>
-        <w:t xml:space="preserve"> game </w:t>
-      </w:r>
-      <w:proofErr w:type="spellStart"/>
-      <w:r>
-        <w:rPr>
-          <w:rFonts w:asciiTheme="minorHAnsi" w:hAnsiTheme="minorHAnsi" w:cstheme="minorHAnsi"/>
-        </w:rPr>
-        <w:t>Healty</w:t>
-      </w:r>
-      <w:proofErr w:type="spellEnd"/>
-      <w:r>
-        <w:rPr>
-          <w:rFonts w:asciiTheme="minorHAnsi" w:hAnsiTheme="minorHAnsi" w:cstheme="minorHAnsi"/>
-        </w:rPr>
-        <w:t xml:space="preserve"> Catering presenta i seguenti concetti:</w:t>
+        <w:t>Il serious game Healty Catering presenta i seguenti concetti:</w:t>
       </w:r>
     </w:p>
     <w:p>
@@ -11280,21 +11064,7 @@
         <w:rPr>
           <w:rFonts w:asciiTheme="minorHAnsi" w:hAnsiTheme="minorHAnsi" w:cstheme="minorHAnsi"/>
         </w:rPr>
-        <w:t xml:space="preserve">Il gioco ha una struttura </w:t>
-      </w:r>
-      <w:proofErr w:type="spellStart"/>
-      <w:r>
-        <w:rPr>
-          <w:rFonts w:asciiTheme="minorHAnsi" w:hAnsiTheme="minorHAnsi" w:cstheme="minorHAnsi"/>
-        </w:rPr>
-        <w:t>endless</w:t>
-      </w:r>
-      <w:proofErr w:type="spellEnd"/>
-      <w:r>
-        <w:rPr>
-          <w:rFonts w:asciiTheme="minorHAnsi" w:hAnsiTheme="minorHAnsi" w:cstheme="minorHAnsi"/>
-        </w:rPr>
-        <w:t xml:space="preserve"> e la difficoltà aumenta all’aumentare del punteggio del ristorante.</w:t>
+        <w:t>Il gioco ha una struttura endless e la difficoltà aumenta all’aumentare del punteggio del ristorante.</w:t>
       </w:r>
     </w:p>
     <w:p>
@@ -11322,21 +11092,7 @@
         <w:rPr>
           <w:rFonts w:asciiTheme="minorHAnsi" w:hAnsiTheme="minorHAnsi" w:cstheme="minorHAnsi"/>
         </w:rPr>
-        <w:t xml:space="preserve">Se il giocatore </w:t>
-      </w:r>
-      <w:proofErr w:type="gramStart"/>
-      <w:r>
-        <w:rPr>
-          <w:rFonts w:asciiTheme="minorHAnsi" w:hAnsiTheme="minorHAnsi" w:cstheme="minorHAnsi"/>
-        </w:rPr>
-        <w:t>dovesse servire</w:t>
-      </w:r>
-      <w:proofErr w:type="gramEnd"/>
-      <w:r>
-        <w:rPr>
-          <w:rFonts w:asciiTheme="minorHAnsi" w:hAnsiTheme="minorHAnsi" w:cstheme="minorHAnsi"/>
-        </w:rPr>
-        <w:t xml:space="preserve"> un piatto non idoneo, gli verrà fornito un suggerimento su quali sarebbero state le opzioni migliori.</w:t>
+        <w:t>Se il giocatore dovesse servire un piatto non idoneo, gli verrà fornito un suggerimento su quali sarebbero state le opzioni migliori.</w:t>
       </w:r>
     </w:p>
     <w:p>
@@ -11468,35 +11224,7 @@
         <w:rPr>
           <w:rFonts w:asciiTheme="minorHAnsi" w:hAnsiTheme="minorHAnsi" w:cstheme="minorHAnsi"/>
         </w:rPr>
-        <w:t xml:space="preserve">Il giocatore selezionerà una portata in base alle pietanze disponibili ed alle patologie del cliente (con annessa relativa dieta), verrà generata una lista di piatti ordinati dal più affine al meno affine; in base a quanto selezionato dal giocatore gli verrà assegnato un punteggio da aggiungere a quello base. A parità di affinità tra patologie e dieta del cliente i piatti verranno ordinati anche in base al </w:t>
-      </w:r>
-      <w:proofErr w:type="spellStart"/>
-      <w:r>
-        <w:rPr>
-          <w:rFonts w:asciiTheme="minorHAnsi" w:hAnsiTheme="minorHAnsi" w:cstheme="minorHAnsi"/>
-        </w:rPr>
-        <w:t>ecoScore</w:t>
-      </w:r>
-      <w:proofErr w:type="spellEnd"/>
-      <w:r>
-        <w:rPr>
-          <w:rFonts w:asciiTheme="minorHAnsi" w:hAnsiTheme="minorHAnsi" w:cstheme="minorHAnsi"/>
-        </w:rPr>
-        <w:t xml:space="preserve"> e </w:t>
-      </w:r>
-      <w:proofErr w:type="spellStart"/>
-      <w:r>
-        <w:rPr>
-          <w:rFonts w:asciiTheme="minorHAnsi" w:hAnsiTheme="minorHAnsi" w:cstheme="minorHAnsi"/>
-        </w:rPr>
-        <w:t>nutriScore</w:t>
-      </w:r>
-      <w:proofErr w:type="spellEnd"/>
-      <w:r>
-        <w:rPr>
-          <w:rFonts w:asciiTheme="minorHAnsi" w:hAnsiTheme="minorHAnsi" w:cstheme="minorHAnsi"/>
-        </w:rPr>
-        <w:t>.</w:t>
+        <w:t>Il giocatore selezionerà una portata in base alle pietanze disponibili ed alle patologie del cliente (con annessa relativa dieta), verrà generata una lista di piatti ordinati dal più affine al meno affine; in base a quanto selezionato dal giocatore gli verrà assegnato un punteggio da aggiungere a quello base. A parità di affinità tra patologie e dieta del cliente i piatti verranno ordinati anche in base al ecoScore e nutriScore.</w:t>
       </w:r>
     </w:p>
     <w:p>
@@ -11638,21 +11366,7 @@
         <w:rPr>
           <w:rFonts w:asciiTheme="minorHAnsi" w:hAnsiTheme="minorHAnsi" w:cstheme="minorHAnsi"/>
         </w:rPr>
-        <w:t xml:space="preserve">Qui di seguito sono elencate le skill che i giocatori potranno acquisire attraverso il </w:t>
-      </w:r>
-      <w:proofErr w:type="spellStart"/>
-      <w:r>
-        <w:rPr>
-          <w:rFonts w:asciiTheme="minorHAnsi" w:hAnsiTheme="minorHAnsi" w:cstheme="minorHAnsi"/>
-        </w:rPr>
-        <w:t>serious</w:t>
-      </w:r>
-      <w:proofErr w:type="spellEnd"/>
-      <w:r>
-        <w:rPr>
-          <w:rFonts w:asciiTheme="minorHAnsi" w:hAnsiTheme="minorHAnsi" w:cstheme="minorHAnsi"/>
-        </w:rPr>
-        <w:t xml:space="preserve"> game:</w:t>
+        <w:t>Qui di seguito sono elencate le skill che i giocatori potranno acquisire attraverso il serious game:</w:t>
       </w:r>
     </w:p>
     <w:p>
@@ -11832,21 +11546,7 @@
         <w:rPr>
           <w:rFonts w:asciiTheme="minorHAnsi" w:hAnsiTheme="minorHAnsi" w:cstheme="minorHAnsi"/>
         </w:rPr>
-        <w:t xml:space="preserve">L’idea alla base del gioco </w:t>
-      </w:r>
-      <w:proofErr w:type="spellStart"/>
-      <w:r>
-        <w:rPr>
-          <w:rFonts w:asciiTheme="minorHAnsi" w:hAnsiTheme="minorHAnsi" w:cstheme="minorHAnsi"/>
-        </w:rPr>
-        <w:t>Healty</w:t>
-      </w:r>
-      <w:proofErr w:type="spellEnd"/>
-      <w:r>
-        <w:rPr>
-          <w:rFonts w:asciiTheme="minorHAnsi" w:hAnsiTheme="minorHAnsi" w:cstheme="minorHAnsi"/>
-        </w:rPr>
-        <w:t xml:space="preserve"> Catering è quella di istruire i giocatori alla scelta dei piatti migliori sia dal punto di vista medico che ambientale.</w:t>
+        <w:t>L’idea alla base del gioco Healty Catering è quella di istruire i giocatori alla scelta dei piatti migliori sia dal punto di vista medico che ambientale.</w:t>
       </w:r>
     </w:p>
     <w:p>
@@ -12095,49 +11795,7 @@
         <w:rPr>
           <w:rFonts w:asciiTheme="minorHAnsi" w:hAnsiTheme="minorHAnsi" w:cstheme="minorHAnsi"/>
         </w:rPr>
-        <w:t xml:space="preserve">Il giocatore dovrà quindi scegliere dalla lista quanto richiesto dal cliente; </w:t>
-      </w:r>
-      <w:proofErr w:type="gramStart"/>
-      <w:r>
-        <w:rPr>
-          <w:rFonts w:asciiTheme="minorHAnsi" w:hAnsiTheme="minorHAnsi" w:cstheme="minorHAnsi"/>
-        </w:rPr>
-        <w:t>in seguito</w:t>
-      </w:r>
-      <w:proofErr w:type="gramEnd"/>
-      <w:r>
-        <w:rPr>
-          <w:rFonts w:asciiTheme="minorHAnsi" w:hAnsiTheme="minorHAnsi" w:cstheme="minorHAnsi"/>
-        </w:rPr>
-        <w:t xml:space="preserve"> verrà generata una lista di piatti ordinati, dal più affine al meno affine, in base alle patologie e alla dieta del cliente, e a parità di affinità in base al </w:t>
-      </w:r>
-      <w:proofErr w:type="spellStart"/>
-      <w:r>
-        <w:rPr>
-          <w:rFonts w:asciiTheme="minorHAnsi" w:hAnsiTheme="minorHAnsi" w:cstheme="minorHAnsi"/>
-        </w:rPr>
-        <w:t>costoEco</w:t>
-      </w:r>
-      <w:proofErr w:type="spellEnd"/>
-      <w:r>
-        <w:rPr>
-          <w:rFonts w:asciiTheme="minorHAnsi" w:hAnsiTheme="minorHAnsi" w:cstheme="minorHAnsi"/>
-        </w:rPr>
-        <w:t xml:space="preserve"> e </w:t>
-      </w:r>
-      <w:proofErr w:type="spellStart"/>
-      <w:r>
-        <w:rPr>
-          <w:rFonts w:asciiTheme="minorHAnsi" w:hAnsiTheme="minorHAnsi" w:cstheme="minorHAnsi"/>
-        </w:rPr>
-        <w:t>nutriScore</w:t>
-      </w:r>
-      <w:proofErr w:type="spellEnd"/>
-      <w:r>
-        <w:rPr>
-          <w:rFonts w:asciiTheme="minorHAnsi" w:hAnsiTheme="minorHAnsi" w:cstheme="minorHAnsi"/>
-        </w:rPr>
-        <w:t xml:space="preserve"> (e in base alla posizione del piatto scelto dal giocatore in questa lista) verrà assegnato un punteggio.</w:t>
+        <w:t>Il giocatore dovrà quindi scegliere dalla lista quanto richiesto dal cliente; in seguito verrà generata una lista di piatti ordinati, dal più affine al meno affine, in base alle patologie e alla dieta del cliente, e a parità di affinità in base al costoEco e nutriScore (e in base alla posizione del piatto scelto dal giocatore in questa lista) verrà assegnato un punteggio.</w:t>
       </w:r>
     </w:p>
     <w:p>
@@ -12159,21 +11817,7 @@
         <w:rPr>
           <w:rFonts w:asciiTheme="minorHAnsi" w:hAnsiTheme="minorHAnsi" w:cstheme="minorHAnsi"/>
         </w:rPr>
-        <w:t xml:space="preserve">In base al punteggio lo score del ristorante tenderà a salire o scendere; </w:t>
-      </w:r>
-      <w:proofErr w:type="gramStart"/>
-      <w:r>
-        <w:rPr>
-          <w:rFonts w:asciiTheme="minorHAnsi" w:hAnsiTheme="minorHAnsi" w:cstheme="minorHAnsi"/>
-        </w:rPr>
-        <w:t>inoltre</w:t>
-      </w:r>
-      <w:proofErr w:type="gramEnd"/>
-      <w:r>
-        <w:rPr>
-          <w:rFonts w:asciiTheme="minorHAnsi" w:hAnsiTheme="minorHAnsi" w:cstheme="minorHAnsi"/>
-        </w:rPr>
-        <w:t xml:space="preserve"> il prezzo del piatto rispecchierà, attraverso un bonus, l’affinità del piatto scelto.</w:t>
+        <w:t>In base al punteggio lo score del ristorante tenderà a salire o scendere; inoltre il prezzo del piatto rispecchierà, attraverso un bonus, l’affinità del piatto scelto.</w:t>
       </w:r>
     </w:p>
     <w:p>
@@ -12276,35 +11920,7 @@
         <w:rPr>
           <w:rFonts w:asciiTheme="minorHAnsi" w:hAnsiTheme="minorHAnsi" w:cstheme="minorHAnsi"/>
         </w:rPr>
-        <w:t xml:space="preserve">bonus affinità = + 5% sul prezzo base se il piatto è affine al cliente (patologie e dieta) -5% sul prezzo base se il piatto non è affine al cliente, ed extra bonus di 3% o 2% o 1% se il piatto è rispettivamente in prima, seconda o terza posizione nella lista dei piatti ordinati dal migliore al peggiore in base all’affinità con patologie e dieta e </w:t>
-      </w:r>
-      <w:proofErr w:type="spellStart"/>
-      <w:r>
-        <w:rPr>
-          <w:rFonts w:asciiTheme="minorHAnsi" w:hAnsiTheme="minorHAnsi" w:cstheme="minorHAnsi"/>
-        </w:rPr>
-        <w:t>nutriscore</w:t>
-      </w:r>
-      <w:proofErr w:type="spellEnd"/>
-      <w:r>
-        <w:rPr>
-          <w:rFonts w:asciiTheme="minorHAnsi" w:hAnsiTheme="minorHAnsi" w:cstheme="minorHAnsi"/>
-        </w:rPr>
-        <w:t xml:space="preserve"> e </w:t>
-      </w:r>
-      <w:proofErr w:type="spellStart"/>
-      <w:r>
-        <w:rPr>
-          <w:rFonts w:asciiTheme="minorHAnsi" w:hAnsiTheme="minorHAnsi" w:cstheme="minorHAnsi"/>
-        </w:rPr>
-        <w:t>ecoScore</w:t>
-      </w:r>
-      <w:proofErr w:type="spellEnd"/>
-      <w:r>
-        <w:rPr>
-          <w:rFonts w:asciiTheme="minorHAnsi" w:hAnsiTheme="minorHAnsi" w:cstheme="minorHAnsi"/>
-        </w:rPr>
-        <w:t>.</w:t>
+        <w:t>bonus affinità = + 5% sul prezzo base se il piatto è affine al cliente (patologie e dieta) -5% sul prezzo base se il piatto non è affine al cliente, ed extra bonus di 3% o 2% o 1% se il piatto è rispettivamente in prima, seconda o terza posizione nella lista dei piatti ordinati dal migliore al peggiore in base all’affinità con patologie e dieta e nutriscore e ecoScore.</w:t>
       </w:r>
     </w:p>
     <w:p>
@@ -12364,35 +11980,7 @@
         <w:rPr>
           <w:rFonts w:asciiTheme="minorHAnsi" w:hAnsiTheme="minorHAnsi" w:cstheme="minorHAnsi"/>
         </w:rPr>
-        <w:t xml:space="preserve">bonus </w:t>
-      </w:r>
-      <w:proofErr w:type="spellStart"/>
-      <w:r>
-        <w:rPr>
-          <w:rFonts w:asciiTheme="minorHAnsi" w:hAnsiTheme="minorHAnsi" w:cstheme="minorHAnsi"/>
-        </w:rPr>
-        <w:t>nutriscore</w:t>
-      </w:r>
-      <w:proofErr w:type="spellEnd"/>
-      <w:r>
-        <w:rPr>
-          <w:rFonts w:asciiTheme="minorHAnsi" w:hAnsiTheme="minorHAnsi" w:cstheme="minorHAnsi"/>
-        </w:rPr>
-        <w:t xml:space="preserve"> = in base al </w:t>
-      </w:r>
-      <w:proofErr w:type="spellStart"/>
-      <w:r>
-        <w:rPr>
-          <w:rFonts w:asciiTheme="minorHAnsi" w:hAnsiTheme="minorHAnsi" w:cstheme="minorHAnsi"/>
-        </w:rPr>
-        <w:t>nutriscore</w:t>
-      </w:r>
-      <w:proofErr w:type="spellEnd"/>
-      <w:r>
-        <w:rPr>
-          <w:rFonts w:asciiTheme="minorHAnsi" w:hAnsiTheme="minorHAnsi" w:cstheme="minorHAnsi"/>
-        </w:rPr>
-        <w:t>:</w:t>
+        <w:t>bonus nutriscore = in base al nutriscore:</w:t>
       </w:r>
     </w:p>
     <w:p>
@@ -12514,49 +12102,7 @@
         <w:rPr>
           <w:rFonts w:asciiTheme="minorHAnsi" w:hAnsiTheme="minorHAnsi" w:cstheme="minorHAnsi"/>
         </w:rPr>
-        <w:t xml:space="preserve">bonus </w:t>
-      </w:r>
-      <w:proofErr w:type="spellStart"/>
-      <w:r>
-        <w:rPr>
-          <w:rFonts w:asciiTheme="minorHAnsi" w:hAnsiTheme="minorHAnsi" w:cstheme="minorHAnsi"/>
-        </w:rPr>
-        <w:t>ecoScore</w:t>
-      </w:r>
-      <w:proofErr w:type="spellEnd"/>
-      <w:r>
-        <w:rPr>
-          <w:rFonts w:asciiTheme="minorHAnsi" w:hAnsiTheme="minorHAnsi" w:cstheme="minorHAnsi"/>
-        </w:rPr>
-        <w:t xml:space="preserve"> = in base al valore dell’</w:t>
-      </w:r>
-      <w:proofErr w:type="spellStart"/>
-      <w:r>
-        <w:rPr>
-          <w:rFonts w:asciiTheme="minorHAnsi" w:hAnsiTheme="minorHAnsi" w:cstheme="minorHAnsi"/>
-        </w:rPr>
-        <w:t>ecoscore</w:t>
-      </w:r>
-      <w:proofErr w:type="spellEnd"/>
-      <w:r>
-        <w:rPr>
-          <w:rFonts w:asciiTheme="minorHAnsi" w:hAnsiTheme="minorHAnsi" w:cstheme="minorHAnsi"/>
-        </w:rPr>
-        <w:t>: (non sappiamo ancora come assegnare l’</w:t>
-      </w:r>
-      <w:proofErr w:type="spellStart"/>
-      <w:r>
-        <w:rPr>
-          <w:rFonts w:asciiTheme="minorHAnsi" w:hAnsiTheme="minorHAnsi" w:cstheme="minorHAnsi"/>
-        </w:rPr>
-        <w:t>ecoscore</w:t>
-      </w:r>
-      <w:proofErr w:type="spellEnd"/>
-      <w:r>
-        <w:rPr>
-          <w:rFonts w:asciiTheme="minorHAnsi" w:hAnsiTheme="minorHAnsi" w:cstheme="minorHAnsi"/>
-        </w:rPr>
-        <w:t xml:space="preserve"> agli ingredienti quindi tali valori sono probabilmente da rivedere)</w:t>
+        <w:t>bonus ecoScore = in base al valore dell’ecoscore: (non sappiamo ancora come assegnare l’ecoscore agli ingredienti quindi tali valori sono probabilmente da rivedere)</w:t>
       </w:r>
     </w:p>
     <w:p>
@@ -12696,21 +12242,7 @@
         <w:rPr>
           <w:rFonts w:asciiTheme="minorHAnsi" w:hAnsiTheme="minorHAnsi" w:cstheme="minorHAnsi"/>
         </w:rPr>
-        <w:t xml:space="preserve">Il giocatore avrà una risposta da parte del cliente attraverso un feedback visivo base all’affinità del cliente con il piatto servito, con conseguente riproduzione di </w:t>
-      </w:r>
-      <w:proofErr w:type="gramStart"/>
-      <w:r>
-        <w:rPr>
-          <w:rFonts w:asciiTheme="minorHAnsi" w:hAnsiTheme="minorHAnsi" w:cstheme="minorHAnsi"/>
-        </w:rPr>
-        <w:t>un’ animazione</w:t>
-      </w:r>
-      <w:proofErr w:type="gramEnd"/>
-      <w:r>
-        <w:rPr>
-          <w:rFonts w:asciiTheme="minorHAnsi" w:hAnsiTheme="minorHAnsi" w:cstheme="minorHAnsi"/>
-        </w:rPr>
-        <w:t>.</w:t>
+        <w:t>Il giocatore avrà una risposta da parte del cliente attraverso un feedback visivo base all’affinità del cliente con il piatto servito, con conseguente riproduzione di un’ animazione.</w:t>
       </w:r>
     </w:p>
     <w:p>
@@ -13417,21 +12949,7 @@
         <w:rPr>
           <w:rFonts w:asciiTheme="minorHAnsi" w:hAnsiTheme="minorHAnsi"/>
         </w:rPr>
-        <w:t xml:space="preserve">processore: AMD </w:t>
-      </w:r>
-      <w:proofErr w:type="spellStart"/>
-      <w:r>
-        <w:rPr>
-          <w:rFonts w:asciiTheme="minorHAnsi" w:hAnsiTheme="minorHAnsi"/>
-        </w:rPr>
-        <w:t>Ryzen</w:t>
-      </w:r>
-      <w:proofErr w:type="spellEnd"/>
-      <w:r>
-        <w:rPr>
-          <w:rFonts w:asciiTheme="minorHAnsi" w:hAnsiTheme="minorHAnsi"/>
-        </w:rPr>
-        <w:t xml:space="preserve"> 5 5600X</w:t>
+        <w:t>processore: AMD Ryzen 5 5600X</w:t>
       </w:r>
     </w:p>
     <w:p>
@@ -13580,21 +13098,7 @@
         <w:rPr>
           <w:rFonts w:asciiTheme="minorHAnsi" w:hAnsiTheme="minorHAnsi"/>
         </w:rPr>
-        <w:t xml:space="preserve">GPU: </w:t>
-      </w:r>
-      <w:proofErr w:type="spellStart"/>
-      <w:r>
-        <w:rPr>
-          <w:rFonts w:asciiTheme="minorHAnsi" w:hAnsiTheme="minorHAnsi"/>
-        </w:rPr>
-        <w:t>GeForce</w:t>
-      </w:r>
-      <w:proofErr w:type="spellEnd"/>
-      <w:r>
-        <w:rPr>
-          <w:rFonts w:asciiTheme="minorHAnsi" w:hAnsiTheme="minorHAnsi"/>
-        </w:rPr>
-        <w:t xml:space="preserve"> 130 MX</w:t>
+        <w:t>GPU: GeForce 130 MX</w:t>
       </w:r>
     </w:p>
     <w:p>
@@ -13659,21 +13163,7 @@
         <w:rPr>
           <w:rFonts w:asciiTheme="minorHAnsi" w:hAnsiTheme="minorHAnsi"/>
         </w:rPr>
-        <w:t xml:space="preserve">processore: AMD </w:t>
-      </w:r>
-      <w:proofErr w:type="spellStart"/>
-      <w:r>
-        <w:rPr>
-          <w:rFonts w:asciiTheme="minorHAnsi" w:hAnsiTheme="minorHAnsi"/>
-        </w:rPr>
-        <w:t>Ryzen</w:t>
-      </w:r>
-      <w:proofErr w:type="spellEnd"/>
-      <w:r>
-        <w:rPr>
-          <w:rFonts w:asciiTheme="minorHAnsi" w:hAnsiTheme="minorHAnsi"/>
-        </w:rPr>
-        <w:t xml:space="preserve"> 7 5800H</w:t>
+        <w:t>processore: AMD Ryzen 7 5800H</w:t>
       </w:r>
     </w:p>
     <w:p>
@@ -13814,21 +13304,7 @@
         <w:rPr>
           <w:color w:val="538135" w:themeColor="accent6" w:themeShade="BF"/>
         </w:rPr>
-        <w:t xml:space="preserve">Questionario SUS (System </w:t>
-      </w:r>
-      <w:proofErr w:type="spellStart"/>
-      <w:r>
-        <w:rPr>
-          <w:color w:val="538135" w:themeColor="accent6" w:themeShade="BF"/>
-        </w:rPr>
-        <w:t>Usability</w:t>
-      </w:r>
-      <w:proofErr w:type="spellEnd"/>
-      <w:r>
-        <w:rPr>
-          <w:color w:val="538135" w:themeColor="accent6" w:themeShade="BF"/>
-        </w:rPr>
-        <w:t xml:space="preserve"> Scale)</w:t>
+        <w:t>Questionario SUS (System Usability Scale)</w:t>
       </w:r>
       <w:bookmarkEnd w:id="129"/>
       <w:bookmarkEnd w:id="130"/>
@@ -13851,21 +13327,7 @@
         <w:rPr>
           <w:rFonts w:asciiTheme="majorHAnsi" w:hAnsiTheme="majorHAnsi"/>
         </w:rPr>
-        <w:t xml:space="preserve">Di seguito si riporta una scheda di esempio per la compilazione del questionario SUS (System </w:t>
-      </w:r>
-      <w:proofErr w:type="spellStart"/>
-      <w:r>
-        <w:rPr>
-          <w:rFonts w:asciiTheme="majorHAnsi" w:hAnsiTheme="majorHAnsi"/>
-        </w:rPr>
-        <w:t>Usability</w:t>
-      </w:r>
-      <w:proofErr w:type="spellEnd"/>
-      <w:r>
-        <w:rPr>
-          <w:rFonts w:asciiTheme="majorHAnsi" w:hAnsiTheme="majorHAnsi"/>
-        </w:rPr>
-        <w:t xml:space="preserve"> Scale.</w:t>
+        <w:t>Di seguito si riporta una scheda di esempio per la compilazione del questionario SUS (System Usability Scale.</w:t>
       </w:r>
     </w:p>
     <w:p>
@@ -18690,7 +18152,7 @@
 </file>
 
 <file path=word/endnotes.xml><?xml version="1.0" encoding="utf-8"?>
-<w:endnotes xmlns:wpc="http://schemas.microsoft.com/office/word/2010/wordprocessingCanvas" xmlns:cx="http://schemas.microsoft.com/office/drawing/2014/chartex" xmlns:cx1="http://schemas.microsoft.com/office/drawing/2015/9/8/chartex" xmlns:cx2="http://schemas.microsoft.com/office/drawing/2015/10/21/chartex" xmlns:cx3="http://schemas.microsoft.com/office/drawing/2016/5/9/chartex" xmlns:cx4="http://schemas.microsoft.com/office/drawing/2016/5/10/chartex" xmlns:cx5="http://schemas.microsoft.com/office/drawing/2016/5/11/chartex" xmlns:cx6="http://schemas.microsoft.com/office/drawing/2016/5/12/chartex" xmlns:cx7="http://schemas.microsoft.com/office/drawing/2016/5/13/chartex" xmlns:cx8="http://schemas.microsoft.com/office/drawing/2016/5/14/chartex" xmlns:mc="http://schemas.openxmlformats.org/markup-compatibility/2006" xmlns:aink="http://schemas.microsoft.com/office/drawing/2016/ink" xmlns:am3d="http://schemas.microsoft.com/office/drawing/2017/model3d" xmlns:o="urn:schemas-microsoft-com:office:office" xmlns:r="http://schemas.openxmlformats.org/officeDocument/2006/relationships" xmlns:m="http://schemas.openxmlformats.org/officeDocument/2006/math" xmlns:v="urn:schemas-microsoft-com:vml" xmlns:wp14="http://schemas.microsoft.com/office/word/2010/wordprocessingDrawing" xmlns:wp="http://schemas.openxmlformats.org/drawingml/2006/wordprocessingDrawing" xmlns:w10="urn:schemas-microsoft-com:office:word" xmlns:w="http://schemas.openxmlformats.org/wordprocessingml/2006/main" xmlns:w14="http://schemas.microsoft.com/office/word/2010/wordml" xmlns:w15="http://schemas.microsoft.com/office/word/2012/wordml" xmlns:w16cex="http://schemas.microsoft.com/office/word/2018/wordml/cex" xmlns:w16cid="http://schemas.microsoft.com/office/word/2016/wordml/cid" xmlns:w16="http://schemas.microsoft.com/office/word/2018/wordml" xmlns:w16sdtdh="http://schemas.microsoft.com/office/word/2020/wordml/sdtdatahash" xmlns:w16se="http://schemas.microsoft.com/office/word/2015/wordml/symex" xmlns:wpg="http://schemas.microsoft.com/office/word/2010/wordprocessingGroup" xmlns:wpi="http://schemas.microsoft.com/office/word/2010/wordprocessingInk" xmlns:wne="http://schemas.microsoft.com/office/word/2006/wordml" xmlns:wps="http://schemas.microsoft.com/office/word/2010/wordprocessingShape" mc:Ignorable="w14 w15 w16se w16cid w16 w16cex w16sdtdh wp14">
+<w:endnotes xmlns:wpc="http://schemas.microsoft.com/office/word/2010/wordprocessingCanvas" xmlns:cx="http://schemas.microsoft.com/office/drawing/2014/chartex" xmlns:cx1="http://schemas.microsoft.com/office/drawing/2015/9/8/chartex" xmlns:cx2="http://schemas.microsoft.com/office/drawing/2015/10/21/chartex" xmlns:cx3="http://schemas.microsoft.com/office/drawing/2016/5/9/chartex" xmlns:cx4="http://schemas.microsoft.com/office/drawing/2016/5/10/chartex" xmlns:cx5="http://schemas.microsoft.com/office/drawing/2016/5/11/chartex" xmlns:cx6="http://schemas.microsoft.com/office/drawing/2016/5/12/chartex" xmlns:cx7="http://schemas.microsoft.com/office/drawing/2016/5/13/chartex" xmlns:cx8="http://schemas.microsoft.com/office/drawing/2016/5/14/chartex" xmlns:mc="http://schemas.openxmlformats.org/markup-compatibility/2006" xmlns:aink="http://schemas.microsoft.com/office/drawing/2016/ink" xmlns:am3d="http://schemas.microsoft.com/office/drawing/2017/model3d" xmlns:o="urn:schemas-microsoft-com:office:office" xmlns:oel="http://schemas.microsoft.com/office/2019/extlst" xmlns:r="http://schemas.openxmlformats.org/officeDocument/2006/relationships" xmlns:m="http://schemas.openxmlformats.org/officeDocument/2006/math" xmlns:v="urn:schemas-microsoft-com:vml" xmlns:wp14="http://schemas.microsoft.com/office/word/2010/wordprocessingDrawing" xmlns:wp="http://schemas.openxmlformats.org/drawingml/2006/wordprocessingDrawing" xmlns:w10="urn:schemas-microsoft-com:office:word" xmlns:w="http://schemas.openxmlformats.org/wordprocessingml/2006/main" xmlns:w14="http://schemas.microsoft.com/office/word/2010/wordml" xmlns:w15="http://schemas.microsoft.com/office/word/2012/wordml" xmlns:w16cex="http://schemas.microsoft.com/office/word/2018/wordml/cex" xmlns:w16cid="http://schemas.microsoft.com/office/word/2016/wordml/cid" xmlns:w16="http://schemas.microsoft.com/office/word/2018/wordml" xmlns:w16sdtdh="http://schemas.microsoft.com/office/word/2020/wordml/sdtdatahash" xmlns:w16se="http://schemas.microsoft.com/office/word/2015/wordml/symex" xmlns:wpg="http://schemas.microsoft.com/office/word/2010/wordprocessingGroup" xmlns:wpi="http://schemas.microsoft.com/office/word/2010/wordprocessingInk" xmlns:wne="http://schemas.microsoft.com/office/word/2006/wordml" xmlns:wps="http://schemas.microsoft.com/office/word/2010/wordprocessingShape" mc:Ignorable="w14 w15 w16se w16cid w16 w16cex w16sdtdh wp14">
   <w:endnote w:type="separator" w:id="-1">
     <w:p>
       <w:r>
@@ -18709,7 +18171,7 @@
 </file>
 
 <file path=word/footer1.xml><?xml version="1.0" encoding="utf-8"?>
-<w:ftr xmlns:wpc="http://schemas.microsoft.com/office/word/2010/wordprocessingCanvas" xmlns:cx="http://schemas.microsoft.com/office/drawing/2014/chartex" xmlns:cx1="http://schemas.microsoft.com/office/drawing/2015/9/8/chartex" xmlns:cx2="http://schemas.microsoft.com/office/drawing/2015/10/21/chartex" xmlns:cx3="http://schemas.microsoft.com/office/drawing/2016/5/9/chartex" xmlns:cx4="http://schemas.microsoft.com/office/drawing/2016/5/10/chartex" xmlns:cx5="http://schemas.microsoft.com/office/drawing/2016/5/11/chartex" xmlns:cx6="http://schemas.microsoft.com/office/drawing/2016/5/12/chartex" xmlns:cx7="http://schemas.microsoft.com/office/drawing/2016/5/13/chartex" xmlns:cx8="http://schemas.microsoft.com/office/drawing/2016/5/14/chartex" xmlns:mc="http://schemas.openxmlformats.org/markup-compatibility/2006" xmlns:aink="http://schemas.microsoft.com/office/drawing/2016/ink" xmlns:am3d="http://schemas.microsoft.com/office/drawing/2017/model3d" xmlns:o="urn:schemas-microsoft-com:office:office" xmlns:r="http://schemas.openxmlformats.org/officeDocument/2006/relationships" xmlns:m="http://schemas.openxmlformats.org/officeDocument/2006/math" xmlns:v="urn:schemas-microsoft-com:vml" xmlns:wp14="http://schemas.microsoft.com/office/word/2010/wordprocessingDrawing" xmlns:wp="http://schemas.openxmlformats.org/drawingml/2006/wordprocessingDrawing" xmlns:w10="urn:schemas-microsoft-com:office:word" xmlns:w="http://schemas.openxmlformats.org/wordprocessingml/2006/main" xmlns:w14="http://schemas.microsoft.com/office/word/2010/wordml" xmlns:w15="http://schemas.microsoft.com/office/word/2012/wordml" xmlns:w16cex="http://schemas.microsoft.com/office/word/2018/wordml/cex" xmlns:w16cid="http://schemas.microsoft.com/office/word/2016/wordml/cid" xmlns:w16="http://schemas.microsoft.com/office/word/2018/wordml" xmlns:w16sdtdh="http://schemas.microsoft.com/office/word/2020/wordml/sdtdatahash" xmlns:w16se="http://schemas.microsoft.com/office/word/2015/wordml/symex" xmlns:wpg="http://schemas.microsoft.com/office/word/2010/wordprocessingGroup" xmlns:wpi="http://schemas.microsoft.com/office/word/2010/wordprocessingInk" xmlns:wne="http://schemas.microsoft.com/office/word/2006/wordml" xmlns:wps="http://schemas.microsoft.com/office/word/2010/wordprocessingShape" mc:Ignorable="w14 w15 w16se w16cid w16 w16cex w16sdtdh wp14">
+<w:ftr xmlns:wpc="http://schemas.microsoft.com/office/word/2010/wordprocessingCanvas" xmlns:cx="http://schemas.microsoft.com/office/drawing/2014/chartex" xmlns:cx1="http://schemas.microsoft.com/office/drawing/2015/9/8/chartex" xmlns:cx2="http://schemas.microsoft.com/office/drawing/2015/10/21/chartex" xmlns:cx3="http://schemas.microsoft.com/office/drawing/2016/5/9/chartex" xmlns:cx4="http://schemas.microsoft.com/office/drawing/2016/5/10/chartex" xmlns:cx5="http://schemas.microsoft.com/office/drawing/2016/5/11/chartex" xmlns:cx6="http://schemas.microsoft.com/office/drawing/2016/5/12/chartex" xmlns:cx7="http://schemas.microsoft.com/office/drawing/2016/5/13/chartex" xmlns:cx8="http://schemas.microsoft.com/office/drawing/2016/5/14/chartex" xmlns:mc="http://schemas.openxmlformats.org/markup-compatibility/2006" xmlns:aink="http://schemas.microsoft.com/office/drawing/2016/ink" xmlns:am3d="http://schemas.microsoft.com/office/drawing/2017/model3d" xmlns:o="urn:schemas-microsoft-com:office:office" xmlns:oel="http://schemas.microsoft.com/office/2019/extlst" xmlns:r="http://schemas.openxmlformats.org/officeDocument/2006/relationships" xmlns:m="http://schemas.openxmlformats.org/officeDocument/2006/math" xmlns:v="urn:schemas-microsoft-com:vml" xmlns:wp14="http://schemas.microsoft.com/office/word/2010/wordprocessingDrawing" xmlns:wp="http://schemas.openxmlformats.org/drawingml/2006/wordprocessingDrawing" xmlns:w10="urn:schemas-microsoft-com:office:word" xmlns:w="http://schemas.openxmlformats.org/wordprocessingml/2006/main" xmlns:w14="http://schemas.microsoft.com/office/word/2010/wordml" xmlns:w15="http://schemas.microsoft.com/office/word/2012/wordml" xmlns:w16cex="http://schemas.microsoft.com/office/word/2018/wordml/cex" xmlns:w16cid="http://schemas.microsoft.com/office/word/2016/wordml/cid" xmlns:w16="http://schemas.microsoft.com/office/word/2018/wordml" xmlns:w16sdtdh="http://schemas.microsoft.com/office/word/2020/wordml/sdtdatahash" xmlns:w16se="http://schemas.microsoft.com/office/word/2015/wordml/symex" xmlns:wpg="http://schemas.microsoft.com/office/word/2010/wordprocessingGroup" xmlns:wpi="http://schemas.microsoft.com/office/word/2010/wordprocessingInk" xmlns:wne="http://schemas.microsoft.com/office/word/2006/wordml" xmlns:wps="http://schemas.microsoft.com/office/word/2010/wordprocessingShape" mc:Ignorable="w14 w15 w16se w16cid w16 w16cex w16sdtdh wp14">
   <w:sdt>
     <w:sdtPr>
       <w:rPr>
@@ -18766,7 +18228,7 @@
 </file>
 
 <file path=word/footer2.xml><?xml version="1.0" encoding="utf-8"?>
-<w:ftr xmlns:wpc="http://schemas.microsoft.com/office/word/2010/wordprocessingCanvas" xmlns:cx="http://schemas.microsoft.com/office/drawing/2014/chartex" xmlns:cx1="http://schemas.microsoft.com/office/drawing/2015/9/8/chartex" xmlns:cx2="http://schemas.microsoft.com/office/drawing/2015/10/21/chartex" xmlns:cx3="http://schemas.microsoft.com/office/drawing/2016/5/9/chartex" xmlns:cx4="http://schemas.microsoft.com/office/drawing/2016/5/10/chartex" xmlns:cx5="http://schemas.microsoft.com/office/drawing/2016/5/11/chartex" xmlns:cx6="http://schemas.microsoft.com/office/drawing/2016/5/12/chartex" xmlns:cx7="http://schemas.microsoft.com/office/drawing/2016/5/13/chartex" xmlns:cx8="http://schemas.microsoft.com/office/drawing/2016/5/14/chartex" xmlns:mc="http://schemas.openxmlformats.org/markup-compatibility/2006" xmlns:aink="http://schemas.microsoft.com/office/drawing/2016/ink" xmlns:am3d="http://schemas.microsoft.com/office/drawing/2017/model3d" xmlns:o="urn:schemas-microsoft-com:office:office" xmlns:r="http://schemas.openxmlformats.org/officeDocument/2006/relationships" xmlns:m="http://schemas.openxmlformats.org/officeDocument/2006/math" xmlns:v="urn:schemas-microsoft-com:vml" xmlns:wp14="http://schemas.microsoft.com/office/word/2010/wordprocessingDrawing" xmlns:wp="http://schemas.openxmlformats.org/drawingml/2006/wordprocessingDrawing" xmlns:w10="urn:schemas-microsoft-com:office:word" xmlns:w="http://schemas.openxmlformats.org/wordprocessingml/2006/main" xmlns:w14="http://schemas.microsoft.com/office/word/2010/wordml" xmlns:w15="http://schemas.microsoft.com/office/word/2012/wordml" xmlns:w16cex="http://schemas.microsoft.com/office/word/2018/wordml/cex" xmlns:w16cid="http://schemas.microsoft.com/office/word/2016/wordml/cid" xmlns:w16="http://schemas.microsoft.com/office/word/2018/wordml" xmlns:w16sdtdh="http://schemas.microsoft.com/office/word/2020/wordml/sdtdatahash" xmlns:w16se="http://schemas.microsoft.com/office/word/2015/wordml/symex" xmlns:wpg="http://schemas.microsoft.com/office/word/2010/wordprocessingGroup" xmlns:wpi="http://schemas.microsoft.com/office/word/2010/wordprocessingInk" xmlns:wne="http://schemas.microsoft.com/office/word/2006/wordml" xmlns:wps="http://schemas.microsoft.com/office/word/2010/wordprocessingShape" mc:Ignorable="w14 w15 w16se w16cid w16 w16cex w16sdtdh wp14">
+<w:ftr xmlns:wpc="http://schemas.microsoft.com/office/word/2010/wordprocessingCanvas" xmlns:cx="http://schemas.microsoft.com/office/drawing/2014/chartex" xmlns:cx1="http://schemas.microsoft.com/office/drawing/2015/9/8/chartex" xmlns:cx2="http://schemas.microsoft.com/office/drawing/2015/10/21/chartex" xmlns:cx3="http://schemas.microsoft.com/office/drawing/2016/5/9/chartex" xmlns:cx4="http://schemas.microsoft.com/office/drawing/2016/5/10/chartex" xmlns:cx5="http://schemas.microsoft.com/office/drawing/2016/5/11/chartex" xmlns:cx6="http://schemas.microsoft.com/office/drawing/2016/5/12/chartex" xmlns:cx7="http://schemas.microsoft.com/office/drawing/2016/5/13/chartex" xmlns:cx8="http://schemas.microsoft.com/office/drawing/2016/5/14/chartex" xmlns:mc="http://schemas.openxmlformats.org/markup-compatibility/2006" xmlns:aink="http://schemas.microsoft.com/office/drawing/2016/ink" xmlns:am3d="http://schemas.microsoft.com/office/drawing/2017/model3d" xmlns:o="urn:schemas-microsoft-com:office:office" xmlns:oel="http://schemas.microsoft.com/office/2019/extlst" xmlns:r="http://schemas.openxmlformats.org/officeDocument/2006/relationships" xmlns:m="http://schemas.openxmlformats.org/officeDocument/2006/math" xmlns:v="urn:schemas-microsoft-com:vml" xmlns:wp14="http://schemas.microsoft.com/office/word/2010/wordprocessingDrawing" xmlns:wp="http://schemas.openxmlformats.org/drawingml/2006/wordprocessingDrawing" xmlns:w10="urn:schemas-microsoft-com:office:word" xmlns:w="http://schemas.openxmlformats.org/wordprocessingml/2006/main" xmlns:w14="http://schemas.microsoft.com/office/word/2010/wordml" xmlns:w15="http://schemas.microsoft.com/office/word/2012/wordml" xmlns:w16cex="http://schemas.microsoft.com/office/word/2018/wordml/cex" xmlns:w16cid="http://schemas.microsoft.com/office/word/2016/wordml/cid" xmlns:w16="http://schemas.microsoft.com/office/word/2018/wordml" xmlns:w16sdtdh="http://schemas.microsoft.com/office/word/2020/wordml/sdtdatahash" xmlns:w16se="http://schemas.microsoft.com/office/word/2015/wordml/symex" xmlns:wpg="http://schemas.microsoft.com/office/word/2010/wordprocessingGroup" xmlns:wpi="http://schemas.microsoft.com/office/word/2010/wordprocessingInk" xmlns:wne="http://schemas.microsoft.com/office/word/2006/wordml" xmlns:wps="http://schemas.microsoft.com/office/word/2010/wordprocessingShape" mc:Ignorable="w14 w15 w16se w16cid w16 w16cex w16sdtdh wp14">
   <w:sdt>
     <w:sdtPr>
       <w:rPr>
@@ -18841,15 +18303,7 @@
       <w:fldChar w:fldCharType="end"/>
     </w:r>
     <w:r>
-      <w:t xml:space="preserve"> </w:t>
-    </w:r>
-    <w:proofErr w:type="spellStart"/>
-    <w:r>
-      <w:t>Healthy</w:t>
-    </w:r>
-    <w:proofErr w:type="spellEnd"/>
-    <w:r>
-      <w:t xml:space="preserve"> Catering</w:t>
+      <w:t xml:space="preserve"> Healthy Catering</w:t>
     </w:r>
     <w:r>
       <w:t xml:space="preserve"> – PPM documentazione </w:t>
@@ -18859,7 +18313,7 @@
 </file>
 
 <file path=word/footer3.xml><?xml version="1.0" encoding="utf-8"?>
-<w:ftr xmlns:wpc="http://schemas.microsoft.com/office/word/2010/wordprocessingCanvas" xmlns:cx="http://schemas.microsoft.com/office/drawing/2014/chartex" xmlns:cx1="http://schemas.microsoft.com/office/drawing/2015/9/8/chartex" xmlns:cx2="http://schemas.microsoft.com/office/drawing/2015/10/21/chartex" xmlns:cx3="http://schemas.microsoft.com/office/drawing/2016/5/9/chartex" xmlns:cx4="http://schemas.microsoft.com/office/drawing/2016/5/10/chartex" xmlns:cx5="http://schemas.microsoft.com/office/drawing/2016/5/11/chartex" xmlns:cx6="http://schemas.microsoft.com/office/drawing/2016/5/12/chartex" xmlns:cx7="http://schemas.microsoft.com/office/drawing/2016/5/13/chartex" xmlns:cx8="http://schemas.microsoft.com/office/drawing/2016/5/14/chartex" xmlns:mc="http://schemas.openxmlformats.org/markup-compatibility/2006" xmlns:aink="http://schemas.microsoft.com/office/drawing/2016/ink" xmlns:am3d="http://schemas.microsoft.com/office/drawing/2017/model3d" xmlns:o="urn:schemas-microsoft-com:office:office" xmlns:r="http://schemas.openxmlformats.org/officeDocument/2006/relationships" xmlns:m="http://schemas.openxmlformats.org/officeDocument/2006/math" xmlns:v="urn:schemas-microsoft-com:vml" xmlns:wp14="http://schemas.microsoft.com/office/word/2010/wordprocessingDrawing" xmlns:wp="http://schemas.openxmlformats.org/drawingml/2006/wordprocessingDrawing" xmlns:w10="urn:schemas-microsoft-com:office:word" xmlns:w="http://schemas.openxmlformats.org/wordprocessingml/2006/main" xmlns:w14="http://schemas.microsoft.com/office/word/2010/wordml" xmlns:w15="http://schemas.microsoft.com/office/word/2012/wordml" xmlns:w16cex="http://schemas.microsoft.com/office/word/2018/wordml/cex" xmlns:w16cid="http://schemas.microsoft.com/office/word/2016/wordml/cid" xmlns:w16="http://schemas.microsoft.com/office/word/2018/wordml" xmlns:w16sdtdh="http://schemas.microsoft.com/office/word/2020/wordml/sdtdatahash" xmlns:w16se="http://schemas.microsoft.com/office/word/2015/wordml/symex" xmlns:wpg="http://schemas.microsoft.com/office/word/2010/wordprocessingGroup" xmlns:wpi="http://schemas.microsoft.com/office/word/2010/wordprocessingInk" xmlns:wne="http://schemas.microsoft.com/office/word/2006/wordml" xmlns:wps="http://schemas.microsoft.com/office/word/2010/wordprocessingShape" mc:Ignorable="w14 w15 w16se w16cid w16 w16cex w16sdtdh wp14">
+<w:ftr xmlns:wpc="http://schemas.microsoft.com/office/word/2010/wordprocessingCanvas" xmlns:cx="http://schemas.microsoft.com/office/drawing/2014/chartex" xmlns:cx1="http://schemas.microsoft.com/office/drawing/2015/9/8/chartex" xmlns:cx2="http://schemas.microsoft.com/office/drawing/2015/10/21/chartex" xmlns:cx3="http://schemas.microsoft.com/office/drawing/2016/5/9/chartex" xmlns:cx4="http://schemas.microsoft.com/office/drawing/2016/5/10/chartex" xmlns:cx5="http://schemas.microsoft.com/office/drawing/2016/5/11/chartex" xmlns:cx6="http://schemas.microsoft.com/office/drawing/2016/5/12/chartex" xmlns:cx7="http://schemas.microsoft.com/office/drawing/2016/5/13/chartex" xmlns:cx8="http://schemas.microsoft.com/office/drawing/2016/5/14/chartex" xmlns:mc="http://schemas.openxmlformats.org/markup-compatibility/2006" xmlns:aink="http://schemas.microsoft.com/office/drawing/2016/ink" xmlns:am3d="http://schemas.microsoft.com/office/drawing/2017/model3d" xmlns:o="urn:schemas-microsoft-com:office:office" xmlns:oel="http://schemas.microsoft.com/office/2019/extlst" xmlns:r="http://schemas.openxmlformats.org/officeDocument/2006/relationships" xmlns:m="http://schemas.openxmlformats.org/officeDocument/2006/math" xmlns:v="urn:schemas-microsoft-com:vml" xmlns:wp14="http://schemas.microsoft.com/office/word/2010/wordprocessingDrawing" xmlns:wp="http://schemas.openxmlformats.org/drawingml/2006/wordprocessingDrawing" xmlns:w10="urn:schemas-microsoft-com:office:word" xmlns:w="http://schemas.openxmlformats.org/wordprocessingml/2006/main" xmlns:w14="http://schemas.microsoft.com/office/word/2010/wordml" xmlns:w15="http://schemas.microsoft.com/office/word/2012/wordml" xmlns:w16cex="http://schemas.microsoft.com/office/word/2018/wordml/cex" xmlns:w16cid="http://schemas.microsoft.com/office/word/2016/wordml/cid" xmlns:w16="http://schemas.microsoft.com/office/word/2018/wordml" xmlns:w16sdtdh="http://schemas.microsoft.com/office/word/2020/wordml/sdtdatahash" xmlns:w16se="http://schemas.microsoft.com/office/word/2015/wordml/symex" xmlns:wpg="http://schemas.microsoft.com/office/word/2010/wordprocessingGroup" xmlns:wpi="http://schemas.microsoft.com/office/word/2010/wordprocessingInk" xmlns:wne="http://schemas.microsoft.com/office/word/2006/wordml" xmlns:wps="http://schemas.microsoft.com/office/word/2010/wordprocessingShape" mc:Ignorable="w14 w15 w16se w16cid w16 w16cex w16sdtdh wp14">
   <w:p>
     <w:pPr>
       <w:pStyle w:val="Pidipagina"/>
@@ -18869,7 +18323,7 @@
 </file>
 
 <file path=word/footnotes.xml><?xml version="1.0" encoding="utf-8"?>
-<w:footnotes xmlns:wpc="http://schemas.microsoft.com/office/word/2010/wordprocessingCanvas" xmlns:cx="http://schemas.microsoft.com/office/drawing/2014/chartex" xmlns:cx1="http://schemas.microsoft.com/office/drawing/2015/9/8/chartex" xmlns:cx2="http://schemas.microsoft.com/office/drawing/2015/10/21/chartex" xmlns:cx3="http://schemas.microsoft.com/office/drawing/2016/5/9/chartex" xmlns:cx4="http://schemas.microsoft.com/office/drawing/2016/5/10/chartex" xmlns:cx5="http://schemas.microsoft.com/office/drawing/2016/5/11/chartex" xmlns:cx6="http://schemas.microsoft.com/office/drawing/2016/5/12/chartex" xmlns:cx7="http://schemas.microsoft.com/office/drawing/2016/5/13/chartex" xmlns:cx8="http://schemas.microsoft.com/office/drawing/2016/5/14/chartex" xmlns:mc="http://schemas.openxmlformats.org/markup-compatibility/2006" xmlns:aink="http://schemas.microsoft.com/office/drawing/2016/ink" xmlns:am3d="http://schemas.microsoft.com/office/drawing/2017/model3d" xmlns:o="urn:schemas-microsoft-com:office:office" xmlns:r="http://schemas.openxmlformats.org/officeDocument/2006/relationships" xmlns:m="http://schemas.openxmlformats.org/officeDocument/2006/math" xmlns:v="urn:schemas-microsoft-com:vml" xmlns:wp14="http://schemas.microsoft.com/office/word/2010/wordprocessingDrawing" xmlns:wp="http://schemas.openxmlformats.org/drawingml/2006/wordprocessingDrawing" xmlns:w10="urn:schemas-microsoft-com:office:word" xmlns:w="http://schemas.openxmlformats.org/wordprocessingml/2006/main" xmlns:w14="http://schemas.microsoft.com/office/word/2010/wordml" xmlns:w15="http://schemas.microsoft.com/office/word/2012/wordml" xmlns:w16cex="http://schemas.microsoft.com/office/word/2018/wordml/cex" xmlns:w16cid="http://schemas.microsoft.com/office/word/2016/wordml/cid" xmlns:w16="http://schemas.microsoft.com/office/word/2018/wordml" xmlns:w16sdtdh="http://schemas.microsoft.com/office/word/2020/wordml/sdtdatahash" xmlns:w16se="http://schemas.microsoft.com/office/word/2015/wordml/symex" xmlns:wpg="http://schemas.microsoft.com/office/word/2010/wordprocessingGroup" xmlns:wpi="http://schemas.microsoft.com/office/word/2010/wordprocessingInk" xmlns:wne="http://schemas.microsoft.com/office/word/2006/wordml" xmlns:wps="http://schemas.microsoft.com/office/word/2010/wordprocessingShape" mc:Ignorable="w14 w15 w16se w16cid w16 w16cex w16sdtdh wp14">
+<w:footnotes xmlns:wpc="http://schemas.microsoft.com/office/word/2010/wordprocessingCanvas" xmlns:cx="http://schemas.microsoft.com/office/drawing/2014/chartex" xmlns:cx1="http://schemas.microsoft.com/office/drawing/2015/9/8/chartex" xmlns:cx2="http://schemas.microsoft.com/office/drawing/2015/10/21/chartex" xmlns:cx3="http://schemas.microsoft.com/office/drawing/2016/5/9/chartex" xmlns:cx4="http://schemas.microsoft.com/office/drawing/2016/5/10/chartex" xmlns:cx5="http://schemas.microsoft.com/office/drawing/2016/5/11/chartex" xmlns:cx6="http://schemas.microsoft.com/office/drawing/2016/5/12/chartex" xmlns:cx7="http://schemas.microsoft.com/office/drawing/2016/5/13/chartex" xmlns:cx8="http://schemas.microsoft.com/office/drawing/2016/5/14/chartex" xmlns:mc="http://schemas.openxmlformats.org/markup-compatibility/2006" xmlns:aink="http://schemas.microsoft.com/office/drawing/2016/ink" xmlns:am3d="http://schemas.microsoft.com/office/drawing/2017/model3d" xmlns:o="urn:schemas-microsoft-com:office:office" xmlns:oel="http://schemas.microsoft.com/office/2019/extlst" xmlns:r="http://schemas.openxmlformats.org/officeDocument/2006/relationships" xmlns:m="http://schemas.openxmlformats.org/officeDocument/2006/math" xmlns:v="urn:schemas-microsoft-com:vml" xmlns:wp14="http://schemas.microsoft.com/office/word/2010/wordprocessingDrawing" xmlns:wp="http://schemas.openxmlformats.org/drawingml/2006/wordprocessingDrawing" xmlns:w10="urn:schemas-microsoft-com:office:word" xmlns:w="http://schemas.openxmlformats.org/wordprocessingml/2006/main" xmlns:w14="http://schemas.microsoft.com/office/word/2010/wordml" xmlns:w15="http://schemas.microsoft.com/office/word/2012/wordml" xmlns:w16cex="http://schemas.microsoft.com/office/word/2018/wordml/cex" xmlns:w16cid="http://schemas.microsoft.com/office/word/2016/wordml/cid" xmlns:w16="http://schemas.microsoft.com/office/word/2018/wordml" xmlns:w16sdtdh="http://schemas.microsoft.com/office/word/2020/wordml/sdtdatahash" xmlns:w16se="http://schemas.microsoft.com/office/word/2015/wordml/symex" xmlns:wpg="http://schemas.microsoft.com/office/word/2010/wordprocessingGroup" xmlns:wpi="http://schemas.microsoft.com/office/word/2010/wordprocessingInk" xmlns:wne="http://schemas.microsoft.com/office/word/2006/wordml" xmlns:wps="http://schemas.microsoft.com/office/word/2010/wordprocessingShape" mc:Ignorable="w14 w15 w16se w16cid w16 w16cex w16sdtdh wp14">
   <w:footnote w:type="separator" w:id="-1">
     <w:p>
       <w:r>
@@ -18888,7 +18342,7 @@
 </file>
 
 <file path=word/header1.xml><?xml version="1.0" encoding="utf-8"?>
-<w:hdr xmlns:wpc="http://schemas.microsoft.com/office/word/2010/wordprocessingCanvas" xmlns:cx="http://schemas.microsoft.com/office/drawing/2014/chartex" xmlns:cx1="http://schemas.microsoft.com/office/drawing/2015/9/8/chartex" xmlns:cx2="http://schemas.microsoft.com/office/drawing/2015/10/21/chartex" xmlns:cx3="http://schemas.microsoft.com/office/drawing/2016/5/9/chartex" xmlns:cx4="http://schemas.microsoft.com/office/drawing/2016/5/10/chartex" xmlns:cx5="http://schemas.microsoft.com/office/drawing/2016/5/11/chartex" xmlns:cx6="http://schemas.microsoft.com/office/drawing/2016/5/12/chartex" xmlns:cx7="http://schemas.microsoft.com/office/drawing/2016/5/13/chartex" xmlns:cx8="http://schemas.microsoft.com/office/drawing/2016/5/14/chartex" xmlns:mc="http://schemas.openxmlformats.org/markup-compatibility/2006" xmlns:aink="http://schemas.microsoft.com/office/drawing/2016/ink" xmlns:am3d="http://schemas.microsoft.com/office/drawing/2017/model3d" xmlns:o="urn:schemas-microsoft-com:office:office" xmlns:r="http://schemas.openxmlformats.org/officeDocument/2006/relationships" xmlns:m="http://schemas.openxmlformats.org/officeDocument/2006/math" xmlns:v="urn:schemas-microsoft-com:vml" xmlns:wp14="http://schemas.microsoft.com/office/word/2010/wordprocessingDrawing" xmlns:wp="http://schemas.openxmlformats.org/drawingml/2006/wordprocessingDrawing" xmlns:w10="urn:schemas-microsoft-com:office:word" xmlns:w="http://schemas.openxmlformats.org/wordprocessingml/2006/main" xmlns:w14="http://schemas.microsoft.com/office/word/2010/wordml" xmlns:w15="http://schemas.microsoft.com/office/word/2012/wordml" xmlns:w16cex="http://schemas.microsoft.com/office/word/2018/wordml/cex" xmlns:w16cid="http://schemas.microsoft.com/office/word/2016/wordml/cid" xmlns:w16="http://schemas.microsoft.com/office/word/2018/wordml" xmlns:w16sdtdh="http://schemas.microsoft.com/office/word/2020/wordml/sdtdatahash" xmlns:w16se="http://schemas.microsoft.com/office/word/2015/wordml/symex" xmlns:wpg="http://schemas.microsoft.com/office/word/2010/wordprocessingGroup" xmlns:wpi="http://schemas.microsoft.com/office/word/2010/wordprocessingInk" xmlns:wne="http://schemas.microsoft.com/office/word/2006/wordml" xmlns:wps="http://schemas.microsoft.com/office/word/2010/wordprocessingShape" mc:Ignorable="w14 w15 w16se w16cid w16 w16cex w16sdtdh wp14">
+<w:hdr xmlns:wpc="http://schemas.microsoft.com/office/word/2010/wordprocessingCanvas" xmlns:cx="http://schemas.microsoft.com/office/drawing/2014/chartex" xmlns:cx1="http://schemas.microsoft.com/office/drawing/2015/9/8/chartex" xmlns:cx2="http://schemas.microsoft.com/office/drawing/2015/10/21/chartex" xmlns:cx3="http://schemas.microsoft.com/office/drawing/2016/5/9/chartex" xmlns:cx4="http://schemas.microsoft.com/office/drawing/2016/5/10/chartex" xmlns:cx5="http://schemas.microsoft.com/office/drawing/2016/5/11/chartex" xmlns:cx6="http://schemas.microsoft.com/office/drawing/2016/5/12/chartex" xmlns:cx7="http://schemas.microsoft.com/office/drawing/2016/5/13/chartex" xmlns:cx8="http://schemas.microsoft.com/office/drawing/2016/5/14/chartex" xmlns:mc="http://schemas.openxmlformats.org/markup-compatibility/2006" xmlns:aink="http://schemas.microsoft.com/office/drawing/2016/ink" xmlns:am3d="http://schemas.microsoft.com/office/drawing/2017/model3d" xmlns:o="urn:schemas-microsoft-com:office:office" xmlns:oel="http://schemas.microsoft.com/office/2019/extlst" xmlns:r="http://schemas.openxmlformats.org/officeDocument/2006/relationships" xmlns:m="http://schemas.openxmlformats.org/officeDocument/2006/math" xmlns:v="urn:schemas-microsoft-com:vml" xmlns:wp14="http://schemas.microsoft.com/office/word/2010/wordprocessingDrawing" xmlns:wp="http://schemas.openxmlformats.org/drawingml/2006/wordprocessingDrawing" xmlns:w10="urn:schemas-microsoft-com:office:word" xmlns:w="http://schemas.openxmlformats.org/wordprocessingml/2006/main" xmlns:w14="http://schemas.microsoft.com/office/word/2010/wordml" xmlns:w15="http://schemas.microsoft.com/office/word/2012/wordml" xmlns:w16cex="http://schemas.microsoft.com/office/word/2018/wordml/cex" xmlns:w16cid="http://schemas.microsoft.com/office/word/2016/wordml/cid" xmlns:w16="http://schemas.microsoft.com/office/word/2018/wordml" xmlns:w16sdtdh="http://schemas.microsoft.com/office/word/2020/wordml/sdtdatahash" xmlns:w16se="http://schemas.microsoft.com/office/word/2015/wordml/symex" xmlns:wpg="http://schemas.microsoft.com/office/word/2010/wordprocessingGroup" xmlns:wpi="http://schemas.microsoft.com/office/word/2010/wordprocessingInk" xmlns:wne="http://schemas.microsoft.com/office/word/2006/wordml" xmlns:wps="http://schemas.microsoft.com/office/word/2010/wordprocessingShape" mc:Ignorable="w14 w15 w16se w16cid w16 w16cex w16sdtdh wp14">
   <w:p>
     <w:pPr>
       <w:pStyle w:val="Intestazione"/>
@@ -18898,7 +18352,7 @@
 </file>
 
 <file path=word/header2.xml><?xml version="1.0" encoding="utf-8"?>
-<w:hdr xmlns:wpc="http://schemas.microsoft.com/office/word/2010/wordprocessingCanvas" xmlns:cx="http://schemas.microsoft.com/office/drawing/2014/chartex" xmlns:cx1="http://schemas.microsoft.com/office/drawing/2015/9/8/chartex" xmlns:cx2="http://schemas.microsoft.com/office/drawing/2015/10/21/chartex" xmlns:cx3="http://schemas.microsoft.com/office/drawing/2016/5/9/chartex" xmlns:cx4="http://schemas.microsoft.com/office/drawing/2016/5/10/chartex" xmlns:cx5="http://schemas.microsoft.com/office/drawing/2016/5/11/chartex" xmlns:cx6="http://schemas.microsoft.com/office/drawing/2016/5/12/chartex" xmlns:cx7="http://schemas.microsoft.com/office/drawing/2016/5/13/chartex" xmlns:cx8="http://schemas.microsoft.com/office/drawing/2016/5/14/chartex" xmlns:mc="http://schemas.openxmlformats.org/markup-compatibility/2006" xmlns:aink="http://schemas.microsoft.com/office/drawing/2016/ink" xmlns:am3d="http://schemas.microsoft.com/office/drawing/2017/model3d" xmlns:o="urn:schemas-microsoft-com:office:office" xmlns:r="http://schemas.openxmlformats.org/officeDocument/2006/relationships" xmlns:m="http://schemas.openxmlformats.org/officeDocument/2006/math" xmlns:v="urn:schemas-microsoft-com:vml" xmlns:wp14="http://schemas.microsoft.com/office/word/2010/wordprocessingDrawing" xmlns:wp="http://schemas.openxmlformats.org/drawingml/2006/wordprocessingDrawing" xmlns:w10="urn:schemas-microsoft-com:office:word" xmlns:w="http://schemas.openxmlformats.org/wordprocessingml/2006/main" xmlns:w14="http://schemas.microsoft.com/office/word/2010/wordml" xmlns:w15="http://schemas.microsoft.com/office/word/2012/wordml" xmlns:w16cex="http://schemas.microsoft.com/office/word/2018/wordml/cex" xmlns:w16cid="http://schemas.microsoft.com/office/word/2016/wordml/cid" xmlns:w16="http://schemas.microsoft.com/office/word/2018/wordml" xmlns:w16sdtdh="http://schemas.microsoft.com/office/word/2020/wordml/sdtdatahash" xmlns:w16se="http://schemas.microsoft.com/office/word/2015/wordml/symex" xmlns:wpg="http://schemas.microsoft.com/office/word/2010/wordprocessingGroup" xmlns:wpi="http://schemas.microsoft.com/office/word/2010/wordprocessingInk" xmlns:wne="http://schemas.microsoft.com/office/word/2006/wordml" xmlns:wps="http://schemas.microsoft.com/office/word/2010/wordprocessingShape" mc:Ignorable="w14 w15 w16se w16cid w16 w16cex w16sdtdh wp14">
+<w:hdr xmlns:wpc="http://schemas.microsoft.com/office/word/2010/wordprocessingCanvas" xmlns:cx="http://schemas.microsoft.com/office/drawing/2014/chartex" xmlns:cx1="http://schemas.microsoft.com/office/drawing/2015/9/8/chartex" xmlns:cx2="http://schemas.microsoft.com/office/drawing/2015/10/21/chartex" xmlns:cx3="http://schemas.microsoft.com/office/drawing/2016/5/9/chartex" xmlns:cx4="http://schemas.microsoft.com/office/drawing/2016/5/10/chartex" xmlns:cx5="http://schemas.microsoft.com/office/drawing/2016/5/11/chartex" xmlns:cx6="http://schemas.microsoft.com/office/drawing/2016/5/12/chartex" xmlns:cx7="http://schemas.microsoft.com/office/drawing/2016/5/13/chartex" xmlns:cx8="http://schemas.microsoft.com/office/drawing/2016/5/14/chartex" xmlns:mc="http://schemas.openxmlformats.org/markup-compatibility/2006" xmlns:aink="http://schemas.microsoft.com/office/drawing/2016/ink" xmlns:am3d="http://schemas.microsoft.com/office/drawing/2017/model3d" xmlns:o="urn:schemas-microsoft-com:office:office" xmlns:oel="http://schemas.microsoft.com/office/2019/extlst" xmlns:r="http://schemas.openxmlformats.org/officeDocument/2006/relationships" xmlns:m="http://schemas.openxmlformats.org/officeDocument/2006/math" xmlns:v="urn:schemas-microsoft-com:vml" xmlns:wp14="http://schemas.microsoft.com/office/word/2010/wordprocessingDrawing" xmlns:wp="http://schemas.openxmlformats.org/drawingml/2006/wordprocessingDrawing" xmlns:w10="urn:schemas-microsoft-com:office:word" xmlns:w="http://schemas.openxmlformats.org/wordprocessingml/2006/main" xmlns:w14="http://schemas.microsoft.com/office/word/2010/wordml" xmlns:w15="http://schemas.microsoft.com/office/word/2012/wordml" xmlns:w16cex="http://schemas.microsoft.com/office/word/2018/wordml/cex" xmlns:w16cid="http://schemas.microsoft.com/office/word/2016/wordml/cid" xmlns:w16="http://schemas.microsoft.com/office/word/2018/wordml" xmlns:w16sdtdh="http://schemas.microsoft.com/office/word/2020/wordml/sdtdatahash" xmlns:w16se="http://schemas.microsoft.com/office/word/2015/wordml/symex" xmlns:wpg="http://schemas.microsoft.com/office/word/2010/wordprocessingGroup" xmlns:wpi="http://schemas.microsoft.com/office/word/2010/wordprocessingInk" xmlns:wne="http://schemas.microsoft.com/office/word/2006/wordml" xmlns:wps="http://schemas.microsoft.com/office/word/2010/wordprocessingShape" mc:Ignorable="w14 w15 w16se w16cid w16 w16cex w16sdtdh wp14">
   <w:p>
     <w:pPr>
       <w:pStyle w:val="Intestazione"/>
@@ -19149,7 +18603,7 @@
 </file>
 
 <file path=word/header3.xml><?xml version="1.0" encoding="utf-8"?>
-<w:hdr xmlns:wpc="http://schemas.microsoft.com/office/word/2010/wordprocessingCanvas" xmlns:cx="http://schemas.microsoft.com/office/drawing/2014/chartex" xmlns:cx1="http://schemas.microsoft.com/office/drawing/2015/9/8/chartex" xmlns:cx2="http://schemas.microsoft.com/office/drawing/2015/10/21/chartex" xmlns:cx3="http://schemas.microsoft.com/office/drawing/2016/5/9/chartex" xmlns:cx4="http://schemas.microsoft.com/office/drawing/2016/5/10/chartex" xmlns:cx5="http://schemas.microsoft.com/office/drawing/2016/5/11/chartex" xmlns:cx6="http://schemas.microsoft.com/office/drawing/2016/5/12/chartex" xmlns:cx7="http://schemas.microsoft.com/office/drawing/2016/5/13/chartex" xmlns:cx8="http://schemas.microsoft.com/office/drawing/2016/5/14/chartex" xmlns:mc="http://schemas.openxmlformats.org/markup-compatibility/2006" xmlns:aink="http://schemas.microsoft.com/office/drawing/2016/ink" xmlns:am3d="http://schemas.microsoft.com/office/drawing/2017/model3d" xmlns:o="urn:schemas-microsoft-com:office:office" xmlns:r="http://schemas.openxmlformats.org/officeDocument/2006/relationships" xmlns:m="http://schemas.openxmlformats.org/officeDocument/2006/math" xmlns:v="urn:schemas-microsoft-com:vml" xmlns:wp14="http://schemas.microsoft.com/office/word/2010/wordprocessingDrawing" xmlns:wp="http://schemas.openxmlformats.org/drawingml/2006/wordprocessingDrawing" xmlns:w10="urn:schemas-microsoft-com:office:word" xmlns:w="http://schemas.openxmlformats.org/wordprocessingml/2006/main" xmlns:w14="http://schemas.microsoft.com/office/word/2010/wordml" xmlns:w15="http://schemas.microsoft.com/office/word/2012/wordml" xmlns:w16cex="http://schemas.microsoft.com/office/word/2018/wordml/cex" xmlns:w16cid="http://schemas.microsoft.com/office/word/2016/wordml/cid" xmlns:w16="http://schemas.microsoft.com/office/word/2018/wordml" xmlns:w16sdtdh="http://schemas.microsoft.com/office/word/2020/wordml/sdtdatahash" xmlns:w16se="http://schemas.microsoft.com/office/word/2015/wordml/symex" xmlns:wpg="http://schemas.microsoft.com/office/word/2010/wordprocessingGroup" xmlns:wpi="http://schemas.microsoft.com/office/word/2010/wordprocessingInk" xmlns:wne="http://schemas.microsoft.com/office/word/2006/wordml" xmlns:wps="http://schemas.microsoft.com/office/word/2010/wordprocessingShape" mc:Ignorable="w14 w15 w16se w16cid w16 w16cex w16sdtdh wp14">
+<w:hdr xmlns:wpc="http://schemas.microsoft.com/office/word/2010/wordprocessingCanvas" xmlns:cx="http://schemas.microsoft.com/office/drawing/2014/chartex" xmlns:cx1="http://schemas.microsoft.com/office/drawing/2015/9/8/chartex" xmlns:cx2="http://schemas.microsoft.com/office/drawing/2015/10/21/chartex" xmlns:cx3="http://schemas.microsoft.com/office/drawing/2016/5/9/chartex" xmlns:cx4="http://schemas.microsoft.com/office/drawing/2016/5/10/chartex" xmlns:cx5="http://schemas.microsoft.com/office/drawing/2016/5/11/chartex" xmlns:cx6="http://schemas.microsoft.com/office/drawing/2016/5/12/chartex" xmlns:cx7="http://schemas.microsoft.com/office/drawing/2016/5/13/chartex" xmlns:cx8="http://schemas.microsoft.com/office/drawing/2016/5/14/chartex" xmlns:mc="http://schemas.openxmlformats.org/markup-compatibility/2006" xmlns:aink="http://schemas.microsoft.com/office/drawing/2016/ink" xmlns:am3d="http://schemas.microsoft.com/office/drawing/2017/model3d" xmlns:o="urn:schemas-microsoft-com:office:office" xmlns:oel="http://schemas.microsoft.com/office/2019/extlst" xmlns:r="http://schemas.openxmlformats.org/officeDocument/2006/relationships" xmlns:m="http://schemas.openxmlformats.org/officeDocument/2006/math" xmlns:v="urn:schemas-microsoft-com:vml" xmlns:wp14="http://schemas.microsoft.com/office/word/2010/wordprocessingDrawing" xmlns:wp="http://schemas.openxmlformats.org/drawingml/2006/wordprocessingDrawing" xmlns:w10="urn:schemas-microsoft-com:office:word" xmlns:w="http://schemas.openxmlformats.org/wordprocessingml/2006/main" xmlns:w14="http://schemas.microsoft.com/office/word/2010/wordml" xmlns:w15="http://schemas.microsoft.com/office/word/2012/wordml" xmlns:w16cex="http://schemas.microsoft.com/office/word/2018/wordml/cex" xmlns:w16cid="http://schemas.microsoft.com/office/word/2016/wordml/cid" xmlns:w16="http://schemas.microsoft.com/office/word/2018/wordml" xmlns:w16sdtdh="http://schemas.microsoft.com/office/word/2020/wordml/sdtdatahash" xmlns:w16se="http://schemas.microsoft.com/office/word/2015/wordml/symex" xmlns:wpg="http://schemas.microsoft.com/office/word/2010/wordprocessingGroup" xmlns:wpi="http://schemas.microsoft.com/office/word/2010/wordprocessingInk" xmlns:wne="http://schemas.microsoft.com/office/word/2006/wordml" xmlns:wps="http://schemas.microsoft.com/office/word/2010/wordprocessingShape" mc:Ignorable="w14 w15 w16se w16cid w16 w16cex w16sdtdh wp14">
   <w:p>
     <w:pPr>
       <w:pStyle w:val="Intestazione"/>
@@ -19159,7 +18613,7 @@
 </file>
 
 <file path=word/numbering.xml><?xml version="1.0" encoding="utf-8"?>
-<w:numbering xmlns:wpc="http://schemas.microsoft.com/office/word/2010/wordprocessingCanvas" xmlns:cx="http://schemas.microsoft.com/office/drawing/2014/chartex" xmlns:cx1="http://schemas.microsoft.com/office/drawing/2015/9/8/chartex" xmlns:cx2="http://schemas.microsoft.com/office/drawing/2015/10/21/chartex" xmlns:cx3="http://schemas.microsoft.com/office/drawing/2016/5/9/chartex" xmlns:cx4="http://schemas.microsoft.com/office/drawing/2016/5/10/chartex" xmlns:cx5="http://schemas.microsoft.com/office/drawing/2016/5/11/chartex" xmlns:cx6="http://schemas.microsoft.com/office/drawing/2016/5/12/chartex" xmlns:cx7="http://schemas.microsoft.com/office/drawing/2016/5/13/chartex" xmlns:cx8="http://schemas.microsoft.com/office/drawing/2016/5/14/chartex" xmlns:mc="http://schemas.openxmlformats.org/markup-compatibility/2006" xmlns:aink="http://schemas.microsoft.com/office/drawing/2016/ink" xmlns:am3d="http://schemas.microsoft.com/office/drawing/2017/model3d" xmlns:o="urn:schemas-microsoft-com:office:office" xmlns:r="http://schemas.openxmlformats.org/officeDocument/2006/relationships" xmlns:m="http://schemas.openxmlformats.org/officeDocument/2006/math" xmlns:v="urn:schemas-microsoft-com:vml" xmlns:wp14="http://schemas.microsoft.com/office/word/2010/wordprocessingDrawing" xmlns:wp="http://schemas.openxmlformats.org/drawingml/2006/wordprocessingDrawing" xmlns:w10="urn:schemas-microsoft-com:office:word" xmlns:w="http://schemas.openxmlformats.org/wordprocessingml/2006/main" xmlns:w14="http://schemas.microsoft.com/office/word/2010/wordml" xmlns:w15="http://schemas.microsoft.com/office/word/2012/wordml" xmlns:w16cex="http://schemas.microsoft.com/office/word/2018/wordml/cex" xmlns:w16cid="http://schemas.microsoft.com/office/word/2016/wordml/cid" xmlns:w16="http://schemas.microsoft.com/office/word/2018/wordml" xmlns:w16sdtdh="http://schemas.microsoft.com/office/word/2020/wordml/sdtdatahash" xmlns:w16se="http://schemas.microsoft.com/office/word/2015/wordml/symex" xmlns:wpg="http://schemas.microsoft.com/office/word/2010/wordprocessingGroup" xmlns:wpi="http://schemas.microsoft.com/office/word/2010/wordprocessingInk" xmlns:wne="http://schemas.microsoft.com/office/word/2006/wordml" xmlns:wps="http://schemas.microsoft.com/office/word/2010/wordprocessingShape" mc:Ignorable="w14 w15 w16se w16cid w16 w16cex w16sdtdh wp14">
+<w:numbering xmlns:wpc="http://schemas.microsoft.com/office/word/2010/wordprocessingCanvas" xmlns:cx="http://schemas.microsoft.com/office/drawing/2014/chartex" xmlns:cx1="http://schemas.microsoft.com/office/drawing/2015/9/8/chartex" xmlns:cx2="http://schemas.microsoft.com/office/drawing/2015/10/21/chartex" xmlns:cx3="http://schemas.microsoft.com/office/drawing/2016/5/9/chartex" xmlns:cx4="http://schemas.microsoft.com/office/drawing/2016/5/10/chartex" xmlns:cx5="http://schemas.microsoft.com/office/drawing/2016/5/11/chartex" xmlns:cx6="http://schemas.microsoft.com/office/drawing/2016/5/12/chartex" xmlns:cx7="http://schemas.microsoft.com/office/drawing/2016/5/13/chartex" xmlns:cx8="http://schemas.microsoft.com/office/drawing/2016/5/14/chartex" xmlns:mc="http://schemas.openxmlformats.org/markup-compatibility/2006" xmlns:aink="http://schemas.microsoft.com/office/drawing/2016/ink" xmlns:am3d="http://schemas.microsoft.com/office/drawing/2017/model3d" xmlns:o="urn:schemas-microsoft-com:office:office" xmlns:oel="http://schemas.microsoft.com/office/2019/extlst" xmlns:r="http://schemas.openxmlformats.org/officeDocument/2006/relationships" xmlns:m="http://schemas.openxmlformats.org/officeDocument/2006/math" xmlns:v="urn:schemas-microsoft-com:vml" xmlns:wp14="http://schemas.microsoft.com/office/word/2010/wordprocessingDrawing" xmlns:wp="http://schemas.openxmlformats.org/drawingml/2006/wordprocessingDrawing" xmlns:w10="urn:schemas-microsoft-com:office:word" xmlns:w="http://schemas.openxmlformats.org/wordprocessingml/2006/main" xmlns:w14="http://schemas.microsoft.com/office/word/2010/wordml" xmlns:w15="http://schemas.microsoft.com/office/word/2012/wordml" xmlns:w16cex="http://schemas.microsoft.com/office/word/2018/wordml/cex" xmlns:w16cid="http://schemas.microsoft.com/office/word/2016/wordml/cid" xmlns:w16="http://schemas.microsoft.com/office/word/2018/wordml" xmlns:w16sdtdh="http://schemas.microsoft.com/office/word/2020/wordml/sdtdatahash" xmlns:w16se="http://schemas.microsoft.com/office/word/2015/wordml/symex" xmlns:wpg="http://schemas.microsoft.com/office/word/2010/wordprocessingGroup" xmlns:wpi="http://schemas.microsoft.com/office/word/2010/wordprocessingInk" xmlns:wne="http://schemas.microsoft.com/office/word/2006/wordml" xmlns:wps="http://schemas.microsoft.com/office/word/2010/wordprocessingShape" mc:Ignorable="w14 w15 w16se w16cid w16 w16cex w16sdtdh wp14">
   <w:abstractNum w:abstractNumId="0" w15:restartNumberingAfterBreak="0">
     <w:nsid w:val="01570C37"/>
     <w:multiLevelType w:val="hybridMultilevel"/>

</xml_diff>

<commit_message>
Aggiornati alcuni valori ed aggiunto sotto-capitolo relativo alla struttura dei livelli
</commit_message>
<xml_diff>
--- a/doc/pianificazione/Modello Documentazione.docx
+++ b/doc/pianificazione/Modello Documentazione.docx
@@ -10344,6 +10344,15 @@
           <w:rFonts w:asciiTheme="minorHAnsi" w:hAnsiTheme="minorHAnsi" w:cstheme="minorHAnsi"/>
         </w:rPr>
       </w:pPr>
+    </w:p>
+    <w:p>
+      <w:pPr>
+        <w:ind w:firstLine="567"/>
+        <w:jc w:val="both"/>
+        <w:rPr>
+          <w:rFonts w:asciiTheme="minorHAnsi" w:hAnsiTheme="minorHAnsi" w:cstheme="minorHAnsi"/>
+        </w:rPr>
+      </w:pPr>
       <w:r>
         <w:rPr>
           <w:rFonts w:asciiTheme="minorHAnsi" w:hAnsiTheme="minorHAnsi" w:cstheme="minorHAnsi"/>
@@ -10481,7 +10490,35 @@
           <w:rFonts w:asciiTheme="minorHAnsi" w:hAnsiTheme="minorHAnsi" w:cstheme="minorHAnsi"/>
           <w:lang w:val="en-US"/>
         </w:rPr>
-        <w:t>v2021.2.19f1</w:t>
+        <w:t>v2021.</w:t>
+      </w:r>
+      <w:r>
+        <w:rPr>
+          <w:rFonts w:asciiTheme="minorHAnsi" w:hAnsiTheme="minorHAnsi" w:cstheme="minorHAnsi"/>
+          <w:lang w:val="en-US"/>
+        </w:rPr>
+        <w:t>3</w:t>
+      </w:r>
+      <w:r>
+        <w:rPr>
+          <w:rFonts w:asciiTheme="minorHAnsi" w:hAnsiTheme="minorHAnsi" w:cstheme="minorHAnsi"/>
+          <w:lang w:val="en-US"/>
+        </w:rPr>
+        <w:t>.</w:t>
+      </w:r>
+      <w:r>
+        <w:rPr>
+          <w:rFonts w:asciiTheme="minorHAnsi" w:hAnsiTheme="minorHAnsi" w:cstheme="minorHAnsi"/>
+          <w:lang w:val="en-US"/>
+        </w:rPr>
+        <w:t>1</w:t>
+      </w:r>
+      <w:r>
+        <w:rPr>
+          <w:rFonts w:asciiTheme="minorHAnsi" w:hAnsiTheme="minorHAnsi" w:cstheme="minorHAnsi"/>
+          <w:lang w:val="en-US"/>
+        </w:rPr>
+        <w:t>f1</w:t>
       </w:r>
     </w:p>
     <w:p>
@@ -10562,6 +10599,12 @@
         </w:rPr>
         <w:t>Git</w:t>
       </w:r>
+      <w:r>
+        <w:rPr>
+          <w:rFonts w:asciiTheme="minorHAnsi" w:hAnsiTheme="minorHAnsi" w:cstheme="minorHAnsi"/>
+        </w:rPr>
+        <w:t xml:space="preserve"> e GitHub</w:t>
+      </w:r>
     </w:p>
     <w:p>
       <w:pPr>
@@ -10574,7 +10617,7 @@
         <w:rPr>
           <w:rFonts w:asciiTheme="minorHAnsi" w:hAnsiTheme="minorHAnsi" w:cstheme="minorHAnsi"/>
         </w:rPr>
-        <w:t>Autodesk Maya 2022</w:t>
+        <w:t>Blender</w:t>
       </w:r>
     </w:p>
     <w:p>
@@ -10689,7 +10732,19 @@
         <w:rPr>
           <w:rFonts w:asciiTheme="minorHAnsi" w:hAnsiTheme="minorHAnsi" w:cstheme="minorHAnsi"/>
         </w:rPr>
-        <w:t xml:space="preserve"> Le animazioni sono prese dal sito “</w:t>
+        <w:t xml:space="preserve"> Le animazioni sono </w:t>
+      </w:r>
+      <w:r>
+        <w:rPr>
+          <w:rFonts w:asciiTheme="minorHAnsi" w:hAnsiTheme="minorHAnsi" w:cstheme="minorHAnsi"/>
+        </w:rPr>
+        <w:t>attinte</w:t>
+      </w:r>
+      <w:r>
+        <w:rPr>
+          <w:rFonts w:asciiTheme="minorHAnsi" w:hAnsiTheme="minorHAnsi" w:cstheme="minorHAnsi"/>
+        </w:rPr>
+        <w:t xml:space="preserve"> dal sito “</w:t>
       </w:r>
       <w:hyperlink r:id="rId14" w:anchor="/" w:history="1">
         <w:r>
@@ -10726,7 +10781,6 @@
         <w:rPr>
           <w:rFonts w:asciiTheme="minorHAnsi" w:hAnsiTheme="minorHAnsi" w:cstheme="minorHAnsi"/>
         </w:rPr>
-        <w:lastRenderedPageBreak/>
         <w:t>Gli effetti sonori verranno presi da repository online di suoni gratuiti. Per quanto riguarda la colonna sonora, verrà invece creata da Alessandro Congedo.</w:t>
       </w:r>
     </w:p>
@@ -10872,7 +10926,31 @@
         <w:rPr>
           <w:rFonts w:asciiTheme="minorHAnsi" w:hAnsiTheme="minorHAnsi" w:cstheme="minorHAnsi"/>
         </w:rPr>
-        <w:t>Il serious game Healty Catering ha lo scopo di istruire i giocatori all’alimentazione sana e rispettosa dell’ambiente illustrando la correlazione fra un piatto da mangiare, la corrispettiva</w:t>
+        <w:t xml:space="preserve">Il </w:t>
+      </w:r>
+      <w:r>
+        <w:rPr>
+          <w:rFonts w:asciiTheme="minorHAnsi" w:hAnsiTheme="minorHAnsi" w:cstheme="minorHAnsi"/>
+        </w:rPr>
+        <w:t>S</w:t>
+      </w:r>
+      <w:r>
+        <w:rPr>
+          <w:rFonts w:asciiTheme="minorHAnsi" w:hAnsiTheme="minorHAnsi" w:cstheme="minorHAnsi"/>
+        </w:rPr>
+        <w:t>erious game Healt</w:t>
+      </w:r>
+      <w:r>
+        <w:rPr>
+          <w:rFonts w:asciiTheme="minorHAnsi" w:hAnsiTheme="minorHAnsi" w:cstheme="minorHAnsi"/>
+        </w:rPr>
+        <w:t>h</w:t>
+      </w:r>
+      <w:r>
+        <w:rPr>
+          <w:rFonts w:asciiTheme="minorHAnsi" w:hAnsiTheme="minorHAnsi" w:cstheme="minorHAnsi"/>
+        </w:rPr>
+        <w:t>y Catering ha lo scopo di istruire i giocatori all’alimentazione sana e rispettosa dell’ambiente illustrando la correlazione fra un piatto da mangiare, la corrispettiva</w:t>
       </w:r>
       <w:r>
         <w:rPr>
@@ -10939,7 +11017,19 @@
         <w:rPr>
           <w:rFonts w:asciiTheme="minorHAnsi" w:hAnsiTheme="minorHAnsi" w:cstheme="minorHAnsi"/>
         </w:rPr>
-        <w:t>Il serious game Healty Catering presenta i seguenti concetti:</w:t>
+        <w:t>Il serious game Healt</w:t>
+      </w:r>
+      <w:r>
+        <w:rPr>
+          <w:rFonts w:asciiTheme="minorHAnsi" w:hAnsiTheme="minorHAnsi" w:cstheme="minorHAnsi"/>
+        </w:rPr>
+        <w:t>h</w:t>
+      </w:r>
+      <w:r>
+        <w:rPr>
+          <w:rFonts w:asciiTheme="minorHAnsi" w:hAnsiTheme="minorHAnsi" w:cstheme="minorHAnsi"/>
+        </w:rPr>
+        <w:t>y Catering presenta i seguenti concetti:</w:t>
       </w:r>
     </w:p>
     <w:p>
@@ -10976,6 +11066,13 @@
         </w:rPr>
         <w:t xml:space="preserve"> di un ristorante</w:t>
       </w:r>
+      <w:r>
+        <w:rPr>
+          <w:rFonts w:asciiTheme="minorHAnsi" w:hAnsiTheme="minorHAnsi" w:cstheme="minorHAnsi"/>
+          <w:lang w:val="en-ZA"/>
+        </w:rPr>
+        <w:t>.</w:t>
+      </w:r>
     </w:p>
     <w:p>
       <w:pPr>
@@ -10995,6 +11092,12 @@
         </w:rPr>
         <w:t>Controllo dell’affinità fra un piatto e un cliente in base alle sue patologie e dieta</w:t>
       </w:r>
+      <w:r>
+        <w:rPr>
+          <w:rFonts w:asciiTheme="minorHAnsi" w:hAnsiTheme="minorHAnsi" w:cstheme="minorHAnsi"/>
+        </w:rPr>
+        <w:t>.</w:t>
+      </w:r>
     </w:p>
     <w:p>
       <w:pPr>
@@ -11014,6 +11117,12 @@
         </w:rPr>
         <w:t>Gestione magazzino</w:t>
       </w:r>
+      <w:r>
+        <w:rPr>
+          <w:rFonts w:asciiTheme="minorHAnsi" w:hAnsiTheme="minorHAnsi" w:cstheme="minorHAnsi"/>
+        </w:rPr>
+        <w:t>.</w:t>
+      </w:r>
     </w:p>
     <w:p>
       <w:pPr>
@@ -11033,6 +11142,12 @@
         </w:rPr>
         <w:t>Classifica</w:t>
       </w:r>
+      <w:r>
+        <w:rPr>
+          <w:rFonts w:asciiTheme="minorHAnsi" w:hAnsiTheme="minorHAnsi" w:cstheme="minorHAnsi"/>
+        </w:rPr>
+        <w:t>.</w:t>
+      </w:r>
     </w:p>
     <w:p>
       <w:pPr>
@@ -11053,7 +11168,19 @@
         <w:rPr>
           <w:rFonts w:asciiTheme="minorHAnsi" w:hAnsiTheme="minorHAnsi" w:cstheme="minorHAnsi"/>
         </w:rPr>
-        <w:t>Il gioco ha una struttura endless e la difficoltà aumenta all’aumentare del punteggio del ristorante.</w:t>
+        <w:t xml:space="preserve">Il gioco ha una struttura </w:t>
+      </w:r>
+      <w:r>
+        <w:rPr>
+          <w:rFonts w:asciiTheme="minorHAnsi" w:hAnsiTheme="minorHAnsi" w:cstheme="minorHAnsi"/>
+        </w:rPr>
+        <w:t>a livelli</w:t>
+      </w:r>
+      <w:r>
+        <w:rPr>
+          <w:rFonts w:asciiTheme="minorHAnsi" w:hAnsiTheme="minorHAnsi" w:cstheme="minorHAnsi"/>
+        </w:rPr>
+        <w:t xml:space="preserve"> e la difficoltà aumenta all’aumentare del punteggio del ristorante.</w:t>
       </w:r>
     </w:p>
     <w:p>
@@ -11069,6 +11196,30 @@
         </w:rPr>
         <w:t>Il punteggio che verrà assegnato al ristorante sarà più alto tanto più sarà alta l’affinità del piatto servito al cliente.</w:t>
       </w:r>
+      <w:r>
+        <w:rPr>
+          <w:rFonts w:asciiTheme="minorHAnsi" w:hAnsiTheme="minorHAnsi" w:cstheme="minorHAnsi"/>
+        </w:rPr>
+        <w:t xml:space="preserve"> </w:t>
+      </w:r>
+      <w:r>
+        <w:rPr>
+          <w:rFonts w:asciiTheme="minorHAnsi" w:hAnsiTheme="minorHAnsi" w:cstheme="minorHAnsi"/>
+        </w:rPr>
+        <w:t xml:space="preserve">Se il giocatore </w:t>
+      </w:r>
+      <w:r>
+        <w:rPr>
+          <w:rFonts w:asciiTheme="minorHAnsi" w:hAnsiTheme="minorHAnsi" w:cstheme="minorHAnsi"/>
+        </w:rPr>
+        <w:t>servirà</w:t>
+      </w:r>
+      <w:r>
+        <w:rPr>
+          <w:rFonts w:asciiTheme="minorHAnsi" w:hAnsiTheme="minorHAnsi" w:cstheme="minorHAnsi"/>
+        </w:rPr>
+        <w:t xml:space="preserve"> un piatto non idoneo, gli verrà fornito un suggerimento su quali sarebbero state le opzioni migliori.</w:t>
+      </w:r>
     </w:p>
     <w:p>
       <w:pPr>
@@ -11077,24 +11228,6 @@
           <w:rFonts w:asciiTheme="minorHAnsi" w:hAnsiTheme="minorHAnsi" w:cstheme="minorHAnsi"/>
         </w:rPr>
       </w:pPr>
-      <w:r>
-        <w:rPr>
-          <w:rFonts w:asciiTheme="minorHAnsi" w:hAnsiTheme="minorHAnsi" w:cstheme="minorHAnsi"/>
-        </w:rPr>
-        <w:t xml:space="preserve">Se il giocatore </w:t>
-      </w:r>
-      <w:r>
-        <w:rPr>
-          <w:rFonts w:asciiTheme="minorHAnsi" w:hAnsiTheme="minorHAnsi" w:cstheme="minorHAnsi"/>
-        </w:rPr>
-        <w:t>servirà</w:t>
-      </w:r>
-      <w:r>
-        <w:rPr>
-          <w:rFonts w:asciiTheme="minorHAnsi" w:hAnsiTheme="minorHAnsi" w:cstheme="minorHAnsi"/>
-        </w:rPr>
-        <w:t xml:space="preserve"> un piatto non idoneo, gli verrà fornito un suggerimento su quali sarebbero state le opzioni migliori.</w:t>
-      </w:r>
     </w:p>
     <w:p>
       <w:pPr>
@@ -11103,6 +11236,12 @@
           <w:rFonts w:asciiTheme="minorHAnsi" w:hAnsiTheme="minorHAnsi" w:cstheme="minorHAnsi"/>
         </w:rPr>
       </w:pPr>
+      <w:r>
+        <w:rPr>
+          <w:rFonts w:asciiTheme="minorHAnsi" w:hAnsiTheme="minorHAnsi" w:cstheme="minorHAnsi"/>
+        </w:rPr>
+        <w:t xml:space="preserve">Dalla pagina iniziale sarà possibile accedere al gioco vero e proprio, alla classifica, alle impostazioni e alla pagina dei credits. </w:t>
+      </w:r>
     </w:p>
     <w:p>
       <w:pPr>
@@ -11111,12 +11250,6 @@
           <w:rFonts w:asciiTheme="minorHAnsi" w:hAnsiTheme="minorHAnsi" w:cstheme="minorHAnsi"/>
         </w:rPr>
       </w:pPr>
-      <w:r>
-        <w:rPr>
-          <w:rFonts w:asciiTheme="minorHAnsi" w:hAnsiTheme="minorHAnsi" w:cstheme="minorHAnsi"/>
-        </w:rPr>
-        <w:t xml:space="preserve">Dalla pagina iniziale sarà possibile accedere al gioco vero e proprio, alla classifica, alle impostazioni e alla pagina dei credits. </w:t>
-      </w:r>
     </w:p>
     <w:p>
       <w:pPr>
@@ -11367,7 +11500,19 @@
         <w:rPr>
           <w:rFonts w:asciiTheme="minorHAnsi" w:hAnsiTheme="minorHAnsi" w:cstheme="minorHAnsi"/>
         </w:rPr>
-        <w:t>Qui di seguito sono elencate le skill che i giocatori potranno acquisire attraverso il serious game:</w:t>
+        <w:t xml:space="preserve">Qui di seguito sono elencate le skill che i giocatori potranno acquisire attraverso il </w:t>
+      </w:r>
+      <w:r>
+        <w:rPr>
+          <w:rFonts w:asciiTheme="minorHAnsi" w:hAnsiTheme="minorHAnsi" w:cstheme="minorHAnsi"/>
+        </w:rPr>
+        <w:t>S</w:t>
+      </w:r>
+      <w:r>
+        <w:rPr>
+          <w:rFonts w:asciiTheme="minorHAnsi" w:hAnsiTheme="minorHAnsi" w:cstheme="minorHAnsi"/>
+        </w:rPr>
+        <w:t>erious game:</w:t>
       </w:r>
     </w:p>
     <w:p>
@@ -11547,7 +11692,19 @@
         <w:rPr>
           <w:rFonts w:asciiTheme="minorHAnsi" w:hAnsiTheme="minorHAnsi" w:cstheme="minorHAnsi"/>
         </w:rPr>
-        <w:t>L’idea alla base del gioco Healty Catering è quella di istruire i giocatori alla scelta dei piatti migliori sia dal punto di vista medico che ambientale.</w:t>
+        <w:t>L’idea alla base del gioco Healt</w:t>
+      </w:r>
+      <w:r>
+        <w:rPr>
+          <w:rFonts w:asciiTheme="minorHAnsi" w:hAnsiTheme="minorHAnsi" w:cstheme="minorHAnsi"/>
+        </w:rPr>
+        <w:t>h</w:t>
+      </w:r>
+      <w:r>
+        <w:rPr>
+          <w:rFonts w:asciiTheme="minorHAnsi" w:hAnsiTheme="minorHAnsi" w:cstheme="minorHAnsi"/>
+        </w:rPr>
+        <w:t>y Catering è quella di istruire i giocatori alla scelta dei piatti migliori sia dal punto di vista medico che ambientale.</w:t>
       </w:r>
     </w:p>
     <w:p>
@@ -11769,7 +11926,25 @@
         <w:rPr>
           <w:rFonts w:asciiTheme="minorHAnsi" w:hAnsiTheme="minorHAnsi" w:cstheme="minorHAnsi"/>
         </w:rPr>
-        <w:t>pagina dove viene visualizzata la classifica dei dieci migliori punteggi</w:t>
+        <w:t xml:space="preserve">pagina dove viene visualizzata la classifica dei </w:t>
+      </w:r>
+      <w:r>
+        <w:rPr>
+          <w:rFonts w:asciiTheme="minorHAnsi" w:hAnsiTheme="minorHAnsi" w:cstheme="minorHAnsi"/>
+        </w:rPr>
+        <w:t>x</w:t>
+      </w:r>
+      <w:r>
+        <w:rPr>
+          <w:rFonts w:asciiTheme="minorHAnsi" w:hAnsiTheme="minorHAnsi" w:cstheme="minorHAnsi"/>
+        </w:rPr>
+        <w:t xml:space="preserve"> migliori punteggi</w:t>
+      </w:r>
+      <w:r>
+        <w:rPr>
+          <w:rFonts w:asciiTheme="minorHAnsi" w:hAnsiTheme="minorHAnsi" w:cstheme="minorHAnsi"/>
+        </w:rPr>
+        <w:t>.</w:t>
       </w:r>
     </w:p>
     <w:p>
@@ -11803,6 +11978,12 @@
         </w:rPr>
         <w:t xml:space="preserve"> permette di modificare le opzioni audio e video del gioco</w:t>
       </w:r>
+      <w:r>
+        <w:rPr>
+          <w:rFonts w:asciiTheme="minorHAnsi" w:hAnsiTheme="minorHAnsi" w:cstheme="minorHAnsi"/>
+        </w:rPr>
+        <w:t>.</w:t>
+      </w:r>
     </w:p>
     <w:p>
       <w:pPr>
@@ -11835,6 +12016,12 @@
         </w:rPr>
         <w:t xml:space="preserve"> riconoscimenti degli sviluppatori e collaboratori esterni</w:t>
       </w:r>
+      <w:r>
+        <w:rPr>
+          <w:rFonts w:asciiTheme="minorHAnsi" w:hAnsiTheme="minorHAnsi" w:cstheme="minorHAnsi"/>
+        </w:rPr>
+        <w:t>.</w:t>
+      </w:r>
     </w:p>
     <w:p>
       <w:pPr>
@@ -11867,6 +12054,12 @@
         </w:rPr>
         <w:t xml:space="preserve"> chiude il gioco</w:t>
       </w:r>
+      <w:r>
+        <w:rPr>
+          <w:rFonts w:asciiTheme="minorHAnsi" w:hAnsiTheme="minorHAnsi" w:cstheme="minorHAnsi"/>
+        </w:rPr>
+        <w:t>.</w:t>
+      </w:r>
     </w:p>
     <w:p>
       <w:pPr>
@@ -12091,7 +12284,85 @@
         <w:rPr>
           <w:rFonts w:asciiTheme="minorHAnsi" w:hAnsiTheme="minorHAnsi" w:cstheme="minorHAnsi"/>
         </w:rPr>
-        <w:t>se hai scelto un piatto nella lista dei piatti affini avrai un punteggio base di 10, altrimenti di -10 e successivamente verranno aggiunti dei bonus calcolati sul valore assoluto del punteggio che stai ottenendo da questo ordine così:</w:t>
+        <w:t>S</w:t>
+      </w:r>
+      <w:r>
+        <w:rPr>
+          <w:rFonts w:asciiTheme="minorHAnsi" w:hAnsiTheme="minorHAnsi" w:cstheme="minorHAnsi"/>
+        </w:rPr>
+        <w:t xml:space="preserve">e </w:t>
+      </w:r>
+      <w:r>
+        <w:rPr>
+          <w:rFonts w:asciiTheme="minorHAnsi" w:hAnsiTheme="minorHAnsi" w:cstheme="minorHAnsi"/>
+        </w:rPr>
+        <w:t>si è</w:t>
+      </w:r>
+      <w:r>
+        <w:rPr>
+          <w:rFonts w:asciiTheme="minorHAnsi" w:hAnsiTheme="minorHAnsi" w:cstheme="minorHAnsi"/>
+        </w:rPr>
+        <w:t xml:space="preserve"> scelt</w:t>
+      </w:r>
+      <w:r>
+        <w:rPr>
+          <w:rFonts w:asciiTheme="minorHAnsi" w:hAnsiTheme="minorHAnsi" w:cstheme="minorHAnsi"/>
+        </w:rPr>
+        <w:t>i</w:t>
+      </w:r>
+      <w:r>
+        <w:rPr>
+          <w:rFonts w:asciiTheme="minorHAnsi" w:hAnsiTheme="minorHAnsi" w:cstheme="minorHAnsi"/>
+        </w:rPr>
+        <w:t xml:space="preserve"> un piatto nella lista dei piatti affini</w:t>
+      </w:r>
+      <w:r>
+        <w:rPr>
+          <w:rFonts w:asciiTheme="minorHAnsi" w:hAnsiTheme="minorHAnsi" w:cstheme="minorHAnsi"/>
+        </w:rPr>
+        <w:t>,</w:t>
+      </w:r>
+      <w:r>
+        <w:rPr>
+          <w:rFonts w:asciiTheme="minorHAnsi" w:hAnsiTheme="minorHAnsi" w:cstheme="minorHAnsi"/>
+        </w:rPr>
+        <w:t xml:space="preserve"> </w:t>
+      </w:r>
+      <w:r>
+        <w:rPr>
+          <w:rFonts w:asciiTheme="minorHAnsi" w:hAnsiTheme="minorHAnsi" w:cstheme="minorHAnsi"/>
+        </w:rPr>
+        <w:t>si avrà</w:t>
+      </w:r>
+      <w:r>
+        <w:rPr>
+          <w:rFonts w:asciiTheme="minorHAnsi" w:hAnsiTheme="minorHAnsi" w:cstheme="minorHAnsi"/>
+        </w:rPr>
+        <w:t xml:space="preserve"> un punteggio base di 10, altrimenti di -10 e successivamente verranno aggiunti dei bonus calcolati sul valore assoluto del punteggio che </w:t>
+      </w:r>
+      <w:r>
+        <w:rPr>
+          <w:rFonts w:asciiTheme="minorHAnsi" w:hAnsiTheme="minorHAnsi" w:cstheme="minorHAnsi"/>
+        </w:rPr>
+        <w:t>sarà</w:t>
+      </w:r>
+      <w:r>
+        <w:rPr>
+          <w:rFonts w:asciiTheme="minorHAnsi" w:hAnsiTheme="minorHAnsi" w:cstheme="minorHAnsi"/>
+        </w:rPr>
+        <w:t xml:space="preserve"> ottenendo </w:t>
+      </w:r>
+      <w:r>
+        <w:rPr>
+          <w:rFonts w:asciiTheme="minorHAnsi" w:hAnsiTheme="minorHAnsi" w:cstheme="minorHAnsi"/>
+        </w:rPr>
+        <w:t>nel seguente modo</w:t>
+      </w:r>
+      <w:r>
+        <w:rPr>
+          <w:rFonts w:asciiTheme="minorHAnsi" w:hAnsiTheme="minorHAnsi" w:cstheme="minorHAnsi"/>
+        </w:rPr>
+        <w:t>:</w:t>
       </w:r>
     </w:p>
     <w:p>
@@ -12110,7 +12381,31 @@
         <w:rPr>
           <w:rFonts w:asciiTheme="minorHAnsi" w:hAnsiTheme="minorHAnsi" w:cstheme="minorHAnsi"/>
         </w:rPr>
-        <w:t>bonus nutriscore = in base al nutriscore:</w:t>
+        <w:t>bonus nutri</w:t>
+      </w:r>
+      <w:r>
+        <w:rPr>
+          <w:rFonts w:asciiTheme="minorHAnsi" w:hAnsiTheme="minorHAnsi" w:cstheme="minorHAnsi"/>
+        </w:rPr>
+        <w:t>S</w:t>
+      </w:r>
+      <w:r>
+        <w:rPr>
+          <w:rFonts w:asciiTheme="minorHAnsi" w:hAnsiTheme="minorHAnsi" w:cstheme="minorHAnsi"/>
+        </w:rPr>
+        <w:t>core = in base al nutri</w:t>
+      </w:r>
+      <w:r>
+        <w:rPr>
+          <w:rFonts w:asciiTheme="minorHAnsi" w:hAnsiTheme="minorHAnsi" w:cstheme="minorHAnsi"/>
+        </w:rPr>
+        <w:t>S</w:t>
+      </w:r>
+      <w:r>
+        <w:rPr>
+          <w:rFonts w:asciiTheme="minorHAnsi" w:hAnsiTheme="minorHAnsi" w:cstheme="minorHAnsi"/>
+        </w:rPr>
+        <w:t>core:</w:t>
       </w:r>
     </w:p>
     <w:p>
@@ -12233,7 +12528,31 @@
         <w:rPr>
           <w:rFonts w:asciiTheme="minorHAnsi" w:hAnsiTheme="minorHAnsi" w:cstheme="minorHAnsi"/>
         </w:rPr>
-        <w:t>bonus ecoScore = in base al valore dell’ecoscore: (non sappiamo ancora come assegnare l’ecoscore agli ingredienti quindi tali valori sono probabilmente da rivedere)</w:t>
+        <w:t>bonus ecoScore = in base al valore dell’eco</w:t>
+      </w:r>
+      <w:r>
+        <w:rPr>
+          <w:rFonts w:asciiTheme="minorHAnsi" w:hAnsiTheme="minorHAnsi" w:cstheme="minorHAnsi"/>
+        </w:rPr>
+        <w:t>S</w:t>
+      </w:r>
+      <w:r>
+        <w:rPr>
+          <w:rFonts w:asciiTheme="minorHAnsi" w:hAnsiTheme="minorHAnsi" w:cstheme="minorHAnsi"/>
+        </w:rPr>
+        <w:t>core: (non sappiamo ancora come assegnare l’eco</w:t>
+      </w:r>
+      <w:r>
+        <w:rPr>
+          <w:rFonts w:asciiTheme="minorHAnsi" w:hAnsiTheme="minorHAnsi" w:cstheme="minorHAnsi"/>
+        </w:rPr>
+        <w:t>S</w:t>
+      </w:r>
+      <w:r>
+        <w:rPr>
+          <w:rFonts w:asciiTheme="minorHAnsi" w:hAnsiTheme="minorHAnsi" w:cstheme="minorHAnsi"/>
+        </w:rPr>
+        <w:t>core agli ingredienti quindi tali valori sono probabilmente da rivedere)</w:t>
       </w:r>
     </w:p>
     <w:p>
@@ -12430,6 +12749,711 @@
         </w:rPr>
         <w:t>Parlare con gli NPC presenti nella città, permetterà di ricevere alcuni consigli sulla scelta del piatto.</w:t>
       </w:r>
+    </w:p>
+    <w:p>
+      <w:pPr>
+        <w:jc w:val="both"/>
+        <w:rPr>
+          <w:rFonts w:asciiTheme="minorHAnsi" w:hAnsiTheme="minorHAnsi" w:cstheme="minorHAnsi"/>
+        </w:rPr>
+      </w:pPr>
+    </w:p>
+    <w:p>
+      <w:pPr>
+        <w:jc w:val="both"/>
+        <w:rPr>
+          <w:rFonts w:asciiTheme="minorHAnsi" w:hAnsiTheme="minorHAnsi" w:cstheme="minorHAnsi"/>
+        </w:rPr>
+      </w:pPr>
+      <w:r>
+        <w:rPr>
+          <w:rFonts w:asciiTheme="minorHAnsi" w:hAnsiTheme="minorHAnsi" w:cstheme="minorHAnsi"/>
+        </w:rPr>
+        <w:t xml:space="preserve">Sarà possibile consultare durante la partita una voce che riporta e spiega brevemente i comandi e le macchiniche di gioco. </w:t>
+      </w:r>
+    </w:p>
+    <w:p>
+      <w:pPr>
+        <w:jc w:val="both"/>
+        <w:rPr>
+          <w:rFonts w:asciiTheme="minorHAnsi" w:hAnsiTheme="minorHAnsi" w:cstheme="minorHAnsi"/>
+        </w:rPr>
+      </w:pPr>
+    </w:p>
+    <w:p>
+      <w:pPr>
+        <w:pStyle w:val="Titolo3"/>
+        <w:rPr>
+          <w:color w:val="385623" w:themeColor="accent6" w:themeShade="80"/>
+        </w:rPr>
+      </w:pPr>
+      <w:r>
+        <w:rPr>
+          <w:color w:val="385623" w:themeColor="accent6" w:themeShade="80"/>
+        </w:rPr>
+        <w:t>Struttura livelli</w:t>
+      </w:r>
+    </w:p>
+    <w:p>
+      <w:pPr>
+        <w:rPr>
+          <w:rFonts w:asciiTheme="minorHAnsi" w:hAnsiTheme="minorHAnsi" w:cstheme="minorHAnsi"/>
+        </w:rPr>
+      </w:pPr>
+      <w:r>
+        <w:rPr>
+          <w:rFonts w:asciiTheme="minorHAnsi" w:hAnsiTheme="minorHAnsi" w:cstheme="minorHAnsi"/>
+        </w:rPr>
+        <w:t>Livello 0</w:t>
+      </w:r>
+    </w:p>
+    <w:p>
+      <w:pPr>
+        <w:pStyle w:val="Paragrafoelenco"/>
+        <w:numPr>
+          <w:ilvl w:val="0"/>
+          <w:numId w:val="44"/>
+        </w:numPr>
+        <w:rPr>
+          <w:rFonts w:asciiTheme="minorHAnsi" w:hAnsiTheme="minorHAnsi" w:cstheme="minorHAnsi"/>
+        </w:rPr>
+      </w:pPr>
+      <w:r>
+        <w:rPr>
+          <w:rFonts w:asciiTheme="minorHAnsi" w:hAnsiTheme="minorHAnsi" w:cstheme="minorHAnsi"/>
+        </w:rPr>
+        <w:t>Il livello 0 ha come obbiettivo primario quello di introdurre il giocatore al gioco.</w:t>
+      </w:r>
+    </w:p>
+    <w:p>
+      <w:pPr>
+        <w:pStyle w:val="Paragrafoelenco"/>
+        <w:numPr>
+          <w:ilvl w:val="1"/>
+          <w:numId w:val="44"/>
+        </w:numPr>
+        <w:rPr>
+          <w:rFonts w:asciiTheme="minorHAnsi" w:hAnsiTheme="minorHAnsi" w:cstheme="minorHAnsi"/>
+        </w:rPr>
+      </w:pPr>
+      <w:r>
+        <w:rPr>
+          <w:rFonts w:asciiTheme="minorHAnsi" w:hAnsiTheme="minorHAnsi" w:cstheme="minorHAnsi"/>
+        </w:rPr>
+        <w:t>Tutorial</w:t>
+      </w:r>
+    </w:p>
+    <w:p>
+      <w:pPr>
+        <w:pStyle w:val="Paragrafoelenco"/>
+        <w:numPr>
+          <w:ilvl w:val="2"/>
+          <w:numId w:val="44"/>
+        </w:numPr>
+        <w:rPr>
+          <w:rFonts w:asciiTheme="minorHAnsi" w:hAnsiTheme="minorHAnsi" w:cstheme="minorHAnsi"/>
+        </w:rPr>
+      </w:pPr>
+      <w:r>
+        <w:rPr>
+          <w:rFonts w:asciiTheme="minorHAnsi" w:hAnsiTheme="minorHAnsi" w:cstheme="minorHAnsi"/>
+        </w:rPr>
+        <w:t xml:space="preserve">Nel livello saranno mostrati tutti i comandi presenti nel gioco. </w:t>
+      </w:r>
+    </w:p>
+    <w:p>
+      <w:pPr>
+        <w:pStyle w:val="Paragrafoelenco"/>
+        <w:numPr>
+          <w:ilvl w:val="2"/>
+          <w:numId w:val="44"/>
+        </w:numPr>
+        <w:rPr>
+          <w:rFonts w:asciiTheme="minorHAnsi" w:hAnsiTheme="minorHAnsi" w:cstheme="minorHAnsi"/>
+        </w:rPr>
+      </w:pPr>
+      <w:r>
+        <w:rPr>
+          <w:rFonts w:asciiTheme="minorHAnsi" w:hAnsiTheme="minorHAnsi" w:cstheme="minorHAnsi"/>
+        </w:rPr>
+        <w:t xml:space="preserve">Nel livello saranno mostrati tutte le </w:t>
+      </w:r>
+      <w:r>
+        <w:rPr>
+          <w:rFonts w:asciiTheme="minorHAnsi" w:hAnsiTheme="minorHAnsi" w:cstheme="minorHAnsi"/>
+        </w:rPr>
+        <w:t>meccaniche</w:t>
+      </w:r>
+      <w:r>
+        <w:rPr>
+          <w:rFonts w:asciiTheme="minorHAnsi" w:hAnsiTheme="minorHAnsi" w:cstheme="minorHAnsi"/>
+        </w:rPr>
+        <w:t xml:space="preserve"> gestionali del gioco ed il funzionamento dell’interazione con i clienti.</w:t>
+      </w:r>
+    </w:p>
+    <w:p>
+      <w:pPr>
+        <w:pStyle w:val="Paragrafoelenco"/>
+        <w:numPr>
+          <w:ilvl w:val="2"/>
+          <w:numId w:val="44"/>
+        </w:numPr>
+        <w:rPr>
+          <w:rFonts w:asciiTheme="minorHAnsi" w:hAnsiTheme="minorHAnsi" w:cstheme="minorHAnsi"/>
+        </w:rPr>
+      </w:pPr>
+      <w:r>
+        <w:rPr>
+          <w:rFonts w:asciiTheme="minorHAnsi" w:hAnsiTheme="minorHAnsi" w:cstheme="minorHAnsi"/>
+        </w:rPr>
+        <w:t>Ogni concetto del gioco relativo ai comandi di gioco o meccaniche verrà spiegato solo quando strettamente necessario, in modo da non sovraccaricare il giocatore di nozioni, non necessarie in quel momento.</w:t>
+      </w:r>
+    </w:p>
+    <w:p>
+      <w:pPr>
+        <w:pStyle w:val="Paragrafoelenco"/>
+        <w:numPr>
+          <w:ilvl w:val="2"/>
+          <w:numId w:val="44"/>
+        </w:numPr>
+        <w:rPr>
+          <w:rFonts w:asciiTheme="minorHAnsi" w:hAnsiTheme="minorHAnsi" w:cstheme="minorHAnsi"/>
+        </w:rPr>
+      </w:pPr>
+      <w:r>
+        <w:rPr>
+          <w:rFonts w:asciiTheme="minorHAnsi" w:hAnsiTheme="minorHAnsi" w:cstheme="minorHAnsi"/>
+        </w:rPr>
+        <w:t>Ogni spiegazione sarà strutturata nel seguente modo:</w:t>
+      </w:r>
+    </w:p>
+    <w:p>
+      <w:pPr>
+        <w:pStyle w:val="Paragrafoelenco"/>
+        <w:numPr>
+          <w:ilvl w:val="3"/>
+          <w:numId w:val="44"/>
+        </w:numPr>
+        <w:rPr>
+          <w:rFonts w:asciiTheme="minorHAnsi" w:hAnsiTheme="minorHAnsi" w:cstheme="minorHAnsi"/>
+        </w:rPr>
+      </w:pPr>
+      <w:r>
+        <w:rPr>
+          <w:rFonts w:asciiTheme="minorHAnsi" w:hAnsiTheme="minorHAnsi" w:cstheme="minorHAnsi"/>
+        </w:rPr>
+        <w:t>Un messaggio spiegherà all’utente cosa deve fare per effettuare una determinata task (come muoversi o interagire con un NPC). Il gioco non permetterà di proseguire finché non si è eseguito correttamente l’obbiettivo. Nel mentre verrà visualizzato in alto a sinistra in un piccolo riquadro un video esempio dell’azione da eseguire.</w:t>
+      </w:r>
+    </w:p>
+    <w:p>
+      <w:pPr>
+        <w:pStyle w:val="Paragrafoelenco"/>
+        <w:numPr>
+          <w:ilvl w:val="3"/>
+          <w:numId w:val="44"/>
+        </w:numPr>
+        <w:rPr>
+          <w:rFonts w:asciiTheme="minorHAnsi" w:hAnsiTheme="minorHAnsi" w:cstheme="minorHAnsi"/>
+        </w:rPr>
+      </w:pPr>
+      <w:r>
+        <w:rPr>
+          <w:rFonts w:asciiTheme="minorHAnsi" w:hAnsiTheme="minorHAnsi" w:cstheme="minorHAnsi"/>
+        </w:rPr>
+        <w:t xml:space="preserve">Sarà sempre possibile, in ogni momento accedere ad una sezione aiuto dove sono riportate in maniera sintetica, tutti i comandi e le azioni eseguibili in gioco, in modo da non obbligare l’utente che ha </w:t>
+      </w:r>
+      <w:r>
+        <w:rPr>
+          <w:rFonts w:asciiTheme="minorHAnsi" w:hAnsiTheme="minorHAnsi" w:cstheme="minorHAnsi"/>
+        </w:rPr>
+        <w:lastRenderedPageBreak/>
+        <w:t>già superato il Tutorial di doverlo ri-effettuare per ricordarsi un concetto.</w:t>
+      </w:r>
+    </w:p>
+    <w:p>
+      <w:pPr>
+        <w:pStyle w:val="Paragrafoelenco"/>
+        <w:numPr>
+          <w:ilvl w:val="2"/>
+          <w:numId w:val="44"/>
+        </w:numPr>
+        <w:rPr>
+          <w:rFonts w:asciiTheme="minorHAnsi" w:hAnsiTheme="minorHAnsi" w:cstheme="minorHAnsi"/>
+        </w:rPr>
+      </w:pPr>
+      <w:r>
+        <w:rPr>
+          <w:rFonts w:asciiTheme="minorHAnsi" w:hAnsiTheme="minorHAnsi" w:cstheme="minorHAnsi"/>
+        </w:rPr>
+        <w:t>All’inizio del livello verrà domandato all’utente se ha mai giocato in passato ad un FPS, in modo da poter saltare il tutorial base dei movimenti.</w:t>
+      </w:r>
+    </w:p>
+    <w:p>
+      <w:pPr>
+        <w:pStyle w:val="Paragrafoelenco"/>
+        <w:numPr>
+          <w:ilvl w:val="1"/>
+          <w:numId w:val="44"/>
+        </w:numPr>
+        <w:rPr>
+          <w:rFonts w:asciiTheme="minorHAnsi" w:hAnsiTheme="minorHAnsi" w:cstheme="minorHAnsi"/>
+        </w:rPr>
+      </w:pPr>
+      <w:r>
+        <w:rPr>
+          <w:rFonts w:asciiTheme="minorHAnsi" w:hAnsiTheme="minorHAnsi" w:cstheme="minorHAnsi"/>
+        </w:rPr>
+        <w:t>Contesto</w:t>
+      </w:r>
+    </w:p>
+    <w:p>
+      <w:pPr>
+        <w:pStyle w:val="Paragrafoelenco"/>
+        <w:numPr>
+          <w:ilvl w:val="2"/>
+          <w:numId w:val="44"/>
+        </w:numPr>
+        <w:rPr>
+          <w:rFonts w:asciiTheme="minorHAnsi" w:hAnsiTheme="minorHAnsi" w:cstheme="minorHAnsi"/>
+        </w:rPr>
+      </w:pPr>
+      <w:r>
+        <w:rPr>
+          <w:rFonts w:asciiTheme="minorHAnsi" w:hAnsiTheme="minorHAnsi" w:cstheme="minorHAnsi"/>
+        </w:rPr>
+        <w:t>Nel livello 0 verrà spiegato il contesto del gioco ed in linea generale l’obbiettivo del gioco.</w:t>
+      </w:r>
+    </w:p>
+    <w:p>
+      <w:pPr>
+        <w:pStyle w:val="Paragrafoelenco"/>
+        <w:numPr>
+          <w:ilvl w:val="2"/>
+          <w:numId w:val="44"/>
+        </w:numPr>
+        <w:rPr>
+          <w:rFonts w:asciiTheme="minorHAnsi" w:hAnsiTheme="minorHAnsi" w:cstheme="minorHAnsi"/>
+        </w:rPr>
+      </w:pPr>
+      <w:r>
+        <w:rPr>
+          <w:rFonts w:asciiTheme="minorHAnsi" w:hAnsiTheme="minorHAnsi" w:cstheme="minorHAnsi"/>
+        </w:rPr>
+        <w:t>Verrà anche introdotto una piccola sezione di trama, per contestualizzare l’operato del giocatore.</w:t>
+      </w:r>
+    </w:p>
+    <w:p>
+      <w:pPr>
+        <w:rPr>
+          <w:rFonts w:asciiTheme="minorHAnsi" w:hAnsiTheme="minorHAnsi" w:cstheme="minorHAnsi"/>
+        </w:rPr>
+      </w:pPr>
+      <w:r>
+        <w:rPr>
+          <w:rFonts w:asciiTheme="minorHAnsi" w:hAnsiTheme="minorHAnsi" w:cstheme="minorHAnsi"/>
+        </w:rPr>
+        <w:t>Livello 1:</w:t>
+      </w:r>
+    </w:p>
+    <w:p>
+      <w:pPr>
+        <w:pStyle w:val="Paragrafoelenco"/>
+        <w:numPr>
+          <w:ilvl w:val="0"/>
+          <w:numId w:val="45"/>
+        </w:numPr>
+        <w:rPr>
+          <w:rFonts w:asciiTheme="minorHAnsi" w:hAnsiTheme="minorHAnsi" w:cstheme="minorHAnsi"/>
+        </w:rPr>
+      </w:pPr>
+      <w:r>
+        <w:rPr>
+          <w:rFonts w:asciiTheme="minorHAnsi" w:hAnsiTheme="minorHAnsi" w:cstheme="minorHAnsi"/>
+        </w:rPr>
+        <w:t>Il livello 1 è caratterizzato dall’interazione con clienti con la patologia x</w:t>
+      </w:r>
+    </w:p>
+    <w:p>
+      <w:pPr>
+        <w:pStyle w:val="Paragrafoelenco"/>
+        <w:numPr>
+          <w:ilvl w:val="1"/>
+          <w:numId w:val="45"/>
+        </w:numPr>
+        <w:rPr>
+          <w:rFonts w:asciiTheme="minorHAnsi" w:hAnsiTheme="minorHAnsi" w:cstheme="minorHAnsi"/>
+        </w:rPr>
+      </w:pPr>
+      <w:r>
+        <w:rPr>
+          <w:rFonts w:asciiTheme="minorHAnsi" w:hAnsiTheme="minorHAnsi" w:cstheme="minorHAnsi"/>
+        </w:rPr>
+        <w:t>Obbiettivi per completamento del livello</w:t>
+      </w:r>
+    </w:p>
+    <w:p>
+      <w:pPr>
+        <w:pStyle w:val="Paragrafoelenco"/>
+        <w:numPr>
+          <w:ilvl w:val="2"/>
+          <w:numId w:val="45"/>
+        </w:numPr>
+        <w:rPr>
+          <w:rFonts w:asciiTheme="minorHAnsi" w:hAnsiTheme="minorHAnsi" w:cstheme="minorHAnsi"/>
+        </w:rPr>
+      </w:pPr>
+      <w:r>
+        <w:rPr>
+          <w:rFonts w:asciiTheme="minorHAnsi" w:hAnsiTheme="minorHAnsi" w:cstheme="minorHAnsi"/>
+        </w:rPr>
+        <w:t xml:space="preserve">Servire </w:t>
+      </w:r>
+      <w:r>
+        <w:rPr>
+          <w:rFonts w:asciiTheme="minorHAnsi" w:hAnsiTheme="minorHAnsi" w:cstheme="minorHAnsi"/>
+          <w:i/>
+          <w:iCs/>
+        </w:rPr>
+        <w:t>x</w:t>
+      </w:r>
+      <w:r>
+        <w:rPr>
+          <w:rFonts w:asciiTheme="minorHAnsi" w:hAnsiTheme="minorHAnsi" w:cstheme="minorHAnsi"/>
+        </w:rPr>
+        <w:t xml:space="preserve"> clienti.</w:t>
+      </w:r>
+    </w:p>
+    <w:p>
+      <w:pPr>
+        <w:pStyle w:val="Paragrafoelenco"/>
+        <w:numPr>
+          <w:ilvl w:val="2"/>
+          <w:numId w:val="45"/>
+        </w:numPr>
+        <w:rPr>
+          <w:rFonts w:asciiTheme="minorHAnsi" w:hAnsiTheme="minorHAnsi" w:cstheme="minorHAnsi"/>
+        </w:rPr>
+      </w:pPr>
+      <w:r>
+        <w:rPr>
+          <w:rFonts w:asciiTheme="minorHAnsi" w:hAnsiTheme="minorHAnsi" w:cstheme="minorHAnsi"/>
+        </w:rPr>
+        <w:t xml:space="preserve">Raggiungere un punteggio pari a </w:t>
+      </w:r>
+      <w:r>
+        <w:rPr>
+          <w:rFonts w:asciiTheme="minorHAnsi" w:hAnsiTheme="minorHAnsi" w:cstheme="minorHAnsi"/>
+          <w:i/>
+          <w:iCs/>
+        </w:rPr>
+        <w:t>y</w:t>
+      </w:r>
+      <w:r>
+        <w:rPr>
+          <w:rFonts w:asciiTheme="minorHAnsi" w:hAnsiTheme="minorHAnsi" w:cstheme="minorHAnsi"/>
+        </w:rPr>
+        <w:t>.</w:t>
+      </w:r>
+    </w:p>
+    <w:p>
+      <w:pPr>
+        <w:pStyle w:val="Paragrafoelenco"/>
+        <w:numPr>
+          <w:ilvl w:val="2"/>
+          <w:numId w:val="45"/>
+        </w:numPr>
+        <w:rPr>
+          <w:rFonts w:asciiTheme="minorHAnsi" w:hAnsiTheme="minorHAnsi" w:cstheme="minorHAnsi"/>
+        </w:rPr>
+      </w:pPr>
+      <w:r>
+        <w:rPr>
+          <w:rFonts w:asciiTheme="minorHAnsi" w:hAnsiTheme="minorHAnsi" w:cstheme="minorHAnsi"/>
+        </w:rPr>
+        <w:t xml:space="preserve">Accumulare </w:t>
+      </w:r>
+      <w:r>
+        <w:rPr>
+          <w:rFonts w:asciiTheme="minorHAnsi" w:hAnsiTheme="minorHAnsi" w:cstheme="minorHAnsi"/>
+          <w:i/>
+          <w:iCs/>
+        </w:rPr>
+        <w:t>z</w:t>
+      </w:r>
+      <w:r>
+        <w:rPr>
+          <w:rFonts w:asciiTheme="minorHAnsi" w:hAnsiTheme="minorHAnsi" w:cstheme="minorHAnsi"/>
+        </w:rPr>
+        <w:t xml:space="preserve"> quantità di denaro.</w:t>
+      </w:r>
+    </w:p>
+    <w:p>
+      <w:pPr>
+        <w:pStyle w:val="Paragrafoelenco"/>
+        <w:numPr>
+          <w:ilvl w:val="1"/>
+          <w:numId w:val="45"/>
+        </w:numPr>
+        <w:rPr>
+          <w:rFonts w:asciiTheme="minorHAnsi" w:hAnsiTheme="minorHAnsi" w:cstheme="minorHAnsi"/>
+        </w:rPr>
+      </w:pPr>
+      <w:r>
+        <w:rPr>
+          <w:rFonts w:asciiTheme="minorHAnsi" w:hAnsiTheme="minorHAnsi" w:cstheme="minorHAnsi"/>
+        </w:rPr>
+        <w:t>Criteri di fallimento</w:t>
+      </w:r>
+    </w:p>
+    <w:p>
+      <w:pPr>
+        <w:pStyle w:val="Paragrafoelenco"/>
+        <w:numPr>
+          <w:ilvl w:val="2"/>
+          <w:numId w:val="45"/>
+        </w:numPr>
+        <w:rPr>
+          <w:rFonts w:asciiTheme="minorHAnsi" w:hAnsiTheme="minorHAnsi" w:cstheme="minorHAnsi"/>
+        </w:rPr>
+      </w:pPr>
+      <w:r>
+        <w:rPr>
+          <w:rFonts w:asciiTheme="minorHAnsi" w:hAnsiTheme="minorHAnsi" w:cstheme="minorHAnsi"/>
+        </w:rPr>
+        <w:t>Il livello si considera non superato</w:t>
+      </w:r>
+      <w:r>
+        <w:rPr>
+          <w:rFonts w:asciiTheme="minorHAnsi" w:hAnsiTheme="minorHAnsi" w:cstheme="minorHAnsi"/>
+        </w:rPr>
+        <w:t>, quando il punteggio arriva a 0 e non c’è più possibilità di creare altri piatti, avendo finito sia i soldi che gli ingredienti nel magazzino.</w:t>
+      </w:r>
+    </w:p>
+    <w:p>
+      <w:pPr>
+        <w:rPr>
+          <w:rFonts w:asciiTheme="minorHAnsi" w:hAnsiTheme="minorHAnsi" w:cstheme="minorHAnsi"/>
+        </w:rPr>
+      </w:pPr>
+      <w:r>
+        <w:rPr>
+          <w:rFonts w:asciiTheme="minorHAnsi" w:hAnsiTheme="minorHAnsi" w:cstheme="minorHAnsi"/>
+        </w:rPr>
+        <w:t xml:space="preserve">Livello </w:t>
+      </w:r>
+      <w:r>
+        <w:rPr>
+          <w:rFonts w:asciiTheme="minorHAnsi" w:hAnsiTheme="minorHAnsi" w:cstheme="minorHAnsi"/>
+        </w:rPr>
+        <w:t>2</w:t>
+      </w:r>
+      <w:r>
+        <w:rPr>
+          <w:rFonts w:asciiTheme="minorHAnsi" w:hAnsiTheme="minorHAnsi" w:cstheme="minorHAnsi"/>
+        </w:rPr>
+        <w:t>:</w:t>
+      </w:r>
+    </w:p>
+    <w:p>
+      <w:pPr>
+        <w:pStyle w:val="Paragrafoelenco"/>
+        <w:numPr>
+          <w:ilvl w:val="0"/>
+          <w:numId w:val="45"/>
+        </w:numPr>
+        <w:rPr>
+          <w:rFonts w:asciiTheme="minorHAnsi" w:hAnsiTheme="minorHAnsi" w:cstheme="minorHAnsi"/>
+        </w:rPr>
+      </w:pPr>
+      <w:r>
+        <w:rPr>
+          <w:rFonts w:asciiTheme="minorHAnsi" w:hAnsiTheme="minorHAnsi" w:cstheme="minorHAnsi"/>
+        </w:rPr>
+        <w:t xml:space="preserve">Il livello </w:t>
+      </w:r>
+      <w:r>
+        <w:rPr>
+          <w:rFonts w:asciiTheme="minorHAnsi" w:hAnsiTheme="minorHAnsi" w:cstheme="minorHAnsi"/>
+        </w:rPr>
+        <w:t>2</w:t>
+      </w:r>
+      <w:r>
+        <w:rPr>
+          <w:rFonts w:asciiTheme="minorHAnsi" w:hAnsiTheme="minorHAnsi" w:cstheme="minorHAnsi"/>
+        </w:rPr>
+        <w:t xml:space="preserve"> è caratterizzato dall’interazione con clienti con la patologia x</w:t>
+      </w:r>
+    </w:p>
+    <w:p>
+      <w:pPr>
+        <w:pStyle w:val="Paragrafoelenco"/>
+        <w:numPr>
+          <w:ilvl w:val="1"/>
+          <w:numId w:val="45"/>
+        </w:numPr>
+        <w:rPr>
+          <w:rFonts w:asciiTheme="minorHAnsi" w:hAnsiTheme="minorHAnsi" w:cstheme="minorHAnsi"/>
+        </w:rPr>
+      </w:pPr>
+      <w:r>
+        <w:rPr>
+          <w:rFonts w:asciiTheme="minorHAnsi" w:hAnsiTheme="minorHAnsi" w:cstheme="minorHAnsi"/>
+        </w:rPr>
+        <w:t>Obbiettivi per completamento del livello</w:t>
+      </w:r>
+    </w:p>
+    <w:p>
+      <w:pPr>
+        <w:pStyle w:val="Paragrafoelenco"/>
+        <w:numPr>
+          <w:ilvl w:val="2"/>
+          <w:numId w:val="45"/>
+        </w:numPr>
+        <w:rPr>
+          <w:rFonts w:asciiTheme="minorHAnsi" w:hAnsiTheme="minorHAnsi" w:cstheme="minorHAnsi"/>
+        </w:rPr>
+      </w:pPr>
+      <w:r>
+        <w:rPr>
+          <w:rFonts w:asciiTheme="minorHAnsi" w:hAnsiTheme="minorHAnsi" w:cstheme="minorHAnsi"/>
+        </w:rPr>
+        <w:t xml:space="preserve">Servire </w:t>
+      </w:r>
+      <w:r>
+        <w:rPr>
+          <w:rFonts w:asciiTheme="minorHAnsi" w:hAnsiTheme="minorHAnsi" w:cstheme="minorHAnsi"/>
+          <w:i/>
+          <w:iCs/>
+        </w:rPr>
+        <w:t>x</w:t>
+      </w:r>
+      <w:r>
+        <w:rPr>
+          <w:rFonts w:asciiTheme="minorHAnsi" w:hAnsiTheme="minorHAnsi" w:cstheme="minorHAnsi"/>
+        </w:rPr>
+        <w:t xml:space="preserve"> clienti.</w:t>
+      </w:r>
+    </w:p>
+    <w:p>
+      <w:pPr>
+        <w:pStyle w:val="Paragrafoelenco"/>
+        <w:numPr>
+          <w:ilvl w:val="2"/>
+          <w:numId w:val="45"/>
+        </w:numPr>
+        <w:rPr>
+          <w:rFonts w:asciiTheme="minorHAnsi" w:hAnsiTheme="minorHAnsi" w:cstheme="minorHAnsi"/>
+        </w:rPr>
+      </w:pPr>
+      <w:r>
+        <w:rPr>
+          <w:rFonts w:asciiTheme="minorHAnsi" w:hAnsiTheme="minorHAnsi" w:cstheme="minorHAnsi"/>
+        </w:rPr>
+        <w:t xml:space="preserve">Raggiungere un punteggio pari a </w:t>
+      </w:r>
+      <w:r>
+        <w:rPr>
+          <w:rFonts w:asciiTheme="minorHAnsi" w:hAnsiTheme="minorHAnsi" w:cstheme="minorHAnsi"/>
+          <w:i/>
+          <w:iCs/>
+        </w:rPr>
+        <w:t>y</w:t>
+      </w:r>
+      <w:r>
+        <w:rPr>
+          <w:rFonts w:asciiTheme="minorHAnsi" w:hAnsiTheme="minorHAnsi" w:cstheme="minorHAnsi"/>
+        </w:rPr>
+        <w:t>.</w:t>
+      </w:r>
+    </w:p>
+    <w:p>
+      <w:pPr>
+        <w:pStyle w:val="Paragrafoelenco"/>
+        <w:numPr>
+          <w:ilvl w:val="2"/>
+          <w:numId w:val="45"/>
+        </w:numPr>
+        <w:rPr>
+          <w:rFonts w:asciiTheme="minorHAnsi" w:hAnsiTheme="minorHAnsi" w:cstheme="minorHAnsi"/>
+        </w:rPr>
+      </w:pPr>
+      <w:r>
+        <w:rPr>
+          <w:rFonts w:asciiTheme="minorHAnsi" w:hAnsiTheme="minorHAnsi" w:cstheme="minorHAnsi"/>
+        </w:rPr>
+        <w:t xml:space="preserve">Accumulare </w:t>
+      </w:r>
+      <w:r>
+        <w:rPr>
+          <w:rFonts w:asciiTheme="minorHAnsi" w:hAnsiTheme="minorHAnsi" w:cstheme="minorHAnsi"/>
+          <w:i/>
+          <w:iCs/>
+        </w:rPr>
+        <w:t>z</w:t>
+      </w:r>
+      <w:r>
+        <w:rPr>
+          <w:rFonts w:asciiTheme="minorHAnsi" w:hAnsiTheme="minorHAnsi" w:cstheme="minorHAnsi"/>
+        </w:rPr>
+        <w:t xml:space="preserve"> quantità di denaro.</w:t>
+      </w:r>
+    </w:p>
+    <w:p>
+      <w:pPr>
+        <w:pStyle w:val="Paragrafoelenco"/>
+        <w:numPr>
+          <w:ilvl w:val="1"/>
+          <w:numId w:val="45"/>
+        </w:numPr>
+        <w:rPr>
+          <w:rFonts w:asciiTheme="minorHAnsi" w:hAnsiTheme="minorHAnsi" w:cstheme="minorHAnsi"/>
+        </w:rPr>
+      </w:pPr>
+      <w:r>
+        <w:rPr>
+          <w:rFonts w:asciiTheme="minorHAnsi" w:hAnsiTheme="minorHAnsi" w:cstheme="minorHAnsi"/>
+        </w:rPr>
+        <w:t>Criteri di fallimento</w:t>
+      </w:r>
+    </w:p>
+    <w:p>
+      <w:pPr>
+        <w:pStyle w:val="Paragrafoelenco"/>
+        <w:numPr>
+          <w:ilvl w:val="2"/>
+          <w:numId w:val="45"/>
+        </w:numPr>
+        <w:rPr>
+          <w:rFonts w:asciiTheme="minorHAnsi" w:hAnsiTheme="minorHAnsi" w:cstheme="minorHAnsi"/>
+        </w:rPr>
+      </w:pPr>
+      <w:r>
+        <w:rPr>
+          <w:rFonts w:asciiTheme="minorHAnsi" w:hAnsiTheme="minorHAnsi" w:cstheme="minorHAnsi"/>
+        </w:rPr>
+        <w:t>Il livello si considera non superato</w:t>
+      </w:r>
+      <w:r>
+        <w:rPr>
+          <w:rFonts w:asciiTheme="minorHAnsi" w:hAnsiTheme="minorHAnsi" w:cstheme="minorHAnsi"/>
+        </w:rPr>
+        <w:t>, quando il punteggio arriva a 0 e non c’è più possibilità di creare altri piatti, avendo finito sia i soldi che gli ingredienti nel magazzino.</w:t>
+      </w:r>
+    </w:p>
+    <w:p>
+      <w:pPr>
+        <w:rPr>
+          <w:rFonts w:asciiTheme="minorHAnsi" w:hAnsiTheme="minorHAnsi" w:cstheme="minorHAnsi"/>
+        </w:rPr>
+      </w:pPr>
+    </w:p>
+    <w:p>
+      <w:pPr>
+        <w:jc w:val="both"/>
+        <w:rPr>
+          <w:rFonts w:asciiTheme="minorHAnsi" w:hAnsiTheme="minorHAnsi" w:cstheme="minorHAnsi"/>
+        </w:rPr>
+      </w:pPr>
     </w:p>
     <w:p/>
     <w:p>
@@ -22509,6 +23533,232 @@
       </w:rPr>
     </w:lvl>
   </w:abstractNum>
+  <w:abstractNum w:abstractNumId="32" w15:restartNumberingAfterBreak="0">
+    <w:nsid w:val="6ECA7CE2"/>
+    <w:multiLevelType w:val="hybridMultilevel"/>
+    <w:tmpl w:val="601ECB86"/>
+    <w:lvl w:ilvl="0" w:tplc="04100001">
+      <w:start w:val="1"/>
+      <w:numFmt w:val="bullet"/>
+      <w:lvlText w:val=""/>
+      <w:lvlJc w:val="left"/>
+      <w:pPr>
+        <w:ind w:left="720" w:hanging="360"/>
+      </w:pPr>
+      <w:rPr>
+        <w:rFonts w:ascii="Symbol" w:hAnsi="Symbol" w:hint="default"/>
+      </w:rPr>
+    </w:lvl>
+    <w:lvl w:ilvl="1" w:tplc="04100003">
+      <w:start w:val="1"/>
+      <w:numFmt w:val="bullet"/>
+      <w:lvlText w:val="o"/>
+      <w:lvlJc w:val="left"/>
+      <w:pPr>
+        <w:ind w:left="1440" w:hanging="360"/>
+      </w:pPr>
+      <w:rPr>
+        <w:rFonts w:ascii="Courier New" w:hAnsi="Courier New" w:cs="Courier New" w:hint="default"/>
+      </w:rPr>
+    </w:lvl>
+    <w:lvl w:ilvl="2" w:tplc="04100005">
+      <w:start w:val="1"/>
+      <w:numFmt w:val="bullet"/>
+      <w:lvlText w:val=""/>
+      <w:lvlJc w:val="left"/>
+      <w:pPr>
+        <w:ind w:left="2160" w:hanging="360"/>
+      </w:pPr>
+      <w:rPr>
+        <w:rFonts w:ascii="Wingdings" w:hAnsi="Wingdings" w:hint="default"/>
+      </w:rPr>
+    </w:lvl>
+    <w:lvl w:ilvl="3" w:tplc="04100001">
+      <w:start w:val="1"/>
+      <w:numFmt w:val="bullet"/>
+      <w:lvlText w:val=""/>
+      <w:lvlJc w:val="left"/>
+      <w:pPr>
+        <w:ind w:left="2880" w:hanging="360"/>
+      </w:pPr>
+      <w:rPr>
+        <w:rFonts w:ascii="Symbol" w:hAnsi="Symbol" w:hint="default"/>
+      </w:rPr>
+    </w:lvl>
+    <w:lvl w:ilvl="4" w:tplc="04100003" w:tentative="1">
+      <w:start w:val="1"/>
+      <w:numFmt w:val="bullet"/>
+      <w:lvlText w:val="o"/>
+      <w:lvlJc w:val="left"/>
+      <w:pPr>
+        <w:ind w:left="3600" w:hanging="360"/>
+      </w:pPr>
+      <w:rPr>
+        <w:rFonts w:ascii="Courier New" w:hAnsi="Courier New" w:cs="Courier New" w:hint="default"/>
+      </w:rPr>
+    </w:lvl>
+    <w:lvl w:ilvl="5" w:tplc="04100005" w:tentative="1">
+      <w:start w:val="1"/>
+      <w:numFmt w:val="bullet"/>
+      <w:lvlText w:val=""/>
+      <w:lvlJc w:val="left"/>
+      <w:pPr>
+        <w:ind w:left="4320" w:hanging="360"/>
+      </w:pPr>
+      <w:rPr>
+        <w:rFonts w:ascii="Wingdings" w:hAnsi="Wingdings" w:hint="default"/>
+      </w:rPr>
+    </w:lvl>
+    <w:lvl w:ilvl="6" w:tplc="04100001" w:tentative="1">
+      <w:start w:val="1"/>
+      <w:numFmt w:val="bullet"/>
+      <w:lvlText w:val=""/>
+      <w:lvlJc w:val="left"/>
+      <w:pPr>
+        <w:ind w:left="5040" w:hanging="360"/>
+      </w:pPr>
+      <w:rPr>
+        <w:rFonts w:ascii="Symbol" w:hAnsi="Symbol" w:hint="default"/>
+      </w:rPr>
+    </w:lvl>
+    <w:lvl w:ilvl="7" w:tplc="04100003" w:tentative="1">
+      <w:start w:val="1"/>
+      <w:numFmt w:val="bullet"/>
+      <w:lvlText w:val="o"/>
+      <w:lvlJc w:val="left"/>
+      <w:pPr>
+        <w:ind w:left="5760" w:hanging="360"/>
+      </w:pPr>
+      <w:rPr>
+        <w:rFonts w:ascii="Courier New" w:hAnsi="Courier New" w:cs="Courier New" w:hint="default"/>
+      </w:rPr>
+    </w:lvl>
+    <w:lvl w:ilvl="8" w:tplc="04100005" w:tentative="1">
+      <w:start w:val="1"/>
+      <w:numFmt w:val="bullet"/>
+      <w:lvlText w:val=""/>
+      <w:lvlJc w:val="left"/>
+      <w:pPr>
+        <w:ind w:left="6480" w:hanging="360"/>
+      </w:pPr>
+      <w:rPr>
+        <w:rFonts w:ascii="Wingdings" w:hAnsi="Wingdings" w:hint="default"/>
+      </w:rPr>
+    </w:lvl>
+  </w:abstractNum>
+  <w:abstractNum w:abstractNumId="33" w15:restartNumberingAfterBreak="0">
+    <w:nsid w:val="7AA606F1"/>
+    <w:multiLevelType w:val="hybridMultilevel"/>
+    <w:tmpl w:val="C34A6EE2"/>
+    <w:lvl w:ilvl="0" w:tplc="04100001">
+      <w:start w:val="1"/>
+      <w:numFmt w:val="bullet"/>
+      <w:lvlText w:val=""/>
+      <w:lvlJc w:val="left"/>
+      <w:pPr>
+        <w:ind w:left="720" w:hanging="360"/>
+      </w:pPr>
+      <w:rPr>
+        <w:rFonts w:ascii="Symbol" w:hAnsi="Symbol" w:hint="default"/>
+      </w:rPr>
+    </w:lvl>
+    <w:lvl w:ilvl="1" w:tplc="04100003">
+      <w:start w:val="1"/>
+      <w:numFmt w:val="bullet"/>
+      <w:lvlText w:val="o"/>
+      <w:lvlJc w:val="left"/>
+      <w:pPr>
+        <w:ind w:left="1440" w:hanging="360"/>
+      </w:pPr>
+      <w:rPr>
+        <w:rFonts w:ascii="Courier New" w:hAnsi="Courier New" w:cs="Courier New" w:hint="default"/>
+      </w:rPr>
+    </w:lvl>
+    <w:lvl w:ilvl="2" w:tplc="04100005">
+      <w:start w:val="1"/>
+      <w:numFmt w:val="bullet"/>
+      <w:lvlText w:val=""/>
+      <w:lvlJc w:val="left"/>
+      <w:pPr>
+        <w:ind w:left="2160" w:hanging="360"/>
+      </w:pPr>
+      <w:rPr>
+        <w:rFonts w:ascii="Wingdings" w:hAnsi="Wingdings" w:hint="default"/>
+      </w:rPr>
+    </w:lvl>
+    <w:lvl w:ilvl="3" w:tplc="04100001" w:tentative="1">
+      <w:start w:val="1"/>
+      <w:numFmt w:val="bullet"/>
+      <w:lvlText w:val=""/>
+      <w:lvlJc w:val="left"/>
+      <w:pPr>
+        <w:ind w:left="2880" w:hanging="360"/>
+      </w:pPr>
+      <w:rPr>
+        <w:rFonts w:ascii="Symbol" w:hAnsi="Symbol" w:hint="default"/>
+      </w:rPr>
+    </w:lvl>
+    <w:lvl w:ilvl="4" w:tplc="04100003" w:tentative="1">
+      <w:start w:val="1"/>
+      <w:numFmt w:val="bullet"/>
+      <w:lvlText w:val="o"/>
+      <w:lvlJc w:val="left"/>
+      <w:pPr>
+        <w:ind w:left="3600" w:hanging="360"/>
+      </w:pPr>
+      <w:rPr>
+        <w:rFonts w:ascii="Courier New" w:hAnsi="Courier New" w:cs="Courier New" w:hint="default"/>
+      </w:rPr>
+    </w:lvl>
+    <w:lvl w:ilvl="5" w:tplc="04100005" w:tentative="1">
+      <w:start w:val="1"/>
+      <w:numFmt w:val="bullet"/>
+      <w:lvlText w:val=""/>
+      <w:lvlJc w:val="left"/>
+      <w:pPr>
+        <w:ind w:left="4320" w:hanging="360"/>
+      </w:pPr>
+      <w:rPr>
+        <w:rFonts w:ascii="Wingdings" w:hAnsi="Wingdings" w:hint="default"/>
+      </w:rPr>
+    </w:lvl>
+    <w:lvl w:ilvl="6" w:tplc="04100001" w:tentative="1">
+      <w:start w:val="1"/>
+      <w:numFmt w:val="bullet"/>
+      <w:lvlText w:val=""/>
+      <w:lvlJc w:val="left"/>
+      <w:pPr>
+        <w:ind w:left="5040" w:hanging="360"/>
+      </w:pPr>
+      <w:rPr>
+        <w:rFonts w:ascii="Symbol" w:hAnsi="Symbol" w:hint="default"/>
+      </w:rPr>
+    </w:lvl>
+    <w:lvl w:ilvl="7" w:tplc="04100003" w:tentative="1">
+      <w:start w:val="1"/>
+      <w:numFmt w:val="bullet"/>
+      <w:lvlText w:val="o"/>
+      <w:lvlJc w:val="left"/>
+      <w:pPr>
+        <w:ind w:left="5760" w:hanging="360"/>
+      </w:pPr>
+      <w:rPr>
+        <w:rFonts w:ascii="Courier New" w:hAnsi="Courier New" w:cs="Courier New" w:hint="default"/>
+      </w:rPr>
+    </w:lvl>
+    <w:lvl w:ilvl="8" w:tplc="04100005" w:tentative="1">
+      <w:start w:val="1"/>
+      <w:numFmt w:val="bullet"/>
+      <w:lvlText w:val=""/>
+      <w:lvlJc w:val="left"/>
+      <w:pPr>
+        <w:ind w:left="6480" w:hanging="360"/>
+      </w:pPr>
+      <w:rPr>
+        <w:rFonts w:ascii="Wingdings" w:hAnsi="Wingdings" w:hint="default"/>
+      </w:rPr>
+    </w:lvl>
+  </w:abstractNum>
   <w:num w:numId="1" w16cid:durableId="1957982448">
     <w:abstractNumId w:val="31"/>
   </w:num>
@@ -22664,6 +23914,12 @@
   </w:num>
   <w:num w:numId="43" w16cid:durableId="32197171">
     <w:abstractNumId w:val="30"/>
+  </w:num>
+  <w:num w:numId="44" w16cid:durableId="2006740655">
+    <w:abstractNumId w:val="32"/>
+  </w:num>
+  <w:num w:numId="45" w16cid:durableId="664280088">
+    <w:abstractNumId w:val="33"/>
   </w:num>
 </w:numbering>
 </file>

</xml_diff>

<commit_message>
Annotazione prossimi punti da realizzare e revisioni del paragrafo test
</commit_message>
<xml_diff>
--- a/doc/pianificazione/Modello Documentazione.docx
+++ b/doc/pianificazione/Modello Documentazione.docx
@@ -336,7 +336,7 @@
         </w:rPr>
       </w:pPr>
       <w:bookmarkStart w:id="1" w:name="_Toc101112566"/>
-      <w:bookmarkStart w:id="2" w:name="_Toc101801279"/>
+      <w:bookmarkStart w:id="2" w:name="_Toc102498328"/>
       <w:r>
         <w:rPr>
           <w:color w:val="A8D08D" w:themeColor="accent6" w:themeTint="99"/>
@@ -406,7 +406,7 @@
           <w:r>
             <w:fldChar w:fldCharType="separate"/>
           </w:r>
-          <w:hyperlink w:anchor="_Toc101801279" w:history="1">
+          <w:hyperlink w:anchor="_Toc102498328" w:history="1">
             <w:r>
               <w:rPr>
                 <w:rStyle w:val="Collegamentoipertestuale"/>
@@ -433,7 +433,7 @@
                 <w:noProof/>
                 <w:webHidden/>
               </w:rPr>
-              <w:instrText xml:space="preserve"> PAGEREF _Toc101801279 \h </w:instrText>
+              <w:instrText xml:space="preserve"> PAGEREF _Toc102498328 \h </w:instrText>
             </w:r>
             <w:r>
               <w:rPr>
@@ -478,7 +478,7 @@
               <w:lang w:eastAsia="it-IT"/>
             </w:rPr>
           </w:pPr>
-          <w:hyperlink w:anchor="_Toc101801280" w:history="1">
+          <w:hyperlink w:anchor="_Toc102498329" w:history="1">
             <w:r>
               <w:rPr>
                 <w:rStyle w:val="Collegamentoipertestuale"/>
@@ -505,7 +505,7 @@
                 <w:noProof/>
                 <w:webHidden/>
               </w:rPr>
-              <w:instrText xml:space="preserve"> PAGEREF _Toc101801280 \h </w:instrText>
+              <w:instrText xml:space="preserve"> PAGEREF _Toc102498329 \h </w:instrText>
             </w:r>
             <w:r>
               <w:rPr>
@@ -550,7 +550,7 @@
               <w:lang w:eastAsia="it-IT"/>
             </w:rPr>
           </w:pPr>
-          <w:hyperlink w:anchor="_Toc101801281" w:history="1">
+          <w:hyperlink w:anchor="_Toc102498330" w:history="1">
             <w:r>
               <w:rPr>
                 <w:rStyle w:val="Collegamentoipertestuale"/>
@@ -577,7 +577,7 @@
                 <w:noProof/>
                 <w:webHidden/>
               </w:rPr>
-              <w:instrText xml:space="preserve"> PAGEREF _Toc101801281 \h </w:instrText>
+              <w:instrText xml:space="preserve"> PAGEREF _Toc102498330 \h </w:instrText>
             </w:r>
             <w:r>
               <w:rPr>
@@ -622,7 +622,7 @@
               <w:lang w:eastAsia="it-IT"/>
             </w:rPr>
           </w:pPr>
-          <w:hyperlink w:anchor="_Toc101801282" w:history="1">
+          <w:hyperlink w:anchor="_Toc102498331" w:history="1">
             <w:r>
               <w:rPr>
                 <w:rStyle w:val="Collegamentoipertestuale"/>
@@ -649,7 +649,7 @@
                 <w:noProof/>
                 <w:webHidden/>
               </w:rPr>
-              <w:instrText xml:space="preserve"> PAGEREF _Toc101801282 \h </w:instrText>
+              <w:instrText xml:space="preserve"> PAGEREF _Toc102498331 \h </w:instrText>
             </w:r>
             <w:r>
               <w:rPr>
@@ -694,7 +694,7 @@
               <w:lang w:eastAsia="it-IT"/>
             </w:rPr>
           </w:pPr>
-          <w:hyperlink w:anchor="_Toc101801283" w:history="1">
+          <w:hyperlink w:anchor="_Toc102498332" w:history="1">
             <w:r>
               <w:rPr>
                 <w:rStyle w:val="Collegamentoipertestuale"/>
@@ -721,7 +721,7 @@
                 <w:noProof/>
                 <w:webHidden/>
               </w:rPr>
-              <w:instrText xml:space="preserve"> PAGEREF _Toc101801283 \h </w:instrText>
+              <w:instrText xml:space="preserve"> PAGEREF _Toc102498332 \h </w:instrText>
             </w:r>
             <w:r>
               <w:rPr>
@@ -766,7 +766,7 @@
               <w:lang w:eastAsia="it-IT"/>
             </w:rPr>
           </w:pPr>
-          <w:hyperlink w:anchor="_Toc101801284" w:history="1">
+          <w:hyperlink w:anchor="_Toc102498333" w:history="1">
             <w:r>
               <w:rPr>
                 <w:rStyle w:val="Collegamentoipertestuale"/>
@@ -793,7 +793,7 @@
                 <w:noProof/>
                 <w:webHidden/>
               </w:rPr>
-              <w:instrText xml:space="preserve"> PAGEREF _Toc101801284 \h </w:instrText>
+              <w:instrText xml:space="preserve"> PAGEREF _Toc102498333 \h </w:instrText>
             </w:r>
             <w:r>
               <w:rPr>
@@ -838,7 +838,7 @@
               <w:lang w:eastAsia="it-IT"/>
             </w:rPr>
           </w:pPr>
-          <w:hyperlink w:anchor="_Toc101801285" w:history="1">
+          <w:hyperlink w:anchor="_Toc102498334" w:history="1">
             <w:r>
               <w:rPr>
                 <w:rStyle w:val="Collegamentoipertestuale"/>
@@ -865,7 +865,7 @@
                 <w:noProof/>
                 <w:webHidden/>
               </w:rPr>
-              <w:instrText xml:space="preserve"> PAGEREF _Toc101801285 \h </w:instrText>
+              <w:instrText xml:space="preserve"> PAGEREF _Toc102498334 \h </w:instrText>
             </w:r>
             <w:r>
               <w:rPr>
@@ -910,7 +910,7 @@
               <w:lang w:eastAsia="it-IT"/>
             </w:rPr>
           </w:pPr>
-          <w:hyperlink w:anchor="_Toc101801286" w:history="1">
+          <w:hyperlink w:anchor="_Toc102498335" w:history="1">
             <w:r>
               <w:rPr>
                 <w:rStyle w:val="Collegamentoipertestuale"/>
@@ -940,7 +940,7 @@
                 <w:noProof/>
                 <w:webHidden/>
               </w:rPr>
-              <w:instrText xml:space="preserve"> PAGEREF _Toc101801286 \h </w:instrText>
+              <w:instrText xml:space="preserve"> PAGEREF _Toc102498335 \h </w:instrText>
             </w:r>
             <w:r>
               <w:rPr>
@@ -985,7 +985,7 @@
               <w:lang w:eastAsia="it-IT"/>
             </w:rPr>
           </w:pPr>
-          <w:hyperlink w:anchor="_Toc101801287" w:history="1">
+          <w:hyperlink w:anchor="_Toc102498336" w:history="1">
             <w:r>
               <w:rPr>
                 <w:rStyle w:val="Collegamentoipertestuale"/>
@@ -1015,7 +1015,7 @@
                 <w:noProof/>
                 <w:webHidden/>
               </w:rPr>
-              <w:instrText xml:space="preserve"> PAGEREF _Toc101801287 \h </w:instrText>
+              <w:instrText xml:space="preserve"> PAGEREF _Toc102498336 \h </w:instrText>
             </w:r>
             <w:r>
               <w:rPr>
@@ -1060,7 +1060,7 @@
               <w:lang w:eastAsia="it-IT"/>
             </w:rPr>
           </w:pPr>
-          <w:hyperlink w:anchor="_Toc101801288" w:history="1">
+          <w:hyperlink w:anchor="_Toc102498337" w:history="1">
             <w:r>
               <w:rPr>
                 <w:rStyle w:val="Collegamentoipertestuale"/>
@@ -1090,7 +1090,7 @@
                 <w:noProof/>
                 <w:webHidden/>
               </w:rPr>
-              <w:instrText xml:space="preserve"> PAGEREF _Toc101801288 \h </w:instrText>
+              <w:instrText xml:space="preserve"> PAGEREF _Toc102498337 \h </w:instrText>
             </w:r>
             <w:r>
               <w:rPr>
@@ -1135,7 +1135,7 @@
               <w:lang w:eastAsia="it-IT"/>
             </w:rPr>
           </w:pPr>
-          <w:hyperlink w:anchor="_Toc101801289" w:history="1">
+          <w:hyperlink w:anchor="_Toc102498338" w:history="1">
             <w:r>
               <w:rPr>
                 <w:rStyle w:val="Collegamentoipertestuale"/>
@@ -1165,7 +1165,7 @@
                 <w:noProof/>
                 <w:webHidden/>
               </w:rPr>
-              <w:instrText xml:space="preserve"> PAGEREF _Toc101801289 \h </w:instrText>
+              <w:instrText xml:space="preserve"> PAGEREF _Toc102498338 \h </w:instrText>
             </w:r>
             <w:r>
               <w:rPr>
@@ -1210,7 +1210,7 @@
               <w:lang w:eastAsia="it-IT"/>
             </w:rPr>
           </w:pPr>
-          <w:hyperlink w:anchor="_Toc101801290" w:history="1">
+          <w:hyperlink w:anchor="_Toc102498339" w:history="1">
             <w:r>
               <w:rPr>
                 <w:rStyle w:val="Collegamentoipertestuale"/>
@@ -1237,7 +1237,7 @@
                 <w:noProof/>
                 <w:webHidden/>
               </w:rPr>
-              <w:instrText xml:space="preserve"> PAGEREF _Toc101801290 \h </w:instrText>
+              <w:instrText xml:space="preserve"> PAGEREF _Toc102498339 \h </w:instrText>
             </w:r>
             <w:r>
               <w:rPr>
@@ -1282,7 +1282,7 @@
               <w:lang w:eastAsia="it-IT"/>
             </w:rPr>
           </w:pPr>
-          <w:hyperlink w:anchor="_Toc101801291" w:history="1">
+          <w:hyperlink w:anchor="_Toc102498340" w:history="1">
             <w:r>
               <w:rPr>
                 <w:rStyle w:val="Collegamentoipertestuale"/>
@@ -1309,7 +1309,7 @@
                 <w:noProof/>
                 <w:webHidden/>
               </w:rPr>
-              <w:instrText xml:space="preserve"> PAGEREF _Toc101801291 \h </w:instrText>
+              <w:instrText xml:space="preserve"> PAGEREF _Toc102498340 \h </w:instrText>
             </w:r>
             <w:r>
               <w:rPr>
@@ -1354,7 +1354,7 @@
               <w:lang w:eastAsia="it-IT"/>
             </w:rPr>
           </w:pPr>
-          <w:hyperlink w:anchor="_Toc101801292" w:history="1">
+          <w:hyperlink w:anchor="_Toc102498341" w:history="1">
             <w:r>
               <w:rPr>
                 <w:rStyle w:val="Collegamentoipertestuale"/>
@@ -1384,7 +1384,7 @@
                 <w:noProof/>
                 <w:webHidden/>
               </w:rPr>
-              <w:instrText xml:space="preserve"> PAGEREF _Toc101801292 \h </w:instrText>
+              <w:instrText xml:space="preserve"> PAGEREF _Toc102498341 \h </w:instrText>
             </w:r>
             <w:r>
               <w:rPr>
@@ -1429,7 +1429,7 @@
               <w:lang w:eastAsia="it-IT"/>
             </w:rPr>
           </w:pPr>
-          <w:hyperlink w:anchor="_Toc101801293" w:history="1">
+          <w:hyperlink w:anchor="_Toc102498342" w:history="1">
             <w:r>
               <w:rPr>
                 <w:rStyle w:val="Collegamentoipertestuale"/>
@@ -1456,7 +1456,7 @@
                 <w:noProof/>
                 <w:webHidden/>
               </w:rPr>
-              <w:instrText xml:space="preserve"> PAGEREF _Toc101801293 \h </w:instrText>
+              <w:instrText xml:space="preserve"> PAGEREF _Toc102498342 \h </w:instrText>
             </w:r>
             <w:r>
               <w:rPr>
@@ -1501,7 +1501,7 @@
               <w:lang w:eastAsia="it-IT"/>
             </w:rPr>
           </w:pPr>
-          <w:hyperlink w:anchor="_Toc101801294" w:history="1">
+          <w:hyperlink w:anchor="_Toc102498343" w:history="1">
             <w:r>
               <w:rPr>
                 <w:rStyle w:val="Collegamentoipertestuale"/>
@@ -1528,7 +1528,7 @@
                 <w:noProof/>
                 <w:webHidden/>
               </w:rPr>
-              <w:instrText xml:space="preserve"> PAGEREF _Toc101801294 \h </w:instrText>
+              <w:instrText xml:space="preserve"> PAGEREF _Toc102498343 \h </w:instrText>
             </w:r>
             <w:r>
               <w:rPr>
@@ -1573,7 +1573,7 @@
               <w:lang w:eastAsia="it-IT"/>
             </w:rPr>
           </w:pPr>
-          <w:hyperlink w:anchor="_Toc101801295" w:history="1">
+          <w:hyperlink w:anchor="_Toc102498344" w:history="1">
             <w:r>
               <w:rPr>
                 <w:rStyle w:val="Collegamentoipertestuale"/>
@@ -1600,7 +1600,7 @@
                 <w:noProof/>
                 <w:webHidden/>
               </w:rPr>
-              <w:instrText xml:space="preserve"> PAGEREF _Toc101801295 \h </w:instrText>
+              <w:instrText xml:space="preserve"> PAGEREF _Toc102498344 \h </w:instrText>
             </w:r>
             <w:r>
               <w:rPr>
@@ -1645,7 +1645,7 @@
               <w:lang w:eastAsia="it-IT"/>
             </w:rPr>
           </w:pPr>
-          <w:hyperlink w:anchor="_Toc101801296" w:history="1">
+          <w:hyperlink w:anchor="_Toc102498345" w:history="1">
             <w:r>
               <w:rPr>
                 <w:rStyle w:val="Collegamentoipertestuale"/>
@@ -1672,7 +1672,79 @@
                 <w:noProof/>
                 <w:webHidden/>
               </w:rPr>
-              <w:instrText xml:space="preserve"> PAGEREF _Toc101801296 \h </w:instrText>
+              <w:instrText xml:space="preserve"> PAGEREF _Toc102498345 \h </w:instrText>
+            </w:r>
+            <w:r>
+              <w:rPr>
+                <w:noProof/>
+                <w:webHidden/>
+              </w:rPr>
+            </w:r>
+            <w:r>
+              <w:rPr>
+                <w:noProof/>
+                <w:webHidden/>
+              </w:rPr>
+              <w:fldChar w:fldCharType="separate"/>
+            </w:r>
+            <w:r>
+              <w:rPr>
+                <w:noProof/>
+                <w:webHidden/>
+              </w:rPr>
+              <w:t>8</w:t>
+            </w:r>
+            <w:r>
+              <w:rPr>
+                <w:noProof/>
+                <w:webHidden/>
+              </w:rPr>
+              <w:fldChar w:fldCharType="end"/>
+            </w:r>
+          </w:hyperlink>
+        </w:p>
+        <w:p>
+          <w:pPr>
+            <w:pStyle w:val="Sommario3"/>
+            <w:tabs>
+              <w:tab w:val="right" w:leader="dot" w:pos="9622"/>
+            </w:tabs>
+            <w:rPr>
+              <w:rFonts w:asciiTheme="minorHAnsi" w:eastAsiaTheme="minorEastAsia" w:hAnsiTheme="minorHAnsi"/>
+              <w:noProof/>
+              <w:sz w:val="22"/>
+              <w:szCs w:val="22"/>
+              <w:lang w:eastAsia="it-IT"/>
+            </w:rPr>
+          </w:pPr>
+          <w:hyperlink w:anchor="_Toc102498346" w:history="1">
+            <w:r>
+              <w:rPr>
+                <w:rStyle w:val="Collegamentoipertestuale"/>
+                <w:noProof/>
+              </w:rPr>
+              <w:t>Audio</w:t>
+            </w:r>
+            <w:r>
+              <w:rPr>
+                <w:noProof/>
+                <w:webHidden/>
+              </w:rPr>
+              <w:tab/>
+            </w:r>
+            <w:r>
+              <w:rPr>
+                <w:noProof/>
+                <w:webHidden/>
+              </w:rPr>
+              <w:fldChar w:fldCharType="begin"/>
+            </w:r>
+            <w:r>
+              <w:rPr>
+                <w:noProof/>
+                <w:webHidden/>
+              </w:rPr>
+              <w:instrText xml:space="preserve"> PAGEREF _Toc102498346 \h </w:instrText>
             </w:r>
             <w:r>
               <w:rPr>
@@ -1717,7 +1789,7 @@
               <w:lang w:eastAsia="it-IT"/>
             </w:rPr>
           </w:pPr>
-          <w:hyperlink w:anchor="_Toc101801297" w:history="1">
+          <w:hyperlink w:anchor="_Toc102498347" w:history="1">
             <w:r>
               <w:rPr>
                 <w:rStyle w:val="Collegamentoipertestuale"/>
@@ -1744,7 +1816,7 @@
                 <w:noProof/>
                 <w:webHidden/>
               </w:rPr>
-              <w:instrText xml:space="preserve"> PAGEREF _Toc101801297 \h </w:instrText>
+              <w:instrText xml:space="preserve"> PAGEREF _Toc102498347 \h </w:instrText>
             </w:r>
             <w:r>
               <w:rPr>
@@ -1789,7 +1861,7 @@
               <w:lang w:eastAsia="it-IT"/>
             </w:rPr>
           </w:pPr>
-          <w:hyperlink w:anchor="_Toc101801298" w:history="1">
+          <w:hyperlink w:anchor="_Toc102498348" w:history="1">
             <w:r>
               <w:rPr>
                 <w:rStyle w:val="Collegamentoipertestuale"/>
@@ -1816,7 +1888,7 @@
                 <w:noProof/>
                 <w:webHidden/>
               </w:rPr>
-              <w:instrText xml:space="preserve"> PAGEREF _Toc101801298 \h </w:instrText>
+              <w:instrText xml:space="preserve"> PAGEREF _Toc102498348 \h </w:instrText>
             </w:r>
             <w:r>
               <w:rPr>
@@ -1861,7 +1933,7 @@
               <w:lang w:eastAsia="it-IT"/>
             </w:rPr>
           </w:pPr>
-          <w:hyperlink w:anchor="_Toc101801299" w:history="1">
+          <w:hyperlink w:anchor="_Toc102498349" w:history="1">
             <w:r>
               <w:rPr>
                 <w:rStyle w:val="Collegamentoipertestuale"/>
@@ -1888,7 +1960,7 @@
                 <w:noProof/>
                 <w:webHidden/>
               </w:rPr>
-              <w:instrText xml:space="preserve"> PAGEREF _Toc101801299 \h </w:instrText>
+              <w:instrText xml:space="preserve"> PAGEREF _Toc102498349 \h </w:instrText>
             </w:r>
             <w:r>
               <w:rPr>
@@ -1933,7 +2005,7 @@
               <w:lang w:eastAsia="it-IT"/>
             </w:rPr>
           </w:pPr>
-          <w:hyperlink w:anchor="_Toc101801300" w:history="1">
+          <w:hyperlink w:anchor="_Toc102498350" w:history="1">
             <w:r>
               <w:rPr>
                 <w:rStyle w:val="Collegamentoipertestuale"/>
@@ -1963,7 +2035,7 @@
                 <w:noProof/>
                 <w:webHidden/>
               </w:rPr>
-              <w:instrText xml:space="preserve"> PAGEREF _Toc101801300 \h </w:instrText>
+              <w:instrText xml:space="preserve"> PAGEREF _Toc102498350 \h </w:instrText>
             </w:r>
             <w:r>
               <w:rPr>
@@ -2008,7 +2080,7 @@
               <w:lang w:eastAsia="it-IT"/>
             </w:rPr>
           </w:pPr>
-          <w:hyperlink w:anchor="_Toc101801301" w:history="1">
+          <w:hyperlink w:anchor="_Toc102498351" w:history="1">
             <w:r>
               <w:rPr>
                 <w:rStyle w:val="Collegamentoipertestuale"/>
@@ -2038,7 +2110,7 @@
                 <w:noProof/>
                 <w:webHidden/>
               </w:rPr>
-              <w:instrText xml:space="preserve"> PAGEREF _Toc101801301 \h </w:instrText>
+              <w:instrText xml:space="preserve"> PAGEREF _Toc102498351 \h </w:instrText>
             </w:r>
             <w:r>
               <w:rPr>
@@ -2083,7 +2155,7 @@
               <w:lang w:eastAsia="it-IT"/>
             </w:rPr>
           </w:pPr>
-          <w:hyperlink w:anchor="_Toc101801302" w:history="1">
+          <w:hyperlink w:anchor="_Toc102498352" w:history="1">
             <w:r>
               <w:rPr>
                 <w:rStyle w:val="Collegamentoipertestuale"/>
@@ -2125,7 +2197,7 @@
                 <w:noProof/>
                 <w:webHidden/>
               </w:rPr>
-              <w:instrText xml:space="preserve"> PAGEREF _Toc101801302 \h </w:instrText>
+              <w:instrText xml:space="preserve"> PAGEREF _Toc102498352 \h </w:instrText>
             </w:r>
             <w:r>
               <w:rPr>
@@ -2170,7 +2242,7 @@
               <w:lang w:eastAsia="it-IT"/>
             </w:rPr>
           </w:pPr>
-          <w:hyperlink w:anchor="_Toc101801303" w:history="1">
+          <w:hyperlink w:anchor="_Toc102498353" w:history="1">
             <w:r>
               <w:rPr>
                 <w:rStyle w:val="Collegamentoipertestuale"/>
@@ -2200,7 +2272,7 @@
                 <w:noProof/>
                 <w:webHidden/>
               </w:rPr>
-              <w:instrText xml:space="preserve"> PAGEREF _Toc101801303 \h </w:instrText>
+              <w:instrText xml:space="preserve"> PAGEREF _Toc102498353 \h </w:instrText>
             </w:r>
             <w:r>
               <w:rPr>
@@ -2245,7 +2317,7 @@
               <w:lang w:eastAsia="it-IT"/>
             </w:rPr>
           </w:pPr>
-          <w:hyperlink w:anchor="_Toc101801304" w:history="1">
+          <w:hyperlink w:anchor="_Toc102498354" w:history="1">
             <w:r>
               <w:rPr>
                 <w:rStyle w:val="Collegamentoipertestuale"/>
@@ -2275,7 +2347,7 @@
                 <w:noProof/>
                 <w:webHidden/>
               </w:rPr>
-              <w:instrText xml:space="preserve"> PAGEREF _Toc101801304 \h </w:instrText>
+              <w:instrText xml:space="preserve"> PAGEREF _Toc102498354 \h </w:instrText>
             </w:r>
             <w:r>
               <w:rPr>
@@ -2320,7 +2392,7 @@
               <w:lang w:eastAsia="it-IT"/>
             </w:rPr>
           </w:pPr>
-          <w:hyperlink w:anchor="_Toc101801305" w:history="1">
+          <w:hyperlink w:anchor="_Toc102498355" w:history="1">
             <w:r>
               <w:rPr>
                 <w:rStyle w:val="Collegamentoipertestuale"/>
@@ -2347,7 +2419,7 @@
                 <w:noProof/>
                 <w:webHidden/>
               </w:rPr>
-              <w:instrText xml:space="preserve"> PAGEREF _Toc101801305 \h </w:instrText>
+              <w:instrText xml:space="preserve"> PAGEREF _Toc102498355 \h </w:instrText>
             </w:r>
             <w:r>
               <w:rPr>
@@ -2392,7 +2464,7 @@
               <w:lang w:eastAsia="it-IT"/>
             </w:rPr>
           </w:pPr>
-          <w:hyperlink w:anchor="_Toc101801306" w:history="1">
+          <w:hyperlink w:anchor="_Toc102498356" w:history="1">
             <w:r>
               <w:rPr>
                 <w:rStyle w:val="Collegamentoipertestuale"/>
@@ -2419,7 +2491,7 @@
                 <w:noProof/>
                 <w:webHidden/>
               </w:rPr>
-              <w:instrText xml:space="preserve"> PAGEREF _Toc101801306 \h </w:instrText>
+              <w:instrText xml:space="preserve"> PAGEREF _Toc102498356 \h </w:instrText>
             </w:r>
             <w:r>
               <w:rPr>
@@ -2464,7 +2536,7 @@
               <w:lang w:eastAsia="it-IT"/>
             </w:rPr>
           </w:pPr>
-          <w:hyperlink w:anchor="_Toc101801307" w:history="1">
+          <w:hyperlink w:anchor="_Toc102498357" w:history="1">
             <w:r>
               <w:rPr>
                 <w:rStyle w:val="Collegamentoipertestuale"/>
@@ -2491,7 +2563,7 @@
                 <w:noProof/>
                 <w:webHidden/>
               </w:rPr>
-              <w:instrText xml:space="preserve"> PAGEREF _Toc101801307 \h </w:instrText>
+              <w:instrText xml:space="preserve"> PAGEREF _Toc102498357 \h </w:instrText>
             </w:r>
             <w:r>
               <w:rPr>
@@ -2536,7 +2608,7 @@
               <w:lang w:eastAsia="it-IT"/>
             </w:rPr>
           </w:pPr>
-          <w:hyperlink w:anchor="_Toc101801308" w:history="1">
+          <w:hyperlink w:anchor="_Toc102498358" w:history="1">
             <w:r>
               <w:rPr>
                 <w:rStyle w:val="Collegamentoipertestuale"/>
@@ -2563,7 +2635,7 @@
                 <w:noProof/>
                 <w:webHidden/>
               </w:rPr>
-              <w:instrText xml:space="preserve"> PAGEREF _Toc101801308 \h </w:instrText>
+              <w:instrText xml:space="preserve"> PAGEREF _Toc102498358 \h </w:instrText>
             </w:r>
             <w:r>
               <w:rPr>
@@ -2608,7 +2680,7 @@
               <w:lang w:eastAsia="it-IT"/>
             </w:rPr>
           </w:pPr>
-          <w:hyperlink w:anchor="_Toc101801309" w:history="1">
+          <w:hyperlink w:anchor="_Toc102498359" w:history="1">
             <w:r>
               <w:rPr>
                 <w:rStyle w:val="Collegamentoipertestuale"/>
@@ -2635,7 +2707,7 @@
                 <w:noProof/>
                 <w:webHidden/>
               </w:rPr>
-              <w:instrText xml:space="preserve"> PAGEREF _Toc101801309 \h </w:instrText>
+              <w:instrText xml:space="preserve"> PAGEREF _Toc102498359 \h </w:instrText>
             </w:r>
             <w:r>
               <w:rPr>
@@ -2680,7 +2752,7 @@
               <w:lang w:eastAsia="it-IT"/>
             </w:rPr>
           </w:pPr>
-          <w:hyperlink w:anchor="_Toc101801310" w:history="1">
+          <w:hyperlink w:anchor="_Toc102498360" w:history="1">
             <w:r>
               <w:rPr>
                 <w:rStyle w:val="Collegamentoipertestuale"/>
@@ -2707,7 +2779,7 @@
                 <w:noProof/>
                 <w:webHidden/>
               </w:rPr>
-              <w:instrText xml:space="preserve"> PAGEREF _Toc101801310 \h </w:instrText>
+              <w:instrText xml:space="preserve"> PAGEREF _Toc102498360 \h </w:instrText>
             </w:r>
             <w:r>
               <w:rPr>
@@ -2752,7 +2824,7 @@
               <w:lang w:eastAsia="it-IT"/>
             </w:rPr>
           </w:pPr>
-          <w:hyperlink w:anchor="_Toc101801311" w:history="1">
+          <w:hyperlink w:anchor="_Toc102498361" w:history="1">
             <w:r>
               <w:rPr>
                 <w:rStyle w:val="Collegamentoipertestuale"/>
@@ -2779,7 +2851,7 @@
                 <w:noProof/>
                 <w:webHidden/>
               </w:rPr>
-              <w:instrText xml:space="preserve"> PAGEREF _Toc101801311 \h </w:instrText>
+              <w:instrText xml:space="preserve"> PAGEREF _Toc102498361 \h </w:instrText>
             </w:r>
             <w:r>
               <w:rPr>
@@ -2800,6 +2872,78 @@
                 <w:webHidden/>
               </w:rPr>
               <w:t>17</w:t>
+            </w:r>
+            <w:r>
+              <w:rPr>
+                <w:noProof/>
+                <w:webHidden/>
+              </w:rPr>
+              <w:fldChar w:fldCharType="end"/>
+            </w:r>
+          </w:hyperlink>
+        </w:p>
+        <w:p>
+          <w:pPr>
+            <w:pStyle w:val="Sommario3"/>
+            <w:tabs>
+              <w:tab w:val="right" w:leader="dot" w:pos="9622"/>
+            </w:tabs>
+            <w:rPr>
+              <w:rFonts w:asciiTheme="minorHAnsi" w:eastAsiaTheme="minorEastAsia" w:hAnsiTheme="minorHAnsi"/>
+              <w:noProof/>
+              <w:sz w:val="22"/>
+              <w:szCs w:val="22"/>
+              <w:lang w:eastAsia="it-IT"/>
+            </w:rPr>
+          </w:pPr>
+          <w:hyperlink w:anchor="_Toc102498362" w:history="1">
+            <w:r>
+              <w:rPr>
+                <w:rStyle w:val="Collegamentoipertestuale"/>
+                <w:noProof/>
+              </w:rPr>
+              <w:t>Struttura livelli</w:t>
+            </w:r>
+            <w:r>
+              <w:rPr>
+                <w:noProof/>
+                <w:webHidden/>
+              </w:rPr>
+              <w:tab/>
+            </w:r>
+            <w:r>
+              <w:rPr>
+                <w:noProof/>
+                <w:webHidden/>
+              </w:rPr>
+              <w:fldChar w:fldCharType="begin"/>
+            </w:r>
+            <w:r>
+              <w:rPr>
+                <w:noProof/>
+                <w:webHidden/>
+              </w:rPr>
+              <w:instrText xml:space="preserve"> PAGEREF _Toc102498362 \h </w:instrText>
+            </w:r>
+            <w:r>
+              <w:rPr>
+                <w:noProof/>
+                <w:webHidden/>
+              </w:rPr>
+            </w:r>
+            <w:r>
+              <w:rPr>
+                <w:noProof/>
+                <w:webHidden/>
+              </w:rPr>
+              <w:fldChar w:fldCharType="separate"/>
+            </w:r>
+            <w:r>
+              <w:rPr>
+                <w:noProof/>
+                <w:webHidden/>
+              </w:rPr>
+              <w:t>18</w:t>
             </w:r>
             <w:r>
               <w:rPr>
@@ -2824,7 +2968,7 @@
               <w:lang w:eastAsia="it-IT"/>
             </w:rPr>
           </w:pPr>
-          <w:hyperlink w:anchor="_Toc101801312" w:history="1">
+          <w:hyperlink w:anchor="_Toc102498363" w:history="1">
             <w:r>
               <w:rPr>
                 <w:rStyle w:val="Collegamentoipertestuale"/>
@@ -2851,7 +2995,7 @@
                 <w:noProof/>
                 <w:webHidden/>
               </w:rPr>
-              <w:instrText xml:space="preserve"> PAGEREF _Toc101801312 \h </w:instrText>
+              <w:instrText xml:space="preserve"> PAGEREF _Toc102498363 \h </w:instrText>
             </w:r>
             <w:r>
               <w:rPr>
@@ -2871,7 +3015,7 @@
                 <w:noProof/>
                 <w:webHidden/>
               </w:rPr>
-              <w:t>19</w:t>
+              <w:t>20</w:t>
             </w:r>
             <w:r>
               <w:rPr>
@@ -2896,7 +3040,7 @@
               <w:lang w:eastAsia="it-IT"/>
             </w:rPr>
           </w:pPr>
-          <w:hyperlink w:anchor="_Toc101801313" w:history="1">
+          <w:hyperlink w:anchor="_Toc102498364" w:history="1">
             <w:r>
               <w:rPr>
                 <w:rStyle w:val="Collegamentoipertestuale"/>
@@ -2924,7 +3068,7 @@
                 <w:noProof/>
                 <w:webHidden/>
               </w:rPr>
-              <w:instrText xml:space="preserve"> PAGEREF _Toc101801313 \h </w:instrText>
+              <w:instrText xml:space="preserve"> PAGEREF _Toc102498364 \h </w:instrText>
             </w:r>
             <w:r>
               <w:rPr>
@@ -2944,7 +3088,7 @@
                 <w:noProof/>
                 <w:webHidden/>
               </w:rPr>
-              <w:t>19</w:t>
+              <w:t>20</w:t>
             </w:r>
             <w:r>
               <w:rPr>
@@ -2969,7 +3113,7 @@
               <w:lang w:eastAsia="it-IT"/>
             </w:rPr>
           </w:pPr>
-          <w:hyperlink w:anchor="_Toc101801314" w:history="1">
+          <w:hyperlink w:anchor="_Toc102498365" w:history="1">
             <w:r>
               <w:rPr>
                 <w:rStyle w:val="Collegamentoipertestuale"/>
@@ -2997,7 +3141,7 @@
                 <w:noProof/>
                 <w:webHidden/>
               </w:rPr>
-              <w:instrText xml:space="preserve"> PAGEREF _Toc101801314 \h </w:instrText>
+              <w:instrText xml:space="preserve"> PAGEREF _Toc102498365 \h </w:instrText>
             </w:r>
             <w:r>
               <w:rPr>
@@ -3017,7 +3161,7 @@
                 <w:noProof/>
                 <w:webHidden/>
               </w:rPr>
-              <w:t>19</w:t>
+              <w:t>20</w:t>
             </w:r>
             <w:r>
               <w:rPr>
@@ -3042,7 +3186,7 @@
               <w:lang w:eastAsia="it-IT"/>
             </w:rPr>
           </w:pPr>
-          <w:hyperlink w:anchor="_Toc101801315" w:history="1">
+          <w:hyperlink w:anchor="_Toc102498366" w:history="1">
             <w:r>
               <w:rPr>
                 <w:rStyle w:val="Collegamentoipertestuale"/>
@@ -3070,7 +3214,7 @@
                 <w:noProof/>
                 <w:webHidden/>
               </w:rPr>
-              <w:instrText xml:space="preserve"> PAGEREF _Toc101801315 \h </w:instrText>
+              <w:instrText xml:space="preserve"> PAGEREF _Toc102498366 \h </w:instrText>
             </w:r>
             <w:r>
               <w:rPr>
@@ -3090,7 +3234,159 @@
                 <w:noProof/>
                 <w:webHidden/>
               </w:rPr>
-              <w:t>19</w:t>
+              <w:t>20</w:t>
+            </w:r>
+            <w:r>
+              <w:rPr>
+                <w:noProof/>
+                <w:webHidden/>
+              </w:rPr>
+              <w:fldChar w:fldCharType="end"/>
+            </w:r>
+          </w:hyperlink>
+        </w:p>
+        <w:p>
+          <w:pPr>
+            <w:pStyle w:val="Sommario3"/>
+            <w:tabs>
+              <w:tab w:val="right" w:leader="dot" w:pos="9622"/>
+            </w:tabs>
+            <w:rPr>
+              <w:rFonts w:asciiTheme="minorHAnsi" w:eastAsiaTheme="minorEastAsia" w:hAnsiTheme="minorHAnsi"/>
+              <w:noProof/>
+              <w:sz w:val="22"/>
+              <w:szCs w:val="22"/>
+              <w:lang w:eastAsia="it-IT"/>
+            </w:rPr>
+          </w:pPr>
+          <w:hyperlink w:anchor="_Toc102498367" w:history="1">
+            <w:r>
+              <w:rPr>
+                <w:rStyle w:val="Collegamentoipertestuale"/>
+                <w:rFonts w:asciiTheme="majorHAnsi" w:hAnsiTheme="majorHAnsi"/>
+                <w:b/>
+                <w:bCs/>
+                <w:noProof/>
+                <w:color w:val="auto"/>
+              </w:rPr>
+              <w:t>Definizione degli elementi grafici: i pulsanti</w:t>
+            </w:r>
+            <w:r>
+              <w:rPr>
+                <w:noProof/>
+                <w:webHidden/>
+              </w:rPr>
+              <w:tab/>
+            </w:r>
+            <w:r>
+              <w:rPr>
+                <w:noProof/>
+                <w:webHidden/>
+              </w:rPr>
+              <w:fldChar w:fldCharType="begin"/>
+            </w:r>
+            <w:r>
+              <w:rPr>
+                <w:noProof/>
+                <w:webHidden/>
+              </w:rPr>
+              <w:instrText xml:space="preserve"> PAGEREF _Toc102498367 \h </w:instrText>
+            </w:r>
+            <w:r>
+              <w:rPr>
+                <w:noProof/>
+                <w:webHidden/>
+              </w:rPr>
+            </w:r>
+            <w:r>
+              <w:rPr>
+                <w:noProof/>
+                <w:webHidden/>
+              </w:rPr>
+              <w:fldChar w:fldCharType="separate"/>
+            </w:r>
+            <w:r>
+              <w:rPr>
+                <w:noProof/>
+                <w:webHidden/>
+              </w:rPr>
+              <w:t>20</w:t>
+            </w:r>
+            <w:r>
+              <w:rPr>
+                <w:noProof/>
+                <w:webHidden/>
+              </w:rPr>
+              <w:fldChar w:fldCharType="end"/>
+            </w:r>
+          </w:hyperlink>
+        </w:p>
+        <w:p>
+          <w:pPr>
+            <w:pStyle w:val="Sommario3"/>
+            <w:tabs>
+              <w:tab w:val="right" w:leader="dot" w:pos="9622"/>
+            </w:tabs>
+            <w:rPr>
+              <w:rFonts w:asciiTheme="minorHAnsi" w:eastAsiaTheme="minorEastAsia" w:hAnsiTheme="minorHAnsi"/>
+              <w:noProof/>
+              <w:sz w:val="22"/>
+              <w:szCs w:val="22"/>
+              <w:lang w:eastAsia="it-IT"/>
+            </w:rPr>
+          </w:pPr>
+          <w:hyperlink w:anchor="_Toc102498368" w:history="1">
+            <w:r>
+              <w:rPr>
+                <w:rStyle w:val="Collegamentoipertestuale"/>
+                <w:rFonts w:asciiTheme="majorHAnsi" w:hAnsiTheme="majorHAnsi"/>
+                <w:b/>
+                <w:bCs/>
+                <w:noProof/>
+                <w:color w:val="auto"/>
+              </w:rPr>
+              <w:t>Definizione degli elementi grafici: gli elementi di interazione</w:t>
+            </w:r>
+            <w:r>
+              <w:rPr>
+                <w:noProof/>
+                <w:webHidden/>
+              </w:rPr>
+              <w:tab/>
+            </w:r>
+            <w:r>
+              <w:rPr>
+                <w:noProof/>
+                <w:webHidden/>
+              </w:rPr>
+              <w:fldChar w:fldCharType="begin"/>
+            </w:r>
+            <w:r>
+              <w:rPr>
+                <w:noProof/>
+                <w:webHidden/>
+              </w:rPr>
+              <w:instrText xml:space="preserve"> PAGEREF _Toc102498368 \h </w:instrText>
+            </w:r>
+            <w:r>
+              <w:rPr>
+                <w:noProof/>
+                <w:webHidden/>
+              </w:rPr>
+            </w:r>
+            <w:r>
+              <w:rPr>
+                <w:noProof/>
+                <w:webHidden/>
+              </w:rPr>
+              <w:fldChar w:fldCharType="separate"/>
+            </w:r>
+            <w:r>
+              <w:rPr>
+                <w:noProof/>
+                <w:webHidden/>
+              </w:rPr>
+              <w:t>20</w:t>
             </w:r>
             <w:r>
               <w:rPr>
@@ -3115,7 +3411,7 @@
               <w:lang w:eastAsia="it-IT"/>
             </w:rPr>
           </w:pPr>
-          <w:hyperlink w:anchor="_Toc101801316" w:history="1">
+          <w:hyperlink w:anchor="_Toc102498369" w:history="1">
             <w:r>
               <w:rPr>
                 <w:rStyle w:val="Collegamentoipertestuale"/>
@@ -3143,7 +3439,7 @@
                 <w:noProof/>
                 <w:webHidden/>
               </w:rPr>
-              <w:instrText xml:space="preserve"> PAGEREF _Toc101801316 \h </w:instrText>
+              <w:instrText xml:space="preserve"> PAGEREF _Toc102498369 \h </w:instrText>
             </w:r>
             <w:r>
               <w:rPr>
@@ -3163,7 +3459,7 @@
                 <w:noProof/>
                 <w:webHidden/>
               </w:rPr>
-              <w:t>20</w:t>
+              <w:t>21</w:t>
             </w:r>
             <w:r>
               <w:rPr>
@@ -3188,7 +3484,7 @@
               <w:lang w:eastAsia="it-IT"/>
             </w:rPr>
           </w:pPr>
-          <w:hyperlink w:anchor="_Toc101801317" w:history="1">
+          <w:hyperlink w:anchor="_Toc102498370" w:history="1">
             <w:r>
               <w:rPr>
                 <w:rStyle w:val="Collegamentoipertestuale"/>
@@ -3219,7 +3515,7 @@
                 <w:noProof/>
                 <w:webHidden/>
               </w:rPr>
-              <w:instrText xml:space="preserve"> PAGEREF _Toc101801317 \h </w:instrText>
+              <w:instrText xml:space="preserve"> PAGEREF _Toc102498370 \h </w:instrText>
             </w:r>
             <w:r>
               <w:rPr>
@@ -3239,7 +3535,7 @@
                 <w:noProof/>
                 <w:webHidden/>
               </w:rPr>
-              <w:t>20</w:t>
+              <w:t>21</w:t>
             </w:r>
             <w:r>
               <w:rPr>
@@ -3264,7 +3560,7 @@
               <w:lang w:eastAsia="it-IT"/>
             </w:rPr>
           </w:pPr>
-          <w:hyperlink w:anchor="_Toc101801318" w:history="1">
+          <w:hyperlink w:anchor="_Toc102498371" w:history="1">
             <w:r>
               <w:rPr>
                 <w:rStyle w:val="Collegamentoipertestuale"/>
@@ -3294,7 +3590,7 @@
                 <w:noProof/>
                 <w:webHidden/>
               </w:rPr>
-              <w:instrText xml:space="preserve"> PAGEREF _Toc101801318 \h </w:instrText>
+              <w:instrText xml:space="preserve"> PAGEREF _Toc102498371 \h </w:instrText>
             </w:r>
             <w:r>
               <w:rPr>
@@ -3314,7 +3610,7 @@
                 <w:noProof/>
                 <w:webHidden/>
               </w:rPr>
-              <w:t>20</w:t>
+              <w:t>21</w:t>
             </w:r>
             <w:r>
               <w:rPr>
@@ -3339,7 +3635,7 @@
               <w:lang w:eastAsia="it-IT"/>
             </w:rPr>
           </w:pPr>
-          <w:hyperlink w:anchor="_Toc101801319" w:history="1">
+          <w:hyperlink w:anchor="_Toc102498372" w:history="1">
             <w:r>
               <w:rPr>
                 <w:rStyle w:val="Collegamentoipertestuale"/>
@@ -3369,7 +3665,7 @@
                 <w:noProof/>
                 <w:webHidden/>
               </w:rPr>
-              <w:instrText xml:space="preserve"> PAGEREF _Toc101801319 \h </w:instrText>
+              <w:instrText xml:space="preserve"> PAGEREF _Toc102498372 \h </w:instrText>
             </w:r>
             <w:r>
               <w:rPr>
@@ -3389,7 +3685,7 @@
                 <w:noProof/>
                 <w:webHidden/>
               </w:rPr>
-              <w:t>20</w:t>
+              <w:t>21</w:t>
             </w:r>
             <w:r>
               <w:rPr>
@@ -3414,7 +3710,7 @@
               <w:lang w:eastAsia="it-IT"/>
             </w:rPr>
           </w:pPr>
-          <w:hyperlink w:anchor="_Toc101801320" w:history="1">
+          <w:hyperlink w:anchor="_Toc102498373" w:history="1">
             <w:r>
               <w:rPr>
                 <w:rStyle w:val="Collegamentoipertestuale"/>
@@ -3443,7 +3739,7 @@
                 <w:noProof/>
                 <w:webHidden/>
               </w:rPr>
-              <w:instrText xml:space="preserve"> PAGEREF _Toc101801320 \h </w:instrText>
+              <w:instrText xml:space="preserve"> PAGEREF _Toc102498373 \h </w:instrText>
             </w:r>
             <w:r>
               <w:rPr>
@@ -3463,7 +3759,7 @@
                 <w:noProof/>
                 <w:webHidden/>
               </w:rPr>
-              <w:t>20</w:t>
+              <w:t>21</w:t>
             </w:r>
             <w:r>
               <w:rPr>
@@ -3488,7 +3784,7 @@
               <w:lang w:eastAsia="it-IT"/>
             </w:rPr>
           </w:pPr>
-          <w:hyperlink w:anchor="_Toc101801321" w:history="1">
+          <w:hyperlink w:anchor="_Toc102498374" w:history="1">
             <w:r>
               <w:rPr>
                 <w:rStyle w:val="Collegamentoipertestuale"/>
@@ -3515,7 +3811,7 @@
                 <w:noProof/>
                 <w:webHidden/>
               </w:rPr>
-              <w:instrText xml:space="preserve"> PAGEREF _Toc101801321 \h </w:instrText>
+              <w:instrText xml:space="preserve"> PAGEREF _Toc102498374 \h </w:instrText>
             </w:r>
             <w:r>
               <w:rPr>
@@ -3535,7 +3831,7 @@
                 <w:noProof/>
                 <w:webHidden/>
               </w:rPr>
-              <w:t>21</w:t>
+              <w:t>22</w:t>
             </w:r>
             <w:r>
               <w:rPr>
@@ -3560,7 +3856,7 @@
               <w:lang w:eastAsia="it-IT"/>
             </w:rPr>
           </w:pPr>
-          <w:hyperlink w:anchor="_Toc101801322" w:history="1">
+          <w:hyperlink w:anchor="_Toc102498375" w:history="1">
             <w:r>
               <w:rPr>
                 <w:rStyle w:val="Collegamentoipertestuale"/>
@@ -3587,7 +3883,7 @@
                 <w:noProof/>
                 <w:webHidden/>
               </w:rPr>
-              <w:instrText xml:space="preserve"> PAGEREF _Toc101801322 \h </w:instrText>
+              <w:instrText xml:space="preserve"> PAGEREF _Toc102498375 \h </w:instrText>
             </w:r>
             <w:r>
               <w:rPr>
@@ -3607,7 +3903,7 @@
                 <w:noProof/>
                 <w:webHidden/>
               </w:rPr>
-              <w:t>22</w:t>
+              <w:t>23</w:t>
             </w:r>
             <w:r>
               <w:rPr>
@@ -3632,7 +3928,7 @@
               <w:lang w:eastAsia="it-IT"/>
             </w:rPr>
           </w:pPr>
-          <w:hyperlink w:anchor="_Toc101801323" w:history="1">
+          <w:hyperlink w:anchor="_Toc102498376" w:history="1">
             <w:r>
               <w:rPr>
                 <w:rStyle w:val="Collegamentoipertestuale"/>
@@ -3659,7 +3955,7 @@
                 <w:noProof/>
                 <w:webHidden/>
               </w:rPr>
-              <w:instrText xml:space="preserve"> PAGEREF _Toc101801323 \h </w:instrText>
+              <w:instrText xml:space="preserve"> PAGEREF _Toc102498376 \h </w:instrText>
             </w:r>
             <w:r>
               <w:rPr>
@@ -3679,7 +3975,7 @@
                 <w:noProof/>
                 <w:webHidden/>
               </w:rPr>
-              <w:t>22</w:t>
+              <w:t>23</w:t>
             </w:r>
             <w:r>
               <w:rPr>
@@ -3717,7 +4013,7 @@
         </w:rPr>
       </w:pPr>
       <w:bookmarkStart w:id="3" w:name="_Toc101112567"/>
-      <w:bookmarkStart w:id="4" w:name="_Toc101801280"/>
+      <w:bookmarkStart w:id="4" w:name="_Toc102498329"/>
       <w:r>
         <w:rPr>
           <w:color w:val="A8D08D" w:themeColor="accent6" w:themeTint="99"/>
@@ -3736,7 +4032,7 @@
         </w:rPr>
       </w:pPr>
       <w:bookmarkStart w:id="5" w:name="_Toc101112568"/>
-      <w:bookmarkStart w:id="6" w:name="_Toc101801281"/>
+      <w:bookmarkStart w:id="6" w:name="_Toc102498330"/>
       <w:r>
         <w:rPr>
           <w:color w:val="538135" w:themeColor="accent6" w:themeShade="BF"/>
@@ -4070,7 +4366,7 @@
           <w:color w:val="538135" w:themeColor="accent6" w:themeShade="BF"/>
         </w:rPr>
       </w:pPr>
-      <w:bookmarkStart w:id="8" w:name="_Toc101801282"/>
+      <w:bookmarkStart w:id="8" w:name="_Toc102498331"/>
       <w:r>
         <w:rPr>
           <w:color w:val="538135" w:themeColor="accent6" w:themeShade="BF"/>
@@ -4182,7 +4478,7 @@
         </w:rPr>
       </w:pPr>
       <w:bookmarkStart w:id="9" w:name="_Toc101112569"/>
-      <w:bookmarkStart w:id="10" w:name="_Toc101801283"/>
+      <w:bookmarkStart w:id="10" w:name="_Toc102498332"/>
       <w:r>
         <w:rPr>
           <w:color w:val="538135" w:themeColor="accent6" w:themeShade="BF"/>
@@ -4252,7 +4548,7 @@
           <w:color w:val="385623" w:themeColor="accent6" w:themeShade="80"/>
         </w:rPr>
       </w:pPr>
-      <w:bookmarkStart w:id="11" w:name="_Toc101801284"/>
+      <w:bookmarkStart w:id="11" w:name="_Toc102498333"/>
       <w:r>
         <w:rPr>
           <w:color w:val="385623" w:themeColor="accent6" w:themeShade="80"/>
@@ -4994,7 +5290,7 @@
         </w:rPr>
       </w:pPr>
       <w:bookmarkStart w:id="12" w:name="_Toc101112570"/>
-      <w:bookmarkStart w:id="13" w:name="_Toc101801285"/>
+      <w:bookmarkStart w:id="13" w:name="_Toc102498334"/>
       <w:r>
         <w:rPr>
           <w:color w:val="538135" w:themeColor="accent6" w:themeShade="BF"/>
@@ -5038,7 +5334,7 @@
       </w:pPr>
       <w:bookmarkStart w:id="14" w:name="_Toc41664998"/>
       <w:bookmarkStart w:id="15" w:name="_Toc101112571"/>
-      <w:bookmarkStart w:id="16" w:name="_Toc101801286"/>
+      <w:bookmarkStart w:id="16" w:name="_Toc102498335"/>
       <w:r>
         <w:rPr>
           <w:rFonts w:asciiTheme="majorHAnsi" w:hAnsiTheme="majorHAnsi" w:cstheme="majorHAnsi"/>
@@ -5092,7 +5388,7 @@
       </w:pPr>
       <w:bookmarkStart w:id="17" w:name="_Toc41664999"/>
       <w:bookmarkStart w:id="18" w:name="_Toc101112572"/>
-      <w:bookmarkStart w:id="19" w:name="_Toc101801287"/>
+      <w:bookmarkStart w:id="19" w:name="_Toc102498336"/>
       <w:r>
         <w:rPr>
           <w:rFonts w:asciiTheme="majorHAnsi" w:hAnsiTheme="majorHAnsi" w:cstheme="majorHAnsi"/>
@@ -5368,7 +5664,7 @@
         </w:rPr>
       </w:pPr>
       <w:bookmarkStart w:id="20" w:name="_Toc101112573"/>
-      <w:bookmarkStart w:id="21" w:name="_Toc101801288"/>
+      <w:bookmarkStart w:id="21" w:name="_Toc102498337"/>
       <w:r>
         <w:rPr>
           <w:rFonts w:asciiTheme="majorHAnsi" w:hAnsiTheme="majorHAnsi" w:cstheme="majorHAnsi"/>
@@ -5625,7 +5921,7 @@
       <w:bookmarkStart w:id="22" w:name="_Toc39419812"/>
       <w:bookmarkStart w:id="23" w:name="_Toc41665000"/>
       <w:bookmarkStart w:id="24" w:name="_Toc101112574"/>
-      <w:bookmarkStart w:id="25" w:name="_Toc101801289"/>
+      <w:bookmarkStart w:id="25" w:name="_Toc102498338"/>
       <w:r>
         <w:rPr>
           <w:rFonts w:asciiTheme="majorHAnsi" w:hAnsiTheme="majorHAnsi" w:cstheme="majorHAnsi"/>
@@ -5708,7 +6004,7 @@
       <w:bookmarkStart w:id="26" w:name="_Toc39419813"/>
       <w:bookmarkStart w:id="27" w:name="_Toc41665001"/>
       <w:bookmarkStart w:id="28" w:name="_Toc101112575"/>
-      <w:bookmarkStart w:id="29" w:name="_Toc101801290"/>
+      <w:bookmarkStart w:id="29" w:name="_Toc102498339"/>
       <w:r>
         <w:rPr>
           <w:color w:val="385623" w:themeColor="accent6" w:themeShade="80"/>
@@ -5831,7 +6127,7 @@
       <w:bookmarkStart w:id="30" w:name="_Toc39419814"/>
       <w:bookmarkStart w:id="31" w:name="_Toc41665002"/>
       <w:bookmarkStart w:id="32" w:name="_Toc101112576"/>
-      <w:bookmarkStart w:id="33" w:name="_Toc101801291"/>
+      <w:bookmarkStart w:id="33" w:name="_Toc102498340"/>
       <w:r>
         <w:rPr>
           <w:color w:val="385623" w:themeColor="accent6" w:themeShade="80"/>
@@ -5885,7 +6181,7 @@
       <w:bookmarkStart w:id="34" w:name="_Toc39419815"/>
       <w:bookmarkStart w:id="35" w:name="_Toc41665003"/>
       <w:bookmarkStart w:id="36" w:name="_Toc101112577"/>
-      <w:bookmarkStart w:id="37" w:name="_Toc101801292"/>
+      <w:bookmarkStart w:id="37" w:name="_Toc102498341"/>
       <w:r>
         <w:rPr>
           <w:rFonts w:asciiTheme="majorHAnsi" w:hAnsiTheme="majorHAnsi" w:cstheme="majorHAnsi"/>
@@ -6012,7 +6308,7 @@
         </w:rPr>
       </w:pPr>
       <w:bookmarkStart w:id="38" w:name="_Toc101112578"/>
-      <w:bookmarkStart w:id="39" w:name="_Toc101801293"/>
+      <w:bookmarkStart w:id="39" w:name="_Toc102498342"/>
       <w:r>
         <w:rPr>
           <w:color w:val="538135" w:themeColor="accent6" w:themeShade="BF"/>
@@ -6063,7 +6359,7 @@
         </w:rPr>
       </w:pPr>
       <w:bookmarkStart w:id="40" w:name="_Toc101112579"/>
-      <w:bookmarkStart w:id="41" w:name="_Toc101801294"/>
+      <w:bookmarkStart w:id="41" w:name="_Toc102498343"/>
       <w:r>
         <w:rPr>
           <w:color w:val="385623" w:themeColor="accent6" w:themeShade="80"/>
@@ -6337,7 +6633,7 @@
         </w:rPr>
       </w:pPr>
       <w:bookmarkStart w:id="42" w:name="_Toc101112580"/>
-      <w:bookmarkStart w:id="43" w:name="_Toc101801295"/>
+      <w:bookmarkStart w:id="43" w:name="_Toc102498344"/>
       <w:r>
         <w:rPr>
           <w:color w:val="385623" w:themeColor="accent6" w:themeShade="80"/>
@@ -6419,7 +6715,7 @@
         </w:rPr>
       </w:pPr>
       <w:bookmarkStart w:id="44" w:name="_Toc101112581"/>
-      <w:bookmarkStart w:id="45" w:name="_Toc101801296"/>
+      <w:bookmarkStart w:id="45" w:name="_Toc102498345"/>
       <w:r>
         <w:rPr>
           <w:color w:val="385623" w:themeColor="accent6" w:themeShade="80"/>
@@ -6470,12 +6766,14 @@
           <w:color w:val="385623" w:themeColor="accent6" w:themeShade="80"/>
         </w:rPr>
       </w:pPr>
+      <w:bookmarkStart w:id="46" w:name="_Toc102498346"/>
       <w:r>
         <w:rPr>
           <w:color w:val="385623" w:themeColor="accent6" w:themeShade="80"/>
         </w:rPr>
         <w:t>Audio</w:t>
       </w:r>
+      <w:bookmarkEnd w:id="46"/>
     </w:p>
     <w:p>
       <w:pPr>
@@ -6511,8 +6809,8 @@
           <w:color w:val="538135" w:themeColor="accent6" w:themeShade="BF"/>
         </w:rPr>
       </w:pPr>
-      <w:bookmarkStart w:id="46" w:name="_Toc101112583"/>
-      <w:bookmarkStart w:id="47" w:name="_Toc101801297"/>
+      <w:bookmarkStart w:id="47" w:name="_Toc101112583"/>
+      <w:bookmarkStart w:id="48" w:name="_Toc102498347"/>
       <w:r>
         <w:rPr>
           <w:color w:val="538135" w:themeColor="accent6" w:themeShade="BF"/>
@@ -6520,8 +6818,8 @@
         <w:lastRenderedPageBreak/>
         <w:t>Stimare i Costi</w:t>
       </w:r>
-      <w:bookmarkEnd w:id="46"/>
       <w:bookmarkEnd w:id="47"/>
+      <w:bookmarkEnd w:id="48"/>
     </w:p>
     <w:tbl>
       <w:tblPr>
@@ -8436,8 +8734,8 @@
           <w:color w:val="538135" w:themeColor="accent6" w:themeShade="BF"/>
         </w:rPr>
       </w:pPr>
-      <w:bookmarkStart w:id="48" w:name="_Toc101112584"/>
-      <w:bookmarkStart w:id="49" w:name="_Toc101801298"/>
+      <w:bookmarkStart w:id="49" w:name="_Toc101112584"/>
+      <w:bookmarkStart w:id="50" w:name="_Toc102498348"/>
       <w:r>
         <w:rPr>
           <w:color w:val="538135" w:themeColor="accent6" w:themeShade="BF"/>
@@ -8445,8 +8743,8 @@
         <w:lastRenderedPageBreak/>
         <w:t>Monitoraggio progetto</w:t>
       </w:r>
-      <w:bookmarkEnd w:id="48"/>
       <w:bookmarkEnd w:id="49"/>
+      <w:bookmarkEnd w:id="50"/>
       <w:r>
         <w:rPr>
           <w:color w:val="538135" w:themeColor="accent6" w:themeShade="BF"/>
@@ -10020,8 +10318,8 @@
           <w:color w:val="538135" w:themeColor="accent6" w:themeShade="BF"/>
         </w:rPr>
       </w:pPr>
-      <w:bookmarkStart w:id="50" w:name="_Toc101112585"/>
-      <w:bookmarkStart w:id="51" w:name="_Toc101801299"/>
+      <w:bookmarkStart w:id="51" w:name="_Toc101112585"/>
+      <w:bookmarkStart w:id="52" w:name="_Toc102498349"/>
       <w:r>
         <w:rPr>
           <w:color w:val="538135" w:themeColor="accent6" w:themeShade="BF"/>
@@ -10029,8 +10327,8 @@
         <w:lastRenderedPageBreak/>
         <w:t>Individuare e reperire le risorse</w:t>
       </w:r>
-      <w:bookmarkEnd w:id="50"/>
       <w:bookmarkEnd w:id="51"/>
+      <w:bookmarkEnd w:id="52"/>
     </w:p>
     <w:p>
       <w:pPr>
@@ -10057,9 +10355,9 @@
           <w:color w:val="385623" w:themeColor="accent6" w:themeShade="80"/>
         </w:rPr>
       </w:pPr>
-      <w:bookmarkStart w:id="52" w:name="_Toc41665008"/>
-      <w:bookmarkStart w:id="53" w:name="_Toc101112586"/>
-      <w:bookmarkStart w:id="54" w:name="_Toc101801300"/>
+      <w:bookmarkStart w:id="53" w:name="_Toc41665008"/>
+      <w:bookmarkStart w:id="54" w:name="_Toc101112586"/>
+      <w:bookmarkStart w:id="55" w:name="_Toc102498350"/>
       <w:r>
         <w:rPr>
           <w:rFonts w:asciiTheme="majorHAnsi" w:hAnsiTheme="majorHAnsi" w:cstheme="majorHAnsi"/>
@@ -10069,9 +10367,9 @@
         </w:rPr>
         <w:t>Risorse umane</w:t>
       </w:r>
-      <w:bookmarkEnd w:id="52"/>
       <w:bookmarkEnd w:id="53"/>
       <w:bookmarkEnd w:id="54"/>
+      <w:bookmarkEnd w:id="55"/>
     </w:p>
     <w:p>
       <w:pPr>
@@ -10316,10 +10614,10 @@
           <w:color w:val="385623" w:themeColor="accent6" w:themeShade="80"/>
         </w:rPr>
       </w:pPr>
-      <w:bookmarkStart w:id="55" w:name="_Toc39419820"/>
-      <w:bookmarkStart w:id="56" w:name="_Toc41665009"/>
-      <w:bookmarkStart w:id="57" w:name="_Toc101112587"/>
-      <w:bookmarkStart w:id="58" w:name="_Toc101801301"/>
+      <w:bookmarkStart w:id="56" w:name="_Toc39419820"/>
+      <w:bookmarkStart w:id="57" w:name="_Toc41665009"/>
+      <w:bookmarkStart w:id="58" w:name="_Toc101112587"/>
+      <w:bookmarkStart w:id="59" w:name="_Toc102498351"/>
       <w:r>
         <w:rPr>
           <w:rFonts w:asciiTheme="majorHAnsi" w:hAnsiTheme="majorHAnsi" w:cstheme="majorHAnsi"/>
@@ -10329,10 +10627,10 @@
         </w:rPr>
         <w:t>Risorse informative</w:t>
       </w:r>
-      <w:bookmarkEnd w:id="55"/>
       <w:bookmarkEnd w:id="56"/>
       <w:bookmarkEnd w:id="57"/>
       <w:bookmarkEnd w:id="58"/>
+      <w:bookmarkEnd w:id="59"/>
     </w:p>
     <w:p>
       <w:pPr>
@@ -10526,10 +10824,10 @@
           <w:lang w:val="en-US"/>
         </w:rPr>
       </w:pPr>
-      <w:bookmarkStart w:id="59" w:name="_Toc39419821"/>
-      <w:bookmarkStart w:id="60" w:name="_Toc41665010"/>
-      <w:bookmarkStart w:id="61" w:name="_Toc101112588"/>
-      <w:bookmarkStart w:id="62" w:name="_Toc101801302"/>
+      <w:bookmarkStart w:id="60" w:name="_Toc39419821"/>
+      <w:bookmarkStart w:id="61" w:name="_Toc41665010"/>
+      <w:bookmarkStart w:id="62" w:name="_Toc101112588"/>
+      <w:bookmarkStart w:id="63" w:name="_Toc102498352"/>
       <w:proofErr w:type="spellStart"/>
       <w:r>
         <w:rPr>
@@ -10552,10 +10850,10 @@
         </w:rPr>
         <w:t xml:space="preserve"> applicative</w:t>
       </w:r>
-      <w:bookmarkEnd w:id="59"/>
       <w:bookmarkEnd w:id="60"/>
       <w:bookmarkEnd w:id="61"/>
       <w:bookmarkEnd w:id="62"/>
+      <w:bookmarkEnd w:id="63"/>
     </w:p>
     <w:p>
       <w:pPr>
@@ -10724,10 +11022,10 @@
           <w:color w:val="385623" w:themeColor="accent6" w:themeShade="80"/>
         </w:rPr>
       </w:pPr>
-      <w:bookmarkStart w:id="63" w:name="_Toc39419822"/>
-      <w:bookmarkStart w:id="64" w:name="_Toc41665011"/>
-      <w:bookmarkStart w:id="65" w:name="_Toc101112589"/>
-      <w:bookmarkStart w:id="66" w:name="_Toc101801303"/>
+      <w:bookmarkStart w:id="64" w:name="_Toc39419822"/>
+      <w:bookmarkStart w:id="65" w:name="_Toc41665011"/>
+      <w:bookmarkStart w:id="66" w:name="_Toc101112589"/>
+      <w:bookmarkStart w:id="67" w:name="_Toc102498353"/>
       <w:r>
         <w:rPr>
           <w:rFonts w:asciiTheme="majorHAnsi" w:hAnsiTheme="majorHAnsi"/>
@@ -10737,10 +11035,10 @@
         </w:rPr>
         <w:t>Risorse strumentali</w:t>
       </w:r>
-      <w:bookmarkEnd w:id="63"/>
       <w:bookmarkEnd w:id="64"/>
       <w:bookmarkEnd w:id="65"/>
       <w:bookmarkEnd w:id="66"/>
+      <w:bookmarkEnd w:id="67"/>
     </w:p>
     <w:p>
       <w:pPr>
@@ -11008,10 +11306,10 @@
           <w:color w:val="385623" w:themeColor="accent6" w:themeShade="80"/>
         </w:rPr>
       </w:pPr>
-      <w:bookmarkStart w:id="67" w:name="_Toc39419823"/>
-      <w:bookmarkStart w:id="68" w:name="_Toc41665012"/>
-      <w:bookmarkStart w:id="69" w:name="_Toc101112590"/>
-      <w:bookmarkStart w:id="70" w:name="_Toc101801304"/>
+      <w:bookmarkStart w:id="68" w:name="_Toc39419823"/>
+      <w:bookmarkStart w:id="69" w:name="_Toc41665012"/>
+      <w:bookmarkStart w:id="70" w:name="_Toc101112590"/>
+      <w:bookmarkStart w:id="71" w:name="_Toc102498354"/>
       <w:r>
         <w:rPr>
           <w:rFonts w:asciiTheme="majorHAnsi" w:hAnsiTheme="majorHAnsi"/>
@@ -11021,10 +11319,10 @@
         </w:rPr>
         <w:t>Risorse post-produzione</w:t>
       </w:r>
-      <w:bookmarkEnd w:id="67"/>
       <w:bookmarkEnd w:id="68"/>
       <w:bookmarkEnd w:id="69"/>
       <w:bookmarkEnd w:id="70"/>
+      <w:bookmarkEnd w:id="71"/>
     </w:p>
     <w:p>
       <w:pPr>
@@ -11054,9 +11352,9 @@
           <w:color w:val="A8D08D" w:themeColor="accent6" w:themeTint="99"/>
         </w:rPr>
       </w:pPr>
-      <w:bookmarkStart w:id="71" w:name="_Toc101112591"/>
-      <w:bookmarkStart w:id="72" w:name="_Toc101113480"/>
-      <w:bookmarkStart w:id="73" w:name="_Toc101801305"/>
+      <w:bookmarkStart w:id="72" w:name="_Toc101112591"/>
+      <w:bookmarkStart w:id="73" w:name="_Toc101113480"/>
+      <w:bookmarkStart w:id="74" w:name="_Toc102498355"/>
       <w:r>
         <w:rPr>
           <w:color w:val="A8D08D" w:themeColor="accent6" w:themeTint="99"/>
@@ -11064,9 +11362,9 @@
         <w:lastRenderedPageBreak/>
         <w:t>Progettazione</w:t>
       </w:r>
-      <w:bookmarkEnd w:id="71"/>
       <w:bookmarkEnd w:id="72"/>
       <w:bookmarkEnd w:id="73"/>
+      <w:bookmarkEnd w:id="74"/>
     </w:p>
     <w:p>
       <w:pPr>
@@ -11075,18 +11373,18 @@
           <w:color w:val="538135" w:themeColor="accent6" w:themeShade="BF"/>
         </w:rPr>
       </w:pPr>
-      <w:bookmarkStart w:id="74" w:name="_Toc101112592"/>
-      <w:bookmarkStart w:id="75" w:name="_Toc101113481"/>
-      <w:bookmarkStart w:id="76" w:name="_Toc101801306"/>
+      <w:bookmarkStart w:id="75" w:name="_Toc101112592"/>
+      <w:bookmarkStart w:id="76" w:name="_Toc101113481"/>
+      <w:bookmarkStart w:id="77" w:name="_Toc102498356"/>
       <w:r>
         <w:rPr>
           <w:color w:val="538135" w:themeColor="accent6" w:themeShade="BF"/>
         </w:rPr>
         <w:t>Introduzione</w:t>
       </w:r>
-      <w:bookmarkEnd w:id="74"/>
       <w:bookmarkEnd w:id="75"/>
       <w:bookmarkEnd w:id="76"/>
+      <w:bookmarkEnd w:id="77"/>
     </w:p>
     <w:p>
       <w:pPr>
@@ -11168,18 +11466,18 @@
           <w:color w:val="538135" w:themeColor="accent6" w:themeShade="BF"/>
         </w:rPr>
       </w:pPr>
-      <w:bookmarkStart w:id="77" w:name="_Toc101112593"/>
-      <w:bookmarkStart w:id="78" w:name="_Toc101113482"/>
-      <w:bookmarkStart w:id="79" w:name="_Toc101801307"/>
+      <w:bookmarkStart w:id="78" w:name="_Toc101112593"/>
+      <w:bookmarkStart w:id="79" w:name="_Toc101113482"/>
+      <w:bookmarkStart w:id="80" w:name="_Toc102498357"/>
       <w:r>
         <w:rPr>
           <w:color w:val="538135" w:themeColor="accent6" w:themeShade="BF"/>
         </w:rPr>
         <w:t>Definire i concetti da trasmettere attraverso il multimedia</w:t>
       </w:r>
-      <w:bookmarkEnd w:id="77"/>
       <w:bookmarkEnd w:id="78"/>
       <w:bookmarkEnd w:id="79"/>
+      <w:bookmarkEnd w:id="80"/>
     </w:p>
     <w:p>
       <w:pPr>
@@ -11188,18 +11486,18 @@
           <w:color w:val="385623" w:themeColor="accent6" w:themeShade="80"/>
         </w:rPr>
       </w:pPr>
-      <w:bookmarkStart w:id="80" w:name="_Toc101112594"/>
-      <w:bookmarkStart w:id="81" w:name="_Toc101113483"/>
-      <w:bookmarkStart w:id="82" w:name="_Toc101801308"/>
+      <w:bookmarkStart w:id="81" w:name="_Toc101112594"/>
+      <w:bookmarkStart w:id="82" w:name="_Toc101113483"/>
+      <w:bookmarkStart w:id="83" w:name="_Toc102498358"/>
       <w:r>
         <w:rPr>
           <w:color w:val="385623" w:themeColor="accent6" w:themeShade="80"/>
         </w:rPr>
         <w:t>Presentazione dei concetti</w:t>
       </w:r>
-      <w:bookmarkEnd w:id="80"/>
       <w:bookmarkEnd w:id="81"/>
       <w:bookmarkEnd w:id="82"/>
+      <w:bookmarkEnd w:id="83"/>
     </w:p>
     <w:p>
       <w:pPr>
@@ -11495,18 +11793,18 @@
           <w:color w:val="385623" w:themeColor="accent6" w:themeShade="80"/>
         </w:rPr>
       </w:pPr>
-      <w:bookmarkStart w:id="83" w:name="_Toc101112595"/>
-      <w:bookmarkStart w:id="84" w:name="_Toc101113484"/>
-      <w:bookmarkStart w:id="85" w:name="_Toc101801309"/>
+      <w:bookmarkStart w:id="84" w:name="_Toc101112595"/>
+      <w:bookmarkStart w:id="85" w:name="_Toc101113484"/>
+      <w:bookmarkStart w:id="86" w:name="_Toc102498359"/>
       <w:r>
         <w:rPr>
           <w:color w:val="385623" w:themeColor="accent6" w:themeShade="80"/>
         </w:rPr>
         <w:t>Definizione dei concetti</w:t>
       </w:r>
-      <w:bookmarkEnd w:id="83"/>
       <w:bookmarkEnd w:id="84"/>
       <w:bookmarkEnd w:id="85"/>
+      <w:bookmarkEnd w:id="86"/>
     </w:p>
     <w:p>
       <w:pPr>
@@ -11726,9 +12024,9 @@
           <w:color w:val="538135" w:themeColor="accent6" w:themeShade="BF"/>
         </w:rPr>
       </w:pPr>
-      <w:bookmarkStart w:id="86" w:name="_Toc101112596"/>
-      <w:bookmarkStart w:id="87" w:name="_Toc101113485"/>
-      <w:bookmarkStart w:id="88" w:name="_Toc101801310"/>
+      <w:bookmarkStart w:id="87" w:name="_Toc101112596"/>
+      <w:bookmarkStart w:id="88" w:name="_Toc101113485"/>
+      <w:bookmarkStart w:id="89" w:name="_Toc102498360"/>
       <w:r>
         <w:rPr>
           <w:color w:val="538135" w:themeColor="accent6" w:themeShade="BF"/>
@@ -11736,9 +12034,9 @@
         <w:lastRenderedPageBreak/>
         <w:t>Definire le competenze (task) da trasmettere attraverso il multimedia</w:t>
       </w:r>
-      <w:bookmarkEnd w:id="86"/>
       <w:bookmarkEnd w:id="87"/>
       <w:bookmarkEnd w:id="88"/>
+      <w:bookmarkEnd w:id="89"/>
     </w:p>
     <w:p>
       <w:pPr>
@@ -11926,9 +12224,9 @@
           <w:color w:val="538135" w:themeColor="accent6" w:themeShade="BF"/>
         </w:rPr>
       </w:pPr>
-      <w:bookmarkStart w:id="89" w:name="_Toc101112597"/>
-      <w:bookmarkStart w:id="90" w:name="_Toc101113486"/>
-      <w:bookmarkStart w:id="91" w:name="_Toc101801311"/>
+      <w:bookmarkStart w:id="90" w:name="_Toc101112597"/>
+      <w:bookmarkStart w:id="91" w:name="_Toc101113486"/>
+      <w:bookmarkStart w:id="92" w:name="_Toc102498361"/>
       <w:r>
         <w:rPr>
           <w:color w:val="538135" w:themeColor="accent6" w:themeShade="BF"/>
@@ -11936,9 +12234,9 @@
         <w:lastRenderedPageBreak/>
         <w:t>Preparare una descrizione preliminare del programma</w:t>
       </w:r>
-      <w:bookmarkEnd w:id="89"/>
       <w:bookmarkEnd w:id="90"/>
       <w:bookmarkEnd w:id="91"/>
+      <w:bookmarkEnd w:id="92"/>
     </w:p>
     <w:p>
       <w:pPr>
@@ -13194,12 +13492,14 @@
           <w:color w:val="385623" w:themeColor="accent6" w:themeShade="80"/>
         </w:rPr>
       </w:pPr>
+      <w:bookmarkStart w:id="93" w:name="_Toc102498362"/>
       <w:r>
         <w:rPr>
           <w:color w:val="385623" w:themeColor="accent6" w:themeShade="80"/>
         </w:rPr>
         <w:t>Struttura livelli</w:t>
       </w:r>
+      <w:bookmarkEnd w:id="93"/>
     </w:p>
     <w:p>
       <w:pPr>
@@ -13883,9 +14183,9 @@
           <w:color w:val="538135" w:themeColor="accent6" w:themeShade="BF"/>
         </w:rPr>
       </w:pPr>
-      <w:bookmarkStart w:id="92" w:name="_Toc101112598"/>
-      <w:bookmarkStart w:id="93" w:name="_Toc101113487"/>
-      <w:bookmarkStart w:id="94" w:name="_Toc101801312"/>
+      <w:bookmarkStart w:id="94" w:name="_Toc101112598"/>
+      <w:bookmarkStart w:id="95" w:name="_Toc101113487"/>
+      <w:bookmarkStart w:id="96" w:name="_Toc102498363"/>
       <w:r>
         <w:rPr>
           <w:color w:val="538135" w:themeColor="accent6" w:themeShade="BF"/>
@@ -13893,9 +14193,9 @@
         <w:lastRenderedPageBreak/>
         <w:t>Dettagliare il progetto del multimedia</w:t>
       </w:r>
-      <w:bookmarkEnd w:id="92"/>
-      <w:bookmarkEnd w:id="93"/>
       <w:bookmarkEnd w:id="94"/>
+      <w:bookmarkEnd w:id="95"/>
+      <w:bookmarkEnd w:id="96"/>
     </w:p>
     <w:p>
       <w:pPr>
@@ -13919,9 +14219,9 @@
           <w:lang w:val="en-US"/>
         </w:rPr>
       </w:pPr>
-      <w:bookmarkStart w:id="95" w:name="_Toc101112599"/>
-      <w:bookmarkStart w:id="96" w:name="_Toc101113488"/>
-      <w:bookmarkStart w:id="97" w:name="_Toc101801313"/>
+      <w:bookmarkStart w:id="97" w:name="_Toc101112599"/>
+      <w:bookmarkStart w:id="98" w:name="_Toc101113488"/>
+      <w:bookmarkStart w:id="99" w:name="_Toc102498364"/>
       <w:proofErr w:type="spellStart"/>
       <w:r>
         <w:rPr>
@@ -13930,9 +14230,9 @@
         </w:rPr>
         <w:t>Prototipi</w:t>
       </w:r>
-      <w:bookmarkEnd w:id="95"/>
-      <w:bookmarkEnd w:id="96"/>
       <w:bookmarkEnd w:id="97"/>
+      <w:bookmarkEnd w:id="98"/>
+      <w:bookmarkEnd w:id="99"/>
       <w:proofErr w:type="spellEnd"/>
     </w:p>
     <w:p>
@@ -13943,11 +14243,13 @@
           <w:numId w:val="45"/>
         </w:numPr>
         <w:rPr>
+          <w:rFonts w:asciiTheme="minorHAnsi" w:hAnsiTheme="minorHAnsi" w:cstheme="minorHAnsi"/>
           <w:lang w:val="en-US"/>
         </w:rPr>
       </w:pPr>
       <w:r>
         <w:rPr>
+          <w:rFonts w:asciiTheme="minorHAnsi" w:hAnsiTheme="minorHAnsi" w:cstheme="minorHAnsi"/>
           <w:lang w:val="en-US"/>
         </w:rPr>
         <w:t xml:space="preserve">Intro </w:t>
@@ -13955,6 +14257,7 @@
       <w:proofErr w:type="spellStart"/>
       <w:r>
         <w:rPr>
+          <w:rFonts w:asciiTheme="minorHAnsi" w:hAnsiTheme="minorHAnsi" w:cstheme="minorHAnsi"/>
           <w:lang w:val="en-US"/>
         </w:rPr>
         <w:t>gioco</w:t>
@@ -13962,6 +14265,7 @@
       <w:proofErr w:type="spellEnd"/>
       <w:r>
         <w:rPr>
+          <w:rFonts w:asciiTheme="minorHAnsi" w:hAnsiTheme="minorHAnsi" w:cstheme="minorHAnsi"/>
           <w:lang w:val="en-US"/>
         </w:rPr>
         <w:t>.</w:t>
@@ -13975,12 +14279,14 @@
           <w:numId w:val="45"/>
         </w:numPr>
         <w:rPr>
+          <w:rFonts w:asciiTheme="minorHAnsi" w:hAnsiTheme="minorHAnsi" w:cstheme="minorHAnsi"/>
           <w:lang w:val="en-US"/>
         </w:rPr>
       </w:pPr>
       <w:proofErr w:type="spellStart"/>
       <w:r>
         <w:rPr>
+          <w:rFonts w:asciiTheme="minorHAnsi" w:hAnsiTheme="minorHAnsi" w:cstheme="minorHAnsi"/>
           <w:lang w:val="en-US"/>
         </w:rPr>
         <w:t>Schermata</w:t>
@@ -13988,6 +14294,7 @@
       <w:proofErr w:type="spellEnd"/>
       <w:r>
         <w:rPr>
+          <w:rFonts w:asciiTheme="minorHAnsi" w:hAnsiTheme="minorHAnsi" w:cstheme="minorHAnsi"/>
           <w:lang w:val="en-US"/>
         </w:rPr>
         <w:t xml:space="preserve"> </w:t>
@@ -13995,11 +14302,19 @@
       <w:proofErr w:type="spellStart"/>
       <w:r>
         <w:rPr>
+          <w:rFonts w:asciiTheme="minorHAnsi" w:hAnsiTheme="minorHAnsi" w:cstheme="minorHAnsi"/>
           <w:lang w:val="en-US"/>
         </w:rPr>
         <w:t>iniziale</w:t>
       </w:r>
       <w:proofErr w:type="spellEnd"/>
+      <w:r>
+        <w:rPr>
+          <w:rFonts w:asciiTheme="minorHAnsi" w:hAnsiTheme="minorHAnsi" w:cstheme="minorHAnsi"/>
+          <w:lang w:val="en-US"/>
+        </w:rPr>
+        <w:t>.</w:t>
+      </w:r>
     </w:p>
     <w:p>
       <w:pPr>
@@ -14009,11 +14324,13 @@
           <w:numId w:val="45"/>
         </w:numPr>
         <w:rPr>
+          <w:rFonts w:asciiTheme="minorHAnsi" w:hAnsiTheme="minorHAnsi" w:cstheme="minorHAnsi"/>
           <w:lang w:val="en-US"/>
         </w:rPr>
       </w:pPr>
       <w:r>
         <w:rPr>
+          <w:rFonts w:asciiTheme="minorHAnsi" w:hAnsiTheme="minorHAnsi" w:cstheme="minorHAnsi"/>
           <w:lang w:val="en-US"/>
         </w:rPr>
         <w:t xml:space="preserve">Menu </w:t>
@@ -14021,11 +14338,19 @@
       <w:proofErr w:type="spellStart"/>
       <w:r>
         <w:rPr>
+          <w:rFonts w:asciiTheme="minorHAnsi" w:hAnsiTheme="minorHAnsi" w:cstheme="minorHAnsi"/>
           <w:lang w:val="en-US"/>
         </w:rPr>
         <w:t>opzioni</w:t>
       </w:r>
       <w:proofErr w:type="spellEnd"/>
+      <w:r>
+        <w:rPr>
+          <w:rFonts w:asciiTheme="minorHAnsi" w:hAnsiTheme="minorHAnsi" w:cstheme="minorHAnsi"/>
+          <w:lang w:val="en-US"/>
+        </w:rPr>
+        <w:t>.</w:t>
+      </w:r>
     </w:p>
     <w:p>
       <w:pPr>
@@ -14035,17 +14360,26 @@
           <w:numId w:val="45"/>
         </w:numPr>
         <w:rPr>
+          <w:rFonts w:asciiTheme="minorHAnsi" w:hAnsiTheme="minorHAnsi" w:cstheme="minorHAnsi"/>
           <w:lang w:val="en-US"/>
         </w:rPr>
       </w:pPr>
       <w:proofErr w:type="spellStart"/>
       <w:r>
         <w:rPr>
+          <w:rFonts w:asciiTheme="minorHAnsi" w:hAnsiTheme="minorHAnsi" w:cstheme="minorHAnsi"/>
           <w:lang w:val="en-US"/>
         </w:rPr>
         <w:t>Crediti</w:t>
       </w:r>
       <w:proofErr w:type="spellEnd"/>
+      <w:r>
+        <w:rPr>
+          <w:rFonts w:asciiTheme="minorHAnsi" w:hAnsiTheme="minorHAnsi" w:cstheme="minorHAnsi"/>
+          <w:lang w:val="en-US"/>
+        </w:rPr>
+        <w:t>.</w:t>
+      </w:r>
     </w:p>
     <w:p>
       <w:pPr>
@@ -14055,12 +14389,14 @@
           <w:numId w:val="45"/>
         </w:numPr>
         <w:rPr>
+          <w:rFonts w:asciiTheme="minorHAnsi" w:hAnsiTheme="minorHAnsi" w:cstheme="minorHAnsi"/>
           <w:lang w:val="en-US"/>
         </w:rPr>
       </w:pPr>
       <w:proofErr w:type="spellStart"/>
       <w:r>
         <w:rPr>
+          <w:rFonts w:asciiTheme="minorHAnsi" w:hAnsiTheme="minorHAnsi" w:cstheme="minorHAnsi"/>
           <w:lang w:val="en-US"/>
         </w:rPr>
         <w:t>Classifica</w:t>
@@ -14068,9 +14404,75 @@
       <w:proofErr w:type="spellEnd"/>
       <w:r>
         <w:rPr>
+          <w:rFonts w:asciiTheme="minorHAnsi" w:hAnsiTheme="minorHAnsi" w:cstheme="minorHAnsi"/>
           <w:lang w:val="en-US"/>
         </w:rPr>
-        <w:t xml:space="preserve"> </w:t>
+        <w:t>.</w:t>
+      </w:r>
+    </w:p>
+    <w:p>
+      <w:pPr>
+        <w:pStyle w:val="Paragrafoelenco"/>
+        <w:numPr>
+          <w:ilvl w:val="0"/>
+          <w:numId w:val="45"/>
+        </w:numPr>
+        <w:rPr>
+          <w:rFonts w:asciiTheme="minorHAnsi" w:hAnsiTheme="minorHAnsi" w:cstheme="minorHAnsi"/>
+          <w:lang w:val="en-US"/>
+        </w:rPr>
+      </w:pPr>
+      <w:r>
+        <w:rPr>
+          <w:rFonts w:asciiTheme="minorHAnsi" w:hAnsiTheme="minorHAnsi" w:cstheme="minorHAnsi"/>
+          <w:lang w:val="en-US"/>
+        </w:rPr>
+        <w:t xml:space="preserve">Menu </w:t>
+      </w:r>
+      <w:proofErr w:type="spellStart"/>
+      <w:r>
+        <w:rPr>
+          <w:rFonts w:asciiTheme="minorHAnsi" w:hAnsiTheme="minorHAnsi" w:cstheme="minorHAnsi"/>
+          <w:lang w:val="en-US"/>
+        </w:rPr>
+        <w:t>suggerimenti</w:t>
+      </w:r>
+      <w:proofErr w:type="spellEnd"/>
+      <w:r>
+        <w:rPr>
+          <w:rFonts w:asciiTheme="minorHAnsi" w:hAnsiTheme="minorHAnsi" w:cstheme="minorHAnsi"/>
+          <w:lang w:val="en-US"/>
+        </w:rPr>
+        <w:t>.</w:t>
+      </w:r>
+    </w:p>
+    <w:p>
+      <w:pPr>
+        <w:pStyle w:val="Paragrafoelenco"/>
+        <w:numPr>
+          <w:ilvl w:val="0"/>
+          <w:numId w:val="45"/>
+        </w:numPr>
+        <w:rPr>
+          <w:rFonts w:asciiTheme="minorHAnsi" w:hAnsiTheme="minorHAnsi" w:cstheme="minorHAnsi"/>
+          <w:lang w:val="en-US"/>
+        </w:rPr>
+      </w:pPr>
+      <w:proofErr w:type="spellStart"/>
+      <w:r>
+        <w:rPr>
+          <w:rFonts w:asciiTheme="minorHAnsi" w:hAnsiTheme="minorHAnsi" w:cstheme="minorHAnsi"/>
+          <w:lang w:val="en-US"/>
+        </w:rPr>
+        <w:t>Schermata</w:t>
+      </w:r>
+      <w:proofErr w:type="spellEnd"/>
+      <w:r>
+        <w:rPr>
+          <w:rFonts w:asciiTheme="minorHAnsi" w:hAnsiTheme="minorHAnsi" w:cstheme="minorHAnsi"/>
+          <w:lang w:val="en-US"/>
+        </w:rPr>
+        <w:t xml:space="preserve"> in-game.</w:t>
       </w:r>
     </w:p>
     <w:p>
@@ -14081,9 +14483,9 @@
           <w:lang w:val="en-US"/>
         </w:rPr>
       </w:pPr>
-      <w:bookmarkStart w:id="98" w:name="_Toc101112600"/>
-      <w:bookmarkStart w:id="99" w:name="_Toc101113489"/>
-      <w:bookmarkStart w:id="100" w:name="_Toc101801314"/>
+      <w:bookmarkStart w:id="100" w:name="_Toc101112600"/>
+      <w:bookmarkStart w:id="101" w:name="_Toc101113489"/>
+      <w:bookmarkStart w:id="102" w:name="_Toc102498365"/>
       <w:r>
         <w:rPr>
           <w:color w:val="385623" w:themeColor="accent6" w:themeShade="80"/>
@@ -14091,9 +14493,189 @@
         </w:rPr>
         <w:t>Flowchart</w:t>
       </w:r>
-      <w:bookmarkEnd w:id="98"/>
-      <w:bookmarkEnd w:id="99"/>
       <w:bookmarkEnd w:id="100"/>
+      <w:bookmarkEnd w:id="101"/>
+      <w:bookmarkEnd w:id="102"/>
+    </w:p>
+    <w:p>
+      <w:pPr>
+        <w:pStyle w:val="Paragrafoelenco"/>
+        <w:numPr>
+          <w:ilvl w:val="0"/>
+          <w:numId w:val="47"/>
+        </w:numPr>
+        <w:rPr>
+          <w:rFonts w:asciiTheme="minorHAnsi" w:hAnsiTheme="minorHAnsi" w:cstheme="minorHAnsi"/>
+          <w:lang w:val="en-US"/>
+        </w:rPr>
+      </w:pPr>
+      <w:r>
+        <w:rPr>
+          <w:rFonts w:asciiTheme="minorHAnsi" w:hAnsiTheme="minorHAnsi" w:cstheme="minorHAnsi"/>
+          <w:lang w:val="en-US"/>
+        </w:rPr>
+        <w:t xml:space="preserve">Flowchart del menu </w:t>
+      </w:r>
+      <w:proofErr w:type="spellStart"/>
+      <w:r>
+        <w:rPr>
+          <w:rFonts w:asciiTheme="minorHAnsi" w:hAnsiTheme="minorHAnsi" w:cstheme="minorHAnsi"/>
+          <w:lang w:val="en-US"/>
+        </w:rPr>
+        <w:t>iniziale</w:t>
+      </w:r>
+      <w:proofErr w:type="spellEnd"/>
+      <w:r>
+        <w:rPr>
+          <w:rFonts w:asciiTheme="minorHAnsi" w:hAnsiTheme="minorHAnsi" w:cstheme="minorHAnsi"/>
+          <w:lang w:val="en-US"/>
+        </w:rPr>
+        <w:t>.</w:t>
+      </w:r>
+    </w:p>
+    <w:p>
+      <w:pPr>
+        <w:pStyle w:val="Paragrafoelenco"/>
+        <w:numPr>
+          <w:ilvl w:val="0"/>
+          <w:numId w:val="47"/>
+        </w:numPr>
+        <w:rPr>
+          <w:rFonts w:asciiTheme="minorHAnsi" w:hAnsiTheme="minorHAnsi" w:cstheme="minorHAnsi"/>
+          <w:lang w:val="en-US"/>
+        </w:rPr>
+      </w:pPr>
+      <w:r>
+        <w:rPr>
+          <w:rFonts w:asciiTheme="minorHAnsi" w:hAnsiTheme="minorHAnsi" w:cstheme="minorHAnsi"/>
+          <w:lang w:val="en-US"/>
+        </w:rPr>
+        <w:t xml:space="preserve">Flowchart del menu </w:t>
+      </w:r>
+      <w:proofErr w:type="spellStart"/>
+      <w:r>
+        <w:rPr>
+          <w:rFonts w:asciiTheme="minorHAnsi" w:hAnsiTheme="minorHAnsi" w:cstheme="minorHAnsi"/>
+          <w:lang w:val="en-US"/>
+        </w:rPr>
+        <w:t>opzioni</w:t>
+      </w:r>
+      <w:proofErr w:type="spellEnd"/>
+      <w:r>
+        <w:rPr>
+          <w:rFonts w:asciiTheme="minorHAnsi" w:hAnsiTheme="minorHAnsi" w:cstheme="minorHAnsi"/>
+          <w:lang w:val="en-US"/>
+        </w:rPr>
+        <w:t>.</w:t>
+      </w:r>
+    </w:p>
+    <w:p>
+      <w:pPr>
+        <w:pStyle w:val="Paragrafoelenco"/>
+        <w:numPr>
+          <w:ilvl w:val="0"/>
+          <w:numId w:val="47"/>
+        </w:numPr>
+        <w:rPr>
+          <w:rFonts w:asciiTheme="minorHAnsi" w:hAnsiTheme="minorHAnsi" w:cstheme="minorHAnsi"/>
+          <w:lang w:val="en-US"/>
+        </w:rPr>
+      </w:pPr>
+      <w:r>
+        <w:rPr>
+          <w:rFonts w:asciiTheme="minorHAnsi" w:hAnsiTheme="minorHAnsi" w:cstheme="minorHAnsi"/>
+          <w:lang w:val="en-US"/>
+        </w:rPr>
+        <w:t xml:space="preserve">Flowchart del </w:t>
+      </w:r>
+      <w:proofErr w:type="spellStart"/>
+      <w:r>
+        <w:rPr>
+          <w:rFonts w:asciiTheme="minorHAnsi" w:hAnsiTheme="minorHAnsi" w:cstheme="minorHAnsi"/>
+          <w:lang w:val="en-US"/>
+        </w:rPr>
+        <w:t>livello</w:t>
+      </w:r>
+      <w:proofErr w:type="spellEnd"/>
+      <w:r>
+        <w:rPr>
+          <w:rFonts w:asciiTheme="minorHAnsi" w:hAnsiTheme="minorHAnsi" w:cstheme="minorHAnsi"/>
+          <w:lang w:val="en-US"/>
+        </w:rPr>
+        <w:t xml:space="preserve"> 0.</w:t>
+      </w:r>
+    </w:p>
+    <w:p>
+      <w:pPr>
+        <w:pStyle w:val="Paragrafoelenco"/>
+        <w:numPr>
+          <w:ilvl w:val="0"/>
+          <w:numId w:val="47"/>
+        </w:numPr>
+        <w:rPr>
+          <w:rFonts w:asciiTheme="minorHAnsi" w:hAnsiTheme="minorHAnsi" w:cstheme="minorHAnsi"/>
+          <w:lang w:val="en-US"/>
+        </w:rPr>
+      </w:pPr>
+      <w:r>
+        <w:rPr>
+          <w:rFonts w:asciiTheme="minorHAnsi" w:hAnsiTheme="minorHAnsi" w:cstheme="minorHAnsi"/>
+          <w:lang w:val="en-US"/>
+        </w:rPr>
+        <w:t xml:space="preserve">Flowchart del </w:t>
+      </w:r>
+      <w:proofErr w:type="spellStart"/>
+      <w:r>
+        <w:rPr>
+          <w:rFonts w:asciiTheme="minorHAnsi" w:hAnsiTheme="minorHAnsi" w:cstheme="minorHAnsi"/>
+          <w:lang w:val="en-US"/>
+        </w:rPr>
+        <w:t>livello</w:t>
+      </w:r>
+      <w:proofErr w:type="spellEnd"/>
+      <w:r>
+        <w:rPr>
+          <w:rFonts w:asciiTheme="minorHAnsi" w:hAnsiTheme="minorHAnsi" w:cstheme="minorHAnsi"/>
+          <w:lang w:val="en-US"/>
+        </w:rPr>
+        <w:t xml:space="preserve"> 1.</w:t>
+      </w:r>
+    </w:p>
+    <w:p>
+      <w:pPr>
+        <w:pStyle w:val="Paragrafoelenco"/>
+        <w:numPr>
+          <w:ilvl w:val="0"/>
+          <w:numId w:val="47"/>
+        </w:numPr>
+        <w:rPr>
+          <w:rFonts w:asciiTheme="minorHAnsi" w:hAnsiTheme="minorHAnsi" w:cstheme="minorHAnsi"/>
+          <w:lang w:val="en-US"/>
+        </w:rPr>
+      </w:pPr>
+      <w:r>
+        <w:rPr>
+          <w:rFonts w:asciiTheme="minorHAnsi" w:hAnsiTheme="minorHAnsi" w:cstheme="minorHAnsi"/>
+          <w:lang w:val="en-US"/>
+        </w:rPr>
+        <w:t xml:space="preserve">Flowchart del </w:t>
+      </w:r>
+      <w:proofErr w:type="spellStart"/>
+      <w:r>
+        <w:rPr>
+          <w:rFonts w:asciiTheme="minorHAnsi" w:hAnsiTheme="minorHAnsi" w:cstheme="minorHAnsi"/>
+          <w:lang w:val="en-US"/>
+        </w:rPr>
+        <w:t>livello</w:t>
+      </w:r>
+      <w:proofErr w:type="spellEnd"/>
+      <w:r>
+        <w:rPr>
+          <w:rFonts w:asciiTheme="minorHAnsi" w:hAnsiTheme="minorHAnsi" w:cstheme="minorHAnsi"/>
+          <w:lang w:val="en-US"/>
+        </w:rPr>
+        <w:t xml:space="preserve"> 2.</w:t>
+      </w:r>
     </w:p>
     <w:p>
       <w:pPr>
@@ -14103,9 +14685,9 @@
           <w:lang w:val="en-US"/>
         </w:rPr>
       </w:pPr>
-      <w:bookmarkStart w:id="101" w:name="_Toc101112601"/>
-      <w:bookmarkStart w:id="102" w:name="_Toc101113490"/>
-      <w:bookmarkStart w:id="103" w:name="_Toc101801315"/>
+      <w:bookmarkStart w:id="103" w:name="_Toc101112601"/>
+      <w:bookmarkStart w:id="104" w:name="_Toc101113490"/>
+      <w:bookmarkStart w:id="105" w:name="_Toc102498366"/>
       <w:r>
         <w:rPr>
           <w:color w:val="385623" w:themeColor="accent6" w:themeShade="80"/>
@@ -14113,21 +14695,318 @@
         </w:rPr>
         <w:t>Storyboard</w:t>
       </w:r>
-      <w:bookmarkEnd w:id="101"/>
-      <w:bookmarkEnd w:id="102"/>
       <w:bookmarkEnd w:id="103"/>
-    </w:p>
-    <w:p>
-      <w:pPr>
-        <w:rPr>
+      <w:bookmarkEnd w:id="104"/>
+      <w:bookmarkEnd w:id="105"/>
+    </w:p>
+    <w:p>
+      <w:pPr>
+        <w:pStyle w:val="Paragrafoelenco"/>
+        <w:numPr>
+          <w:ilvl w:val="0"/>
+          <w:numId w:val="48"/>
+        </w:numPr>
+        <w:ind w:left="0" w:firstLine="0"/>
+        <w:rPr>
+          <w:rFonts w:asciiTheme="minorHAnsi" w:hAnsiTheme="minorHAnsi" w:cstheme="minorHAnsi"/>
           <w:lang w:val="en-US"/>
         </w:rPr>
       </w:pPr>
       <w:r>
         <w:rPr>
+          <w:rFonts w:asciiTheme="minorHAnsi" w:hAnsiTheme="minorHAnsi" w:cstheme="minorHAnsi"/>
           <w:lang w:val="en-US"/>
         </w:rPr>
+        <w:t xml:space="preserve">Menu </w:t>
+      </w:r>
+      <w:proofErr w:type="spellStart"/>
+      <w:r>
+        <w:rPr>
+          <w:rFonts w:asciiTheme="minorHAnsi" w:hAnsiTheme="minorHAnsi" w:cstheme="minorHAnsi"/>
+          <w:lang w:val="en-US"/>
+        </w:rPr>
+        <w:t>iniziale</w:t>
+      </w:r>
+      <w:proofErr w:type="spellEnd"/>
+    </w:p>
+    <w:p>
+      <w:pPr>
+        <w:pStyle w:val="Paragrafoelenco"/>
+        <w:numPr>
+          <w:ilvl w:val="0"/>
+          <w:numId w:val="48"/>
+        </w:numPr>
+        <w:ind w:left="0" w:firstLine="0"/>
+        <w:rPr>
+          <w:rFonts w:asciiTheme="minorHAnsi" w:hAnsiTheme="minorHAnsi" w:cstheme="minorHAnsi"/>
+          <w:lang w:val="en-US"/>
+        </w:rPr>
+      </w:pPr>
+      <w:r>
+        <w:rPr>
+          <w:rFonts w:asciiTheme="minorHAnsi" w:hAnsiTheme="minorHAnsi" w:cstheme="minorHAnsi"/>
+          <w:lang w:val="en-US"/>
+        </w:rPr>
+        <w:t xml:space="preserve">Menu </w:t>
+      </w:r>
+      <w:proofErr w:type="spellStart"/>
+      <w:r>
+        <w:rPr>
+          <w:rFonts w:asciiTheme="minorHAnsi" w:hAnsiTheme="minorHAnsi" w:cstheme="minorHAnsi"/>
+          <w:lang w:val="en-US"/>
+        </w:rPr>
+        <w:t>opzioni</w:t>
+      </w:r>
+      <w:proofErr w:type="spellEnd"/>
+    </w:p>
+    <w:p>
+      <w:pPr>
+        <w:pStyle w:val="Paragrafoelenco"/>
+        <w:numPr>
+          <w:ilvl w:val="0"/>
+          <w:numId w:val="48"/>
+        </w:numPr>
+        <w:ind w:left="0" w:firstLine="0"/>
+        <w:rPr>
+          <w:rFonts w:asciiTheme="minorHAnsi" w:hAnsiTheme="minorHAnsi" w:cstheme="minorHAnsi"/>
+          <w:lang w:val="en-US"/>
+        </w:rPr>
+      </w:pPr>
+      <w:proofErr w:type="spellStart"/>
+      <w:r>
+        <w:rPr>
+          <w:rFonts w:asciiTheme="minorHAnsi" w:hAnsiTheme="minorHAnsi" w:cstheme="minorHAnsi"/>
+          <w:lang w:val="en-US"/>
+        </w:rPr>
+        <w:t>Crediti</w:t>
+      </w:r>
+      <w:proofErr w:type="spellEnd"/>
+    </w:p>
+    <w:p>
+      <w:pPr>
+        <w:pStyle w:val="Paragrafoelenco"/>
+        <w:numPr>
+          <w:ilvl w:val="0"/>
+          <w:numId w:val="48"/>
+        </w:numPr>
+        <w:ind w:left="0" w:firstLine="0"/>
+        <w:rPr>
+          <w:rFonts w:asciiTheme="minorHAnsi" w:hAnsiTheme="minorHAnsi" w:cstheme="minorHAnsi"/>
+          <w:lang w:val="en-US"/>
+        </w:rPr>
+      </w:pPr>
+      <w:proofErr w:type="spellStart"/>
+      <w:r>
+        <w:rPr>
+          <w:rFonts w:asciiTheme="minorHAnsi" w:hAnsiTheme="minorHAnsi" w:cstheme="minorHAnsi"/>
+          <w:lang w:val="en-US"/>
+        </w:rPr>
+        <w:t>Classifica</w:t>
+      </w:r>
+      <w:proofErr w:type="spellEnd"/>
+    </w:p>
+    <w:p>
+      <w:pPr>
+        <w:pStyle w:val="Paragrafoelenco"/>
+        <w:numPr>
+          <w:ilvl w:val="0"/>
+          <w:numId w:val="48"/>
+        </w:numPr>
+        <w:ind w:left="0" w:firstLine="0"/>
+        <w:rPr>
+          <w:rFonts w:asciiTheme="minorHAnsi" w:hAnsiTheme="minorHAnsi" w:cstheme="minorHAnsi"/>
+          <w:lang w:val="en-US"/>
+        </w:rPr>
+      </w:pPr>
+      <w:r>
+        <w:rPr>
+          <w:rFonts w:asciiTheme="minorHAnsi" w:hAnsiTheme="minorHAnsi" w:cstheme="minorHAnsi"/>
+          <w:lang w:val="en-US"/>
+        </w:rPr>
+        <w:t xml:space="preserve">Menu </w:t>
+      </w:r>
+      <w:proofErr w:type="spellStart"/>
+      <w:r>
+        <w:rPr>
+          <w:rFonts w:asciiTheme="minorHAnsi" w:hAnsiTheme="minorHAnsi" w:cstheme="minorHAnsi"/>
+          <w:lang w:val="en-US"/>
+        </w:rPr>
+        <w:t>suggerimenti</w:t>
+      </w:r>
+      <w:proofErr w:type="spellEnd"/>
+    </w:p>
+    <w:p>
+      <w:pPr>
+        <w:pStyle w:val="Paragrafoelenco"/>
+        <w:numPr>
+          <w:ilvl w:val="0"/>
+          <w:numId w:val="48"/>
+        </w:numPr>
+        <w:ind w:left="0" w:firstLine="0"/>
+        <w:rPr>
+          <w:rFonts w:asciiTheme="minorHAnsi" w:hAnsiTheme="minorHAnsi" w:cstheme="minorHAnsi"/>
+          <w:lang w:val="en-US"/>
+        </w:rPr>
+      </w:pPr>
+      <w:proofErr w:type="spellStart"/>
+      <w:r>
+        <w:rPr>
+          <w:rFonts w:asciiTheme="minorHAnsi" w:hAnsiTheme="minorHAnsi" w:cstheme="minorHAnsi"/>
+          <w:lang w:val="en-US"/>
+        </w:rPr>
+        <w:t>Schermata</w:t>
+      </w:r>
+      <w:proofErr w:type="spellEnd"/>
+      <w:r>
+        <w:rPr>
+          <w:rFonts w:asciiTheme="minorHAnsi" w:hAnsiTheme="minorHAnsi" w:cstheme="minorHAnsi"/>
+          <w:lang w:val="en-US"/>
+        </w:rPr>
+        <w:t xml:space="preserve"> in-game.</w:t>
+      </w:r>
+    </w:p>
+    <w:p>
+      <w:pPr>
+        <w:pStyle w:val="Paragrafoelenco"/>
+        <w:numPr>
+          <w:ilvl w:val="0"/>
+          <w:numId w:val="48"/>
+        </w:numPr>
+        <w:ind w:left="0" w:firstLine="0"/>
+        <w:rPr>
+          <w:rFonts w:asciiTheme="minorHAnsi" w:hAnsiTheme="minorHAnsi" w:cstheme="minorHAnsi"/>
+          <w:lang w:val="en-US"/>
+        </w:rPr>
+      </w:pPr>
+      <w:r>
+        <w:rPr>
+          <w:rFonts w:asciiTheme="minorHAnsi" w:hAnsiTheme="minorHAnsi" w:cstheme="minorHAnsi"/>
+          <w:lang w:val="en-US"/>
+        </w:rPr>
+        <w:t>Testo NPC</w:t>
+      </w:r>
+    </w:p>
+    <w:p>
+      <w:pPr>
+        <w:pStyle w:val="Paragrafoelenco"/>
+        <w:numPr>
+          <w:ilvl w:val="0"/>
+          <w:numId w:val="48"/>
+        </w:numPr>
+        <w:ind w:left="0" w:firstLine="0"/>
+        <w:rPr>
+          <w:rFonts w:asciiTheme="minorHAnsi" w:hAnsiTheme="minorHAnsi" w:cstheme="minorHAnsi"/>
+          <w:lang w:val="en-US"/>
+        </w:rPr>
+      </w:pPr>
+      <w:r>
+        <w:rPr>
+          <w:rFonts w:asciiTheme="minorHAnsi" w:hAnsiTheme="minorHAnsi" w:cstheme="minorHAnsi"/>
+          <w:lang w:val="en-US"/>
+        </w:rPr>
+        <w:t>Testo Storia</w:t>
+      </w:r>
+    </w:p>
+    <w:p>
+      <w:pPr>
+        <w:pStyle w:val="Titolo3"/>
+        <w:rPr>
+          <w:rFonts w:asciiTheme="majorHAnsi" w:hAnsiTheme="majorHAnsi"/>
+          <w:b/>
+          <w:bCs/>
+          <w:color w:val="538135" w:themeColor="accent6" w:themeShade="BF"/>
+        </w:rPr>
+      </w:pPr>
+      <w:bookmarkStart w:id="106" w:name="_Toc41665024"/>
+      <w:bookmarkStart w:id="107" w:name="_Toc102498367"/>
+      <w:r>
+        <w:rPr>
+          <w:rFonts w:asciiTheme="majorHAnsi" w:hAnsiTheme="majorHAnsi"/>
+          <w:b/>
+          <w:bCs/>
+          <w:color w:val="538135" w:themeColor="accent6" w:themeShade="BF"/>
+        </w:rPr>
+        <w:t>Definizione degli elementi grafici: i pulsanti</w:t>
+      </w:r>
+      <w:bookmarkEnd w:id="106"/>
+      <w:bookmarkEnd w:id="107"/>
+    </w:p>
+    <w:p>
+      <w:r>
+        <w:rPr>
+          <w:rFonts w:asciiTheme="minorHAnsi" w:hAnsiTheme="minorHAnsi" w:cstheme="minorHAnsi"/>
+          <w:lang w:val="en-US"/>
+        </w:rPr>
+        <w:t>Descrizione dei pulsanti del gioco.</w:t>
+      </w:r>
+    </w:p>
+    <w:p>
+      <w:pPr>
+        <w:pStyle w:val="Titolo3"/>
+        <w:rPr>
+          <w:rFonts w:asciiTheme="majorHAnsi" w:hAnsiTheme="majorHAnsi"/>
+          <w:b/>
+          <w:bCs/>
+          <w:color w:val="538135" w:themeColor="accent6" w:themeShade="BF"/>
+        </w:rPr>
+      </w:pPr>
+      <w:bookmarkStart w:id="108" w:name="_Toc102498368"/>
+      <w:r>
+        <w:rPr>
+          <w:rFonts w:asciiTheme="majorHAnsi" w:hAnsiTheme="majorHAnsi"/>
+          <w:b/>
+          <w:bCs/>
+          <w:color w:val="538135" w:themeColor="accent6" w:themeShade="BF"/>
+        </w:rPr>
+        <w:t>Definizione degli elementi grafici: gli elementi di interazione</w:t>
+      </w:r>
+      <w:bookmarkEnd w:id="108"/>
+    </w:p>
+    <w:p>
+      <w:pPr>
+        <w:rPr>
+          <w:rFonts w:asciiTheme="minorHAnsi" w:hAnsiTheme="minorHAnsi" w:cstheme="minorHAnsi"/>
+          <w:color w:val="538135" w:themeColor="accent6" w:themeShade="BF"/>
+        </w:rPr>
+      </w:pPr>
+      <w:r>
+        <w:rPr>
+          <w:lang w:val="en-US"/>
+        </w:rPr>
         <w:br w:type="page"/>
+      </w:r>
+      <w:proofErr w:type="spellStart"/>
+      <w:r>
+        <w:rPr>
+          <w:rFonts w:asciiTheme="minorHAnsi" w:hAnsiTheme="minorHAnsi" w:cstheme="minorHAnsi"/>
+          <w:lang w:val="en-US"/>
+        </w:rPr>
+        <w:lastRenderedPageBreak/>
+        <w:t>Descrizione</w:t>
+      </w:r>
+      <w:proofErr w:type="spellEnd"/>
+      <w:r>
+        <w:rPr>
+          <w:rFonts w:asciiTheme="minorHAnsi" w:hAnsiTheme="minorHAnsi" w:cstheme="minorHAnsi"/>
+          <w:lang w:val="en-US"/>
+        </w:rPr>
+        <w:t xml:space="preserve"> </w:t>
+      </w:r>
+      <w:proofErr w:type="spellStart"/>
+      <w:r>
+        <w:rPr>
+          <w:rFonts w:asciiTheme="minorHAnsi" w:hAnsiTheme="minorHAnsi" w:cstheme="minorHAnsi"/>
+          <w:lang w:val="en-US"/>
+        </w:rPr>
+        <w:t>interazioni</w:t>
+      </w:r>
+      <w:proofErr w:type="spellEnd"/>
+      <w:r>
+        <w:rPr>
+          <w:rFonts w:asciiTheme="minorHAnsi" w:hAnsiTheme="minorHAnsi" w:cstheme="minorHAnsi"/>
+          <w:lang w:val="en-US"/>
+        </w:rPr>
+        <w:t xml:space="preserve"> NPC</w:t>
       </w:r>
     </w:p>
     <w:p>
@@ -14138,20 +15017,19 @@
           <w:lang w:val="en-US"/>
         </w:rPr>
       </w:pPr>
-      <w:bookmarkStart w:id="104" w:name="_Toc101112602"/>
-      <w:bookmarkStart w:id="105" w:name="_Toc101113491"/>
-      <w:bookmarkStart w:id="106" w:name="_Toc101801316"/>
+      <w:bookmarkStart w:id="109" w:name="_Toc101112602"/>
+      <w:bookmarkStart w:id="110" w:name="_Toc101113491"/>
+      <w:bookmarkStart w:id="111" w:name="_Toc102498369"/>
       <w:r>
         <w:rPr>
           <w:color w:val="A8D08D" w:themeColor="accent6" w:themeTint="99"/>
           <w:lang w:val="en-US"/>
         </w:rPr>
-        <w:lastRenderedPageBreak/>
         <w:t>Test</w:t>
       </w:r>
-      <w:bookmarkEnd w:id="104"/>
-      <w:bookmarkEnd w:id="105"/>
-      <w:bookmarkEnd w:id="106"/>
+      <w:bookmarkEnd w:id="109"/>
+      <w:bookmarkEnd w:id="110"/>
+      <w:bookmarkEnd w:id="111"/>
     </w:p>
     <w:p>
       <w:pPr>
@@ -14164,10 +15042,10 @@
           <w:lang w:val="en-US"/>
         </w:rPr>
       </w:pPr>
-      <w:bookmarkStart w:id="107" w:name="_Toc41665027"/>
-      <w:bookmarkStart w:id="108" w:name="_Toc101112603"/>
-      <w:bookmarkStart w:id="109" w:name="_Toc101113492"/>
-      <w:bookmarkStart w:id="110" w:name="_Toc101801317"/>
+      <w:bookmarkStart w:id="112" w:name="_Toc41665027"/>
+      <w:bookmarkStart w:id="113" w:name="_Toc101112603"/>
+      <w:bookmarkStart w:id="114" w:name="_Toc101113492"/>
+      <w:bookmarkStart w:id="115" w:name="_Toc102498370"/>
       <w:r>
         <w:rPr>
           <w:rFonts w:asciiTheme="majorHAnsi" w:hAnsiTheme="majorHAnsi"/>
@@ -14178,10 +15056,10 @@
         </w:rPr>
         <w:t>Alpha test</w:t>
       </w:r>
-      <w:bookmarkEnd w:id="107"/>
-      <w:bookmarkEnd w:id="108"/>
-      <w:bookmarkEnd w:id="109"/>
-      <w:bookmarkEnd w:id="110"/>
+      <w:bookmarkEnd w:id="112"/>
+      <w:bookmarkEnd w:id="113"/>
+      <w:bookmarkEnd w:id="114"/>
+      <w:bookmarkEnd w:id="115"/>
     </w:p>
     <w:p>
       <w:pPr>
@@ -14361,10 +15239,10 @@
           <w:color w:val="385623" w:themeColor="accent6" w:themeShade="80"/>
         </w:rPr>
       </w:pPr>
-      <w:bookmarkStart w:id="111" w:name="_Toc41665028"/>
-      <w:bookmarkStart w:id="112" w:name="_Toc101112604"/>
-      <w:bookmarkStart w:id="113" w:name="_Toc101113493"/>
-      <w:bookmarkStart w:id="114" w:name="_Toc101801318"/>
+      <w:bookmarkStart w:id="116" w:name="_Toc41665028"/>
+      <w:bookmarkStart w:id="117" w:name="_Toc101112604"/>
+      <w:bookmarkStart w:id="118" w:name="_Toc101113493"/>
+      <w:bookmarkStart w:id="119" w:name="_Toc102498371"/>
       <w:r>
         <w:rPr>
           <w:rFonts w:asciiTheme="majorHAnsi" w:hAnsiTheme="majorHAnsi"/>
@@ -14374,10 +15252,10 @@
         </w:rPr>
         <w:t>Test funzionale</w:t>
       </w:r>
-      <w:bookmarkEnd w:id="111"/>
-      <w:bookmarkEnd w:id="112"/>
-      <w:bookmarkEnd w:id="113"/>
-      <w:bookmarkEnd w:id="114"/>
+      <w:bookmarkEnd w:id="116"/>
+      <w:bookmarkEnd w:id="117"/>
+      <w:bookmarkEnd w:id="118"/>
+      <w:bookmarkEnd w:id="119"/>
     </w:p>
     <w:p>
       <w:pPr>
@@ -14418,10 +15296,10 @@
           <w:color w:val="385623" w:themeColor="accent6" w:themeShade="80"/>
         </w:rPr>
       </w:pPr>
-      <w:bookmarkStart w:id="115" w:name="_Toc41665029"/>
-      <w:bookmarkStart w:id="116" w:name="_Toc101112605"/>
-      <w:bookmarkStart w:id="117" w:name="_Toc101113494"/>
-      <w:bookmarkStart w:id="118" w:name="_Toc101801319"/>
+      <w:bookmarkStart w:id="120" w:name="_Toc41665029"/>
+      <w:bookmarkStart w:id="121" w:name="_Toc101112605"/>
+      <w:bookmarkStart w:id="122" w:name="_Toc101113494"/>
+      <w:bookmarkStart w:id="123" w:name="_Toc102498372"/>
       <w:r>
         <w:rPr>
           <w:rFonts w:asciiTheme="majorHAnsi" w:hAnsiTheme="majorHAnsi"/>
@@ -14431,10 +15309,10 @@
         </w:rPr>
         <w:t>Test strutturale</w:t>
       </w:r>
-      <w:bookmarkEnd w:id="115"/>
-      <w:bookmarkEnd w:id="116"/>
-      <w:bookmarkEnd w:id="117"/>
-      <w:bookmarkEnd w:id="118"/>
+      <w:bookmarkEnd w:id="120"/>
+      <w:bookmarkEnd w:id="121"/>
+      <w:bookmarkEnd w:id="122"/>
+      <w:bookmarkEnd w:id="123"/>
     </w:p>
     <w:p>
       <w:pPr>
@@ -14476,10 +15354,10 @@
           <w:color w:val="385623" w:themeColor="accent6" w:themeShade="80"/>
         </w:rPr>
       </w:pPr>
-      <w:bookmarkStart w:id="119" w:name="_Toc41665030"/>
-      <w:bookmarkStart w:id="120" w:name="_Toc101112606"/>
-      <w:bookmarkStart w:id="121" w:name="_Toc101113495"/>
-      <w:bookmarkStart w:id="122" w:name="_Toc101801320"/>
+      <w:bookmarkStart w:id="124" w:name="_Toc41665030"/>
+      <w:bookmarkStart w:id="125" w:name="_Toc101112606"/>
+      <w:bookmarkStart w:id="126" w:name="_Toc101113495"/>
+      <w:bookmarkStart w:id="127" w:name="_Toc102498373"/>
       <w:r>
         <w:rPr>
           <w:rFonts w:asciiTheme="minorHAnsi" w:hAnsiTheme="minorHAnsi"/>
@@ -14489,10 +15367,10 @@
         </w:rPr>
         <w:t>Test di carico</w:t>
       </w:r>
-      <w:bookmarkEnd w:id="119"/>
-      <w:bookmarkEnd w:id="120"/>
-      <w:bookmarkEnd w:id="121"/>
-      <w:bookmarkEnd w:id="122"/>
+      <w:bookmarkEnd w:id="124"/>
+      <w:bookmarkEnd w:id="125"/>
+      <w:bookmarkEnd w:id="126"/>
+      <w:bookmarkEnd w:id="127"/>
     </w:p>
     <w:p>
       <w:pPr>
@@ -14589,6 +15467,7 @@
         <w:rPr>
           <w:rFonts w:asciiTheme="minorHAnsi" w:hAnsiTheme="minorHAnsi"/>
         </w:rPr>
+        <w:lastRenderedPageBreak/>
         <w:t>GPU: 1650 Super</w:t>
       </w:r>
     </w:p>
@@ -14988,22 +15867,186 @@
           <w:color w:val="538135" w:themeColor="accent6" w:themeShade="BF"/>
         </w:rPr>
       </w:pPr>
-      <w:bookmarkStart w:id="123" w:name="_Toc101112607"/>
-      <w:bookmarkStart w:id="124" w:name="_Toc101113496"/>
-      <w:bookmarkStart w:id="125" w:name="_Toc101801321"/>
+      <w:bookmarkStart w:id="128" w:name="_Toc101112607"/>
+      <w:bookmarkStart w:id="129" w:name="_Toc101113496"/>
+      <w:bookmarkStart w:id="130" w:name="_Toc102498374"/>
       <w:r>
         <w:rPr>
           <w:color w:val="538135" w:themeColor="accent6" w:themeShade="BF"/>
         </w:rPr>
         <w:t>Beta test</w:t>
       </w:r>
-      <w:bookmarkEnd w:id="123"/>
-      <w:bookmarkEnd w:id="124"/>
-      <w:bookmarkEnd w:id="125"/>
-    </w:p>
-    <w:p>
-      <w:r>
-        <w:t>Test con gli utenti</w:t>
+      <w:bookmarkEnd w:id="128"/>
+      <w:bookmarkEnd w:id="129"/>
+      <w:bookmarkEnd w:id="130"/>
+    </w:p>
+    <w:p>
+      <w:pPr>
+        <w:spacing w:after="160" w:line="259" w:lineRule="auto"/>
+        <w:jc w:val="both"/>
+        <w:rPr>
+          <w:rFonts w:asciiTheme="minorHAnsi" w:hAnsiTheme="minorHAnsi"/>
+        </w:rPr>
+      </w:pPr>
+      <w:r>
+        <w:rPr>
+          <w:rFonts w:asciiTheme="minorHAnsi" w:hAnsiTheme="minorHAnsi"/>
+        </w:rPr>
+        <w:t>Test completo del prodotto multimediale effettuato dall’utente. È composto dai seguenti passi:</w:t>
+      </w:r>
+    </w:p>
+    <w:p>
+      <w:pPr>
+        <w:pStyle w:val="Paragrafoelenco"/>
+        <w:numPr>
+          <w:ilvl w:val="1"/>
+          <w:numId w:val="46"/>
+        </w:numPr>
+        <w:spacing w:after="160" w:line="259" w:lineRule="auto"/>
+        <w:jc w:val="both"/>
+        <w:rPr>
+          <w:rFonts w:asciiTheme="minorHAnsi" w:hAnsiTheme="minorHAnsi"/>
+        </w:rPr>
+      </w:pPr>
+      <w:r>
+        <w:rPr>
+          <w:rFonts w:asciiTheme="minorHAnsi" w:hAnsiTheme="minorHAnsi"/>
+        </w:rPr>
+        <w:t>Scegliere un campione di utenti: Per il beta test è stato utilizzato un campione ridotto di utenti (</w:t>
+      </w:r>
+      <w:r>
+        <w:rPr>
+          <w:rFonts w:asciiTheme="minorHAnsi" w:hAnsiTheme="minorHAnsi"/>
+        </w:rPr>
+        <w:t>x</w:t>
+      </w:r>
+      <w:r>
+        <w:rPr>
+          <w:rFonts w:asciiTheme="minorHAnsi" w:hAnsiTheme="minorHAnsi"/>
+        </w:rPr>
+        <w:t xml:space="preserve"> persone)</w:t>
+      </w:r>
+      <w:r>
+        <w:rPr>
+          <w:rFonts w:asciiTheme="minorHAnsi" w:hAnsiTheme="minorHAnsi"/>
+        </w:rPr>
+        <w:t xml:space="preserve">. I tester del gioco saranno sia i fruitori finali del prodotto per valutare se l’obbiettivo finale del </w:t>
+      </w:r>
+      <w:proofErr w:type="spellStart"/>
+      <w:r>
+        <w:rPr>
+          <w:rFonts w:asciiTheme="minorHAnsi" w:hAnsiTheme="minorHAnsi"/>
+        </w:rPr>
+        <w:t>Serius</w:t>
+      </w:r>
+      <w:proofErr w:type="spellEnd"/>
+      <w:r>
+        <w:rPr>
+          <w:rFonts w:asciiTheme="minorHAnsi" w:hAnsiTheme="minorHAnsi"/>
+        </w:rPr>
+        <w:t xml:space="preserve"> game è stato raggiunto (Divertire ed insegnare) e sia coloro che non sono i fruitori finali del prodotto ma hanno dimestichezza con il mondo dei videogiochi e poter ricevere un </w:t>
+      </w:r>
+      <w:proofErr w:type="gramStart"/>
+      <w:r>
+        <w:rPr>
+          <w:rFonts w:asciiTheme="minorHAnsi" w:hAnsiTheme="minorHAnsi"/>
+        </w:rPr>
+        <w:t>feedback</w:t>
+      </w:r>
+      <w:proofErr w:type="gramEnd"/>
+      <w:r>
+        <w:rPr>
+          <w:rFonts w:asciiTheme="minorHAnsi" w:hAnsiTheme="minorHAnsi"/>
+        </w:rPr>
+        <w:t xml:space="preserve"> dal punto di vista tecnico.</w:t>
+      </w:r>
+    </w:p>
+    <w:p>
+      <w:pPr>
+        <w:pStyle w:val="Paragrafoelenco"/>
+        <w:numPr>
+          <w:ilvl w:val="1"/>
+          <w:numId w:val="46"/>
+        </w:numPr>
+        <w:spacing w:after="160" w:line="259" w:lineRule="auto"/>
+        <w:jc w:val="both"/>
+        <w:rPr>
+          <w:rFonts w:asciiTheme="minorHAnsi" w:hAnsiTheme="minorHAnsi"/>
+        </w:rPr>
+      </w:pPr>
+      <w:r>
+        <w:rPr>
+          <w:rFonts w:asciiTheme="minorHAnsi" w:hAnsiTheme="minorHAnsi"/>
+        </w:rPr>
+        <w:t xml:space="preserve">Spiegare loro la procedura di test: il test si è tenuto in un ambiente chiuso e controllato. Gli utenti si sono posizionati davanti ad una macchina per il test con accanto uno dei membri </w:t>
+      </w:r>
+      <w:proofErr w:type="gramStart"/>
+      <w:r>
+        <w:rPr>
+          <w:rFonts w:asciiTheme="minorHAnsi" w:hAnsiTheme="minorHAnsi"/>
+        </w:rPr>
+        <w:t>del team</w:t>
+      </w:r>
+      <w:proofErr w:type="gramEnd"/>
+      <w:r>
+        <w:rPr>
+          <w:rFonts w:asciiTheme="minorHAnsi" w:hAnsiTheme="minorHAnsi"/>
+        </w:rPr>
+        <w:t xml:space="preserve"> di sviluppo, posto lì per eventuali chiarimenti e aiuti, ove necessari. Agli utenti è stato chiesto di provare in prima persona l’applicazione e di esporre durante il gioco, a volte sollecitati, le proprie impressioni e sensazioni. </w:t>
+      </w:r>
+    </w:p>
+    <w:p>
+      <w:pPr>
+        <w:pStyle w:val="Paragrafoelenco"/>
+        <w:numPr>
+          <w:ilvl w:val="1"/>
+          <w:numId w:val="46"/>
+        </w:numPr>
+        <w:spacing w:after="160" w:line="259" w:lineRule="auto"/>
+        <w:jc w:val="both"/>
+        <w:rPr>
+          <w:rFonts w:asciiTheme="minorHAnsi" w:hAnsiTheme="minorHAnsi"/>
+        </w:rPr>
+      </w:pPr>
+      <w:r>
+        <w:rPr>
+          <w:rFonts w:asciiTheme="minorHAnsi" w:hAnsiTheme="minorHAnsi"/>
+        </w:rPr>
+        <w:t xml:space="preserve">Osservarli mentre usano il programma: Il membro </w:t>
+      </w:r>
+      <w:proofErr w:type="gramStart"/>
+      <w:r>
+        <w:rPr>
+          <w:rFonts w:asciiTheme="minorHAnsi" w:hAnsiTheme="minorHAnsi"/>
+        </w:rPr>
+        <w:t>del team</w:t>
+      </w:r>
+      <w:proofErr w:type="gramEnd"/>
+      <w:r>
+        <w:rPr>
+          <w:rFonts w:asciiTheme="minorHAnsi" w:hAnsiTheme="minorHAnsi"/>
+        </w:rPr>
+        <w:t xml:space="preserve"> di sviluppo presente durante il test prendeva nota di eventuali difficoltà dell'utente. Gli utenti hanno consentito di rilevare alcuni malfunzionamenti non riscontrati durante l’alfa test:</w:t>
+      </w:r>
+    </w:p>
+    <w:p>
+      <w:pPr>
+        <w:pStyle w:val="Paragrafoelenco"/>
+        <w:numPr>
+          <w:ilvl w:val="1"/>
+          <w:numId w:val="46"/>
+        </w:numPr>
+        <w:spacing w:after="160" w:line="259" w:lineRule="auto"/>
+        <w:jc w:val="both"/>
+        <w:rPr>
+          <w:rFonts w:asciiTheme="minorHAnsi" w:hAnsiTheme="minorHAnsi"/>
+        </w:rPr>
+      </w:pPr>
+      <w:r>
+        <w:rPr>
+          <w:rFonts w:asciiTheme="minorHAnsi" w:hAnsiTheme="minorHAnsi"/>
+        </w:rPr>
+        <w:t>Intervistarli successivamente: SUS</w:t>
       </w:r>
     </w:p>
     <w:p/>
@@ -15025,9 +16068,9 @@
           <w:color w:val="A8D08D" w:themeColor="accent6" w:themeTint="99"/>
         </w:rPr>
       </w:pPr>
-      <w:bookmarkStart w:id="126" w:name="_Toc101112608"/>
-      <w:bookmarkStart w:id="127" w:name="_Toc101113497"/>
-      <w:bookmarkStart w:id="128" w:name="_Toc101801322"/>
+      <w:bookmarkStart w:id="131" w:name="_Toc101112608"/>
+      <w:bookmarkStart w:id="132" w:name="_Toc101113497"/>
+      <w:bookmarkStart w:id="133" w:name="_Toc102498375"/>
       <w:r>
         <w:rPr>
           <w:color w:val="A8D08D" w:themeColor="accent6" w:themeTint="99"/>
@@ -15035,9 +16078,9 @@
         <w:lastRenderedPageBreak/>
         <w:t>Appendice A</w:t>
       </w:r>
-      <w:bookmarkEnd w:id="126"/>
-      <w:bookmarkEnd w:id="127"/>
-      <w:bookmarkEnd w:id="128"/>
+      <w:bookmarkEnd w:id="131"/>
+      <w:bookmarkEnd w:id="132"/>
+      <w:bookmarkEnd w:id="133"/>
     </w:p>
     <w:p>
       <w:pPr>
@@ -15046,9 +16089,9 @@
           <w:color w:val="538135" w:themeColor="accent6" w:themeShade="BF"/>
         </w:rPr>
       </w:pPr>
-      <w:bookmarkStart w:id="129" w:name="_Toc101112609"/>
-      <w:bookmarkStart w:id="130" w:name="_Toc101113498"/>
-      <w:bookmarkStart w:id="131" w:name="_Toc101801323"/>
+      <w:bookmarkStart w:id="134" w:name="_Toc101112609"/>
+      <w:bookmarkStart w:id="135" w:name="_Toc101113498"/>
+      <w:bookmarkStart w:id="136" w:name="_Toc102498376"/>
       <w:r>
         <w:rPr>
           <w:color w:val="538135" w:themeColor="accent6" w:themeShade="BF"/>
@@ -15069,9 +16112,9 @@
         </w:rPr>
         <w:t xml:space="preserve"> Scale)</w:t>
       </w:r>
-      <w:bookmarkEnd w:id="129"/>
-      <w:bookmarkEnd w:id="130"/>
-      <w:bookmarkEnd w:id="131"/>
+      <w:bookmarkEnd w:id="134"/>
+      <w:bookmarkEnd w:id="135"/>
+      <w:bookmarkEnd w:id="136"/>
     </w:p>
     <w:p>
       <w:pPr>
@@ -20822,6 +21865,119 @@
     </w:lvl>
   </w:abstractNum>
   <w:abstractNum w:abstractNumId="4" w15:restartNumberingAfterBreak="0">
+    <w:nsid w:val="07D93647"/>
+    <w:multiLevelType w:val="hybridMultilevel"/>
+    <w:tmpl w:val="F9E4446A"/>
+    <w:lvl w:ilvl="0" w:tplc="04100001">
+      <w:start w:val="1"/>
+      <w:numFmt w:val="bullet"/>
+      <w:lvlText w:val=""/>
+      <w:lvlJc w:val="left"/>
+      <w:pPr>
+        <w:ind w:left="3600" w:hanging="360"/>
+      </w:pPr>
+      <w:rPr>
+        <w:rFonts w:ascii="Symbol" w:hAnsi="Symbol" w:hint="default"/>
+      </w:rPr>
+    </w:lvl>
+    <w:lvl w:ilvl="1" w:tplc="04100003" w:tentative="1">
+      <w:start w:val="1"/>
+      <w:numFmt w:val="bullet"/>
+      <w:lvlText w:val="o"/>
+      <w:lvlJc w:val="left"/>
+      <w:pPr>
+        <w:ind w:left="4320" w:hanging="360"/>
+      </w:pPr>
+      <w:rPr>
+        <w:rFonts w:ascii="Courier New" w:hAnsi="Courier New" w:cs="Courier New" w:hint="default"/>
+      </w:rPr>
+    </w:lvl>
+    <w:lvl w:ilvl="2" w:tplc="04100005" w:tentative="1">
+      <w:start w:val="1"/>
+      <w:numFmt w:val="bullet"/>
+      <w:lvlText w:val=""/>
+      <w:lvlJc w:val="left"/>
+      <w:pPr>
+        <w:ind w:left="5040" w:hanging="360"/>
+      </w:pPr>
+      <w:rPr>
+        <w:rFonts w:ascii="Wingdings" w:hAnsi="Wingdings" w:hint="default"/>
+      </w:rPr>
+    </w:lvl>
+    <w:lvl w:ilvl="3" w:tplc="04100001" w:tentative="1">
+      <w:start w:val="1"/>
+      <w:numFmt w:val="bullet"/>
+      <w:lvlText w:val=""/>
+      <w:lvlJc w:val="left"/>
+      <w:pPr>
+        <w:ind w:left="5760" w:hanging="360"/>
+      </w:pPr>
+      <w:rPr>
+        <w:rFonts w:ascii="Symbol" w:hAnsi="Symbol" w:hint="default"/>
+      </w:rPr>
+    </w:lvl>
+    <w:lvl w:ilvl="4" w:tplc="04100003" w:tentative="1">
+      <w:start w:val="1"/>
+      <w:numFmt w:val="bullet"/>
+      <w:lvlText w:val="o"/>
+      <w:lvlJc w:val="left"/>
+      <w:pPr>
+        <w:ind w:left="6480" w:hanging="360"/>
+      </w:pPr>
+      <w:rPr>
+        <w:rFonts w:ascii="Courier New" w:hAnsi="Courier New" w:cs="Courier New" w:hint="default"/>
+      </w:rPr>
+    </w:lvl>
+    <w:lvl w:ilvl="5" w:tplc="04100005" w:tentative="1">
+      <w:start w:val="1"/>
+      <w:numFmt w:val="bullet"/>
+      <w:lvlText w:val=""/>
+      <w:lvlJc w:val="left"/>
+      <w:pPr>
+        <w:ind w:left="7200" w:hanging="360"/>
+      </w:pPr>
+      <w:rPr>
+        <w:rFonts w:ascii="Wingdings" w:hAnsi="Wingdings" w:hint="default"/>
+      </w:rPr>
+    </w:lvl>
+    <w:lvl w:ilvl="6" w:tplc="04100001" w:tentative="1">
+      <w:start w:val="1"/>
+      <w:numFmt w:val="bullet"/>
+      <w:lvlText w:val=""/>
+      <w:lvlJc w:val="left"/>
+      <w:pPr>
+        <w:ind w:left="7920" w:hanging="360"/>
+      </w:pPr>
+      <w:rPr>
+        <w:rFonts w:ascii="Symbol" w:hAnsi="Symbol" w:hint="default"/>
+      </w:rPr>
+    </w:lvl>
+    <w:lvl w:ilvl="7" w:tplc="04100003" w:tentative="1">
+      <w:start w:val="1"/>
+      <w:numFmt w:val="bullet"/>
+      <w:lvlText w:val="o"/>
+      <w:lvlJc w:val="left"/>
+      <w:pPr>
+        <w:ind w:left="8640" w:hanging="360"/>
+      </w:pPr>
+      <w:rPr>
+        <w:rFonts w:ascii="Courier New" w:hAnsi="Courier New" w:cs="Courier New" w:hint="default"/>
+      </w:rPr>
+    </w:lvl>
+    <w:lvl w:ilvl="8" w:tplc="04100005" w:tentative="1">
+      <w:start w:val="1"/>
+      <w:numFmt w:val="bullet"/>
+      <w:lvlText w:val=""/>
+      <w:lvlJc w:val="left"/>
+      <w:pPr>
+        <w:ind w:left="9360" w:hanging="360"/>
+      </w:pPr>
+      <w:rPr>
+        <w:rFonts w:ascii="Wingdings" w:hAnsi="Wingdings" w:hint="default"/>
+      </w:rPr>
+    </w:lvl>
+  </w:abstractNum>
+  <w:abstractNum w:abstractNumId="5" w15:restartNumberingAfterBreak="0">
     <w:nsid w:val="08E571B8"/>
     <w:multiLevelType w:val="hybridMultilevel"/>
     <w:tmpl w:val="021C299C"/>
@@ -20934,7 +22090,7 @@
       </w:rPr>
     </w:lvl>
   </w:abstractNum>
-  <w:abstractNum w:abstractNumId="5" w15:restartNumberingAfterBreak="0">
+  <w:abstractNum w:abstractNumId="6" w15:restartNumberingAfterBreak="0">
     <w:nsid w:val="169F13E6"/>
     <w:multiLevelType w:val="hybridMultilevel"/>
     <w:tmpl w:val="2C7CF844"/>
@@ -21047,7 +22203,7 @@
       </w:rPr>
     </w:lvl>
   </w:abstractNum>
-  <w:abstractNum w:abstractNumId="6" w15:restartNumberingAfterBreak="0">
+  <w:abstractNum w:abstractNumId="7" w15:restartNumberingAfterBreak="0">
     <w:nsid w:val="19FB6AF5"/>
     <w:multiLevelType w:val="hybridMultilevel"/>
     <w:tmpl w:val="F26006D6"/>
@@ -21160,7 +22316,7 @@
       </w:rPr>
     </w:lvl>
   </w:abstractNum>
-  <w:abstractNum w:abstractNumId="7" w15:restartNumberingAfterBreak="0">
+  <w:abstractNum w:abstractNumId="8" w15:restartNumberingAfterBreak="0">
     <w:nsid w:val="1DEC0D0B"/>
     <w:multiLevelType w:val="hybridMultilevel"/>
     <w:tmpl w:val="2DC43AC8"/>
@@ -21273,7 +22429,7 @@
       </w:rPr>
     </w:lvl>
   </w:abstractNum>
-  <w:abstractNum w:abstractNumId="8" w15:restartNumberingAfterBreak="0">
+  <w:abstractNum w:abstractNumId="9" w15:restartNumberingAfterBreak="0">
     <w:nsid w:val="1F570EB4"/>
     <w:multiLevelType w:val="hybridMultilevel"/>
     <w:tmpl w:val="4C14EC4C"/>
@@ -21386,7 +22542,120 @@
       </w:rPr>
     </w:lvl>
   </w:abstractNum>
-  <w:abstractNum w:abstractNumId="9" w15:restartNumberingAfterBreak="0">
+  <w:abstractNum w:abstractNumId="10" w15:restartNumberingAfterBreak="0">
+    <w:nsid w:val="22C108C6"/>
+    <w:multiLevelType w:val="hybridMultilevel"/>
+    <w:tmpl w:val="6BC4D11A"/>
+    <w:lvl w:ilvl="0" w:tplc="04100001">
+      <w:start w:val="1"/>
+      <w:numFmt w:val="bullet"/>
+      <w:lvlText w:val=""/>
+      <w:lvlJc w:val="left"/>
+      <w:pPr>
+        <w:ind w:left="720" w:hanging="360"/>
+      </w:pPr>
+      <w:rPr>
+        <w:rFonts w:ascii="Symbol" w:hAnsi="Symbol" w:hint="default"/>
+      </w:rPr>
+    </w:lvl>
+    <w:lvl w:ilvl="1" w:tplc="04100003" w:tentative="1">
+      <w:start w:val="1"/>
+      <w:numFmt w:val="bullet"/>
+      <w:lvlText w:val="o"/>
+      <w:lvlJc w:val="left"/>
+      <w:pPr>
+        <w:ind w:left="1440" w:hanging="360"/>
+      </w:pPr>
+      <w:rPr>
+        <w:rFonts w:ascii="Courier New" w:hAnsi="Courier New" w:cs="Courier New" w:hint="default"/>
+      </w:rPr>
+    </w:lvl>
+    <w:lvl w:ilvl="2" w:tplc="04100005" w:tentative="1">
+      <w:start w:val="1"/>
+      <w:numFmt w:val="bullet"/>
+      <w:lvlText w:val=""/>
+      <w:lvlJc w:val="left"/>
+      <w:pPr>
+        <w:ind w:left="2160" w:hanging="360"/>
+      </w:pPr>
+      <w:rPr>
+        <w:rFonts w:ascii="Wingdings" w:hAnsi="Wingdings" w:hint="default"/>
+      </w:rPr>
+    </w:lvl>
+    <w:lvl w:ilvl="3" w:tplc="04100001" w:tentative="1">
+      <w:start w:val="1"/>
+      <w:numFmt w:val="bullet"/>
+      <w:lvlText w:val=""/>
+      <w:lvlJc w:val="left"/>
+      <w:pPr>
+        <w:ind w:left="2880" w:hanging="360"/>
+      </w:pPr>
+      <w:rPr>
+        <w:rFonts w:ascii="Symbol" w:hAnsi="Symbol" w:hint="default"/>
+      </w:rPr>
+    </w:lvl>
+    <w:lvl w:ilvl="4" w:tplc="04100003" w:tentative="1">
+      <w:start w:val="1"/>
+      <w:numFmt w:val="bullet"/>
+      <w:lvlText w:val="o"/>
+      <w:lvlJc w:val="left"/>
+      <w:pPr>
+        <w:ind w:left="3600" w:hanging="360"/>
+      </w:pPr>
+      <w:rPr>
+        <w:rFonts w:ascii="Courier New" w:hAnsi="Courier New" w:cs="Courier New" w:hint="default"/>
+      </w:rPr>
+    </w:lvl>
+    <w:lvl w:ilvl="5" w:tplc="04100005" w:tentative="1">
+      <w:start w:val="1"/>
+      <w:numFmt w:val="bullet"/>
+      <w:lvlText w:val=""/>
+      <w:lvlJc w:val="left"/>
+      <w:pPr>
+        <w:ind w:left="4320" w:hanging="360"/>
+      </w:pPr>
+      <w:rPr>
+        <w:rFonts w:ascii="Wingdings" w:hAnsi="Wingdings" w:hint="default"/>
+      </w:rPr>
+    </w:lvl>
+    <w:lvl w:ilvl="6" w:tplc="04100001" w:tentative="1">
+      <w:start w:val="1"/>
+      <w:numFmt w:val="bullet"/>
+      <w:lvlText w:val=""/>
+      <w:lvlJc w:val="left"/>
+      <w:pPr>
+        <w:ind w:left="5040" w:hanging="360"/>
+      </w:pPr>
+      <w:rPr>
+        <w:rFonts w:ascii="Symbol" w:hAnsi="Symbol" w:hint="default"/>
+      </w:rPr>
+    </w:lvl>
+    <w:lvl w:ilvl="7" w:tplc="04100003" w:tentative="1">
+      <w:start w:val="1"/>
+      <w:numFmt w:val="bullet"/>
+      <w:lvlText w:val="o"/>
+      <w:lvlJc w:val="left"/>
+      <w:pPr>
+        <w:ind w:left="5760" w:hanging="360"/>
+      </w:pPr>
+      <w:rPr>
+        <w:rFonts w:ascii="Courier New" w:hAnsi="Courier New" w:cs="Courier New" w:hint="default"/>
+      </w:rPr>
+    </w:lvl>
+    <w:lvl w:ilvl="8" w:tplc="04100005" w:tentative="1">
+      <w:start w:val="1"/>
+      <w:numFmt w:val="bullet"/>
+      <w:lvlText w:val=""/>
+      <w:lvlJc w:val="left"/>
+      <w:pPr>
+        <w:ind w:left="6480" w:hanging="360"/>
+      </w:pPr>
+      <w:rPr>
+        <w:rFonts w:ascii="Wingdings" w:hAnsi="Wingdings" w:hint="default"/>
+      </w:rPr>
+    </w:lvl>
+  </w:abstractNum>
+  <w:abstractNum w:abstractNumId="11" w15:restartNumberingAfterBreak="0">
     <w:nsid w:val="2A203E53"/>
     <w:multiLevelType w:val="hybridMultilevel"/>
     <w:tmpl w:val="5EC084C2"/>
@@ -21499,7 +22768,7 @@
       </w:rPr>
     </w:lvl>
   </w:abstractNum>
-  <w:abstractNum w:abstractNumId="10" w15:restartNumberingAfterBreak="0">
+  <w:abstractNum w:abstractNumId="12" w15:restartNumberingAfterBreak="0">
     <w:nsid w:val="2A48483B"/>
     <w:multiLevelType w:val="hybridMultilevel"/>
     <w:tmpl w:val="8C0E8858"/>
@@ -21639,7 +22908,7 @@
       </w:rPr>
     </w:lvl>
   </w:abstractNum>
-  <w:abstractNum w:abstractNumId="11" w15:restartNumberingAfterBreak="0">
+  <w:abstractNum w:abstractNumId="13" w15:restartNumberingAfterBreak="0">
     <w:nsid w:val="2A4A0D89"/>
     <w:multiLevelType w:val="hybridMultilevel"/>
     <w:tmpl w:val="C5D2BBB4"/>
@@ -21752,7 +23021,7 @@
       </w:rPr>
     </w:lvl>
   </w:abstractNum>
-  <w:abstractNum w:abstractNumId="12" w15:restartNumberingAfterBreak="0">
+  <w:abstractNum w:abstractNumId="14" w15:restartNumberingAfterBreak="0">
     <w:nsid w:val="2F4B0F8D"/>
     <w:multiLevelType w:val="hybridMultilevel"/>
     <w:tmpl w:val="7A741254"/>
@@ -21865,7 +23134,7 @@
       </w:rPr>
     </w:lvl>
   </w:abstractNum>
-  <w:abstractNum w:abstractNumId="13" w15:restartNumberingAfterBreak="0">
+  <w:abstractNum w:abstractNumId="15" w15:restartNumberingAfterBreak="0">
     <w:nsid w:val="2F533E4D"/>
     <w:multiLevelType w:val="hybridMultilevel"/>
     <w:tmpl w:val="BE5E8CC0"/>
@@ -22004,7 +23273,7 @@
       </w:rPr>
     </w:lvl>
   </w:abstractNum>
-  <w:abstractNum w:abstractNumId="14" w15:restartNumberingAfterBreak="0">
+  <w:abstractNum w:abstractNumId="16" w15:restartNumberingAfterBreak="0">
     <w:nsid w:val="31676C0D"/>
     <w:multiLevelType w:val="hybridMultilevel"/>
     <w:tmpl w:val="091E093E"/>
@@ -22117,7 +23386,7 @@
       </w:rPr>
     </w:lvl>
   </w:abstractNum>
-  <w:abstractNum w:abstractNumId="15" w15:restartNumberingAfterBreak="0">
+  <w:abstractNum w:abstractNumId="17" w15:restartNumberingAfterBreak="0">
     <w:nsid w:val="34A8460A"/>
     <w:multiLevelType w:val="hybridMultilevel"/>
     <w:tmpl w:val="73B08640"/>
@@ -22230,7 +23499,7 @@
       </w:rPr>
     </w:lvl>
   </w:abstractNum>
-  <w:abstractNum w:abstractNumId="16" w15:restartNumberingAfterBreak="0">
+  <w:abstractNum w:abstractNumId="18" w15:restartNumberingAfterBreak="0">
     <w:nsid w:val="385673FE"/>
     <w:multiLevelType w:val="hybridMultilevel"/>
     <w:tmpl w:val="6BDC5632"/>
@@ -22343,7 +23612,7 @@
       </w:rPr>
     </w:lvl>
   </w:abstractNum>
-  <w:abstractNum w:abstractNumId="17" w15:restartNumberingAfterBreak="0">
+  <w:abstractNum w:abstractNumId="19" w15:restartNumberingAfterBreak="0">
     <w:nsid w:val="397904F9"/>
     <w:multiLevelType w:val="hybridMultilevel"/>
     <w:tmpl w:val="E864F526"/>
@@ -22456,7 +23725,7 @@
       </w:rPr>
     </w:lvl>
   </w:abstractNum>
-  <w:abstractNum w:abstractNumId="18" w15:restartNumberingAfterBreak="0">
+  <w:abstractNum w:abstractNumId="20" w15:restartNumberingAfterBreak="0">
     <w:nsid w:val="3DDB458C"/>
     <w:multiLevelType w:val="hybridMultilevel"/>
     <w:tmpl w:val="8E84E038"/>
@@ -22595,7 +23864,7 @@
       </w:rPr>
     </w:lvl>
   </w:abstractNum>
-  <w:abstractNum w:abstractNumId="19" w15:restartNumberingAfterBreak="0">
+  <w:abstractNum w:abstractNumId="21" w15:restartNumberingAfterBreak="0">
     <w:nsid w:val="49754B46"/>
     <w:multiLevelType w:val="hybridMultilevel"/>
     <w:tmpl w:val="E0C2F314"/>
@@ -22708,7 +23977,7 @@
       </w:rPr>
     </w:lvl>
   </w:abstractNum>
-  <w:abstractNum w:abstractNumId="20" w15:restartNumberingAfterBreak="0">
+  <w:abstractNum w:abstractNumId="22" w15:restartNumberingAfterBreak="0">
     <w:nsid w:val="4CAA6692"/>
     <w:multiLevelType w:val="hybridMultilevel"/>
     <w:tmpl w:val="8118DC14"/>
@@ -22821,7 +24090,7 @@
       </w:rPr>
     </w:lvl>
   </w:abstractNum>
-  <w:abstractNum w:abstractNumId="21" w15:restartNumberingAfterBreak="0">
+  <w:abstractNum w:abstractNumId="23" w15:restartNumberingAfterBreak="0">
     <w:nsid w:val="4CED6E7F"/>
     <w:multiLevelType w:val="hybridMultilevel"/>
     <w:tmpl w:val="9EBAB2AC"/>
@@ -22961,7 +24230,7 @@
       </w:rPr>
     </w:lvl>
   </w:abstractNum>
-  <w:abstractNum w:abstractNumId="22" w15:restartNumberingAfterBreak="0">
+  <w:abstractNum w:abstractNumId="24" w15:restartNumberingAfterBreak="0">
     <w:nsid w:val="4F914154"/>
     <w:multiLevelType w:val="hybridMultilevel"/>
     <w:tmpl w:val="DCC29530"/>
@@ -23074,7 +24343,7 @@
       </w:rPr>
     </w:lvl>
   </w:abstractNum>
-  <w:abstractNum w:abstractNumId="23" w15:restartNumberingAfterBreak="0">
+  <w:abstractNum w:abstractNumId="25" w15:restartNumberingAfterBreak="0">
     <w:nsid w:val="50FE540A"/>
     <w:multiLevelType w:val="hybridMultilevel"/>
     <w:tmpl w:val="A69EA466"/>
@@ -23187,7 +24456,7 @@
       </w:rPr>
     </w:lvl>
   </w:abstractNum>
-  <w:abstractNum w:abstractNumId="24" w15:restartNumberingAfterBreak="0">
+  <w:abstractNum w:abstractNumId="26" w15:restartNumberingAfterBreak="0">
     <w:nsid w:val="526B25D2"/>
     <w:multiLevelType w:val="hybridMultilevel"/>
     <w:tmpl w:val="41AA79F6"/>
@@ -23326,7 +24595,7 @@
       </w:rPr>
     </w:lvl>
   </w:abstractNum>
-  <w:abstractNum w:abstractNumId="25" w15:restartNumberingAfterBreak="0">
+  <w:abstractNum w:abstractNumId="27" w15:restartNumberingAfterBreak="0">
     <w:nsid w:val="55875655"/>
     <w:multiLevelType w:val="hybridMultilevel"/>
     <w:tmpl w:val="80FA8FC4"/>
@@ -23466,7 +24735,7 @@
       </w:rPr>
     </w:lvl>
   </w:abstractNum>
-  <w:abstractNum w:abstractNumId="26" w15:restartNumberingAfterBreak="0">
+  <w:abstractNum w:abstractNumId="28" w15:restartNumberingAfterBreak="0">
     <w:nsid w:val="598E61A5"/>
     <w:multiLevelType w:val="hybridMultilevel"/>
     <w:tmpl w:val="41745FD4"/>
@@ -23579,7 +24848,7 @@
       </w:rPr>
     </w:lvl>
   </w:abstractNum>
-  <w:abstractNum w:abstractNumId="27" w15:restartNumberingAfterBreak="0">
+  <w:abstractNum w:abstractNumId="29" w15:restartNumberingAfterBreak="0">
     <w:nsid w:val="5E6E651D"/>
     <w:multiLevelType w:val="hybridMultilevel"/>
     <w:tmpl w:val="B3DED990"/>
@@ -23665,7 +24934,7 @@
       </w:pPr>
     </w:lvl>
   </w:abstractNum>
-  <w:abstractNum w:abstractNumId="28" w15:restartNumberingAfterBreak="0">
+  <w:abstractNum w:abstractNumId="30" w15:restartNumberingAfterBreak="0">
     <w:nsid w:val="693A2848"/>
     <w:multiLevelType w:val="hybridMultilevel"/>
     <w:tmpl w:val="C994C834"/>
@@ -23777,7 +25046,7 @@
       </w:rPr>
     </w:lvl>
   </w:abstractNum>
-  <w:abstractNum w:abstractNumId="29" w15:restartNumberingAfterBreak="0">
+  <w:abstractNum w:abstractNumId="31" w15:restartNumberingAfterBreak="0">
     <w:nsid w:val="6A6608C3"/>
     <w:multiLevelType w:val="hybridMultilevel"/>
     <w:tmpl w:val="B2BA3CD2"/>
@@ -23916,7 +25185,7 @@
       </w:rPr>
     </w:lvl>
   </w:abstractNum>
-  <w:abstractNum w:abstractNumId="30" w15:restartNumberingAfterBreak="0">
+  <w:abstractNum w:abstractNumId="32" w15:restartNumberingAfterBreak="0">
     <w:nsid w:val="6A6F68DA"/>
     <w:multiLevelType w:val="hybridMultilevel"/>
     <w:tmpl w:val="2532363C"/>
@@ -24029,7 +25298,7 @@
       </w:rPr>
     </w:lvl>
   </w:abstractNum>
-  <w:abstractNum w:abstractNumId="31" w15:restartNumberingAfterBreak="0">
+  <w:abstractNum w:abstractNumId="33" w15:restartNumberingAfterBreak="0">
     <w:nsid w:val="6C524EB0"/>
     <w:multiLevelType w:val="hybridMultilevel"/>
     <w:tmpl w:val="E2FC9B5A"/>
@@ -24169,7 +25438,7 @@
       </w:rPr>
     </w:lvl>
   </w:abstractNum>
-  <w:abstractNum w:abstractNumId="32" w15:restartNumberingAfterBreak="0">
+  <w:abstractNum w:abstractNumId="34" w15:restartNumberingAfterBreak="0">
     <w:nsid w:val="6ECA7CE2"/>
     <w:multiLevelType w:val="hybridMultilevel"/>
     <w:tmpl w:val="601ECB86"/>
@@ -24282,7 +25551,7 @@
       </w:rPr>
     </w:lvl>
   </w:abstractNum>
-  <w:abstractNum w:abstractNumId="33" w15:restartNumberingAfterBreak="0">
+  <w:abstractNum w:abstractNumId="35" w15:restartNumberingAfterBreak="0">
     <w:nsid w:val="7AA606F1"/>
     <w:multiLevelType w:val="hybridMultilevel"/>
     <w:tmpl w:val="48C4041A"/>
@@ -24395,92 +25664,213 @@
       </w:rPr>
     </w:lvl>
   </w:abstractNum>
+  <w:abstractNum w:abstractNumId="36" w15:restartNumberingAfterBreak="0">
+    <w:nsid w:val="7D060FD1"/>
+    <w:multiLevelType w:val="multilevel"/>
+    <w:tmpl w:val="7A883DD8"/>
+    <w:lvl w:ilvl="0">
+      <w:start w:val="1"/>
+      <w:numFmt w:val="decimal"/>
+      <w:lvlText w:val="%1."/>
+      <w:lvlJc w:val="left"/>
+      <w:pPr>
+        <w:ind w:left="720" w:hanging="360"/>
+      </w:pPr>
+      <w:rPr>
+        <w:rFonts w:hint="default"/>
+      </w:rPr>
+    </w:lvl>
+    <w:lvl w:ilvl="1">
+      <w:start w:val="1"/>
+      <w:numFmt w:val="decimal"/>
+      <w:isLgl/>
+      <w:lvlText w:val="%2."/>
+      <w:lvlJc w:val="left"/>
+      <w:pPr>
+        <w:ind w:left="720" w:hanging="360"/>
+      </w:pPr>
+      <w:rPr>
+        <w:rFonts w:ascii="Avenir Book" w:eastAsiaTheme="minorHAnsi" w:hAnsi="Avenir Book" w:cstheme="minorBidi"/>
+      </w:rPr>
+    </w:lvl>
+    <w:lvl w:ilvl="2">
+      <w:start w:val="1"/>
+      <w:numFmt w:val="decimal"/>
+      <w:isLgl/>
+      <w:lvlText w:val="%1.%2.%3."/>
+      <w:lvlJc w:val="left"/>
+      <w:pPr>
+        <w:ind w:left="1080" w:hanging="720"/>
+      </w:pPr>
+      <w:rPr>
+        <w:rFonts w:hint="default"/>
+      </w:rPr>
+    </w:lvl>
+    <w:lvl w:ilvl="3">
+      <w:start w:val="1"/>
+      <w:numFmt w:val="decimal"/>
+      <w:isLgl/>
+      <w:lvlText w:val="%1.%2.%3.%4."/>
+      <w:lvlJc w:val="left"/>
+      <w:pPr>
+        <w:ind w:left="1080" w:hanging="720"/>
+      </w:pPr>
+      <w:rPr>
+        <w:rFonts w:hint="default"/>
+      </w:rPr>
+    </w:lvl>
+    <w:lvl w:ilvl="4">
+      <w:start w:val="1"/>
+      <w:numFmt w:val="decimal"/>
+      <w:isLgl/>
+      <w:lvlText w:val="%1.%2.%3.%4.%5."/>
+      <w:lvlJc w:val="left"/>
+      <w:pPr>
+        <w:ind w:left="1440" w:hanging="1080"/>
+      </w:pPr>
+      <w:rPr>
+        <w:rFonts w:hint="default"/>
+      </w:rPr>
+    </w:lvl>
+    <w:lvl w:ilvl="5">
+      <w:start w:val="1"/>
+      <w:numFmt w:val="decimal"/>
+      <w:isLgl/>
+      <w:lvlText w:val="%1.%2.%3.%4.%5.%6."/>
+      <w:lvlJc w:val="left"/>
+      <w:pPr>
+        <w:ind w:left="1440" w:hanging="1080"/>
+      </w:pPr>
+      <w:rPr>
+        <w:rFonts w:hint="default"/>
+      </w:rPr>
+    </w:lvl>
+    <w:lvl w:ilvl="6">
+      <w:start w:val="1"/>
+      <w:numFmt w:val="decimal"/>
+      <w:isLgl/>
+      <w:lvlText w:val="%1.%2.%3.%4.%5.%6.%7."/>
+      <w:lvlJc w:val="left"/>
+      <w:pPr>
+        <w:ind w:left="1800" w:hanging="1440"/>
+      </w:pPr>
+      <w:rPr>
+        <w:rFonts w:hint="default"/>
+      </w:rPr>
+    </w:lvl>
+    <w:lvl w:ilvl="7">
+      <w:start w:val="1"/>
+      <w:numFmt w:val="decimal"/>
+      <w:isLgl/>
+      <w:lvlText w:val="%1.%2.%3.%4.%5.%6.%7.%8."/>
+      <w:lvlJc w:val="left"/>
+      <w:pPr>
+        <w:ind w:left="1800" w:hanging="1440"/>
+      </w:pPr>
+      <w:rPr>
+        <w:rFonts w:hint="default"/>
+      </w:rPr>
+    </w:lvl>
+    <w:lvl w:ilvl="8">
+      <w:start w:val="1"/>
+      <w:numFmt w:val="decimal"/>
+      <w:isLgl/>
+      <w:lvlText w:val="%1.%2.%3.%4.%5.%6.%7.%8.%9."/>
+      <w:lvlJc w:val="left"/>
+      <w:pPr>
+        <w:ind w:left="2160" w:hanging="1800"/>
+      </w:pPr>
+      <w:rPr>
+        <w:rFonts w:hint="default"/>
+      </w:rPr>
+    </w:lvl>
+  </w:abstractNum>
   <w:num w:numId="1" w16cid:durableId="1957982448">
+    <w:abstractNumId w:val="33"/>
+  </w:num>
+  <w:num w:numId="2" w16cid:durableId="385493445">
+    <w:abstractNumId w:val="23"/>
+  </w:num>
+  <w:num w:numId="3" w16cid:durableId="285620530">
+    <w:abstractNumId w:val="11"/>
+  </w:num>
+  <w:num w:numId="4" w16cid:durableId="1352144031">
+    <w:abstractNumId w:val="18"/>
+  </w:num>
+  <w:num w:numId="5" w16cid:durableId="1948273040">
+    <w:abstractNumId w:val="20"/>
+  </w:num>
+  <w:num w:numId="6" w16cid:durableId="1490902608">
+    <w:abstractNumId w:val="19"/>
+  </w:num>
+  <w:num w:numId="7" w16cid:durableId="223224518">
+    <w:abstractNumId w:val="27"/>
+  </w:num>
+  <w:num w:numId="8" w16cid:durableId="671956312">
+    <w:abstractNumId w:val="26"/>
+  </w:num>
+  <w:num w:numId="9" w16cid:durableId="826627624">
     <w:abstractNumId w:val="31"/>
   </w:num>
-  <w:num w:numId="2" w16cid:durableId="385493445">
-    <w:abstractNumId w:val="21"/>
+  <w:num w:numId="10" w16cid:durableId="1510212773">
+    <w:abstractNumId w:val="7"/>
   </w:num>
-  <w:num w:numId="3" w16cid:durableId="285620530">
+  <w:num w:numId="11" w16cid:durableId="61949961">
+    <w:abstractNumId w:val="15"/>
+  </w:num>
+  <w:num w:numId="12" w16cid:durableId="182519255">
+    <w:abstractNumId w:val="12"/>
+  </w:num>
+  <w:num w:numId="13" w16cid:durableId="233589966">
+    <w:abstractNumId w:val="8"/>
+  </w:num>
+  <w:num w:numId="14" w16cid:durableId="1833907883">
+    <w:abstractNumId w:val="30"/>
+  </w:num>
+  <w:num w:numId="15" w16cid:durableId="1460999920">
+    <w:abstractNumId w:val="28"/>
+  </w:num>
+  <w:num w:numId="16" w16cid:durableId="653682765">
+    <w:abstractNumId w:val="13"/>
+  </w:num>
+  <w:num w:numId="17" w16cid:durableId="853306004">
+    <w:abstractNumId w:val="5"/>
+  </w:num>
+  <w:num w:numId="18" w16cid:durableId="1838644446">
     <w:abstractNumId w:val="9"/>
   </w:num>
-  <w:num w:numId="4" w16cid:durableId="1352144031">
-    <w:abstractNumId w:val="16"/>
-  </w:num>
-  <w:num w:numId="5" w16cid:durableId="1948273040">
-    <w:abstractNumId w:val="18"/>
-  </w:num>
-  <w:num w:numId="6" w16cid:durableId="1490902608">
-    <w:abstractNumId w:val="17"/>
-  </w:num>
-  <w:num w:numId="7" w16cid:durableId="223224518">
-    <w:abstractNumId w:val="25"/>
-  </w:num>
-  <w:num w:numId="8" w16cid:durableId="671956312">
-    <w:abstractNumId w:val="24"/>
-  </w:num>
-  <w:num w:numId="9" w16cid:durableId="826627624">
-    <w:abstractNumId w:val="29"/>
-  </w:num>
-  <w:num w:numId="10" w16cid:durableId="1510212773">
-    <w:abstractNumId w:val="6"/>
-  </w:num>
-  <w:num w:numId="11" w16cid:durableId="61949961">
-    <w:abstractNumId w:val="13"/>
-  </w:num>
-  <w:num w:numId="12" w16cid:durableId="182519255">
-    <w:abstractNumId w:val="10"/>
-  </w:num>
-  <w:num w:numId="13" w16cid:durableId="233589966">
-    <w:abstractNumId w:val="7"/>
-  </w:num>
-  <w:num w:numId="14" w16cid:durableId="1833907883">
-    <w:abstractNumId w:val="28"/>
-  </w:num>
-  <w:num w:numId="15" w16cid:durableId="1460999920">
-    <w:abstractNumId w:val="26"/>
-  </w:num>
-  <w:num w:numId="16" w16cid:durableId="653682765">
-    <w:abstractNumId w:val="11"/>
-  </w:num>
-  <w:num w:numId="17" w16cid:durableId="853306004">
-    <w:abstractNumId w:val="4"/>
-  </w:num>
-  <w:num w:numId="18" w16cid:durableId="1838644446">
-    <w:abstractNumId w:val="8"/>
-  </w:num>
   <w:num w:numId="19" w16cid:durableId="1899705645">
-    <w:abstractNumId w:val="19"/>
+    <w:abstractNumId w:val="21"/>
   </w:num>
   <w:num w:numId="20" w16cid:durableId="498732961">
     <w:abstractNumId w:val="0"/>
   </w:num>
   <w:num w:numId="21" w16cid:durableId="1976834194">
-    <w:abstractNumId w:val="12"/>
+    <w:abstractNumId w:val="14"/>
   </w:num>
   <w:num w:numId="22" w16cid:durableId="858734247">
-    <w:abstractNumId w:val="20"/>
+    <w:abstractNumId w:val="22"/>
   </w:num>
   <w:num w:numId="23" w16cid:durableId="1790128649">
-    <w:abstractNumId w:val="30"/>
+    <w:abstractNumId w:val="32"/>
   </w:num>
   <w:num w:numId="24" w16cid:durableId="1240676541">
     <w:abstractNumId w:val="3"/>
   </w:num>
   <w:num w:numId="25" w16cid:durableId="1259409416">
-    <w:abstractNumId w:val="5"/>
+    <w:abstractNumId w:val="6"/>
   </w:num>
   <w:num w:numId="26" w16cid:durableId="1604219895">
-    <w:abstractNumId w:val="15"/>
+    <w:abstractNumId w:val="17"/>
   </w:num>
   <w:num w:numId="27" w16cid:durableId="1409770980">
-    <w:abstractNumId w:val="27"/>
+    <w:abstractNumId w:val="29"/>
   </w:num>
   <w:num w:numId="28" w16cid:durableId="97524294">
-    <w:abstractNumId w:val="14"/>
+    <w:abstractNumId w:val="16"/>
   </w:num>
   <w:num w:numId="29" w16cid:durableId="524098770">
-    <w:abstractNumId w:val="23"/>
+    <w:abstractNumId w:val="25"/>
   </w:num>
   <w:num w:numId="30" w16cid:durableId="267659056">
     <w:abstractNumId w:val="1"/>
@@ -24489,19 +25879,19 @@
     <w:abstractNumId w:val="2"/>
   </w:num>
   <w:num w:numId="32" w16cid:durableId="1186821681">
-    <w:abstractNumId w:val="22"/>
+    <w:abstractNumId w:val="24"/>
   </w:num>
   <w:num w:numId="33" w16cid:durableId="201670004">
-    <w:abstractNumId w:val="6"/>
+    <w:abstractNumId w:val="7"/>
   </w:num>
   <w:num w:numId="34" w16cid:durableId="1636762334">
     <w:abstractNumId w:val="3"/>
   </w:num>
   <w:num w:numId="35" w16cid:durableId="444035172">
-    <w:abstractNumId w:val="5"/>
+    <w:abstractNumId w:val="6"/>
   </w:num>
   <w:num w:numId="36" w16cid:durableId="1037852856">
-    <w:abstractNumId w:val="27"/>
+    <w:abstractNumId w:val="29"/>
     <w:lvlOverride w:ilvl="0">
       <w:startOverride w:val="1"/>
     </w:lvlOverride>
@@ -24537,25 +25927,34 @@
     <w:abstractNumId w:val="2"/>
   </w:num>
   <w:num w:numId="39" w16cid:durableId="1743748733">
-    <w:abstractNumId w:val="19"/>
+    <w:abstractNumId w:val="21"/>
   </w:num>
   <w:num w:numId="40" w16cid:durableId="1118526560">
     <w:abstractNumId w:val="0"/>
   </w:num>
   <w:num w:numId="41" w16cid:durableId="1890997092">
-    <w:abstractNumId w:val="12"/>
+    <w:abstractNumId w:val="14"/>
   </w:num>
   <w:num w:numId="42" w16cid:durableId="1469664172">
-    <w:abstractNumId w:val="20"/>
+    <w:abstractNumId w:val="22"/>
   </w:num>
   <w:num w:numId="43" w16cid:durableId="32197171">
-    <w:abstractNumId w:val="30"/>
+    <w:abstractNumId w:val="32"/>
   </w:num>
   <w:num w:numId="44" w16cid:durableId="2006740655">
-    <w:abstractNumId w:val="32"/>
+    <w:abstractNumId w:val="34"/>
   </w:num>
   <w:num w:numId="45" w16cid:durableId="664280088">
-    <w:abstractNumId w:val="33"/>
+    <w:abstractNumId w:val="35"/>
+  </w:num>
+  <w:num w:numId="46" w16cid:durableId="1623458493">
+    <w:abstractNumId w:val="36"/>
+  </w:num>
+  <w:num w:numId="47" w16cid:durableId="147401944">
+    <w:abstractNumId w:val="10"/>
+  </w:num>
+  <w:num w:numId="48" w16cid:durableId="255946562">
+    <w:abstractNumId w:val="4"/>
   </w:num>
 </w:numbering>
 </file>

</xml_diff>

<commit_message>
Aggiunti i primi 3 prototipi
</commit_message>
<xml_diff>
--- a/doc/pianificazione/Modello Documentazione.docx
+++ b/doc/pianificazione/Modello Documentazione.docx
@@ -24,7 +24,6 @@
         </w:rPr>
       </w:pPr>
       <w:bookmarkStart w:id="0" w:name="_Hlk101112660"/>
-      <w:proofErr w:type="spellStart"/>
       <w:r>
         <w:rPr>
           <w:rFonts w:eastAsiaTheme="majorEastAsia" w:cstheme="majorBidi"/>
@@ -34,19 +33,7 @@
           <w:sz w:val="72"/>
           <w:szCs w:val="56"/>
         </w:rPr>
-        <w:t>Healthy</w:t>
-      </w:r>
-      <w:proofErr w:type="spellEnd"/>
-      <w:r>
-        <w:rPr>
-          <w:rFonts w:eastAsiaTheme="majorEastAsia" w:cstheme="majorBidi"/>
-          <w:b/>
-          <w:spacing w:val="-10"/>
-          <w:kern w:val="28"/>
-          <w:sz w:val="72"/>
-          <w:szCs w:val="56"/>
-        </w:rPr>
-        <w:t xml:space="preserve"> Catering</w:t>
+        <w:t>Healthy Catering</w:t>
       </w:r>
     </w:p>
     <w:bookmarkEnd w:id="0"/>
@@ -4291,21 +4278,7 @@
         <w:rPr>
           <w:rFonts w:asciiTheme="minorHAnsi" w:hAnsiTheme="minorHAnsi" w:cstheme="minorHAnsi"/>
         </w:rPr>
-        <w:t xml:space="preserve"> ed al </w:t>
-      </w:r>
-      <w:proofErr w:type="spellStart"/>
-      <w:r>
-        <w:rPr>
-          <w:rFonts w:asciiTheme="minorHAnsi" w:hAnsiTheme="minorHAnsi" w:cstheme="minorHAnsi"/>
-        </w:rPr>
-        <w:t>nustriScore</w:t>
-      </w:r>
-      <w:proofErr w:type="spellEnd"/>
-      <w:r>
-        <w:rPr>
-          <w:rFonts w:asciiTheme="minorHAnsi" w:hAnsiTheme="minorHAnsi" w:cstheme="minorHAnsi"/>
-        </w:rPr>
-        <w:t xml:space="preserve"> del piatto</w:t>
+        <w:t xml:space="preserve"> ed al nustriScore del piatto</w:t>
       </w:r>
       <w:r>
         <w:rPr>
@@ -4325,21 +4298,7 @@
         <w:rPr>
           <w:rFonts w:asciiTheme="minorHAnsi" w:hAnsiTheme="minorHAnsi" w:cstheme="minorHAnsi"/>
         </w:rPr>
-        <w:t>Inoltre, il videogioco punta a far comprendere l’impatto ambientale della preparazione di un piatto attraverso un sistema di ranking dell’</w:t>
-      </w:r>
-      <w:proofErr w:type="spellStart"/>
-      <w:r>
-        <w:rPr>
-          <w:rFonts w:asciiTheme="minorHAnsi" w:hAnsiTheme="minorHAnsi" w:cstheme="minorHAnsi"/>
-        </w:rPr>
-        <w:t>ecoScore</w:t>
-      </w:r>
-      <w:proofErr w:type="spellEnd"/>
-      <w:r>
-        <w:rPr>
-          <w:rFonts w:asciiTheme="minorHAnsi" w:hAnsiTheme="minorHAnsi" w:cstheme="minorHAnsi"/>
-        </w:rPr>
-        <w:t xml:space="preserve"> </w:t>
+        <w:t xml:space="preserve">Inoltre, il videogioco punta a far comprendere l’impatto ambientale della preparazione di un piatto attraverso un sistema di ranking dell’ecoScore </w:t>
       </w:r>
       <w:r>
         <w:rPr>
@@ -6666,21 +6625,7 @@
         <w:rPr>
           <w:rFonts w:asciiTheme="minorHAnsi" w:hAnsiTheme="minorHAnsi" w:cstheme="minorHAnsi"/>
         </w:rPr>
-        <w:t xml:space="preserve"> il “PT Sans </w:t>
-      </w:r>
-      <w:proofErr w:type="spellStart"/>
-      <w:r>
-        <w:rPr>
-          <w:rFonts w:asciiTheme="minorHAnsi" w:hAnsiTheme="minorHAnsi" w:cstheme="minorHAnsi"/>
-        </w:rPr>
-        <w:t>Narrow</w:t>
-      </w:r>
-      <w:proofErr w:type="spellEnd"/>
-      <w:r>
-        <w:rPr>
-          <w:rFonts w:asciiTheme="minorHAnsi" w:hAnsiTheme="minorHAnsi" w:cstheme="minorHAnsi"/>
-        </w:rPr>
-        <w:t xml:space="preserve">”. È stato scelto il seguente font poiché è un font Sans Serif, adatto </w:t>
+        <w:t xml:space="preserve"> il “PT Sans Narrow”. È stato scelto il seguente font poiché è un font Sans Serif, adatto </w:t>
       </w:r>
       <w:r>
         <w:rPr>
@@ -10728,21 +10673,7 @@
         <w:rPr>
           <w:rFonts w:asciiTheme="minorHAnsi" w:hAnsiTheme="minorHAnsi" w:cstheme="minorHAnsi"/>
         </w:rPr>
-        <w:t xml:space="preserve"> necessarie per il dominio applicativo. È stata utilizzata la documentazione ufficiale di </w:t>
-      </w:r>
-      <w:proofErr w:type="spellStart"/>
-      <w:r>
-        <w:rPr>
-          <w:rFonts w:asciiTheme="minorHAnsi" w:hAnsiTheme="minorHAnsi" w:cstheme="minorHAnsi"/>
-        </w:rPr>
-        <w:t>Unity</w:t>
-      </w:r>
-      <w:proofErr w:type="spellEnd"/>
-      <w:r>
-        <w:rPr>
-          <w:rFonts w:asciiTheme="minorHAnsi" w:hAnsiTheme="minorHAnsi" w:cstheme="minorHAnsi"/>
-        </w:rPr>
-        <w:t xml:space="preserve"> come risorsa informativa legata allo </w:t>
+        <w:t xml:space="preserve"> necessarie per il dominio applicativo. È stata utilizzata la documentazione ufficiale di Unity come risorsa informativa legata allo </w:t>
       </w:r>
       <w:r>
         <w:rPr>
@@ -10768,23 +10699,7 @@
             <w:rStyle w:val="Collegamentoipertestuale"/>
             <w:rFonts w:asciiTheme="minorHAnsi" w:hAnsiTheme="minorHAnsi" w:cstheme="minorHAnsi"/>
           </w:rPr>
-          <w:t xml:space="preserve">Complete C# </w:t>
-        </w:r>
-        <w:proofErr w:type="spellStart"/>
-        <w:r>
-          <w:rPr>
-            <w:rStyle w:val="Collegamentoipertestuale"/>
-            <w:rFonts w:asciiTheme="minorHAnsi" w:hAnsiTheme="minorHAnsi" w:cstheme="minorHAnsi"/>
-          </w:rPr>
-          <w:t>Unity</w:t>
-        </w:r>
-        <w:proofErr w:type="spellEnd"/>
-        <w:r>
-          <w:rPr>
-            <w:rStyle w:val="Collegamentoipertestuale"/>
-            <w:rFonts w:asciiTheme="minorHAnsi" w:hAnsiTheme="minorHAnsi" w:cstheme="minorHAnsi"/>
-          </w:rPr>
-          <w:t xml:space="preserve"> Game Developer 3D Online Course</w:t>
+          <w:t>Complete C# Unity Game Developer 3D Online Course</w:t>
         </w:r>
       </w:hyperlink>
       <w:r>
@@ -11051,63 +10966,7 @@
         <w:rPr>
           <w:rFonts w:asciiTheme="minorHAnsi" w:hAnsiTheme="minorHAnsi" w:cstheme="minorHAnsi"/>
         </w:rPr>
-        <w:t>Verranno utilizzati asset presenti nei pack “</w:t>
-      </w:r>
-      <w:proofErr w:type="spellStart"/>
-      <w:r>
-        <w:rPr>
-          <w:rFonts w:asciiTheme="minorHAnsi" w:hAnsiTheme="minorHAnsi" w:cstheme="minorHAnsi"/>
-        </w:rPr>
-        <w:t>Polygon</w:t>
-      </w:r>
-      <w:proofErr w:type="spellEnd"/>
-      <w:r>
-        <w:rPr>
-          <w:rFonts w:asciiTheme="minorHAnsi" w:hAnsiTheme="minorHAnsi" w:cstheme="minorHAnsi"/>
-        </w:rPr>
-        <w:t xml:space="preserve"> City”, “</w:t>
-      </w:r>
-      <w:proofErr w:type="spellStart"/>
-      <w:r>
-        <w:rPr>
-          <w:rFonts w:asciiTheme="minorHAnsi" w:hAnsiTheme="minorHAnsi" w:cstheme="minorHAnsi"/>
-        </w:rPr>
-        <w:t>Polygon</w:t>
-      </w:r>
-      <w:proofErr w:type="spellEnd"/>
-      <w:r>
-        <w:rPr>
-          <w:rFonts w:asciiTheme="minorHAnsi" w:hAnsiTheme="minorHAnsi" w:cstheme="minorHAnsi"/>
-        </w:rPr>
-        <w:t xml:space="preserve"> Farmer”, “</w:t>
-      </w:r>
-      <w:proofErr w:type="spellStart"/>
-      <w:r>
-        <w:rPr>
-          <w:rFonts w:asciiTheme="minorHAnsi" w:hAnsiTheme="minorHAnsi" w:cstheme="minorHAnsi"/>
-        </w:rPr>
-        <w:t>Polygon</w:t>
-      </w:r>
-      <w:proofErr w:type="spellEnd"/>
-      <w:r>
-        <w:rPr>
-          <w:rFonts w:asciiTheme="minorHAnsi" w:hAnsiTheme="minorHAnsi" w:cstheme="minorHAnsi"/>
-        </w:rPr>
-        <w:t xml:space="preserve"> </w:t>
-      </w:r>
-      <w:proofErr w:type="spellStart"/>
-      <w:r>
-        <w:rPr>
-          <w:rFonts w:asciiTheme="minorHAnsi" w:hAnsiTheme="minorHAnsi" w:cstheme="minorHAnsi"/>
-        </w:rPr>
-        <w:t>Prototype</w:t>
-      </w:r>
-      <w:proofErr w:type="spellEnd"/>
-      <w:r>
-        <w:rPr>
-          <w:rFonts w:asciiTheme="minorHAnsi" w:hAnsiTheme="minorHAnsi" w:cstheme="minorHAnsi"/>
-        </w:rPr>
-        <w:t xml:space="preserve"> Pack” in possesso da Cassano Francesco Saverio. </w:t>
+        <w:t xml:space="preserve">Verranno utilizzati asset presenti nei pack “Polygon City”, “Polygon Farmer”, “Polygon Prototype Pack” in possesso da Cassano Francesco Saverio. </w:t>
       </w:r>
       <w:r>
         <w:rPr>
@@ -11119,21 +10978,7 @@
         <w:rPr>
           <w:rFonts w:asciiTheme="minorHAnsi" w:hAnsiTheme="minorHAnsi" w:cstheme="minorHAnsi"/>
         </w:rPr>
-        <w:t xml:space="preserve"> saranno reperiti dall’asset store di </w:t>
-      </w:r>
-      <w:proofErr w:type="spellStart"/>
-      <w:r>
-        <w:rPr>
-          <w:rFonts w:asciiTheme="minorHAnsi" w:hAnsiTheme="minorHAnsi" w:cstheme="minorHAnsi"/>
-        </w:rPr>
-        <w:t>Unity</w:t>
-      </w:r>
-      <w:proofErr w:type="spellEnd"/>
-      <w:r>
-        <w:rPr>
-          <w:rFonts w:asciiTheme="minorHAnsi" w:hAnsiTheme="minorHAnsi" w:cstheme="minorHAnsi"/>
-        </w:rPr>
-        <w:t xml:space="preserve">. L’interfaccia grafica </w:t>
+        <w:t xml:space="preserve"> saranno reperiti dall’asset store di Unity. L’interfaccia grafica </w:t>
       </w:r>
       <w:r>
         <w:rPr>
@@ -11399,7 +11244,6 @@
         </w:rPr>
         <w:t xml:space="preserve">Il </w:t>
       </w:r>
-      <w:proofErr w:type="spellStart"/>
       <w:r>
         <w:rPr>
           <w:rFonts w:asciiTheme="minorHAnsi" w:hAnsiTheme="minorHAnsi" w:cstheme="minorHAnsi"/>
@@ -11410,21 +11254,7 @@
         <w:rPr>
           <w:rFonts w:asciiTheme="minorHAnsi" w:hAnsiTheme="minorHAnsi" w:cstheme="minorHAnsi"/>
         </w:rPr>
-        <w:t>erious</w:t>
-      </w:r>
-      <w:proofErr w:type="spellEnd"/>
-      <w:r>
-        <w:rPr>
-          <w:rFonts w:asciiTheme="minorHAnsi" w:hAnsiTheme="minorHAnsi" w:cstheme="minorHAnsi"/>
-        </w:rPr>
-        <w:t xml:space="preserve"> game </w:t>
-      </w:r>
-      <w:proofErr w:type="spellStart"/>
-      <w:r>
-        <w:rPr>
-          <w:rFonts w:asciiTheme="minorHAnsi" w:hAnsiTheme="minorHAnsi" w:cstheme="minorHAnsi"/>
-        </w:rPr>
-        <w:t>Healt</w:t>
+        <w:t>erious game Healt</w:t>
       </w:r>
       <w:r>
         <w:rPr>
@@ -11436,14 +11266,7 @@
         <w:rPr>
           <w:rFonts w:asciiTheme="minorHAnsi" w:hAnsiTheme="minorHAnsi" w:cstheme="minorHAnsi"/>
         </w:rPr>
-        <w:t>y</w:t>
-      </w:r>
-      <w:proofErr w:type="spellEnd"/>
-      <w:r>
-        <w:rPr>
-          <w:rFonts w:asciiTheme="minorHAnsi" w:hAnsiTheme="minorHAnsi" w:cstheme="minorHAnsi"/>
-        </w:rPr>
-        <w:t xml:space="preserve"> Catering ha lo scopo di istruire i giocatori all’alimentazione sana e rispettosa dell’ambiente illustrando la correlazione fra un piatto da mangiare, la corrispettiva</w:t>
+        <w:t>y Catering ha lo scopo di istruire i giocatori all’alimentazione sana e rispettosa dell’ambiente illustrando la correlazione fra un piatto da mangiare, la corrispettiva</w:t>
       </w:r>
       <w:r>
         <w:rPr>
@@ -11510,28 +11333,7 @@
         <w:rPr>
           <w:rFonts w:asciiTheme="minorHAnsi" w:hAnsiTheme="minorHAnsi" w:cstheme="minorHAnsi"/>
         </w:rPr>
-        <w:t xml:space="preserve">Il </w:t>
-      </w:r>
-      <w:proofErr w:type="spellStart"/>
-      <w:r>
-        <w:rPr>
-          <w:rFonts w:asciiTheme="minorHAnsi" w:hAnsiTheme="minorHAnsi" w:cstheme="minorHAnsi"/>
-        </w:rPr>
-        <w:t>serious</w:t>
-      </w:r>
-      <w:proofErr w:type="spellEnd"/>
-      <w:r>
-        <w:rPr>
-          <w:rFonts w:asciiTheme="minorHAnsi" w:hAnsiTheme="minorHAnsi" w:cstheme="minorHAnsi"/>
-        </w:rPr>
-        <w:t xml:space="preserve"> game </w:t>
-      </w:r>
-      <w:proofErr w:type="spellStart"/>
-      <w:r>
-        <w:rPr>
-          <w:rFonts w:asciiTheme="minorHAnsi" w:hAnsiTheme="minorHAnsi" w:cstheme="minorHAnsi"/>
-        </w:rPr>
-        <w:t>Healt</w:t>
+        <w:t>Il serious game Healt</w:t>
       </w:r>
       <w:r>
         <w:rPr>
@@ -11543,14 +11345,7 @@
         <w:rPr>
           <w:rFonts w:asciiTheme="minorHAnsi" w:hAnsiTheme="minorHAnsi" w:cstheme="minorHAnsi"/>
         </w:rPr>
-        <w:t>y</w:t>
-      </w:r>
-      <w:proofErr w:type="spellEnd"/>
-      <w:r>
-        <w:rPr>
-          <w:rFonts w:asciiTheme="minorHAnsi" w:hAnsiTheme="minorHAnsi" w:cstheme="minorHAnsi"/>
-        </w:rPr>
-        <w:t xml:space="preserve"> Catering presenta i seguenti concetti:</w:t>
+        <w:t>y Catering presenta i seguenti concetti:</w:t>
       </w:r>
     </w:p>
     <w:p>
@@ -11879,35 +11674,7 @@
         <w:rPr>
           <w:rFonts w:asciiTheme="minorHAnsi" w:hAnsiTheme="minorHAnsi" w:cstheme="minorHAnsi"/>
         </w:rPr>
-        <w:t xml:space="preserve">Il giocatore selezionerà una portata in base alle pietanze disponibili ed alle patologie del cliente (con annessa relativa dieta), verrà generata una lista di piatti ordinati dal più affine al meno affine; in base a quanto selezionato dal giocatore gli verrà assegnato un punteggio da aggiungere a quello base. A parità di affinità tra patologie e dieta del cliente i piatti verranno ordinati anche in base al </w:t>
-      </w:r>
-      <w:proofErr w:type="spellStart"/>
-      <w:r>
-        <w:rPr>
-          <w:rFonts w:asciiTheme="minorHAnsi" w:hAnsiTheme="minorHAnsi" w:cstheme="minorHAnsi"/>
-        </w:rPr>
-        <w:t>ecoScore</w:t>
-      </w:r>
-      <w:proofErr w:type="spellEnd"/>
-      <w:r>
-        <w:rPr>
-          <w:rFonts w:asciiTheme="minorHAnsi" w:hAnsiTheme="minorHAnsi" w:cstheme="minorHAnsi"/>
-        </w:rPr>
-        <w:t xml:space="preserve"> e </w:t>
-      </w:r>
-      <w:proofErr w:type="spellStart"/>
-      <w:r>
-        <w:rPr>
-          <w:rFonts w:asciiTheme="minorHAnsi" w:hAnsiTheme="minorHAnsi" w:cstheme="minorHAnsi"/>
-        </w:rPr>
-        <w:t>nutriScore</w:t>
-      </w:r>
-      <w:proofErr w:type="spellEnd"/>
-      <w:r>
-        <w:rPr>
-          <w:rFonts w:asciiTheme="minorHAnsi" w:hAnsiTheme="minorHAnsi" w:cstheme="minorHAnsi"/>
-        </w:rPr>
-        <w:t>.</w:t>
+        <w:t>Il giocatore selezionerà una portata in base alle pietanze disponibili ed alle patologie del cliente (con annessa relativa dieta), verrà generata una lista di piatti ordinati dal più affine al meno affine; in base a quanto selezionato dal giocatore gli verrà assegnato un punteggio da aggiungere a quello base. A parità di affinità tra patologie e dieta del cliente i piatti verranno ordinati anche in base al ecoScore e nutriScore.</w:t>
       </w:r>
     </w:p>
     <w:p>
@@ -12051,7 +11818,6 @@
         </w:rPr>
         <w:t xml:space="preserve">Qui di seguito sono elencate le skill che i giocatori potranno acquisire attraverso il </w:t>
       </w:r>
-      <w:proofErr w:type="spellStart"/>
       <w:r>
         <w:rPr>
           <w:rFonts w:asciiTheme="minorHAnsi" w:hAnsiTheme="minorHAnsi" w:cstheme="minorHAnsi"/>
@@ -12062,14 +11828,7 @@
         <w:rPr>
           <w:rFonts w:asciiTheme="minorHAnsi" w:hAnsiTheme="minorHAnsi" w:cstheme="minorHAnsi"/>
         </w:rPr>
-        <w:t>erious</w:t>
-      </w:r>
-      <w:proofErr w:type="spellEnd"/>
-      <w:r>
-        <w:rPr>
-          <w:rFonts w:asciiTheme="minorHAnsi" w:hAnsiTheme="minorHAnsi" w:cstheme="minorHAnsi"/>
-        </w:rPr>
-        <w:t xml:space="preserve"> game:</w:t>
+        <w:t>erious game:</w:t>
       </w:r>
     </w:p>
     <w:p>
@@ -12249,14 +12008,7 @@
         <w:rPr>
           <w:rFonts w:asciiTheme="minorHAnsi" w:hAnsiTheme="minorHAnsi" w:cstheme="minorHAnsi"/>
         </w:rPr>
-        <w:t xml:space="preserve">L’idea alla base del gioco </w:t>
-      </w:r>
-      <w:proofErr w:type="spellStart"/>
-      <w:r>
-        <w:rPr>
-          <w:rFonts w:asciiTheme="minorHAnsi" w:hAnsiTheme="minorHAnsi" w:cstheme="minorHAnsi"/>
-        </w:rPr>
-        <w:t>Healt</w:t>
+        <w:t>L’idea alla base del gioco Healt</w:t>
       </w:r>
       <w:r>
         <w:rPr>
@@ -12268,14 +12020,7 @@
         <w:rPr>
           <w:rFonts w:asciiTheme="minorHAnsi" w:hAnsiTheme="minorHAnsi" w:cstheme="minorHAnsi"/>
         </w:rPr>
-        <w:t>y</w:t>
-      </w:r>
-      <w:proofErr w:type="spellEnd"/>
-      <w:r>
-        <w:rPr>
-          <w:rFonts w:asciiTheme="minorHAnsi" w:hAnsiTheme="minorHAnsi" w:cstheme="minorHAnsi"/>
-        </w:rPr>
-        <w:t xml:space="preserve"> Catering è quella di istruire i giocatori alla scelta dei piatti migliori sia dal punto di vista medico che ambientale.</w:t>
+        <w:t>y Catering è quella di istruire i giocatori alla scelta dei piatti migliori sia dal punto di vista medico che ambientale.</w:t>
       </w:r>
     </w:p>
     <w:p>
@@ -12685,35 +12430,7 @@
         <w:rPr>
           <w:rFonts w:asciiTheme="minorHAnsi" w:hAnsiTheme="minorHAnsi" w:cstheme="minorHAnsi"/>
         </w:rPr>
-        <w:t xml:space="preserve"> verrà generata una lista di piatti ordinati, dal più affine al meno affine, in base alle patologie e alla dieta del cliente, e a parità di affinità in base al </w:t>
-      </w:r>
-      <w:proofErr w:type="spellStart"/>
-      <w:r>
-        <w:rPr>
-          <w:rFonts w:asciiTheme="minorHAnsi" w:hAnsiTheme="minorHAnsi" w:cstheme="minorHAnsi"/>
-        </w:rPr>
-        <w:t>costoEco</w:t>
-      </w:r>
-      <w:proofErr w:type="spellEnd"/>
-      <w:r>
-        <w:rPr>
-          <w:rFonts w:asciiTheme="minorHAnsi" w:hAnsiTheme="minorHAnsi" w:cstheme="minorHAnsi"/>
-        </w:rPr>
-        <w:t xml:space="preserve"> e </w:t>
-      </w:r>
-      <w:proofErr w:type="spellStart"/>
-      <w:r>
-        <w:rPr>
-          <w:rFonts w:asciiTheme="minorHAnsi" w:hAnsiTheme="minorHAnsi" w:cstheme="minorHAnsi"/>
-        </w:rPr>
-        <w:t>nutriScore</w:t>
-      </w:r>
-      <w:proofErr w:type="spellEnd"/>
-      <w:r>
-        <w:rPr>
-          <w:rFonts w:asciiTheme="minorHAnsi" w:hAnsiTheme="minorHAnsi" w:cstheme="minorHAnsi"/>
-        </w:rPr>
-        <w:t xml:space="preserve"> (e in base alla posizione del piatto scelto dal giocatore in questa lista) verrà assegnato un punteggio.</w:t>
+        <w:t xml:space="preserve"> verrà generata una lista di piatti ordinati, dal più affine al meno affine, in base alle patologie e alla dieta del cliente, e a parità di affinità in base al costoEco e nutriScore (e in base alla posizione del piatto scelto dal giocatore in questa lista) verrà assegnato un punteggio.</w:t>
       </w:r>
     </w:p>
     <w:p>
@@ -12850,35 +12567,7 @@
         <w:rPr>
           <w:rFonts w:asciiTheme="minorHAnsi" w:hAnsiTheme="minorHAnsi" w:cstheme="minorHAnsi"/>
         </w:rPr>
-        <w:t xml:space="preserve">bonus affinità = + 5% sul prezzo base se il piatto è affine al cliente (patologie e dieta) -5% sul prezzo base se il piatto non è affine al cliente, ed extra bonus di 3% o 2% o 1% se il piatto è rispettivamente in prima, seconda o terza posizione nella lista dei piatti ordinati dal migliore al peggiore in base all’affinità con patologie e dieta e </w:t>
-      </w:r>
-      <w:proofErr w:type="spellStart"/>
-      <w:r>
-        <w:rPr>
-          <w:rFonts w:asciiTheme="minorHAnsi" w:hAnsiTheme="minorHAnsi" w:cstheme="minorHAnsi"/>
-        </w:rPr>
-        <w:t>nutriscore</w:t>
-      </w:r>
-      <w:proofErr w:type="spellEnd"/>
-      <w:r>
-        <w:rPr>
-          <w:rFonts w:asciiTheme="minorHAnsi" w:hAnsiTheme="minorHAnsi" w:cstheme="minorHAnsi"/>
-        </w:rPr>
-        <w:t xml:space="preserve"> e </w:t>
-      </w:r>
-      <w:proofErr w:type="spellStart"/>
-      <w:r>
-        <w:rPr>
-          <w:rFonts w:asciiTheme="minorHAnsi" w:hAnsiTheme="minorHAnsi" w:cstheme="minorHAnsi"/>
-        </w:rPr>
-        <w:t>ecoScore</w:t>
-      </w:r>
-      <w:proofErr w:type="spellEnd"/>
-      <w:r>
-        <w:rPr>
-          <w:rFonts w:asciiTheme="minorHAnsi" w:hAnsiTheme="minorHAnsi" w:cstheme="minorHAnsi"/>
-        </w:rPr>
-        <w:t>.</w:t>
+        <w:t>bonus affinità = + 5% sul prezzo base se il piatto è affine al cliente (patologie e dieta) -5% sul prezzo base se il piatto non è affine al cliente, ed extra bonus di 3% o 2% o 1% se il piatto è rispettivamente in prima, seconda o terza posizione nella lista dei piatti ordinati dal migliore al peggiore in base all’affinità con patologie e dieta e nutriscore e ecoScore.</w:t>
       </w:r>
     </w:p>
     <w:p>
@@ -13016,14 +12705,7 @@
         <w:rPr>
           <w:rFonts w:asciiTheme="minorHAnsi" w:hAnsiTheme="minorHAnsi" w:cstheme="minorHAnsi"/>
         </w:rPr>
-        <w:t xml:space="preserve">bonus </w:t>
-      </w:r>
-      <w:proofErr w:type="spellStart"/>
-      <w:r>
-        <w:rPr>
-          <w:rFonts w:asciiTheme="minorHAnsi" w:hAnsiTheme="minorHAnsi" w:cstheme="minorHAnsi"/>
-        </w:rPr>
-        <w:t>nutri</w:t>
+        <w:t>bonus nutri</w:t>
       </w:r>
       <w:r>
         <w:rPr>
@@ -13035,21 +12717,7 @@
         <w:rPr>
           <w:rFonts w:asciiTheme="minorHAnsi" w:hAnsiTheme="minorHAnsi" w:cstheme="minorHAnsi"/>
         </w:rPr>
-        <w:t>core</w:t>
-      </w:r>
-      <w:proofErr w:type="spellEnd"/>
-      <w:r>
-        <w:rPr>
-          <w:rFonts w:asciiTheme="minorHAnsi" w:hAnsiTheme="minorHAnsi" w:cstheme="minorHAnsi"/>
-        </w:rPr>
-        <w:t xml:space="preserve"> = in base al </w:t>
-      </w:r>
-      <w:proofErr w:type="spellStart"/>
-      <w:r>
-        <w:rPr>
-          <w:rFonts w:asciiTheme="minorHAnsi" w:hAnsiTheme="minorHAnsi" w:cstheme="minorHAnsi"/>
-        </w:rPr>
-        <w:t>nutri</w:t>
+        <w:t>core = in base al nutri</w:t>
       </w:r>
       <w:r>
         <w:rPr>
@@ -13061,14 +12729,7 @@
         <w:rPr>
           <w:rFonts w:asciiTheme="minorHAnsi" w:hAnsiTheme="minorHAnsi" w:cstheme="minorHAnsi"/>
         </w:rPr>
-        <w:t>core</w:t>
-      </w:r>
-      <w:proofErr w:type="spellEnd"/>
-      <w:r>
-        <w:rPr>
-          <w:rFonts w:asciiTheme="minorHAnsi" w:hAnsiTheme="minorHAnsi" w:cstheme="minorHAnsi"/>
-        </w:rPr>
-        <w:t>:</w:t>
+        <w:t>core:</w:t>
       </w:r>
     </w:p>
     <w:p>
@@ -13191,28 +12852,7 @@
         <w:rPr>
           <w:rFonts w:asciiTheme="minorHAnsi" w:hAnsiTheme="minorHAnsi" w:cstheme="minorHAnsi"/>
         </w:rPr>
-        <w:t xml:space="preserve">bonus </w:t>
-      </w:r>
-      <w:proofErr w:type="spellStart"/>
-      <w:r>
-        <w:rPr>
-          <w:rFonts w:asciiTheme="minorHAnsi" w:hAnsiTheme="minorHAnsi" w:cstheme="minorHAnsi"/>
-        </w:rPr>
-        <w:t>ecoScore</w:t>
-      </w:r>
-      <w:proofErr w:type="spellEnd"/>
-      <w:r>
-        <w:rPr>
-          <w:rFonts w:asciiTheme="minorHAnsi" w:hAnsiTheme="minorHAnsi" w:cstheme="minorHAnsi"/>
-        </w:rPr>
-        <w:t xml:space="preserve"> = in base al valore dell’</w:t>
-      </w:r>
-      <w:proofErr w:type="spellStart"/>
-      <w:r>
-        <w:rPr>
-          <w:rFonts w:asciiTheme="minorHAnsi" w:hAnsiTheme="minorHAnsi" w:cstheme="minorHAnsi"/>
-        </w:rPr>
-        <w:t>eco</w:t>
+        <w:t>bonus ecoScore = in base al valore dell’eco</w:t>
       </w:r>
       <w:r>
         <w:rPr>
@@ -13224,21 +12864,7 @@
         <w:rPr>
           <w:rFonts w:asciiTheme="minorHAnsi" w:hAnsiTheme="minorHAnsi" w:cstheme="minorHAnsi"/>
         </w:rPr>
-        <w:t>core</w:t>
-      </w:r>
-      <w:proofErr w:type="spellEnd"/>
-      <w:r>
-        <w:rPr>
-          <w:rFonts w:asciiTheme="minorHAnsi" w:hAnsiTheme="minorHAnsi" w:cstheme="minorHAnsi"/>
-        </w:rPr>
-        <w:t>: (non sappiamo ancora come assegnare l’</w:t>
-      </w:r>
-      <w:proofErr w:type="spellStart"/>
-      <w:r>
-        <w:rPr>
-          <w:rFonts w:asciiTheme="minorHAnsi" w:hAnsiTheme="minorHAnsi" w:cstheme="minorHAnsi"/>
-        </w:rPr>
-        <w:t>eco</w:t>
+        <w:t>core: (non sappiamo ancora come assegnare l’eco</w:t>
       </w:r>
       <w:r>
         <w:rPr>
@@ -13250,14 +12876,7 @@
         <w:rPr>
           <w:rFonts w:asciiTheme="minorHAnsi" w:hAnsiTheme="minorHAnsi" w:cstheme="minorHAnsi"/>
         </w:rPr>
-        <w:t>core</w:t>
-      </w:r>
-      <w:proofErr w:type="spellEnd"/>
-      <w:r>
-        <w:rPr>
-          <w:rFonts w:asciiTheme="minorHAnsi" w:hAnsiTheme="minorHAnsi" w:cstheme="minorHAnsi"/>
-        </w:rPr>
-        <w:t xml:space="preserve"> agli ingredienti quindi tali valori sono probabilmente da rivedere)</w:t>
+        <w:t>core agli ingredienti quindi tali valori sono probabilmente da rivedere)</w:t>
       </w:r>
     </w:p>
     <w:p>
@@ -14247,12 +13866,21 @@
           <w:lang w:val="en-US"/>
         </w:rPr>
       </w:pPr>
+      <w:proofErr w:type="spellStart"/>
       <w:r>
         <w:rPr>
           <w:rFonts w:asciiTheme="minorHAnsi" w:hAnsiTheme="minorHAnsi" w:cstheme="minorHAnsi"/>
           <w:lang w:val="en-US"/>
         </w:rPr>
-        <w:t xml:space="preserve">Intro </w:t>
+        <w:t>Schermata</w:t>
+      </w:r>
+      <w:proofErr w:type="spellEnd"/>
+      <w:r>
+        <w:rPr>
+          <w:rFonts w:asciiTheme="minorHAnsi" w:hAnsiTheme="minorHAnsi" w:cstheme="minorHAnsi"/>
+          <w:lang w:val="en-US"/>
+        </w:rPr>
+        <w:t xml:space="preserve"> </w:t>
       </w:r>
       <w:proofErr w:type="spellStart"/>
       <w:r>
@@ -14260,7 +13888,7 @@
           <w:rFonts w:asciiTheme="minorHAnsi" w:hAnsiTheme="minorHAnsi" w:cstheme="minorHAnsi"/>
           <w:lang w:val="en-US"/>
         </w:rPr>
-        <w:t>gioco</w:t>
+        <w:t>iniziale</w:t>
       </w:r>
       <w:proofErr w:type="spellEnd"/>
       <w:r>
@@ -14269,6 +13897,63 @@
           <w:lang w:val="en-US"/>
         </w:rPr>
         <w:t>.</w:t>
+      </w:r>
+    </w:p>
+    <w:p>
+      <w:pPr>
+        <w:jc w:val="center"/>
+        <w:rPr>
+          <w:rFonts w:asciiTheme="minorHAnsi" w:hAnsiTheme="minorHAnsi" w:cstheme="minorHAnsi"/>
+          <w:lang w:val="en-US"/>
+        </w:rPr>
+      </w:pPr>
+      <w:r>
+        <w:rPr>
+          <w:rFonts w:asciiTheme="minorHAnsi" w:hAnsiTheme="minorHAnsi" w:cstheme="minorHAnsi"/>
+          <w:noProof/>
+          <w:lang w:val="en-US"/>
+        </w:rPr>
+        <w:drawing>
+          <wp:inline distT="0" distB="0" distL="0" distR="0" wp14:anchorId="1F1DC6FB" wp14:editId="1ACFA90E">
+            <wp:extent cx="2867025" cy="5200650"/>
+            <wp:effectExtent l="0" t="0" r="0" b="0"/>
+            <wp:docPr id="8" name="Immagine 8"/>
+            <wp:cNvGraphicFramePr>
+              <a:graphicFrameLocks xmlns:a="http://schemas.openxmlformats.org/drawingml/2006/main" noChangeAspect="1"/>
+            </wp:cNvGraphicFramePr>
+            <a:graphic xmlns:a="http://schemas.openxmlformats.org/drawingml/2006/main">
+              <a:graphicData uri="http://schemas.openxmlformats.org/drawingml/2006/picture">
+                <pic:pic xmlns:pic="http://schemas.openxmlformats.org/drawingml/2006/picture">
+                  <pic:nvPicPr>
+                    <pic:cNvPr id="8" name="Immagine 8"/>
+                    <pic:cNvPicPr/>
+                  </pic:nvPicPr>
+                  <pic:blipFill>
+                    <a:blip r:embed="rId15">
+                      <a:extLst>
+                        <a:ext uri="{28A0092B-C50C-407E-A947-70E740481C1C}">
+                          <a14:useLocalDpi xmlns:a14="http://schemas.microsoft.com/office/drawing/2010/main" val="0"/>
+                        </a:ext>
+                      </a:extLst>
+                    </a:blip>
+                    <a:stretch>
+                      <a:fillRect/>
+                    </a:stretch>
+                  </pic:blipFill>
+                  <pic:spPr>
+                    <a:xfrm>
+                      <a:off x="0" y="0"/>
+                      <a:ext cx="2867025" cy="5200650"/>
+                    </a:xfrm>
+                    <a:prstGeom prst="rect">
+                      <a:avLst/>
+                    </a:prstGeom>
+                  </pic:spPr>
+                </pic:pic>
+              </a:graphicData>
+            </a:graphic>
+          </wp:inline>
+        </w:drawing>
       </w:r>
     </w:p>
     <w:p>
@@ -14283,13 +13968,20 @@
           <w:lang w:val="en-US"/>
         </w:rPr>
       </w:pPr>
+      <w:r>
+        <w:rPr>
+          <w:rFonts w:asciiTheme="minorHAnsi" w:hAnsiTheme="minorHAnsi" w:cstheme="minorHAnsi"/>
+          <w:lang w:val="en-US"/>
+        </w:rPr>
+        <w:t xml:space="preserve">Menu </w:t>
+      </w:r>
       <w:proofErr w:type="spellStart"/>
       <w:r>
         <w:rPr>
           <w:rFonts w:asciiTheme="minorHAnsi" w:hAnsiTheme="minorHAnsi" w:cstheme="minorHAnsi"/>
           <w:lang w:val="en-US"/>
         </w:rPr>
-        <w:t>Schermata</w:t>
+        <w:t>opzioni</w:t>
       </w:r>
       <w:proofErr w:type="spellEnd"/>
       <w:r>
@@ -14297,6 +13989,42 @@
           <w:rFonts w:asciiTheme="minorHAnsi" w:hAnsiTheme="minorHAnsi" w:cstheme="minorHAnsi"/>
           <w:lang w:val="en-US"/>
         </w:rPr>
+        <w:t>.</w:t>
+      </w:r>
+    </w:p>
+    <w:p>
+      <w:pPr>
+        <w:pStyle w:val="Paragrafoelenco"/>
+        <w:numPr>
+          <w:ilvl w:val="1"/>
+          <w:numId w:val="45"/>
+        </w:numPr>
+        <w:rPr>
+          <w:rFonts w:asciiTheme="minorHAnsi" w:hAnsiTheme="minorHAnsi" w:cstheme="minorHAnsi"/>
+          <w:lang w:val="en-US"/>
+        </w:rPr>
+      </w:pPr>
+      <w:r>
+        <w:rPr>
+          <w:rFonts w:asciiTheme="minorHAnsi" w:hAnsiTheme="minorHAnsi" w:cstheme="minorHAnsi"/>
+          <w:lang w:val="en-US"/>
+        </w:rPr>
+        <w:t xml:space="preserve">Menu </w:t>
+      </w:r>
+      <w:proofErr w:type="spellStart"/>
+      <w:r>
+        <w:rPr>
+          <w:rFonts w:asciiTheme="minorHAnsi" w:hAnsiTheme="minorHAnsi" w:cstheme="minorHAnsi"/>
+          <w:lang w:val="en-US"/>
+        </w:rPr>
+        <w:t>Opzioni</w:t>
+      </w:r>
+      <w:proofErr w:type="spellEnd"/>
+      <w:r>
+        <w:rPr>
+          <w:rFonts w:asciiTheme="minorHAnsi" w:hAnsiTheme="minorHAnsi" w:cstheme="minorHAnsi"/>
+          <w:lang w:val="en-US"/>
+        </w:rPr>
         <w:t xml:space="preserve"> </w:t>
       </w:r>
       <w:proofErr w:type="spellStart"/>
@@ -14305,7 +14033,7 @@
           <w:rFonts w:asciiTheme="minorHAnsi" w:hAnsiTheme="minorHAnsi" w:cstheme="minorHAnsi"/>
           <w:lang w:val="en-US"/>
         </w:rPr>
-        <w:t>iniziale</w:t>
+        <w:t>Impostazioni</w:t>
       </w:r>
       <w:proofErr w:type="spellEnd"/>
       <w:r>
@@ -14313,8 +14041,216 @@
           <w:rFonts w:asciiTheme="minorHAnsi" w:hAnsiTheme="minorHAnsi" w:cstheme="minorHAnsi"/>
           <w:lang w:val="en-US"/>
         </w:rPr>
-        <w:t>.</w:t>
-      </w:r>
+        <w:t xml:space="preserve"> </w:t>
+      </w:r>
+      <w:proofErr w:type="spellStart"/>
+      <w:r>
+        <w:rPr>
+          <w:rFonts w:asciiTheme="minorHAnsi" w:hAnsiTheme="minorHAnsi" w:cstheme="minorHAnsi"/>
+          <w:lang w:val="en-US"/>
+        </w:rPr>
+        <w:t>Grafica</w:t>
+      </w:r>
+      <w:proofErr w:type="spellEnd"/>
+      <w:r>
+        <w:rPr>
+          <w:rFonts w:asciiTheme="minorHAnsi" w:hAnsiTheme="minorHAnsi" w:cstheme="minorHAnsi"/>
+          <w:lang w:val="en-US"/>
+        </w:rPr>
+        <w:t xml:space="preserve"> e Audio</w:t>
+      </w:r>
+    </w:p>
+    <w:p>
+      <w:pPr>
+        <w:jc w:val="center"/>
+        <w:rPr>
+          <w:rFonts w:asciiTheme="minorHAnsi" w:hAnsiTheme="minorHAnsi" w:cstheme="minorHAnsi"/>
+          <w:lang w:val="en-US"/>
+        </w:rPr>
+      </w:pPr>
+      <w:r>
+        <w:rPr>
+          <w:rFonts w:asciiTheme="minorHAnsi" w:hAnsiTheme="minorHAnsi" w:cstheme="minorHAnsi"/>
+          <w:noProof/>
+          <w:lang w:val="en-US"/>
+        </w:rPr>
+        <w:lastRenderedPageBreak/>
+        <w:drawing>
+          <wp:inline distT="0" distB="0" distL="0" distR="0" wp14:anchorId="691A42A7" wp14:editId="4262F2D8">
+            <wp:extent cx="3069203" cy="3324438"/>
+            <wp:effectExtent l="0" t="0" r="0" b="0"/>
+            <wp:docPr id="7" name="Immagine 7"/>
+            <wp:cNvGraphicFramePr>
+              <a:graphicFrameLocks xmlns:a="http://schemas.openxmlformats.org/drawingml/2006/main" noChangeAspect="1"/>
+            </wp:cNvGraphicFramePr>
+            <a:graphic xmlns:a="http://schemas.openxmlformats.org/drawingml/2006/main">
+              <a:graphicData uri="http://schemas.openxmlformats.org/drawingml/2006/picture">
+                <pic:pic xmlns:pic="http://schemas.openxmlformats.org/drawingml/2006/picture">
+                  <pic:nvPicPr>
+                    <pic:cNvPr id="7" name="Immagine 7"/>
+                    <pic:cNvPicPr/>
+                  </pic:nvPicPr>
+                  <pic:blipFill>
+                    <a:blip r:embed="rId16">
+                      <a:extLst>
+                        <a:ext uri="{28A0092B-C50C-407E-A947-70E740481C1C}">
+                          <a14:useLocalDpi xmlns:a14="http://schemas.microsoft.com/office/drawing/2010/main" val="0"/>
+                        </a:ext>
+                      </a:extLst>
+                    </a:blip>
+                    <a:stretch>
+                      <a:fillRect/>
+                    </a:stretch>
+                  </pic:blipFill>
+                  <pic:spPr>
+                    <a:xfrm>
+                      <a:off x="0" y="0"/>
+                      <a:ext cx="3076042" cy="3331845"/>
+                    </a:xfrm>
+                    <a:prstGeom prst="rect">
+                      <a:avLst/>
+                    </a:prstGeom>
+                  </pic:spPr>
+                </pic:pic>
+              </a:graphicData>
+            </a:graphic>
+          </wp:inline>
+        </w:drawing>
+      </w:r>
+    </w:p>
+    <w:p>
+      <w:pPr>
+        <w:pStyle w:val="Paragrafoelenco"/>
+        <w:numPr>
+          <w:ilvl w:val="1"/>
+          <w:numId w:val="45"/>
+        </w:numPr>
+        <w:rPr>
+          <w:rFonts w:asciiTheme="minorHAnsi" w:hAnsiTheme="minorHAnsi" w:cstheme="minorHAnsi"/>
+          <w:lang w:val="en-US"/>
+        </w:rPr>
+      </w:pPr>
+      <w:r>
+        <w:rPr>
+          <w:rFonts w:asciiTheme="minorHAnsi" w:hAnsiTheme="minorHAnsi" w:cstheme="minorHAnsi"/>
+          <w:lang w:val="en-US"/>
+        </w:rPr>
+        <w:t xml:space="preserve">Menu </w:t>
+      </w:r>
+      <w:proofErr w:type="spellStart"/>
+      <w:r>
+        <w:rPr>
+          <w:rFonts w:asciiTheme="minorHAnsi" w:hAnsiTheme="minorHAnsi" w:cstheme="minorHAnsi"/>
+          <w:lang w:val="en-US"/>
+        </w:rPr>
+        <w:t>Opzioni</w:t>
+      </w:r>
+      <w:proofErr w:type="spellEnd"/>
+      <w:r>
+        <w:rPr>
+          <w:rFonts w:asciiTheme="minorHAnsi" w:hAnsiTheme="minorHAnsi" w:cstheme="minorHAnsi"/>
+          <w:lang w:val="en-US"/>
+        </w:rPr>
+        <w:t xml:space="preserve"> </w:t>
+      </w:r>
+      <w:proofErr w:type="spellStart"/>
+      <w:r>
+        <w:rPr>
+          <w:rFonts w:asciiTheme="minorHAnsi" w:hAnsiTheme="minorHAnsi" w:cstheme="minorHAnsi"/>
+          <w:lang w:val="en-US"/>
+        </w:rPr>
+        <w:t>Impostazioni</w:t>
+      </w:r>
+      <w:proofErr w:type="spellEnd"/>
+      <w:r>
+        <w:rPr>
+          <w:rFonts w:asciiTheme="minorHAnsi" w:hAnsiTheme="minorHAnsi" w:cstheme="minorHAnsi"/>
+          <w:lang w:val="en-US"/>
+        </w:rPr>
+        <w:t xml:space="preserve"> </w:t>
+      </w:r>
+      <w:proofErr w:type="spellStart"/>
+      <w:r>
+        <w:rPr>
+          <w:rFonts w:asciiTheme="minorHAnsi" w:hAnsiTheme="minorHAnsi" w:cstheme="minorHAnsi"/>
+          <w:lang w:val="en-US"/>
+        </w:rPr>
+        <w:t>Controlli</w:t>
+      </w:r>
+      <w:proofErr w:type="spellEnd"/>
+    </w:p>
+    <w:p>
+      <w:pPr>
+        <w:jc w:val="center"/>
+        <w:rPr>
+          <w:rFonts w:asciiTheme="minorHAnsi" w:hAnsiTheme="minorHAnsi" w:cstheme="minorHAnsi"/>
+          <w:lang w:val="en-US"/>
+        </w:rPr>
+      </w:pPr>
+      <w:r>
+        <w:rPr>
+          <w:rFonts w:asciiTheme="minorHAnsi" w:hAnsiTheme="minorHAnsi" w:cstheme="minorHAnsi"/>
+          <w:noProof/>
+          <w:lang w:val="en-US"/>
+        </w:rPr>
+        <w:drawing>
+          <wp:inline distT="0" distB="0" distL="0" distR="0" wp14:anchorId="02FB620F" wp14:editId="3F8C81DA">
+            <wp:extent cx="4581525" cy="2914650"/>
+            <wp:effectExtent l="0" t="0" r="9525" b="0"/>
+            <wp:docPr id="9" name="Immagine 9"/>
+            <wp:cNvGraphicFramePr>
+              <a:graphicFrameLocks xmlns:a="http://schemas.openxmlformats.org/drawingml/2006/main" noChangeAspect="1"/>
+            </wp:cNvGraphicFramePr>
+            <a:graphic xmlns:a="http://schemas.openxmlformats.org/drawingml/2006/main">
+              <a:graphicData uri="http://schemas.openxmlformats.org/drawingml/2006/picture">
+                <pic:pic xmlns:pic="http://schemas.openxmlformats.org/drawingml/2006/picture">
+                  <pic:nvPicPr>
+                    <pic:cNvPr id="9" name="Immagine 9"/>
+                    <pic:cNvPicPr/>
+                  </pic:nvPicPr>
+                  <pic:blipFill>
+                    <a:blip r:embed="rId17">
+                      <a:extLst>
+                        <a:ext uri="{28A0092B-C50C-407E-A947-70E740481C1C}">
+                          <a14:useLocalDpi xmlns:a14="http://schemas.microsoft.com/office/drawing/2010/main" val="0"/>
+                        </a:ext>
+                      </a:extLst>
+                    </a:blip>
+                    <a:stretch>
+                      <a:fillRect/>
+                    </a:stretch>
+                  </pic:blipFill>
+                  <pic:spPr>
+                    <a:xfrm>
+                      <a:off x="0" y="0"/>
+                      <a:ext cx="4581525" cy="2914650"/>
+                    </a:xfrm>
+                    <a:prstGeom prst="rect">
+                      <a:avLst/>
+                    </a:prstGeom>
+                  </pic:spPr>
+                </pic:pic>
+              </a:graphicData>
+            </a:graphic>
+          </wp:inline>
+        </w:drawing>
+      </w:r>
+    </w:p>
+    <w:p>
+      <w:pPr>
+        <w:rPr>
+          <w:rFonts w:asciiTheme="minorHAnsi" w:hAnsiTheme="minorHAnsi" w:cstheme="minorHAnsi"/>
+          <w:lang w:val="en-US"/>
+        </w:rPr>
+      </w:pPr>
+    </w:p>
+    <w:p>
+      <w:pPr>
+        <w:rPr>
+          <w:rFonts w:asciiTheme="minorHAnsi" w:hAnsiTheme="minorHAnsi" w:cstheme="minorHAnsi"/>
+          <w:lang w:val="en-US"/>
+        </w:rPr>
+      </w:pPr>
     </w:p>
     <w:p>
       <w:pPr>
@@ -14328,20 +14264,13 @@
           <w:lang w:val="en-US"/>
         </w:rPr>
       </w:pPr>
+      <w:proofErr w:type="spellStart"/>
       <w:r>
         <w:rPr>
           <w:rFonts w:asciiTheme="minorHAnsi" w:hAnsiTheme="minorHAnsi" w:cstheme="minorHAnsi"/>
           <w:lang w:val="en-US"/>
         </w:rPr>
-        <w:t xml:space="preserve">Menu </w:t>
-      </w:r>
-      <w:proofErr w:type="spellStart"/>
-      <w:r>
-        <w:rPr>
-          <w:rFonts w:asciiTheme="minorHAnsi" w:hAnsiTheme="minorHAnsi" w:cstheme="minorHAnsi"/>
-          <w:lang w:val="en-US"/>
-        </w:rPr>
-        <w:t>opzioni</w:t>
+        <w:t>Crediti</w:t>
       </w:r>
       <w:proofErr w:type="spellEnd"/>
       <w:r>
@@ -14370,7 +14299,7 @@
           <w:rFonts w:asciiTheme="minorHAnsi" w:hAnsiTheme="minorHAnsi" w:cstheme="minorHAnsi"/>
           <w:lang w:val="en-US"/>
         </w:rPr>
-        <w:t>Crediti</w:t>
+        <w:t>Classifica</w:t>
       </w:r>
       <w:proofErr w:type="spellEnd"/>
       <w:r>
@@ -14393,13 +14322,20 @@
           <w:lang w:val="en-US"/>
         </w:rPr>
       </w:pPr>
+      <w:r>
+        <w:rPr>
+          <w:rFonts w:asciiTheme="minorHAnsi" w:hAnsiTheme="minorHAnsi" w:cstheme="minorHAnsi"/>
+          <w:lang w:val="en-US"/>
+        </w:rPr>
+        <w:t xml:space="preserve">Menu </w:t>
+      </w:r>
       <w:proofErr w:type="spellStart"/>
       <w:r>
         <w:rPr>
           <w:rFonts w:asciiTheme="minorHAnsi" w:hAnsiTheme="minorHAnsi" w:cstheme="minorHAnsi"/>
           <w:lang w:val="en-US"/>
         </w:rPr>
-        <w:t>Classifica</w:t>
+        <w:t>suggerimenti</w:t>
       </w:r>
       <w:proofErr w:type="spellEnd"/>
       <w:r>
@@ -14422,42 +14358,6 @@
           <w:lang w:val="en-US"/>
         </w:rPr>
       </w:pPr>
-      <w:r>
-        <w:rPr>
-          <w:rFonts w:asciiTheme="minorHAnsi" w:hAnsiTheme="minorHAnsi" w:cstheme="minorHAnsi"/>
-          <w:lang w:val="en-US"/>
-        </w:rPr>
-        <w:t xml:space="preserve">Menu </w:t>
-      </w:r>
-      <w:proofErr w:type="spellStart"/>
-      <w:r>
-        <w:rPr>
-          <w:rFonts w:asciiTheme="minorHAnsi" w:hAnsiTheme="minorHAnsi" w:cstheme="minorHAnsi"/>
-          <w:lang w:val="en-US"/>
-        </w:rPr>
-        <w:t>suggerimenti</w:t>
-      </w:r>
-      <w:proofErr w:type="spellEnd"/>
-      <w:r>
-        <w:rPr>
-          <w:rFonts w:asciiTheme="minorHAnsi" w:hAnsiTheme="minorHAnsi" w:cstheme="minorHAnsi"/>
-          <w:lang w:val="en-US"/>
-        </w:rPr>
-        <w:t>.</w:t>
-      </w:r>
-    </w:p>
-    <w:p>
-      <w:pPr>
-        <w:pStyle w:val="Paragrafoelenco"/>
-        <w:numPr>
-          <w:ilvl w:val="0"/>
-          <w:numId w:val="45"/>
-        </w:numPr>
-        <w:rPr>
-          <w:rFonts w:asciiTheme="minorHAnsi" w:hAnsiTheme="minorHAnsi" w:cstheme="minorHAnsi"/>
-          <w:lang w:val="en-US"/>
-        </w:rPr>
-      </w:pPr>
       <w:proofErr w:type="spellStart"/>
       <w:r>
         <w:rPr>
@@ -14586,6 +14486,7 @@
           <w:rFonts w:asciiTheme="minorHAnsi" w:hAnsiTheme="minorHAnsi" w:cstheme="minorHAnsi"/>
           <w:lang w:val="en-US"/>
         </w:rPr>
+        <w:lastRenderedPageBreak/>
         <w:t xml:space="preserve">Flowchart del </w:t>
       </w:r>
       <w:proofErr w:type="spellStart"/>
@@ -15535,21 +15436,7 @@
         <w:rPr>
           <w:rFonts w:asciiTheme="minorHAnsi" w:hAnsiTheme="minorHAnsi"/>
         </w:rPr>
-        <w:t xml:space="preserve">processore: AMD </w:t>
-      </w:r>
-      <w:proofErr w:type="spellStart"/>
-      <w:r>
-        <w:rPr>
-          <w:rFonts w:asciiTheme="minorHAnsi" w:hAnsiTheme="minorHAnsi"/>
-        </w:rPr>
-        <w:t>Ryzen</w:t>
-      </w:r>
-      <w:proofErr w:type="spellEnd"/>
-      <w:r>
-        <w:rPr>
-          <w:rFonts w:asciiTheme="minorHAnsi" w:hAnsiTheme="minorHAnsi"/>
-        </w:rPr>
-        <w:t xml:space="preserve"> 5 5600X</w:t>
+        <w:t>processore: AMD Ryzen 5 5600X</w:t>
       </w:r>
     </w:p>
     <w:p>
@@ -15698,21 +15585,7 @@
         <w:rPr>
           <w:rFonts w:asciiTheme="minorHAnsi" w:hAnsiTheme="minorHAnsi"/>
         </w:rPr>
-        <w:t xml:space="preserve">GPU: </w:t>
-      </w:r>
-      <w:proofErr w:type="spellStart"/>
-      <w:r>
-        <w:rPr>
-          <w:rFonts w:asciiTheme="minorHAnsi" w:hAnsiTheme="minorHAnsi"/>
-        </w:rPr>
-        <w:t>GeForce</w:t>
-      </w:r>
-      <w:proofErr w:type="spellEnd"/>
-      <w:r>
-        <w:rPr>
-          <w:rFonts w:asciiTheme="minorHAnsi" w:hAnsiTheme="minorHAnsi"/>
-        </w:rPr>
-        <w:t xml:space="preserve"> 130 MX</w:t>
+        <w:t>GPU: GeForce 130 MX</w:t>
       </w:r>
     </w:p>
     <w:p>
@@ -15777,21 +15650,7 @@
         <w:rPr>
           <w:rFonts w:asciiTheme="minorHAnsi" w:hAnsiTheme="minorHAnsi"/>
         </w:rPr>
-        <w:t xml:space="preserve">processore: AMD </w:t>
-      </w:r>
-      <w:proofErr w:type="spellStart"/>
-      <w:r>
-        <w:rPr>
-          <w:rFonts w:asciiTheme="minorHAnsi" w:hAnsiTheme="minorHAnsi"/>
-        </w:rPr>
-        <w:t>Ryzen</w:t>
-      </w:r>
-      <w:proofErr w:type="spellEnd"/>
-      <w:r>
-        <w:rPr>
-          <w:rFonts w:asciiTheme="minorHAnsi" w:hAnsiTheme="minorHAnsi"/>
-        </w:rPr>
-        <w:t xml:space="preserve"> 7 5800H</w:t>
+        <w:t>processore: AMD Ryzen 7 5800H</w:t>
       </w:r>
     </w:p>
     <w:p>
@@ -15912,19 +15771,7 @@
         <w:rPr>
           <w:rFonts w:asciiTheme="minorHAnsi" w:hAnsiTheme="minorHAnsi"/>
         </w:rPr>
-        <w:t>Scegliere un campione di utenti: Per il beta test è stato utilizzato un campione ridotto di utenti (</w:t>
-      </w:r>
-      <w:r>
-        <w:rPr>
-          <w:rFonts w:asciiTheme="minorHAnsi" w:hAnsiTheme="minorHAnsi"/>
-        </w:rPr>
-        <w:t>x</w:t>
-      </w:r>
-      <w:r>
-        <w:rPr>
-          <w:rFonts w:asciiTheme="minorHAnsi" w:hAnsiTheme="minorHAnsi"/>
-        </w:rPr>
-        <w:t xml:space="preserve"> persone)</w:t>
+        <w:t>Scegliere un campione di utenti: Per il beta test è stato utilizzato un campione ridotto di utenti (x persone)</w:t>
       </w:r>
       <w:r>
         <w:rPr>
@@ -16096,21 +15943,7 @@
         <w:rPr>
           <w:color w:val="538135" w:themeColor="accent6" w:themeShade="BF"/>
         </w:rPr>
-        <w:t xml:space="preserve">Questionario SUS (System </w:t>
-      </w:r>
-      <w:proofErr w:type="spellStart"/>
-      <w:r>
-        <w:rPr>
-          <w:color w:val="538135" w:themeColor="accent6" w:themeShade="BF"/>
-        </w:rPr>
-        <w:t>Usability</w:t>
-      </w:r>
-      <w:proofErr w:type="spellEnd"/>
-      <w:r>
-        <w:rPr>
-          <w:color w:val="538135" w:themeColor="accent6" w:themeShade="BF"/>
-        </w:rPr>
-        <w:t xml:space="preserve"> Scale)</w:t>
+        <w:t>Questionario SUS (System Usability Scale)</w:t>
       </w:r>
       <w:bookmarkEnd w:id="134"/>
       <w:bookmarkEnd w:id="135"/>
@@ -16133,21 +15966,7 @@
         <w:rPr>
           <w:rFonts w:asciiTheme="majorHAnsi" w:hAnsiTheme="majorHAnsi"/>
         </w:rPr>
-        <w:t xml:space="preserve">Di seguito si riporta una scheda di esempio per la compilazione del questionario SUS (System </w:t>
-      </w:r>
-      <w:proofErr w:type="spellStart"/>
-      <w:r>
-        <w:rPr>
-          <w:rFonts w:asciiTheme="majorHAnsi" w:hAnsiTheme="majorHAnsi"/>
-        </w:rPr>
-        <w:t>Usability</w:t>
-      </w:r>
-      <w:proofErr w:type="spellEnd"/>
-      <w:r>
-        <w:rPr>
-          <w:rFonts w:asciiTheme="majorHAnsi" w:hAnsiTheme="majorHAnsi"/>
-        </w:rPr>
-        <w:t xml:space="preserve"> Scale.</w:t>
+        <w:t>Di seguito si riporta una scheda di esempio per la compilazione del questionario SUS (System Usability Scale.</w:t>
       </w:r>
     </w:p>
     <w:p>
@@ -21123,15 +20942,7 @@
       <w:fldChar w:fldCharType="end"/>
     </w:r>
     <w:r>
-      <w:t xml:space="preserve"> </w:t>
-    </w:r>
-    <w:proofErr w:type="spellStart"/>
-    <w:r>
-      <w:t>Healthy</w:t>
-    </w:r>
-    <w:proofErr w:type="spellEnd"/>
-    <w:r>
-      <w:t xml:space="preserve"> Catering</w:t>
+      <w:t xml:space="preserve"> Healthy Catering</w:t>
     </w:r>
     <w:r>
       <w:t xml:space="preserve"> – PPM documentazione </w:t>
@@ -25554,7 +25365,7 @@
   <w:abstractNum w:abstractNumId="35" w15:restartNumberingAfterBreak="0">
     <w:nsid w:val="7AA606F1"/>
     <w:multiLevelType w:val="hybridMultilevel"/>
-    <w:tmpl w:val="48C4041A"/>
+    <w:tmpl w:val="2E748FAE"/>
     <w:lvl w:ilvl="0" w:tplc="04100001">
       <w:start w:val="1"/>
       <w:numFmt w:val="bullet"/>

</xml_diff>

<commit_message>
Eliminati riferimenti al carica e salva partita
</commit_message>
<xml_diff>
--- a/doc/pianificazione/Modello Documentazione.docx
+++ b/doc/pianificazione/Modello Documentazione.docx
@@ -12173,13 +12173,14 @@
         <w:rPr>
           <w:rFonts w:asciiTheme="minorHAnsi" w:hAnsiTheme="minorHAnsi" w:cstheme="minorHAnsi"/>
         </w:rPr>
-        <w:t>Carica</w:t>
-      </w:r>
-      <w:r>
-        <w:rPr>
-          <w:rFonts w:asciiTheme="minorHAnsi" w:hAnsiTheme="minorHAnsi" w:cstheme="minorHAnsi"/>
-        </w:rPr>
-        <w:t xml:space="preserve"> Partita</w:t>
+        <w:t xml:space="preserve">Classifica </w:t>
+      </w:r>
+      <w:r>
+        <w:rPr>
+          <w:rFonts w:asciiTheme="minorHAnsi" w:hAnsiTheme="minorHAnsi" w:cstheme="minorHAnsi"/>
+          <w:lang w:val="en-ZA"/>
+        </w:rPr>
+        <w:sym w:font="Wingdings" w:char="F0E0"/>
       </w:r>
       <w:r>
         <w:rPr>
@@ -12190,15 +12191,28 @@
       <w:r>
         <w:rPr>
           <w:rFonts w:asciiTheme="minorHAnsi" w:hAnsiTheme="minorHAnsi" w:cstheme="minorHAnsi"/>
-          <w:lang w:val="en-ZA"/>
-        </w:rPr>
-        <w:sym w:font="Wingdings" w:char="F0E0"/>
-      </w:r>
-      <w:r>
-        <w:rPr>
-          <w:rFonts w:asciiTheme="minorHAnsi" w:hAnsiTheme="minorHAnsi" w:cstheme="minorHAnsi"/>
-        </w:rPr>
-        <w:t xml:space="preserve"> il giocatore riprenderà da dove ha salvato</w:t>
+        </w:rPr>
+        <w:t xml:space="preserve">pagina dove viene visualizzata la classifica </w:t>
+      </w:r>
+      <w:proofErr w:type="gramStart"/>
+      <w:r>
+        <w:rPr>
+          <w:rFonts w:asciiTheme="minorHAnsi" w:hAnsiTheme="minorHAnsi" w:cstheme="minorHAnsi"/>
+        </w:rPr>
+        <w:t xml:space="preserve">dei </w:t>
+      </w:r>
+      <w:r>
+        <w:rPr>
+          <w:rFonts w:asciiTheme="minorHAnsi" w:hAnsiTheme="minorHAnsi" w:cstheme="minorHAnsi"/>
+        </w:rPr>
+        <w:t>x</w:t>
+      </w:r>
+      <w:proofErr w:type="gramEnd"/>
+      <w:r>
+        <w:rPr>
+          <w:rFonts w:asciiTheme="minorHAnsi" w:hAnsiTheme="minorHAnsi" w:cstheme="minorHAnsi"/>
+        </w:rPr>
+        <w:t xml:space="preserve"> migliori punteggi</w:t>
       </w:r>
       <w:r>
         <w:rPr>
@@ -12223,7 +12237,7 @@
         <w:rPr>
           <w:rFonts w:asciiTheme="minorHAnsi" w:hAnsiTheme="minorHAnsi" w:cstheme="minorHAnsi"/>
         </w:rPr>
-        <w:t xml:space="preserve">Classifica </w:t>
+        <w:t xml:space="preserve">Opzioni </w:t>
       </w:r>
       <w:r>
         <w:rPr>
@@ -12236,33 +12250,7 @@
         <w:rPr>
           <w:rFonts w:asciiTheme="minorHAnsi" w:hAnsiTheme="minorHAnsi" w:cstheme="minorHAnsi"/>
         </w:rPr>
-        <w:t xml:space="preserve"> </w:t>
-      </w:r>
-      <w:r>
-        <w:rPr>
-          <w:rFonts w:asciiTheme="minorHAnsi" w:hAnsiTheme="minorHAnsi" w:cstheme="minorHAnsi"/>
-        </w:rPr>
-        <w:t xml:space="preserve">pagina dove viene visualizzata la classifica </w:t>
-      </w:r>
-      <w:proofErr w:type="gramStart"/>
-      <w:r>
-        <w:rPr>
-          <w:rFonts w:asciiTheme="minorHAnsi" w:hAnsiTheme="minorHAnsi" w:cstheme="minorHAnsi"/>
-        </w:rPr>
-        <w:t xml:space="preserve">dei </w:t>
-      </w:r>
-      <w:r>
-        <w:rPr>
-          <w:rFonts w:asciiTheme="minorHAnsi" w:hAnsiTheme="minorHAnsi" w:cstheme="minorHAnsi"/>
-        </w:rPr>
-        <w:t>x</w:t>
-      </w:r>
-      <w:proofErr w:type="gramEnd"/>
-      <w:r>
-        <w:rPr>
-          <w:rFonts w:asciiTheme="minorHAnsi" w:hAnsiTheme="minorHAnsi" w:cstheme="minorHAnsi"/>
-        </w:rPr>
-        <w:t xml:space="preserve"> migliori punteggi</w:t>
+        <w:t xml:space="preserve"> permette di modificare le opzioni audio e video del gioco</w:t>
       </w:r>
       <w:r>
         <w:rPr>
@@ -12287,7 +12275,7 @@
         <w:rPr>
           <w:rFonts w:asciiTheme="minorHAnsi" w:hAnsiTheme="minorHAnsi" w:cstheme="minorHAnsi"/>
         </w:rPr>
-        <w:t xml:space="preserve">Opzioni </w:t>
+        <w:t xml:space="preserve">Crediti </w:t>
       </w:r>
       <w:r>
         <w:rPr>
@@ -12300,7 +12288,7 @@
         <w:rPr>
           <w:rFonts w:asciiTheme="minorHAnsi" w:hAnsiTheme="minorHAnsi" w:cstheme="minorHAnsi"/>
         </w:rPr>
-        <w:t xml:space="preserve"> permette di modificare le opzioni audio e video del gioco</w:t>
+        <w:t xml:space="preserve"> riconoscimenti degli sviluppatori e collaboratori esterni</w:t>
       </w:r>
       <w:r>
         <w:rPr>
@@ -12325,44 +12313,6 @@
         <w:rPr>
           <w:rFonts w:asciiTheme="minorHAnsi" w:hAnsiTheme="minorHAnsi" w:cstheme="minorHAnsi"/>
         </w:rPr>
-        <w:t xml:space="preserve">Crediti </w:t>
-      </w:r>
-      <w:r>
-        <w:rPr>
-          <w:rFonts w:asciiTheme="minorHAnsi" w:hAnsiTheme="minorHAnsi" w:cstheme="minorHAnsi"/>
-          <w:lang w:val="en-ZA"/>
-        </w:rPr>
-        <w:sym w:font="Wingdings" w:char="F0E0"/>
-      </w:r>
-      <w:r>
-        <w:rPr>
-          <w:rFonts w:asciiTheme="minorHAnsi" w:hAnsiTheme="minorHAnsi" w:cstheme="minorHAnsi"/>
-        </w:rPr>
-        <w:t xml:space="preserve"> riconoscimenti degli sviluppatori e collaboratori esterni</w:t>
-      </w:r>
-      <w:r>
-        <w:rPr>
-          <w:rFonts w:asciiTheme="minorHAnsi" w:hAnsiTheme="minorHAnsi" w:cstheme="minorHAnsi"/>
-        </w:rPr>
-        <w:t>.</w:t>
-      </w:r>
-    </w:p>
-    <w:p>
-      <w:pPr>
-        <w:pStyle w:val="Paragrafoelenco"/>
-        <w:numPr>
-          <w:ilvl w:val="0"/>
-          <w:numId w:val="36"/>
-        </w:numPr>
-        <w:jc w:val="both"/>
-        <w:rPr>
-          <w:rFonts w:asciiTheme="minorHAnsi" w:hAnsiTheme="minorHAnsi" w:cstheme="minorHAnsi"/>
-        </w:rPr>
-      </w:pPr>
-      <w:r>
-        <w:rPr>
-          <w:rFonts w:asciiTheme="minorHAnsi" w:hAnsiTheme="minorHAnsi" w:cstheme="minorHAnsi"/>
-        </w:rPr>
         <w:t xml:space="preserve">Esci dal gioco </w:t>
       </w:r>
       <w:r>
@@ -12805,7 +12755,6 @@
         <w:rPr>
           <w:rFonts w:asciiTheme="minorHAnsi" w:hAnsiTheme="minorHAnsi" w:cstheme="minorHAnsi"/>
         </w:rPr>
-        <w:lastRenderedPageBreak/>
         <w:t>D = - 3 %</w:t>
       </w:r>
     </w:p>
@@ -12825,6 +12774,7 @@
         <w:rPr>
           <w:rFonts w:asciiTheme="minorHAnsi" w:hAnsiTheme="minorHAnsi" w:cstheme="minorHAnsi"/>
         </w:rPr>
+        <w:lastRenderedPageBreak/>
         <w:t>E = - 5 %</w:t>
       </w:r>
     </w:p>
@@ -13274,14 +13224,7 @@
         <w:rPr>
           <w:rFonts w:asciiTheme="minorHAnsi" w:hAnsiTheme="minorHAnsi" w:cstheme="minorHAnsi"/>
         </w:rPr>
-        <w:t xml:space="preserve">Sarà sempre possibile, in ogni momento accedere ad una sezione aiuto dove sono riportate in maniera sintetica, tutti i comandi e le azioni eseguibili in gioco, in modo da non obbligare l’utente che ha </w:t>
-      </w:r>
-      <w:r>
-        <w:rPr>
-          <w:rFonts w:asciiTheme="minorHAnsi" w:hAnsiTheme="minorHAnsi" w:cstheme="minorHAnsi"/>
-        </w:rPr>
-        <w:lastRenderedPageBreak/>
-        <w:t xml:space="preserve">già superato il Tutorial di doverlo </w:t>
+        <w:t xml:space="preserve">Sarà sempre possibile, in ogni momento accedere ad una sezione aiuto dove sono riportate in maniera sintetica, tutti i comandi e le azioni eseguibili in gioco, in modo da non obbligare l’utente che ha già superato il Tutorial di doverlo </w:t>
       </w:r>
       <w:proofErr w:type="spellStart"/>
       <w:r>
@@ -13313,6 +13256,7 @@
         <w:rPr>
           <w:rFonts w:asciiTheme="minorHAnsi" w:hAnsiTheme="minorHAnsi" w:cstheme="minorHAnsi"/>
         </w:rPr>
+        <w:lastRenderedPageBreak/>
         <w:t>All’inizio del livello verrà domandato all’utente se ha mai giocato in passato ad un FPS, in modo da poter saltare il tutorial base dei movimenti.</w:t>
       </w:r>
     </w:p>
@@ -13914,10 +13858,10 @@
           <w:lang w:val="en-US"/>
         </w:rPr>
         <w:drawing>
-          <wp:inline distT="0" distB="0" distL="0" distR="0" wp14:anchorId="1F1DC6FB" wp14:editId="1ACFA90E">
-            <wp:extent cx="2867025" cy="5200650"/>
-            <wp:effectExtent l="0" t="0" r="0" b="0"/>
-            <wp:docPr id="8" name="Immagine 8"/>
+          <wp:inline distT="0" distB="0" distL="0" distR="0" wp14:anchorId="7B799656" wp14:editId="441C5A63">
+            <wp:extent cx="2867025" cy="4391025"/>
+            <wp:effectExtent l="0" t="0" r="0" b="9525"/>
+            <wp:docPr id="10" name="Immagine 10"/>
             <wp:cNvGraphicFramePr>
               <a:graphicFrameLocks xmlns:a="http://schemas.openxmlformats.org/drawingml/2006/main" noChangeAspect="1"/>
             </wp:cNvGraphicFramePr>
@@ -13925,7 +13869,7 @@
               <a:graphicData uri="http://schemas.openxmlformats.org/drawingml/2006/picture">
                 <pic:pic xmlns:pic="http://schemas.openxmlformats.org/drawingml/2006/picture">
                   <pic:nvPicPr>
-                    <pic:cNvPr id="8" name="Immagine 8"/>
+                    <pic:cNvPr id="10" name="Immagine 10"/>
                     <pic:cNvPicPr/>
                   </pic:nvPicPr>
                   <pic:blipFill>
@@ -13943,7 +13887,7 @@
                   <pic:spPr>
                     <a:xfrm>
                       <a:off x="0" y="0"/>
-                      <a:ext cx="2867025" cy="5200650"/>
+                      <a:ext cx="2867025" cy="4391025"/>
                     </a:xfrm>
                     <a:prstGeom prst="rect">
                       <a:avLst/>
@@ -13981,6 +13925,51 @@
           <w:rFonts w:asciiTheme="minorHAnsi" w:hAnsiTheme="minorHAnsi" w:cstheme="minorHAnsi"/>
           <w:lang w:val="en-US"/>
         </w:rPr>
+        <w:t>Selezione</w:t>
+      </w:r>
+      <w:proofErr w:type="spellEnd"/>
+      <w:r>
+        <w:rPr>
+          <w:rFonts w:asciiTheme="minorHAnsi" w:hAnsiTheme="minorHAnsi" w:cstheme="minorHAnsi"/>
+          <w:lang w:val="en-US"/>
+        </w:rPr>
+        <w:t xml:space="preserve"> </w:t>
+      </w:r>
+      <w:proofErr w:type="spellStart"/>
+      <w:r>
+        <w:rPr>
+          <w:rFonts w:asciiTheme="minorHAnsi" w:hAnsiTheme="minorHAnsi" w:cstheme="minorHAnsi"/>
+          <w:lang w:val="en-US"/>
+        </w:rPr>
+        <w:t>Livello</w:t>
+      </w:r>
+      <w:proofErr w:type="spellEnd"/>
+    </w:p>
+    <w:p>
+      <w:pPr>
+        <w:pStyle w:val="Paragrafoelenco"/>
+        <w:numPr>
+          <w:ilvl w:val="0"/>
+          <w:numId w:val="45"/>
+        </w:numPr>
+        <w:rPr>
+          <w:rFonts w:asciiTheme="minorHAnsi" w:hAnsiTheme="minorHAnsi" w:cstheme="minorHAnsi"/>
+          <w:lang w:val="en-US"/>
+        </w:rPr>
+      </w:pPr>
+      <w:r>
+        <w:rPr>
+          <w:rFonts w:asciiTheme="minorHAnsi" w:hAnsiTheme="minorHAnsi" w:cstheme="minorHAnsi"/>
+          <w:lang w:val="en-US"/>
+        </w:rPr>
+        <w:t xml:space="preserve">Menu </w:t>
+      </w:r>
+      <w:proofErr w:type="spellStart"/>
+      <w:r>
+        <w:rPr>
+          <w:rFonts w:asciiTheme="minorHAnsi" w:hAnsiTheme="minorHAnsi" w:cstheme="minorHAnsi"/>
+          <w:lang w:val="en-US"/>
+        </w:rPr>
         <w:t>opzioni</w:t>
       </w:r>
       <w:proofErr w:type="spellEnd"/>
@@ -14001,63 +13990,13 @@
         </w:numPr>
         <w:rPr>
           <w:rFonts w:asciiTheme="minorHAnsi" w:hAnsiTheme="minorHAnsi" w:cstheme="minorHAnsi"/>
-          <w:lang w:val="en-US"/>
-        </w:rPr>
-      </w:pPr>
-      <w:r>
-        <w:rPr>
-          <w:rFonts w:asciiTheme="minorHAnsi" w:hAnsiTheme="minorHAnsi" w:cstheme="minorHAnsi"/>
-          <w:lang w:val="en-US"/>
-        </w:rPr>
-        <w:t xml:space="preserve">Menu </w:t>
-      </w:r>
-      <w:proofErr w:type="spellStart"/>
-      <w:r>
-        <w:rPr>
-          <w:rFonts w:asciiTheme="minorHAnsi" w:hAnsiTheme="minorHAnsi" w:cstheme="minorHAnsi"/>
-          <w:lang w:val="en-US"/>
-        </w:rPr>
-        <w:t>Opzioni</w:t>
-      </w:r>
-      <w:proofErr w:type="spellEnd"/>
-      <w:r>
-        <w:rPr>
-          <w:rFonts w:asciiTheme="minorHAnsi" w:hAnsiTheme="minorHAnsi" w:cstheme="minorHAnsi"/>
-          <w:lang w:val="en-US"/>
-        </w:rPr>
-        <w:t xml:space="preserve"> </w:t>
-      </w:r>
-      <w:proofErr w:type="spellStart"/>
-      <w:r>
-        <w:rPr>
-          <w:rFonts w:asciiTheme="minorHAnsi" w:hAnsiTheme="minorHAnsi" w:cstheme="minorHAnsi"/>
-          <w:lang w:val="en-US"/>
-        </w:rPr>
-        <w:t>Impostazioni</w:t>
-      </w:r>
-      <w:proofErr w:type="spellEnd"/>
-      <w:r>
-        <w:rPr>
-          <w:rFonts w:asciiTheme="minorHAnsi" w:hAnsiTheme="minorHAnsi" w:cstheme="minorHAnsi"/>
-          <w:lang w:val="en-US"/>
-        </w:rPr>
-        <w:t xml:space="preserve"> </w:t>
-      </w:r>
-      <w:proofErr w:type="spellStart"/>
-      <w:r>
-        <w:rPr>
-          <w:rFonts w:asciiTheme="minorHAnsi" w:hAnsiTheme="minorHAnsi" w:cstheme="minorHAnsi"/>
-          <w:lang w:val="en-US"/>
-        </w:rPr>
-        <w:t>Grafica</w:t>
-      </w:r>
-      <w:proofErr w:type="spellEnd"/>
-      <w:r>
-        <w:rPr>
-          <w:rFonts w:asciiTheme="minorHAnsi" w:hAnsiTheme="minorHAnsi" w:cstheme="minorHAnsi"/>
-          <w:lang w:val="en-US"/>
-        </w:rPr>
-        <w:t xml:space="preserve"> e Audio</w:t>
+        </w:rPr>
+      </w:pPr>
+      <w:r>
+        <w:rPr>
+          <w:rFonts w:asciiTheme="minorHAnsi" w:hAnsiTheme="minorHAnsi" w:cstheme="minorHAnsi"/>
+        </w:rPr>
+        <w:t>Menu Opzioni Impostazioni Grafica e Audio</w:t>
       </w:r>
     </w:p>
     <w:p>
@@ -14076,10 +14015,10 @@
         </w:rPr>
         <w:lastRenderedPageBreak/>
         <w:drawing>
-          <wp:inline distT="0" distB="0" distL="0" distR="0" wp14:anchorId="691A42A7" wp14:editId="4262F2D8">
-            <wp:extent cx="3069203" cy="3324438"/>
-            <wp:effectExtent l="0" t="0" r="0" b="0"/>
-            <wp:docPr id="7" name="Immagine 7"/>
+          <wp:inline distT="0" distB="0" distL="0" distR="0" wp14:anchorId="25E102BF" wp14:editId="3B1A2326">
+            <wp:extent cx="4962525" cy="4905375"/>
+            <wp:effectExtent l="0" t="0" r="0" b="9525"/>
+            <wp:docPr id="11" name="Immagine 11"/>
             <wp:cNvGraphicFramePr>
               <a:graphicFrameLocks xmlns:a="http://schemas.openxmlformats.org/drawingml/2006/main" noChangeAspect="1"/>
             </wp:cNvGraphicFramePr>
@@ -14087,7 +14026,7 @@
               <a:graphicData uri="http://schemas.openxmlformats.org/drawingml/2006/picture">
                 <pic:pic xmlns:pic="http://schemas.openxmlformats.org/drawingml/2006/picture">
                   <pic:nvPicPr>
-                    <pic:cNvPr id="7" name="Immagine 7"/>
+                    <pic:cNvPr id="11" name="Immagine 11"/>
                     <pic:cNvPicPr/>
                   </pic:nvPicPr>
                   <pic:blipFill>
@@ -14105,7 +14044,7 @@
                   <pic:spPr>
                     <a:xfrm>
                       <a:off x="0" y="0"/>
-                      <a:ext cx="3076042" cy="3331845"/>
+                      <a:ext cx="4962525" cy="4905375"/>
                     </a:xfrm>
                     <a:prstGeom prst="rect">
                       <a:avLst/>
@@ -14299,6 +14238,7 @@
           <w:rFonts w:asciiTheme="minorHAnsi" w:hAnsiTheme="minorHAnsi" w:cstheme="minorHAnsi"/>
           <w:lang w:val="en-US"/>
         </w:rPr>
+        <w:lastRenderedPageBreak/>
         <w:t>Classifica</w:t>
       </w:r>
       <w:proofErr w:type="spellEnd"/>
@@ -14486,7 +14426,6 @@
           <w:rFonts w:asciiTheme="minorHAnsi" w:hAnsiTheme="minorHAnsi" w:cstheme="minorHAnsi"/>
           <w:lang w:val="en-US"/>
         </w:rPr>
-        <w:lastRenderedPageBreak/>
         <w:t xml:space="preserve">Flowchart del </w:t>
       </w:r>
       <w:proofErr w:type="spellStart"/>
@@ -14836,7 +14775,6 @@
       <w:r>
         <w:rPr>
           <w:rFonts w:asciiTheme="minorHAnsi" w:hAnsiTheme="minorHAnsi" w:cstheme="minorHAnsi"/>
-          <w:lang w:val="en-US"/>
         </w:rPr>
         <w:t>Descrizione dei pulsanti del gioco.</w:t>
       </w:r>
@@ -14871,43 +14809,14 @@
         </w:rPr>
       </w:pPr>
       <w:r>
-        <w:rPr>
-          <w:lang w:val="en-US"/>
-        </w:rPr>
         <w:br w:type="page"/>
       </w:r>
-      <w:proofErr w:type="spellStart"/>
-      <w:r>
-        <w:rPr>
-          <w:rFonts w:asciiTheme="minorHAnsi" w:hAnsiTheme="minorHAnsi" w:cstheme="minorHAnsi"/>
-          <w:lang w:val="en-US"/>
+      <w:r>
+        <w:rPr>
+          <w:rFonts w:asciiTheme="minorHAnsi" w:hAnsiTheme="minorHAnsi" w:cstheme="minorHAnsi"/>
         </w:rPr>
         <w:lastRenderedPageBreak/>
-        <w:t>Descrizione</w:t>
-      </w:r>
-      <w:proofErr w:type="spellEnd"/>
-      <w:r>
-        <w:rPr>
-          <w:rFonts w:asciiTheme="minorHAnsi" w:hAnsiTheme="minorHAnsi" w:cstheme="minorHAnsi"/>
-          <w:lang w:val="en-US"/>
-        </w:rPr>
-        <w:t xml:space="preserve"> </w:t>
-      </w:r>
-      <w:proofErr w:type="spellStart"/>
-      <w:r>
-        <w:rPr>
-          <w:rFonts w:asciiTheme="minorHAnsi" w:hAnsiTheme="minorHAnsi" w:cstheme="minorHAnsi"/>
-          <w:lang w:val="en-US"/>
-        </w:rPr>
-        <w:t>interazioni</w:t>
-      </w:r>
-      <w:proofErr w:type="spellEnd"/>
-      <w:r>
-        <w:rPr>
-          <w:rFonts w:asciiTheme="minorHAnsi" w:hAnsiTheme="minorHAnsi" w:cstheme="minorHAnsi"/>
-          <w:lang w:val="en-US"/>
-        </w:rPr>
-        <w:t xml:space="preserve"> NPC</w:t>
+        <w:t>Descrizione interazioni NPC</w:t>
       </w:r>
     </w:p>
     <w:p>
@@ -14915,7 +14824,6 @@
         <w:pStyle w:val="Titolo1"/>
         <w:rPr>
           <w:color w:val="A8D08D" w:themeColor="accent6" w:themeTint="99"/>
-          <w:lang w:val="en-US"/>
         </w:rPr>
       </w:pPr>
       <w:bookmarkStart w:id="109" w:name="_Toc101112602"/>
@@ -14924,7 +14832,6 @@
       <w:r>
         <w:rPr>
           <w:color w:val="A8D08D" w:themeColor="accent6" w:themeTint="99"/>
-          <w:lang w:val="en-US"/>
         </w:rPr>
         <w:t>Test</w:t>
       </w:r>
@@ -14940,7 +14847,6 @@
           <w:b/>
           <w:bCs/>
           <w:color w:val="538135" w:themeColor="accent6" w:themeShade="BF"/>
-          <w:lang w:val="en-US"/>
         </w:rPr>
       </w:pPr>
       <w:bookmarkStart w:id="112" w:name="_Toc41665027"/>
@@ -14953,7 +14859,6 @@
           <w:b/>
           <w:bCs/>
           <w:color w:val="538135" w:themeColor="accent6" w:themeShade="BF"/>
-          <w:lang w:val="en-US"/>
         </w:rPr>
         <w:t>Alpha test</w:t>
       </w:r>

</xml_diff>

<commit_message>
Aggiunto prototipo classifica, crediti e selezione livelli
</commit_message>
<xml_diff>
--- a/doc/pianificazione/Modello Documentazione.docx
+++ b/doc/pianificazione/Modello Documentazione.docx
@@ -12192,14 +12192,7 @@
         <w:rPr>
           <w:rFonts w:asciiTheme="minorHAnsi" w:hAnsiTheme="minorHAnsi" w:cstheme="minorHAnsi"/>
         </w:rPr>
-        <w:t xml:space="preserve">pagina dove viene visualizzata la classifica </w:t>
-      </w:r>
-      <w:proofErr w:type="gramStart"/>
-      <w:r>
-        <w:rPr>
-          <w:rFonts w:asciiTheme="minorHAnsi" w:hAnsiTheme="minorHAnsi" w:cstheme="minorHAnsi"/>
-        </w:rPr>
-        <w:t xml:space="preserve">dei </w:t>
+        <w:t xml:space="preserve">pagina dove viene visualizzata la classifica dei </w:t>
       </w:r>
       <w:r>
         <w:rPr>
@@ -12207,7 +12200,6 @@
         </w:rPr>
         <w:t>x</w:t>
       </w:r>
-      <w:proofErr w:type="gramEnd"/>
       <w:r>
         <w:rPr>
           <w:rFonts w:asciiTheme="minorHAnsi" w:hAnsiTheme="minorHAnsi" w:cstheme="minorHAnsi"/>
@@ -13531,21 +13523,7 @@
         <w:rPr>
           <w:rFonts w:asciiTheme="minorHAnsi" w:hAnsiTheme="minorHAnsi" w:cstheme="minorHAnsi"/>
         </w:rPr>
-        <w:t xml:space="preserve">Il livello </w:t>
-      </w:r>
-      <w:proofErr w:type="gramStart"/>
-      <w:r>
-        <w:rPr>
-          <w:rFonts w:asciiTheme="minorHAnsi" w:hAnsiTheme="minorHAnsi" w:cstheme="minorHAnsi"/>
-        </w:rPr>
-        <w:t>2</w:t>
-      </w:r>
-      <w:proofErr w:type="gramEnd"/>
-      <w:r>
-        <w:rPr>
-          <w:rFonts w:asciiTheme="minorHAnsi" w:hAnsiTheme="minorHAnsi" w:cstheme="minorHAnsi"/>
-        </w:rPr>
-        <w:t xml:space="preserve"> è caratterizzato dall’interazione con clienti con la patologia x</w:t>
+        <w:t>Il livello 2 è caratterizzato dall’interazione con clienti con la patologia x</w:t>
       </w:r>
     </w:p>
     <w:p>
@@ -13947,61 +13925,6 @@
     </w:p>
     <w:p>
       <w:pPr>
-        <w:pStyle w:val="Paragrafoelenco"/>
-        <w:numPr>
-          <w:ilvl w:val="0"/>
-          <w:numId w:val="45"/>
-        </w:numPr>
-        <w:rPr>
-          <w:rFonts w:asciiTheme="minorHAnsi" w:hAnsiTheme="minorHAnsi" w:cstheme="minorHAnsi"/>
-          <w:lang w:val="en-US"/>
-        </w:rPr>
-      </w:pPr>
-      <w:r>
-        <w:rPr>
-          <w:rFonts w:asciiTheme="minorHAnsi" w:hAnsiTheme="minorHAnsi" w:cstheme="minorHAnsi"/>
-          <w:lang w:val="en-US"/>
-        </w:rPr>
-        <w:t xml:space="preserve">Menu </w:t>
-      </w:r>
-      <w:proofErr w:type="spellStart"/>
-      <w:r>
-        <w:rPr>
-          <w:rFonts w:asciiTheme="minorHAnsi" w:hAnsiTheme="minorHAnsi" w:cstheme="minorHAnsi"/>
-          <w:lang w:val="en-US"/>
-        </w:rPr>
-        <w:t>opzioni</w:t>
-      </w:r>
-      <w:proofErr w:type="spellEnd"/>
-      <w:r>
-        <w:rPr>
-          <w:rFonts w:asciiTheme="minorHAnsi" w:hAnsiTheme="minorHAnsi" w:cstheme="minorHAnsi"/>
-          <w:lang w:val="en-US"/>
-        </w:rPr>
-        <w:t>.</w:t>
-      </w:r>
-    </w:p>
-    <w:p>
-      <w:pPr>
-        <w:pStyle w:val="Paragrafoelenco"/>
-        <w:numPr>
-          <w:ilvl w:val="1"/>
-          <w:numId w:val="45"/>
-        </w:numPr>
-        <w:rPr>
-          <w:rFonts w:asciiTheme="minorHAnsi" w:hAnsiTheme="minorHAnsi" w:cstheme="minorHAnsi"/>
-        </w:rPr>
-      </w:pPr>
-      <w:r>
-        <w:rPr>
-          <w:rFonts w:asciiTheme="minorHAnsi" w:hAnsiTheme="minorHAnsi" w:cstheme="minorHAnsi"/>
-        </w:rPr>
-        <w:t>Menu Opzioni Impostazioni Grafica e Audio</w:t>
-      </w:r>
-    </w:p>
-    <w:p>
-      <w:pPr>
-        <w:jc w:val="center"/>
         <w:rPr>
           <w:rFonts w:asciiTheme="minorHAnsi" w:hAnsiTheme="minorHAnsi" w:cstheme="minorHAnsi"/>
           <w:lang w:val="en-US"/>
@@ -14015,10 +13938,10 @@
         </w:rPr>
         <w:lastRenderedPageBreak/>
         <w:drawing>
-          <wp:inline distT="0" distB="0" distL="0" distR="0" wp14:anchorId="25E102BF" wp14:editId="3B1A2326">
-            <wp:extent cx="4962525" cy="4905375"/>
-            <wp:effectExtent l="0" t="0" r="0" b="9525"/>
-            <wp:docPr id="11" name="Immagine 11"/>
+          <wp:inline distT="0" distB="0" distL="0" distR="0" wp14:anchorId="56C9D7DB" wp14:editId="463FCF77">
+            <wp:extent cx="4772025" cy="4200525"/>
+            <wp:effectExtent l="0" t="0" r="9525" b="9525"/>
+            <wp:docPr id="14" name="Immagine 14"/>
             <wp:cNvGraphicFramePr>
               <a:graphicFrameLocks xmlns:a="http://schemas.openxmlformats.org/drawingml/2006/main" noChangeAspect="1"/>
             </wp:cNvGraphicFramePr>
@@ -14026,7 +13949,7 @@
               <a:graphicData uri="http://schemas.openxmlformats.org/drawingml/2006/picture">
                 <pic:pic xmlns:pic="http://schemas.openxmlformats.org/drawingml/2006/picture">
                   <pic:nvPicPr>
-                    <pic:cNvPr id="11" name="Immagine 11"/>
+                    <pic:cNvPr id="14" name="Immagine 14"/>
                     <pic:cNvPicPr/>
                   </pic:nvPicPr>
                   <pic:blipFill>
@@ -14044,7 +13967,7 @@
                   <pic:spPr>
                     <a:xfrm>
                       <a:off x="0" y="0"/>
-                      <a:ext cx="4962525" cy="4905375"/>
+                      <a:ext cx="4772025" cy="4200525"/>
                     </a:xfrm>
                     <a:prstGeom prst="rect">
                       <a:avLst/>
@@ -14061,62 +13984,55 @@
       <w:pPr>
         <w:pStyle w:val="Paragrafoelenco"/>
         <w:numPr>
+          <w:ilvl w:val="0"/>
+          <w:numId w:val="45"/>
+        </w:numPr>
+        <w:rPr>
+          <w:rFonts w:asciiTheme="minorHAnsi" w:hAnsiTheme="minorHAnsi" w:cstheme="minorHAnsi"/>
+          <w:lang w:val="en-US"/>
+        </w:rPr>
+      </w:pPr>
+      <w:r>
+        <w:rPr>
+          <w:rFonts w:asciiTheme="minorHAnsi" w:hAnsiTheme="minorHAnsi" w:cstheme="minorHAnsi"/>
+          <w:lang w:val="en-US"/>
+        </w:rPr>
+        <w:t xml:space="preserve">Menu </w:t>
+      </w:r>
+      <w:proofErr w:type="spellStart"/>
+      <w:r>
+        <w:rPr>
+          <w:rFonts w:asciiTheme="minorHAnsi" w:hAnsiTheme="minorHAnsi" w:cstheme="minorHAnsi"/>
+          <w:lang w:val="en-US"/>
+        </w:rPr>
+        <w:t>opzioni</w:t>
+      </w:r>
+      <w:proofErr w:type="spellEnd"/>
+      <w:r>
+        <w:rPr>
+          <w:rFonts w:asciiTheme="minorHAnsi" w:hAnsiTheme="minorHAnsi" w:cstheme="minorHAnsi"/>
+          <w:lang w:val="en-US"/>
+        </w:rPr>
+        <w:t>.</w:t>
+      </w:r>
+    </w:p>
+    <w:p>
+      <w:pPr>
+        <w:pStyle w:val="Paragrafoelenco"/>
+        <w:numPr>
           <w:ilvl w:val="1"/>
           <w:numId w:val="45"/>
         </w:numPr>
         <w:rPr>
           <w:rFonts w:asciiTheme="minorHAnsi" w:hAnsiTheme="minorHAnsi" w:cstheme="minorHAnsi"/>
-          <w:lang w:val="en-US"/>
-        </w:rPr>
-      </w:pPr>
-      <w:r>
-        <w:rPr>
-          <w:rFonts w:asciiTheme="minorHAnsi" w:hAnsiTheme="minorHAnsi" w:cstheme="minorHAnsi"/>
-          <w:lang w:val="en-US"/>
-        </w:rPr>
-        <w:t xml:space="preserve">Menu </w:t>
-      </w:r>
-      <w:proofErr w:type="spellStart"/>
-      <w:r>
-        <w:rPr>
-          <w:rFonts w:asciiTheme="minorHAnsi" w:hAnsiTheme="minorHAnsi" w:cstheme="minorHAnsi"/>
-          <w:lang w:val="en-US"/>
-        </w:rPr>
-        <w:t>Opzioni</w:t>
-      </w:r>
-      <w:proofErr w:type="spellEnd"/>
-      <w:r>
-        <w:rPr>
-          <w:rFonts w:asciiTheme="minorHAnsi" w:hAnsiTheme="minorHAnsi" w:cstheme="minorHAnsi"/>
-          <w:lang w:val="en-US"/>
-        </w:rPr>
-        <w:t xml:space="preserve"> </w:t>
-      </w:r>
-      <w:proofErr w:type="spellStart"/>
-      <w:r>
-        <w:rPr>
-          <w:rFonts w:asciiTheme="minorHAnsi" w:hAnsiTheme="minorHAnsi" w:cstheme="minorHAnsi"/>
-          <w:lang w:val="en-US"/>
-        </w:rPr>
-        <w:t>Impostazioni</w:t>
-      </w:r>
-      <w:proofErr w:type="spellEnd"/>
-      <w:r>
-        <w:rPr>
-          <w:rFonts w:asciiTheme="minorHAnsi" w:hAnsiTheme="minorHAnsi" w:cstheme="minorHAnsi"/>
-          <w:lang w:val="en-US"/>
-        </w:rPr>
-        <w:t xml:space="preserve"> </w:t>
-      </w:r>
-      <w:proofErr w:type="spellStart"/>
-      <w:r>
-        <w:rPr>
-          <w:rFonts w:asciiTheme="minorHAnsi" w:hAnsiTheme="minorHAnsi" w:cstheme="minorHAnsi"/>
-          <w:lang w:val="en-US"/>
-        </w:rPr>
-        <w:t>Controlli</w:t>
-      </w:r>
-      <w:proofErr w:type="spellEnd"/>
+        </w:rPr>
+      </w:pPr>
+      <w:r>
+        <w:rPr>
+          <w:rFonts w:asciiTheme="minorHAnsi" w:hAnsiTheme="minorHAnsi" w:cstheme="minorHAnsi"/>
+        </w:rPr>
+        <w:t>Menu Opzioni Impostazioni Grafica e Audio</w:t>
+      </w:r>
     </w:p>
     <w:p>
       <w:pPr>
@@ -14132,11 +14048,12 @@
           <w:noProof/>
           <w:lang w:val="en-US"/>
         </w:rPr>
+        <w:lastRenderedPageBreak/>
         <w:drawing>
-          <wp:inline distT="0" distB="0" distL="0" distR="0" wp14:anchorId="02FB620F" wp14:editId="3F8C81DA">
-            <wp:extent cx="4581525" cy="2914650"/>
-            <wp:effectExtent l="0" t="0" r="9525" b="0"/>
-            <wp:docPr id="9" name="Immagine 9"/>
+          <wp:inline distT="0" distB="0" distL="0" distR="0" wp14:anchorId="048D1F3A" wp14:editId="03B3E6B7">
+            <wp:extent cx="4962525" cy="6105525"/>
+            <wp:effectExtent l="0" t="0" r="0" b="9525"/>
+            <wp:docPr id="13" name="Immagine 13"/>
             <wp:cNvGraphicFramePr>
               <a:graphicFrameLocks xmlns:a="http://schemas.openxmlformats.org/drawingml/2006/main" noChangeAspect="1"/>
             </wp:cNvGraphicFramePr>
@@ -14144,7 +14061,7 @@
               <a:graphicData uri="http://schemas.openxmlformats.org/drawingml/2006/picture">
                 <pic:pic xmlns:pic="http://schemas.openxmlformats.org/drawingml/2006/picture">
                   <pic:nvPicPr>
-                    <pic:cNvPr id="9" name="Immagine 9"/>
+                    <pic:cNvPr id="13" name="Immagine 13"/>
                     <pic:cNvPicPr/>
                   </pic:nvPicPr>
                   <pic:blipFill>
@@ -14162,7 +14079,7 @@
                   <pic:spPr>
                     <a:xfrm>
                       <a:off x="0" y="0"/>
-                      <a:ext cx="4581525" cy="2914650"/>
+                      <a:ext cx="4962525" cy="6105525"/>
                     </a:xfrm>
                     <a:prstGeom prst="rect">
                       <a:avLst/>
@@ -14177,6 +14094,125 @@
     </w:p>
     <w:p>
       <w:pPr>
+        <w:pStyle w:val="Paragrafoelenco"/>
+        <w:numPr>
+          <w:ilvl w:val="1"/>
+          <w:numId w:val="45"/>
+        </w:numPr>
+        <w:rPr>
+          <w:rFonts w:asciiTheme="minorHAnsi" w:hAnsiTheme="minorHAnsi" w:cstheme="minorHAnsi"/>
+          <w:lang w:val="en-US"/>
+        </w:rPr>
+      </w:pPr>
+      <w:r>
+        <w:rPr>
+          <w:rFonts w:asciiTheme="minorHAnsi" w:hAnsiTheme="minorHAnsi" w:cstheme="minorHAnsi"/>
+          <w:lang w:val="en-US"/>
+        </w:rPr>
+        <w:t xml:space="preserve">Menu </w:t>
+      </w:r>
+      <w:proofErr w:type="spellStart"/>
+      <w:r>
+        <w:rPr>
+          <w:rFonts w:asciiTheme="minorHAnsi" w:hAnsiTheme="minorHAnsi" w:cstheme="minorHAnsi"/>
+          <w:lang w:val="en-US"/>
+        </w:rPr>
+        <w:t>Opzioni</w:t>
+      </w:r>
+      <w:proofErr w:type="spellEnd"/>
+      <w:r>
+        <w:rPr>
+          <w:rFonts w:asciiTheme="minorHAnsi" w:hAnsiTheme="minorHAnsi" w:cstheme="minorHAnsi"/>
+          <w:lang w:val="en-US"/>
+        </w:rPr>
+        <w:t xml:space="preserve"> </w:t>
+      </w:r>
+      <w:proofErr w:type="spellStart"/>
+      <w:r>
+        <w:rPr>
+          <w:rFonts w:asciiTheme="minorHAnsi" w:hAnsiTheme="minorHAnsi" w:cstheme="minorHAnsi"/>
+          <w:lang w:val="en-US"/>
+        </w:rPr>
+        <w:t>Impostazioni</w:t>
+      </w:r>
+      <w:proofErr w:type="spellEnd"/>
+      <w:r>
+        <w:rPr>
+          <w:rFonts w:asciiTheme="minorHAnsi" w:hAnsiTheme="minorHAnsi" w:cstheme="minorHAnsi"/>
+          <w:lang w:val="en-US"/>
+        </w:rPr>
+        <w:t xml:space="preserve"> </w:t>
+      </w:r>
+      <w:proofErr w:type="spellStart"/>
+      <w:r>
+        <w:rPr>
+          <w:rFonts w:asciiTheme="minorHAnsi" w:hAnsiTheme="minorHAnsi" w:cstheme="minorHAnsi"/>
+          <w:lang w:val="en-US"/>
+        </w:rPr>
+        <w:t>Controlli</w:t>
+      </w:r>
+      <w:proofErr w:type="spellEnd"/>
+    </w:p>
+    <w:p>
+      <w:pPr>
+        <w:jc w:val="center"/>
+        <w:rPr>
+          <w:rFonts w:asciiTheme="minorHAnsi" w:hAnsiTheme="minorHAnsi" w:cstheme="minorHAnsi"/>
+          <w:lang w:val="en-US"/>
+        </w:rPr>
+      </w:pPr>
+      <w:r>
+        <w:rPr>
+          <w:rFonts w:asciiTheme="minorHAnsi" w:hAnsiTheme="minorHAnsi" w:cstheme="minorHAnsi"/>
+          <w:noProof/>
+          <w:lang w:val="en-US"/>
+        </w:rPr>
+        <w:lastRenderedPageBreak/>
+        <w:drawing>
+          <wp:inline distT="0" distB="0" distL="0" distR="0" wp14:anchorId="02754DE1" wp14:editId="3672638D">
+            <wp:extent cx="4581525" cy="4676775"/>
+            <wp:effectExtent l="0" t="0" r="9525" b="9525"/>
+            <wp:docPr id="12" name="Immagine 12"/>
+            <wp:cNvGraphicFramePr>
+              <a:graphicFrameLocks xmlns:a="http://schemas.openxmlformats.org/drawingml/2006/main" noChangeAspect="1"/>
+            </wp:cNvGraphicFramePr>
+            <a:graphic xmlns:a="http://schemas.openxmlformats.org/drawingml/2006/main">
+              <a:graphicData uri="http://schemas.openxmlformats.org/drawingml/2006/picture">
+                <pic:pic xmlns:pic="http://schemas.openxmlformats.org/drawingml/2006/picture">
+                  <pic:nvPicPr>
+                    <pic:cNvPr id="12" name="Immagine 12"/>
+                    <pic:cNvPicPr/>
+                  </pic:nvPicPr>
+                  <pic:blipFill>
+                    <a:blip r:embed="rId18">
+                      <a:extLst>
+                        <a:ext uri="{28A0092B-C50C-407E-A947-70E740481C1C}">
+                          <a14:useLocalDpi xmlns:a14="http://schemas.microsoft.com/office/drawing/2010/main" val="0"/>
+                        </a:ext>
+                      </a:extLst>
+                    </a:blip>
+                    <a:stretch>
+                      <a:fillRect/>
+                    </a:stretch>
+                  </pic:blipFill>
+                  <pic:spPr>
+                    <a:xfrm>
+                      <a:off x="0" y="0"/>
+                      <a:ext cx="4581525" cy="4676775"/>
+                    </a:xfrm>
+                    <a:prstGeom prst="rect">
+                      <a:avLst/>
+                    </a:prstGeom>
+                  </pic:spPr>
+                </pic:pic>
+              </a:graphicData>
+            </a:graphic>
+          </wp:inline>
+        </w:drawing>
+      </w:r>
+    </w:p>
+    <w:p>
+      <w:pPr>
         <w:rPr>
           <w:rFonts w:asciiTheme="minorHAnsi" w:hAnsiTheme="minorHAnsi" w:cstheme="minorHAnsi"/>
           <w:lang w:val="en-US"/>
@@ -14209,7 +14245,7 @@
           <w:rFonts w:asciiTheme="minorHAnsi" w:hAnsiTheme="minorHAnsi" w:cstheme="minorHAnsi"/>
           <w:lang w:val="en-US"/>
         </w:rPr>
-        <w:t>Crediti</w:t>
+        <w:t>Classifica</w:t>
       </w:r>
       <w:proofErr w:type="spellEnd"/>
       <w:r>
@@ -14218,6 +14254,64 @@
           <w:lang w:val="en-US"/>
         </w:rPr>
         <w:t>.</w:t>
+      </w:r>
+    </w:p>
+    <w:p>
+      <w:pPr>
+        <w:jc w:val="center"/>
+        <w:rPr>
+          <w:rFonts w:asciiTheme="minorHAnsi" w:hAnsiTheme="minorHAnsi" w:cstheme="minorHAnsi"/>
+          <w:lang w:val="en-US"/>
+        </w:rPr>
+      </w:pPr>
+      <w:r>
+        <w:rPr>
+          <w:rFonts w:asciiTheme="minorHAnsi" w:hAnsiTheme="minorHAnsi" w:cstheme="minorHAnsi"/>
+          <w:noProof/>
+          <w:lang w:val="en-US"/>
+        </w:rPr>
+        <w:lastRenderedPageBreak/>
+        <w:drawing>
+          <wp:inline distT="0" distB="0" distL="0" distR="0" wp14:anchorId="34156E5E" wp14:editId="0EDFED35">
+            <wp:extent cx="2867025" cy="4867275"/>
+            <wp:effectExtent l="0" t="0" r="0" b="9525"/>
+            <wp:docPr id="16" name="Immagine 16" descr="Immagine che contiene testo&#10;&#10;Descrizione generata automaticamente"/>
+            <wp:cNvGraphicFramePr>
+              <a:graphicFrameLocks xmlns:a="http://schemas.openxmlformats.org/drawingml/2006/main" noChangeAspect="1"/>
+            </wp:cNvGraphicFramePr>
+            <a:graphic xmlns:a="http://schemas.openxmlformats.org/drawingml/2006/main">
+              <a:graphicData uri="http://schemas.openxmlformats.org/drawingml/2006/picture">
+                <pic:pic xmlns:pic="http://schemas.openxmlformats.org/drawingml/2006/picture">
+                  <pic:nvPicPr>
+                    <pic:cNvPr id="16" name="Immagine 16" descr="Immagine che contiene testo&#10;&#10;Descrizione generata automaticamente"/>
+                    <pic:cNvPicPr/>
+                  </pic:nvPicPr>
+                  <pic:blipFill>
+                    <a:blip r:embed="rId19">
+                      <a:extLst>
+                        <a:ext uri="{28A0092B-C50C-407E-A947-70E740481C1C}">
+                          <a14:useLocalDpi xmlns:a14="http://schemas.microsoft.com/office/drawing/2010/main" val="0"/>
+                        </a:ext>
+                      </a:extLst>
+                    </a:blip>
+                    <a:stretch>
+                      <a:fillRect/>
+                    </a:stretch>
+                  </pic:blipFill>
+                  <pic:spPr>
+                    <a:xfrm>
+                      <a:off x="0" y="0"/>
+                      <a:ext cx="2867025" cy="4867275"/>
+                    </a:xfrm>
+                    <a:prstGeom prst="rect">
+                      <a:avLst/>
+                    </a:prstGeom>
+                  </pic:spPr>
+                </pic:pic>
+              </a:graphicData>
+            </a:graphic>
+          </wp:inline>
+        </w:drawing>
       </w:r>
     </w:p>
     <w:p>
@@ -14238,16 +14332,73 @@
           <w:rFonts w:asciiTheme="minorHAnsi" w:hAnsiTheme="minorHAnsi" w:cstheme="minorHAnsi"/>
           <w:lang w:val="en-US"/>
         </w:rPr>
+        <w:t>Crediti</w:t>
+      </w:r>
+      <w:proofErr w:type="spellEnd"/>
+      <w:r>
+        <w:rPr>
+          <w:rFonts w:asciiTheme="minorHAnsi" w:hAnsiTheme="minorHAnsi" w:cstheme="minorHAnsi"/>
+          <w:lang w:val="en-US"/>
+        </w:rPr>
+        <w:t>.</w:t>
+      </w:r>
+    </w:p>
+    <w:p>
+      <w:pPr>
+        <w:ind w:left="360"/>
+        <w:jc w:val="center"/>
+        <w:rPr>
+          <w:rFonts w:asciiTheme="minorHAnsi" w:hAnsiTheme="minorHAnsi" w:cstheme="minorHAnsi"/>
+          <w:lang w:val="en-US"/>
+        </w:rPr>
+      </w:pPr>
+      <w:r>
+        <w:rPr>
+          <w:noProof/>
+          <w:lang w:val="en-US"/>
+        </w:rPr>
         <w:lastRenderedPageBreak/>
-        <w:t>Classifica</w:t>
-      </w:r>
-      <w:proofErr w:type="spellEnd"/>
-      <w:r>
-        <w:rPr>
-          <w:rFonts w:asciiTheme="minorHAnsi" w:hAnsiTheme="minorHAnsi" w:cstheme="minorHAnsi"/>
-          <w:lang w:val="en-US"/>
-        </w:rPr>
-        <w:t>.</w:t>
+        <w:drawing>
+          <wp:inline distT="0" distB="0" distL="0" distR="0" wp14:anchorId="03B321A9" wp14:editId="515A1CDF">
+            <wp:extent cx="3248025" cy="5486400"/>
+            <wp:effectExtent l="0" t="0" r="0" b="0"/>
+            <wp:docPr id="15" name="Immagine 15" descr="Immagine che contiene testo&#10;&#10;Descrizione generata automaticamente"/>
+            <wp:cNvGraphicFramePr>
+              <a:graphicFrameLocks xmlns:a="http://schemas.openxmlformats.org/drawingml/2006/main" noChangeAspect="1"/>
+            </wp:cNvGraphicFramePr>
+            <a:graphic xmlns:a="http://schemas.openxmlformats.org/drawingml/2006/main">
+              <a:graphicData uri="http://schemas.openxmlformats.org/drawingml/2006/picture">
+                <pic:pic xmlns:pic="http://schemas.openxmlformats.org/drawingml/2006/picture">
+                  <pic:nvPicPr>
+                    <pic:cNvPr id="15" name="Immagine 15" descr="Immagine che contiene testo&#10;&#10;Descrizione generata automaticamente"/>
+                    <pic:cNvPicPr/>
+                  </pic:nvPicPr>
+                  <pic:blipFill>
+                    <a:blip r:embed="rId20">
+                      <a:extLst>
+                        <a:ext uri="{28A0092B-C50C-407E-A947-70E740481C1C}">
+                          <a14:useLocalDpi xmlns:a14="http://schemas.microsoft.com/office/drawing/2010/main" val="0"/>
+                        </a:ext>
+                      </a:extLst>
+                    </a:blip>
+                    <a:stretch>
+                      <a:fillRect/>
+                    </a:stretch>
+                  </pic:blipFill>
+                  <pic:spPr>
+                    <a:xfrm>
+                      <a:off x="0" y="0"/>
+                      <a:ext cx="3248025" cy="5486400"/>
+                    </a:xfrm>
+                    <a:prstGeom prst="rect">
+                      <a:avLst/>
+                    </a:prstGeom>
+                  </pic:spPr>
+                </pic:pic>
+              </a:graphicData>
+            </a:graphic>
+          </wp:inline>
+        </w:drawing>
       </w:r>
     </w:p>
     <w:p>
@@ -14663,6 +14814,7 @@
           <w:rFonts w:asciiTheme="minorHAnsi" w:hAnsiTheme="minorHAnsi" w:cstheme="minorHAnsi"/>
           <w:lang w:val="en-US"/>
         </w:rPr>
+        <w:lastRenderedPageBreak/>
         <w:t xml:space="preserve">Menu </w:t>
       </w:r>
       <w:proofErr w:type="spellStart"/>
@@ -15696,21 +15848,7 @@
         <w:rPr>
           <w:rFonts w:asciiTheme="minorHAnsi" w:hAnsiTheme="minorHAnsi"/>
         </w:rPr>
-        <w:t xml:space="preserve"> game è stato raggiunto (Divertire ed insegnare) e sia coloro che non sono i fruitori finali del prodotto ma hanno dimestichezza con il mondo dei videogiochi e poter ricevere un </w:t>
-      </w:r>
-      <w:proofErr w:type="gramStart"/>
-      <w:r>
-        <w:rPr>
-          <w:rFonts w:asciiTheme="minorHAnsi" w:hAnsiTheme="minorHAnsi"/>
-        </w:rPr>
-        <w:t>feedback</w:t>
-      </w:r>
-      <w:proofErr w:type="gramEnd"/>
-      <w:r>
-        <w:rPr>
-          <w:rFonts w:asciiTheme="minorHAnsi" w:hAnsiTheme="minorHAnsi"/>
-        </w:rPr>
-        <w:t xml:space="preserve"> dal punto di vista tecnico.</w:t>
+        <w:t xml:space="preserve"> game è stato raggiunto (Divertire ed insegnare) e sia coloro che non sono i fruitori finali del prodotto ma hanno dimestichezza con il mondo dei videogiochi e poter ricevere un feedback dal punto di vista tecnico.</w:t>
       </w:r>
     </w:p>
     <w:p>
@@ -15730,21 +15868,7 @@
         <w:rPr>
           <w:rFonts w:asciiTheme="minorHAnsi" w:hAnsiTheme="minorHAnsi"/>
         </w:rPr>
-        <w:t xml:space="preserve">Spiegare loro la procedura di test: il test si è tenuto in un ambiente chiuso e controllato. Gli utenti si sono posizionati davanti ad una macchina per il test con accanto uno dei membri </w:t>
-      </w:r>
-      <w:proofErr w:type="gramStart"/>
-      <w:r>
-        <w:rPr>
-          <w:rFonts w:asciiTheme="minorHAnsi" w:hAnsiTheme="minorHAnsi"/>
-        </w:rPr>
-        <w:t>del team</w:t>
-      </w:r>
-      <w:proofErr w:type="gramEnd"/>
-      <w:r>
-        <w:rPr>
-          <w:rFonts w:asciiTheme="minorHAnsi" w:hAnsiTheme="minorHAnsi"/>
-        </w:rPr>
-        <w:t xml:space="preserve"> di sviluppo, posto lì per eventuali chiarimenti e aiuti, ove necessari. Agli utenti è stato chiesto di provare in prima persona l’applicazione e di esporre durante il gioco, a volte sollecitati, le proprie impressioni e sensazioni. </w:t>
+        <w:t xml:space="preserve">Spiegare loro la procedura di test: il test si è tenuto in un ambiente chiuso e controllato. Gli utenti si sono posizionati davanti ad una macchina per il test con accanto uno dei membri del team di sviluppo, posto lì per eventuali chiarimenti e aiuti, ove necessari. Agli utenti è stato chiesto di provare in prima persona l’applicazione e di esporre durante il gioco, a volte sollecitati, le proprie impressioni e sensazioni. </w:t>
       </w:r>
     </w:p>
     <w:p>
@@ -15764,21 +15888,7 @@
         <w:rPr>
           <w:rFonts w:asciiTheme="minorHAnsi" w:hAnsiTheme="minorHAnsi"/>
         </w:rPr>
-        <w:t xml:space="preserve">Osservarli mentre usano il programma: Il membro </w:t>
-      </w:r>
-      <w:proofErr w:type="gramStart"/>
-      <w:r>
-        <w:rPr>
-          <w:rFonts w:asciiTheme="minorHAnsi" w:hAnsiTheme="minorHAnsi"/>
-        </w:rPr>
-        <w:t>del team</w:t>
-      </w:r>
-      <w:proofErr w:type="gramEnd"/>
-      <w:r>
-        <w:rPr>
-          <w:rFonts w:asciiTheme="minorHAnsi" w:hAnsiTheme="minorHAnsi"/>
-        </w:rPr>
-        <w:t xml:space="preserve"> di sviluppo presente durante il test prendeva nota di eventuali difficoltà dell'utente. Gli utenti hanno consentito di rilevare alcuni malfunzionamenti non riscontrati durante l’alfa test:</w:t>
+        <w:t>Osservarli mentre usano il programma: Il membro del team di sviluppo presente durante il test prendeva nota di eventuali difficoltà dell'utente. Gli utenti hanno consentito di rilevare alcuni malfunzionamenti non riscontrati durante l’alfa test:</w:t>
       </w:r>
     </w:p>
     <w:p>

</xml_diff>

<commit_message>
Aggiunto riferimento per la scelta del nome, genere e colore della pelle del giocatore
</commit_message>
<xml_diff>
--- a/doc/pianificazione/Modello Documentazione.docx
+++ b/doc/pianificazione/Modello Documentazione.docx
@@ -10743,7 +10743,6 @@
       <w:bookmarkStart w:id="61" w:name="_Toc41665010"/>
       <w:bookmarkStart w:id="62" w:name="_Toc101112588"/>
       <w:bookmarkStart w:id="63" w:name="_Toc102498352"/>
-      <w:proofErr w:type="spellStart"/>
       <w:r>
         <w:rPr>
           <w:rFonts w:asciiTheme="majorHAnsi" w:hAnsiTheme="majorHAnsi" w:cstheme="majorHAnsi"/>
@@ -10754,7 +10753,6 @@
         </w:rPr>
         <w:t>Risorse</w:t>
       </w:r>
-      <w:proofErr w:type="spellEnd"/>
       <w:r>
         <w:rPr>
           <w:rFonts w:asciiTheme="majorHAnsi" w:hAnsiTheme="majorHAnsi" w:cstheme="majorHAnsi"/>
@@ -11046,31 +11044,15 @@
         </w:rPr>
         <w:t xml:space="preserve"> dal sito “</w:t>
       </w:r>
-      <w:proofErr w:type="spellStart"/>
-      <w:r>
-        <w:fldChar w:fldCharType="begin"/>
-      </w:r>
-      <w:r>
-        <w:instrText xml:space="preserve"> HYPERLINK "https://www.mixamo.com/" \l "/" </w:instrText>
-      </w:r>
-      <w:r>
-        <w:fldChar w:fldCharType="separate"/>
-      </w:r>
-      <w:r>
-        <w:rPr>
-          <w:rStyle w:val="Collegamentoipertestuale"/>
-          <w:rFonts w:asciiTheme="minorHAnsi" w:hAnsiTheme="minorHAnsi" w:cstheme="minorHAnsi"/>
-        </w:rPr>
-        <w:t>Mixamo</w:t>
-      </w:r>
-      <w:proofErr w:type="spellEnd"/>
-      <w:r>
-        <w:rPr>
-          <w:rStyle w:val="Collegamentoipertestuale"/>
-          <w:rFonts w:asciiTheme="minorHAnsi" w:hAnsiTheme="minorHAnsi" w:cstheme="minorHAnsi"/>
-        </w:rPr>
-        <w:fldChar w:fldCharType="end"/>
-      </w:r>
+      <w:hyperlink r:id="rId14" w:anchor="/" w:history="1">
+        <w:r>
+          <w:rPr>
+            <w:rStyle w:val="Collegamentoipertestuale"/>
+            <w:rFonts w:asciiTheme="minorHAnsi" w:hAnsiTheme="minorHAnsi" w:cstheme="minorHAnsi"/>
+          </w:rPr>
+          <w:t>Mixamo</w:t>
+        </w:r>
+      </w:hyperlink>
       <w:r>
         <w:rPr>
           <w:rFonts w:asciiTheme="minorHAnsi" w:hAnsiTheme="minorHAnsi" w:cstheme="minorHAnsi"/>
@@ -11922,7 +11904,7 @@
                     </pic:cNvPicPr>
                   </pic:nvPicPr>
                   <pic:blipFill>
-                    <a:blip r:embed="rId14">
+                    <a:blip r:embed="rId15">
                       <a:extLst>
                         <a:ext uri="{28A0092B-C50C-407E-A947-70E740481C1C}">
                           <a14:useLocalDpi xmlns:a14="http://schemas.microsoft.com/office/drawing/2010/main" val="0"/>
@@ -12346,6 +12328,28 @@
         <w:rPr>
           <w:rFonts w:asciiTheme="minorHAnsi" w:hAnsiTheme="minorHAnsi" w:cstheme="minorHAnsi"/>
         </w:rPr>
+        <w:t>Il giocatore quando avvierà il gioco, dovrà inserire il proprio nome (che verrà utilizzato per la classifica) dovrà inserire anche il suo genere (per visualizzare il modello 3D idoneo al genere di appartenenza). In caso il giocatore scegliesse come scelta del genere “Neutro”, gli verrà chiesto quale modello 3D utilizzare (se uno maschile o femminile). Successivamente verrà chiesto al giocatore anche il colore della pelle, per utilizzare il modello 3D del player con il colore della pelle scelto dal giocatore.</w:t>
+      </w:r>
+    </w:p>
+    <w:p>
+      <w:pPr>
+        <w:jc w:val="both"/>
+        <w:rPr>
+          <w:rFonts w:asciiTheme="minorHAnsi" w:hAnsiTheme="minorHAnsi" w:cstheme="minorHAnsi"/>
+        </w:rPr>
+      </w:pPr>
+    </w:p>
+    <w:p>
+      <w:pPr>
+        <w:jc w:val="both"/>
+        <w:rPr>
+          <w:rFonts w:asciiTheme="minorHAnsi" w:hAnsiTheme="minorHAnsi" w:cstheme="minorHAnsi"/>
+        </w:rPr>
+      </w:pPr>
+      <w:r>
+        <w:rPr>
+          <w:rFonts w:asciiTheme="minorHAnsi" w:hAnsiTheme="minorHAnsi" w:cstheme="minorHAnsi"/>
+        </w:rPr>
         <w:t>Il giocatore dovrà gestire un ristorante controllando le scorte degli ingredienti per poter preparare i piatti; nel ristorante si presenteranno i clienti e il giocatore dovrà servirli.</w:t>
       </w:r>
     </w:p>
@@ -12550,6 +12554,7 @@
         <w:rPr>
           <w:rFonts w:asciiTheme="minorHAnsi" w:hAnsiTheme="minorHAnsi" w:cstheme="minorHAnsi"/>
         </w:rPr>
+        <w:lastRenderedPageBreak/>
         <w:t>S</w:t>
       </w:r>
       <w:r>
@@ -12766,7 +12771,6 @@
         <w:rPr>
           <w:rFonts w:asciiTheme="minorHAnsi" w:hAnsiTheme="minorHAnsi" w:cstheme="minorHAnsi"/>
         </w:rPr>
-        <w:lastRenderedPageBreak/>
         <w:t>E = - 5 %</w:t>
       </w:r>
     </w:p>
@@ -13198,7 +13202,14 @@
         <w:rPr>
           <w:rFonts w:asciiTheme="minorHAnsi" w:hAnsiTheme="minorHAnsi" w:cstheme="minorHAnsi"/>
         </w:rPr>
-        <w:t>Un messaggio spiegherà all’utente cosa deve fare per effettuare una determinata task (come muoversi o interagire con un NPC). Il gioco non permetterà di proseguire finché non si è eseguito correttamente l’obbiettivo. Nel mentre verrà visualizzato in alto a sinistra in un piccolo riquadro un video esempio dell’azione da eseguire.</w:t>
+        <w:t xml:space="preserve">Un messaggio spiegherà all’utente cosa deve fare per effettuare una determinata task (come muoversi o interagire con un NPC). Il gioco </w:t>
+      </w:r>
+      <w:r>
+        <w:rPr>
+          <w:rFonts w:asciiTheme="minorHAnsi" w:hAnsiTheme="minorHAnsi" w:cstheme="minorHAnsi"/>
+        </w:rPr>
+        <w:lastRenderedPageBreak/>
+        <w:t>non permetterà di proseguire finché non si è eseguito correttamente l’obbiettivo. Nel mentre verrà visualizzato in alto a sinistra in un piccolo riquadro un video esempio dell’azione da eseguire.</w:t>
       </w:r>
     </w:p>
     <w:p>
@@ -13216,21 +13227,7 @@
         <w:rPr>
           <w:rFonts w:asciiTheme="minorHAnsi" w:hAnsiTheme="minorHAnsi" w:cstheme="minorHAnsi"/>
         </w:rPr>
-        <w:t xml:space="preserve">Sarà sempre possibile, in ogni momento accedere ad una sezione aiuto dove sono riportate in maniera sintetica, tutti i comandi e le azioni eseguibili in gioco, in modo da non obbligare l’utente che ha già superato il Tutorial di doverlo </w:t>
-      </w:r>
-      <w:proofErr w:type="spellStart"/>
-      <w:r>
-        <w:rPr>
-          <w:rFonts w:asciiTheme="minorHAnsi" w:hAnsiTheme="minorHAnsi" w:cstheme="minorHAnsi"/>
-        </w:rPr>
-        <w:t>ri</w:t>
-      </w:r>
-      <w:proofErr w:type="spellEnd"/>
-      <w:r>
-        <w:rPr>
-          <w:rFonts w:asciiTheme="minorHAnsi" w:hAnsiTheme="minorHAnsi" w:cstheme="minorHAnsi"/>
-        </w:rPr>
-        <w:t>-effettuare per ricordarsi un concetto.</w:t>
+        <w:t>Sarà sempre possibile, in ogni momento accedere ad una sezione aiuto dove sono riportate in maniera sintetica, tutti i comandi e le azioni eseguibili in gioco, in modo da non obbligare l’utente che ha già superato il Tutorial di doverlo ri-effettuare per ricordarsi un concetto.</w:t>
       </w:r>
     </w:p>
     <w:p>
@@ -13248,7 +13245,6 @@
         <w:rPr>
           <w:rFonts w:asciiTheme="minorHAnsi" w:hAnsiTheme="minorHAnsi" w:cstheme="minorHAnsi"/>
         </w:rPr>
-        <w:lastRenderedPageBreak/>
         <w:t>All’inizio del livello verrà domandato all’utente se ha mai giocato in passato ad un FPS, in modo da poter saltare il tutorial base dei movimenti.</w:t>
       </w:r>
     </w:p>
@@ -13372,7 +13368,6 @@
         </w:rPr>
         <w:t xml:space="preserve">Servire </w:t>
       </w:r>
-      <w:proofErr w:type="spellStart"/>
       <w:r>
         <w:rPr>
           <w:rFonts w:asciiTheme="minorHAnsi" w:hAnsiTheme="minorHAnsi" w:cstheme="minorHAnsi"/>
@@ -13381,7 +13376,6 @@
         </w:rPr>
         <w:t>x</w:t>
       </w:r>
-      <w:proofErr w:type="spellEnd"/>
       <w:r>
         <w:rPr>
           <w:rFonts w:asciiTheme="minorHAnsi" w:hAnsiTheme="minorHAnsi" w:cstheme="minorHAnsi"/>
@@ -13561,7 +13555,6 @@
         </w:rPr>
         <w:t xml:space="preserve">Servire </w:t>
       </w:r>
-      <w:proofErr w:type="spellStart"/>
       <w:r>
         <w:rPr>
           <w:rFonts w:asciiTheme="minorHAnsi" w:hAnsiTheme="minorHAnsi" w:cstheme="minorHAnsi"/>
@@ -13570,7 +13563,6 @@
         </w:rPr>
         <w:t>x</w:t>
       </w:r>
-      <w:proofErr w:type="spellEnd"/>
       <w:r>
         <w:rPr>
           <w:rFonts w:asciiTheme="minorHAnsi" w:hAnsiTheme="minorHAnsi" w:cstheme="minorHAnsi"/>
@@ -13763,7 +13755,6 @@
       <w:bookmarkStart w:id="97" w:name="_Toc101112599"/>
       <w:bookmarkStart w:id="98" w:name="_Toc101113488"/>
       <w:bookmarkStart w:id="99" w:name="_Toc102498364"/>
-      <w:proofErr w:type="spellStart"/>
       <w:r>
         <w:rPr>
           <w:color w:val="385623" w:themeColor="accent6" w:themeShade="80"/>
@@ -13774,7 +13765,6 @@
       <w:bookmarkEnd w:id="97"/>
       <w:bookmarkEnd w:id="98"/>
       <w:bookmarkEnd w:id="99"/>
-      <w:proofErr w:type="spellEnd"/>
     </w:p>
     <w:p>
       <w:pPr>
@@ -13788,31 +13778,13 @@
           <w:lang w:val="en-US"/>
         </w:rPr>
       </w:pPr>
-      <w:proofErr w:type="spellStart"/>
       <w:r>
         <w:rPr>
           <w:rFonts w:asciiTheme="minorHAnsi" w:hAnsiTheme="minorHAnsi" w:cstheme="minorHAnsi"/>
           <w:lang w:val="en-US"/>
         </w:rPr>
-        <w:t>Schermata</w:t>
-      </w:r>
-      <w:proofErr w:type="spellEnd"/>
-      <w:r>
-        <w:rPr>
-          <w:rFonts w:asciiTheme="minorHAnsi" w:hAnsiTheme="minorHAnsi" w:cstheme="minorHAnsi"/>
-          <w:lang w:val="en-US"/>
-        </w:rPr>
-        <w:t xml:space="preserve"> </w:t>
-      </w:r>
-      <w:proofErr w:type="spellStart"/>
-      <w:r>
-        <w:rPr>
-          <w:rFonts w:asciiTheme="minorHAnsi" w:hAnsiTheme="minorHAnsi" w:cstheme="minorHAnsi"/>
-          <w:lang w:val="en-US"/>
-        </w:rPr>
-        <w:t>iniziale</w:t>
-      </w:r>
-      <w:proofErr w:type="spellEnd"/>
+        <w:t>Schermata iniziale</w:t>
+      </w:r>
       <w:r>
         <w:rPr>
           <w:rFonts w:asciiTheme="minorHAnsi" w:hAnsiTheme="minorHAnsi" w:cstheme="minorHAnsi"/>
@@ -13851,7 +13823,7 @@
                     <pic:cNvPicPr/>
                   </pic:nvPicPr>
                   <pic:blipFill>
-                    <a:blip r:embed="rId15">
+                    <a:blip r:embed="rId16">
                       <a:extLst>
                         <a:ext uri="{28A0092B-C50C-407E-A947-70E740481C1C}">
                           <a14:useLocalDpi xmlns:a14="http://schemas.microsoft.com/office/drawing/2010/main" val="0"/>
@@ -13895,33 +13867,8 @@
           <w:rFonts w:asciiTheme="minorHAnsi" w:hAnsiTheme="minorHAnsi" w:cstheme="minorHAnsi"/>
           <w:lang w:val="en-US"/>
         </w:rPr>
-        <w:t xml:space="preserve">Menu </w:t>
-      </w:r>
-      <w:proofErr w:type="spellStart"/>
-      <w:r>
-        <w:rPr>
-          <w:rFonts w:asciiTheme="minorHAnsi" w:hAnsiTheme="minorHAnsi" w:cstheme="minorHAnsi"/>
-          <w:lang w:val="en-US"/>
-        </w:rPr>
-        <w:t>Selezione</w:t>
-      </w:r>
-      <w:proofErr w:type="spellEnd"/>
-      <w:r>
-        <w:rPr>
-          <w:rFonts w:asciiTheme="minorHAnsi" w:hAnsiTheme="minorHAnsi" w:cstheme="minorHAnsi"/>
-          <w:lang w:val="en-US"/>
-        </w:rPr>
-        <w:t xml:space="preserve"> </w:t>
-      </w:r>
-      <w:proofErr w:type="spellStart"/>
-      <w:r>
-        <w:rPr>
-          <w:rFonts w:asciiTheme="minorHAnsi" w:hAnsiTheme="minorHAnsi" w:cstheme="minorHAnsi"/>
-          <w:lang w:val="en-US"/>
-        </w:rPr>
-        <w:t>Livello</w:t>
-      </w:r>
-      <w:proofErr w:type="spellEnd"/>
+        <w:t>Menu Selezione Livello</w:t>
+      </w:r>
     </w:p>
     <w:p>
       <w:pPr>
@@ -13953,7 +13900,7 @@
                     <pic:cNvPicPr/>
                   </pic:nvPicPr>
                   <pic:blipFill>
-                    <a:blip r:embed="rId16">
+                    <a:blip r:embed="rId17">
                       <a:extLst>
                         <a:ext uri="{28A0092B-C50C-407E-A947-70E740481C1C}">
                           <a14:useLocalDpi xmlns:a14="http://schemas.microsoft.com/office/drawing/2010/main" val="0"/>
@@ -13997,17 +13944,8 @@
           <w:rFonts w:asciiTheme="minorHAnsi" w:hAnsiTheme="minorHAnsi" w:cstheme="minorHAnsi"/>
           <w:lang w:val="en-US"/>
         </w:rPr>
-        <w:t xml:space="preserve">Menu </w:t>
-      </w:r>
-      <w:proofErr w:type="spellStart"/>
-      <w:r>
-        <w:rPr>
-          <w:rFonts w:asciiTheme="minorHAnsi" w:hAnsiTheme="minorHAnsi" w:cstheme="minorHAnsi"/>
-          <w:lang w:val="en-US"/>
-        </w:rPr>
-        <w:t>opzioni</w:t>
-      </w:r>
-      <w:proofErr w:type="spellEnd"/>
+        <w:t>Menu opzioni</w:t>
+      </w:r>
       <w:r>
         <w:rPr>
           <w:rFonts w:asciiTheme="minorHAnsi" w:hAnsiTheme="minorHAnsi" w:cstheme="minorHAnsi"/>
@@ -14065,7 +14003,7 @@
                     <pic:cNvPicPr/>
                   </pic:nvPicPr>
                   <pic:blipFill>
-                    <a:blip r:embed="rId17">
+                    <a:blip r:embed="rId18">
                       <a:extLst>
                         <a:ext uri="{28A0092B-C50C-407E-A947-70E740481C1C}">
                           <a14:useLocalDpi xmlns:a14="http://schemas.microsoft.com/office/drawing/2010/main" val="0"/>
@@ -14109,49 +14047,8 @@
           <w:rFonts w:asciiTheme="minorHAnsi" w:hAnsiTheme="minorHAnsi" w:cstheme="minorHAnsi"/>
           <w:lang w:val="en-US"/>
         </w:rPr>
-        <w:t xml:space="preserve">Menu </w:t>
-      </w:r>
-      <w:proofErr w:type="spellStart"/>
-      <w:r>
-        <w:rPr>
-          <w:rFonts w:asciiTheme="minorHAnsi" w:hAnsiTheme="minorHAnsi" w:cstheme="minorHAnsi"/>
-          <w:lang w:val="en-US"/>
-        </w:rPr>
-        <w:t>Opzioni</w:t>
-      </w:r>
-      <w:proofErr w:type="spellEnd"/>
-      <w:r>
-        <w:rPr>
-          <w:rFonts w:asciiTheme="minorHAnsi" w:hAnsiTheme="minorHAnsi" w:cstheme="minorHAnsi"/>
-          <w:lang w:val="en-US"/>
-        </w:rPr>
-        <w:t xml:space="preserve"> </w:t>
-      </w:r>
-      <w:proofErr w:type="spellStart"/>
-      <w:r>
-        <w:rPr>
-          <w:rFonts w:asciiTheme="minorHAnsi" w:hAnsiTheme="minorHAnsi" w:cstheme="minorHAnsi"/>
-          <w:lang w:val="en-US"/>
-        </w:rPr>
-        <w:t>Impostazioni</w:t>
-      </w:r>
-      <w:proofErr w:type="spellEnd"/>
-      <w:r>
-        <w:rPr>
-          <w:rFonts w:asciiTheme="minorHAnsi" w:hAnsiTheme="minorHAnsi" w:cstheme="minorHAnsi"/>
-          <w:lang w:val="en-US"/>
-        </w:rPr>
-        <w:t xml:space="preserve"> </w:t>
-      </w:r>
-      <w:proofErr w:type="spellStart"/>
-      <w:r>
-        <w:rPr>
-          <w:rFonts w:asciiTheme="minorHAnsi" w:hAnsiTheme="minorHAnsi" w:cstheme="minorHAnsi"/>
-          <w:lang w:val="en-US"/>
-        </w:rPr>
-        <w:t>Controlli</w:t>
-      </w:r>
-      <w:proofErr w:type="spellEnd"/>
+        <w:t>Menu Opzioni Impostazioni Controlli</w:t>
+      </w:r>
     </w:p>
     <w:p>
       <w:pPr>
@@ -14184,7 +14081,7 @@
                     <pic:cNvPicPr/>
                   </pic:nvPicPr>
                   <pic:blipFill>
-                    <a:blip r:embed="rId18">
+                    <a:blip r:embed="rId19">
                       <a:extLst>
                         <a:ext uri="{28A0092B-C50C-407E-A947-70E740481C1C}">
                           <a14:useLocalDpi xmlns:a14="http://schemas.microsoft.com/office/drawing/2010/main" val="0"/>
@@ -14239,21 +14136,12 @@
           <w:lang w:val="en-US"/>
         </w:rPr>
       </w:pPr>
-      <w:proofErr w:type="spellStart"/>
       <w:r>
         <w:rPr>
           <w:rFonts w:asciiTheme="minorHAnsi" w:hAnsiTheme="minorHAnsi" w:cstheme="minorHAnsi"/>
           <w:lang w:val="en-US"/>
         </w:rPr>
-        <w:t>Classifica</w:t>
-      </w:r>
-      <w:proofErr w:type="spellEnd"/>
-      <w:r>
-        <w:rPr>
-          <w:rFonts w:asciiTheme="minorHAnsi" w:hAnsiTheme="minorHAnsi" w:cstheme="minorHAnsi"/>
-          <w:lang w:val="en-US"/>
-        </w:rPr>
-        <w:t>.</w:t>
+        <w:t>Classifica.</w:t>
       </w:r>
     </w:p>
     <w:p>
@@ -14287,7 +14175,7 @@
                     <pic:cNvPicPr/>
                   </pic:nvPicPr>
                   <pic:blipFill>
-                    <a:blip r:embed="rId19">
+                    <a:blip r:embed="rId20">
                       <a:extLst>
                         <a:ext uri="{28A0092B-C50C-407E-A947-70E740481C1C}">
                           <a14:useLocalDpi xmlns:a14="http://schemas.microsoft.com/office/drawing/2010/main" val="0"/>
@@ -14326,7 +14214,6 @@
           <w:lang w:val="en-US"/>
         </w:rPr>
       </w:pPr>
-      <w:proofErr w:type="spellStart"/>
       <w:r>
         <w:rPr>
           <w:rFonts w:asciiTheme="minorHAnsi" w:hAnsiTheme="minorHAnsi" w:cstheme="minorHAnsi"/>
@@ -14334,7 +14221,6 @@
         </w:rPr>
         <w:t>Crediti</w:t>
       </w:r>
-      <w:proofErr w:type="spellEnd"/>
       <w:r>
         <w:rPr>
           <w:rFonts w:asciiTheme="minorHAnsi" w:hAnsiTheme="minorHAnsi" w:cstheme="minorHAnsi"/>
@@ -14374,7 +14260,7 @@
                     <pic:cNvPicPr/>
                   </pic:nvPicPr>
                   <pic:blipFill>
-                    <a:blip r:embed="rId20">
+                    <a:blip r:embed="rId21">
                       <a:extLst>
                         <a:ext uri="{28A0092B-C50C-407E-A947-70E740481C1C}">
                           <a14:useLocalDpi xmlns:a14="http://schemas.microsoft.com/office/drawing/2010/main" val="0"/>
@@ -14418,23 +14304,7 @@
           <w:rFonts w:asciiTheme="minorHAnsi" w:hAnsiTheme="minorHAnsi" w:cstheme="minorHAnsi"/>
           <w:lang w:val="en-US"/>
         </w:rPr>
-        <w:t xml:space="preserve">Menu </w:t>
-      </w:r>
-      <w:proofErr w:type="spellStart"/>
-      <w:r>
-        <w:rPr>
-          <w:rFonts w:asciiTheme="minorHAnsi" w:hAnsiTheme="minorHAnsi" w:cstheme="minorHAnsi"/>
-          <w:lang w:val="en-US"/>
-        </w:rPr>
-        <w:t>suggerimenti</w:t>
-      </w:r>
-      <w:proofErr w:type="spellEnd"/>
-      <w:r>
-        <w:rPr>
-          <w:rFonts w:asciiTheme="minorHAnsi" w:hAnsiTheme="minorHAnsi" w:cstheme="minorHAnsi"/>
-          <w:lang w:val="en-US"/>
-        </w:rPr>
-        <w:t>.</w:t>
+        <w:t>Menu suggerimenti.</w:t>
       </w:r>
     </w:p>
     <w:p>
@@ -14449,21 +14319,12 @@
           <w:lang w:val="en-US"/>
         </w:rPr>
       </w:pPr>
-      <w:proofErr w:type="spellStart"/>
       <w:r>
         <w:rPr>
           <w:rFonts w:asciiTheme="minorHAnsi" w:hAnsiTheme="minorHAnsi" w:cstheme="minorHAnsi"/>
           <w:lang w:val="en-US"/>
         </w:rPr>
-        <w:t>Schermata</w:t>
-      </w:r>
-      <w:proofErr w:type="spellEnd"/>
-      <w:r>
-        <w:rPr>
-          <w:rFonts w:asciiTheme="minorHAnsi" w:hAnsiTheme="minorHAnsi" w:cstheme="minorHAnsi"/>
-          <w:lang w:val="en-US"/>
-        </w:rPr>
-        <w:t xml:space="preserve"> in-game.</w:t>
+        <w:t>Schermata in-game.</w:t>
       </w:r>
     </w:p>
     <w:p>
@@ -14505,23 +14366,7 @@
           <w:rFonts w:asciiTheme="minorHAnsi" w:hAnsiTheme="minorHAnsi" w:cstheme="minorHAnsi"/>
           <w:lang w:val="en-US"/>
         </w:rPr>
-        <w:t xml:space="preserve">Flowchart del menu </w:t>
-      </w:r>
-      <w:proofErr w:type="spellStart"/>
-      <w:r>
-        <w:rPr>
-          <w:rFonts w:asciiTheme="minorHAnsi" w:hAnsiTheme="minorHAnsi" w:cstheme="minorHAnsi"/>
-          <w:lang w:val="en-US"/>
-        </w:rPr>
-        <w:t>iniziale</w:t>
-      </w:r>
-      <w:proofErr w:type="spellEnd"/>
-      <w:r>
-        <w:rPr>
-          <w:rFonts w:asciiTheme="minorHAnsi" w:hAnsiTheme="minorHAnsi" w:cstheme="minorHAnsi"/>
-          <w:lang w:val="en-US"/>
-        </w:rPr>
-        <w:t>.</w:t>
+        <w:t>Flowchart del menu iniziale.</w:t>
       </w:r>
     </w:p>
     <w:p>
@@ -14541,23 +14386,7 @@
           <w:rFonts w:asciiTheme="minorHAnsi" w:hAnsiTheme="minorHAnsi" w:cstheme="minorHAnsi"/>
           <w:lang w:val="en-US"/>
         </w:rPr>
-        <w:t xml:space="preserve">Flowchart del menu </w:t>
-      </w:r>
-      <w:proofErr w:type="spellStart"/>
-      <w:r>
-        <w:rPr>
-          <w:rFonts w:asciiTheme="minorHAnsi" w:hAnsiTheme="minorHAnsi" w:cstheme="minorHAnsi"/>
-          <w:lang w:val="en-US"/>
-        </w:rPr>
-        <w:t>opzioni</w:t>
-      </w:r>
-      <w:proofErr w:type="spellEnd"/>
-      <w:r>
-        <w:rPr>
-          <w:rFonts w:asciiTheme="minorHAnsi" w:hAnsiTheme="minorHAnsi" w:cstheme="minorHAnsi"/>
-          <w:lang w:val="en-US"/>
-        </w:rPr>
-        <w:t>.</w:t>
+        <w:t>Flowchart del menu opzioni.</w:t>
       </w:r>
     </w:p>
     <w:p>
@@ -14577,23 +14406,7 @@
           <w:rFonts w:asciiTheme="minorHAnsi" w:hAnsiTheme="minorHAnsi" w:cstheme="minorHAnsi"/>
           <w:lang w:val="en-US"/>
         </w:rPr>
-        <w:t xml:space="preserve">Flowchart del </w:t>
-      </w:r>
-      <w:proofErr w:type="spellStart"/>
-      <w:r>
-        <w:rPr>
-          <w:rFonts w:asciiTheme="minorHAnsi" w:hAnsiTheme="minorHAnsi" w:cstheme="minorHAnsi"/>
-          <w:lang w:val="en-US"/>
-        </w:rPr>
-        <w:t>livello</w:t>
-      </w:r>
-      <w:proofErr w:type="spellEnd"/>
-      <w:r>
-        <w:rPr>
-          <w:rFonts w:asciiTheme="minorHAnsi" w:hAnsiTheme="minorHAnsi" w:cstheme="minorHAnsi"/>
-          <w:lang w:val="en-US"/>
-        </w:rPr>
-        <w:t xml:space="preserve"> 0.</w:t>
+        <w:t>Flowchart del livello 0.</w:t>
       </w:r>
     </w:p>
     <w:p>
@@ -14613,23 +14426,7 @@
           <w:rFonts w:asciiTheme="minorHAnsi" w:hAnsiTheme="minorHAnsi" w:cstheme="minorHAnsi"/>
           <w:lang w:val="en-US"/>
         </w:rPr>
-        <w:t xml:space="preserve">Flowchart del </w:t>
-      </w:r>
-      <w:proofErr w:type="spellStart"/>
-      <w:r>
-        <w:rPr>
-          <w:rFonts w:asciiTheme="minorHAnsi" w:hAnsiTheme="minorHAnsi" w:cstheme="minorHAnsi"/>
-          <w:lang w:val="en-US"/>
-        </w:rPr>
-        <w:t>livello</w:t>
-      </w:r>
-      <w:proofErr w:type="spellEnd"/>
-      <w:r>
-        <w:rPr>
-          <w:rFonts w:asciiTheme="minorHAnsi" w:hAnsiTheme="minorHAnsi" w:cstheme="minorHAnsi"/>
-          <w:lang w:val="en-US"/>
-        </w:rPr>
-        <w:t xml:space="preserve"> 1.</w:t>
+        <w:t>Flowchart del livello 1.</w:t>
       </w:r>
     </w:p>
     <w:p>
@@ -14649,23 +14446,7 @@
           <w:rFonts w:asciiTheme="minorHAnsi" w:hAnsiTheme="minorHAnsi" w:cstheme="minorHAnsi"/>
           <w:lang w:val="en-US"/>
         </w:rPr>
-        <w:t xml:space="preserve">Flowchart del </w:t>
-      </w:r>
-      <w:proofErr w:type="spellStart"/>
-      <w:r>
-        <w:rPr>
-          <w:rFonts w:asciiTheme="minorHAnsi" w:hAnsiTheme="minorHAnsi" w:cstheme="minorHAnsi"/>
-          <w:lang w:val="en-US"/>
-        </w:rPr>
-        <w:t>livello</w:t>
-      </w:r>
-      <w:proofErr w:type="spellEnd"/>
-      <w:r>
-        <w:rPr>
-          <w:rFonts w:asciiTheme="minorHAnsi" w:hAnsiTheme="minorHAnsi" w:cstheme="minorHAnsi"/>
-          <w:lang w:val="en-US"/>
-        </w:rPr>
-        <w:t xml:space="preserve"> 2.</w:t>
+        <w:t>Flowchart del livello 2.</w:t>
       </w:r>
     </w:p>
     <w:p>
@@ -14708,17 +14489,8 @@
           <w:rFonts w:asciiTheme="minorHAnsi" w:hAnsiTheme="minorHAnsi" w:cstheme="minorHAnsi"/>
           <w:lang w:val="en-US"/>
         </w:rPr>
-        <w:t xml:space="preserve">Menu </w:t>
-      </w:r>
-      <w:proofErr w:type="spellStart"/>
-      <w:r>
-        <w:rPr>
-          <w:rFonts w:asciiTheme="minorHAnsi" w:hAnsiTheme="minorHAnsi" w:cstheme="minorHAnsi"/>
-          <w:lang w:val="en-US"/>
-        </w:rPr>
-        <w:t>iniziale</w:t>
-      </w:r>
-      <w:proofErr w:type="spellEnd"/>
+        <w:t>Menu iniziale</w:t>
+      </w:r>
     </w:p>
     <w:p>
       <w:pPr>
@@ -14738,17 +14510,8 @@
           <w:rFonts w:asciiTheme="minorHAnsi" w:hAnsiTheme="minorHAnsi" w:cstheme="minorHAnsi"/>
           <w:lang w:val="en-US"/>
         </w:rPr>
-        <w:t xml:space="preserve">Menu </w:t>
-      </w:r>
-      <w:proofErr w:type="spellStart"/>
-      <w:r>
-        <w:rPr>
-          <w:rFonts w:asciiTheme="minorHAnsi" w:hAnsiTheme="minorHAnsi" w:cstheme="minorHAnsi"/>
-          <w:lang w:val="en-US"/>
-        </w:rPr>
-        <w:t>opzioni</w:t>
-      </w:r>
-      <w:proofErr w:type="spellEnd"/>
+        <w:t>Menu opzioni</w:t>
+      </w:r>
     </w:p>
     <w:p>
       <w:pPr>
@@ -14763,7 +14526,6 @@
           <w:lang w:val="en-US"/>
         </w:rPr>
       </w:pPr>
-      <w:proofErr w:type="spellStart"/>
       <w:r>
         <w:rPr>
           <w:rFonts w:asciiTheme="minorHAnsi" w:hAnsiTheme="minorHAnsi" w:cstheme="minorHAnsi"/>
@@ -14771,7 +14533,6 @@
         </w:rPr>
         <w:t>Crediti</w:t>
       </w:r>
-      <w:proofErr w:type="spellEnd"/>
     </w:p>
     <w:p>
       <w:pPr>
@@ -14786,7 +14547,6 @@
           <w:lang w:val="en-US"/>
         </w:rPr>
       </w:pPr>
-      <w:proofErr w:type="spellStart"/>
       <w:r>
         <w:rPr>
           <w:rFonts w:asciiTheme="minorHAnsi" w:hAnsiTheme="minorHAnsi" w:cstheme="minorHAnsi"/>
@@ -14794,7 +14554,6 @@
         </w:rPr>
         <w:t>Classifica</w:t>
       </w:r>
-      <w:proofErr w:type="spellEnd"/>
     </w:p>
     <w:p>
       <w:pPr>
@@ -14815,17 +14574,8 @@
           <w:lang w:val="en-US"/>
         </w:rPr>
         <w:lastRenderedPageBreak/>
-        <w:t xml:space="preserve">Menu </w:t>
-      </w:r>
-      <w:proofErr w:type="spellStart"/>
-      <w:r>
-        <w:rPr>
-          <w:rFonts w:asciiTheme="minorHAnsi" w:hAnsiTheme="minorHAnsi" w:cstheme="minorHAnsi"/>
-          <w:lang w:val="en-US"/>
-        </w:rPr>
-        <w:t>suggerimenti</w:t>
-      </w:r>
-      <w:proofErr w:type="spellEnd"/>
+        <w:t>Menu suggerimenti</w:t>
+      </w:r>
     </w:p>
     <w:p>
       <w:pPr>
@@ -14840,21 +14590,12 @@
           <w:lang w:val="en-US"/>
         </w:rPr>
       </w:pPr>
-      <w:proofErr w:type="spellStart"/>
       <w:r>
         <w:rPr>
           <w:rFonts w:asciiTheme="minorHAnsi" w:hAnsiTheme="minorHAnsi" w:cstheme="minorHAnsi"/>
           <w:lang w:val="en-US"/>
         </w:rPr>
-        <w:t>Schermata</w:t>
-      </w:r>
-      <w:proofErr w:type="spellEnd"/>
-      <w:r>
-        <w:rPr>
-          <w:rFonts w:asciiTheme="minorHAnsi" w:hAnsiTheme="minorHAnsi" w:cstheme="minorHAnsi"/>
-          <w:lang w:val="en-US"/>
-        </w:rPr>
-        <w:t xml:space="preserve"> in-game.</w:t>
+        <w:t>Schermata in-game.</w:t>
       </w:r>
     </w:p>
     <w:p>
@@ -15834,21 +15575,7 @@
         <w:rPr>
           <w:rFonts w:asciiTheme="minorHAnsi" w:hAnsiTheme="minorHAnsi"/>
         </w:rPr>
-        <w:t xml:space="preserve">. I tester del gioco saranno sia i fruitori finali del prodotto per valutare se l’obbiettivo finale del </w:t>
-      </w:r>
-      <w:proofErr w:type="spellStart"/>
-      <w:r>
-        <w:rPr>
-          <w:rFonts w:asciiTheme="minorHAnsi" w:hAnsiTheme="minorHAnsi"/>
-        </w:rPr>
-        <w:t>Serius</w:t>
-      </w:r>
-      <w:proofErr w:type="spellEnd"/>
-      <w:r>
-        <w:rPr>
-          <w:rFonts w:asciiTheme="minorHAnsi" w:hAnsiTheme="minorHAnsi"/>
-        </w:rPr>
-        <w:t xml:space="preserve"> game è stato raggiunto (Divertire ed insegnare) e sia coloro che non sono i fruitori finali del prodotto ma hanno dimestichezza con il mondo dei videogiochi e poter ricevere un feedback dal punto di vista tecnico.</w:t>
+        <w:t>. I tester del gioco saranno sia i fruitori finali del prodotto per valutare se l’obbiettivo finale del Serius game è stato raggiunto (Divertire ed insegnare) e sia coloro che non sono i fruitori finali del prodotto ma hanno dimestichezza con il mondo dei videogiochi e poter ricevere un feedback dal punto di vista tecnico.</w:t>
       </w:r>
     </w:p>
     <w:p>
@@ -20359,19 +20086,8 @@
                 <w:sz w:val="20"/>
                 <w:szCs w:val="20"/>
               </w:rPr>
-              <w:t xml:space="preserve">Ho avuto bisogno di imparare molti processi prima di riuscire ad utilizzare al meglio il </w:t>
-            </w:r>
-            <w:proofErr w:type="spellStart"/>
-            <w:r>
-              <w:rPr>
-                <w:rFonts w:ascii="Calibri" w:hAnsi="Calibri" w:cs="Times New Roman"/>
-                <w:color w:val="000000"/>
-                <w:sz w:val="20"/>
-                <w:szCs w:val="20"/>
-              </w:rPr>
-              <w:t>gio</w:t>
-            </w:r>
-            <w:proofErr w:type="spellEnd"/>
+              <w:t>Ho avuto bisogno di imparare molti processi prima di riuscire ad utilizzare al meglio il gio</w:t>
+            </w:r>
           </w:p>
         </w:tc>
         <w:tc>
@@ -21053,14 +20769,12 @@
                               <w:rFonts w:ascii="Garamond" w:hAnsi="Garamond"/>
                             </w:rPr>
                           </w:pPr>
-                          <w:proofErr w:type="spellStart"/>
                           <w:r>
                             <w:rPr>
                               <w:rFonts w:ascii="Garamond" w:hAnsi="Garamond"/>
                             </w:rPr>
                             <w:t>CdS</w:t>
                           </w:r>
-                          <w:proofErr w:type="spellEnd"/>
                           <w:r>
                             <w:rPr>
                               <w:rFonts w:ascii="Garamond" w:hAnsi="Garamond"/>
@@ -21142,14 +20856,12 @@
                         <w:rFonts w:ascii="Garamond" w:hAnsi="Garamond"/>
                       </w:rPr>
                     </w:pPr>
-                    <w:proofErr w:type="spellStart"/>
                     <w:r>
                       <w:rPr>
                         <w:rFonts w:ascii="Garamond" w:hAnsi="Garamond"/>
                       </w:rPr>
                       <w:t>CdS</w:t>
                     </w:r>
-                    <w:proofErr w:type="spellEnd"/>
                     <w:r>
                       <w:rPr>
                         <w:rFonts w:ascii="Garamond" w:hAnsi="Garamond"/>

</xml_diff>